<commit_message>
Finalisation Spec, Ajout structure reservoir
</commit_message>
<xml_diff>
--- a/Administration/Specifications.docx
+++ b/Administration/Specifications.docx
@@ -1,6 +1,6 @@
 
 <file path=word/document.xml><?xml version="1.0" encoding="utf-8"?>
-<w:document xmlns:wpc="http://schemas.microsoft.com/office/word/2010/wordprocessingCanvas" xmlns:mo="http://schemas.microsoft.com/office/mac/office/2008/main" xmlns:mc="http://schemas.openxmlformats.org/markup-compatibility/2006" xmlns:mv="urn:schemas-microsoft-com:mac:vml" xmlns:o="urn:schemas-microsoft-com:office:office" xmlns:r="http://schemas.openxmlformats.org/officeDocument/2006/relationships" xmlns:m="http://schemas.openxmlformats.org/officeDocument/2006/math" xmlns:v="urn:schemas-microsoft-com:vml" xmlns:wp14="http://schemas.microsoft.com/office/word/2010/wordprocessingDrawing" xmlns:wp="http://schemas.openxmlformats.org/drawingml/2006/wordprocessingDrawing" xmlns:w10="urn:schemas-microsoft-com:office:word" xmlns:w="http://schemas.openxmlformats.org/wordprocessingml/2006/main" xmlns:w14="http://schemas.microsoft.com/office/word/2010/wordml" xmlns:w15="http://schemas.microsoft.com/office/word/2012/wordml" xmlns:wpg="http://schemas.microsoft.com/office/word/2010/wordprocessingGroup" xmlns:wpi="http://schemas.microsoft.com/office/word/2010/wordprocessingInk" xmlns:wne="http://schemas.microsoft.com/office/word/2006/wordml" xmlns:wps="http://schemas.microsoft.com/office/word/2010/wordprocessingShape" mc:Ignorable="w14 w15 wp14">
+<w:document xmlns:wpc="http://schemas.microsoft.com/office/word/2010/wordprocessingCanvas" xmlns:mc="http://schemas.openxmlformats.org/markup-compatibility/2006" xmlns:o="urn:schemas-microsoft-com:office:office" xmlns:r="http://schemas.openxmlformats.org/officeDocument/2006/relationships" xmlns:m="http://schemas.openxmlformats.org/officeDocument/2006/math" xmlns:v="urn:schemas-microsoft-com:vml" xmlns:wp14="http://schemas.microsoft.com/office/word/2010/wordprocessingDrawing" xmlns:wp="http://schemas.openxmlformats.org/drawingml/2006/wordprocessingDrawing" xmlns:w10="urn:schemas-microsoft-com:office:word" xmlns:w="http://schemas.openxmlformats.org/wordprocessingml/2006/main" xmlns:w14="http://schemas.microsoft.com/office/word/2010/wordml" xmlns:w15="http://schemas.microsoft.com/office/word/2012/wordml" xmlns:wpg="http://schemas.microsoft.com/office/word/2010/wordprocessingGroup" xmlns:wpi="http://schemas.microsoft.com/office/word/2010/wordprocessingInk" xmlns:wne="http://schemas.microsoft.com/office/word/2006/wordml" xmlns:wps="http://schemas.microsoft.com/office/word/2010/wordprocessingShape" mc:Ignorable="w14 w15 wp14">
   <w:background w:color="FFFFFF"/>
   <w:body>
     <w:p>
@@ -68,7 +68,7 @@
       <w:r>
         <w:rPr>
           <w:noProof/>
-          <w:lang w:val="fr-FR" w:eastAsia="fr-FR"/>
+          <w:lang w:eastAsia="fr-CH"/>
         </w:rPr>
         <w:drawing>
           <wp:anchor distT="0" distB="0" distL="0" distR="0" simplePos="0" relativeHeight="251658240" behindDoc="0" locked="0" layoutInCell="0" hidden="0" allowOverlap="0" wp14:anchorId="58D59A83" wp14:editId="159586E8">
@@ -123,7 +123,13 @@
         <w:rPr>
           <w:sz w:val="36"/>
         </w:rPr>
-        <w:t>02 Mars 2015</w:t>
+        <w:t>14 Avril</w:t>
+      </w:r>
+      <w:r>
+        <w:rPr>
+          <w:sz w:val="36"/>
+        </w:rPr>
+        <w:t xml:space="preserve"> 2015</w:t>
       </w:r>
     </w:p>
     <w:p/>
@@ -177,6 +183,7 @@
               <w:noProof/>
               <w:color w:val="auto"/>
               <w:szCs w:val="22"/>
+              <w:lang w:eastAsia="fr-CH"/>
             </w:rPr>
           </w:pPr>
           <w:r>
@@ -188,7 +195,7 @@
           <w:r>
             <w:fldChar w:fldCharType="separate"/>
           </w:r>
-          <w:hyperlink w:anchor="_Toc415655915" w:history="1">
+          <w:hyperlink w:anchor="_Toc416720574" w:history="1">
             <w:r>
               <w:rPr>
                 <w:rStyle w:val="Lienhypertexte"/>
@@ -215,7 +222,7 @@
                 <w:noProof/>
                 <w:webHidden/>
               </w:rPr>
-              <w:instrText xml:space="preserve"> PAGEREF _Toc415655915 \h </w:instrText>
+              <w:instrText xml:space="preserve"> PAGEREF _Toc416720574 \h </w:instrText>
             </w:r>
             <w:r>
               <w:rPr>
@@ -235,7 +242,7 @@
                 <w:noProof/>
                 <w:webHidden/>
               </w:rPr>
-              <w:t>4</w:t>
+              <w:t>1</w:t>
             </w:r>
             <w:r>
               <w:rPr>
@@ -258,9 +265,10 @@
               <w:noProof/>
               <w:color w:val="auto"/>
               <w:szCs w:val="22"/>
+              <w:lang w:eastAsia="fr-CH"/>
             </w:rPr>
           </w:pPr>
-          <w:hyperlink w:anchor="_Toc415655916" w:history="1">
+          <w:hyperlink w:anchor="_Toc416720575" w:history="1">
             <w:r>
               <w:rPr>
                 <w:rStyle w:val="Lienhypertexte"/>
@@ -274,6 +282,7 @@
                 <w:noProof/>
                 <w:color w:val="auto"/>
                 <w:szCs w:val="22"/>
+                <w:lang w:eastAsia="fr-CH"/>
               </w:rPr>
               <w:tab/>
             </w:r>
@@ -303,7 +312,7 @@
                 <w:noProof/>
                 <w:webHidden/>
               </w:rPr>
-              <w:instrText xml:space="preserve"> PAGEREF _Toc415655916 \h </w:instrText>
+              <w:instrText xml:space="preserve"> PAGEREF _Toc416720575 \h </w:instrText>
             </w:r>
             <w:r>
               <w:rPr>
@@ -323,7 +332,7 @@
                 <w:noProof/>
                 <w:webHidden/>
               </w:rPr>
-              <w:t>4</w:t>
+              <w:t>1</w:t>
             </w:r>
             <w:r>
               <w:rPr>
@@ -346,9 +355,10 @@
               <w:noProof/>
               <w:color w:val="auto"/>
               <w:szCs w:val="22"/>
+              <w:lang w:eastAsia="fr-CH"/>
             </w:rPr>
           </w:pPr>
-          <w:hyperlink w:anchor="_Toc415655917" w:history="1">
+          <w:hyperlink w:anchor="_Toc416720576" w:history="1">
             <w:r>
               <w:rPr>
                 <w:rStyle w:val="Lienhypertexte"/>
@@ -362,6 +372,7 @@
                 <w:noProof/>
                 <w:color w:val="auto"/>
                 <w:szCs w:val="22"/>
+                <w:lang w:eastAsia="fr-CH"/>
               </w:rPr>
               <w:tab/>
             </w:r>
@@ -391,7 +402,7 @@
                 <w:noProof/>
                 <w:webHidden/>
               </w:rPr>
-              <w:instrText xml:space="preserve"> PAGEREF _Toc415655917 \h </w:instrText>
+              <w:instrText xml:space="preserve"> PAGEREF _Toc416720576 \h </w:instrText>
             </w:r>
             <w:r>
               <w:rPr>
@@ -411,7 +422,7 @@
                 <w:noProof/>
                 <w:webHidden/>
               </w:rPr>
-              <w:t>4</w:t>
+              <w:t>1</w:t>
             </w:r>
             <w:r>
               <w:rPr>
@@ -434,9 +445,10 @@
               <w:noProof/>
               <w:color w:val="auto"/>
               <w:szCs w:val="22"/>
+              <w:lang w:eastAsia="fr-CH"/>
             </w:rPr>
           </w:pPr>
-          <w:hyperlink w:anchor="_Toc415655918" w:history="1">
+          <w:hyperlink w:anchor="_Toc416720577" w:history="1">
             <w:r>
               <w:rPr>
                 <w:rStyle w:val="Lienhypertexte"/>
@@ -450,6 +462,7 @@
                 <w:noProof/>
                 <w:color w:val="auto"/>
                 <w:szCs w:val="22"/>
+                <w:lang w:eastAsia="fr-CH"/>
               </w:rPr>
               <w:tab/>
             </w:r>
@@ -479,7 +492,7 @@
                 <w:noProof/>
                 <w:webHidden/>
               </w:rPr>
-              <w:instrText xml:space="preserve"> PAGEREF _Toc415655918 \h </w:instrText>
+              <w:instrText xml:space="preserve"> PAGEREF _Toc416720577 \h </w:instrText>
             </w:r>
             <w:r>
               <w:rPr>
@@ -499,7 +512,7 @@
                 <w:noProof/>
                 <w:webHidden/>
               </w:rPr>
-              <w:t>4</w:t>
+              <w:t>1</w:t>
             </w:r>
             <w:r>
               <w:rPr>
@@ -522,9 +535,10 @@
               <w:noProof/>
               <w:color w:val="auto"/>
               <w:szCs w:val="22"/>
+              <w:lang w:eastAsia="fr-CH"/>
             </w:rPr>
           </w:pPr>
-          <w:hyperlink w:anchor="_Toc415655919" w:history="1">
+          <w:hyperlink w:anchor="_Toc416720578" w:history="1">
             <w:r>
               <w:rPr>
                 <w:rStyle w:val="Lienhypertexte"/>
@@ -538,6 +552,7 @@
                 <w:noProof/>
                 <w:color w:val="auto"/>
                 <w:szCs w:val="22"/>
+                <w:lang w:eastAsia="fr-CH"/>
               </w:rPr>
               <w:tab/>
             </w:r>
@@ -567,7 +582,7 @@
                 <w:noProof/>
                 <w:webHidden/>
               </w:rPr>
-              <w:instrText xml:space="preserve"> PAGEREF _Toc415655919 \h </w:instrText>
+              <w:instrText xml:space="preserve"> PAGEREF _Toc416720578 \h </w:instrText>
             </w:r>
             <w:r>
               <w:rPr>
@@ -587,7 +602,7 @@
                 <w:noProof/>
                 <w:webHidden/>
               </w:rPr>
-              <w:t>5</w:t>
+              <w:t>2</w:t>
             </w:r>
             <w:r>
               <w:rPr>
@@ -610,9 +625,10 @@
               <w:noProof/>
               <w:color w:val="auto"/>
               <w:szCs w:val="22"/>
+              <w:lang w:eastAsia="fr-CH"/>
             </w:rPr>
           </w:pPr>
-          <w:hyperlink w:anchor="_Toc415655920" w:history="1">
+          <w:hyperlink w:anchor="_Toc416720579" w:history="1">
             <w:r>
               <w:rPr>
                 <w:rStyle w:val="Lienhypertexte"/>
@@ -626,6 +642,7 @@
                 <w:noProof/>
                 <w:color w:val="auto"/>
                 <w:szCs w:val="22"/>
+                <w:lang w:eastAsia="fr-CH"/>
               </w:rPr>
               <w:tab/>
             </w:r>
@@ -655,7 +672,7 @@
                 <w:noProof/>
                 <w:webHidden/>
               </w:rPr>
-              <w:instrText xml:space="preserve"> PAGEREF _Toc415655920 \h </w:instrText>
+              <w:instrText xml:space="preserve"> PAGEREF _Toc416720579 \h </w:instrText>
             </w:r>
             <w:r>
               <w:rPr>
@@ -675,7 +692,7 @@
                 <w:noProof/>
                 <w:webHidden/>
               </w:rPr>
-              <w:t>5</w:t>
+              <w:t>2</w:t>
             </w:r>
             <w:r>
               <w:rPr>
@@ -698,9 +715,10 @@
               <w:noProof/>
               <w:color w:val="auto"/>
               <w:szCs w:val="22"/>
+              <w:lang w:eastAsia="fr-CH"/>
             </w:rPr>
           </w:pPr>
-          <w:hyperlink w:anchor="_Toc415655921" w:history="1">
+          <w:hyperlink w:anchor="_Toc416720580" w:history="1">
             <w:r>
               <w:rPr>
                 <w:rStyle w:val="Lienhypertexte"/>
@@ -714,6 +732,7 @@
                 <w:noProof/>
                 <w:color w:val="auto"/>
                 <w:szCs w:val="22"/>
+                <w:lang w:eastAsia="fr-CH"/>
               </w:rPr>
               <w:tab/>
             </w:r>
@@ -743,7 +762,7 @@
                 <w:noProof/>
                 <w:webHidden/>
               </w:rPr>
-              <w:instrText xml:space="preserve"> PAGEREF _Toc415655921 \h </w:instrText>
+              <w:instrText xml:space="preserve"> PAGEREF _Toc416720580 \h </w:instrText>
             </w:r>
             <w:r>
               <w:rPr>
@@ -763,7 +782,7 @@
                 <w:noProof/>
                 <w:webHidden/>
               </w:rPr>
-              <w:t>5</w:t>
+              <w:t>2</w:t>
             </w:r>
             <w:r>
               <w:rPr>
@@ -786,9 +805,10 @@
               <w:noProof/>
               <w:color w:val="auto"/>
               <w:szCs w:val="22"/>
+              <w:lang w:eastAsia="fr-CH"/>
             </w:rPr>
           </w:pPr>
-          <w:hyperlink w:anchor="_Toc415655922" w:history="1">
+          <w:hyperlink w:anchor="_Toc416720581" w:history="1">
             <w:r>
               <w:rPr>
                 <w:rStyle w:val="Lienhypertexte"/>
@@ -802,6 +822,7 @@
                 <w:noProof/>
                 <w:color w:val="auto"/>
                 <w:szCs w:val="22"/>
+                <w:lang w:eastAsia="fr-CH"/>
               </w:rPr>
               <w:tab/>
             </w:r>
@@ -831,7 +852,7 @@
                 <w:noProof/>
                 <w:webHidden/>
               </w:rPr>
-              <w:instrText xml:space="preserve"> PAGEREF _Toc415655922 \h </w:instrText>
+              <w:instrText xml:space="preserve"> PAGEREF _Toc416720581 \h </w:instrText>
             </w:r>
             <w:r>
               <w:rPr>
@@ -851,7 +872,7 @@
                 <w:noProof/>
                 <w:webHidden/>
               </w:rPr>
-              <w:t>5</w:t>
+              <w:t>2</w:t>
             </w:r>
             <w:r>
               <w:rPr>
@@ -874,9 +895,10 @@
               <w:noProof/>
               <w:color w:val="auto"/>
               <w:szCs w:val="22"/>
+              <w:lang w:eastAsia="fr-CH"/>
             </w:rPr>
           </w:pPr>
-          <w:hyperlink w:anchor="_Toc415655923" w:history="1">
+          <w:hyperlink w:anchor="_Toc416720582" w:history="1">
             <w:r>
               <w:rPr>
                 <w:rStyle w:val="Lienhypertexte"/>
@@ -890,6 +912,7 @@
                 <w:noProof/>
                 <w:color w:val="auto"/>
                 <w:szCs w:val="22"/>
+                <w:lang w:eastAsia="fr-CH"/>
               </w:rPr>
               <w:tab/>
             </w:r>
@@ -919,7 +942,7 @@
                 <w:noProof/>
                 <w:webHidden/>
               </w:rPr>
-              <w:instrText xml:space="preserve"> PAGEREF _Toc415655923 \h </w:instrText>
+              <w:instrText xml:space="preserve"> PAGEREF _Toc416720582 \h </w:instrText>
             </w:r>
             <w:r>
               <w:rPr>
@@ -939,7 +962,7 @@
                 <w:noProof/>
                 <w:webHidden/>
               </w:rPr>
-              <w:t>6</w:t>
+              <w:t>3</w:t>
             </w:r>
             <w:r>
               <w:rPr>
@@ -962,9 +985,10 @@
               <w:noProof/>
               <w:color w:val="auto"/>
               <w:szCs w:val="22"/>
+              <w:lang w:eastAsia="fr-CH"/>
             </w:rPr>
           </w:pPr>
-          <w:hyperlink w:anchor="_Toc415655924" w:history="1">
+          <w:hyperlink w:anchor="_Toc416720583" w:history="1">
             <w:r>
               <w:rPr>
                 <w:rStyle w:val="Lienhypertexte"/>
@@ -978,6 +1002,7 @@
                 <w:noProof/>
                 <w:color w:val="auto"/>
                 <w:szCs w:val="22"/>
+                <w:lang w:eastAsia="fr-CH"/>
               </w:rPr>
               <w:tab/>
             </w:r>
@@ -1007,7 +1032,7 @@
                 <w:noProof/>
                 <w:webHidden/>
               </w:rPr>
-              <w:instrText xml:space="preserve"> PAGEREF _Toc415655924 \h </w:instrText>
+              <w:instrText xml:space="preserve"> PAGEREF _Toc416720583 \h </w:instrText>
             </w:r>
             <w:r>
               <w:rPr>
@@ -1027,7 +1052,7 @@
                 <w:noProof/>
                 <w:webHidden/>
               </w:rPr>
-              <w:t>7</w:t>
+              <w:t>4</w:t>
             </w:r>
             <w:r>
               <w:rPr>
@@ -1050,9 +1075,10 @@
               <w:noProof/>
               <w:color w:val="auto"/>
               <w:szCs w:val="22"/>
+              <w:lang w:eastAsia="fr-CH"/>
             </w:rPr>
           </w:pPr>
-          <w:hyperlink w:anchor="_Toc415655925" w:history="1">
+          <w:hyperlink w:anchor="_Toc416720584" w:history="1">
             <w:r>
               <w:rPr>
                 <w:rStyle w:val="Lienhypertexte"/>
@@ -1066,6 +1092,7 @@
                 <w:noProof/>
                 <w:color w:val="auto"/>
                 <w:szCs w:val="22"/>
+                <w:lang w:eastAsia="fr-CH"/>
               </w:rPr>
               <w:tab/>
             </w:r>
@@ -1095,7 +1122,7 @@
                 <w:noProof/>
                 <w:webHidden/>
               </w:rPr>
-              <w:instrText xml:space="preserve"> PAGEREF _Toc415655925 \h </w:instrText>
+              <w:instrText xml:space="preserve"> PAGEREF _Toc416720584 \h </w:instrText>
             </w:r>
             <w:r>
               <w:rPr>
@@ -1115,7 +1142,7 @@
                 <w:noProof/>
                 <w:webHidden/>
               </w:rPr>
-              <w:t>9</w:t>
+              <w:t>6</w:t>
             </w:r>
             <w:r>
               <w:rPr>
@@ -1138,9 +1165,10 @@
               <w:noProof/>
               <w:color w:val="auto"/>
               <w:szCs w:val="22"/>
+              <w:lang w:eastAsia="fr-CH"/>
             </w:rPr>
           </w:pPr>
-          <w:hyperlink w:anchor="_Toc415655926" w:history="1">
+          <w:hyperlink w:anchor="_Toc416720585" w:history="1">
             <w:r>
               <w:rPr>
                 <w:rStyle w:val="Lienhypertexte"/>
@@ -1154,6 +1182,7 @@
                 <w:noProof/>
                 <w:color w:val="auto"/>
                 <w:szCs w:val="22"/>
+                <w:lang w:eastAsia="fr-CH"/>
               </w:rPr>
               <w:tab/>
             </w:r>
@@ -1183,7 +1212,7 @@
                 <w:noProof/>
                 <w:webHidden/>
               </w:rPr>
-              <w:instrText xml:space="preserve"> PAGEREF _Toc415655926 \h </w:instrText>
+              <w:instrText xml:space="preserve"> PAGEREF _Toc416720585 \h </w:instrText>
             </w:r>
             <w:r>
               <w:rPr>
@@ -1203,7 +1232,7 @@
                 <w:noProof/>
                 <w:webHidden/>
               </w:rPr>
-              <w:t>11</w:t>
+              <w:t>8</w:t>
             </w:r>
             <w:r>
               <w:rPr>
@@ -1226,9 +1255,10 @@
               <w:noProof/>
               <w:color w:val="auto"/>
               <w:szCs w:val="22"/>
+              <w:lang w:eastAsia="fr-CH"/>
             </w:rPr>
           </w:pPr>
-          <w:hyperlink w:anchor="_Toc415655927" w:history="1">
+          <w:hyperlink w:anchor="_Toc416720586" w:history="1">
             <w:r>
               <w:rPr>
                 <w:rStyle w:val="Lienhypertexte"/>
@@ -1242,6 +1272,7 @@
                 <w:noProof/>
                 <w:color w:val="auto"/>
                 <w:szCs w:val="22"/>
+                <w:lang w:eastAsia="fr-CH"/>
               </w:rPr>
               <w:tab/>
             </w:r>
@@ -1271,7 +1302,7 @@
                 <w:noProof/>
                 <w:webHidden/>
               </w:rPr>
-              <w:instrText xml:space="preserve"> PAGEREF _Toc415655927 \h </w:instrText>
+              <w:instrText xml:space="preserve"> PAGEREF _Toc416720586 \h </w:instrText>
             </w:r>
             <w:r>
               <w:rPr>
@@ -1291,7 +1322,7 @@
                 <w:noProof/>
                 <w:webHidden/>
               </w:rPr>
-              <w:t>13</w:t>
+              <w:t>10</w:t>
             </w:r>
             <w:r>
               <w:rPr>
@@ -1314,9 +1345,10 @@
               <w:noProof/>
               <w:color w:val="auto"/>
               <w:szCs w:val="22"/>
+              <w:lang w:eastAsia="fr-CH"/>
             </w:rPr>
           </w:pPr>
-          <w:hyperlink w:anchor="_Toc415655928" w:history="1">
+          <w:hyperlink w:anchor="_Toc416720587" w:history="1">
             <w:r>
               <w:rPr>
                 <w:rStyle w:val="Lienhypertexte"/>
@@ -1330,6 +1362,7 @@
                 <w:noProof/>
                 <w:color w:val="auto"/>
                 <w:szCs w:val="22"/>
+                <w:lang w:eastAsia="fr-CH"/>
               </w:rPr>
               <w:tab/>
             </w:r>
@@ -1359,7 +1392,7 @@
                 <w:noProof/>
                 <w:webHidden/>
               </w:rPr>
-              <w:instrText xml:space="preserve"> PAGEREF _Toc415655928 \h </w:instrText>
+              <w:instrText xml:space="preserve"> PAGEREF _Toc416720587 \h </w:instrText>
             </w:r>
             <w:r>
               <w:rPr>
@@ -1379,7 +1412,7 @@
                 <w:noProof/>
                 <w:webHidden/>
               </w:rPr>
-              <w:t>16</w:t>
+              <w:t>11</w:t>
             </w:r>
             <w:r>
               <w:rPr>
@@ -1402,9 +1435,10 @@
               <w:noProof/>
               <w:color w:val="auto"/>
               <w:szCs w:val="22"/>
+              <w:lang w:eastAsia="fr-CH"/>
             </w:rPr>
           </w:pPr>
-          <w:hyperlink w:anchor="_Toc415655929" w:history="1">
+          <w:hyperlink w:anchor="_Toc416720588" w:history="1">
             <w:r>
               <w:rPr>
                 <w:rStyle w:val="Lienhypertexte"/>
@@ -1418,6 +1452,7 @@
                 <w:noProof/>
                 <w:color w:val="auto"/>
                 <w:szCs w:val="22"/>
+                <w:lang w:eastAsia="fr-CH"/>
               </w:rPr>
               <w:tab/>
             </w:r>
@@ -1447,7 +1482,7 @@
                 <w:noProof/>
                 <w:webHidden/>
               </w:rPr>
-              <w:instrText xml:space="preserve"> PAGEREF _Toc415655929 \h </w:instrText>
+              <w:instrText xml:space="preserve"> PAGEREF _Toc416720588 \h </w:instrText>
             </w:r>
             <w:r>
               <w:rPr>
@@ -1467,7 +1502,7 @@
                 <w:noProof/>
                 <w:webHidden/>
               </w:rPr>
-              <w:t>19</w:t>
+              <w:t>14</w:t>
             </w:r>
             <w:r>
               <w:rPr>
@@ -1490,9 +1525,10 @@
               <w:noProof/>
               <w:color w:val="auto"/>
               <w:szCs w:val="22"/>
+              <w:lang w:eastAsia="fr-CH"/>
             </w:rPr>
           </w:pPr>
-          <w:hyperlink w:anchor="_Toc415655930" w:history="1">
+          <w:hyperlink w:anchor="_Toc416720589" w:history="1">
             <w:r>
               <w:rPr>
                 <w:rStyle w:val="Lienhypertexte"/>
@@ -1506,6 +1542,7 @@
                 <w:noProof/>
                 <w:color w:val="auto"/>
                 <w:szCs w:val="22"/>
+                <w:lang w:eastAsia="fr-CH"/>
               </w:rPr>
               <w:tab/>
             </w:r>
@@ -1535,7 +1572,7 @@
                 <w:noProof/>
                 <w:webHidden/>
               </w:rPr>
-              <w:instrText xml:space="preserve"> PAGEREF _Toc415655930 \h </w:instrText>
+              <w:instrText xml:space="preserve"> PAGEREF _Toc416720589 \h </w:instrText>
             </w:r>
             <w:r>
               <w:rPr>
@@ -1555,7 +1592,7 @@
                 <w:noProof/>
                 <w:webHidden/>
               </w:rPr>
-              <w:t>21</w:t>
+              <w:t>16</w:t>
             </w:r>
             <w:r>
               <w:rPr>
@@ -1578,9 +1615,10 @@
               <w:noProof/>
               <w:color w:val="auto"/>
               <w:szCs w:val="22"/>
+              <w:lang w:eastAsia="fr-CH"/>
             </w:rPr>
           </w:pPr>
-          <w:hyperlink w:anchor="_Toc415655931" w:history="1">
+          <w:hyperlink w:anchor="_Toc416720590" w:history="1">
             <w:r>
               <w:rPr>
                 <w:rStyle w:val="Lienhypertexte"/>
@@ -1594,6 +1632,7 @@
                 <w:noProof/>
                 <w:color w:val="auto"/>
                 <w:szCs w:val="22"/>
+                <w:lang w:eastAsia="fr-CH"/>
               </w:rPr>
               <w:tab/>
             </w:r>
@@ -1623,7 +1662,7 @@
                 <w:noProof/>
                 <w:webHidden/>
               </w:rPr>
-              <w:instrText xml:space="preserve"> PAGEREF _Toc415655931 \h </w:instrText>
+              <w:instrText xml:space="preserve"> PAGEREF _Toc416720590 \h </w:instrText>
             </w:r>
             <w:r>
               <w:rPr>
@@ -1643,7 +1682,7 @@
                 <w:noProof/>
                 <w:webHidden/>
               </w:rPr>
-              <w:t>23</w:t>
+              <w:t>18</w:t>
             </w:r>
             <w:r>
               <w:rPr>
@@ -1666,9 +1705,10 @@
               <w:noProof/>
               <w:color w:val="auto"/>
               <w:szCs w:val="22"/>
+              <w:lang w:eastAsia="fr-CH"/>
             </w:rPr>
           </w:pPr>
-          <w:hyperlink w:anchor="_Toc415655932" w:history="1">
+          <w:hyperlink w:anchor="_Toc416720591" w:history="1">
             <w:r>
               <w:rPr>
                 <w:rStyle w:val="Lienhypertexte"/>
@@ -1682,6 +1722,7 @@
                 <w:noProof/>
                 <w:color w:val="auto"/>
                 <w:szCs w:val="22"/>
+                <w:lang w:eastAsia="fr-CH"/>
               </w:rPr>
               <w:tab/>
             </w:r>
@@ -1711,7 +1752,7 @@
                 <w:noProof/>
                 <w:webHidden/>
               </w:rPr>
-              <w:instrText xml:space="preserve"> PAGEREF _Toc415655932 \h </w:instrText>
+              <w:instrText xml:space="preserve"> PAGEREF _Toc416720591 \h </w:instrText>
             </w:r>
             <w:r>
               <w:rPr>
@@ -1731,7 +1772,7 @@
                 <w:noProof/>
                 <w:webHidden/>
               </w:rPr>
-              <w:t>25</w:t>
+              <w:t>20</w:t>
             </w:r>
             <w:r>
               <w:rPr>
@@ -1754,9 +1795,10 @@
               <w:noProof/>
               <w:color w:val="auto"/>
               <w:szCs w:val="22"/>
+              <w:lang w:eastAsia="fr-CH"/>
             </w:rPr>
           </w:pPr>
-          <w:hyperlink w:anchor="_Toc415655933" w:history="1">
+          <w:hyperlink w:anchor="_Toc416720592" w:history="1">
             <w:r>
               <w:rPr>
                 <w:rStyle w:val="Lienhypertexte"/>
@@ -1770,6 +1812,7 @@
                 <w:noProof/>
                 <w:color w:val="auto"/>
                 <w:szCs w:val="22"/>
+                <w:lang w:eastAsia="fr-CH"/>
               </w:rPr>
               <w:tab/>
             </w:r>
@@ -1799,7 +1842,7 @@
                 <w:noProof/>
                 <w:webHidden/>
               </w:rPr>
-              <w:instrText xml:space="preserve"> PAGEREF _Toc415655933 \h </w:instrText>
+              <w:instrText xml:space="preserve"> PAGEREF _Toc416720592 \h </w:instrText>
             </w:r>
             <w:r>
               <w:rPr>
@@ -1819,7 +1862,7 @@
                 <w:noProof/>
                 <w:webHidden/>
               </w:rPr>
-              <w:t>27</w:t>
+              <w:t>22</w:t>
             </w:r>
             <w:r>
               <w:rPr>
@@ -1842,9 +1885,10 @@
               <w:noProof/>
               <w:color w:val="auto"/>
               <w:szCs w:val="22"/>
+              <w:lang w:eastAsia="fr-CH"/>
             </w:rPr>
           </w:pPr>
-          <w:hyperlink w:anchor="_Toc415655934" w:history="1">
+          <w:hyperlink w:anchor="_Toc416720593" w:history="1">
             <w:r>
               <w:rPr>
                 <w:rStyle w:val="Lienhypertexte"/>
@@ -1858,6 +1902,7 @@
                 <w:noProof/>
                 <w:color w:val="auto"/>
                 <w:szCs w:val="22"/>
+                <w:lang w:eastAsia="fr-CH"/>
               </w:rPr>
               <w:tab/>
             </w:r>
@@ -1887,7 +1932,7 @@
                 <w:noProof/>
                 <w:webHidden/>
               </w:rPr>
-              <w:instrText xml:space="preserve"> PAGEREF _Toc415655934 \h </w:instrText>
+              <w:instrText xml:space="preserve"> PAGEREF _Toc416720593 \h </w:instrText>
             </w:r>
             <w:r>
               <w:rPr>
@@ -1907,7 +1952,7 @@
                 <w:noProof/>
                 <w:webHidden/>
               </w:rPr>
-              <w:t>29</w:t>
+              <w:t>24</w:t>
             </w:r>
             <w:r>
               <w:rPr>
@@ -1930,9 +1975,10 @@
               <w:noProof/>
               <w:color w:val="auto"/>
               <w:szCs w:val="22"/>
+              <w:lang w:eastAsia="fr-CH"/>
             </w:rPr>
           </w:pPr>
-          <w:hyperlink w:anchor="_Toc415655935" w:history="1">
+          <w:hyperlink w:anchor="_Toc416720594" w:history="1">
             <w:r>
               <w:rPr>
                 <w:rStyle w:val="Lienhypertexte"/>
@@ -1946,6 +1992,7 @@
                 <w:noProof/>
                 <w:color w:val="auto"/>
                 <w:szCs w:val="22"/>
+                <w:lang w:eastAsia="fr-CH"/>
               </w:rPr>
               <w:tab/>
             </w:r>
@@ -1975,7 +2022,7 @@
                 <w:noProof/>
                 <w:webHidden/>
               </w:rPr>
-              <w:instrText xml:space="preserve"> PAGEREF _Toc415655935 \h </w:instrText>
+              <w:instrText xml:space="preserve"> PAGEREF _Toc416720594 \h </w:instrText>
             </w:r>
             <w:r>
               <w:rPr>
@@ -1995,7 +2042,7 @@
                 <w:noProof/>
                 <w:webHidden/>
               </w:rPr>
-              <w:t>31</w:t>
+              <w:t>26</w:t>
             </w:r>
             <w:r>
               <w:rPr>
@@ -2018,9 +2065,10 @@
               <w:noProof/>
               <w:color w:val="auto"/>
               <w:szCs w:val="22"/>
+              <w:lang w:eastAsia="fr-CH"/>
             </w:rPr>
           </w:pPr>
-          <w:hyperlink w:anchor="_Toc415655936" w:history="1">
+          <w:hyperlink w:anchor="_Toc416720595" w:history="1">
             <w:r>
               <w:rPr>
                 <w:rStyle w:val="Lienhypertexte"/>
@@ -2034,6 +2082,7 @@
                 <w:noProof/>
                 <w:color w:val="auto"/>
                 <w:szCs w:val="22"/>
+                <w:lang w:eastAsia="fr-CH"/>
               </w:rPr>
               <w:tab/>
             </w:r>
@@ -2063,7 +2112,7 @@
                 <w:noProof/>
                 <w:webHidden/>
               </w:rPr>
-              <w:instrText xml:space="preserve"> PAGEREF _Toc415655936 \h </w:instrText>
+              <w:instrText xml:space="preserve"> PAGEREF _Toc416720595 \h </w:instrText>
             </w:r>
             <w:r>
               <w:rPr>
@@ -2083,7 +2132,7 @@
                 <w:noProof/>
                 <w:webHidden/>
               </w:rPr>
-              <w:t>33</w:t>
+              <w:t>28</w:t>
             </w:r>
             <w:r>
               <w:rPr>
@@ -2106,9 +2155,10 @@
               <w:noProof/>
               <w:color w:val="auto"/>
               <w:szCs w:val="22"/>
+              <w:lang w:eastAsia="fr-CH"/>
             </w:rPr>
           </w:pPr>
-          <w:hyperlink w:anchor="_Toc415655937" w:history="1">
+          <w:hyperlink w:anchor="_Toc416720596" w:history="1">
             <w:r>
               <w:rPr>
                 <w:rStyle w:val="Lienhypertexte"/>
@@ -2122,6 +2172,7 @@
                 <w:noProof/>
                 <w:color w:val="auto"/>
                 <w:szCs w:val="22"/>
+                <w:lang w:eastAsia="fr-CH"/>
               </w:rPr>
               <w:tab/>
             </w:r>
@@ -2151,7 +2202,7 @@
                 <w:noProof/>
                 <w:webHidden/>
               </w:rPr>
-              <w:instrText xml:space="preserve"> PAGEREF _Toc415655937 \h </w:instrText>
+              <w:instrText xml:space="preserve"> PAGEREF _Toc416720596 \h </w:instrText>
             </w:r>
             <w:r>
               <w:rPr>
@@ -2171,7 +2222,7 @@
                 <w:noProof/>
                 <w:webHidden/>
               </w:rPr>
-              <w:t>34</w:t>
+              <w:t>29</w:t>
             </w:r>
             <w:r>
               <w:rPr>
@@ -2194,9 +2245,10 @@
               <w:noProof/>
               <w:color w:val="auto"/>
               <w:szCs w:val="22"/>
+              <w:lang w:eastAsia="fr-CH"/>
             </w:rPr>
           </w:pPr>
-          <w:hyperlink w:anchor="_Toc415655938" w:history="1">
+          <w:hyperlink w:anchor="_Toc416720597" w:history="1">
             <w:r>
               <w:rPr>
                 <w:rStyle w:val="Lienhypertexte"/>
@@ -2210,6 +2262,7 @@
                 <w:noProof/>
                 <w:color w:val="auto"/>
                 <w:szCs w:val="22"/>
+                <w:lang w:eastAsia="fr-CH"/>
               </w:rPr>
               <w:tab/>
             </w:r>
@@ -2218,7 +2271,7 @@
                 <w:rStyle w:val="Lienhypertexte"/>
                 <w:noProof/>
               </w:rPr>
-              <w:t>Analyse du domaine métier</w:t>
+              <w:t>Diagramme de classe complet</w:t>
             </w:r>
             <w:r>
               <w:rPr>
@@ -2239,7 +2292,7 @@
                 <w:noProof/>
                 <w:webHidden/>
               </w:rPr>
-              <w:instrText xml:space="preserve"> PAGEREF _Toc415655938 \h </w:instrText>
+              <w:instrText xml:space="preserve"> PAGEREF _Toc416720597 \h </w:instrText>
             </w:r>
             <w:r>
               <w:rPr>
@@ -2259,623 +2312,7 @@
                 <w:noProof/>
                 <w:webHidden/>
               </w:rPr>
-              <w:t>34</w:t>
-            </w:r>
-            <w:r>
-              <w:rPr>
-                <w:noProof/>
-                <w:webHidden/>
-              </w:rPr>
-              <w:fldChar w:fldCharType="end"/>
-            </w:r>
-          </w:hyperlink>
-        </w:p>
-        <w:p>
-          <w:pPr>
-            <w:pStyle w:val="TM2"/>
-            <w:tabs>
-              <w:tab w:val="left" w:pos="880"/>
-              <w:tab w:val="right" w:leader="dot" w:pos="9350"/>
-            </w:tabs>
-            <w:rPr>
-              <w:rFonts w:asciiTheme="minorHAnsi" w:eastAsiaTheme="minorEastAsia" w:hAnsiTheme="minorHAnsi" w:cstheme="minorBidi"/>
-              <w:noProof/>
-              <w:color w:val="auto"/>
-              <w:szCs w:val="22"/>
-            </w:rPr>
-          </w:pPr>
-          <w:hyperlink w:anchor="_Toc415655939" w:history="1">
-            <w:r>
-              <w:rPr>
-                <w:rStyle w:val="Lienhypertexte"/>
-                <w:noProof/>
-              </w:rPr>
-              <w:t>3.2</w:t>
-            </w:r>
-            <w:r>
-              <w:rPr>
-                <w:rFonts w:asciiTheme="minorHAnsi" w:eastAsiaTheme="minorEastAsia" w:hAnsiTheme="minorHAnsi" w:cstheme="minorBidi"/>
-                <w:noProof/>
-                <w:color w:val="auto"/>
-                <w:szCs w:val="22"/>
-              </w:rPr>
-              <w:tab/>
-            </w:r>
-            <w:r>
-              <w:rPr>
-                <w:rStyle w:val="Lienhypertexte"/>
-                <w:noProof/>
-              </w:rPr>
-              <w:t>Diagramme de classe complet</w:t>
-            </w:r>
-            <w:r>
-              <w:rPr>
-                <w:noProof/>
-                <w:webHidden/>
-              </w:rPr>
-              <w:tab/>
-            </w:r>
-            <w:r>
-              <w:rPr>
-                <w:noProof/>
-                <w:webHidden/>
-              </w:rPr>
-              <w:fldChar w:fldCharType="begin"/>
-            </w:r>
-            <w:r>
-              <w:rPr>
-                <w:noProof/>
-                <w:webHidden/>
-              </w:rPr>
-              <w:instrText xml:space="preserve"> PAGEREF _Toc415655939 \h </w:instrText>
-            </w:r>
-            <w:r>
-              <w:rPr>
-                <w:noProof/>
-                <w:webHidden/>
-              </w:rPr>
-            </w:r>
-            <w:r>
-              <w:rPr>
-                <w:noProof/>
-                <w:webHidden/>
-              </w:rPr>
-              <w:fldChar w:fldCharType="separate"/>
-            </w:r>
-            <w:r>
-              <w:rPr>
-                <w:noProof/>
-                <w:webHidden/>
-              </w:rPr>
-              <w:t>34</w:t>
-            </w:r>
-            <w:r>
-              <w:rPr>
-                <w:noProof/>
-                <w:webHidden/>
-              </w:rPr>
-              <w:fldChar w:fldCharType="end"/>
-            </w:r>
-          </w:hyperlink>
-        </w:p>
-        <w:p>
-          <w:pPr>
-            <w:pStyle w:val="TM2"/>
-            <w:tabs>
-              <w:tab w:val="left" w:pos="880"/>
-              <w:tab w:val="right" w:leader="dot" w:pos="9350"/>
-            </w:tabs>
-            <w:rPr>
-              <w:rFonts w:asciiTheme="minorHAnsi" w:eastAsiaTheme="minorEastAsia" w:hAnsiTheme="minorHAnsi" w:cstheme="minorBidi"/>
-              <w:noProof/>
-              <w:color w:val="auto"/>
-              <w:szCs w:val="22"/>
-            </w:rPr>
-          </w:pPr>
-          <w:hyperlink w:anchor="_Toc415655940" w:history="1">
-            <w:r>
-              <w:rPr>
-                <w:rStyle w:val="Lienhypertexte"/>
-                <w:noProof/>
-              </w:rPr>
-              <w:t>3.3</w:t>
-            </w:r>
-            <w:r>
-              <w:rPr>
-                <w:rFonts w:asciiTheme="minorHAnsi" w:eastAsiaTheme="minorEastAsia" w:hAnsiTheme="minorHAnsi" w:cstheme="minorBidi"/>
-                <w:noProof/>
-                <w:color w:val="auto"/>
-                <w:szCs w:val="22"/>
-              </w:rPr>
-              <w:tab/>
-            </w:r>
-            <w:r>
-              <w:rPr>
-                <w:rStyle w:val="Lienhypertexte"/>
-                <w:noProof/>
-              </w:rPr>
-              <w:t>Dynamique de l’application</w:t>
-            </w:r>
-            <w:r>
-              <w:rPr>
-                <w:noProof/>
-                <w:webHidden/>
-              </w:rPr>
-              <w:tab/>
-            </w:r>
-            <w:r>
-              <w:rPr>
-                <w:noProof/>
-                <w:webHidden/>
-              </w:rPr>
-              <w:fldChar w:fldCharType="begin"/>
-            </w:r>
-            <w:r>
-              <w:rPr>
-                <w:noProof/>
-                <w:webHidden/>
-              </w:rPr>
-              <w:instrText xml:space="preserve"> PAGEREF _Toc415655940 \h </w:instrText>
-            </w:r>
-            <w:r>
-              <w:rPr>
-                <w:noProof/>
-                <w:webHidden/>
-              </w:rPr>
-            </w:r>
-            <w:r>
-              <w:rPr>
-                <w:noProof/>
-                <w:webHidden/>
-              </w:rPr>
-              <w:fldChar w:fldCharType="separate"/>
-            </w:r>
-            <w:r>
-              <w:rPr>
-                <w:noProof/>
-                <w:webHidden/>
-              </w:rPr>
-              <w:t>34</w:t>
-            </w:r>
-            <w:r>
-              <w:rPr>
-                <w:noProof/>
-                <w:webHidden/>
-              </w:rPr>
-              <w:fldChar w:fldCharType="end"/>
-            </w:r>
-          </w:hyperlink>
-        </w:p>
-        <w:p>
-          <w:pPr>
-            <w:pStyle w:val="TM3"/>
-            <w:tabs>
-              <w:tab w:val="left" w:pos="1320"/>
-              <w:tab w:val="right" w:leader="dot" w:pos="9350"/>
-            </w:tabs>
-            <w:rPr>
-              <w:rFonts w:asciiTheme="minorHAnsi" w:eastAsiaTheme="minorEastAsia" w:hAnsiTheme="minorHAnsi" w:cstheme="minorBidi"/>
-              <w:noProof/>
-              <w:color w:val="auto"/>
-              <w:szCs w:val="22"/>
-            </w:rPr>
-          </w:pPr>
-          <w:hyperlink w:anchor="_Toc415655941" w:history="1">
-            <w:r>
-              <w:rPr>
-                <w:rStyle w:val="Lienhypertexte"/>
-                <w:noProof/>
-              </w:rPr>
-              <w:t>3.3.1</w:t>
-            </w:r>
-            <w:r>
-              <w:rPr>
-                <w:rFonts w:asciiTheme="minorHAnsi" w:eastAsiaTheme="minorEastAsia" w:hAnsiTheme="minorHAnsi" w:cstheme="minorBidi"/>
-                <w:noProof/>
-                <w:color w:val="auto"/>
-                <w:szCs w:val="22"/>
-              </w:rPr>
-              <w:tab/>
-            </w:r>
-            <w:r>
-              <w:rPr>
-                <w:rStyle w:val="Lienhypertexte"/>
-                <w:noProof/>
-              </w:rPr>
-              <w:t>Use case 1</w:t>
-            </w:r>
-            <w:r>
-              <w:rPr>
-                <w:noProof/>
-                <w:webHidden/>
-              </w:rPr>
-              <w:tab/>
-            </w:r>
-            <w:r>
-              <w:rPr>
-                <w:noProof/>
-                <w:webHidden/>
-              </w:rPr>
-              <w:fldChar w:fldCharType="begin"/>
-            </w:r>
-            <w:r>
-              <w:rPr>
-                <w:noProof/>
-                <w:webHidden/>
-              </w:rPr>
-              <w:instrText xml:space="preserve"> PAGEREF _Toc415655941 \h </w:instrText>
-            </w:r>
-            <w:r>
-              <w:rPr>
-                <w:noProof/>
-                <w:webHidden/>
-              </w:rPr>
-            </w:r>
-            <w:r>
-              <w:rPr>
-                <w:noProof/>
-                <w:webHidden/>
-              </w:rPr>
-              <w:fldChar w:fldCharType="separate"/>
-            </w:r>
-            <w:r>
-              <w:rPr>
-                <w:noProof/>
-                <w:webHidden/>
-              </w:rPr>
-              <w:t>34</w:t>
-            </w:r>
-            <w:r>
-              <w:rPr>
-                <w:noProof/>
-                <w:webHidden/>
-              </w:rPr>
-              <w:fldChar w:fldCharType="end"/>
-            </w:r>
-          </w:hyperlink>
-        </w:p>
-        <w:p>
-          <w:pPr>
-            <w:pStyle w:val="TM2"/>
-            <w:tabs>
-              <w:tab w:val="left" w:pos="880"/>
-              <w:tab w:val="right" w:leader="dot" w:pos="9350"/>
-            </w:tabs>
-            <w:rPr>
-              <w:rFonts w:asciiTheme="minorHAnsi" w:eastAsiaTheme="minorEastAsia" w:hAnsiTheme="minorHAnsi" w:cstheme="minorBidi"/>
-              <w:noProof/>
-              <w:color w:val="auto"/>
-              <w:szCs w:val="22"/>
-            </w:rPr>
-          </w:pPr>
-          <w:hyperlink w:anchor="_Toc415655942" w:history="1">
-            <w:r>
-              <w:rPr>
-                <w:rStyle w:val="Lienhypertexte"/>
-                <w:noProof/>
-              </w:rPr>
-              <w:t>3.4</w:t>
-            </w:r>
-            <w:r>
-              <w:rPr>
-                <w:rFonts w:asciiTheme="minorHAnsi" w:eastAsiaTheme="minorEastAsia" w:hAnsiTheme="minorHAnsi" w:cstheme="minorBidi"/>
-                <w:noProof/>
-                <w:color w:val="auto"/>
-                <w:szCs w:val="22"/>
-              </w:rPr>
-              <w:tab/>
-            </w:r>
-            <w:r>
-              <w:rPr>
-                <w:rStyle w:val="Lienhypertexte"/>
-                <w:noProof/>
-              </w:rPr>
-              <w:t>Architecture de déploiement</w:t>
-            </w:r>
-            <w:r>
-              <w:rPr>
-                <w:noProof/>
-                <w:webHidden/>
-              </w:rPr>
-              <w:tab/>
-            </w:r>
-            <w:r>
-              <w:rPr>
-                <w:noProof/>
-                <w:webHidden/>
-              </w:rPr>
-              <w:fldChar w:fldCharType="begin"/>
-            </w:r>
-            <w:r>
-              <w:rPr>
-                <w:noProof/>
-                <w:webHidden/>
-              </w:rPr>
-              <w:instrText xml:space="preserve"> PAGEREF _Toc415655942 \h </w:instrText>
-            </w:r>
-            <w:r>
-              <w:rPr>
-                <w:noProof/>
-                <w:webHidden/>
-              </w:rPr>
-            </w:r>
-            <w:r>
-              <w:rPr>
-                <w:noProof/>
-                <w:webHidden/>
-              </w:rPr>
-              <w:fldChar w:fldCharType="separate"/>
-            </w:r>
-            <w:r>
-              <w:rPr>
-                <w:noProof/>
-                <w:webHidden/>
-              </w:rPr>
-              <w:t>35</w:t>
-            </w:r>
-            <w:r>
-              <w:rPr>
-                <w:noProof/>
-                <w:webHidden/>
-              </w:rPr>
-              <w:fldChar w:fldCharType="end"/>
-            </w:r>
-          </w:hyperlink>
-        </w:p>
-        <w:p>
-          <w:pPr>
-            <w:pStyle w:val="TM1"/>
-            <w:tabs>
-              <w:tab w:val="left" w:pos="440"/>
-              <w:tab w:val="right" w:leader="dot" w:pos="9350"/>
-            </w:tabs>
-            <w:rPr>
-              <w:rFonts w:asciiTheme="minorHAnsi" w:eastAsiaTheme="minorEastAsia" w:hAnsiTheme="minorHAnsi" w:cstheme="minorBidi"/>
-              <w:noProof/>
-              <w:color w:val="auto"/>
-              <w:szCs w:val="22"/>
-            </w:rPr>
-          </w:pPr>
-          <w:hyperlink w:anchor="_Toc415655943" w:history="1">
-            <w:r>
-              <w:rPr>
-                <w:rStyle w:val="Lienhypertexte"/>
-                <w:noProof/>
-              </w:rPr>
-              <w:t>4</w:t>
-            </w:r>
-            <w:r>
-              <w:rPr>
-                <w:rFonts w:asciiTheme="minorHAnsi" w:eastAsiaTheme="minorEastAsia" w:hAnsiTheme="minorHAnsi" w:cstheme="minorBidi"/>
-                <w:noProof/>
-                <w:color w:val="auto"/>
-                <w:szCs w:val="22"/>
-              </w:rPr>
-              <w:tab/>
-            </w:r>
-            <w:r>
-              <w:rPr>
-                <w:rStyle w:val="Lienhypertexte"/>
-                <w:noProof/>
-              </w:rPr>
-              <w:t>Tests et validation</w:t>
-            </w:r>
-            <w:r>
-              <w:rPr>
-                <w:noProof/>
-                <w:webHidden/>
-              </w:rPr>
-              <w:tab/>
-            </w:r>
-            <w:r>
-              <w:rPr>
-                <w:noProof/>
-                <w:webHidden/>
-              </w:rPr>
-              <w:fldChar w:fldCharType="begin"/>
-            </w:r>
-            <w:r>
-              <w:rPr>
-                <w:noProof/>
-                <w:webHidden/>
-              </w:rPr>
-              <w:instrText xml:space="preserve"> PAGEREF _Toc415655943 \h </w:instrText>
-            </w:r>
-            <w:r>
-              <w:rPr>
-                <w:noProof/>
-                <w:webHidden/>
-              </w:rPr>
-            </w:r>
-            <w:r>
-              <w:rPr>
-                <w:noProof/>
-                <w:webHidden/>
-              </w:rPr>
-              <w:fldChar w:fldCharType="separate"/>
-            </w:r>
-            <w:r>
-              <w:rPr>
-                <w:noProof/>
-                <w:webHidden/>
-              </w:rPr>
-              <w:t>35</w:t>
-            </w:r>
-            <w:r>
-              <w:rPr>
-                <w:noProof/>
-                <w:webHidden/>
-              </w:rPr>
-              <w:fldChar w:fldCharType="end"/>
-            </w:r>
-          </w:hyperlink>
-        </w:p>
-        <w:p>
-          <w:pPr>
-            <w:pStyle w:val="TM2"/>
-            <w:tabs>
-              <w:tab w:val="left" w:pos="880"/>
-              <w:tab w:val="right" w:leader="dot" w:pos="9350"/>
-            </w:tabs>
-            <w:rPr>
-              <w:rFonts w:asciiTheme="minorHAnsi" w:eastAsiaTheme="minorEastAsia" w:hAnsiTheme="minorHAnsi" w:cstheme="minorBidi"/>
-              <w:noProof/>
-              <w:color w:val="auto"/>
-              <w:szCs w:val="22"/>
-            </w:rPr>
-          </w:pPr>
-          <w:hyperlink w:anchor="_Toc415655944" w:history="1">
-            <w:r>
-              <w:rPr>
-                <w:rStyle w:val="Lienhypertexte"/>
-                <w:noProof/>
-              </w:rPr>
-              <w:t>4.1</w:t>
-            </w:r>
-            <w:r>
-              <w:rPr>
-                <w:rFonts w:asciiTheme="minorHAnsi" w:eastAsiaTheme="minorEastAsia" w:hAnsiTheme="minorHAnsi" w:cstheme="minorBidi"/>
-                <w:noProof/>
-                <w:color w:val="auto"/>
-                <w:szCs w:val="22"/>
-              </w:rPr>
-              <w:tab/>
-            </w:r>
-            <w:r>
-              <w:rPr>
-                <w:rStyle w:val="Lienhypertexte"/>
-                <w:noProof/>
-              </w:rPr>
-              <w:t>Spécification des tests</w:t>
-            </w:r>
-            <w:r>
-              <w:rPr>
-                <w:noProof/>
-                <w:webHidden/>
-              </w:rPr>
-              <w:tab/>
-            </w:r>
-            <w:r>
-              <w:rPr>
-                <w:noProof/>
-                <w:webHidden/>
-              </w:rPr>
-              <w:fldChar w:fldCharType="begin"/>
-            </w:r>
-            <w:r>
-              <w:rPr>
-                <w:noProof/>
-                <w:webHidden/>
-              </w:rPr>
-              <w:instrText xml:space="preserve"> PAGEREF _Toc415655944 \h </w:instrText>
-            </w:r>
-            <w:r>
-              <w:rPr>
-                <w:noProof/>
-                <w:webHidden/>
-              </w:rPr>
-            </w:r>
-            <w:r>
-              <w:rPr>
-                <w:noProof/>
-                <w:webHidden/>
-              </w:rPr>
-              <w:fldChar w:fldCharType="separate"/>
-            </w:r>
-            <w:r>
-              <w:rPr>
-                <w:noProof/>
-                <w:webHidden/>
-              </w:rPr>
-              <w:t>35</w:t>
-            </w:r>
-            <w:r>
-              <w:rPr>
-                <w:noProof/>
-                <w:webHidden/>
-              </w:rPr>
-              <w:fldChar w:fldCharType="end"/>
-            </w:r>
-          </w:hyperlink>
-        </w:p>
-        <w:p>
-          <w:pPr>
-            <w:pStyle w:val="TM2"/>
-            <w:tabs>
-              <w:tab w:val="left" w:pos="880"/>
-              <w:tab w:val="right" w:leader="dot" w:pos="9350"/>
-            </w:tabs>
-            <w:rPr>
-              <w:rFonts w:asciiTheme="minorHAnsi" w:eastAsiaTheme="minorEastAsia" w:hAnsiTheme="minorHAnsi" w:cstheme="minorBidi"/>
-              <w:noProof/>
-              <w:color w:val="auto"/>
-              <w:szCs w:val="22"/>
-            </w:rPr>
-          </w:pPr>
-          <w:hyperlink w:anchor="_Toc415655945" w:history="1">
-            <w:r>
-              <w:rPr>
-                <w:rStyle w:val="Lienhypertexte"/>
-                <w:noProof/>
-              </w:rPr>
-              <w:t>4.2</w:t>
-            </w:r>
-            <w:r>
-              <w:rPr>
-                <w:rFonts w:asciiTheme="minorHAnsi" w:eastAsiaTheme="minorEastAsia" w:hAnsiTheme="minorHAnsi" w:cstheme="minorBidi"/>
-                <w:noProof/>
-                <w:color w:val="auto"/>
-                <w:szCs w:val="22"/>
-              </w:rPr>
-              <w:tab/>
-            </w:r>
-            <w:r>
-              <w:rPr>
-                <w:rStyle w:val="Lienhypertexte"/>
-                <w:noProof/>
-              </w:rPr>
-              <w:t>Plan de test</w:t>
-            </w:r>
-            <w:r>
-              <w:rPr>
-                <w:noProof/>
-                <w:webHidden/>
-              </w:rPr>
-              <w:tab/>
-            </w:r>
-            <w:r>
-              <w:rPr>
-                <w:noProof/>
-                <w:webHidden/>
-              </w:rPr>
-              <w:fldChar w:fldCharType="begin"/>
-            </w:r>
-            <w:r>
-              <w:rPr>
-                <w:noProof/>
-                <w:webHidden/>
-              </w:rPr>
-              <w:instrText xml:space="preserve"> PAGEREF _Toc415655945 \h </w:instrText>
-            </w:r>
-            <w:r>
-              <w:rPr>
-                <w:noProof/>
-                <w:webHidden/>
-              </w:rPr>
-            </w:r>
-            <w:r>
-              <w:rPr>
-                <w:noProof/>
-                <w:webHidden/>
-              </w:rPr>
-              <w:fldChar w:fldCharType="separate"/>
-            </w:r>
-            <w:r>
-              <w:rPr>
-                <w:noProof/>
-                <w:webHidden/>
-              </w:rPr>
-              <w:t>35</w:t>
+              <w:t>30</w:t>
             </w:r>
             <w:r>
               <w:rPr>
@@ -2905,11 +2342,26 @@
     </w:p>
     <w:p>
       <w:pPr>
+        <w:sectPr>
+          <w:headerReference w:type="default" r:id="rId9"/>
+          <w:footerReference w:type="default" r:id="rId10"/>
+          <w:footerReference w:type="first" r:id="rId11"/>
+          <w:pgSz w:w="12240" w:h="15840"/>
+          <w:pgMar w:top="1440" w:right="1440" w:bottom="1440" w:left="1440" w:header="720" w:footer="720" w:gutter="0"/>
+          <w:pgNumType w:start="1"/>
+          <w:cols w:space="720"/>
+          <w:titlePg/>
+        </w:sectPr>
+      </w:pPr>
+    </w:p>
+    <w:p/>
+    <w:p>
+      <w:pPr>
         <w:pStyle w:val="Titre1"/>
         <w:contextualSpacing/>
       </w:pPr>
       <w:bookmarkStart w:id="1" w:name="h.vjitn6e25lls" w:colFirst="0" w:colLast="0"/>
-      <w:bookmarkStart w:id="2" w:name="_Toc415655915"/>
+      <w:bookmarkStart w:id="2" w:name="_Toc416720574"/>
       <w:bookmarkEnd w:id="1"/>
       <w:r>
         <w:lastRenderedPageBreak/>
@@ -2927,7 +2379,7 @@
         <w:contextualSpacing/>
       </w:pPr>
       <w:bookmarkStart w:id="3" w:name="h.6x0m9ugvc7mh" w:colFirst="0" w:colLast="0"/>
-      <w:bookmarkStart w:id="4" w:name="_Toc415655916"/>
+      <w:bookmarkStart w:id="4" w:name="_Toc416720575"/>
       <w:bookmarkEnd w:id="3"/>
       <w:r>
         <w:t>Descriptif du projet</w:t>
@@ -2949,7 +2401,7 @@
         <w:contextualSpacing/>
       </w:pPr>
       <w:bookmarkStart w:id="5" w:name="h.u814e2rrqvbr" w:colFirst="0" w:colLast="0"/>
-      <w:bookmarkStart w:id="6" w:name="_Toc415655917"/>
+      <w:bookmarkStart w:id="6" w:name="_Toc416720576"/>
       <w:bookmarkEnd w:id="5"/>
       <w:r>
         <w:t>Objectifs</w:t>
@@ -2985,7 +2437,7 @@
         <w:contextualSpacing/>
       </w:pPr>
       <w:bookmarkStart w:id="7" w:name="h.gtknala6epr8" w:colFirst="0" w:colLast="0"/>
-      <w:bookmarkStart w:id="8" w:name="_Toc415655918"/>
+      <w:bookmarkStart w:id="8" w:name="_Toc416720577"/>
       <w:bookmarkEnd w:id="7"/>
       <w:r>
         <w:t>Planning</w:t>
@@ -3899,6 +3351,8 @@
       <w:r>
         <w:br w:type="page"/>
       </w:r>
+      <w:bookmarkStart w:id="9" w:name="_GoBack"/>
+      <w:bookmarkEnd w:id="9"/>
     </w:p>
     <w:p>
       <w:pPr>
@@ -3910,14 +3364,14 @@
         <w:ind w:hanging="432"/>
         <w:contextualSpacing/>
       </w:pPr>
-      <w:bookmarkStart w:id="9" w:name="h.3l6fd9saxx77" w:colFirst="0" w:colLast="0"/>
-      <w:bookmarkStart w:id="10" w:name="_Toc415655919"/>
-      <w:bookmarkEnd w:id="9"/>
+      <w:bookmarkStart w:id="10" w:name="h.3l6fd9saxx77" w:colFirst="0" w:colLast="0"/>
+      <w:bookmarkStart w:id="11" w:name="_Toc416720578"/>
+      <w:bookmarkEnd w:id="10"/>
       <w:r>
         <w:lastRenderedPageBreak/>
         <w:t>Spécifications des besoins</w:t>
       </w:r>
-      <w:bookmarkEnd w:id="10"/>
+      <w:bookmarkEnd w:id="11"/>
     </w:p>
     <w:p>
       <w:pPr>
@@ -3929,13 +3383,13 @@
         <w:ind w:hanging="576"/>
         <w:contextualSpacing/>
       </w:pPr>
-      <w:bookmarkStart w:id="11" w:name="h.ff7jkbcsklgh" w:colFirst="0" w:colLast="0"/>
-      <w:bookmarkStart w:id="12" w:name="_Toc415655920"/>
-      <w:bookmarkEnd w:id="11"/>
+      <w:bookmarkStart w:id="12" w:name="h.ff7jkbcsklgh" w:colFirst="0" w:colLast="0"/>
+      <w:bookmarkStart w:id="13" w:name="_Toc416720579"/>
+      <w:bookmarkEnd w:id="12"/>
       <w:r>
         <w:t>Besoins utilisateurs</w:t>
       </w:r>
-      <w:bookmarkEnd w:id="12"/>
+      <w:bookmarkEnd w:id="13"/>
     </w:p>
     <w:p>
       <w:pPr>
@@ -3946,13 +3400,13 @@
         </w:numPr>
         <w:contextualSpacing/>
       </w:pPr>
-      <w:bookmarkStart w:id="13" w:name="h.msl0t6e6vrks" w:colFirst="0" w:colLast="0"/>
-      <w:bookmarkStart w:id="14" w:name="_Toc415655921"/>
-      <w:bookmarkEnd w:id="13"/>
+      <w:bookmarkStart w:id="14" w:name="h.msl0t6e6vrks" w:colFirst="0" w:colLast="0"/>
+      <w:bookmarkStart w:id="15" w:name="_Toc416720580"/>
+      <w:bookmarkEnd w:id="14"/>
       <w:r>
         <w:t>Acteurs</w:t>
       </w:r>
-      <w:bookmarkEnd w:id="14"/>
+      <w:bookmarkEnd w:id="15"/>
     </w:p>
     <w:p>
       <w:pPr>
@@ -3977,13 +3431,13 @@
         </w:numPr>
         <w:contextualSpacing/>
       </w:pPr>
-      <w:bookmarkStart w:id="15" w:name="h.9a28012zqlkq" w:colFirst="0" w:colLast="0"/>
-      <w:bookmarkStart w:id="16" w:name="_Toc415655922"/>
-      <w:bookmarkEnd w:id="15"/>
+      <w:bookmarkStart w:id="16" w:name="h.9a28012zqlkq" w:colFirst="0" w:colLast="0"/>
+      <w:bookmarkStart w:id="17" w:name="_Toc416720581"/>
+      <w:bookmarkEnd w:id="16"/>
       <w:r>
         <w:t>Cas d’utilisations</w:t>
       </w:r>
-      <w:bookmarkEnd w:id="16"/>
+      <w:bookmarkEnd w:id="17"/>
     </w:p>
     <w:p>
       <w:pPr>
@@ -4924,13 +4378,13 @@
           <w:numId w:val="9"/>
         </w:numPr>
       </w:pPr>
-      <w:bookmarkStart w:id="17" w:name="h.9tkeeerl8502" w:colFirst="0" w:colLast="0"/>
-      <w:bookmarkStart w:id="18" w:name="_Toc415655923"/>
-      <w:bookmarkEnd w:id="17"/>
+      <w:bookmarkStart w:id="18" w:name="h.9tkeeerl8502" w:colFirst="0" w:colLast="0"/>
+      <w:bookmarkStart w:id="19" w:name="_Toc416720582"/>
+      <w:bookmarkEnd w:id="18"/>
       <w:r>
         <w:t>Scénarios</w:t>
       </w:r>
-      <w:bookmarkEnd w:id="18"/>
+      <w:bookmarkEnd w:id="19"/>
     </w:p>
     <w:p>
       <w:r>
@@ -4950,8 +4404,8 @@
         <w:pStyle w:val="Titre3"/>
         <w:ind w:left="0" w:firstLine="0"/>
       </w:pPr>
-      <w:bookmarkStart w:id="19" w:name="h.u8vsayqj20oo" w:colFirst="0" w:colLast="0"/>
-      <w:bookmarkEnd w:id="19"/>
+      <w:bookmarkStart w:id="20" w:name="h.u8vsayqj20oo" w:colFirst="0" w:colLast="0"/>
+      <w:bookmarkEnd w:id="20"/>
     </w:p>
     <w:p>
       <w:r>
@@ -4968,14 +4422,14 @@
         <w:ind w:hanging="720"/>
         <w:contextualSpacing/>
       </w:pPr>
-      <w:bookmarkStart w:id="20" w:name="h.4dyy7wt9wdw3" w:colFirst="0" w:colLast="0"/>
-      <w:bookmarkStart w:id="21" w:name="_Toc415655924"/>
-      <w:bookmarkEnd w:id="20"/>
+      <w:bookmarkStart w:id="21" w:name="h.4dyy7wt9wdw3" w:colFirst="0" w:colLast="0"/>
+      <w:bookmarkStart w:id="22" w:name="_Toc416720583"/>
+      <w:bookmarkEnd w:id="21"/>
       <w:r>
         <w:lastRenderedPageBreak/>
         <w:t>Ajouter un réservoir</w:t>
       </w:r>
-      <w:bookmarkEnd w:id="21"/>
+      <w:bookmarkEnd w:id="22"/>
     </w:p>
     <w:p>
       <w:pPr>
@@ -4985,8 +4439,8 @@
           <w:numId w:val="9"/>
         </w:numPr>
       </w:pPr>
-      <w:bookmarkStart w:id="22" w:name="h.t6b0q1bc4f0e" w:colFirst="0" w:colLast="0"/>
-      <w:bookmarkEnd w:id="22"/>
+      <w:bookmarkStart w:id="23" w:name="h.t6b0q1bc4f0e" w:colFirst="0" w:colLast="0"/>
+      <w:bookmarkEnd w:id="23"/>
       <w:r>
         <w:t>Description textuelle</w:t>
       </w:r>
@@ -5637,8 +5091,8 @@
           <w:i/>
         </w:rPr>
       </w:pPr>
-      <w:bookmarkStart w:id="23" w:name="h.c60umcs4koxv" w:colFirst="0" w:colLast="0"/>
-      <w:bookmarkEnd w:id="23"/>
+      <w:bookmarkStart w:id="24" w:name="h.c60umcs4koxv" w:colFirst="0" w:colLast="0"/>
+      <w:bookmarkEnd w:id="24"/>
     </w:p>
     <w:p>
       <w:r>
@@ -5666,7 +5120,7 @@
       <w:r>
         <w:rPr>
           <w:noProof/>
-          <w:lang w:val="fr-FR" w:eastAsia="fr-FR"/>
+          <w:lang w:eastAsia="fr-CH"/>
         </w:rPr>
         <w:drawing>
           <wp:inline distT="114300" distB="114300" distL="114300" distR="114300" wp14:anchorId="24653AAA" wp14:editId="5A885111">
@@ -5682,7 +5136,7 @@
                     <pic:cNvPicPr preferRelativeResize="0"/>
                   </pic:nvPicPr>
                   <pic:blipFill>
-                    <a:blip r:embed="rId9"/>
+                    <a:blip r:embed="rId12"/>
                     <a:srcRect/>
                     <a:stretch>
                       <a:fillRect/>
@@ -5721,14 +5175,14 @@
         <w:ind w:hanging="720"/>
         <w:contextualSpacing/>
       </w:pPr>
-      <w:bookmarkStart w:id="24" w:name="h.rpok6z9e11cz" w:colFirst="0" w:colLast="0"/>
-      <w:bookmarkStart w:id="25" w:name="_Toc415655925"/>
-      <w:bookmarkEnd w:id="24"/>
+      <w:bookmarkStart w:id="25" w:name="h.rpok6z9e11cz" w:colFirst="0" w:colLast="0"/>
+      <w:bookmarkStart w:id="26" w:name="_Toc416720584"/>
+      <w:bookmarkEnd w:id="25"/>
       <w:r>
         <w:lastRenderedPageBreak/>
         <w:t>Modifier/configurer un réservoir</w:t>
       </w:r>
-      <w:bookmarkEnd w:id="25"/>
+      <w:bookmarkEnd w:id="26"/>
     </w:p>
     <w:p>
       <w:pPr>
@@ -5738,8 +5192,8 @@
           <w:numId w:val="9"/>
         </w:numPr>
       </w:pPr>
-      <w:bookmarkStart w:id="26" w:name="h.5avs5lrz8ndc" w:colFirst="0" w:colLast="0"/>
-      <w:bookmarkEnd w:id="26"/>
+      <w:bookmarkStart w:id="27" w:name="h.5avs5lrz8ndc" w:colFirst="0" w:colLast="0"/>
+      <w:bookmarkEnd w:id="27"/>
       <w:r>
         <w:t>Description textuelle</w:t>
       </w:r>
@@ -6443,8 +5897,8 @@
           <w:numId w:val="9"/>
         </w:numPr>
       </w:pPr>
-      <w:bookmarkStart w:id="27" w:name="h.99s6kk16i53j" w:colFirst="0" w:colLast="0"/>
-      <w:bookmarkEnd w:id="27"/>
+      <w:bookmarkStart w:id="28" w:name="h.99s6kk16i53j" w:colFirst="0" w:colLast="0"/>
+      <w:bookmarkEnd w:id="28"/>
       <w:r>
         <w:lastRenderedPageBreak/>
         <w:t>Diagramme de séquence système</w:t>
@@ -6457,7 +5911,7 @@
       <w:r>
         <w:rPr>
           <w:noProof/>
-          <w:lang w:val="fr-FR" w:eastAsia="fr-FR"/>
+          <w:lang w:eastAsia="fr-CH"/>
         </w:rPr>
         <w:drawing>
           <wp:inline distT="114300" distB="114300" distL="114300" distR="114300" wp14:anchorId="3A9AD3B1" wp14:editId="60B7F0F6">
@@ -6473,7 +5927,7 @@
                     <pic:cNvPicPr preferRelativeResize="0"/>
                   </pic:nvPicPr>
                   <pic:blipFill>
-                    <a:blip r:embed="rId10"/>
+                    <a:blip r:embed="rId13"/>
                     <a:srcRect/>
                     <a:stretch>
                       <a:fillRect/>
@@ -6505,14 +5959,14 @@
         </w:numPr>
         <w:contextualSpacing/>
       </w:pPr>
-      <w:bookmarkStart w:id="28" w:name="h.z84zf8gn670k" w:colFirst="0" w:colLast="0"/>
-      <w:bookmarkStart w:id="29" w:name="_Toc415655926"/>
-      <w:bookmarkEnd w:id="28"/>
+      <w:bookmarkStart w:id="29" w:name="h.z84zf8gn670k" w:colFirst="0" w:colLast="0"/>
+      <w:bookmarkStart w:id="30" w:name="_Toc416720585"/>
+      <w:bookmarkEnd w:id="29"/>
       <w:r>
         <w:lastRenderedPageBreak/>
         <w:t>Supprimer un réservoir</w:t>
       </w:r>
-      <w:bookmarkEnd w:id="29"/>
+      <w:bookmarkEnd w:id="30"/>
     </w:p>
     <w:p>
       <w:pPr>
@@ -6523,8 +5977,8 @@
         </w:numPr>
         <w:contextualSpacing/>
       </w:pPr>
-      <w:bookmarkStart w:id="30" w:name="h.in83ky8lh4vk" w:colFirst="0" w:colLast="0"/>
-      <w:bookmarkEnd w:id="30"/>
+      <w:bookmarkStart w:id="31" w:name="h.in83ky8lh4vk" w:colFirst="0" w:colLast="0"/>
+      <w:bookmarkEnd w:id="31"/>
       <w:r>
         <w:t>Description textuelle</w:t>
       </w:r>
@@ -7172,8 +6626,8 @@
         </w:numPr>
         <w:contextualSpacing/>
       </w:pPr>
-      <w:bookmarkStart w:id="31" w:name="h.oo4fgrcx0cw3" w:colFirst="0" w:colLast="0"/>
-      <w:bookmarkEnd w:id="31"/>
+      <w:bookmarkStart w:id="32" w:name="h.oo4fgrcx0cw3" w:colFirst="0" w:colLast="0"/>
+      <w:bookmarkEnd w:id="32"/>
       <w:r>
         <w:lastRenderedPageBreak/>
         <w:t>Diagramme de séquence système</w:t>
@@ -7186,7 +6640,7 @@
       <w:r>
         <w:rPr>
           <w:noProof/>
-          <w:lang w:val="fr-FR" w:eastAsia="fr-FR"/>
+          <w:lang w:eastAsia="fr-CH"/>
         </w:rPr>
         <w:drawing>
           <wp:inline distT="114300" distB="114300" distL="114300" distR="114300" wp14:anchorId="0BA3E809" wp14:editId="2A094C81">
@@ -7202,7 +6656,7 @@
                     <pic:cNvPicPr preferRelativeResize="0"/>
                   </pic:nvPicPr>
                   <pic:blipFill>
-                    <a:blip r:embed="rId11"/>
+                    <a:blip r:embed="rId14"/>
                     <a:srcRect/>
                     <a:stretch>
                       <a:fillRect/>
@@ -7239,14 +6693,14 @@
         </w:numPr>
         <w:contextualSpacing/>
       </w:pPr>
-      <w:bookmarkStart w:id="32" w:name="h.nrs8iignoqit" w:colFirst="0" w:colLast="0"/>
-      <w:bookmarkStart w:id="33" w:name="_Toc415655927"/>
-      <w:bookmarkEnd w:id="32"/>
+      <w:bookmarkStart w:id="33" w:name="h.nrs8iignoqit" w:colFirst="0" w:colLast="0"/>
+      <w:bookmarkStart w:id="34" w:name="_Toc416720586"/>
+      <w:bookmarkEnd w:id="33"/>
       <w:r>
         <w:lastRenderedPageBreak/>
         <w:t>Lancer la simulation</w:t>
       </w:r>
-      <w:bookmarkEnd w:id="33"/>
+      <w:bookmarkEnd w:id="34"/>
     </w:p>
     <w:p>
       <w:pPr>
@@ -7257,8 +6711,8 @@
         </w:numPr>
         <w:contextualSpacing/>
       </w:pPr>
-      <w:bookmarkStart w:id="34" w:name="h.fgwtf5gtxssy" w:colFirst="0" w:colLast="0"/>
-      <w:bookmarkEnd w:id="34"/>
+      <w:bookmarkStart w:id="35" w:name="h.fgwtf5gtxssy" w:colFirst="0" w:colLast="0"/>
+      <w:bookmarkEnd w:id="35"/>
       <w:r>
         <w:t>Description textuelle</w:t>
       </w:r>
@@ -7963,8 +7417,8 @@
         <w:pStyle w:val="Titre4"/>
         <w:ind w:left="0" w:firstLine="0"/>
       </w:pPr>
-      <w:bookmarkStart w:id="35" w:name="h.barwy4mdy24z" w:colFirst="0" w:colLast="0"/>
-      <w:bookmarkEnd w:id="35"/>
+      <w:bookmarkStart w:id="36" w:name="h.barwy4mdy24z" w:colFirst="0" w:colLast="0"/>
+      <w:bookmarkEnd w:id="36"/>
     </w:p>
     <w:p/>
     <w:p/>
@@ -7978,8 +7432,8 @@
         </w:numPr>
         <w:contextualSpacing/>
       </w:pPr>
-      <w:bookmarkStart w:id="36" w:name="h.z5loo4nt6dax" w:colFirst="0" w:colLast="0"/>
-      <w:bookmarkEnd w:id="36"/>
+      <w:bookmarkStart w:id="37" w:name="h.z5loo4nt6dax" w:colFirst="0" w:colLast="0"/>
+      <w:bookmarkEnd w:id="37"/>
       <w:r>
         <w:lastRenderedPageBreak/>
         <w:t>Diagramme de séquence système</w:t>
@@ -7991,18 +7445,18 @@
         <w:ind w:left="0" w:firstLine="0"/>
         <w:jc w:val="center"/>
       </w:pPr>
-      <w:bookmarkStart w:id="37" w:name="h.ctyjz4otz8" w:colFirst="0" w:colLast="0"/>
-      <w:bookmarkEnd w:id="37"/>
+      <w:bookmarkStart w:id="38" w:name="h.ctyjz4otz8" w:colFirst="0" w:colLast="0"/>
+      <w:bookmarkEnd w:id="38"/>
       <w:r>
         <w:rPr>
           <w:noProof/>
-          <w:lang w:val="fr-FR" w:eastAsia="fr-FR"/>
+          <w:lang w:eastAsia="fr-CH"/>
         </w:rPr>
         <w:lastRenderedPageBreak/>
         <w:drawing>
-          <wp:inline distT="114300" distB="114300" distL="114300" distR="114300" wp14:anchorId="41C8C349" wp14:editId="4DF899DD">
-            <wp:extent cx="5348288" cy="7121200"/>
-            <wp:effectExtent l="0" t="0" r="0" b="0"/>
+          <wp:inline distT="114300" distB="114300" distL="114300" distR="114300" wp14:anchorId="41C8C349" wp14:editId="52CE3097">
+            <wp:extent cx="5141696" cy="6846125"/>
+            <wp:effectExtent l="0" t="0" r="1905" b="0"/>
             <wp:docPr id="17" name="image33.png" descr="DSS_LancerLaSimulation.png"/>
             <wp:cNvGraphicFramePr/>
             <a:graphic xmlns:a="http://schemas.openxmlformats.org/drawingml/2006/main">
@@ -8013,7 +7467,7 @@
                     <pic:cNvPicPr preferRelativeResize="0"/>
                   </pic:nvPicPr>
                   <pic:blipFill>
-                    <a:blip r:embed="rId12"/>
+                    <a:blip r:embed="rId15"/>
                     <a:srcRect/>
                     <a:stretch>
                       <a:fillRect/>
@@ -8022,7 +7476,7 @@
                   <pic:spPr>
                     <a:xfrm>
                       <a:off x="0" y="0"/>
-                      <a:ext cx="5348288" cy="7121200"/>
+                      <a:ext cx="5143457" cy="6848470"/>
                     </a:xfrm>
                     <a:prstGeom prst="rect">
                       <a:avLst/>
@@ -8035,8 +7489,8 @@
           </wp:inline>
         </w:drawing>
       </w:r>
-      <w:bookmarkStart w:id="38" w:name="h.3uvfkons7lwo" w:colFirst="0" w:colLast="0"/>
-      <w:bookmarkEnd w:id="38"/>
+      <w:bookmarkStart w:id="39" w:name="h.3uvfkons7lwo" w:colFirst="0" w:colLast="0"/>
+      <w:bookmarkEnd w:id="39"/>
     </w:p>
     <w:p>
       <w:pPr>
@@ -8047,14 +7501,14 @@
         </w:numPr>
         <w:contextualSpacing/>
       </w:pPr>
-      <w:bookmarkStart w:id="39" w:name="h.vukxgv4trsos" w:colFirst="0" w:colLast="0"/>
-      <w:bookmarkStart w:id="40" w:name="_Toc415655928"/>
-      <w:bookmarkEnd w:id="39"/>
+      <w:bookmarkStart w:id="40" w:name="h.vukxgv4trsos" w:colFirst="0" w:colLast="0"/>
+      <w:bookmarkStart w:id="41" w:name="_Toc416720587"/>
+      <w:bookmarkEnd w:id="40"/>
       <w:r>
         <w:lastRenderedPageBreak/>
         <w:t>Sélectionner une condition d’arrêt</w:t>
       </w:r>
-      <w:bookmarkEnd w:id="40"/>
+      <w:bookmarkEnd w:id="41"/>
     </w:p>
     <w:p>
       <w:pPr>
@@ -8065,8 +7519,8 @@
         </w:numPr>
         <w:contextualSpacing/>
       </w:pPr>
-      <w:bookmarkStart w:id="41" w:name="h.ycedmekf28da" w:colFirst="0" w:colLast="0"/>
-      <w:bookmarkEnd w:id="41"/>
+      <w:bookmarkStart w:id="42" w:name="h.ycedmekf28da" w:colFirst="0" w:colLast="0"/>
+      <w:bookmarkEnd w:id="42"/>
       <w:r>
         <w:t>Description textuelle</w:t>
       </w:r>
@@ -8536,6 +7990,14 @@
           <w:p>
             <w:pPr>
               <w:spacing w:after="0" w:line="240" w:lineRule="auto"/>
+              <w:rPr>
+                <w:sz w:val="18"/>
+              </w:rPr>
+            </w:pPr>
+          </w:p>
+          <w:p>
+            <w:pPr>
+              <w:spacing w:after="0" w:line="240" w:lineRule="auto"/>
             </w:pPr>
             <w:r>
               <w:t>3b. Reprise au point 3 du scénario nominal.</w:t>
@@ -8545,11 +8007,6 @@
             <w:pPr>
               <w:spacing w:after="0" w:line="240" w:lineRule="auto"/>
             </w:pPr>
-          </w:p>
-          <w:p>
-            <w:pPr>
-              <w:spacing w:after="0" w:line="240" w:lineRule="auto"/>
-            </w:pPr>
             <w:r>
               <w:t>2c. L’utilisateur sélectionne “Débordement”.</w:t>
             </w:r>
@@ -8565,6 +8022,9 @@
           <w:p>
             <w:pPr>
               <w:spacing w:after="0" w:line="240" w:lineRule="auto"/>
+              <w:rPr>
+                <w:sz w:val="18"/>
+              </w:rPr>
             </w:pPr>
           </w:p>
           <w:p>
@@ -8580,12 +8040,18 @@
               <w:spacing w:after="0" w:line="240" w:lineRule="auto"/>
             </w:pPr>
             <w:r>
-              <w:t>3 d. Reprise au point 4 du scénario nominal.</w:t>
-            </w:r>
-          </w:p>
-          <w:p>
-            <w:pPr>
-              <w:spacing w:after="0" w:line="240" w:lineRule="auto"/>
+              <w:t>3</w:t>
+            </w:r>
+            <w:r>
+              <w:t>d. Reprise au point 4 du scénario nominal.</w:t>
+            </w:r>
+          </w:p>
+          <w:p>
+            <w:pPr>
+              <w:spacing w:after="0" w:line="240" w:lineRule="auto"/>
+              <w:rPr>
+                <w:sz w:val="18"/>
+              </w:rPr>
             </w:pPr>
           </w:p>
           <w:p>
@@ -8820,7 +8286,7 @@
       <w:r>
         <w:rPr>
           <w:noProof/>
-          <w:lang w:val="fr-FR" w:eastAsia="fr-FR"/>
+          <w:lang w:eastAsia="fr-CH"/>
         </w:rPr>
         <w:drawing>
           <wp:inline distT="114300" distB="114300" distL="114300" distR="114300" wp14:anchorId="5533A506" wp14:editId="394ECD0B">
@@ -8836,7 +8302,7 @@
                     <pic:cNvPicPr preferRelativeResize="0"/>
                   </pic:nvPicPr>
                   <pic:blipFill>
-                    <a:blip r:embed="rId13"/>
+                    <a:blip r:embed="rId16"/>
                     <a:srcRect/>
                     <a:stretch>
                       <a:fillRect/>
@@ -8871,14 +8337,14 @@
         </w:numPr>
         <w:contextualSpacing/>
       </w:pPr>
-      <w:bookmarkStart w:id="42" w:name="h.bmcjf8d3yzc0" w:colFirst="0" w:colLast="0"/>
-      <w:bookmarkStart w:id="43" w:name="_Toc415655929"/>
-      <w:bookmarkEnd w:id="42"/>
+      <w:bookmarkStart w:id="43" w:name="h.bmcjf8d3yzc0" w:colFirst="0" w:colLast="0"/>
+      <w:bookmarkStart w:id="44" w:name="_Toc416720588"/>
+      <w:bookmarkEnd w:id="43"/>
       <w:r>
         <w:lastRenderedPageBreak/>
         <w:t>Modifier une substance</w:t>
       </w:r>
-      <w:bookmarkEnd w:id="43"/>
+      <w:bookmarkEnd w:id="44"/>
     </w:p>
     <w:p>
       <w:pPr>
@@ -8889,8 +8355,8 @@
         </w:numPr>
         <w:contextualSpacing/>
       </w:pPr>
-      <w:bookmarkStart w:id="44" w:name="h.qy7xomtupf5l" w:colFirst="0" w:colLast="0"/>
-      <w:bookmarkEnd w:id="44"/>
+      <w:bookmarkStart w:id="45" w:name="h.qy7xomtupf5l" w:colFirst="0" w:colLast="0"/>
+      <w:bookmarkEnd w:id="45"/>
       <w:r>
         <w:t>Description textuelle</w:t>
       </w:r>
@@ -9567,8 +9033,8 @@
         </w:numPr>
         <w:contextualSpacing/>
       </w:pPr>
-      <w:bookmarkStart w:id="45" w:name="h.t8olfb9o8c43" w:colFirst="0" w:colLast="0"/>
-      <w:bookmarkEnd w:id="45"/>
+      <w:bookmarkStart w:id="46" w:name="h.t8olfb9o8c43" w:colFirst="0" w:colLast="0"/>
+      <w:bookmarkEnd w:id="46"/>
       <w:r>
         <w:lastRenderedPageBreak/>
         <w:t>Diagramme de séquence système</w:t>
@@ -9581,7 +9047,7 @@
       <w:r>
         <w:rPr>
           <w:noProof/>
-          <w:lang w:val="fr-FR" w:eastAsia="fr-FR"/>
+          <w:lang w:eastAsia="fr-CH"/>
         </w:rPr>
         <w:drawing>
           <wp:inline distT="114300" distB="114300" distL="114300" distR="114300" wp14:anchorId="1F1CEE1F" wp14:editId="33E7EDE9">
@@ -9597,7 +9063,7 @@
                     <pic:cNvPicPr preferRelativeResize="0"/>
                   </pic:nvPicPr>
                   <pic:blipFill>
-                    <a:blip r:embed="rId14"/>
+                    <a:blip r:embed="rId17"/>
                     <a:srcRect/>
                     <a:stretch>
                       <a:fillRect/>
@@ -9632,14 +9098,14 @@
         </w:numPr>
         <w:contextualSpacing/>
       </w:pPr>
-      <w:bookmarkStart w:id="46" w:name="h.irmg0raxrav8" w:colFirst="0" w:colLast="0"/>
-      <w:bookmarkStart w:id="47" w:name="_Toc415655930"/>
-      <w:bookmarkEnd w:id="46"/>
+      <w:bookmarkStart w:id="47" w:name="h.irmg0raxrav8" w:colFirst="0" w:colLast="0"/>
+      <w:bookmarkStart w:id="48" w:name="_Toc416720589"/>
+      <w:bookmarkEnd w:id="47"/>
       <w:r>
         <w:lastRenderedPageBreak/>
         <w:t>Ajouter une substance</w:t>
       </w:r>
-      <w:bookmarkEnd w:id="47"/>
+      <w:bookmarkEnd w:id="48"/>
     </w:p>
     <w:p>
       <w:pPr>
@@ -9650,8 +9116,8 @@
         </w:numPr>
         <w:contextualSpacing/>
       </w:pPr>
-      <w:bookmarkStart w:id="48" w:name="h.fzs0m2o22qu4" w:colFirst="0" w:colLast="0"/>
-      <w:bookmarkEnd w:id="48"/>
+      <w:bookmarkStart w:id="49" w:name="h.fzs0m2o22qu4" w:colFirst="0" w:colLast="0"/>
+      <w:bookmarkEnd w:id="49"/>
       <w:r>
         <w:t>Description textuelle</w:t>
       </w:r>
@@ -9859,8 +9325,8 @@
           <w:rFonts w:ascii="Arial" w:eastAsia="Arial" w:hAnsi="Arial" w:cs="Arial"/>
         </w:rPr>
       </w:pPr>
-      <w:bookmarkStart w:id="49" w:name="h.iql6m76fcr4q" w:colFirst="0" w:colLast="0"/>
-      <w:bookmarkEnd w:id="49"/>
+      <w:bookmarkStart w:id="50" w:name="h.iql6m76fcr4q" w:colFirst="0" w:colLast="0"/>
+      <w:bookmarkEnd w:id="50"/>
     </w:p>
     <w:tbl>
       <w:tblPr>
@@ -10321,8 +9787,8 @@
         <w:pStyle w:val="Titre3"/>
         <w:ind w:left="0" w:firstLine="0"/>
       </w:pPr>
-      <w:bookmarkStart w:id="50" w:name="h.gotr6vi477tc" w:colFirst="0" w:colLast="0"/>
-      <w:bookmarkEnd w:id="50"/>
+      <w:bookmarkStart w:id="51" w:name="h.gotr6vi477tc" w:colFirst="0" w:colLast="0"/>
+      <w:bookmarkEnd w:id="51"/>
     </w:p>
     <w:p>
       <w:pPr>
@@ -10333,8 +9799,8 @@
         </w:numPr>
         <w:contextualSpacing/>
       </w:pPr>
-      <w:bookmarkStart w:id="51" w:name="h.r8er61pul0c8" w:colFirst="0" w:colLast="0"/>
-      <w:bookmarkEnd w:id="51"/>
+      <w:bookmarkStart w:id="52" w:name="h.r8er61pul0c8" w:colFirst="0" w:colLast="0"/>
+      <w:bookmarkEnd w:id="52"/>
       <w:r>
         <w:t>Diagramme de séquence système</w:t>
       </w:r>
@@ -10346,7 +9812,7 @@
       <w:r>
         <w:rPr>
           <w:noProof/>
-          <w:lang w:val="fr-FR" w:eastAsia="fr-FR"/>
+          <w:lang w:eastAsia="fr-CH"/>
         </w:rPr>
         <w:drawing>
           <wp:inline distT="114300" distB="114300" distL="114300" distR="114300" wp14:anchorId="639EC488" wp14:editId="5CE67AC8">
@@ -10362,7 +9828,7 @@
                     <pic:cNvPicPr preferRelativeResize="0"/>
                   </pic:nvPicPr>
                   <pic:blipFill>
-                    <a:blip r:embed="rId15"/>
+                    <a:blip r:embed="rId18"/>
                     <a:srcRect/>
                     <a:stretch>
                       <a:fillRect/>
@@ -10399,14 +9865,14 @@
         </w:numPr>
         <w:contextualSpacing/>
       </w:pPr>
-      <w:bookmarkStart w:id="52" w:name="h.d3twn6x9xzoa" w:colFirst="0" w:colLast="0"/>
-      <w:bookmarkStart w:id="53" w:name="_Toc415655931"/>
-      <w:bookmarkEnd w:id="52"/>
+      <w:bookmarkStart w:id="53" w:name="h.d3twn6x9xzoa" w:colFirst="0" w:colLast="0"/>
+      <w:bookmarkStart w:id="54" w:name="_Toc416720590"/>
+      <w:bookmarkEnd w:id="53"/>
       <w:r>
         <w:lastRenderedPageBreak/>
         <w:t>Supprimer une substance</w:t>
       </w:r>
-      <w:bookmarkEnd w:id="53"/>
+      <w:bookmarkEnd w:id="54"/>
     </w:p>
     <w:p>
       <w:pPr>
@@ -10417,8 +9883,8 @@
         </w:numPr>
         <w:contextualSpacing/>
       </w:pPr>
-      <w:bookmarkStart w:id="54" w:name="h.g9n9a0ce6qem" w:colFirst="0" w:colLast="0"/>
-      <w:bookmarkEnd w:id="54"/>
+      <w:bookmarkStart w:id="55" w:name="h.g9n9a0ce6qem" w:colFirst="0" w:colLast="0"/>
+      <w:bookmarkEnd w:id="55"/>
       <w:r>
         <w:t>Description textuelle</w:t>
       </w:r>
@@ -10620,8 +10086,8 @@
       <w:pPr>
         <w:pStyle w:val="Titre3"/>
       </w:pPr>
-      <w:bookmarkStart w:id="55" w:name="h.83vorni5zyei" w:colFirst="0" w:colLast="0"/>
-      <w:bookmarkEnd w:id="55"/>
+      <w:bookmarkStart w:id="56" w:name="h.83vorni5zyei" w:colFirst="0" w:colLast="0"/>
+      <w:bookmarkEnd w:id="56"/>
     </w:p>
     <w:tbl>
       <w:tblPr>
@@ -11106,8 +10572,8 @@
         <w:pStyle w:val="Titre3"/>
         <w:ind w:left="0" w:firstLine="0"/>
       </w:pPr>
-      <w:bookmarkStart w:id="56" w:name="h.jmif153c3z91" w:colFirst="0" w:colLast="0"/>
-      <w:bookmarkEnd w:id="56"/>
+      <w:bookmarkStart w:id="57" w:name="h.jmif153c3z91" w:colFirst="0" w:colLast="0"/>
+      <w:bookmarkEnd w:id="57"/>
     </w:p>
     <w:p>
       <w:pPr>
@@ -11118,8 +10584,8 @@
         </w:numPr>
         <w:contextualSpacing/>
       </w:pPr>
-      <w:bookmarkStart w:id="57" w:name="h.pg7y7vietnh9" w:colFirst="0" w:colLast="0"/>
-      <w:bookmarkEnd w:id="57"/>
+      <w:bookmarkStart w:id="58" w:name="h.pg7y7vietnh9" w:colFirst="0" w:colLast="0"/>
+      <w:bookmarkEnd w:id="58"/>
       <w:r>
         <w:t>Diagramme de séquence système</w:t>
       </w:r>
@@ -11131,7 +10597,7 @@
       <w:r>
         <w:rPr>
           <w:noProof/>
-          <w:lang w:val="fr-FR" w:eastAsia="fr-FR"/>
+          <w:lang w:eastAsia="fr-CH"/>
         </w:rPr>
         <w:drawing>
           <wp:inline distT="114300" distB="114300" distL="114300" distR="114300" wp14:anchorId="110141A5" wp14:editId="78401B7F">
@@ -11147,7 +10613,7 @@
                     <pic:cNvPicPr preferRelativeResize="0"/>
                   </pic:nvPicPr>
                   <pic:blipFill>
-                    <a:blip r:embed="rId16"/>
+                    <a:blip r:embed="rId19"/>
                     <a:srcRect/>
                     <a:stretch>
                       <a:fillRect/>
@@ -11175,8 +10641,8 @@
       <w:r>
         <w:br w:type="page"/>
       </w:r>
-      <w:bookmarkStart w:id="58" w:name="h.wdbvn2yzw5o4" w:colFirst="0" w:colLast="0"/>
-      <w:bookmarkEnd w:id="58"/>
+      <w:bookmarkStart w:id="59" w:name="h.wdbvn2yzw5o4" w:colFirst="0" w:colLast="0"/>
+      <w:bookmarkEnd w:id="59"/>
     </w:p>
     <w:p>
       <w:pPr>
@@ -11187,14 +10653,14 @@
         </w:numPr>
         <w:contextualSpacing/>
       </w:pPr>
-      <w:bookmarkStart w:id="59" w:name="h.ru9bkol4qbzc" w:colFirst="0" w:colLast="0"/>
-      <w:bookmarkStart w:id="60" w:name="_Toc415655932"/>
-      <w:bookmarkEnd w:id="59"/>
+      <w:bookmarkStart w:id="60" w:name="h.ru9bkol4qbzc" w:colFirst="0" w:colLast="0"/>
+      <w:bookmarkStart w:id="61" w:name="_Toc416720591"/>
+      <w:bookmarkEnd w:id="60"/>
       <w:r>
         <w:lastRenderedPageBreak/>
         <w:t>Sauvegarder les fichiers de simulations</w:t>
       </w:r>
-      <w:bookmarkEnd w:id="60"/>
+      <w:bookmarkEnd w:id="61"/>
     </w:p>
     <w:p>
       <w:pPr>
@@ -11205,8 +10671,8 @@
         </w:numPr>
         <w:contextualSpacing/>
       </w:pPr>
-      <w:bookmarkStart w:id="61" w:name="h.8dd72ej6fvfp" w:colFirst="0" w:colLast="0"/>
-      <w:bookmarkEnd w:id="61"/>
+      <w:bookmarkStart w:id="62" w:name="h.8dd72ej6fvfp" w:colFirst="0" w:colLast="0"/>
+      <w:bookmarkEnd w:id="62"/>
       <w:r>
         <w:t>Description textuelle</w:t>
       </w:r>
@@ -11832,8 +11298,8 @@
         <w:pStyle w:val="Titre3"/>
         <w:ind w:left="0" w:firstLine="0"/>
       </w:pPr>
-      <w:bookmarkStart w:id="62" w:name="h.6czytu9fmq0x" w:colFirst="0" w:colLast="0"/>
-      <w:bookmarkEnd w:id="62"/>
+      <w:bookmarkStart w:id="63" w:name="h.6czytu9fmq0x" w:colFirst="0" w:colLast="0"/>
+      <w:bookmarkEnd w:id="63"/>
     </w:p>
     <w:p>
       <w:pPr>
@@ -11844,8 +11310,8 @@
         </w:numPr>
         <w:contextualSpacing/>
       </w:pPr>
-      <w:bookmarkStart w:id="63" w:name="h.vhmrmlc9eplf" w:colFirst="0" w:colLast="0"/>
-      <w:bookmarkEnd w:id="63"/>
+      <w:bookmarkStart w:id="64" w:name="h.vhmrmlc9eplf" w:colFirst="0" w:colLast="0"/>
+      <w:bookmarkEnd w:id="64"/>
       <w:r>
         <w:t>Diagramme de séquence système</w:t>
       </w:r>
@@ -11856,12 +11322,12 @@
         <w:ind w:left="0" w:firstLine="0"/>
         <w:jc w:val="center"/>
       </w:pPr>
-      <w:bookmarkStart w:id="64" w:name="h.qtxqu67dw98h" w:colFirst="0" w:colLast="0"/>
-      <w:bookmarkEnd w:id="64"/>
+      <w:bookmarkStart w:id="65" w:name="h.qtxqu67dw98h" w:colFirst="0" w:colLast="0"/>
+      <w:bookmarkEnd w:id="65"/>
       <w:r>
         <w:rPr>
           <w:noProof/>
-          <w:lang w:val="fr-FR" w:eastAsia="fr-FR"/>
+          <w:lang w:eastAsia="fr-CH"/>
         </w:rPr>
         <w:drawing>
           <wp:inline distT="114300" distB="114300" distL="114300" distR="114300" wp14:anchorId="4E6BDF0E" wp14:editId="1B59091C">
@@ -11877,7 +11343,7 @@
                     <pic:cNvPicPr preferRelativeResize="0"/>
                   </pic:nvPicPr>
                   <pic:blipFill>
-                    <a:blip r:embed="rId17"/>
+                    <a:blip r:embed="rId20"/>
                     <a:srcRect/>
                     <a:stretch>
                       <a:fillRect/>
@@ -11904,8 +11370,8 @@
       <w:r>
         <w:br w:type="page"/>
       </w:r>
-      <w:bookmarkStart w:id="65" w:name="h.dqs3oh2g8doc" w:colFirst="0" w:colLast="0"/>
-      <w:bookmarkEnd w:id="65"/>
+      <w:bookmarkStart w:id="66" w:name="h.dqs3oh2g8doc" w:colFirst="0" w:colLast="0"/>
+      <w:bookmarkEnd w:id="66"/>
     </w:p>
     <w:p>
       <w:pPr>
@@ -11916,14 +11382,14 @@
         </w:numPr>
         <w:contextualSpacing/>
       </w:pPr>
-      <w:bookmarkStart w:id="66" w:name="h.238r0dr5a245" w:colFirst="0" w:colLast="0"/>
-      <w:bookmarkStart w:id="67" w:name="_Toc415655933"/>
-      <w:bookmarkEnd w:id="66"/>
+      <w:bookmarkStart w:id="67" w:name="h.238r0dr5a245" w:colFirst="0" w:colLast="0"/>
+      <w:bookmarkStart w:id="68" w:name="_Toc416720592"/>
+      <w:bookmarkEnd w:id="67"/>
       <w:r>
         <w:lastRenderedPageBreak/>
         <w:t>Charger les fichiers de simulations</w:t>
       </w:r>
-      <w:bookmarkEnd w:id="67"/>
+      <w:bookmarkEnd w:id="68"/>
     </w:p>
     <w:p>
       <w:pPr>
@@ -11934,8 +11400,8 @@
         </w:numPr>
         <w:contextualSpacing/>
       </w:pPr>
-      <w:bookmarkStart w:id="68" w:name="h.ridireqyujyo" w:colFirst="0" w:colLast="0"/>
-      <w:bookmarkEnd w:id="68"/>
+      <w:bookmarkStart w:id="69" w:name="h.ridireqyujyo" w:colFirst="0" w:colLast="0"/>
+      <w:bookmarkEnd w:id="69"/>
       <w:r>
         <w:t>Description textuelle</w:t>
       </w:r>
@@ -12137,8 +11603,8 @@
       <w:pPr>
         <w:pStyle w:val="Titre3"/>
       </w:pPr>
-      <w:bookmarkStart w:id="69" w:name="h.z299ylf777ov" w:colFirst="0" w:colLast="0"/>
-      <w:bookmarkEnd w:id="69"/>
+      <w:bookmarkStart w:id="70" w:name="h.z299ylf777ov" w:colFirst="0" w:colLast="0"/>
+      <w:bookmarkEnd w:id="70"/>
     </w:p>
     <w:tbl>
       <w:tblPr>
@@ -12572,8 +12038,8 @@
         <w:pStyle w:val="Titre4"/>
         <w:ind w:left="0" w:firstLine="0"/>
       </w:pPr>
-      <w:bookmarkStart w:id="70" w:name="h.by5yhidyuoqp" w:colFirst="0" w:colLast="0"/>
-      <w:bookmarkEnd w:id="70"/>
+      <w:bookmarkStart w:id="71" w:name="h.by5yhidyuoqp" w:colFirst="0" w:colLast="0"/>
+      <w:bookmarkEnd w:id="71"/>
     </w:p>
     <w:p>
       <w:pPr>
@@ -12584,8 +12050,8 @@
         </w:numPr>
         <w:contextualSpacing/>
       </w:pPr>
-      <w:bookmarkStart w:id="71" w:name="h.rywq8owtsaa7" w:colFirst="0" w:colLast="0"/>
-      <w:bookmarkEnd w:id="71"/>
+      <w:bookmarkStart w:id="72" w:name="h.rywq8owtsaa7" w:colFirst="0" w:colLast="0"/>
+      <w:bookmarkEnd w:id="72"/>
       <w:r>
         <w:t>Diagramme de séquence système</w:t>
       </w:r>
@@ -12597,7 +12063,7 @@
       <w:r>
         <w:rPr>
           <w:noProof/>
-          <w:lang w:val="fr-FR" w:eastAsia="fr-FR"/>
+          <w:lang w:eastAsia="fr-CH"/>
         </w:rPr>
         <w:drawing>
           <wp:inline distT="114300" distB="114300" distL="114300" distR="114300" wp14:anchorId="41BF35AA" wp14:editId="5F7A80F7">
@@ -12613,7 +12079,7 @@
                     <pic:cNvPicPr preferRelativeResize="0"/>
                   </pic:nvPicPr>
                   <pic:blipFill>
-                    <a:blip r:embed="rId18"/>
+                    <a:blip r:embed="rId21"/>
                     <a:srcRect/>
                     <a:stretch>
                       <a:fillRect/>
@@ -12648,14 +12114,14 @@
         </w:numPr>
         <w:contextualSpacing/>
       </w:pPr>
-      <w:bookmarkStart w:id="72" w:name="h.srntmfdmwb36" w:colFirst="0" w:colLast="0"/>
-      <w:bookmarkStart w:id="73" w:name="_Toc415655934"/>
-      <w:bookmarkEnd w:id="72"/>
+      <w:bookmarkStart w:id="73" w:name="h.srntmfdmwb36" w:colFirst="0" w:colLast="0"/>
+      <w:bookmarkStart w:id="74" w:name="_Toc416720593"/>
+      <w:bookmarkEnd w:id="73"/>
       <w:r>
         <w:lastRenderedPageBreak/>
         <w:t>Générer la donnée de l’exercice (sans solutions)</w:t>
       </w:r>
-      <w:bookmarkEnd w:id="73"/>
+      <w:bookmarkEnd w:id="74"/>
     </w:p>
     <w:p>
       <w:pPr>
@@ -12666,8 +12132,8 @@
         </w:numPr>
         <w:contextualSpacing/>
       </w:pPr>
-      <w:bookmarkStart w:id="74" w:name="h.x3g1r6v00upo" w:colFirst="0" w:colLast="0"/>
-      <w:bookmarkEnd w:id="74"/>
+      <w:bookmarkStart w:id="75" w:name="h.x3g1r6v00upo" w:colFirst="0" w:colLast="0"/>
+      <w:bookmarkEnd w:id="75"/>
       <w:r>
         <w:t>Description textuelle</w:t>
       </w:r>
@@ -13312,8 +12778,8 @@
         <w:pStyle w:val="Titre3"/>
         <w:ind w:left="0" w:firstLine="0"/>
       </w:pPr>
-      <w:bookmarkStart w:id="75" w:name="h.prr1snwv5b41" w:colFirst="0" w:colLast="0"/>
-      <w:bookmarkEnd w:id="75"/>
+      <w:bookmarkStart w:id="76" w:name="h.prr1snwv5b41" w:colFirst="0" w:colLast="0"/>
+      <w:bookmarkEnd w:id="76"/>
     </w:p>
     <w:p>
       <w:pPr>
@@ -13324,8 +12790,8 @@
         </w:numPr>
         <w:contextualSpacing/>
       </w:pPr>
-      <w:bookmarkStart w:id="76" w:name="h.ssaaexwl4u2i" w:colFirst="0" w:colLast="0"/>
-      <w:bookmarkEnd w:id="76"/>
+      <w:bookmarkStart w:id="77" w:name="h.ssaaexwl4u2i" w:colFirst="0" w:colLast="0"/>
+      <w:bookmarkEnd w:id="77"/>
       <w:r>
         <w:t>Diagramme de séquence système</w:t>
       </w:r>
@@ -13334,12 +12800,12 @@
       <w:pPr>
         <w:pStyle w:val="Sansinterligne"/>
       </w:pPr>
-      <w:bookmarkStart w:id="77" w:name="h.zdicorheq96c" w:colFirst="0" w:colLast="0"/>
-      <w:bookmarkEnd w:id="77"/>
+      <w:bookmarkStart w:id="78" w:name="h.zdicorheq96c" w:colFirst="0" w:colLast="0"/>
+      <w:bookmarkEnd w:id="78"/>
       <w:r>
         <w:rPr>
           <w:noProof/>
-          <w:lang w:val="fr-FR" w:eastAsia="fr-FR"/>
+          <w:lang w:eastAsia="fr-CH"/>
         </w:rPr>
         <w:drawing>
           <wp:inline distT="114300" distB="114300" distL="114300" distR="114300" wp14:anchorId="79B26522" wp14:editId="4BDECEA6">
@@ -13355,7 +12821,7 @@
                     <pic:cNvPicPr preferRelativeResize="0"/>
                   </pic:nvPicPr>
                   <pic:blipFill>
-                    <a:blip r:embed="rId19"/>
+                    <a:blip r:embed="rId22"/>
                     <a:srcRect/>
                     <a:stretch>
                       <a:fillRect/>
@@ -13393,12 +12859,12 @@
         </w:numPr>
         <w:contextualSpacing/>
       </w:pPr>
-      <w:bookmarkStart w:id="78" w:name="_Toc415655935"/>
+      <w:bookmarkStart w:id="79" w:name="_Toc416720594"/>
       <w:r>
         <w:lastRenderedPageBreak/>
         <w:t>Exporter l'équation différentielle (au format PDF)</w:t>
       </w:r>
-      <w:bookmarkEnd w:id="78"/>
+      <w:bookmarkEnd w:id="79"/>
     </w:p>
     <w:p>
       <w:pPr>
@@ -13409,8 +12875,8 @@
         </w:numPr>
         <w:contextualSpacing/>
       </w:pPr>
-      <w:bookmarkStart w:id="79" w:name="h.3grluas8490f" w:colFirst="0" w:colLast="0"/>
-      <w:bookmarkEnd w:id="79"/>
+      <w:bookmarkStart w:id="80" w:name="h.3grluas8490f" w:colFirst="0" w:colLast="0"/>
+      <w:bookmarkEnd w:id="80"/>
       <w:r>
         <w:t>Description textuelle</w:t>
       </w:r>
@@ -14097,8 +13563,8 @@
         </w:numPr>
         <w:contextualSpacing/>
       </w:pPr>
-      <w:bookmarkStart w:id="80" w:name="h.zicbhxhjpqgg" w:colFirst="0" w:colLast="0"/>
-      <w:bookmarkEnd w:id="80"/>
+      <w:bookmarkStart w:id="81" w:name="h.zicbhxhjpqgg" w:colFirst="0" w:colLast="0"/>
+      <w:bookmarkEnd w:id="81"/>
       <w:r>
         <w:t>Diagramme de séquence système</w:t>
       </w:r>
@@ -14107,7 +13573,7 @@
       <w:r>
         <w:rPr>
           <w:noProof/>
-          <w:lang w:val="fr-FR" w:eastAsia="fr-FR"/>
+          <w:lang w:eastAsia="fr-CH"/>
         </w:rPr>
         <w:drawing>
           <wp:inline distT="114300" distB="114300" distL="114300" distR="114300" wp14:anchorId="3DAA958A" wp14:editId="5437A3CD">
@@ -14123,7 +13589,7 @@
                     <pic:cNvPicPr preferRelativeResize="0"/>
                   </pic:nvPicPr>
                   <pic:blipFill>
-                    <a:blip r:embed="rId20"/>
+                    <a:blip r:embed="rId23"/>
                     <a:srcRect/>
                     <a:stretch>
                       <a:fillRect/>
@@ -14159,9 +13625,9 @@
         <w:ind w:hanging="576"/>
         <w:contextualSpacing/>
       </w:pPr>
-      <w:bookmarkStart w:id="81" w:name="h.o3d2wldei7lj" w:colFirst="0" w:colLast="0"/>
-      <w:bookmarkStart w:id="82" w:name="_Toc415655936"/>
-      <w:bookmarkEnd w:id="81"/>
+      <w:bookmarkStart w:id="82" w:name="h.o3d2wldei7lj" w:colFirst="0" w:colLast="0"/>
+      <w:bookmarkStart w:id="83" w:name="_Toc416720595"/>
+      <w:bookmarkEnd w:id="82"/>
       <w:r>
         <w:lastRenderedPageBreak/>
         <w:t>Tableau</w:t>
@@ -14172,7 +13638,7 @@
       <w:r>
         <w:t xml:space="preserve"> Exigences fonctionnelles et non fonctionnelles</w:t>
       </w:r>
-      <w:bookmarkEnd w:id="82"/>
+      <w:bookmarkEnd w:id="83"/>
     </w:p>
     <w:p/>
     <w:tbl>
@@ -15901,15 +15367,15 @@
         <w:pStyle w:val="Titre1"/>
         <w:ind w:left="0"/>
       </w:pPr>
-      <w:bookmarkStart w:id="83" w:name="h.dlpbbubgj6lf" w:colFirst="0" w:colLast="0"/>
-      <w:bookmarkEnd w:id="83"/>
+      <w:bookmarkStart w:id="84" w:name="h.dlpbbubgj6lf" w:colFirst="0" w:colLast="0"/>
+      <w:bookmarkEnd w:id="84"/>
     </w:p>
     <w:p>
       <w:r>
         <w:br w:type="page"/>
       </w:r>
-      <w:bookmarkStart w:id="84" w:name="h.6wdex45766c5" w:colFirst="0" w:colLast="0"/>
-      <w:bookmarkEnd w:id="84"/>
+      <w:bookmarkStart w:id="85" w:name="h.6wdex45766c5" w:colFirst="0" w:colLast="0"/>
+      <w:bookmarkEnd w:id="85"/>
     </w:p>
     <w:p>
       <w:pPr>
@@ -15920,24 +15386,20 @@
         </w:numPr>
         <w:contextualSpacing/>
       </w:pPr>
-      <w:bookmarkStart w:id="85" w:name="h.azj5wolqujfd" w:colFirst="0" w:colLast="0"/>
-      <w:bookmarkStart w:id="86" w:name="_Toc415655937"/>
-      <w:bookmarkEnd w:id="85"/>
+      <w:bookmarkStart w:id="86" w:name="h.azj5wolqujfd" w:colFirst="0" w:colLast="0"/>
+      <w:bookmarkStart w:id="87" w:name="_Toc416720596"/>
+      <w:bookmarkEnd w:id="86"/>
       <w:r>
         <w:lastRenderedPageBreak/>
         <w:t>Spécifications techniques</w:t>
       </w:r>
-      <w:bookmarkEnd w:id="86"/>
+      <w:bookmarkEnd w:id="87"/>
     </w:p>
     <w:p>
       <w:pPr>
         <w:sectPr>
-          <w:headerReference w:type="even" r:id="rId21"/>
-          <w:headerReference w:type="default" r:id="rId22"/>
-          <w:footerReference w:type="even" r:id="rId23"/>
           <w:footerReference w:type="default" r:id="rId24"/>
-          <w:headerReference w:type="first" r:id="rId25"/>
-          <w:footerReference w:type="first" r:id="rId26"/>
+          <w:footerReference w:type="first" r:id="rId25"/>
           <w:pgSz w:w="12240" w:h="15840"/>
           <w:pgMar w:top="1440" w:right="1440" w:bottom="1440" w:left="1440" w:header="720" w:footer="720" w:gutter="0"/>
           <w:pgNumType w:start="1"/>
@@ -15948,9 +15410,7 @@
       <w:r>
         <w:t>Ce chapitre est consacré aux spécifications techniques</w:t>
       </w:r>
-      <w:bookmarkStart w:id="87" w:name="h.quitgtpbt4xc" w:colFirst="0" w:colLast="0"/>
-      <w:bookmarkStart w:id="88" w:name="_GoBack"/>
-      <w:bookmarkEnd w:id="87"/>
+      <w:bookmarkStart w:id="88" w:name="h.quitgtpbt4xc" w:colFirst="0" w:colLast="0"/>
       <w:bookmarkEnd w:id="88"/>
     </w:p>
     <w:p>
@@ -15963,36 +15423,32 @@
         <w:contextualSpacing/>
       </w:pPr>
       <w:bookmarkStart w:id="89" w:name="h.ohxmb348jp7i" w:colFirst="0" w:colLast="0"/>
-      <w:bookmarkStart w:id="90" w:name="_Toc415655939"/>
+      <w:bookmarkStart w:id="90" w:name="_Toc416720597"/>
       <w:bookmarkEnd w:id="89"/>
       <w:r>
         <w:lastRenderedPageBreak/>
-        <w:t>Diagramme de classe complet</w:t>
+        <w:t>Diagramme de classe comple</w:t>
+      </w:r>
+      <w:r>
+        <w:t>t</w:t>
       </w:r>
       <w:bookmarkEnd w:id="90"/>
     </w:p>
-    <w:p/>
     <w:p>
       <w:pPr>
         <w:jc w:val="center"/>
-        <w:sectPr>
-          <w:pgSz w:w="15840" w:h="12240" w:orient="landscape"/>
-          <w:pgMar w:top="1440" w:right="1440" w:bottom="1440" w:left="1440" w:header="720" w:footer="720" w:gutter="0"/>
-          <w:pgNumType w:start="1"/>
-          <w:cols w:space="720"/>
-          <w:titlePg/>
-          <w:docGrid w:linePitch="299"/>
-        </w:sectPr>
-      </w:pPr>
+      </w:pPr>
+      <w:bookmarkStart w:id="91" w:name="h.yzk9q98d6pxv" w:colFirst="0" w:colLast="0"/>
+      <w:bookmarkEnd w:id="91"/>
       <w:r>
         <w:rPr>
           <w:noProof/>
-          <w:lang w:val="fr-FR" w:eastAsia="fr-FR"/>
+          <w:lang w:eastAsia="fr-CH"/>
         </w:rPr>
         <w:drawing>
-          <wp:inline distT="0" distB="0" distL="0" distR="0" wp14:anchorId="7593D30D" wp14:editId="431482EC">
-            <wp:extent cx="6015817" cy="4695149"/>
-            <wp:effectExtent l="0" t="0" r="4445" b="4445"/>
+          <wp:inline distT="0" distB="0" distL="0" distR="0" wp14:anchorId="379664DA" wp14:editId="08646FBE">
+            <wp:extent cx="6398503" cy="4993574"/>
+            <wp:effectExtent l="0" t="0" r="2540" b="0"/>
             <wp:docPr id="8" name="Image 8" descr="DiagrammeDeClasse.png"/>
             <wp:cNvGraphicFramePr>
               <a:graphicFrameLocks xmlns:a="http://schemas.openxmlformats.org/drawingml/2006/main" noChangeAspect="1"/>
@@ -16007,7 +15463,7 @@
                     </pic:cNvPicPr>
                   </pic:nvPicPr>
                   <pic:blipFill rotWithShape="1">
-                    <a:blip r:embed="rId27">
+                    <a:blip r:embed="rId26">
                       <a:extLst>
                         <a:ext uri="{28A0092B-C50C-407E-A947-70E740481C1C}">
                           <a14:useLocalDpi xmlns:a14="http://schemas.microsoft.com/office/drawing/2010/main" val="0"/>
@@ -16020,7 +15476,7 @@
                   <pic:spPr bwMode="auto">
                     <a:xfrm>
                       <a:off x="0" y="0"/>
-                      <a:ext cx="6020079" cy="4698475"/>
+                      <a:ext cx="6403952" cy="4997826"/>
                     </a:xfrm>
                     <a:prstGeom prst="rect">
                       <a:avLst/>
@@ -16042,15 +15498,9 @@
         </w:drawing>
       </w:r>
     </w:p>
-    <w:p>
-      <w:bookmarkStart w:id="91" w:name="h.yzk9q98d6pxv" w:colFirst="0" w:colLast="0"/>
-      <w:bookmarkEnd w:id="91"/>
-    </w:p>
     <w:sectPr>
-      <w:footerReference w:type="first" r:id="rId28"/>
-      <w:pgSz w:w="12240" w:h="15840"/>
+      <w:pgSz w:w="16839" w:h="11907" w:orient="landscape" w:code="9"/>
       <w:pgMar w:top="1440" w:right="1440" w:bottom="1440" w:left="1440" w:header="720" w:footer="720" w:gutter="0"/>
-      <w:pgNumType w:start="1"/>
       <w:cols w:space="720"/>
       <w:titlePg/>
       <w:docGrid w:linePitch="299"/>
@@ -16060,7 +15510,7 @@
 </file>
 
 <file path=word/endnotes.xml><?xml version="1.0" encoding="utf-8"?>
-<w:endnotes xmlns:wpc="http://schemas.microsoft.com/office/word/2010/wordprocessingCanvas" xmlns:mo="http://schemas.microsoft.com/office/mac/office/2008/main" xmlns:mc="http://schemas.openxmlformats.org/markup-compatibility/2006" xmlns:mv="urn:schemas-microsoft-com:mac:vml" xmlns:o="urn:schemas-microsoft-com:office:office" xmlns:r="http://schemas.openxmlformats.org/officeDocument/2006/relationships" xmlns:m="http://schemas.openxmlformats.org/officeDocument/2006/math" xmlns:v="urn:schemas-microsoft-com:vml" xmlns:wp14="http://schemas.microsoft.com/office/word/2010/wordprocessingDrawing" xmlns:wp="http://schemas.openxmlformats.org/drawingml/2006/wordprocessingDrawing" xmlns:w10="urn:schemas-microsoft-com:office:word" xmlns:w="http://schemas.openxmlformats.org/wordprocessingml/2006/main" xmlns:w14="http://schemas.microsoft.com/office/word/2010/wordml" xmlns:w15="http://schemas.microsoft.com/office/word/2012/wordml" xmlns:wpg="http://schemas.microsoft.com/office/word/2010/wordprocessingGroup" xmlns:wpi="http://schemas.microsoft.com/office/word/2010/wordprocessingInk" xmlns:wne="http://schemas.microsoft.com/office/word/2006/wordml" xmlns:wps="http://schemas.microsoft.com/office/word/2010/wordprocessingShape" mc:Ignorable="w14 w15 wp14">
+<w:endnotes xmlns:wpc="http://schemas.microsoft.com/office/word/2010/wordprocessingCanvas" xmlns:mc="http://schemas.openxmlformats.org/markup-compatibility/2006" xmlns:o="urn:schemas-microsoft-com:office:office" xmlns:r="http://schemas.openxmlformats.org/officeDocument/2006/relationships" xmlns:m="http://schemas.openxmlformats.org/officeDocument/2006/math" xmlns:v="urn:schemas-microsoft-com:vml" xmlns:wp14="http://schemas.microsoft.com/office/word/2010/wordprocessingDrawing" xmlns:wp="http://schemas.openxmlformats.org/drawingml/2006/wordprocessingDrawing" xmlns:w10="urn:schemas-microsoft-com:office:word" xmlns:w="http://schemas.openxmlformats.org/wordprocessingml/2006/main" xmlns:w14="http://schemas.microsoft.com/office/word/2010/wordml" xmlns:w15="http://schemas.microsoft.com/office/word/2012/wordml" xmlns:wpg="http://schemas.microsoft.com/office/word/2010/wordprocessingGroup" xmlns:wpi="http://schemas.microsoft.com/office/word/2010/wordprocessingInk" xmlns:wne="http://schemas.microsoft.com/office/word/2006/wordml" xmlns:wps="http://schemas.microsoft.com/office/word/2010/wordprocessingShape" mc:Ignorable="w14 w15 wp14">
   <w:endnote w:type="separator" w:id="-1">
     <w:p>
       <w:pPr>
@@ -16085,26 +15535,50 @@
 </file>
 
 <file path=word/footer1.xml><?xml version="1.0" encoding="utf-8"?>
-<w:ftr xmlns:wpc="http://schemas.microsoft.com/office/word/2010/wordprocessingCanvas" xmlns:mo="http://schemas.microsoft.com/office/mac/office/2008/main" xmlns:mc="http://schemas.openxmlformats.org/markup-compatibility/2006" xmlns:mv="urn:schemas-microsoft-com:mac:vml" xmlns:o="urn:schemas-microsoft-com:office:office" xmlns:r="http://schemas.openxmlformats.org/officeDocument/2006/relationships" xmlns:m="http://schemas.openxmlformats.org/officeDocument/2006/math" xmlns:v="urn:schemas-microsoft-com:vml" xmlns:wp14="http://schemas.microsoft.com/office/word/2010/wordprocessingDrawing" xmlns:wp="http://schemas.openxmlformats.org/drawingml/2006/wordprocessingDrawing" xmlns:w10="urn:schemas-microsoft-com:office:word" xmlns:w="http://schemas.openxmlformats.org/wordprocessingml/2006/main" xmlns:w14="http://schemas.microsoft.com/office/word/2010/wordml" xmlns:w15="http://schemas.microsoft.com/office/word/2012/wordml" xmlns:wpg="http://schemas.microsoft.com/office/word/2010/wordprocessingGroup" xmlns:wpi="http://schemas.microsoft.com/office/word/2010/wordprocessingInk" xmlns:wne="http://schemas.microsoft.com/office/word/2006/wordml" xmlns:wps="http://schemas.microsoft.com/office/word/2010/wordprocessingShape" mc:Ignorable="w14 w15 wp14">
+<w:ftr xmlns:wpc="http://schemas.microsoft.com/office/word/2010/wordprocessingCanvas" xmlns:mc="http://schemas.openxmlformats.org/markup-compatibility/2006" xmlns:o="urn:schemas-microsoft-com:office:office" xmlns:r="http://schemas.openxmlformats.org/officeDocument/2006/relationships" xmlns:m="http://schemas.openxmlformats.org/officeDocument/2006/math" xmlns:v="urn:schemas-microsoft-com:vml" xmlns:wp14="http://schemas.microsoft.com/office/word/2010/wordprocessingDrawing" xmlns:wp="http://schemas.openxmlformats.org/drawingml/2006/wordprocessingDrawing" xmlns:w10="urn:schemas-microsoft-com:office:word" xmlns:w="http://schemas.openxmlformats.org/wordprocessingml/2006/main" xmlns:w14="http://schemas.microsoft.com/office/word/2010/wordml" xmlns:w15="http://schemas.microsoft.com/office/word/2012/wordml" xmlns:wpg="http://schemas.microsoft.com/office/word/2010/wordprocessingGroup" xmlns:wpi="http://schemas.microsoft.com/office/word/2010/wordprocessingInk" xmlns:wne="http://schemas.microsoft.com/office/word/2006/wordml" xmlns:wps="http://schemas.microsoft.com/office/word/2010/wordprocessingShape" mc:Ignorable="w14 w15 wp14">
   <w:p>
     <w:pPr>
-      <w:pStyle w:val="Pieddepage"/>
+      <w:tabs>
+        <w:tab w:val="center" w:pos="4536"/>
+        <w:tab w:val="right" w:pos="9072"/>
+      </w:tabs>
+      <w:spacing w:after="720" w:line="240" w:lineRule="auto"/>
     </w:pPr>
   </w:p>
 </w:ftr>
 </file>
 
 <file path=word/footer2.xml><?xml version="1.0" encoding="utf-8"?>
-<w:ftr xmlns:wpc="http://schemas.microsoft.com/office/word/2010/wordprocessingCanvas" xmlns:mo="http://schemas.microsoft.com/office/mac/office/2008/main" xmlns:mc="http://schemas.openxmlformats.org/markup-compatibility/2006" xmlns:mv="urn:schemas-microsoft-com:mac:vml" xmlns:o="urn:schemas-microsoft-com:office:office" xmlns:r="http://schemas.openxmlformats.org/officeDocument/2006/relationships" xmlns:m="http://schemas.openxmlformats.org/officeDocument/2006/math" xmlns:v="urn:schemas-microsoft-com:vml" xmlns:wp14="http://schemas.microsoft.com/office/word/2010/wordprocessingDrawing" xmlns:wp="http://schemas.openxmlformats.org/drawingml/2006/wordprocessingDrawing" xmlns:w10="urn:schemas-microsoft-com:office:word" xmlns:w="http://schemas.openxmlformats.org/wordprocessingml/2006/main" xmlns:w14="http://schemas.microsoft.com/office/word/2010/wordml" xmlns:w15="http://schemas.microsoft.com/office/word/2012/wordml" xmlns:wpg="http://schemas.microsoft.com/office/word/2010/wordprocessingGroup" xmlns:wpi="http://schemas.microsoft.com/office/word/2010/wordprocessingInk" xmlns:wne="http://schemas.microsoft.com/office/word/2006/wordml" xmlns:wps="http://schemas.microsoft.com/office/word/2010/wordprocessingShape" mc:Ignorable="w14 w15 wp14">
+<w:ftr xmlns:wpc="http://schemas.microsoft.com/office/word/2010/wordprocessingCanvas" xmlns:mc="http://schemas.openxmlformats.org/markup-compatibility/2006" xmlns:o="urn:schemas-microsoft-com:office:office" xmlns:r="http://schemas.openxmlformats.org/officeDocument/2006/relationships" xmlns:m="http://schemas.openxmlformats.org/officeDocument/2006/math" xmlns:v="urn:schemas-microsoft-com:vml" xmlns:wp14="http://schemas.microsoft.com/office/word/2010/wordprocessingDrawing" xmlns:wp="http://schemas.openxmlformats.org/drawingml/2006/wordprocessingDrawing" xmlns:w10="urn:schemas-microsoft-com:office:word" xmlns:w="http://schemas.openxmlformats.org/wordprocessingml/2006/main" xmlns:w14="http://schemas.microsoft.com/office/word/2010/wordml" xmlns:w15="http://schemas.microsoft.com/office/word/2012/wordml" xmlns:wpg="http://schemas.microsoft.com/office/word/2010/wordprocessingGroup" xmlns:wpi="http://schemas.microsoft.com/office/word/2010/wordprocessingInk" xmlns:wne="http://schemas.microsoft.com/office/word/2006/wordml" xmlns:wps="http://schemas.microsoft.com/office/word/2010/wordprocessingShape" mc:Ignorable="w14 w15 wp14">
+  <w:p>
+    <w:pPr>
+      <w:pStyle w:val="Pieddepage"/>
+      <w:jc w:val="right"/>
+    </w:pPr>
+  </w:p>
+  <w:p>
+    <w:pPr>
+      <w:pStyle w:val="Pieddepage"/>
+      <w:tabs>
+        <w:tab w:val="left" w:pos="12474"/>
+        <w:tab w:val="left" w:pos="12900"/>
+      </w:tabs>
+      <w:ind w:left="18720" w:hanging="18720"/>
+    </w:pPr>
+  </w:p>
+</w:ftr>
+</file>
+
+<file path=word/footer3.xml><?xml version="1.0" encoding="utf-8"?>
+<w:ftr xmlns:wpc="http://schemas.microsoft.com/office/word/2010/wordprocessingCanvas" xmlns:mc="http://schemas.openxmlformats.org/markup-compatibility/2006" xmlns:o="urn:schemas-microsoft-com:office:office" xmlns:r="http://schemas.openxmlformats.org/officeDocument/2006/relationships" xmlns:m="http://schemas.openxmlformats.org/officeDocument/2006/math" xmlns:v="urn:schemas-microsoft-com:vml" xmlns:wp14="http://schemas.microsoft.com/office/word/2010/wordprocessingDrawing" xmlns:wp="http://schemas.openxmlformats.org/drawingml/2006/wordprocessingDrawing" xmlns:w10="urn:schemas-microsoft-com:office:word" xmlns:w="http://schemas.openxmlformats.org/wordprocessingml/2006/main" xmlns:w14="http://schemas.microsoft.com/office/word/2010/wordml" xmlns:w15="http://schemas.microsoft.com/office/word/2012/wordml" xmlns:wpg="http://schemas.microsoft.com/office/word/2010/wordprocessingGroup" xmlns:wpi="http://schemas.microsoft.com/office/word/2010/wordprocessingInk" xmlns:wne="http://schemas.microsoft.com/office/word/2006/wordml" xmlns:wps="http://schemas.microsoft.com/office/word/2010/wordprocessingShape" mc:Ignorable="w14 w15 wp14">
   <w:sdt>
     <w:sdtPr>
-      <w:id w:val="1945105781"/>
+      <w:id w:val="1959365318"/>
       <w:docPartObj>
         <w:docPartGallery w:val="Page Numbers (Bottom of Page)"/>
         <w:docPartUnique/>
       </w:docPartObj>
     </w:sdtPr>
-    <w:sdtEndPr/>
     <w:sdtContent>
       <w:p>
         <w:pPr>
@@ -16125,7 +15599,7 @@
             <w:noProof/>
             <w:lang w:val="fr-FR"/>
           </w:rPr>
-          <w:t>34</w:t>
+          <w:t>5</w:t>
         </w:r>
         <w:r>
           <w:fldChar w:fldCharType="end"/>
@@ -16133,29 +15607,19 @@
       </w:p>
     </w:sdtContent>
   </w:sdt>
-  <w:p>
-    <w:pPr>
-      <w:tabs>
-        <w:tab w:val="center" w:pos="4536"/>
-        <w:tab w:val="right" w:pos="9072"/>
-      </w:tabs>
-      <w:spacing w:after="720" w:line="240" w:lineRule="auto"/>
-    </w:pPr>
-  </w:p>
 </w:ftr>
 </file>
 
-<file path=word/footer3.xml><?xml version="1.0" encoding="utf-8"?>
-<w:ftr xmlns:wpc="http://schemas.microsoft.com/office/word/2010/wordprocessingCanvas" xmlns:mo="http://schemas.microsoft.com/office/mac/office/2008/main" xmlns:mc="http://schemas.openxmlformats.org/markup-compatibility/2006" xmlns:mv="urn:schemas-microsoft-com:mac:vml" xmlns:o="urn:schemas-microsoft-com:office:office" xmlns:r="http://schemas.openxmlformats.org/officeDocument/2006/relationships" xmlns:m="http://schemas.openxmlformats.org/officeDocument/2006/math" xmlns:v="urn:schemas-microsoft-com:vml" xmlns:wp14="http://schemas.microsoft.com/office/word/2010/wordprocessingDrawing" xmlns:wp="http://schemas.openxmlformats.org/drawingml/2006/wordprocessingDrawing" xmlns:w10="urn:schemas-microsoft-com:office:word" xmlns:w="http://schemas.openxmlformats.org/wordprocessingml/2006/main" xmlns:w14="http://schemas.microsoft.com/office/word/2010/wordml" xmlns:w15="http://schemas.microsoft.com/office/word/2012/wordml" xmlns:wpg="http://schemas.microsoft.com/office/word/2010/wordprocessingGroup" xmlns:wpi="http://schemas.microsoft.com/office/word/2010/wordprocessingInk" xmlns:wne="http://schemas.microsoft.com/office/word/2006/wordml" xmlns:wps="http://schemas.microsoft.com/office/word/2010/wordprocessingShape" mc:Ignorable="w14 w15 wp14">
+<file path=word/footer4.xml><?xml version="1.0" encoding="utf-8"?>
+<w:ftr xmlns:wpc="http://schemas.microsoft.com/office/word/2010/wordprocessingCanvas" xmlns:mc="http://schemas.openxmlformats.org/markup-compatibility/2006" xmlns:o="urn:schemas-microsoft-com:office:office" xmlns:r="http://schemas.openxmlformats.org/officeDocument/2006/relationships" xmlns:m="http://schemas.openxmlformats.org/officeDocument/2006/math" xmlns:v="urn:schemas-microsoft-com:vml" xmlns:wp14="http://schemas.microsoft.com/office/word/2010/wordprocessingDrawing" xmlns:wp="http://schemas.openxmlformats.org/drawingml/2006/wordprocessingDrawing" xmlns:w10="urn:schemas-microsoft-com:office:word" xmlns:w="http://schemas.openxmlformats.org/wordprocessingml/2006/main" xmlns:w14="http://schemas.microsoft.com/office/word/2010/wordml" xmlns:w15="http://schemas.microsoft.com/office/word/2012/wordml" xmlns:wpg="http://schemas.microsoft.com/office/word/2010/wordprocessingGroup" xmlns:wpi="http://schemas.microsoft.com/office/word/2010/wordprocessingInk" xmlns:wne="http://schemas.microsoft.com/office/word/2006/wordml" xmlns:wps="http://schemas.microsoft.com/office/word/2010/wordprocessingShape" mc:Ignorable="w14 w15 wp14">
   <w:sdt>
     <w:sdtPr>
-      <w:id w:val="-36980218"/>
+      <w:id w:val="3786567"/>
       <w:docPartObj>
         <w:docPartGallery w:val="Page Numbers (Bottom of Page)"/>
         <w:docPartUnique/>
       </w:docPartObj>
     </w:sdtPr>
-    <w:sdtEndPr/>
     <w:sdtContent>
       <w:p>
         <w:pPr>
@@ -16184,68 +15648,11 @@
       </w:p>
     </w:sdtContent>
   </w:sdt>
-  <w:p>
-    <w:pPr>
-      <w:pStyle w:val="Pieddepage"/>
-      <w:tabs>
-        <w:tab w:val="left" w:pos="12474"/>
-        <w:tab w:val="left" w:pos="12900"/>
-      </w:tabs>
-      <w:ind w:left="18720" w:hanging="18720"/>
-    </w:pPr>
-  </w:p>
-</w:ftr>
-</file>
-
-<file path=word/footer4.xml><?xml version="1.0" encoding="utf-8"?>
-<w:ftr xmlns:wpc="http://schemas.microsoft.com/office/word/2010/wordprocessingCanvas" xmlns:mo="http://schemas.microsoft.com/office/mac/office/2008/main" xmlns:mc="http://schemas.openxmlformats.org/markup-compatibility/2006" xmlns:mv="urn:schemas-microsoft-com:mac:vml" xmlns:o="urn:schemas-microsoft-com:office:office" xmlns:r="http://schemas.openxmlformats.org/officeDocument/2006/relationships" xmlns:m="http://schemas.openxmlformats.org/officeDocument/2006/math" xmlns:v="urn:schemas-microsoft-com:vml" xmlns:wp14="http://schemas.microsoft.com/office/word/2010/wordprocessingDrawing" xmlns:wp="http://schemas.openxmlformats.org/drawingml/2006/wordprocessingDrawing" xmlns:w10="urn:schemas-microsoft-com:office:word" xmlns:w="http://schemas.openxmlformats.org/wordprocessingml/2006/main" xmlns:w14="http://schemas.microsoft.com/office/word/2010/wordml" xmlns:w15="http://schemas.microsoft.com/office/word/2012/wordml" xmlns:wpg="http://schemas.microsoft.com/office/word/2010/wordprocessingGroup" xmlns:wpi="http://schemas.microsoft.com/office/word/2010/wordprocessingInk" xmlns:wne="http://schemas.microsoft.com/office/word/2006/wordml" xmlns:wps="http://schemas.microsoft.com/office/word/2010/wordprocessingShape" mc:Ignorable="w14 w15 wp14">
-  <w:sdt>
-    <w:sdtPr>
-      <w:id w:val="-326751629"/>
-      <w:docPartObj>
-        <w:docPartGallery w:val="Page Numbers (Bottom of Page)"/>
-        <w:docPartUnique/>
-      </w:docPartObj>
-    </w:sdtPr>
-    <w:sdtEndPr/>
-    <w:sdtContent>
-      <w:p>
-        <w:pPr>
-          <w:pStyle w:val="Pieddepage"/>
-          <w:jc w:val="right"/>
-        </w:pPr>
-        <w:r>
-          <w:fldChar w:fldCharType="begin"/>
-        </w:r>
-        <w:r>
-          <w:instrText>PAGE   \* MERGEFORMAT</w:instrText>
-        </w:r>
-        <w:r>
-          <w:fldChar w:fldCharType="separate"/>
-        </w:r>
-        <w:r>
-          <w:rPr>
-            <w:noProof/>
-            <w:lang w:val="fr-FR"/>
-          </w:rPr>
-          <w:t>1</w:t>
-        </w:r>
-        <w:r>
-          <w:fldChar w:fldCharType="end"/>
-        </w:r>
-      </w:p>
-    </w:sdtContent>
-  </w:sdt>
-  <w:p>
-    <w:pPr>
-      <w:pStyle w:val="Pieddepage"/>
-    </w:pPr>
-  </w:p>
 </w:ftr>
 </file>
 
 <file path=word/footnotes.xml><?xml version="1.0" encoding="utf-8"?>
-<w:footnotes xmlns:wpc="http://schemas.microsoft.com/office/word/2010/wordprocessingCanvas" xmlns:mo="http://schemas.microsoft.com/office/mac/office/2008/main" xmlns:mc="http://schemas.openxmlformats.org/markup-compatibility/2006" xmlns:mv="urn:schemas-microsoft-com:mac:vml" xmlns:o="urn:schemas-microsoft-com:office:office" xmlns:r="http://schemas.openxmlformats.org/officeDocument/2006/relationships" xmlns:m="http://schemas.openxmlformats.org/officeDocument/2006/math" xmlns:v="urn:schemas-microsoft-com:vml" xmlns:wp14="http://schemas.microsoft.com/office/word/2010/wordprocessingDrawing" xmlns:wp="http://schemas.openxmlformats.org/drawingml/2006/wordprocessingDrawing" xmlns:w10="urn:schemas-microsoft-com:office:word" xmlns:w="http://schemas.openxmlformats.org/wordprocessingml/2006/main" xmlns:w14="http://schemas.microsoft.com/office/word/2010/wordml" xmlns:w15="http://schemas.microsoft.com/office/word/2012/wordml" xmlns:wpg="http://schemas.microsoft.com/office/word/2010/wordprocessingGroup" xmlns:wpi="http://schemas.microsoft.com/office/word/2010/wordprocessingInk" xmlns:wne="http://schemas.microsoft.com/office/word/2006/wordml" xmlns:wps="http://schemas.microsoft.com/office/word/2010/wordprocessingShape" mc:Ignorable="w14 w15 wp14">
+<w:footnotes xmlns:wpc="http://schemas.microsoft.com/office/word/2010/wordprocessingCanvas" xmlns:mc="http://schemas.openxmlformats.org/markup-compatibility/2006" xmlns:o="urn:schemas-microsoft-com:office:office" xmlns:r="http://schemas.openxmlformats.org/officeDocument/2006/relationships" xmlns:m="http://schemas.openxmlformats.org/officeDocument/2006/math" xmlns:v="urn:schemas-microsoft-com:vml" xmlns:wp14="http://schemas.microsoft.com/office/word/2010/wordprocessingDrawing" xmlns:wp="http://schemas.openxmlformats.org/drawingml/2006/wordprocessingDrawing" xmlns:w10="urn:schemas-microsoft-com:office:word" xmlns:w="http://schemas.openxmlformats.org/wordprocessingml/2006/main" xmlns:w14="http://schemas.microsoft.com/office/word/2010/wordml" xmlns:w15="http://schemas.microsoft.com/office/word/2012/wordml" xmlns:wpg="http://schemas.microsoft.com/office/word/2010/wordprocessingGroup" xmlns:wpi="http://schemas.microsoft.com/office/word/2010/wordprocessingInk" xmlns:wne="http://schemas.microsoft.com/office/word/2006/wordml" xmlns:wps="http://schemas.microsoft.com/office/word/2010/wordprocessingShape" mc:Ignorable="w14 w15 wp14">
   <w:footnote w:type="separator" w:id="-1">
     <w:p>
       <w:pPr>
@@ -16270,17 +15677,7 @@
 </file>
 
 <file path=word/header1.xml><?xml version="1.0" encoding="utf-8"?>
-<w:hdr xmlns:wpc="http://schemas.microsoft.com/office/word/2010/wordprocessingCanvas" xmlns:mo="http://schemas.microsoft.com/office/mac/office/2008/main" xmlns:mc="http://schemas.openxmlformats.org/markup-compatibility/2006" xmlns:mv="urn:schemas-microsoft-com:mac:vml" xmlns:o="urn:schemas-microsoft-com:office:office" xmlns:r="http://schemas.openxmlformats.org/officeDocument/2006/relationships" xmlns:m="http://schemas.openxmlformats.org/officeDocument/2006/math" xmlns:v="urn:schemas-microsoft-com:vml" xmlns:wp14="http://schemas.microsoft.com/office/word/2010/wordprocessingDrawing" xmlns:wp="http://schemas.openxmlformats.org/drawingml/2006/wordprocessingDrawing" xmlns:w10="urn:schemas-microsoft-com:office:word" xmlns:w="http://schemas.openxmlformats.org/wordprocessingml/2006/main" xmlns:w14="http://schemas.microsoft.com/office/word/2010/wordml" xmlns:w15="http://schemas.microsoft.com/office/word/2012/wordml" xmlns:wpg="http://schemas.microsoft.com/office/word/2010/wordprocessingGroup" xmlns:wpi="http://schemas.microsoft.com/office/word/2010/wordprocessingInk" xmlns:wne="http://schemas.microsoft.com/office/word/2006/wordml" xmlns:wps="http://schemas.microsoft.com/office/word/2010/wordprocessingShape" mc:Ignorable="w14 w15 wp14">
-  <w:p>
-    <w:pPr>
-      <w:pStyle w:val="En-tte"/>
-    </w:pPr>
-  </w:p>
-</w:hdr>
-</file>
-
-<file path=word/header2.xml><?xml version="1.0" encoding="utf-8"?>
-<w:hdr xmlns:wpc="http://schemas.microsoft.com/office/word/2010/wordprocessingCanvas" xmlns:mo="http://schemas.microsoft.com/office/mac/office/2008/main" xmlns:mc="http://schemas.openxmlformats.org/markup-compatibility/2006" xmlns:mv="urn:schemas-microsoft-com:mac:vml" xmlns:o="urn:schemas-microsoft-com:office:office" xmlns:r="http://schemas.openxmlformats.org/officeDocument/2006/relationships" xmlns:m="http://schemas.openxmlformats.org/officeDocument/2006/math" xmlns:v="urn:schemas-microsoft-com:vml" xmlns:wp14="http://schemas.microsoft.com/office/word/2010/wordprocessingDrawing" xmlns:wp="http://schemas.openxmlformats.org/drawingml/2006/wordprocessingDrawing" xmlns:w10="urn:schemas-microsoft-com:office:word" xmlns:w="http://schemas.openxmlformats.org/wordprocessingml/2006/main" xmlns:w14="http://schemas.microsoft.com/office/word/2010/wordml" xmlns:w15="http://schemas.microsoft.com/office/word/2012/wordml" xmlns:wpg="http://schemas.microsoft.com/office/word/2010/wordprocessingGroup" xmlns:wpi="http://schemas.microsoft.com/office/word/2010/wordprocessingInk" xmlns:wne="http://schemas.microsoft.com/office/word/2006/wordml" xmlns:wps="http://schemas.microsoft.com/office/word/2010/wordprocessingShape" mc:Ignorable="w14 w15 wp14">
+<w:hdr xmlns:wpc="http://schemas.microsoft.com/office/word/2010/wordprocessingCanvas" xmlns:mc="http://schemas.openxmlformats.org/markup-compatibility/2006" xmlns:o="urn:schemas-microsoft-com:office:office" xmlns:r="http://schemas.openxmlformats.org/officeDocument/2006/relationships" xmlns:m="http://schemas.openxmlformats.org/officeDocument/2006/math" xmlns:v="urn:schemas-microsoft-com:vml" xmlns:wp14="http://schemas.microsoft.com/office/word/2010/wordprocessingDrawing" xmlns:wp="http://schemas.openxmlformats.org/drawingml/2006/wordprocessingDrawing" xmlns:w10="urn:schemas-microsoft-com:office:word" xmlns:w="http://schemas.openxmlformats.org/wordprocessingml/2006/main" xmlns:w14="http://schemas.microsoft.com/office/word/2010/wordml" xmlns:w15="http://schemas.microsoft.com/office/word/2012/wordml" xmlns:wpg="http://schemas.microsoft.com/office/word/2010/wordprocessingGroup" xmlns:wpi="http://schemas.microsoft.com/office/word/2010/wordprocessingInk" xmlns:wne="http://schemas.microsoft.com/office/word/2006/wordml" xmlns:wps="http://schemas.microsoft.com/office/word/2010/wordprocessingShape" mc:Ignorable="w14 w15 wp14">
   <w:p>
     <w:pPr>
       <w:tabs>
@@ -16298,10 +15695,10 @@
     <w:r>
       <w:rPr>
         <w:noProof/>
-        <w:lang w:val="fr-FR" w:eastAsia="fr-FR"/>
+        <w:lang w:eastAsia="fr-CH"/>
       </w:rPr>
       <w:drawing>
-        <wp:anchor distT="0" distB="0" distL="114300" distR="114300" simplePos="0" relativeHeight="251655168" behindDoc="0" locked="0" layoutInCell="0" hidden="0" allowOverlap="0" wp14:anchorId="0532FBB7" wp14:editId="0FEF5E3F">
+        <wp:anchor distT="0" distB="0" distL="114300" distR="114300" simplePos="0" relativeHeight="251656192" behindDoc="0" locked="0" layoutInCell="0" hidden="0" allowOverlap="0" wp14:anchorId="0532FBB7" wp14:editId="0FEF5E3F">
           <wp:simplePos x="0" y="0"/>
           <wp:positionH relativeFrom="margin">
             <wp:posOffset>2009775</wp:posOffset>
@@ -16312,7 +15709,7 @@
           <wp:extent cx="1697854" cy="809625"/>
           <wp:effectExtent l="0" t="0" r="0" b="0"/>
           <wp:wrapNone/>
-          <wp:docPr id="22" name="image03.jpg" descr="Mac OS:Users:Rocla:Clouds:OneDrive:HE-Arc:Projet Java:P2:Ressources:Logos:Logo_BananaRocket_smaller.jpg"/>
+          <wp:docPr id="25" name="image03.jpg" descr="Mac OS:Users:Rocla:Clouds:OneDrive:HE-Arc:Projet Java:P2:Ressources:Logos:Logo_BananaRocket_smaller.jpg"/>
           <wp:cNvGraphicFramePr/>
           <a:graphic xmlns:a="http://schemas.openxmlformats.org/drawingml/2006/main">
             <a:graphicData uri="http://schemas.openxmlformats.org/drawingml/2006/picture">
@@ -16347,10 +15744,10 @@
     <w:r>
       <w:rPr>
         <w:noProof/>
-        <w:lang w:val="fr-FR" w:eastAsia="fr-FR"/>
+        <w:lang w:eastAsia="fr-CH"/>
       </w:rPr>
       <w:drawing>
-        <wp:anchor distT="0" distB="0" distL="114300" distR="114300" simplePos="0" relativeHeight="251663360" behindDoc="0" locked="0" layoutInCell="0" hidden="0" allowOverlap="0" wp14:anchorId="6CFF444A" wp14:editId="17EBCDEF">
+        <wp:anchor distT="0" distB="0" distL="114300" distR="114300" simplePos="0" relativeHeight="251658240" behindDoc="0" locked="0" layoutInCell="0" hidden="0" allowOverlap="0" wp14:anchorId="6CFF444A" wp14:editId="17EBCDEF">
           <wp:simplePos x="0" y="0"/>
           <wp:positionH relativeFrom="margin">
             <wp:posOffset>4267200</wp:posOffset>
@@ -16361,7 +15758,7 @@
           <wp:extent cx="2228850" cy="542925"/>
           <wp:effectExtent l="0" t="0" r="0" b="0"/>
           <wp:wrapSquare wrapText="bothSides" distT="0" distB="0" distL="114300" distR="114300"/>
-          <wp:docPr id="23" name="image18.jpg" descr="c:\documents and settings\all users\application data\he-arc-qualite\he-arc doc'arc et disquette rouge\modelesarc\Ecoles\ING-St-Imier.JPG"/>
+          <wp:docPr id="26" name="image18.jpg" descr="c:\documents and settings\all users\application data\he-arc-qualite\he-arc doc'arc et disquette rouge\modelesarc\Ecoles\ING-St-Imier.JPG"/>
           <wp:cNvGraphicFramePr/>
           <a:graphic xmlns:a="http://schemas.openxmlformats.org/drawingml/2006/main">
             <a:graphicData uri="http://schemas.openxmlformats.org/drawingml/2006/picture">
@@ -16421,18 +15818,8 @@
 </w:hdr>
 </file>
 
-<file path=word/header3.xml><?xml version="1.0" encoding="utf-8"?>
-<w:hdr xmlns:wpc="http://schemas.microsoft.com/office/word/2010/wordprocessingCanvas" xmlns:mo="http://schemas.microsoft.com/office/mac/office/2008/main" xmlns:mc="http://schemas.openxmlformats.org/markup-compatibility/2006" xmlns:mv="urn:schemas-microsoft-com:mac:vml" xmlns:o="urn:schemas-microsoft-com:office:office" xmlns:r="http://schemas.openxmlformats.org/officeDocument/2006/relationships" xmlns:m="http://schemas.openxmlformats.org/officeDocument/2006/math" xmlns:v="urn:schemas-microsoft-com:vml" xmlns:wp14="http://schemas.microsoft.com/office/word/2010/wordprocessingDrawing" xmlns:wp="http://schemas.openxmlformats.org/drawingml/2006/wordprocessingDrawing" xmlns:w10="urn:schemas-microsoft-com:office:word" xmlns:w="http://schemas.openxmlformats.org/wordprocessingml/2006/main" xmlns:w14="http://schemas.microsoft.com/office/word/2010/wordml" xmlns:w15="http://schemas.microsoft.com/office/word/2012/wordml" xmlns:wpg="http://schemas.microsoft.com/office/word/2010/wordprocessingGroup" xmlns:wpi="http://schemas.microsoft.com/office/word/2010/wordprocessingInk" xmlns:wne="http://schemas.microsoft.com/office/word/2006/wordml" xmlns:wps="http://schemas.microsoft.com/office/word/2010/wordprocessingShape" mc:Ignorable="w14 w15 wp14">
-  <w:p>
-    <w:pPr>
-      <w:pStyle w:val="En-tte"/>
-    </w:pPr>
-  </w:p>
-</w:hdr>
-</file>
-
 <file path=word/numbering.xml><?xml version="1.0" encoding="utf-8"?>
-<w:numbering xmlns:wpc="http://schemas.microsoft.com/office/word/2010/wordprocessingCanvas" xmlns:mo="http://schemas.microsoft.com/office/mac/office/2008/main" xmlns:mc="http://schemas.openxmlformats.org/markup-compatibility/2006" xmlns:mv="urn:schemas-microsoft-com:mac:vml" xmlns:o="urn:schemas-microsoft-com:office:office" xmlns:r="http://schemas.openxmlformats.org/officeDocument/2006/relationships" xmlns:m="http://schemas.openxmlformats.org/officeDocument/2006/math" xmlns:v="urn:schemas-microsoft-com:vml" xmlns:wp14="http://schemas.microsoft.com/office/word/2010/wordprocessingDrawing" xmlns:wp="http://schemas.openxmlformats.org/drawingml/2006/wordprocessingDrawing" xmlns:w10="urn:schemas-microsoft-com:office:word" xmlns:w="http://schemas.openxmlformats.org/wordprocessingml/2006/main" xmlns:w14="http://schemas.microsoft.com/office/word/2010/wordml" xmlns:w15="http://schemas.microsoft.com/office/word/2012/wordml" xmlns:wpg="http://schemas.microsoft.com/office/word/2010/wordprocessingGroup" xmlns:wpi="http://schemas.microsoft.com/office/word/2010/wordprocessingInk" xmlns:wne="http://schemas.microsoft.com/office/word/2006/wordml" xmlns:wps="http://schemas.microsoft.com/office/word/2010/wordprocessingShape" mc:Ignorable="w14 w15 wp14">
+<w:numbering xmlns:wpc="http://schemas.microsoft.com/office/word/2010/wordprocessingCanvas" xmlns:mc="http://schemas.openxmlformats.org/markup-compatibility/2006" xmlns:o="urn:schemas-microsoft-com:office:office" xmlns:r="http://schemas.openxmlformats.org/officeDocument/2006/relationships" xmlns:m="http://schemas.openxmlformats.org/officeDocument/2006/math" xmlns:v="urn:schemas-microsoft-com:vml" xmlns:wp14="http://schemas.microsoft.com/office/word/2010/wordprocessingDrawing" xmlns:wp="http://schemas.openxmlformats.org/drawingml/2006/wordprocessingDrawing" xmlns:w10="urn:schemas-microsoft-com:office:word" xmlns:w="http://schemas.openxmlformats.org/wordprocessingml/2006/main" xmlns:w14="http://schemas.microsoft.com/office/word/2010/wordml" xmlns:w15="http://schemas.microsoft.com/office/word/2012/wordml" xmlns:wpg="http://schemas.microsoft.com/office/word/2010/wordprocessingGroup" xmlns:wpi="http://schemas.microsoft.com/office/word/2010/wordprocessingInk" xmlns:wne="http://schemas.microsoft.com/office/word/2006/wordml" xmlns:wps="http://schemas.microsoft.com/office/word/2010/wordprocessingShape" mc:Ignorable="w14 w15 wp14">
   <w:abstractNum w:abstractNumId="0">
     <w:nsid w:val="00252CBF"/>
     <w:multiLevelType w:val="multilevel"/>
@@ -19736,7 +19123,7 @@
       </w:pPr>
     </w:pPrDefault>
   </w:docDefaults>
-  <w:latentStyles w:defLockedState="0" w:defUIPriority="99" w:defSemiHidden="0" w:defUnhideWhenUsed="0" w:defQFormat="0" w:count="380">
+  <w:latentStyles w:defLockedState="0" w:defUIPriority="99" w:defSemiHidden="0" w:defUnhideWhenUsed="0" w:defQFormat="0" w:count="371">
     <w:lsdException w:name="Normal" w:uiPriority="0" w:qFormat="1"/>
     <w:lsdException w:name="heading 1" w:uiPriority="9" w:qFormat="1"/>
     <w:lsdException w:name="heading 2" w:semiHidden="1" w:uiPriority="9" w:unhideWhenUsed="1" w:qFormat="1"/>
@@ -20293,9 +19680,7 @@
       <w:tblStyleRowBandSize w:val="1"/>
       <w:tblStyleColBandSize w:val="1"/>
       <w:tblCellMar>
-        <w:top w:w="0" w:type="dxa"/>
         <w:left w:w="115" w:type="dxa"/>
-        <w:bottom w:w="0" w:type="dxa"/>
         <w:right w:w="115" w:type="dxa"/>
       </w:tblCellMar>
     </w:tblPr>
@@ -20379,12 +19764,6 @@
     <w:tblPr>
       <w:tblStyleRowBandSize w:val="1"/>
       <w:tblStyleColBandSize w:val="1"/>
-      <w:tblCellMar>
-        <w:top w:w="0" w:type="dxa"/>
-        <w:left w:w="0" w:type="dxa"/>
-        <w:bottom w:w="0" w:type="dxa"/>
-        <w:right w:w="0" w:type="dxa"/>
-      </w:tblCellMar>
     </w:tblPr>
   </w:style>
   <w:style w:type="table" w:customStyle="1" w:styleId="a2">
@@ -20392,12 +19771,6 @@
     <w:tblPr>
       <w:tblStyleRowBandSize w:val="1"/>
       <w:tblStyleColBandSize w:val="1"/>
-      <w:tblCellMar>
-        <w:top w:w="0" w:type="dxa"/>
-        <w:left w:w="0" w:type="dxa"/>
-        <w:bottom w:w="0" w:type="dxa"/>
-        <w:right w:w="0" w:type="dxa"/>
-      </w:tblCellMar>
     </w:tblPr>
   </w:style>
   <w:style w:type="table" w:customStyle="1" w:styleId="a3">
@@ -20406,9 +19779,7 @@
       <w:tblStyleRowBandSize w:val="1"/>
       <w:tblStyleColBandSize w:val="1"/>
       <w:tblCellMar>
-        <w:top w:w="0" w:type="dxa"/>
         <w:left w:w="115" w:type="dxa"/>
-        <w:bottom w:w="0" w:type="dxa"/>
         <w:right w:w="115" w:type="dxa"/>
       </w:tblCellMar>
     </w:tblPr>
@@ -20419,9 +19790,7 @@
       <w:tblStyleRowBandSize w:val="1"/>
       <w:tblStyleColBandSize w:val="1"/>
       <w:tblCellMar>
-        <w:top w:w="0" w:type="dxa"/>
         <w:left w:w="115" w:type="dxa"/>
-        <w:bottom w:w="0" w:type="dxa"/>
         <w:right w:w="115" w:type="dxa"/>
       </w:tblCellMar>
     </w:tblPr>
@@ -20432,9 +19801,7 @@
       <w:tblStyleRowBandSize w:val="1"/>
       <w:tblStyleColBandSize w:val="1"/>
       <w:tblCellMar>
-        <w:top w:w="0" w:type="dxa"/>
         <w:left w:w="115" w:type="dxa"/>
-        <w:bottom w:w="0" w:type="dxa"/>
         <w:right w:w="115" w:type="dxa"/>
       </w:tblCellMar>
     </w:tblPr>
@@ -20445,9 +19812,7 @@
       <w:tblStyleRowBandSize w:val="1"/>
       <w:tblStyleColBandSize w:val="1"/>
       <w:tblCellMar>
-        <w:top w:w="0" w:type="dxa"/>
         <w:left w:w="115" w:type="dxa"/>
-        <w:bottom w:w="0" w:type="dxa"/>
         <w:right w:w="115" w:type="dxa"/>
       </w:tblCellMar>
     </w:tblPr>
@@ -20458,9 +19823,7 @@
       <w:tblStyleRowBandSize w:val="1"/>
       <w:tblStyleColBandSize w:val="1"/>
       <w:tblCellMar>
-        <w:top w:w="0" w:type="dxa"/>
         <w:left w:w="115" w:type="dxa"/>
-        <w:bottom w:w="0" w:type="dxa"/>
         <w:right w:w="115" w:type="dxa"/>
       </w:tblCellMar>
     </w:tblPr>
@@ -20471,9 +19834,7 @@
       <w:tblStyleRowBandSize w:val="1"/>
       <w:tblStyleColBandSize w:val="1"/>
       <w:tblCellMar>
-        <w:top w:w="0" w:type="dxa"/>
         <w:left w:w="115" w:type="dxa"/>
-        <w:bottom w:w="0" w:type="dxa"/>
         <w:right w:w="115" w:type="dxa"/>
       </w:tblCellMar>
     </w:tblPr>
@@ -20484,9 +19845,7 @@
       <w:tblStyleRowBandSize w:val="1"/>
       <w:tblStyleColBandSize w:val="1"/>
       <w:tblCellMar>
-        <w:top w:w="0" w:type="dxa"/>
         <w:left w:w="115" w:type="dxa"/>
-        <w:bottom w:w="0" w:type="dxa"/>
         <w:right w:w="115" w:type="dxa"/>
       </w:tblCellMar>
     </w:tblPr>
@@ -20497,9 +19856,7 @@
       <w:tblStyleRowBandSize w:val="1"/>
       <w:tblStyleColBandSize w:val="1"/>
       <w:tblCellMar>
-        <w:top w:w="0" w:type="dxa"/>
         <w:left w:w="115" w:type="dxa"/>
-        <w:bottom w:w="0" w:type="dxa"/>
         <w:right w:w="115" w:type="dxa"/>
       </w:tblCellMar>
     </w:tblPr>
@@ -20510,9 +19867,7 @@
       <w:tblStyleRowBandSize w:val="1"/>
       <w:tblStyleColBandSize w:val="1"/>
       <w:tblCellMar>
-        <w:top w:w="0" w:type="dxa"/>
         <w:left w:w="115" w:type="dxa"/>
-        <w:bottom w:w="0" w:type="dxa"/>
         <w:right w:w="115" w:type="dxa"/>
       </w:tblCellMar>
     </w:tblPr>
@@ -20523,9 +19878,7 @@
       <w:tblStyleRowBandSize w:val="1"/>
       <w:tblStyleColBandSize w:val="1"/>
       <w:tblCellMar>
-        <w:top w:w="0" w:type="dxa"/>
         <w:left w:w="115" w:type="dxa"/>
-        <w:bottom w:w="0" w:type="dxa"/>
         <w:right w:w="115" w:type="dxa"/>
       </w:tblCellMar>
     </w:tblPr>
@@ -20536,9 +19889,7 @@
       <w:tblStyleRowBandSize w:val="1"/>
       <w:tblStyleColBandSize w:val="1"/>
       <w:tblCellMar>
-        <w:top w:w="0" w:type="dxa"/>
         <w:left w:w="115" w:type="dxa"/>
-        <w:bottom w:w="0" w:type="dxa"/>
         <w:right w:w="115" w:type="dxa"/>
       </w:tblCellMar>
     </w:tblPr>
@@ -20549,9 +19900,7 @@
       <w:tblStyleRowBandSize w:val="1"/>
       <w:tblStyleColBandSize w:val="1"/>
       <w:tblCellMar>
-        <w:top w:w="0" w:type="dxa"/>
         <w:left w:w="115" w:type="dxa"/>
-        <w:bottom w:w="0" w:type="dxa"/>
         <w:right w:w="115" w:type="dxa"/>
       </w:tblCellMar>
     </w:tblPr>
@@ -20562,9 +19911,7 @@
       <w:tblStyleRowBandSize w:val="1"/>
       <w:tblStyleColBandSize w:val="1"/>
       <w:tblCellMar>
-        <w:top w:w="0" w:type="dxa"/>
         <w:left w:w="115" w:type="dxa"/>
-        <w:bottom w:w="0" w:type="dxa"/>
         <w:right w:w="115" w:type="dxa"/>
       </w:tblCellMar>
     </w:tblPr>
@@ -20575,9 +19922,7 @@
       <w:tblStyleRowBandSize w:val="1"/>
       <w:tblStyleColBandSize w:val="1"/>
       <w:tblCellMar>
-        <w:top w:w="0" w:type="dxa"/>
         <w:left w:w="115" w:type="dxa"/>
-        <w:bottom w:w="0" w:type="dxa"/>
         <w:right w:w="115" w:type="dxa"/>
       </w:tblCellMar>
     </w:tblPr>
@@ -20588,9 +19933,7 @@
       <w:tblStyleRowBandSize w:val="1"/>
       <w:tblStyleColBandSize w:val="1"/>
       <w:tblCellMar>
-        <w:top w:w="0" w:type="dxa"/>
         <w:left w:w="115" w:type="dxa"/>
-        <w:bottom w:w="0" w:type="dxa"/>
         <w:right w:w="115" w:type="dxa"/>
       </w:tblCellMar>
     </w:tblPr>
@@ -20601,9 +19944,7 @@
       <w:tblStyleRowBandSize w:val="1"/>
       <w:tblStyleColBandSize w:val="1"/>
       <w:tblCellMar>
-        <w:top w:w="0" w:type="dxa"/>
         <w:left w:w="115" w:type="dxa"/>
-        <w:bottom w:w="0" w:type="dxa"/>
         <w:right w:w="115" w:type="dxa"/>
       </w:tblCellMar>
     </w:tblPr>
@@ -20614,9 +19955,7 @@
       <w:tblStyleRowBandSize w:val="1"/>
       <w:tblStyleColBandSize w:val="1"/>
       <w:tblCellMar>
-        <w:top w:w="0" w:type="dxa"/>
         <w:left w:w="115" w:type="dxa"/>
-        <w:bottom w:w="0" w:type="dxa"/>
         <w:right w:w="115" w:type="dxa"/>
       </w:tblCellMar>
     </w:tblPr>
@@ -20627,9 +19966,7 @@
       <w:tblStyleRowBandSize w:val="1"/>
       <w:tblStyleColBandSize w:val="1"/>
       <w:tblCellMar>
-        <w:top w:w="0" w:type="dxa"/>
         <w:left w:w="115" w:type="dxa"/>
-        <w:bottom w:w="0" w:type="dxa"/>
         <w:right w:w="115" w:type="dxa"/>
       </w:tblCellMar>
     </w:tblPr>
@@ -20640,9 +19977,7 @@
       <w:tblStyleRowBandSize w:val="1"/>
       <w:tblStyleColBandSize w:val="1"/>
       <w:tblCellMar>
-        <w:top w:w="0" w:type="dxa"/>
         <w:left w:w="115" w:type="dxa"/>
-        <w:bottom w:w="0" w:type="dxa"/>
         <w:right w:w="115" w:type="dxa"/>
       </w:tblCellMar>
     </w:tblPr>
@@ -20653,9 +19988,7 @@
       <w:tblStyleRowBandSize w:val="1"/>
       <w:tblStyleColBandSize w:val="1"/>
       <w:tblCellMar>
-        <w:top w:w="0" w:type="dxa"/>
         <w:left w:w="115" w:type="dxa"/>
-        <w:bottom w:w="0" w:type="dxa"/>
         <w:right w:w="115" w:type="dxa"/>
       </w:tblCellMar>
     </w:tblPr>
@@ -20666,9 +19999,7 @@
       <w:tblStyleRowBandSize w:val="1"/>
       <w:tblStyleColBandSize w:val="1"/>
       <w:tblCellMar>
-        <w:top w:w="0" w:type="dxa"/>
         <w:left w:w="115" w:type="dxa"/>
-        <w:bottom w:w="0" w:type="dxa"/>
         <w:right w:w="115" w:type="dxa"/>
       </w:tblCellMar>
     </w:tblPr>
@@ -20679,9 +20010,7 @@
       <w:tblStyleRowBandSize w:val="1"/>
       <w:tblStyleColBandSize w:val="1"/>
       <w:tblCellMar>
-        <w:top w:w="0" w:type="dxa"/>
         <w:left w:w="115" w:type="dxa"/>
-        <w:bottom w:w="0" w:type="dxa"/>
         <w:right w:w="115" w:type="dxa"/>
       </w:tblCellMar>
     </w:tblPr>
@@ -20692,9 +20021,7 @@
       <w:tblStyleRowBandSize w:val="1"/>
       <w:tblStyleColBandSize w:val="1"/>
       <w:tblCellMar>
-        <w:top w:w="0" w:type="dxa"/>
         <w:left w:w="115" w:type="dxa"/>
-        <w:bottom w:w="0" w:type="dxa"/>
         <w:right w:w="115" w:type="dxa"/>
       </w:tblCellMar>
     </w:tblPr>
@@ -20705,9 +20032,7 @@
       <w:tblStyleRowBandSize w:val="1"/>
       <w:tblStyleColBandSize w:val="1"/>
       <w:tblCellMar>
-        <w:top w:w="0" w:type="dxa"/>
         <w:left w:w="115" w:type="dxa"/>
-        <w:bottom w:w="0" w:type="dxa"/>
         <w:right w:w="115" w:type="dxa"/>
       </w:tblCellMar>
     </w:tblPr>
@@ -20718,9 +20043,7 @@
       <w:tblStyleRowBandSize w:val="1"/>
       <w:tblStyleColBandSize w:val="1"/>
       <w:tblCellMar>
-        <w:top w:w="0" w:type="dxa"/>
         <w:left w:w="115" w:type="dxa"/>
-        <w:bottom w:w="0" w:type="dxa"/>
         <w:right w:w="115" w:type="dxa"/>
       </w:tblCellMar>
     </w:tblPr>
@@ -20796,7 +20119,7 @@
       <w:u w:val="single"/>
     </w:rPr>
   </w:style>
-  <w:style w:type="paragraph" w:styleId="Pardeliste">
+  <w:style w:type="paragraph" w:styleId="Paragraphedeliste">
     <w:name w:val="List Paragraph"/>
     <w:basedOn w:val="Normal"/>
     <w:uiPriority w:val="34"/>
@@ -21129,7 +20452,7 @@
 </file>
 
 <file path=customXml/itemProps1.xml><?xml version="1.0" encoding="utf-8"?>
-<ds:datastoreItem xmlns:ds="http://schemas.openxmlformats.org/officeDocument/2006/customXml" ds:itemID="{96232F59-AA06-DA40-A211-1165EEF784BC}">
+<ds:datastoreItem xmlns:ds="http://schemas.openxmlformats.org/officeDocument/2006/customXml" ds:itemID="{5DA9A664-45FE-414C-AFC3-8D2764DE8D98}">
   <ds:schemaRefs>
     <ds:schemaRef ds:uri="http://schemas.openxmlformats.org/officeDocument/2006/bibliography"/>
   </ds:schemaRefs>

</xml_diff>

<commit_message>
Specifications envoyé à Nabil
</commit_message>
<xml_diff>
--- a/Administration/Specifications.docx
+++ b/Administration/Specifications.docx
@@ -1,6 +1,6 @@
 
 <file path=word/document.xml><?xml version="1.0" encoding="utf-8"?>
-<w:document xmlns:wpc="http://schemas.microsoft.com/office/word/2010/wordprocessingCanvas" xmlns:mc="http://schemas.openxmlformats.org/markup-compatibility/2006" xmlns:o="urn:schemas-microsoft-com:office:office" xmlns:r="http://schemas.openxmlformats.org/officeDocument/2006/relationships" xmlns:m="http://schemas.openxmlformats.org/officeDocument/2006/math" xmlns:v="urn:schemas-microsoft-com:vml" xmlns:wp14="http://schemas.microsoft.com/office/word/2010/wordprocessingDrawing" xmlns:wp="http://schemas.openxmlformats.org/drawingml/2006/wordprocessingDrawing" xmlns:w10="urn:schemas-microsoft-com:office:word" xmlns:w="http://schemas.openxmlformats.org/wordprocessingml/2006/main" xmlns:w14="http://schemas.microsoft.com/office/word/2010/wordml" xmlns:w15="http://schemas.microsoft.com/office/word/2012/wordml" xmlns:wpg="http://schemas.microsoft.com/office/word/2010/wordprocessingGroup" xmlns:wpi="http://schemas.microsoft.com/office/word/2010/wordprocessingInk" xmlns:wne="http://schemas.microsoft.com/office/word/2006/wordml" xmlns:wps="http://schemas.microsoft.com/office/word/2010/wordprocessingShape" mc:Ignorable="w14 w15 wp14">
+<w:document xmlns:wpc="http://schemas.microsoft.com/office/word/2010/wordprocessingCanvas" xmlns:mo="http://schemas.microsoft.com/office/mac/office/2008/main" xmlns:mc="http://schemas.openxmlformats.org/markup-compatibility/2006" xmlns:mv="urn:schemas-microsoft-com:mac:vml" xmlns:o="urn:schemas-microsoft-com:office:office" xmlns:r="http://schemas.openxmlformats.org/officeDocument/2006/relationships" xmlns:m="http://schemas.openxmlformats.org/officeDocument/2006/math" xmlns:v="urn:schemas-microsoft-com:vml" xmlns:wp14="http://schemas.microsoft.com/office/word/2010/wordprocessingDrawing" xmlns:wp="http://schemas.openxmlformats.org/drawingml/2006/wordprocessingDrawing" xmlns:w10="urn:schemas-microsoft-com:office:word" xmlns:w="http://schemas.openxmlformats.org/wordprocessingml/2006/main" xmlns:w14="http://schemas.microsoft.com/office/word/2010/wordml" xmlns:w15="http://schemas.microsoft.com/office/word/2012/wordml" xmlns:wpg="http://schemas.microsoft.com/office/word/2010/wordprocessingGroup" xmlns:wpi="http://schemas.microsoft.com/office/word/2010/wordprocessingInk" xmlns:wne="http://schemas.microsoft.com/office/word/2006/wordml" xmlns:wps="http://schemas.microsoft.com/office/word/2010/wordprocessingShape" mc:Ignorable="w14 w15 wp14">
   <w:background w:color="FFFFFF"/>
   <w:body>
     <w:p>
@@ -68,7 +68,7 @@
       <w:r>
         <w:rPr>
           <w:noProof/>
-          <w:lang w:eastAsia="fr-CH"/>
+          <w:lang w:val="fr-FR" w:eastAsia="fr-FR"/>
         </w:rPr>
         <w:drawing>
           <wp:anchor distT="0" distB="0" distL="0" distR="0" simplePos="0" relativeHeight="251658240" behindDoc="0" locked="0" layoutInCell="0" hidden="0" allowOverlap="0" wp14:anchorId="58D59A83" wp14:editId="159586E8">
@@ -123,7 +123,13 @@
         <w:rPr>
           <w:sz w:val="36"/>
         </w:rPr>
-        <w:t>14 Avril</w:t>
+        <w:t>13</w:t>
+      </w:r>
+      <w:r>
+        <w:rPr>
+          <w:sz w:val="36"/>
+        </w:rPr>
+        <w:t xml:space="preserve"> Avril</w:t>
       </w:r>
       <w:r>
         <w:rPr>
@@ -176,14 +182,15 @@
           <w:pPr>
             <w:pStyle w:val="TM1"/>
             <w:tabs>
+              <w:tab w:val="left" w:pos="440"/>
               <w:tab w:val="right" w:leader="dot" w:pos="9350"/>
             </w:tabs>
             <w:rPr>
               <w:rFonts w:asciiTheme="minorHAnsi" w:eastAsiaTheme="minorEastAsia" w:hAnsiTheme="minorHAnsi" w:cstheme="minorBidi"/>
               <w:noProof/>
               <w:color w:val="auto"/>
-              <w:szCs w:val="22"/>
-              <w:lang w:eastAsia="fr-CH"/>
+              <w:sz w:val="24"/>
+              <w:szCs w:val="24"/>
             </w:rPr>
           </w:pPr>
           <w:r>
@@ -195,12 +202,29 @@
           <w:r>
             <w:fldChar w:fldCharType="separate"/>
           </w:r>
-          <w:hyperlink w:anchor="_Toc416720574" w:history="1">
+          <w:hyperlink w:anchor="_Toc416726769" w:history="1">
             <w:r>
               <w:rPr>
                 <w:rStyle w:val="Lienhypertexte"/>
                 <w:noProof/>
               </w:rPr>
+              <w:t>1</w:t>
+            </w:r>
+            <w:r>
+              <w:rPr>
+                <w:rFonts w:asciiTheme="minorHAnsi" w:eastAsiaTheme="minorEastAsia" w:hAnsiTheme="minorHAnsi" w:cstheme="minorBidi"/>
+                <w:noProof/>
+                <w:color w:val="auto"/>
+                <w:sz w:val="24"/>
+                <w:szCs w:val="24"/>
+              </w:rPr>
+              <w:tab/>
+            </w:r>
+            <w:r>
+              <w:rPr>
+                <w:rStyle w:val="Lienhypertexte"/>
+                <w:noProof/>
+              </w:rPr>
               <w:t>Introduction</w:t>
             </w:r>
             <w:r>
@@ -222,7 +246,7 @@
                 <w:noProof/>
                 <w:webHidden/>
               </w:rPr>
-              <w:instrText xml:space="preserve"> PAGEREF _Toc416720574 \h </w:instrText>
+              <w:instrText xml:space="preserve"> PAGEREF _Toc416726769 \h </w:instrText>
             </w:r>
             <w:r>
               <w:rPr>
@@ -257,18 +281,18 @@
           <w:pPr>
             <w:pStyle w:val="TM2"/>
             <w:tabs>
-              <w:tab w:val="left" w:pos="880"/>
+              <w:tab w:val="left" w:pos="960"/>
               <w:tab w:val="right" w:leader="dot" w:pos="9350"/>
             </w:tabs>
             <w:rPr>
               <w:rFonts w:asciiTheme="minorHAnsi" w:eastAsiaTheme="minorEastAsia" w:hAnsiTheme="minorHAnsi" w:cstheme="minorBidi"/>
               <w:noProof/>
               <w:color w:val="auto"/>
-              <w:szCs w:val="22"/>
-              <w:lang w:eastAsia="fr-CH"/>
+              <w:sz w:val="24"/>
+              <w:szCs w:val="24"/>
             </w:rPr>
           </w:pPr>
-          <w:hyperlink w:anchor="_Toc416720575" w:history="1">
+          <w:hyperlink w:anchor="_Toc416726770" w:history="1">
             <w:r>
               <w:rPr>
                 <w:rStyle w:val="Lienhypertexte"/>
@@ -281,8 +305,8 @@
                 <w:rFonts w:asciiTheme="minorHAnsi" w:eastAsiaTheme="minorEastAsia" w:hAnsiTheme="minorHAnsi" w:cstheme="minorBidi"/>
                 <w:noProof/>
                 <w:color w:val="auto"/>
-                <w:szCs w:val="22"/>
-                <w:lang w:eastAsia="fr-CH"/>
+                <w:sz w:val="24"/>
+                <w:szCs w:val="24"/>
               </w:rPr>
               <w:tab/>
             </w:r>
@@ -312,7 +336,7 @@
                 <w:noProof/>
                 <w:webHidden/>
               </w:rPr>
-              <w:instrText xml:space="preserve"> PAGEREF _Toc416720575 \h </w:instrText>
+              <w:instrText xml:space="preserve"> PAGEREF _Toc416726770 \h </w:instrText>
             </w:r>
             <w:r>
               <w:rPr>
@@ -347,18 +371,18 @@
           <w:pPr>
             <w:pStyle w:val="TM2"/>
             <w:tabs>
-              <w:tab w:val="left" w:pos="880"/>
+              <w:tab w:val="left" w:pos="960"/>
               <w:tab w:val="right" w:leader="dot" w:pos="9350"/>
             </w:tabs>
             <w:rPr>
               <w:rFonts w:asciiTheme="minorHAnsi" w:eastAsiaTheme="minorEastAsia" w:hAnsiTheme="minorHAnsi" w:cstheme="minorBidi"/>
               <w:noProof/>
               <w:color w:val="auto"/>
-              <w:szCs w:val="22"/>
-              <w:lang w:eastAsia="fr-CH"/>
+              <w:sz w:val="24"/>
+              <w:szCs w:val="24"/>
             </w:rPr>
           </w:pPr>
-          <w:hyperlink w:anchor="_Toc416720576" w:history="1">
+          <w:hyperlink w:anchor="_Toc416726771" w:history="1">
             <w:r>
               <w:rPr>
                 <w:rStyle w:val="Lienhypertexte"/>
@@ -371,8 +395,8 @@
                 <w:rFonts w:asciiTheme="minorHAnsi" w:eastAsiaTheme="minorEastAsia" w:hAnsiTheme="minorHAnsi" w:cstheme="minorBidi"/>
                 <w:noProof/>
                 <w:color w:val="auto"/>
-                <w:szCs w:val="22"/>
-                <w:lang w:eastAsia="fr-CH"/>
+                <w:sz w:val="24"/>
+                <w:szCs w:val="24"/>
               </w:rPr>
               <w:tab/>
             </w:r>
@@ -402,7 +426,7 @@
                 <w:noProof/>
                 <w:webHidden/>
               </w:rPr>
-              <w:instrText xml:space="preserve"> PAGEREF _Toc416720576 \h </w:instrText>
+              <w:instrText xml:space="preserve"> PAGEREF _Toc416726771 \h </w:instrText>
             </w:r>
             <w:r>
               <w:rPr>
@@ -437,18 +461,18 @@
           <w:pPr>
             <w:pStyle w:val="TM2"/>
             <w:tabs>
-              <w:tab w:val="left" w:pos="880"/>
+              <w:tab w:val="left" w:pos="960"/>
               <w:tab w:val="right" w:leader="dot" w:pos="9350"/>
             </w:tabs>
             <w:rPr>
               <w:rFonts w:asciiTheme="minorHAnsi" w:eastAsiaTheme="minorEastAsia" w:hAnsiTheme="minorHAnsi" w:cstheme="minorBidi"/>
               <w:noProof/>
               <w:color w:val="auto"/>
-              <w:szCs w:val="22"/>
-              <w:lang w:eastAsia="fr-CH"/>
+              <w:sz w:val="24"/>
+              <w:szCs w:val="24"/>
             </w:rPr>
           </w:pPr>
-          <w:hyperlink w:anchor="_Toc416720577" w:history="1">
+          <w:hyperlink w:anchor="_Toc416726772" w:history="1">
             <w:r>
               <w:rPr>
                 <w:rStyle w:val="Lienhypertexte"/>
@@ -461,8 +485,8 @@
                 <w:rFonts w:asciiTheme="minorHAnsi" w:eastAsiaTheme="minorEastAsia" w:hAnsiTheme="minorHAnsi" w:cstheme="minorBidi"/>
                 <w:noProof/>
                 <w:color w:val="auto"/>
-                <w:szCs w:val="22"/>
-                <w:lang w:eastAsia="fr-CH"/>
+                <w:sz w:val="24"/>
+                <w:szCs w:val="24"/>
               </w:rPr>
               <w:tab/>
             </w:r>
@@ -492,7 +516,7 @@
                 <w:noProof/>
                 <w:webHidden/>
               </w:rPr>
-              <w:instrText xml:space="preserve"> PAGEREF _Toc416720577 \h </w:instrText>
+              <w:instrText xml:space="preserve"> PAGEREF _Toc416726772 \h </w:instrText>
             </w:r>
             <w:r>
               <w:rPr>
@@ -534,11 +558,11 @@
               <w:rFonts w:asciiTheme="minorHAnsi" w:eastAsiaTheme="minorEastAsia" w:hAnsiTheme="minorHAnsi" w:cstheme="minorBidi"/>
               <w:noProof/>
               <w:color w:val="auto"/>
-              <w:szCs w:val="22"/>
-              <w:lang w:eastAsia="fr-CH"/>
+              <w:sz w:val="24"/>
+              <w:szCs w:val="24"/>
             </w:rPr>
           </w:pPr>
-          <w:hyperlink w:anchor="_Toc416720578" w:history="1">
+          <w:hyperlink w:anchor="_Toc416726773" w:history="1">
             <w:r>
               <w:rPr>
                 <w:rStyle w:val="Lienhypertexte"/>
@@ -551,8 +575,8 @@
                 <w:rFonts w:asciiTheme="minorHAnsi" w:eastAsiaTheme="minorEastAsia" w:hAnsiTheme="minorHAnsi" w:cstheme="minorBidi"/>
                 <w:noProof/>
                 <w:color w:val="auto"/>
-                <w:szCs w:val="22"/>
-                <w:lang w:eastAsia="fr-CH"/>
+                <w:sz w:val="24"/>
+                <w:szCs w:val="24"/>
               </w:rPr>
               <w:tab/>
             </w:r>
@@ -582,7 +606,7 @@
                 <w:noProof/>
                 <w:webHidden/>
               </w:rPr>
-              <w:instrText xml:space="preserve"> PAGEREF _Toc416720578 \h </w:instrText>
+              <w:instrText xml:space="preserve"> PAGEREF _Toc416726773 \h </w:instrText>
             </w:r>
             <w:r>
               <w:rPr>
@@ -617,18 +641,18 @@
           <w:pPr>
             <w:pStyle w:val="TM2"/>
             <w:tabs>
-              <w:tab w:val="left" w:pos="880"/>
+              <w:tab w:val="left" w:pos="960"/>
               <w:tab w:val="right" w:leader="dot" w:pos="9350"/>
             </w:tabs>
             <w:rPr>
               <w:rFonts w:asciiTheme="minorHAnsi" w:eastAsiaTheme="minorEastAsia" w:hAnsiTheme="minorHAnsi" w:cstheme="minorBidi"/>
               <w:noProof/>
               <w:color w:val="auto"/>
-              <w:szCs w:val="22"/>
-              <w:lang w:eastAsia="fr-CH"/>
+              <w:sz w:val="24"/>
+              <w:szCs w:val="24"/>
             </w:rPr>
           </w:pPr>
-          <w:hyperlink w:anchor="_Toc416720579" w:history="1">
+          <w:hyperlink w:anchor="_Toc416726774" w:history="1">
             <w:r>
               <w:rPr>
                 <w:rStyle w:val="Lienhypertexte"/>
@@ -641,8 +665,8 @@
                 <w:rFonts w:asciiTheme="minorHAnsi" w:eastAsiaTheme="minorEastAsia" w:hAnsiTheme="minorHAnsi" w:cstheme="minorBidi"/>
                 <w:noProof/>
                 <w:color w:val="auto"/>
-                <w:szCs w:val="22"/>
-                <w:lang w:eastAsia="fr-CH"/>
+                <w:sz w:val="24"/>
+                <w:szCs w:val="24"/>
               </w:rPr>
               <w:tab/>
             </w:r>
@@ -672,7 +696,7 @@
                 <w:noProof/>
                 <w:webHidden/>
               </w:rPr>
-              <w:instrText xml:space="preserve"> PAGEREF _Toc416720579 \h </w:instrText>
+              <w:instrText xml:space="preserve"> PAGEREF _Toc416726774 \h </w:instrText>
             </w:r>
             <w:r>
               <w:rPr>
@@ -707,18 +731,18 @@
           <w:pPr>
             <w:pStyle w:val="TM3"/>
             <w:tabs>
-              <w:tab w:val="left" w:pos="1320"/>
+              <w:tab w:val="left" w:pos="1200"/>
               <w:tab w:val="right" w:leader="dot" w:pos="9350"/>
             </w:tabs>
             <w:rPr>
               <w:rFonts w:asciiTheme="minorHAnsi" w:eastAsiaTheme="minorEastAsia" w:hAnsiTheme="minorHAnsi" w:cstheme="minorBidi"/>
               <w:noProof/>
               <w:color w:val="auto"/>
-              <w:szCs w:val="22"/>
-              <w:lang w:eastAsia="fr-CH"/>
+              <w:sz w:val="24"/>
+              <w:szCs w:val="24"/>
             </w:rPr>
           </w:pPr>
-          <w:hyperlink w:anchor="_Toc416720580" w:history="1">
+          <w:hyperlink w:anchor="_Toc416726775" w:history="1">
             <w:r>
               <w:rPr>
                 <w:rStyle w:val="Lienhypertexte"/>
@@ -731,8 +755,8 @@
                 <w:rFonts w:asciiTheme="minorHAnsi" w:eastAsiaTheme="minorEastAsia" w:hAnsiTheme="minorHAnsi" w:cstheme="minorBidi"/>
                 <w:noProof/>
                 <w:color w:val="auto"/>
-                <w:szCs w:val="22"/>
-                <w:lang w:eastAsia="fr-CH"/>
+                <w:sz w:val="24"/>
+                <w:szCs w:val="24"/>
               </w:rPr>
               <w:tab/>
             </w:r>
@@ -762,7 +786,7 @@
                 <w:noProof/>
                 <w:webHidden/>
               </w:rPr>
-              <w:instrText xml:space="preserve"> PAGEREF _Toc416720580 \h </w:instrText>
+              <w:instrText xml:space="preserve"> PAGEREF _Toc416726775 \h </w:instrText>
             </w:r>
             <w:r>
               <w:rPr>
@@ -797,18 +821,18 @@
           <w:pPr>
             <w:pStyle w:val="TM3"/>
             <w:tabs>
-              <w:tab w:val="left" w:pos="1320"/>
+              <w:tab w:val="left" w:pos="1200"/>
               <w:tab w:val="right" w:leader="dot" w:pos="9350"/>
             </w:tabs>
             <w:rPr>
               <w:rFonts w:asciiTheme="minorHAnsi" w:eastAsiaTheme="minorEastAsia" w:hAnsiTheme="minorHAnsi" w:cstheme="minorBidi"/>
               <w:noProof/>
               <w:color w:val="auto"/>
-              <w:szCs w:val="22"/>
-              <w:lang w:eastAsia="fr-CH"/>
+              <w:sz w:val="24"/>
+              <w:szCs w:val="24"/>
             </w:rPr>
           </w:pPr>
-          <w:hyperlink w:anchor="_Toc416720581" w:history="1">
+          <w:hyperlink w:anchor="_Toc416726776" w:history="1">
             <w:r>
               <w:rPr>
                 <w:rStyle w:val="Lienhypertexte"/>
@@ -821,8 +845,8 @@
                 <w:rFonts w:asciiTheme="minorHAnsi" w:eastAsiaTheme="minorEastAsia" w:hAnsiTheme="minorHAnsi" w:cstheme="minorBidi"/>
                 <w:noProof/>
                 <w:color w:val="auto"/>
-                <w:szCs w:val="22"/>
-                <w:lang w:eastAsia="fr-CH"/>
+                <w:sz w:val="24"/>
+                <w:szCs w:val="24"/>
               </w:rPr>
               <w:tab/>
             </w:r>
@@ -852,7 +876,7 @@
                 <w:noProof/>
                 <w:webHidden/>
               </w:rPr>
-              <w:instrText xml:space="preserve"> PAGEREF _Toc416720581 \h </w:instrText>
+              <w:instrText xml:space="preserve"> PAGEREF _Toc416726776 \h </w:instrText>
             </w:r>
             <w:r>
               <w:rPr>
@@ -873,6 +897,1268 @@
                 <w:webHidden/>
               </w:rPr>
               <w:t>2</w:t>
+            </w:r>
+            <w:r>
+              <w:rPr>
+                <w:noProof/>
+                <w:webHidden/>
+              </w:rPr>
+              <w:fldChar w:fldCharType="end"/>
+            </w:r>
+          </w:hyperlink>
+        </w:p>
+        <w:bookmarkStart w:id="1" w:name="_GoBack"/>
+        <w:p>
+          <w:pPr>
+            <w:pStyle w:val="TM2"/>
+            <w:tabs>
+              <w:tab w:val="left" w:pos="960"/>
+              <w:tab w:val="right" w:leader="dot" w:pos="9350"/>
+            </w:tabs>
+            <w:rPr>
+              <w:rFonts w:asciiTheme="minorHAnsi" w:eastAsiaTheme="minorEastAsia" w:hAnsiTheme="minorHAnsi" w:cstheme="minorBidi"/>
+              <w:noProof/>
+              <w:color w:val="auto"/>
+              <w:sz w:val="24"/>
+              <w:szCs w:val="24"/>
+            </w:rPr>
+          </w:pPr>
+          <w:r>
+            <w:rPr>
+              <w:rStyle w:val="Lienhypertexte"/>
+              <w:noProof/>
+            </w:rPr>
+            <w:fldChar w:fldCharType="begin"/>
+          </w:r>
+          <w:r>
+            <w:rPr>
+              <w:rStyle w:val="Lienhypertexte"/>
+              <w:noProof/>
+            </w:rPr>
+            <w:instrText xml:space="preserve"> </w:instrText>
+          </w:r>
+          <w:r>
+            <w:rPr>
+              <w:noProof/>
+            </w:rPr>
+            <w:instrText>HYPERLINK \l "_Toc416726777"</w:instrText>
+          </w:r>
+          <w:r>
+            <w:rPr>
+              <w:rStyle w:val="Lienhypertexte"/>
+              <w:noProof/>
+            </w:rPr>
+            <w:instrText xml:space="preserve"> </w:instrText>
+          </w:r>
+          <w:r>
+            <w:rPr>
+              <w:rStyle w:val="Lienhypertexte"/>
+              <w:noProof/>
+            </w:rPr>
+          </w:r>
+          <w:r>
+            <w:rPr>
+              <w:rStyle w:val="Lienhypertexte"/>
+              <w:noProof/>
+            </w:rPr>
+            <w:fldChar w:fldCharType="separate"/>
+          </w:r>
+          <w:r>
+            <w:rPr>
+              <w:rStyle w:val="Lienhypertexte"/>
+              <w:noProof/>
+            </w:rPr>
+            <w:t>2.2</w:t>
+          </w:r>
+          <w:r>
+            <w:rPr>
+              <w:rFonts w:asciiTheme="minorHAnsi" w:eastAsiaTheme="minorEastAsia" w:hAnsiTheme="minorHAnsi" w:cstheme="minorBidi"/>
+              <w:noProof/>
+              <w:color w:val="auto"/>
+              <w:sz w:val="24"/>
+              <w:szCs w:val="24"/>
+            </w:rPr>
+            <w:tab/>
+          </w:r>
+          <w:r>
+            <w:rPr>
+              <w:rStyle w:val="Lienhypertexte"/>
+              <w:noProof/>
+            </w:rPr>
+            <w:t>Scénarios</w:t>
+          </w:r>
+          <w:r>
+            <w:rPr>
+              <w:noProof/>
+              <w:webHidden/>
+            </w:rPr>
+            <w:tab/>
+          </w:r>
+          <w:r>
+            <w:rPr>
+              <w:noProof/>
+              <w:webHidden/>
+            </w:rPr>
+            <w:fldChar w:fldCharType="begin"/>
+          </w:r>
+          <w:r>
+            <w:rPr>
+              <w:noProof/>
+              <w:webHidden/>
+            </w:rPr>
+            <w:instrText xml:space="preserve"> PAGEREF _Toc416726777 \h </w:instrText>
+          </w:r>
+          <w:r>
+            <w:rPr>
+              <w:noProof/>
+              <w:webHidden/>
+            </w:rPr>
+          </w:r>
+          <w:r>
+            <w:rPr>
+              <w:noProof/>
+              <w:webHidden/>
+            </w:rPr>
+            <w:fldChar w:fldCharType="separate"/>
+          </w:r>
+          <w:r>
+            <w:rPr>
+              <w:noProof/>
+              <w:webHidden/>
+            </w:rPr>
+            <w:t>3</w:t>
+          </w:r>
+          <w:r>
+            <w:rPr>
+              <w:noProof/>
+              <w:webHidden/>
+            </w:rPr>
+            <w:fldChar w:fldCharType="end"/>
+          </w:r>
+          <w:r>
+            <w:rPr>
+              <w:rStyle w:val="Lienhypertexte"/>
+              <w:noProof/>
+            </w:rPr>
+            <w:fldChar w:fldCharType="end"/>
+          </w:r>
+        </w:p>
+        <w:bookmarkEnd w:id="1"/>
+        <w:p>
+          <w:pPr>
+            <w:pStyle w:val="TM3"/>
+            <w:tabs>
+              <w:tab w:val="left" w:pos="1200"/>
+              <w:tab w:val="right" w:leader="dot" w:pos="9350"/>
+            </w:tabs>
+            <w:rPr>
+              <w:rFonts w:asciiTheme="minorHAnsi" w:eastAsiaTheme="minorEastAsia" w:hAnsiTheme="minorHAnsi" w:cstheme="minorBidi"/>
+              <w:noProof/>
+              <w:color w:val="auto"/>
+              <w:sz w:val="24"/>
+              <w:szCs w:val="24"/>
+            </w:rPr>
+          </w:pPr>
+          <w:r>
+            <w:rPr>
+              <w:rStyle w:val="Lienhypertexte"/>
+              <w:noProof/>
+            </w:rPr>
+            <w:fldChar w:fldCharType="begin"/>
+          </w:r>
+          <w:r>
+            <w:rPr>
+              <w:rStyle w:val="Lienhypertexte"/>
+              <w:noProof/>
+            </w:rPr>
+            <w:instrText xml:space="preserve"> </w:instrText>
+          </w:r>
+          <w:r>
+            <w:rPr>
+              <w:noProof/>
+            </w:rPr>
+            <w:instrText>HYPERLINK \l "_Toc416726778"</w:instrText>
+          </w:r>
+          <w:r>
+            <w:rPr>
+              <w:rStyle w:val="Lienhypertexte"/>
+              <w:noProof/>
+            </w:rPr>
+            <w:instrText xml:space="preserve"> </w:instrText>
+          </w:r>
+          <w:r>
+            <w:rPr>
+              <w:rStyle w:val="Lienhypertexte"/>
+              <w:noProof/>
+            </w:rPr>
+          </w:r>
+          <w:r>
+            <w:rPr>
+              <w:rStyle w:val="Lienhypertexte"/>
+              <w:noProof/>
+            </w:rPr>
+            <w:fldChar w:fldCharType="separate"/>
+          </w:r>
+          <w:r>
+            <w:rPr>
+              <w:rStyle w:val="Lienhypertexte"/>
+              <w:noProof/>
+            </w:rPr>
+            <w:t>2.2.1</w:t>
+          </w:r>
+          <w:r>
+            <w:rPr>
+              <w:rFonts w:asciiTheme="minorHAnsi" w:eastAsiaTheme="minorEastAsia" w:hAnsiTheme="minorHAnsi" w:cstheme="minorBidi"/>
+              <w:noProof/>
+              <w:color w:val="auto"/>
+              <w:sz w:val="24"/>
+              <w:szCs w:val="24"/>
+            </w:rPr>
+            <w:tab/>
+          </w:r>
+          <w:r>
+            <w:rPr>
+              <w:rStyle w:val="Lienhypertexte"/>
+              <w:noProof/>
+            </w:rPr>
+            <w:t>Ajouter un réservoir</w:t>
+          </w:r>
+          <w:r>
+            <w:rPr>
+              <w:noProof/>
+              <w:webHidden/>
+            </w:rPr>
+            <w:tab/>
+          </w:r>
+          <w:r>
+            <w:rPr>
+              <w:noProof/>
+              <w:webHidden/>
+            </w:rPr>
+            <w:fldChar w:fldCharType="begin"/>
+          </w:r>
+          <w:r>
+            <w:rPr>
+              <w:noProof/>
+              <w:webHidden/>
+            </w:rPr>
+            <w:instrText xml:space="preserve"> PAGEREF _Toc416726778 \h </w:instrText>
+          </w:r>
+          <w:r>
+            <w:rPr>
+              <w:noProof/>
+              <w:webHidden/>
+            </w:rPr>
+          </w:r>
+          <w:r>
+            <w:rPr>
+              <w:noProof/>
+              <w:webHidden/>
+            </w:rPr>
+            <w:fldChar w:fldCharType="separate"/>
+          </w:r>
+          <w:r>
+            <w:rPr>
+              <w:noProof/>
+              <w:webHidden/>
+            </w:rPr>
+            <w:t>4</w:t>
+          </w:r>
+          <w:r>
+            <w:rPr>
+              <w:noProof/>
+              <w:webHidden/>
+            </w:rPr>
+            <w:fldChar w:fldCharType="end"/>
+          </w:r>
+          <w:r>
+            <w:rPr>
+              <w:rStyle w:val="Lienhypertexte"/>
+              <w:noProof/>
+            </w:rPr>
+            <w:fldChar w:fldCharType="end"/>
+          </w:r>
+        </w:p>
+        <w:p>
+          <w:pPr>
+            <w:pStyle w:val="TM3"/>
+            <w:tabs>
+              <w:tab w:val="left" w:pos="1200"/>
+              <w:tab w:val="right" w:leader="dot" w:pos="9350"/>
+            </w:tabs>
+            <w:rPr>
+              <w:rFonts w:asciiTheme="minorHAnsi" w:eastAsiaTheme="minorEastAsia" w:hAnsiTheme="minorHAnsi" w:cstheme="minorBidi"/>
+              <w:noProof/>
+              <w:color w:val="auto"/>
+              <w:sz w:val="24"/>
+              <w:szCs w:val="24"/>
+            </w:rPr>
+          </w:pPr>
+          <w:hyperlink w:anchor="_Toc416726779" w:history="1">
+            <w:r>
+              <w:rPr>
+                <w:rStyle w:val="Lienhypertexte"/>
+                <w:noProof/>
+              </w:rPr>
+              <w:t>2.2.2</w:t>
+            </w:r>
+            <w:r>
+              <w:rPr>
+                <w:rFonts w:asciiTheme="minorHAnsi" w:eastAsiaTheme="minorEastAsia" w:hAnsiTheme="minorHAnsi" w:cstheme="minorBidi"/>
+                <w:noProof/>
+                <w:color w:val="auto"/>
+                <w:sz w:val="24"/>
+                <w:szCs w:val="24"/>
+              </w:rPr>
+              <w:tab/>
+            </w:r>
+            <w:r>
+              <w:rPr>
+                <w:rStyle w:val="Lienhypertexte"/>
+                <w:noProof/>
+              </w:rPr>
+              <w:t>Modifier/configurer un réservoir</w:t>
+            </w:r>
+            <w:r>
+              <w:rPr>
+                <w:noProof/>
+                <w:webHidden/>
+              </w:rPr>
+              <w:tab/>
+            </w:r>
+            <w:r>
+              <w:rPr>
+                <w:noProof/>
+                <w:webHidden/>
+              </w:rPr>
+              <w:fldChar w:fldCharType="begin"/>
+            </w:r>
+            <w:r>
+              <w:rPr>
+                <w:noProof/>
+                <w:webHidden/>
+              </w:rPr>
+              <w:instrText xml:space="preserve"> PAGEREF _Toc416726779 \h </w:instrText>
+            </w:r>
+            <w:r>
+              <w:rPr>
+                <w:noProof/>
+                <w:webHidden/>
+              </w:rPr>
+            </w:r>
+            <w:r>
+              <w:rPr>
+                <w:noProof/>
+                <w:webHidden/>
+              </w:rPr>
+              <w:fldChar w:fldCharType="separate"/>
+            </w:r>
+            <w:r>
+              <w:rPr>
+                <w:noProof/>
+                <w:webHidden/>
+              </w:rPr>
+              <w:t>6</w:t>
+            </w:r>
+            <w:r>
+              <w:rPr>
+                <w:noProof/>
+                <w:webHidden/>
+              </w:rPr>
+              <w:fldChar w:fldCharType="end"/>
+            </w:r>
+          </w:hyperlink>
+        </w:p>
+        <w:p>
+          <w:pPr>
+            <w:pStyle w:val="TM3"/>
+            <w:tabs>
+              <w:tab w:val="left" w:pos="1200"/>
+              <w:tab w:val="right" w:leader="dot" w:pos="9350"/>
+            </w:tabs>
+            <w:rPr>
+              <w:rFonts w:asciiTheme="minorHAnsi" w:eastAsiaTheme="minorEastAsia" w:hAnsiTheme="minorHAnsi" w:cstheme="minorBidi"/>
+              <w:noProof/>
+              <w:color w:val="auto"/>
+              <w:sz w:val="24"/>
+              <w:szCs w:val="24"/>
+            </w:rPr>
+          </w:pPr>
+          <w:hyperlink w:anchor="_Toc416726780" w:history="1">
+            <w:r>
+              <w:rPr>
+                <w:rStyle w:val="Lienhypertexte"/>
+                <w:noProof/>
+              </w:rPr>
+              <w:t>2.2.3</w:t>
+            </w:r>
+            <w:r>
+              <w:rPr>
+                <w:rFonts w:asciiTheme="minorHAnsi" w:eastAsiaTheme="minorEastAsia" w:hAnsiTheme="minorHAnsi" w:cstheme="minorBidi"/>
+                <w:noProof/>
+                <w:color w:val="auto"/>
+                <w:sz w:val="24"/>
+                <w:szCs w:val="24"/>
+              </w:rPr>
+              <w:tab/>
+            </w:r>
+            <w:r>
+              <w:rPr>
+                <w:rStyle w:val="Lienhypertexte"/>
+                <w:noProof/>
+              </w:rPr>
+              <w:t>Supprimer un réservoir</w:t>
+            </w:r>
+            <w:r>
+              <w:rPr>
+                <w:noProof/>
+                <w:webHidden/>
+              </w:rPr>
+              <w:tab/>
+            </w:r>
+            <w:r>
+              <w:rPr>
+                <w:noProof/>
+                <w:webHidden/>
+              </w:rPr>
+              <w:fldChar w:fldCharType="begin"/>
+            </w:r>
+            <w:r>
+              <w:rPr>
+                <w:noProof/>
+                <w:webHidden/>
+              </w:rPr>
+              <w:instrText xml:space="preserve"> PAGEREF _Toc416726780 \h </w:instrText>
+            </w:r>
+            <w:r>
+              <w:rPr>
+                <w:noProof/>
+                <w:webHidden/>
+              </w:rPr>
+            </w:r>
+            <w:r>
+              <w:rPr>
+                <w:noProof/>
+                <w:webHidden/>
+              </w:rPr>
+              <w:fldChar w:fldCharType="separate"/>
+            </w:r>
+            <w:r>
+              <w:rPr>
+                <w:noProof/>
+                <w:webHidden/>
+              </w:rPr>
+              <w:t>8</w:t>
+            </w:r>
+            <w:r>
+              <w:rPr>
+                <w:noProof/>
+                <w:webHidden/>
+              </w:rPr>
+              <w:fldChar w:fldCharType="end"/>
+            </w:r>
+          </w:hyperlink>
+        </w:p>
+        <w:p>
+          <w:pPr>
+            <w:pStyle w:val="TM3"/>
+            <w:tabs>
+              <w:tab w:val="left" w:pos="1200"/>
+              <w:tab w:val="right" w:leader="dot" w:pos="9350"/>
+            </w:tabs>
+            <w:rPr>
+              <w:rFonts w:asciiTheme="minorHAnsi" w:eastAsiaTheme="minorEastAsia" w:hAnsiTheme="minorHAnsi" w:cstheme="minorBidi"/>
+              <w:noProof/>
+              <w:color w:val="auto"/>
+              <w:sz w:val="24"/>
+              <w:szCs w:val="24"/>
+            </w:rPr>
+          </w:pPr>
+          <w:hyperlink w:anchor="_Toc416726781" w:history="1">
+            <w:r>
+              <w:rPr>
+                <w:rStyle w:val="Lienhypertexte"/>
+                <w:noProof/>
+              </w:rPr>
+              <w:t>2.2.4</w:t>
+            </w:r>
+            <w:r>
+              <w:rPr>
+                <w:rFonts w:asciiTheme="minorHAnsi" w:eastAsiaTheme="minorEastAsia" w:hAnsiTheme="minorHAnsi" w:cstheme="minorBidi"/>
+                <w:noProof/>
+                <w:color w:val="auto"/>
+                <w:sz w:val="24"/>
+                <w:szCs w:val="24"/>
+              </w:rPr>
+              <w:tab/>
+            </w:r>
+            <w:r>
+              <w:rPr>
+                <w:rStyle w:val="Lienhypertexte"/>
+                <w:noProof/>
+              </w:rPr>
+              <w:t>Lancer la simulation</w:t>
+            </w:r>
+            <w:r>
+              <w:rPr>
+                <w:noProof/>
+                <w:webHidden/>
+              </w:rPr>
+              <w:tab/>
+            </w:r>
+            <w:r>
+              <w:rPr>
+                <w:noProof/>
+                <w:webHidden/>
+              </w:rPr>
+              <w:fldChar w:fldCharType="begin"/>
+            </w:r>
+            <w:r>
+              <w:rPr>
+                <w:noProof/>
+                <w:webHidden/>
+              </w:rPr>
+              <w:instrText xml:space="preserve"> PAGEREF _Toc416726781 \h </w:instrText>
+            </w:r>
+            <w:r>
+              <w:rPr>
+                <w:noProof/>
+                <w:webHidden/>
+              </w:rPr>
+            </w:r>
+            <w:r>
+              <w:rPr>
+                <w:noProof/>
+                <w:webHidden/>
+              </w:rPr>
+              <w:fldChar w:fldCharType="separate"/>
+            </w:r>
+            <w:r>
+              <w:rPr>
+                <w:noProof/>
+                <w:webHidden/>
+              </w:rPr>
+              <w:t>10</w:t>
+            </w:r>
+            <w:r>
+              <w:rPr>
+                <w:noProof/>
+                <w:webHidden/>
+              </w:rPr>
+              <w:fldChar w:fldCharType="end"/>
+            </w:r>
+          </w:hyperlink>
+        </w:p>
+        <w:p>
+          <w:pPr>
+            <w:pStyle w:val="TM3"/>
+            <w:tabs>
+              <w:tab w:val="left" w:pos="1200"/>
+              <w:tab w:val="right" w:leader="dot" w:pos="9350"/>
+            </w:tabs>
+            <w:rPr>
+              <w:rFonts w:asciiTheme="minorHAnsi" w:eastAsiaTheme="minorEastAsia" w:hAnsiTheme="minorHAnsi" w:cstheme="minorBidi"/>
+              <w:noProof/>
+              <w:color w:val="auto"/>
+              <w:sz w:val="24"/>
+              <w:szCs w:val="24"/>
+            </w:rPr>
+          </w:pPr>
+          <w:hyperlink w:anchor="_Toc416726782" w:history="1">
+            <w:r>
+              <w:rPr>
+                <w:rStyle w:val="Lienhypertexte"/>
+                <w:noProof/>
+              </w:rPr>
+              <w:t>2.2.5</w:t>
+            </w:r>
+            <w:r>
+              <w:rPr>
+                <w:rFonts w:asciiTheme="minorHAnsi" w:eastAsiaTheme="minorEastAsia" w:hAnsiTheme="minorHAnsi" w:cstheme="minorBidi"/>
+                <w:noProof/>
+                <w:color w:val="auto"/>
+                <w:sz w:val="24"/>
+                <w:szCs w:val="24"/>
+              </w:rPr>
+              <w:tab/>
+            </w:r>
+            <w:r>
+              <w:rPr>
+                <w:rStyle w:val="Lienhypertexte"/>
+                <w:noProof/>
+              </w:rPr>
+              <w:t>Sélectionner une condition d’arrêt</w:t>
+            </w:r>
+            <w:r>
+              <w:rPr>
+                <w:noProof/>
+                <w:webHidden/>
+              </w:rPr>
+              <w:tab/>
+            </w:r>
+            <w:r>
+              <w:rPr>
+                <w:noProof/>
+                <w:webHidden/>
+              </w:rPr>
+              <w:fldChar w:fldCharType="begin"/>
+            </w:r>
+            <w:r>
+              <w:rPr>
+                <w:noProof/>
+                <w:webHidden/>
+              </w:rPr>
+              <w:instrText xml:space="preserve"> PAGEREF _Toc416726782 \h </w:instrText>
+            </w:r>
+            <w:r>
+              <w:rPr>
+                <w:noProof/>
+                <w:webHidden/>
+              </w:rPr>
+            </w:r>
+            <w:r>
+              <w:rPr>
+                <w:noProof/>
+                <w:webHidden/>
+              </w:rPr>
+              <w:fldChar w:fldCharType="separate"/>
+            </w:r>
+            <w:r>
+              <w:rPr>
+                <w:noProof/>
+                <w:webHidden/>
+              </w:rPr>
+              <w:t>12</w:t>
+            </w:r>
+            <w:r>
+              <w:rPr>
+                <w:noProof/>
+                <w:webHidden/>
+              </w:rPr>
+              <w:fldChar w:fldCharType="end"/>
+            </w:r>
+          </w:hyperlink>
+        </w:p>
+        <w:p>
+          <w:pPr>
+            <w:pStyle w:val="TM3"/>
+            <w:tabs>
+              <w:tab w:val="left" w:pos="1200"/>
+              <w:tab w:val="right" w:leader="dot" w:pos="9350"/>
+            </w:tabs>
+            <w:rPr>
+              <w:rFonts w:asciiTheme="minorHAnsi" w:eastAsiaTheme="minorEastAsia" w:hAnsiTheme="minorHAnsi" w:cstheme="minorBidi"/>
+              <w:noProof/>
+              <w:color w:val="auto"/>
+              <w:sz w:val="24"/>
+              <w:szCs w:val="24"/>
+            </w:rPr>
+          </w:pPr>
+          <w:hyperlink w:anchor="_Toc416726783" w:history="1">
+            <w:r>
+              <w:rPr>
+                <w:rStyle w:val="Lienhypertexte"/>
+                <w:noProof/>
+              </w:rPr>
+              <w:t>2.2.6</w:t>
+            </w:r>
+            <w:r>
+              <w:rPr>
+                <w:rFonts w:asciiTheme="minorHAnsi" w:eastAsiaTheme="minorEastAsia" w:hAnsiTheme="minorHAnsi" w:cstheme="minorBidi"/>
+                <w:noProof/>
+                <w:color w:val="auto"/>
+                <w:sz w:val="24"/>
+                <w:szCs w:val="24"/>
+              </w:rPr>
+              <w:tab/>
+            </w:r>
+            <w:r>
+              <w:rPr>
+                <w:rStyle w:val="Lienhypertexte"/>
+                <w:noProof/>
+              </w:rPr>
+              <w:t>Modifier une substance</w:t>
+            </w:r>
+            <w:r>
+              <w:rPr>
+                <w:noProof/>
+                <w:webHidden/>
+              </w:rPr>
+              <w:tab/>
+            </w:r>
+            <w:r>
+              <w:rPr>
+                <w:noProof/>
+                <w:webHidden/>
+              </w:rPr>
+              <w:fldChar w:fldCharType="begin"/>
+            </w:r>
+            <w:r>
+              <w:rPr>
+                <w:noProof/>
+                <w:webHidden/>
+              </w:rPr>
+              <w:instrText xml:space="preserve"> PAGEREF _Toc416726783 \h </w:instrText>
+            </w:r>
+            <w:r>
+              <w:rPr>
+                <w:noProof/>
+                <w:webHidden/>
+              </w:rPr>
+            </w:r>
+            <w:r>
+              <w:rPr>
+                <w:noProof/>
+                <w:webHidden/>
+              </w:rPr>
+              <w:fldChar w:fldCharType="separate"/>
+            </w:r>
+            <w:r>
+              <w:rPr>
+                <w:noProof/>
+                <w:webHidden/>
+              </w:rPr>
+              <w:t>14</w:t>
+            </w:r>
+            <w:r>
+              <w:rPr>
+                <w:noProof/>
+                <w:webHidden/>
+              </w:rPr>
+              <w:fldChar w:fldCharType="end"/>
+            </w:r>
+          </w:hyperlink>
+        </w:p>
+        <w:p>
+          <w:pPr>
+            <w:pStyle w:val="TM3"/>
+            <w:tabs>
+              <w:tab w:val="left" w:pos="1200"/>
+              <w:tab w:val="right" w:leader="dot" w:pos="9350"/>
+            </w:tabs>
+            <w:rPr>
+              <w:rFonts w:asciiTheme="minorHAnsi" w:eastAsiaTheme="minorEastAsia" w:hAnsiTheme="minorHAnsi" w:cstheme="minorBidi"/>
+              <w:noProof/>
+              <w:color w:val="auto"/>
+              <w:sz w:val="24"/>
+              <w:szCs w:val="24"/>
+            </w:rPr>
+          </w:pPr>
+          <w:hyperlink w:anchor="_Toc416726784" w:history="1">
+            <w:r>
+              <w:rPr>
+                <w:rStyle w:val="Lienhypertexte"/>
+                <w:noProof/>
+              </w:rPr>
+              <w:t>2.2.7</w:t>
+            </w:r>
+            <w:r>
+              <w:rPr>
+                <w:rFonts w:asciiTheme="minorHAnsi" w:eastAsiaTheme="minorEastAsia" w:hAnsiTheme="minorHAnsi" w:cstheme="minorBidi"/>
+                <w:noProof/>
+                <w:color w:val="auto"/>
+                <w:sz w:val="24"/>
+                <w:szCs w:val="24"/>
+              </w:rPr>
+              <w:tab/>
+            </w:r>
+            <w:r>
+              <w:rPr>
+                <w:rStyle w:val="Lienhypertexte"/>
+                <w:noProof/>
+              </w:rPr>
+              <w:t>Ajouter une substance</w:t>
+            </w:r>
+            <w:r>
+              <w:rPr>
+                <w:noProof/>
+                <w:webHidden/>
+              </w:rPr>
+              <w:tab/>
+            </w:r>
+            <w:r>
+              <w:rPr>
+                <w:noProof/>
+                <w:webHidden/>
+              </w:rPr>
+              <w:fldChar w:fldCharType="begin"/>
+            </w:r>
+            <w:r>
+              <w:rPr>
+                <w:noProof/>
+                <w:webHidden/>
+              </w:rPr>
+              <w:instrText xml:space="preserve"> PAGEREF _Toc416726784 \h </w:instrText>
+            </w:r>
+            <w:r>
+              <w:rPr>
+                <w:noProof/>
+                <w:webHidden/>
+              </w:rPr>
+            </w:r>
+            <w:r>
+              <w:rPr>
+                <w:noProof/>
+                <w:webHidden/>
+              </w:rPr>
+              <w:fldChar w:fldCharType="separate"/>
+            </w:r>
+            <w:r>
+              <w:rPr>
+                <w:noProof/>
+                <w:webHidden/>
+              </w:rPr>
+              <w:t>16</w:t>
+            </w:r>
+            <w:r>
+              <w:rPr>
+                <w:noProof/>
+                <w:webHidden/>
+              </w:rPr>
+              <w:fldChar w:fldCharType="end"/>
+            </w:r>
+          </w:hyperlink>
+        </w:p>
+        <w:p>
+          <w:pPr>
+            <w:pStyle w:val="TM3"/>
+            <w:tabs>
+              <w:tab w:val="left" w:pos="1200"/>
+              <w:tab w:val="right" w:leader="dot" w:pos="9350"/>
+            </w:tabs>
+            <w:rPr>
+              <w:rFonts w:asciiTheme="minorHAnsi" w:eastAsiaTheme="minorEastAsia" w:hAnsiTheme="minorHAnsi" w:cstheme="minorBidi"/>
+              <w:noProof/>
+              <w:color w:val="auto"/>
+              <w:sz w:val="24"/>
+              <w:szCs w:val="24"/>
+            </w:rPr>
+          </w:pPr>
+          <w:hyperlink w:anchor="_Toc416726785" w:history="1">
+            <w:r>
+              <w:rPr>
+                <w:rStyle w:val="Lienhypertexte"/>
+                <w:noProof/>
+              </w:rPr>
+              <w:t>2.2.8</w:t>
+            </w:r>
+            <w:r>
+              <w:rPr>
+                <w:rFonts w:asciiTheme="minorHAnsi" w:eastAsiaTheme="minorEastAsia" w:hAnsiTheme="minorHAnsi" w:cstheme="minorBidi"/>
+                <w:noProof/>
+                <w:color w:val="auto"/>
+                <w:sz w:val="24"/>
+                <w:szCs w:val="24"/>
+              </w:rPr>
+              <w:tab/>
+            </w:r>
+            <w:r>
+              <w:rPr>
+                <w:rStyle w:val="Lienhypertexte"/>
+                <w:noProof/>
+              </w:rPr>
+              <w:t>Supprimer une substance</w:t>
+            </w:r>
+            <w:r>
+              <w:rPr>
+                <w:noProof/>
+                <w:webHidden/>
+              </w:rPr>
+              <w:tab/>
+            </w:r>
+            <w:r>
+              <w:rPr>
+                <w:noProof/>
+                <w:webHidden/>
+              </w:rPr>
+              <w:fldChar w:fldCharType="begin"/>
+            </w:r>
+            <w:r>
+              <w:rPr>
+                <w:noProof/>
+                <w:webHidden/>
+              </w:rPr>
+              <w:instrText xml:space="preserve"> PAGEREF _Toc416726785 \h </w:instrText>
+            </w:r>
+            <w:r>
+              <w:rPr>
+                <w:noProof/>
+                <w:webHidden/>
+              </w:rPr>
+            </w:r>
+            <w:r>
+              <w:rPr>
+                <w:noProof/>
+                <w:webHidden/>
+              </w:rPr>
+              <w:fldChar w:fldCharType="separate"/>
+            </w:r>
+            <w:r>
+              <w:rPr>
+                <w:noProof/>
+                <w:webHidden/>
+              </w:rPr>
+              <w:t>18</w:t>
+            </w:r>
+            <w:r>
+              <w:rPr>
+                <w:noProof/>
+                <w:webHidden/>
+              </w:rPr>
+              <w:fldChar w:fldCharType="end"/>
+            </w:r>
+          </w:hyperlink>
+        </w:p>
+        <w:p>
+          <w:pPr>
+            <w:pStyle w:val="TM3"/>
+            <w:tabs>
+              <w:tab w:val="left" w:pos="1200"/>
+              <w:tab w:val="right" w:leader="dot" w:pos="9350"/>
+            </w:tabs>
+            <w:rPr>
+              <w:rFonts w:asciiTheme="minorHAnsi" w:eastAsiaTheme="minorEastAsia" w:hAnsiTheme="minorHAnsi" w:cstheme="minorBidi"/>
+              <w:noProof/>
+              <w:color w:val="auto"/>
+              <w:sz w:val="24"/>
+              <w:szCs w:val="24"/>
+            </w:rPr>
+          </w:pPr>
+          <w:hyperlink w:anchor="_Toc416726786" w:history="1">
+            <w:r>
+              <w:rPr>
+                <w:rStyle w:val="Lienhypertexte"/>
+                <w:noProof/>
+              </w:rPr>
+              <w:t>2.2.9</w:t>
+            </w:r>
+            <w:r>
+              <w:rPr>
+                <w:rFonts w:asciiTheme="minorHAnsi" w:eastAsiaTheme="minorEastAsia" w:hAnsiTheme="minorHAnsi" w:cstheme="minorBidi"/>
+                <w:noProof/>
+                <w:color w:val="auto"/>
+                <w:sz w:val="24"/>
+                <w:szCs w:val="24"/>
+              </w:rPr>
+              <w:tab/>
+            </w:r>
+            <w:r>
+              <w:rPr>
+                <w:rStyle w:val="Lienhypertexte"/>
+                <w:noProof/>
+              </w:rPr>
+              <w:t>Sauvegarder les fichiers de simulations</w:t>
+            </w:r>
+            <w:r>
+              <w:rPr>
+                <w:noProof/>
+                <w:webHidden/>
+              </w:rPr>
+              <w:tab/>
+            </w:r>
+            <w:r>
+              <w:rPr>
+                <w:noProof/>
+                <w:webHidden/>
+              </w:rPr>
+              <w:fldChar w:fldCharType="begin"/>
+            </w:r>
+            <w:r>
+              <w:rPr>
+                <w:noProof/>
+                <w:webHidden/>
+              </w:rPr>
+              <w:instrText xml:space="preserve"> PAGEREF _Toc416726786 \h </w:instrText>
+            </w:r>
+            <w:r>
+              <w:rPr>
+                <w:noProof/>
+                <w:webHidden/>
+              </w:rPr>
+            </w:r>
+            <w:r>
+              <w:rPr>
+                <w:noProof/>
+                <w:webHidden/>
+              </w:rPr>
+              <w:fldChar w:fldCharType="separate"/>
+            </w:r>
+            <w:r>
+              <w:rPr>
+                <w:noProof/>
+                <w:webHidden/>
+              </w:rPr>
+              <w:t>20</w:t>
+            </w:r>
+            <w:r>
+              <w:rPr>
+                <w:noProof/>
+                <w:webHidden/>
+              </w:rPr>
+              <w:fldChar w:fldCharType="end"/>
+            </w:r>
+          </w:hyperlink>
+        </w:p>
+        <w:p>
+          <w:pPr>
+            <w:pStyle w:val="TM3"/>
+            <w:tabs>
+              <w:tab w:val="left" w:pos="1440"/>
+              <w:tab w:val="right" w:leader="dot" w:pos="9350"/>
+            </w:tabs>
+            <w:rPr>
+              <w:rFonts w:asciiTheme="minorHAnsi" w:eastAsiaTheme="minorEastAsia" w:hAnsiTheme="minorHAnsi" w:cstheme="minorBidi"/>
+              <w:noProof/>
+              <w:color w:val="auto"/>
+              <w:sz w:val="24"/>
+              <w:szCs w:val="24"/>
+            </w:rPr>
+          </w:pPr>
+          <w:hyperlink w:anchor="_Toc416726787" w:history="1">
+            <w:r>
+              <w:rPr>
+                <w:rStyle w:val="Lienhypertexte"/>
+                <w:noProof/>
+              </w:rPr>
+              <w:t>2.2.10</w:t>
+            </w:r>
+            <w:r>
+              <w:rPr>
+                <w:rFonts w:asciiTheme="minorHAnsi" w:eastAsiaTheme="minorEastAsia" w:hAnsiTheme="minorHAnsi" w:cstheme="minorBidi"/>
+                <w:noProof/>
+                <w:color w:val="auto"/>
+                <w:sz w:val="24"/>
+                <w:szCs w:val="24"/>
+              </w:rPr>
+              <w:tab/>
+            </w:r>
+            <w:r>
+              <w:rPr>
+                <w:rStyle w:val="Lienhypertexte"/>
+                <w:noProof/>
+              </w:rPr>
+              <w:t>Charger les fichiers de simulations</w:t>
+            </w:r>
+            <w:r>
+              <w:rPr>
+                <w:noProof/>
+                <w:webHidden/>
+              </w:rPr>
+              <w:tab/>
+            </w:r>
+            <w:r>
+              <w:rPr>
+                <w:noProof/>
+                <w:webHidden/>
+              </w:rPr>
+              <w:fldChar w:fldCharType="begin"/>
+            </w:r>
+            <w:r>
+              <w:rPr>
+                <w:noProof/>
+                <w:webHidden/>
+              </w:rPr>
+              <w:instrText xml:space="preserve"> PAGEREF _Toc416726787 \h </w:instrText>
+            </w:r>
+            <w:r>
+              <w:rPr>
+                <w:noProof/>
+                <w:webHidden/>
+              </w:rPr>
+            </w:r>
+            <w:r>
+              <w:rPr>
+                <w:noProof/>
+                <w:webHidden/>
+              </w:rPr>
+              <w:fldChar w:fldCharType="separate"/>
+            </w:r>
+            <w:r>
+              <w:rPr>
+                <w:noProof/>
+                <w:webHidden/>
+              </w:rPr>
+              <w:t>22</w:t>
+            </w:r>
+            <w:r>
+              <w:rPr>
+                <w:noProof/>
+                <w:webHidden/>
+              </w:rPr>
+              <w:fldChar w:fldCharType="end"/>
+            </w:r>
+          </w:hyperlink>
+        </w:p>
+        <w:p>
+          <w:pPr>
+            <w:pStyle w:val="TM3"/>
+            <w:tabs>
+              <w:tab w:val="left" w:pos="1440"/>
+              <w:tab w:val="right" w:leader="dot" w:pos="9350"/>
+            </w:tabs>
+            <w:rPr>
+              <w:rFonts w:asciiTheme="minorHAnsi" w:eastAsiaTheme="minorEastAsia" w:hAnsiTheme="minorHAnsi" w:cstheme="minorBidi"/>
+              <w:noProof/>
+              <w:color w:val="auto"/>
+              <w:sz w:val="24"/>
+              <w:szCs w:val="24"/>
+            </w:rPr>
+          </w:pPr>
+          <w:hyperlink w:anchor="_Toc416726788" w:history="1">
+            <w:r>
+              <w:rPr>
+                <w:rStyle w:val="Lienhypertexte"/>
+                <w:noProof/>
+              </w:rPr>
+              <w:t>2.2.11</w:t>
+            </w:r>
+            <w:r>
+              <w:rPr>
+                <w:rFonts w:asciiTheme="minorHAnsi" w:eastAsiaTheme="minorEastAsia" w:hAnsiTheme="minorHAnsi" w:cstheme="minorBidi"/>
+                <w:noProof/>
+                <w:color w:val="auto"/>
+                <w:sz w:val="24"/>
+                <w:szCs w:val="24"/>
+              </w:rPr>
+              <w:tab/>
+            </w:r>
+            <w:r>
+              <w:rPr>
+                <w:rStyle w:val="Lienhypertexte"/>
+                <w:noProof/>
+              </w:rPr>
+              <w:t>Générer la donnée de l’exercice (sans solutions)</w:t>
+            </w:r>
+            <w:r>
+              <w:rPr>
+                <w:noProof/>
+                <w:webHidden/>
+              </w:rPr>
+              <w:tab/>
+            </w:r>
+            <w:r>
+              <w:rPr>
+                <w:noProof/>
+                <w:webHidden/>
+              </w:rPr>
+              <w:fldChar w:fldCharType="begin"/>
+            </w:r>
+            <w:r>
+              <w:rPr>
+                <w:noProof/>
+                <w:webHidden/>
+              </w:rPr>
+              <w:instrText xml:space="preserve"> PAGEREF _Toc416726788 \h </w:instrText>
+            </w:r>
+            <w:r>
+              <w:rPr>
+                <w:noProof/>
+                <w:webHidden/>
+              </w:rPr>
+            </w:r>
+            <w:r>
+              <w:rPr>
+                <w:noProof/>
+                <w:webHidden/>
+              </w:rPr>
+              <w:fldChar w:fldCharType="separate"/>
+            </w:r>
+            <w:r>
+              <w:rPr>
+                <w:noProof/>
+                <w:webHidden/>
+              </w:rPr>
+              <w:t>24</w:t>
+            </w:r>
+            <w:r>
+              <w:rPr>
+                <w:noProof/>
+                <w:webHidden/>
+              </w:rPr>
+              <w:fldChar w:fldCharType="end"/>
+            </w:r>
+          </w:hyperlink>
+        </w:p>
+        <w:p>
+          <w:pPr>
+            <w:pStyle w:val="TM3"/>
+            <w:tabs>
+              <w:tab w:val="left" w:pos="1440"/>
+              <w:tab w:val="right" w:leader="dot" w:pos="9350"/>
+            </w:tabs>
+            <w:rPr>
+              <w:rFonts w:asciiTheme="minorHAnsi" w:eastAsiaTheme="minorEastAsia" w:hAnsiTheme="minorHAnsi" w:cstheme="minorBidi"/>
+              <w:noProof/>
+              <w:color w:val="auto"/>
+              <w:sz w:val="24"/>
+              <w:szCs w:val="24"/>
+            </w:rPr>
+          </w:pPr>
+          <w:hyperlink w:anchor="_Toc416726789" w:history="1">
+            <w:r>
+              <w:rPr>
+                <w:rStyle w:val="Lienhypertexte"/>
+                <w:noProof/>
+              </w:rPr>
+              <w:t>2.2.12</w:t>
+            </w:r>
+            <w:r>
+              <w:rPr>
+                <w:rFonts w:asciiTheme="minorHAnsi" w:eastAsiaTheme="minorEastAsia" w:hAnsiTheme="minorHAnsi" w:cstheme="minorBidi"/>
+                <w:noProof/>
+                <w:color w:val="auto"/>
+                <w:sz w:val="24"/>
+                <w:szCs w:val="24"/>
+              </w:rPr>
+              <w:tab/>
+            </w:r>
+            <w:r>
+              <w:rPr>
+                <w:rStyle w:val="Lienhypertexte"/>
+                <w:noProof/>
+              </w:rPr>
+              <w:t>Exporter l'équation différentielle (au format PDF)</w:t>
+            </w:r>
+            <w:r>
+              <w:rPr>
+                <w:noProof/>
+                <w:webHidden/>
+              </w:rPr>
+              <w:tab/>
+            </w:r>
+            <w:r>
+              <w:rPr>
+                <w:noProof/>
+                <w:webHidden/>
+              </w:rPr>
+              <w:fldChar w:fldCharType="begin"/>
+            </w:r>
+            <w:r>
+              <w:rPr>
+                <w:noProof/>
+                <w:webHidden/>
+              </w:rPr>
+              <w:instrText xml:space="preserve"> PAGEREF _Toc416726789 \h </w:instrText>
+            </w:r>
+            <w:r>
+              <w:rPr>
+                <w:noProof/>
+                <w:webHidden/>
+              </w:rPr>
+            </w:r>
+            <w:r>
+              <w:rPr>
+                <w:noProof/>
+                <w:webHidden/>
+              </w:rPr>
+              <w:fldChar w:fldCharType="separate"/>
+            </w:r>
+            <w:r>
+              <w:rPr>
+                <w:noProof/>
+                <w:webHidden/>
+              </w:rPr>
+              <w:t>26</w:t>
             </w:r>
             <w:r>
               <w:rPr>
@@ -887,32 +2173,32 @@
           <w:pPr>
             <w:pStyle w:val="TM2"/>
             <w:tabs>
-              <w:tab w:val="left" w:pos="880"/>
+              <w:tab w:val="left" w:pos="960"/>
               <w:tab w:val="right" w:leader="dot" w:pos="9350"/>
             </w:tabs>
             <w:rPr>
               <w:rFonts w:asciiTheme="minorHAnsi" w:eastAsiaTheme="minorEastAsia" w:hAnsiTheme="minorHAnsi" w:cstheme="minorBidi"/>
               <w:noProof/>
               <w:color w:val="auto"/>
-              <w:szCs w:val="22"/>
-              <w:lang w:eastAsia="fr-CH"/>
+              <w:sz w:val="24"/>
+              <w:szCs w:val="24"/>
             </w:rPr>
           </w:pPr>
-          <w:hyperlink w:anchor="_Toc416720582" w:history="1">
+          <w:hyperlink w:anchor="_Toc416726790" w:history="1">
             <w:r>
               <w:rPr>
                 <w:rStyle w:val="Lienhypertexte"/>
                 <w:noProof/>
               </w:rPr>
-              <w:t>2.2</w:t>
+              <w:t>2.3</w:t>
             </w:r>
             <w:r>
               <w:rPr>
                 <w:rFonts w:asciiTheme="minorHAnsi" w:eastAsiaTheme="minorEastAsia" w:hAnsiTheme="minorHAnsi" w:cstheme="minorBidi"/>
                 <w:noProof/>
                 <w:color w:val="auto"/>
-                <w:szCs w:val="22"/>
-                <w:lang w:eastAsia="fr-CH"/>
+                <w:sz w:val="24"/>
+                <w:szCs w:val="24"/>
               </w:rPr>
               <w:tab/>
             </w:r>
@@ -921,7 +2207,7 @@
                 <w:rStyle w:val="Lienhypertexte"/>
                 <w:noProof/>
               </w:rPr>
-              <w:t>Scénarios</w:t>
+              <w:t>Tableau des Exigences fonctionnelles et non fonctionnelles</w:t>
             </w:r>
             <w:r>
               <w:rPr>
@@ -942,1177 +2228,7 @@
                 <w:noProof/>
                 <w:webHidden/>
               </w:rPr>
-              <w:instrText xml:space="preserve"> PAGEREF _Toc416720582 \h </w:instrText>
-            </w:r>
-            <w:r>
-              <w:rPr>
-                <w:noProof/>
-                <w:webHidden/>
-              </w:rPr>
-            </w:r>
-            <w:r>
-              <w:rPr>
-                <w:noProof/>
-                <w:webHidden/>
-              </w:rPr>
-              <w:fldChar w:fldCharType="separate"/>
-            </w:r>
-            <w:r>
-              <w:rPr>
-                <w:noProof/>
-                <w:webHidden/>
-              </w:rPr>
-              <w:t>3</w:t>
-            </w:r>
-            <w:r>
-              <w:rPr>
-                <w:noProof/>
-                <w:webHidden/>
-              </w:rPr>
-              <w:fldChar w:fldCharType="end"/>
-            </w:r>
-          </w:hyperlink>
-        </w:p>
-        <w:p>
-          <w:pPr>
-            <w:pStyle w:val="TM3"/>
-            <w:tabs>
-              <w:tab w:val="left" w:pos="1320"/>
-              <w:tab w:val="right" w:leader="dot" w:pos="9350"/>
-            </w:tabs>
-            <w:rPr>
-              <w:rFonts w:asciiTheme="minorHAnsi" w:eastAsiaTheme="minorEastAsia" w:hAnsiTheme="minorHAnsi" w:cstheme="minorBidi"/>
-              <w:noProof/>
-              <w:color w:val="auto"/>
-              <w:szCs w:val="22"/>
-              <w:lang w:eastAsia="fr-CH"/>
-            </w:rPr>
-          </w:pPr>
-          <w:hyperlink w:anchor="_Toc416720583" w:history="1">
-            <w:r>
-              <w:rPr>
-                <w:rStyle w:val="Lienhypertexte"/>
-                <w:noProof/>
-              </w:rPr>
-              <w:t>2.2.1</w:t>
-            </w:r>
-            <w:r>
-              <w:rPr>
-                <w:rFonts w:asciiTheme="minorHAnsi" w:eastAsiaTheme="minorEastAsia" w:hAnsiTheme="minorHAnsi" w:cstheme="minorBidi"/>
-                <w:noProof/>
-                <w:color w:val="auto"/>
-                <w:szCs w:val="22"/>
-                <w:lang w:eastAsia="fr-CH"/>
-              </w:rPr>
-              <w:tab/>
-            </w:r>
-            <w:r>
-              <w:rPr>
-                <w:rStyle w:val="Lienhypertexte"/>
-                <w:noProof/>
-              </w:rPr>
-              <w:t>Ajouter un réservoir</w:t>
-            </w:r>
-            <w:r>
-              <w:rPr>
-                <w:noProof/>
-                <w:webHidden/>
-              </w:rPr>
-              <w:tab/>
-            </w:r>
-            <w:r>
-              <w:rPr>
-                <w:noProof/>
-                <w:webHidden/>
-              </w:rPr>
-              <w:fldChar w:fldCharType="begin"/>
-            </w:r>
-            <w:r>
-              <w:rPr>
-                <w:noProof/>
-                <w:webHidden/>
-              </w:rPr>
-              <w:instrText xml:space="preserve"> PAGEREF _Toc416720583 \h </w:instrText>
-            </w:r>
-            <w:r>
-              <w:rPr>
-                <w:noProof/>
-                <w:webHidden/>
-              </w:rPr>
-            </w:r>
-            <w:r>
-              <w:rPr>
-                <w:noProof/>
-                <w:webHidden/>
-              </w:rPr>
-              <w:fldChar w:fldCharType="separate"/>
-            </w:r>
-            <w:r>
-              <w:rPr>
-                <w:noProof/>
-                <w:webHidden/>
-              </w:rPr>
-              <w:t>4</w:t>
-            </w:r>
-            <w:r>
-              <w:rPr>
-                <w:noProof/>
-                <w:webHidden/>
-              </w:rPr>
-              <w:fldChar w:fldCharType="end"/>
-            </w:r>
-          </w:hyperlink>
-        </w:p>
-        <w:p>
-          <w:pPr>
-            <w:pStyle w:val="TM3"/>
-            <w:tabs>
-              <w:tab w:val="left" w:pos="1320"/>
-              <w:tab w:val="right" w:leader="dot" w:pos="9350"/>
-            </w:tabs>
-            <w:rPr>
-              <w:rFonts w:asciiTheme="minorHAnsi" w:eastAsiaTheme="minorEastAsia" w:hAnsiTheme="minorHAnsi" w:cstheme="minorBidi"/>
-              <w:noProof/>
-              <w:color w:val="auto"/>
-              <w:szCs w:val="22"/>
-              <w:lang w:eastAsia="fr-CH"/>
-            </w:rPr>
-          </w:pPr>
-          <w:hyperlink w:anchor="_Toc416720584" w:history="1">
-            <w:r>
-              <w:rPr>
-                <w:rStyle w:val="Lienhypertexte"/>
-                <w:noProof/>
-              </w:rPr>
-              <w:t>2.2.2</w:t>
-            </w:r>
-            <w:r>
-              <w:rPr>
-                <w:rFonts w:asciiTheme="minorHAnsi" w:eastAsiaTheme="minorEastAsia" w:hAnsiTheme="minorHAnsi" w:cstheme="minorBidi"/>
-                <w:noProof/>
-                <w:color w:val="auto"/>
-                <w:szCs w:val="22"/>
-                <w:lang w:eastAsia="fr-CH"/>
-              </w:rPr>
-              <w:tab/>
-            </w:r>
-            <w:r>
-              <w:rPr>
-                <w:rStyle w:val="Lienhypertexte"/>
-                <w:noProof/>
-              </w:rPr>
-              <w:t>Modifier/configurer un réservoir</w:t>
-            </w:r>
-            <w:r>
-              <w:rPr>
-                <w:noProof/>
-                <w:webHidden/>
-              </w:rPr>
-              <w:tab/>
-            </w:r>
-            <w:r>
-              <w:rPr>
-                <w:noProof/>
-                <w:webHidden/>
-              </w:rPr>
-              <w:fldChar w:fldCharType="begin"/>
-            </w:r>
-            <w:r>
-              <w:rPr>
-                <w:noProof/>
-                <w:webHidden/>
-              </w:rPr>
-              <w:instrText xml:space="preserve"> PAGEREF _Toc416720584 \h </w:instrText>
-            </w:r>
-            <w:r>
-              <w:rPr>
-                <w:noProof/>
-                <w:webHidden/>
-              </w:rPr>
-            </w:r>
-            <w:r>
-              <w:rPr>
-                <w:noProof/>
-                <w:webHidden/>
-              </w:rPr>
-              <w:fldChar w:fldCharType="separate"/>
-            </w:r>
-            <w:r>
-              <w:rPr>
-                <w:noProof/>
-                <w:webHidden/>
-              </w:rPr>
-              <w:t>6</w:t>
-            </w:r>
-            <w:r>
-              <w:rPr>
-                <w:noProof/>
-                <w:webHidden/>
-              </w:rPr>
-              <w:fldChar w:fldCharType="end"/>
-            </w:r>
-          </w:hyperlink>
-        </w:p>
-        <w:p>
-          <w:pPr>
-            <w:pStyle w:val="TM3"/>
-            <w:tabs>
-              <w:tab w:val="left" w:pos="1320"/>
-              <w:tab w:val="right" w:leader="dot" w:pos="9350"/>
-            </w:tabs>
-            <w:rPr>
-              <w:rFonts w:asciiTheme="minorHAnsi" w:eastAsiaTheme="minorEastAsia" w:hAnsiTheme="minorHAnsi" w:cstheme="minorBidi"/>
-              <w:noProof/>
-              <w:color w:val="auto"/>
-              <w:szCs w:val="22"/>
-              <w:lang w:eastAsia="fr-CH"/>
-            </w:rPr>
-          </w:pPr>
-          <w:hyperlink w:anchor="_Toc416720585" w:history="1">
-            <w:r>
-              <w:rPr>
-                <w:rStyle w:val="Lienhypertexte"/>
-                <w:noProof/>
-              </w:rPr>
-              <w:t>2.2.3</w:t>
-            </w:r>
-            <w:r>
-              <w:rPr>
-                <w:rFonts w:asciiTheme="minorHAnsi" w:eastAsiaTheme="minorEastAsia" w:hAnsiTheme="minorHAnsi" w:cstheme="minorBidi"/>
-                <w:noProof/>
-                <w:color w:val="auto"/>
-                <w:szCs w:val="22"/>
-                <w:lang w:eastAsia="fr-CH"/>
-              </w:rPr>
-              <w:tab/>
-            </w:r>
-            <w:r>
-              <w:rPr>
-                <w:rStyle w:val="Lienhypertexte"/>
-                <w:noProof/>
-              </w:rPr>
-              <w:t>Supprimer un réservoir</w:t>
-            </w:r>
-            <w:r>
-              <w:rPr>
-                <w:noProof/>
-                <w:webHidden/>
-              </w:rPr>
-              <w:tab/>
-            </w:r>
-            <w:r>
-              <w:rPr>
-                <w:noProof/>
-                <w:webHidden/>
-              </w:rPr>
-              <w:fldChar w:fldCharType="begin"/>
-            </w:r>
-            <w:r>
-              <w:rPr>
-                <w:noProof/>
-                <w:webHidden/>
-              </w:rPr>
-              <w:instrText xml:space="preserve"> PAGEREF _Toc416720585 \h </w:instrText>
-            </w:r>
-            <w:r>
-              <w:rPr>
-                <w:noProof/>
-                <w:webHidden/>
-              </w:rPr>
-            </w:r>
-            <w:r>
-              <w:rPr>
-                <w:noProof/>
-                <w:webHidden/>
-              </w:rPr>
-              <w:fldChar w:fldCharType="separate"/>
-            </w:r>
-            <w:r>
-              <w:rPr>
-                <w:noProof/>
-                <w:webHidden/>
-              </w:rPr>
-              <w:t>8</w:t>
-            </w:r>
-            <w:r>
-              <w:rPr>
-                <w:noProof/>
-                <w:webHidden/>
-              </w:rPr>
-              <w:fldChar w:fldCharType="end"/>
-            </w:r>
-          </w:hyperlink>
-        </w:p>
-        <w:p>
-          <w:pPr>
-            <w:pStyle w:val="TM3"/>
-            <w:tabs>
-              <w:tab w:val="left" w:pos="1320"/>
-              <w:tab w:val="right" w:leader="dot" w:pos="9350"/>
-            </w:tabs>
-            <w:rPr>
-              <w:rFonts w:asciiTheme="minorHAnsi" w:eastAsiaTheme="minorEastAsia" w:hAnsiTheme="minorHAnsi" w:cstheme="minorBidi"/>
-              <w:noProof/>
-              <w:color w:val="auto"/>
-              <w:szCs w:val="22"/>
-              <w:lang w:eastAsia="fr-CH"/>
-            </w:rPr>
-          </w:pPr>
-          <w:hyperlink w:anchor="_Toc416720586" w:history="1">
-            <w:r>
-              <w:rPr>
-                <w:rStyle w:val="Lienhypertexte"/>
-                <w:noProof/>
-              </w:rPr>
-              <w:t>2.2.4</w:t>
-            </w:r>
-            <w:r>
-              <w:rPr>
-                <w:rFonts w:asciiTheme="minorHAnsi" w:eastAsiaTheme="minorEastAsia" w:hAnsiTheme="minorHAnsi" w:cstheme="minorBidi"/>
-                <w:noProof/>
-                <w:color w:val="auto"/>
-                <w:szCs w:val="22"/>
-                <w:lang w:eastAsia="fr-CH"/>
-              </w:rPr>
-              <w:tab/>
-            </w:r>
-            <w:r>
-              <w:rPr>
-                <w:rStyle w:val="Lienhypertexte"/>
-                <w:noProof/>
-              </w:rPr>
-              <w:t>Lancer la simulation</w:t>
-            </w:r>
-            <w:r>
-              <w:rPr>
-                <w:noProof/>
-                <w:webHidden/>
-              </w:rPr>
-              <w:tab/>
-            </w:r>
-            <w:r>
-              <w:rPr>
-                <w:noProof/>
-                <w:webHidden/>
-              </w:rPr>
-              <w:fldChar w:fldCharType="begin"/>
-            </w:r>
-            <w:r>
-              <w:rPr>
-                <w:noProof/>
-                <w:webHidden/>
-              </w:rPr>
-              <w:instrText xml:space="preserve"> PAGEREF _Toc416720586 \h </w:instrText>
-            </w:r>
-            <w:r>
-              <w:rPr>
-                <w:noProof/>
-                <w:webHidden/>
-              </w:rPr>
-            </w:r>
-            <w:r>
-              <w:rPr>
-                <w:noProof/>
-                <w:webHidden/>
-              </w:rPr>
-              <w:fldChar w:fldCharType="separate"/>
-            </w:r>
-            <w:r>
-              <w:rPr>
-                <w:noProof/>
-                <w:webHidden/>
-              </w:rPr>
-              <w:t>10</w:t>
-            </w:r>
-            <w:r>
-              <w:rPr>
-                <w:noProof/>
-                <w:webHidden/>
-              </w:rPr>
-              <w:fldChar w:fldCharType="end"/>
-            </w:r>
-          </w:hyperlink>
-        </w:p>
-        <w:p>
-          <w:pPr>
-            <w:pStyle w:val="TM3"/>
-            <w:tabs>
-              <w:tab w:val="left" w:pos="1320"/>
-              <w:tab w:val="right" w:leader="dot" w:pos="9350"/>
-            </w:tabs>
-            <w:rPr>
-              <w:rFonts w:asciiTheme="minorHAnsi" w:eastAsiaTheme="minorEastAsia" w:hAnsiTheme="minorHAnsi" w:cstheme="minorBidi"/>
-              <w:noProof/>
-              <w:color w:val="auto"/>
-              <w:szCs w:val="22"/>
-              <w:lang w:eastAsia="fr-CH"/>
-            </w:rPr>
-          </w:pPr>
-          <w:hyperlink w:anchor="_Toc416720587" w:history="1">
-            <w:r>
-              <w:rPr>
-                <w:rStyle w:val="Lienhypertexte"/>
-                <w:noProof/>
-              </w:rPr>
-              <w:t>2.2.5</w:t>
-            </w:r>
-            <w:r>
-              <w:rPr>
-                <w:rFonts w:asciiTheme="minorHAnsi" w:eastAsiaTheme="minorEastAsia" w:hAnsiTheme="minorHAnsi" w:cstheme="minorBidi"/>
-                <w:noProof/>
-                <w:color w:val="auto"/>
-                <w:szCs w:val="22"/>
-                <w:lang w:eastAsia="fr-CH"/>
-              </w:rPr>
-              <w:tab/>
-            </w:r>
-            <w:r>
-              <w:rPr>
-                <w:rStyle w:val="Lienhypertexte"/>
-                <w:noProof/>
-              </w:rPr>
-              <w:t>Sélectionner une condition d’arrêt</w:t>
-            </w:r>
-            <w:r>
-              <w:rPr>
-                <w:noProof/>
-                <w:webHidden/>
-              </w:rPr>
-              <w:tab/>
-            </w:r>
-            <w:r>
-              <w:rPr>
-                <w:noProof/>
-                <w:webHidden/>
-              </w:rPr>
-              <w:fldChar w:fldCharType="begin"/>
-            </w:r>
-            <w:r>
-              <w:rPr>
-                <w:noProof/>
-                <w:webHidden/>
-              </w:rPr>
-              <w:instrText xml:space="preserve"> PAGEREF _Toc416720587 \h </w:instrText>
-            </w:r>
-            <w:r>
-              <w:rPr>
-                <w:noProof/>
-                <w:webHidden/>
-              </w:rPr>
-            </w:r>
-            <w:r>
-              <w:rPr>
-                <w:noProof/>
-                <w:webHidden/>
-              </w:rPr>
-              <w:fldChar w:fldCharType="separate"/>
-            </w:r>
-            <w:r>
-              <w:rPr>
-                <w:noProof/>
-                <w:webHidden/>
-              </w:rPr>
-              <w:t>11</w:t>
-            </w:r>
-            <w:r>
-              <w:rPr>
-                <w:noProof/>
-                <w:webHidden/>
-              </w:rPr>
-              <w:fldChar w:fldCharType="end"/>
-            </w:r>
-          </w:hyperlink>
-        </w:p>
-        <w:p>
-          <w:pPr>
-            <w:pStyle w:val="TM3"/>
-            <w:tabs>
-              <w:tab w:val="left" w:pos="1320"/>
-              <w:tab w:val="right" w:leader="dot" w:pos="9350"/>
-            </w:tabs>
-            <w:rPr>
-              <w:rFonts w:asciiTheme="minorHAnsi" w:eastAsiaTheme="minorEastAsia" w:hAnsiTheme="minorHAnsi" w:cstheme="minorBidi"/>
-              <w:noProof/>
-              <w:color w:val="auto"/>
-              <w:szCs w:val="22"/>
-              <w:lang w:eastAsia="fr-CH"/>
-            </w:rPr>
-          </w:pPr>
-          <w:hyperlink w:anchor="_Toc416720588" w:history="1">
-            <w:r>
-              <w:rPr>
-                <w:rStyle w:val="Lienhypertexte"/>
-                <w:noProof/>
-              </w:rPr>
-              <w:t>2.2.6</w:t>
-            </w:r>
-            <w:r>
-              <w:rPr>
-                <w:rFonts w:asciiTheme="minorHAnsi" w:eastAsiaTheme="minorEastAsia" w:hAnsiTheme="minorHAnsi" w:cstheme="minorBidi"/>
-                <w:noProof/>
-                <w:color w:val="auto"/>
-                <w:szCs w:val="22"/>
-                <w:lang w:eastAsia="fr-CH"/>
-              </w:rPr>
-              <w:tab/>
-            </w:r>
-            <w:r>
-              <w:rPr>
-                <w:rStyle w:val="Lienhypertexte"/>
-                <w:noProof/>
-              </w:rPr>
-              <w:t>Modifier une substance</w:t>
-            </w:r>
-            <w:r>
-              <w:rPr>
-                <w:noProof/>
-                <w:webHidden/>
-              </w:rPr>
-              <w:tab/>
-            </w:r>
-            <w:r>
-              <w:rPr>
-                <w:noProof/>
-                <w:webHidden/>
-              </w:rPr>
-              <w:fldChar w:fldCharType="begin"/>
-            </w:r>
-            <w:r>
-              <w:rPr>
-                <w:noProof/>
-                <w:webHidden/>
-              </w:rPr>
-              <w:instrText xml:space="preserve"> PAGEREF _Toc416720588 \h </w:instrText>
-            </w:r>
-            <w:r>
-              <w:rPr>
-                <w:noProof/>
-                <w:webHidden/>
-              </w:rPr>
-            </w:r>
-            <w:r>
-              <w:rPr>
-                <w:noProof/>
-                <w:webHidden/>
-              </w:rPr>
-              <w:fldChar w:fldCharType="separate"/>
-            </w:r>
-            <w:r>
-              <w:rPr>
-                <w:noProof/>
-                <w:webHidden/>
-              </w:rPr>
-              <w:t>14</w:t>
-            </w:r>
-            <w:r>
-              <w:rPr>
-                <w:noProof/>
-                <w:webHidden/>
-              </w:rPr>
-              <w:fldChar w:fldCharType="end"/>
-            </w:r>
-          </w:hyperlink>
-        </w:p>
-        <w:p>
-          <w:pPr>
-            <w:pStyle w:val="TM3"/>
-            <w:tabs>
-              <w:tab w:val="left" w:pos="1320"/>
-              <w:tab w:val="right" w:leader="dot" w:pos="9350"/>
-            </w:tabs>
-            <w:rPr>
-              <w:rFonts w:asciiTheme="minorHAnsi" w:eastAsiaTheme="minorEastAsia" w:hAnsiTheme="minorHAnsi" w:cstheme="minorBidi"/>
-              <w:noProof/>
-              <w:color w:val="auto"/>
-              <w:szCs w:val="22"/>
-              <w:lang w:eastAsia="fr-CH"/>
-            </w:rPr>
-          </w:pPr>
-          <w:hyperlink w:anchor="_Toc416720589" w:history="1">
-            <w:r>
-              <w:rPr>
-                <w:rStyle w:val="Lienhypertexte"/>
-                <w:noProof/>
-              </w:rPr>
-              <w:t>2.2.7</w:t>
-            </w:r>
-            <w:r>
-              <w:rPr>
-                <w:rFonts w:asciiTheme="minorHAnsi" w:eastAsiaTheme="minorEastAsia" w:hAnsiTheme="minorHAnsi" w:cstheme="minorBidi"/>
-                <w:noProof/>
-                <w:color w:val="auto"/>
-                <w:szCs w:val="22"/>
-                <w:lang w:eastAsia="fr-CH"/>
-              </w:rPr>
-              <w:tab/>
-            </w:r>
-            <w:r>
-              <w:rPr>
-                <w:rStyle w:val="Lienhypertexte"/>
-                <w:noProof/>
-              </w:rPr>
-              <w:t>Ajouter une substance</w:t>
-            </w:r>
-            <w:r>
-              <w:rPr>
-                <w:noProof/>
-                <w:webHidden/>
-              </w:rPr>
-              <w:tab/>
-            </w:r>
-            <w:r>
-              <w:rPr>
-                <w:noProof/>
-                <w:webHidden/>
-              </w:rPr>
-              <w:fldChar w:fldCharType="begin"/>
-            </w:r>
-            <w:r>
-              <w:rPr>
-                <w:noProof/>
-                <w:webHidden/>
-              </w:rPr>
-              <w:instrText xml:space="preserve"> PAGEREF _Toc416720589 \h </w:instrText>
-            </w:r>
-            <w:r>
-              <w:rPr>
-                <w:noProof/>
-                <w:webHidden/>
-              </w:rPr>
-            </w:r>
-            <w:r>
-              <w:rPr>
-                <w:noProof/>
-                <w:webHidden/>
-              </w:rPr>
-              <w:fldChar w:fldCharType="separate"/>
-            </w:r>
-            <w:r>
-              <w:rPr>
-                <w:noProof/>
-                <w:webHidden/>
-              </w:rPr>
-              <w:t>16</w:t>
-            </w:r>
-            <w:r>
-              <w:rPr>
-                <w:noProof/>
-                <w:webHidden/>
-              </w:rPr>
-              <w:fldChar w:fldCharType="end"/>
-            </w:r>
-          </w:hyperlink>
-        </w:p>
-        <w:p>
-          <w:pPr>
-            <w:pStyle w:val="TM3"/>
-            <w:tabs>
-              <w:tab w:val="left" w:pos="1320"/>
-              <w:tab w:val="right" w:leader="dot" w:pos="9350"/>
-            </w:tabs>
-            <w:rPr>
-              <w:rFonts w:asciiTheme="minorHAnsi" w:eastAsiaTheme="minorEastAsia" w:hAnsiTheme="minorHAnsi" w:cstheme="minorBidi"/>
-              <w:noProof/>
-              <w:color w:val="auto"/>
-              <w:szCs w:val="22"/>
-              <w:lang w:eastAsia="fr-CH"/>
-            </w:rPr>
-          </w:pPr>
-          <w:hyperlink w:anchor="_Toc416720590" w:history="1">
-            <w:r>
-              <w:rPr>
-                <w:rStyle w:val="Lienhypertexte"/>
-                <w:noProof/>
-              </w:rPr>
-              <w:t>2.2.8</w:t>
-            </w:r>
-            <w:r>
-              <w:rPr>
-                <w:rFonts w:asciiTheme="minorHAnsi" w:eastAsiaTheme="minorEastAsia" w:hAnsiTheme="minorHAnsi" w:cstheme="minorBidi"/>
-                <w:noProof/>
-                <w:color w:val="auto"/>
-                <w:szCs w:val="22"/>
-                <w:lang w:eastAsia="fr-CH"/>
-              </w:rPr>
-              <w:tab/>
-            </w:r>
-            <w:r>
-              <w:rPr>
-                <w:rStyle w:val="Lienhypertexte"/>
-                <w:noProof/>
-              </w:rPr>
-              <w:t>Supprimer une substance</w:t>
-            </w:r>
-            <w:r>
-              <w:rPr>
-                <w:noProof/>
-                <w:webHidden/>
-              </w:rPr>
-              <w:tab/>
-            </w:r>
-            <w:r>
-              <w:rPr>
-                <w:noProof/>
-                <w:webHidden/>
-              </w:rPr>
-              <w:fldChar w:fldCharType="begin"/>
-            </w:r>
-            <w:r>
-              <w:rPr>
-                <w:noProof/>
-                <w:webHidden/>
-              </w:rPr>
-              <w:instrText xml:space="preserve"> PAGEREF _Toc416720590 \h </w:instrText>
-            </w:r>
-            <w:r>
-              <w:rPr>
-                <w:noProof/>
-                <w:webHidden/>
-              </w:rPr>
-            </w:r>
-            <w:r>
-              <w:rPr>
-                <w:noProof/>
-                <w:webHidden/>
-              </w:rPr>
-              <w:fldChar w:fldCharType="separate"/>
-            </w:r>
-            <w:r>
-              <w:rPr>
-                <w:noProof/>
-                <w:webHidden/>
-              </w:rPr>
-              <w:t>18</w:t>
-            </w:r>
-            <w:r>
-              <w:rPr>
-                <w:noProof/>
-                <w:webHidden/>
-              </w:rPr>
-              <w:fldChar w:fldCharType="end"/>
-            </w:r>
-          </w:hyperlink>
-        </w:p>
-        <w:p>
-          <w:pPr>
-            <w:pStyle w:val="TM3"/>
-            <w:tabs>
-              <w:tab w:val="left" w:pos="1320"/>
-              <w:tab w:val="right" w:leader="dot" w:pos="9350"/>
-            </w:tabs>
-            <w:rPr>
-              <w:rFonts w:asciiTheme="minorHAnsi" w:eastAsiaTheme="minorEastAsia" w:hAnsiTheme="minorHAnsi" w:cstheme="minorBidi"/>
-              <w:noProof/>
-              <w:color w:val="auto"/>
-              <w:szCs w:val="22"/>
-              <w:lang w:eastAsia="fr-CH"/>
-            </w:rPr>
-          </w:pPr>
-          <w:hyperlink w:anchor="_Toc416720591" w:history="1">
-            <w:r>
-              <w:rPr>
-                <w:rStyle w:val="Lienhypertexte"/>
-                <w:noProof/>
-              </w:rPr>
-              <w:t>2.2.9</w:t>
-            </w:r>
-            <w:r>
-              <w:rPr>
-                <w:rFonts w:asciiTheme="minorHAnsi" w:eastAsiaTheme="minorEastAsia" w:hAnsiTheme="minorHAnsi" w:cstheme="minorBidi"/>
-                <w:noProof/>
-                <w:color w:val="auto"/>
-                <w:szCs w:val="22"/>
-                <w:lang w:eastAsia="fr-CH"/>
-              </w:rPr>
-              <w:tab/>
-            </w:r>
-            <w:r>
-              <w:rPr>
-                <w:rStyle w:val="Lienhypertexte"/>
-                <w:noProof/>
-              </w:rPr>
-              <w:t>Sauvegarder les fichiers de simulations</w:t>
-            </w:r>
-            <w:r>
-              <w:rPr>
-                <w:noProof/>
-                <w:webHidden/>
-              </w:rPr>
-              <w:tab/>
-            </w:r>
-            <w:r>
-              <w:rPr>
-                <w:noProof/>
-                <w:webHidden/>
-              </w:rPr>
-              <w:fldChar w:fldCharType="begin"/>
-            </w:r>
-            <w:r>
-              <w:rPr>
-                <w:noProof/>
-                <w:webHidden/>
-              </w:rPr>
-              <w:instrText xml:space="preserve"> PAGEREF _Toc416720591 \h </w:instrText>
-            </w:r>
-            <w:r>
-              <w:rPr>
-                <w:noProof/>
-                <w:webHidden/>
-              </w:rPr>
-            </w:r>
-            <w:r>
-              <w:rPr>
-                <w:noProof/>
-                <w:webHidden/>
-              </w:rPr>
-              <w:fldChar w:fldCharType="separate"/>
-            </w:r>
-            <w:r>
-              <w:rPr>
-                <w:noProof/>
-                <w:webHidden/>
-              </w:rPr>
-              <w:t>20</w:t>
-            </w:r>
-            <w:r>
-              <w:rPr>
-                <w:noProof/>
-                <w:webHidden/>
-              </w:rPr>
-              <w:fldChar w:fldCharType="end"/>
-            </w:r>
-          </w:hyperlink>
-        </w:p>
-        <w:p>
-          <w:pPr>
-            <w:pStyle w:val="TM3"/>
-            <w:tabs>
-              <w:tab w:val="left" w:pos="1320"/>
-              <w:tab w:val="right" w:leader="dot" w:pos="9350"/>
-            </w:tabs>
-            <w:rPr>
-              <w:rFonts w:asciiTheme="minorHAnsi" w:eastAsiaTheme="minorEastAsia" w:hAnsiTheme="minorHAnsi" w:cstheme="minorBidi"/>
-              <w:noProof/>
-              <w:color w:val="auto"/>
-              <w:szCs w:val="22"/>
-              <w:lang w:eastAsia="fr-CH"/>
-            </w:rPr>
-          </w:pPr>
-          <w:hyperlink w:anchor="_Toc416720592" w:history="1">
-            <w:r>
-              <w:rPr>
-                <w:rStyle w:val="Lienhypertexte"/>
-                <w:noProof/>
-              </w:rPr>
-              <w:t>2.2.10</w:t>
-            </w:r>
-            <w:r>
-              <w:rPr>
-                <w:rFonts w:asciiTheme="minorHAnsi" w:eastAsiaTheme="minorEastAsia" w:hAnsiTheme="minorHAnsi" w:cstheme="minorBidi"/>
-                <w:noProof/>
-                <w:color w:val="auto"/>
-                <w:szCs w:val="22"/>
-                <w:lang w:eastAsia="fr-CH"/>
-              </w:rPr>
-              <w:tab/>
-            </w:r>
-            <w:r>
-              <w:rPr>
-                <w:rStyle w:val="Lienhypertexte"/>
-                <w:noProof/>
-              </w:rPr>
-              <w:t>Charger les fichiers de simulations</w:t>
-            </w:r>
-            <w:r>
-              <w:rPr>
-                <w:noProof/>
-                <w:webHidden/>
-              </w:rPr>
-              <w:tab/>
-            </w:r>
-            <w:r>
-              <w:rPr>
-                <w:noProof/>
-                <w:webHidden/>
-              </w:rPr>
-              <w:fldChar w:fldCharType="begin"/>
-            </w:r>
-            <w:r>
-              <w:rPr>
-                <w:noProof/>
-                <w:webHidden/>
-              </w:rPr>
-              <w:instrText xml:space="preserve"> PAGEREF _Toc416720592 \h </w:instrText>
-            </w:r>
-            <w:r>
-              <w:rPr>
-                <w:noProof/>
-                <w:webHidden/>
-              </w:rPr>
-            </w:r>
-            <w:r>
-              <w:rPr>
-                <w:noProof/>
-                <w:webHidden/>
-              </w:rPr>
-              <w:fldChar w:fldCharType="separate"/>
-            </w:r>
-            <w:r>
-              <w:rPr>
-                <w:noProof/>
-                <w:webHidden/>
-              </w:rPr>
-              <w:t>22</w:t>
-            </w:r>
-            <w:r>
-              <w:rPr>
-                <w:noProof/>
-                <w:webHidden/>
-              </w:rPr>
-              <w:fldChar w:fldCharType="end"/>
-            </w:r>
-          </w:hyperlink>
-        </w:p>
-        <w:p>
-          <w:pPr>
-            <w:pStyle w:val="TM3"/>
-            <w:tabs>
-              <w:tab w:val="left" w:pos="1320"/>
-              <w:tab w:val="right" w:leader="dot" w:pos="9350"/>
-            </w:tabs>
-            <w:rPr>
-              <w:rFonts w:asciiTheme="minorHAnsi" w:eastAsiaTheme="minorEastAsia" w:hAnsiTheme="minorHAnsi" w:cstheme="minorBidi"/>
-              <w:noProof/>
-              <w:color w:val="auto"/>
-              <w:szCs w:val="22"/>
-              <w:lang w:eastAsia="fr-CH"/>
-            </w:rPr>
-          </w:pPr>
-          <w:hyperlink w:anchor="_Toc416720593" w:history="1">
-            <w:r>
-              <w:rPr>
-                <w:rStyle w:val="Lienhypertexte"/>
-                <w:noProof/>
-              </w:rPr>
-              <w:t>2.2.11</w:t>
-            </w:r>
-            <w:r>
-              <w:rPr>
-                <w:rFonts w:asciiTheme="minorHAnsi" w:eastAsiaTheme="minorEastAsia" w:hAnsiTheme="minorHAnsi" w:cstheme="minorBidi"/>
-                <w:noProof/>
-                <w:color w:val="auto"/>
-                <w:szCs w:val="22"/>
-                <w:lang w:eastAsia="fr-CH"/>
-              </w:rPr>
-              <w:tab/>
-            </w:r>
-            <w:r>
-              <w:rPr>
-                <w:rStyle w:val="Lienhypertexte"/>
-                <w:noProof/>
-              </w:rPr>
-              <w:t>Générer la donnée de l’exercice (sans solutions)</w:t>
-            </w:r>
-            <w:r>
-              <w:rPr>
-                <w:noProof/>
-                <w:webHidden/>
-              </w:rPr>
-              <w:tab/>
-            </w:r>
-            <w:r>
-              <w:rPr>
-                <w:noProof/>
-                <w:webHidden/>
-              </w:rPr>
-              <w:fldChar w:fldCharType="begin"/>
-            </w:r>
-            <w:r>
-              <w:rPr>
-                <w:noProof/>
-                <w:webHidden/>
-              </w:rPr>
-              <w:instrText xml:space="preserve"> PAGEREF _Toc416720593 \h </w:instrText>
-            </w:r>
-            <w:r>
-              <w:rPr>
-                <w:noProof/>
-                <w:webHidden/>
-              </w:rPr>
-            </w:r>
-            <w:r>
-              <w:rPr>
-                <w:noProof/>
-                <w:webHidden/>
-              </w:rPr>
-              <w:fldChar w:fldCharType="separate"/>
-            </w:r>
-            <w:r>
-              <w:rPr>
-                <w:noProof/>
-                <w:webHidden/>
-              </w:rPr>
-              <w:t>24</w:t>
-            </w:r>
-            <w:r>
-              <w:rPr>
-                <w:noProof/>
-                <w:webHidden/>
-              </w:rPr>
-              <w:fldChar w:fldCharType="end"/>
-            </w:r>
-          </w:hyperlink>
-        </w:p>
-        <w:p>
-          <w:pPr>
-            <w:pStyle w:val="TM3"/>
-            <w:tabs>
-              <w:tab w:val="left" w:pos="1320"/>
-              <w:tab w:val="right" w:leader="dot" w:pos="9350"/>
-            </w:tabs>
-            <w:rPr>
-              <w:rFonts w:asciiTheme="minorHAnsi" w:eastAsiaTheme="minorEastAsia" w:hAnsiTheme="minorHAnsi" w:cstheme="minorBidi"/>
-              <w:noProof/>
-              <w:color w:val="auto"/>
-              <w:szCs w:val="22"/>
-              <w:lang w:eastAsia="fr-CH"/>
-            </w:rPr>
-          </w:pPr>
-          <w:hyperlink w:anchor="_Toc416720594" w:history="1">
-            <w:r>
-              <w:rPr>
-                <w:rStyle w:val="Lienhypertexte"/>
-                <w:noProof/>
-              </w:rPr>
-              <w:t>2.2.12</w:t>
-            </w:r>
-            <w:r>
-              <w:rPr>
-                <w:rFonts w:asciiTheme="minorHAnsi" w:eastAsiaTheme="minorEastAsia" w:hAnsiTheme="minorHAnsi" w:cstheme="minorBidi"/>
-                <w:noProof/>
-                <w:color w:val="auto"/>
-                <w:szCs w:val="22"/>
-                <w:lang w:eastAsia="fr-CH"/>
-              </w:rPr>
-              <w:tab/>
-            </w:r>
-            <w:r>
-              <w:rPr>
-                <w:rStyle w:val="Lienhypertexte"/>
-                <w:noProof/>
-              </w:rPr>
-              <w:t>Exporter l'équation différentielle (au format PDF)</w:t>
-            </w:r>
-            <w:r>
-              <w:rPr>
-                <w:noProof/>
-                <w:webHidden/>
-              </w:rPr>
-              <w:tab/>
-            </w:r>
-            <w:r>
-              <w:rPr>
-                <w:noProof/>
-                <w:webHidden/>
-              </w:rPr>
-              <w:fldChar w:fldCharType="begin"/>
-            </w:r>
-            <w:r>
-              <w:rPr>
-                <w:noProof/>
-                <w:webHidden/>
-              </w:rPr>
-              <w:instrText xml:space="preserve"> PAGEREF _Toc416720594 \h </w:instrText>
-            </w:r>
-            <w:r>
-              <w:rPr>
-                <w:noProof/>
-                <w:webHidden/>
-              </w:rPr>
-            </w:r>
-            <w:r>
-              <w:rPr>
-                <w:noProof/>
-                <w:webHidden/>
-              </w:rPr>
-              <w:fldChar w:fldCharType="separate"/>
-            </w:r>
-            <w:r>
-              <w:rPr>
-                <w:noProof/>
-                <w:webHidden/>
-              </w:rPr>
-              <w:t>26</w:t>
-            </w:r>
-            <w:r>
-              <w:rPr>
-                <w:noProof/>
-                <w:webHidden/>
-              </w:rPr>
-              <w:fldChar w:fldCharType="end"/>
-            </w:r>
-          </w:hyperlink>
-        </w:p>
-        <w:p>
-          <w:pPr>
-            <w:pStyle w:val="TM2"/>
-            <w:tabs>
-              <w:tab w:val="left" w:pos="880"/>
-              <w:tab w:val="right" w:leader="dot" w:pos="9350"/>
-            </w:tabs>
-            <w:rPr>
-              <w:rFonts w:asciiTheme="minorHAnsi" w:eastAsiaTheme="minorEastAsia" w:hAnsiTheme="minorHAnsi" w:cstheme="minorBidi"/>
-              <w:noProof/>
-              <w:color w:val="auto"/>
-              <w:szCs w:val="22"/>
-              <w:lang w:eastAsia="fr-CH"/>
-            </w:rPr>
-          </w:pPr>
-          <w:hyperlink w:anchor="_Toc416720595" w:history="1">
-            <w:r>
-              <w:rPr>
-                <w:rStyle w:val="Lienhypertexte"/>
-                <w:noProof/>
-              </w:rPr>
-              <w:t>2.3</w:t>
-            </w:r>
-            <w:r>
-              <w:rPr>
-                <w:rFonts w:asciiTheme="minorHAnsi" w:eastAsiaTheme="minorEastAsia" w:hAnsiTheme="minorHAnsi" w:cstheme="minorBidi"/>
-                <w:noProof/>
-                <w:color w:val="auto"/>
-                <w:szCs w:val="22"/>
-                <w:lang w:eastAsia="fr-CH"/>
-              </w:rPr>
-              <w:tab/>
-            </w:r>
-            <w:r>
-              <w:rPr>
-                <w:rStyle w:val="Lienhypertexte"/>
-                <w:noProof/>
-              </w:rPr>
-              <w:t>Tableau des Exigences fonctionnelles et non fonctionnelles</w:t>
-            </w:r>
-            <w:r>
-              <w:rPr>
-                <w:noProof/>
-                <w:webHidden/>
-              </w:rPr>
-              <w:tab/>
-            </w:r>
-            <w:r>
-              <w:rPr>
-                <w:noProof/>
-                <w:webHidden/>
-              </w:rPr>
-              <w:fldChar w:fldCharType="begin"/>
-            </w:r>
-            <w:r>
-              <w:rPr>
-                <w:noProof/>
-                <w:webHidden/>
-              </w:rPr>
-              <w:instrText xml:space="preserve"> PAGEREF _Toc416720595 \h </w:instrText>
+              <w:instrText xml:space="preserve"> PAGEREF _Toc416726790 \h </w:instrText>
             </w:r>
             <w:r>
               <w:rPr>
@@ -2154,11 +2270,11 @@
               <w:rFonts w:asciiTheme="minorHAnsi" w:eastAsiaTheme="minorEastAsia" w:hAnsiTheme="minorHAnsi" w:cstheme="minorBidi"/>
               <w:noProof/>
               <w:color w:val="auto"/>
-              <w:szCs w:val="22"/>
-              <w:lang w:eastAsia="fr-CH"/>
+              <w:sz w:val="24"/>
+              <w:szCs w:val="24"/>
             </w:rPr>
           </w:pPr>
-          <w:hyperlink w:anchor="_Toc416720596" w:history="1">
+          <w:hyperlink w:anchor="_Toc416726791" w:history="1">
             <w:r>
               <w:rPr>
                 <w:rStyle w:val="Lienhypertexte"/>
@@ -2171,8 +2287,8 @@
                 <w:rFonts w:asciiTheme="minorHAnsi" w:eastAsiaTheme="minorEastAsia" w:hAnsiTheme="minorHAnsi" w:cstheme="minorBidi"/>
                 <w:noProof/>
                 <w:color w:val="auto"/>
-                <w:szCs w:val="22"/>
-                <w:lang w:eastAsia="fr-CH"/>
+                <w:sz w:val="24"/>
+                <w:szCs w:val="24"/>
               </w:rPr>
               <w:tab/>
             </w:r>
@@ -2202,7 +2318,7 @@
                 <w:noProof/>
                 <w:webHidden/>
               </w:rPr>
-              <w:instrText xml:space="preserve"> PAGEREF _Toc416720596 \h </w:instrText>
+              <w:instrText xml:space="preserve"> PAGEREF _Toc416726791 \h </w:instrText>
             </w:r>
             <w:r>
               <w:rPr>
@@ -2237,18 +2353,18 @@
           <w:pPr>
             <w:pStyle w:val="TM2"/>
             <w:tabs>
-              <w:tab w:val="left" w:pos="880"/>
+              <w:tab w:val="left" w:pos="960"/>
               <w:tab w:val="right" w:leader="dot" w:pos="9350"/>
             </w:tabs>
             <w:rPr>
               <w:rFonts w:asciiTheme="minorHAnsi" w:eastAsiaTheme="minorEastAsia" w:hAnsiTheme="minorHAnsi" w:cstheme="minorBidi"/>
               <w:noProof/>
               <w:color w:val="auto"/>
-              <w:szCs w:val="22"/>
-              <w:lang w:eastAsia="fr-CH"/>
+              <w:sz w:val="24"/>
+              <w:szCs w:val="24"/>
             </w:rPr>
           </w:pPr>
-          <w:hyperlink w:anchor="_Toc416720597" w:history="1">
+          <w:hyperlink w:anchor="_Toc416726792" w:history="1">
             <w:r>
               <w:rPr>
                 <w:rStyle w:val="Lienhypertexte"/>
@@ -2261,8 +2377,8 @@
                 <w:rFonts w:asciiTheme="minorHAnsi" w:eastAsiaTheme="minorEastAsia" w:hAnsiTheme="minorHAnsi" w:cstheme="minorBidi"/>
                 <w:noProof/>
                 <w:color w:val="auto"/>
-                <w:szCs w:val="22"/>
-                <w:lang w:eastAsia="fr-CH"/>
+                <w:sz w:val="24"/>
+                <w:szCs w:val="24"/>
               </w:rPr>
               <w:tab/>
             </w:r>
@@ -2292,7 +2408,7 @@
                 <w:noProof/>
                 <w:webHidden/>
               </w:rPr>
-              <w:instrText xml:space="preserve"> PAGEREF _Toc416720597 \h </w:instrText>
+              <w:instrText xml:space="preserve"> PAGEREF _Toc416726792 \h </w:instrText>
             </w:r>
             <w:r>
               <w:rPr>
@@ -2312,7 +2428,7 @@
                 <w:noProof/>
                 <w:webHidden/>
               </w:rPr>
-              <w:t>30</w:t>
+              <w:t>29</w:t>
             </w:r>
             <w:r>
               <w:rPr>
@@ -2358,16 +2474,19 @@
     <w:p>
       <w:pPr>
         <w:pStyle w:val="Titre1"/>
+        <w:numPr>
+          <w:ilvl w:val="0"/>
+          <w:numId w:val="9"/>
+        </w:numPr>
         <w:contextualSpacing/>
       </w:pPr>
-      <w:bookmarkStart w:id="1" w:name="h.vjitn6e25lls" w:colFirst="0" w:colLast="0"/>
-      <w:bookmarkStart w:id="2" w:name="_Toc416720574"/>
-      <w:bookmarkEnd w:id="1"/>
+      <w:bookmarkStart w:id="2" w:name="h.vjitn6e25lls" w:colFirst="0" w:colLast="0"/>
+      <w:bookmarkStart w:id="3" w:name="_Toc416726769"/>
+      <w:bookmarkEnd w:id="2"/>
       <w:r>
-        <w:lastRenderedPageBreak/>
         <w:t>Introduction</w:t>
       </w:r>
-      <w:bookmarkEnd w:id="2"/>
+      <w:bookmarkEnd w:id="3"/>
     </w:p>
     <w:p>
       <w:pPr>
@@ -2378,13 +2497,13 @@
         </w:numPr>
         <w:contextualSpacing/>
       </w:pPr>
-      <w:bookmarkStart w:id="3" w:name="h.6x0m9ugvc7mh" w:colFirst="0" w:colLast="0"/>
-      <w:bookmarkStart w:id="4" w:name="_Toc416720575"/>
-      <w:bookmarkEnd w:id="3"/>
+      <w:bookmarkStart w:id="4" w:name="h.6x0m9ugvc7mh" w:colFirst="0" w:colLast="0"/>
+      <w:bookmarkStart w:id="5" w:name="_Toc416726770"/>
+      <w:bookmarkEnd w:id="4"/>
       <w:r>
         <w:t>Descriptif du projet</w:t>
       </w:r>
-      <w:bookmarkEnd w:id="4"/>
+      <w:bookmarkEnd w:id="5"/>
     </w:p>
     <w:p>
       <w:r>
@@ -2400,13 +2519,13 @@
         </w:numPr>
         <w:contextualSpacing/>
       </w:pPr>
-      <w:bookmarkStart w:id="5" w:name="h.u814e2rrqvbr" w:colFirst="0" w:colLast="0"/>
-      <w:bookmarkStart w:id="6" w:name="_Toc416720576"/>
-      <w:bookmarkEnd w:id="5"/>
+      <w:bookmarkStart w:id="6" w:name="h.u814e2rrqvbr" w:colFirst="0" w:colLast="0"/>
+      <w:bookmarkStart w:id="7" w:name="_Toc416726771"/>
+      <w:bookmarkEnd w:id="6"/>
       <w:r>
         <w:t>Objectifs</w:t>
       </w:r>
-      <w:bookmarkEnd w:id="6"/>
+      <w:bookmarkEnd w:id="7"/>
     </w:p>
     <w:p>
       <w:r>
@@ -2436,13 +2555,13 @@
         </w:numPr>
         <w:contextualSpacing/>
       </w:pPr>
-      <w:bookmarkStart w:id="7" w:name="h.gtknala6epr8" w:colFirst="0" w:colLast="0"/>
-      <w:bookmarkStart w:id="8" w:name="_Toc416720577"/>
-      <w:bookmarkEnd w:id="7"/>
+      <w:bookmarkStart w:id="8" w:name="h.gtknala6epr8" w:colFirst="0" w:colLast="0"/>
+      <w:bookmarkStart w:id="9" w:name="_Toc416726772"/>
+      <w:bookmarkEnd w:id="8"/>
       <w:r>
         <w:t>Planning</w:t>
       </w:r>
-      <w:bookmarkEnd w:id="8"/>
+      <w:bookmarkEnd w:id="9"/>
     </w:p>
     <w:tbl>
       <w:tblPr>
@@ -3351,8 +3470,6 @@
       <w:r>
         <w:br w:type="page"/>
       </w:r>
-      <w:bookmarkStart w:id="9" w:name="_GoBack"/>
-      <w:bookmarkEnd w:id="9"/>
     </w:p>
     <w:p>
       <w:pPr>
@@ -3365,7 +3482,7 @@
         <w:contextualSpacing/>
       </w:pPr>
       <w:bookmarkStart w:id="10" w:name="h.3l6fd9saxx77" w:colFirst="0" w:colLast="0"/>
-      <w:bookmarkStart w:id="11" w:name="_Toc416720578"/>
+      <w:bookmarkStart w:id="11" w:name="_Toc416726773"/>
       <w:bookmarkEnd w:id="10"/>
       <w:r>
         <w:lastRenderedPageBreak/>
@@ -3384,7 +3501,7 @@
         <w:contextualSpacing/>
       </w:pPr>
       <w:bookmarkStart w:id="12" w:name="h.ff7jkbcsklgh" w:colFirst="0" w:colLast="0"/>
-      <w:bookmarkStart w:id="13" w:name="_Toc416720579"/>
+      <w:bookmarkStart w:id="13" w:name="_Toc416726774"/>
       <w:bookmarkEnd w:id="12"/>
       <w:r>
         <w:t>Besoins utilisateurs</w:t>
@@ -3401,7 +3518,7 @@
         <w:contextualSpacing/>
       </w:pPr>
       <w:bookmarkStart w:id="14" w:name="h.msl0t6e6vrks" w:colFirst="0" w:colLast="0"/>
-      <w:bookmarkStart w:id="15" w:name="_Toc416720580"/>
+      <w:bookmarkStart w:id="15" w:name="_Toc416726775"/>
       <w:bookmarkEnd w:id="14"/>
       <w:r>
         <w:t>Acteurs</w:t>
@@ -3432,7 +3549,7 @@
         <w:contextualSpacing/>
       </w:pPr>
       <w:bookmarkStart w:id="16" w:name="h.9a28012zqlkq" w:colFirst="0" w:colLast="0"/>
-      <w:bookmarkStart w:id="17" w:name="_Toc416720581"/>
+      <w:bookmarkStart w:id="17" w:name="_Toc416726776"/>
       <w:bookmarkEnd w:id="16"/>
       <w:r>
         <w:t>Cas d’utilisations</w:t>
@@ -3449,7 +3566,7 @@
         <w:rPr>
           <w:b/>
         </w:rPr>
-        <w:t>Fonctionnalités de bases</w:t>
+        <w:t>Fonctionnalités de base</w:t>
       </w:r>
     </w:p>
     <w:tbl>
@@ -4379,9 +4496,10 @@
         </w:numPr>
       </w:pPr>
       <w:bookmarkStart w:id="18" w:name="h.9tkeeerl8502" w:colFirst="0" w:colLast="0"/>
-      <w:bookmarkStart w:id="19" w:name="_Toc416720582"/>
+      <w:bookmarkStart w:id="19" w:name="_Toc416726777"/>
       <w:bookmarkEnd w:id="18"/>
       <w:r>
+        <w:lastRenderedPageBreak/>
         <w:t>Scénarios</w:t>
       </w:r>
       <w:bookmarkEnd w:id="19"/>
@@ -4391,7 +4509,13 @@
         <w:rPr>
           <w:b/>
         </w:rPr>
-        <w:t>Scénario globale pour un utilisateur (Professeur/Étudiant)</w:t>
+        <w:t>Scénario global</w:t>
+      </w:r>
+      <w:r>
+        <w:rPr>
+          <w:b/>
+        </w:rPr>
+        <w:t xml:space="preserve"> pour un utilisateur (Professeur/Étudiant)</w:t>
       </w:r>
     </w:p>
     <w:p>
@@ -4423,7 +4547,7 @@
         <w:contextualSpacing/>
       </w:pPr>
       <w:bookmarkStart w:id="21" w:name="h.4dyy7wt9wdw3" w:colFirst="0" w:colLast="0"/>
-      <w:bookmarkStart w:id="22" w:name="_Toc416720583"/>
+      <w:bookmarkStart w:id="22" w:name="_Toc416726778"/>
       <w:bookmarkEnd w:id="21"/>
       <w:r>
         <w:lastRenderedPageBreak/>
@@ -4691,7 +4815,13 @@
               <w:spacing w:after="0" w:line="240" w:lineRule="auto"/>
             </w:pPr>
             <w:r>
-              <w:t>L’utilisateur peut ajouter N réservoirs au dessus du réservoir principal du programme en cliquant sur la touche “+” du réservoir principal</w:t>
+              <w:t>L’utilisate</w:t>
+            </w:r>
+            <w:r>
+              <w:t>ur peut ajouter N réservoirs au-</w:t>
+            </w:r>
+            <w:r>
+              <w:t>dessus du réservoir principal du programme en cliquant sur la touche “+” du réservoir principal</w:t>
             </w:r>
           </w:p>
         </w:tc>
@@ -4773,7 +4903,10 @@
               <w:spacing w:after="0" w:line="240" w:lineRule="auto"/>
             </w:pPr>
             <w:r>
-              <w:t>Clique sur le bouton “+” au dessus du réservoir principal</w:t>
+              <w:t>Clique sur le bouton “+” au-</w:t>
+            </w:r>
+            <w:r>
+              <w:t>dessus du réservoir principal</w:t>
             </w:r>
           </w:p>
         </w:tc>
@@ -4820,7 +4953,13 @@
               <w:contextualSpacing/>
             </w:pPr>
             <w:r>
-              <w:t>L’utilisateur clique sur le bouton “+” au dessus du réservoir principal</w:t>
+              <w:t>L’utilisat</w:t>
+            </w:r>
+            <w:r>
+              <w:t>eur clique sur le bouton “+” au-</w:t>
+            </w:r>
+            <w:r>
+              <w:t>dessus du réservoir principal</w:t>
             </w:r>
           </w:p>
           <w:p>
@@ -4834,7 +4973,13 @@
               <w:contextualSpacing/>
             </w:pPr>
             <w:r>
-              <w:t>Un réservoir vierge apparaît au dessus du réservoir principal</w:t>
+              <w:t xml:space="preserve">Un </w:t>
+            </w:r>
+            <w:r>
+              <w:t>réservoir vierge apparaît au-</w:t>
+            </w:r>
+            <w:r>
+              <w:t>dessus du réservoir principal</w:t>
             </w:r>
           </w:p>
           <w:p>
@@ -5120,7 +5265,7 @@
       <w:r>
         <w:rPr>
           <w:noProof/>
-          <w:lang w:eastAsia="fr-CH"/>
+          <w:lang w:val="fr-FR" w:eastAsia="fr-FR"/>
         </w:rPr>
         <w:drawing>
           <wp:inline distT="114300" distB="114300" distL="114300" distR="114300" wp14:anchorId="24653AAA" wp14:editId="5A885111">
@@ -5176,7 +5321,7 @@
         <w:contextualSpacing/>
       </w:pPr>
       <w:bookmarkStart w:id="25" w:name="h.rpok6z9e11cz" w:colFirst="0" w:colLast="0"/>
-      <w:bookmarkStart w:id="26" w:name="_Toc416720584"/>
+      <w:bookmarkStart w:id="26" w:name="_Toc416726779"/>
       <w:bookmarkEnd w:id="25"/>
       <w:r>
         <w:lastRenderedPageBreak/>
@@ -5579,15 +5724,27 @@
               <w:spacing w:after="0" w:line="240" w:lineRule="auto"/>
             </w:pPr>
             <w:r>
-              <w:t>3. Une boite de dialogue apparaît affichant les substances non utilisées dans le réservoir.</w:t>
-            </w:r>
-          </w:p>
-          <w:p>
-            <w:pPr>
-              <w:spacing w:after="0" w:line="240" w:lineRule="auto"/>
-            </w:pPr>
-            <w:r>
-              <w:t>4. L’utilisateur sélectionne une substance disponible dans la boite de dialogue.</w:t>
+              <w:t xml:space="preserve">3. </w:t>
+            </w:r>
+            <w:r>
+              <w:t>Une boî</w:t>
+            </w:r>
+            <w:r>
+              <w:t>te de dialogue apparaît affichant les substances non utilisées dans le réservoir.</w:t>
+            </w:r>
+          </w:p>
+          <w:p>
+            <w:pPr>
+              <w:spacing w:after="0" w:line="240" w:lineRule="auto"/>
+            </w:pPr>
+            <w:r>
+              <w:t xml:space="preserve">4. L’utilisateur sélectionne une </w:t>
+            </w:r>
+            <w:r>
+              <w:t>substance disponible dans la boî</w:t>
+            </w:r>
+            <w:r>
+              <w:t>te de dialogue.</w:t>
             </w:r>
           </w:p>
           <w:p>
@@ -5660,7 +5817,13 @@
               <w:spacing w:after="0" w:line="240" w:lineRule="auto"/>
             </w:pPr>
             <w:r>
-              <w:t xml:space="preserve">1a. L’utilisateur coche l’option “infini”. </w:t>
+              <w:t>1a. L’utilisateur coche l’option “infini</w:t>
+            </w:r>
+            <w:r>
+              <w:t>e</w:t>
+            </w:r>
+            <w:r>
+              <w:t xml:space="preserve">”. </w:t>
             </w:r>
           </w:p>
           <w:p>
@@ -5702,7 +5865,13 @@
               <w:spacing w:after="0" w:line="240" w:lineRule="auto"/>
             </w:pPr>
             <w:r>
-              <w:t>10c. Le bouton “Ajouter substance” se désactive et se grise car la limite de deux substances est atteinte.</w:t>
+              <w:t>10c. Le bouton “Ajouter substance” se désactive et se grise</w:t>
+            </w:r>
+            <w:r>
+              <w:t>,</w:t>
+            </w:r>
+            <w:r>
+              <w:t xml:space="preserve"> car la limite de deux substances est atteinte.</w:t>
             </w:r>
           </w:p>
         </w:tc>
@@ -5911,7 +6080,7 @@
       <w:r>
         <w:rPr>
           <w:noProof/>
-          <w:lang w:eastAsia="fr-CH"/>
+          <w:lang w:val="fr-FR" w:eastAsia="fr-FR"/>
         </w:rPr>
         <w:drawing>
           <wp:inline distT="114300" distB="114300" distL="114300" distR="114300" wp14:anchorId="3A9AD3B1" wp14:editId="60B7F0F6">
@@ -5960,7 +6129,7 @@
         <w:contextualSpacing/>
       </w:pPr>
       <w:bookmarkStart w:id="29" w:name="h.z84zf8gn670k" w:colFirst="0" w:colLast="0"/>
-      <w:bookmarkStart w:id="30" w:name="_Toc416720585"/>
+      <w:bookmarkStart w:id="30" w:name="_Toc416726780"/>
       <w:bookmarkEnd w:id="29"/>
       <w:r>
         <w:lastRenderedPageBreak/>
@@ -6640,7 +6809,7 @@
       <w:r>
         <w:rPr>
           <w:noProof/>
-          <w:lang w:eastAsia="fr-CH"/>
+          <w:lang w:val="fr-FR" w:eastAsia="fr-FR"/>
         </w:rPr>
         <w:drawing>
           <wp:inline distT="114300" distB="114300" distL="114300" distR="114300" wp14:anchorId="0BA3E809" wp14:editId="2A094C81">
@@ -6694,7 +6863,7 @@
         <w:contextualSpacing/>
       </w:pPr>
       <w:bookmarkStart w:id="33" w:name="h.nrs8iignoqit" w:colFirst="0" w:colLast="0"/>
-      <w:bookmarkStart w:id="34" w:name="_Toc416720586"/>
+      <w:bookmarkStart w:id="34" w:name="_Toc416726781"/>
       <w:bookmarkEnd w:id="33"/>
       <w:r>
         <w:lastRenderedPageBreak/>
@@ -7170,7 +7339,13 @@
               <w:spacing w:after="0" w:line="240" w:lineRule="auto"/>
             </w:pPr>
             <w:r>
-              <w:t>2c. L’utilisateur n’a pas inséré de point d’arrêt. Lancement d’UC 4.2 (Sélectionner une condition d’arrêt)</w:t>
+              <w:t xml:space="preserve">2c. L’utilisateur n’a pas inséré de point </w:t>
+            </w:r>
+            <w:r>
+              <w:t>d’arrêt. Lancement d’UC 4.2 (s</w:t>
+            </w:r>
+            <w:r>
+              <w:t>électionner une condition d’arrêt)</w:t>
             </w:r>
           </w:p>
           <w:p>
@@ -7450,9 +7625,8 @@
       <w:r>
         <w:rPr>
           <w:noProof/>
-          <w:lang w:eastAsia="fr-CH"/>
+          <w:lang w:val="fr-FR" w:eastAsia="fr-FR"/>
         </w:rPr>
-        <w:lastRenderedPageBreak/>
         <w:drawing>
           <wp:inline distT="114300" distB="114300" distL="114300" distR="114300" wp14:anchorId="41C8C349" wp14:editId="52CE3097">
             <wp:extent cx="5141696" cy="6846125"/>
@@ -7494,6 +7668,17 @@
     </w:p>
     <w:p>
       <w:pPr>
+        <w:rPr>
+          <w:b/>
+          <w:i/>
+        </w:rPr>
+      </w:pPr>
+      <w:r>
+        <w:br w:type="page"/>
+      </w:r>
+    </w:p>
+    <w:p>
+      <w:pPr>
         <w:pStyle w:val="Titre3"/>
         <w:numPr>
           <w:ilvl w:val="2"/>
@@ -7502,7 +7687,7 @@
         <w:contextualSpacing/>
       </w:pPr>
       <w:bookmarkStart w:id="40" w:name="h.vukxgv4trsos" w:colFirst="0" w:colLast="0"/>
-      <w:bookmarkStart w:id="41" w:name="_Toc416720587"/>
+      <w:bookmarkStart w:id="41" w:name="_Toc416726782"/>
       <w:bookmarkEnd w:id="40"/>
       <w:r>
         <w:lastRenderedPageBreak/>
@@ -7860,7 +8045,13 @@
               <w:spacing w:line="240" w:lineRule="auto"/>
             </w:pPr>
             <w:r>
-              <w:t>a. L’utilisateur veut lancer une simulation mais n’a pas encore définit de point d’arrêt.</w:t>
+              <w:t>a. L’utilisateur veut lancer une simulation</w:t>
+            </w:r>
+            <w:r>
+              <w:t>, mais n’a pas encore défini</w:t>
+            </w:r>
+            <w:r>
+              <w:t xml:space="preserve"> de point d’arrêt.</w:t>
             </w:r>
           </w:p>
           <w:p>
@@ -7906,7 +8097,13 @@
               <w:spacing w:line="240" w:lineRule="auto"/>
             </w:pPr>
             <w:r>
-              <w:t>1. L’utilisateur choisi un point d’arrêt à l’aide d’un bouton radio.</w:t>
+              <w:t>1. L’utilisateur choisi</w:t>
+            </w:r>
+            <w:r>
+              <w:t>t</w:t>
+            </w:r>
+            <w:r>
+              <w:t xml:space="preserve"> un point d’arrêt à l’aide d’un bouton radio.</w:t>
             </w:r>
           </w:p>
           <w:p>
@@ -8230,14 +8427,7 @@
               <w:rPr>
                 <w:b/>
               </w:rPr>
-              <w:t xml:space="preserve">Exigences </w:t>
-            </w:r>
-            <w:r>
-              <w:rPr>
-                <w:b/>
-              </w:rPr>
-              <w:lastRenderedPageBreak/>
-              <w:t>fonctionnelles</w:t>
+              <w:t>Exigences fonctionnelles</w:t>
             </w:r>
           </w:p>
         </w:tc>
@@ -8258,7 +8448,6 @@
               <w:contextualSpacing/>
             </w:pPr>
             <w:r>
-              <w:lastRenderedPageBreak/>
               <w:t>FR7</w:t>
             </w:r>
           </w:p>
@@ -8286,7 +8475,7 @@
       <w:r>
         <w:rPr>
           <w:noProof/>
-          <w:lang w:eastAsia="fr-CH"/>
+          <w:lang w:val="fr-FR" w:eastAsia="fr-FR"/>
         </w:rPr>
         <w:drawing>
           <wp:inline distT="114300" distB="114300" distL="114300" distR="114300" wp14:anchorId="5533A506" wp14:editId="394ECD0B">
@@ -8338,7 +8527,7 @@
         <w:contextualSpacing/>
       </w:pPr>
       <w:bookmarkStart w:id="43" w:name="h.bmcjf8d3yzc0" w:colFirst="0" w:colLast="0"/>
-      <w:bookmarkStart w:id="44" w:name="_Toc416720588"/>
+      <w:bookmarkStart w:id="44" w:name="_Toc416726783"/>
       <w:bookmarkEnd w:id="43"/>
       <w:r>
         <w:lastRenderedPageBreak/>
@@ -8615,7 +8804,13 @@
               <w:spacing w:after="0" w:line="240" w:lineRule="auto"/>
             </w:pPr>
             <w:r>
-              <w:t>L’utilisateur peut modifier une substance dans la listes des types.</w:t>
+              <w:t>L’utilisateur peut modif</w:t>
+            </w:r>
+            <w:r>
+              <w:t>ier une substance dans la liste</w:t>
+            </w:r>
+            <w:r>
+              <w:t xml:space="preserve"> des types.</w:t>
             </w:r>
           </w:p>
         </w:tc>
@@ -9047,7 +9242,7 @@
       <w:r>
         <w:rPr>
           <w:noProof/>
-          <w:lang w:eastAsia="fr-CH"/>
+          <w:lang w:val="fr-FR" w:eastAsia="fr-FR"/>
         </w:rPr>
         <w:drawing>
           <wp:inline distT="114300" distB="114300" distL="114300" distR="114300" wp14:anchorId="1F1CEE1F" wp14:editId="33E7EDE9">
@@ -9099,7 +9294,7 @@
         <w:contextualSpacing/>
       </w:pPr>
       <w:bookmarkStart w:id="47" w:name="h.irmg0raxrav8" w:colFirst="0" w:colLast="0"/>
-      <w:bookmarkStart w:id="48" w:name="_Toc416720589"/>
+      <w:bookmarkStart w:id="48" w:name="_Toc416726784"/>
       <w:bookmarkEnd w:id="47"/>
       <w:r>
         <w:lastRenderedPageBreak/>
@@ -9384,7 +9579,13 @@
               <w:spacing w:after="0" w:line="240" w:lineRule="auto"/>
             </w:pPr>
             <w:r>
-              <w:t>L’utilisateur peut ajouter une substance dans la listes des types.</w:t>
+              <w:t>L’utilisateur peut ajou</w:t>
+            </w:r>
+            <w:r>
+              <w:t>ter une substance dans la liste</w:t>
+            </w:r>
+            <w:r>
+              <w:t xml:space="preserve"> des types.</w:t>
             </w:r>
           </w:p>
         </w:tc>
@@ -9626,7 +9827,13 @@
               <w:spacing w:after="0" w:line="240" w:lineRule="auto"/>
             </w:pPr>
             <w:r>
-              <w:t>Le nombre de substance maximal n’est pas atteint, le bouton Ajouter n’est pas grisé.</w:t>
+              <w:t>Le nombre de substance</w:t>
+            </w:r>
+            <w:r>
+              <w:t>s</w:t>
+            </w:r>
+            <w:r>
+              <w:t xml:space="preserve"> maximal n’est pas atteint, le bouton Ajouter n’est pas grisé.</w:t>
             </w:r>
           </w:p>
         </w:tc>
@@ -9812,7 +10019,7 @@
       <w:r>
         <w:rPr>
           <w:noProof/>
-          <w:lang w:eastAsia="fr-CH"/>
+          <w:lang w:val="fr-FR" w:eastAsia="fr-FR"/>
         </w:rPr>
         <w:drawing>
           <wp:inline distT="114300" distB="114300" distL="114300" distR="114300" wp14:anchorId="639EC488" wp14:editId="5CE67AC8">
@@ -9866,7 +10073,7 @@
         <w:contextualSpacing/>
       </w:pPr>
       <w:bookmarkStart w:id="53" w:name="h.d3twn6x9xzoa" w:colFirst="0" w:colLast="0"/>
-      <w:bookmarkStart w:id="54" w:name="_Toc416720590"/>
+      <w:bookmarkStart w:id="54" w:name="_Toc416726785"/>
       <w:bookmarkEnd w:id="53"/>
       <w:r>
         <w:lastRenderedPageBreak/>
@@ -10145,7 +10352,13 @@
               <w:spacing w:after="0" w:line="240" w:lineRule="auto"/>
             </w:pPr>
             <w:r>
-              <w:t>L’utilisateur peut supprimer une substance dans la listes des types.</w:t>
+              <w:t>L’utilisateur peut suppri</w:t>
+            </w:r>
+            <w:r>
+              <w:t>mer une substance dans la liste</w:t>
+            </w:r>
+            <w:r>
+              <w:t xml:space="preserve"> des types.</w:t>
             </w:r>
           </w:p>
         </w:tc>
@@ -10338,7 +10551,13 @@
               <w:spacing w:after="0" w:line="240" w:lineRule="auto"/>
             </w:pPr>
             <w:r>
-              <w:t xml:space="preserve">2c. L’utilisateur annule la vérification. L’action est arrêté. </w:t>
+              <w:t>2c. L’utilisateur annule la vérification. L’action est arrêté</w:t>
+            </w:r>
+            <w:r>
+              <w:t>e</w:t>
+            </w:r>
+            <w:r>
+              <w:t xml:space="preserve">. </w:t>
             </w:r>
           </w:p>
         </w:tc>
@@ -10597,7 +10816,7 @@
       <w:r>
         <w:rPr>
           <w:noProof/>
-          <w:lang w:eastAsia="fr-CH"/>
+          <w:lang w:val="fr-FR" w:eastAsia="fr-FR"/>
         </w:rPr>
         <w:drawing>
           <wp:inline distT="114300" distB="114300" distL="114300" distR="114300" wp14:anchorId="110141A5" wp14:editId="78401B7F">
@@ -10654,7 +10873,7 @@
         <w:contextualSpacing/>
       </w:pPr>
       <w:bookmarkStart w:id="60" w:name="h.ru9bkol4qbzc" w:colFirst="0" w:colLast="0"/>
-      <w:bookmarkStart w:id="61" w:name="_Toc416720591"/>
+      <w:bookmarkStart w:id="61" w:name="_Toc416726786"/>
       <w:bookmarkEnd w:id="60"/>
       <w:r>
         <w:lastRenderedPageBreak/>
@@ -10941,7 +11160,13 @@
               <w:ind w:left="15"/>
             </w:pPr>
             <w:r>
-              <w:t>L’utilisateur enregistre son schéma et son point d’arrêt dans un fichiers enregistrés sur son système.</w:t>
+              <w:t>L’utilisateur enregistre son schéma et so</w:t>
+            </w:r>
+            <w:r>
+              <w:t>n point d’arrêt dans un fichier enregistré</w:t>
+            </w:r>
+            <w:r>
+              <w:t xml:space="preserve"> sur son système.</w:t>
             </w:r>
           </w:p>
         </w:tc>
@@ -11327,7 +11552,7 @@
       <w:r>
         <w:rPr>
           <w:noProof/>
-          <w:lang w:eastAsia="fr-CH"/>
+          <w:lang w:val="fr-FR" w:eastAsia="fr-FR"/>
         </w:rPr>
         <w:drawing>
           <wp:inline distT="114300" distB="114300" distL="114300" distR="114300" wp14:anchorId="4E6BDF0E" wp14:editId="1B59091C">
@@ -11383,7 +11608,7 @@
         <w:contextualSpacing/>
       </w:pPr>
       <w:bookmarkStart w:id="67" w:name="h.238r0dr5a245" w:colFirst="0" w:colLast="0"/>
-      <w:bookmarkStart w:id="68" w:name="_Toc416720592"/>
+      <w:bookmarkStart w:id="68" w:name="_Toc416726787"/>
       <w:bookmarkEnd w:id="67"/>
       <w:r>
         <w:lastRenderedPageBreak/>
@@ -11793,7 +12018,13 @@
               <w:spacing w:after="0" w:line="240" w:lineRule="auto"/>
             </w:pPr>
             <w:r>
-              <w:t xml:space="preserve">2. Utilisation du dialogue de sélection de fichier de l’OS. </w:t>
+              <w:t>2. Utilisation du dialogue de sélection de fichier</w:t>
+            </w:r>
+            <w:r>
+              <w:t>s</w:t>
+            </w:r>
+            <w:r>
+              <w:t xml:space="preserve"> de l’OS. </w:t>
             </w:r>
           </w:p>
           <w:p>
@@ -12063,7 +12294,7 @@
       <w:r>
         <w:rPr>
           <w:noProof/>
-          <w:lang w:eastAsia="fr-CH"/>
+          <w:lang w:val="fr-FR" w:eastAsia="fr-FR"/>
         </w:rPr>
         <w:drawing>
           <wp:inline distT="114300" distB="114300" distL="114300" distR="114300" wp14:anchorId="41BF35AA" wp14:editId="5F7A80F7">
@@ -12115,7 +12346,7 @@
         <w:contextualSpacing/>
       </w:pPr>
       <w:bookmarkStart w:id="73" w:name="h.srntmfdmwb36" w:colFirst="0" w:colLast="0"/>
-      <w:bookmarkStart w:id="74" w:name="_Toc416720593"/>
+      <w:bookmarkStart w:id="74" w:name="_Toc416726788"/>
       <w:bookmarkEnd w:id="73"/>
       <w:r>
         <w:lastRenderedPageBreak/>
@@ -12527,7 +12758,16 @@
               <w:spacing w:after="0" w:line="240" w:lineRule="auto"/>
             </w:pPr>
             <w:r>
-              <w:t>3. L’utilisateur appuis sur “Fermer la fenêtre” pour fermer la boite de dialogue.</w:t>
+              <w:t>3. L’utilisateur appuie</w:t>
+            </w:r>
+            <w:r>
+              <w:t xml:space="preserve"> sur “Ferme</w:t>
+            </w:r>
+            <w:r>
+              <w:t>r la fenêtre” pour fermer la boî</w:t>
+            </w:r>
+            <w:r>
+              <w:t>te de dialogue.</w:t>
             </w:r>
           </w:p>
           <w:p>
@@ -12576,7 +12816,28 @@
               <w:spacing w:after="0" w:line="240" w:lineRule="auto"/>
             </w:pPr>
             <w:r>
-              <w:t>3a. L’utilisateur appuis sur “Copier le texte dans le presse papier”, le texte est alors mis dans le presse papier. retour à l’étape 3 du scénario nominal.</w:t>
+              <w:t>3a. L’utilisateur appuie</w:t>
+            </w:r>
+            <w:r>
+              <w:t xml:space="preserve"> sur </w:t>
+            </w:r>
+            <w:r>
+              <w:t>“Copier le texte dans le presse-</w:t>
+            </w:r>
+            <w:r>
+              <w:t>papier”, le tex</w:t>
+            </w:r>
+            <w:r>
+              <w:t>te est alors mis dans le presse-</w:t>
+            </w:r>
+            <w:r>
+              <w:t xml:space="preserve">papier. </w:t>
+            </w:r>
+            <w:r>
+              <w:t>R</w:t>
+            </w:r>
+            <w:r>
+              <w:t>etour à l’étape 3 du scénario nominal.</w:t>
             </w:r>
           </w:p>
         </w:tc>
@@ -12805,7 +13066,7 @@
       <w:r>
         <w:rPr>
           <w:noProof/>
-          <w:lang w:eastAsia="fr-CH"/>
+          <w:lang w:val="fr-FR" w:eastAsia="fr-FR"/>
         </w:rPr>
         <w:drawing>
           <wp:inline distT="114300" distB="114300" distL="114300" distR="114300" wp14:anchorId="79B26522" wp14:editId="4BDECEA6">
@@ -12859,7 +13120,7 @@
         </w:numPr>
         <w:contextualSpacing/>
       </w:pPr>
-      <w:bookmarkStart w:id="79" w:name="_Toc416720594"/>
+      <w:bookmarkStart w:id="79" w:name="_Toc416726789"/>
       <w:r>
         <w:lastRenderedPageBreak/>
         <w:t>Exporter l'équation différentielle (au format PDF)</w:t>
@@ -13142,7 +13403,13 @@
               <w:spacing w:after="0" w:line="240" w:lineRule="auto"/>
             </w:pPr>
             <w:r>
-              <w:t>L’utilisateur peu enregistrer la résolution de l’exercice de l’onglet “résolution” réglé dans l’onglet “simulation” en format PDF.</w:t>
+              <w:t>L’utilisateur peu</w:t>
+            </w:r>
+            <w:r>
+              <w:t>t</w:t>
+            </w:r>
+            <w:r>
+              <w:t xml:space="preserve"> enregistrer la résolution de l’exercice de l’onglet “résolution” réglé dans l’onglet “simulation” en format PDF.</w:t>
             </w:r>
           </w:p>
         </w:tc>
@@ -13338,7 +13605,10 @@
               <w:spacing w:after="0" w:line="240" w:lineRule="auto"/>
             </w:pPr>
             <w:r>
-              <w:t>4. Un message avertis l’utilisateur que rien n’a été enregistré.</w:t>
+              <w:t>4. Un message avertit</w:t>
+            </w:r>
+            <w:r>
+              <w:t xml:space="preserve"> l’utilisateur que rien n’a été enregistré.</w:t>
             </w:r>
           </w:p>
         </w:tc>
@@ -13573,7 +13843,7 @@
       <w:r>
         <w:rPr>
           <w:noProof/>
-          <w:lang w:eastAsia="fr-CH"/>
+          <w:lang w:val="fr-FR" w:eastAsia="fr-FR"/>
         </w:rPr>
         <w:drawing>
           <wp:inline distT="114300" distB="114300" distL="114300" distR="114300" wp14:anchorId="3DAA958A" wp14:editId="5437A3CD">
@@ -13626,7 +13896,7 @@
         <w:contextualSpacing/>
       </w:pPr>
       <w:bookmarkStart w:id="82" w:name="h.o3d2wldei7lj" w:colFirst="0" w:colLast="0"/>
-      <w:bookmarkStart w:id="83" w:name="_Toc416720595"/>
+      <w:bookmarkStart w:id="83" w:name="_Toc416726790"/>
       <w:bookmarkEnd w:id="82"/>
       <w:r>
         <w:lastRenderedPageBreak/>
@@ -13799,7 +14069,13 @@
               <w:spacing w:after="0" w:line="240" w:lineRule="auto"/>
             </w:pPr>
             <w:r>
-              <w:t>Ajout du réservoir sans écraser graphiquement les autres réservoirs au dessus du réservoir principal.</w:t>
+              <w:t>Ajout du réservoir sans écraser graphiq</w:t>
+            </w:r>
+            <w:r>
+              <w:t>uement les autres réservoirs au-</w:t>
+            </w:r>
+            <w:r>
+              <w:t>dessus du réservoir principal.</w:t>
             </w:r>
           </w:p>
         </w:tc>
@@ -14479,7 +14755,10 @@
               <w:spacing w:after="0" w:line="240" w:lineRule="auto"/>
             </w:pPr>
             <w:r>
-              <w:t>Mettre le texte dans le presse papier de l’OS.</w:t>
+              <w:t>Mettre le texte dans le presse-</w:t>
+            </w:r>
+            <w:r>
+              <w:t>papier de l’OS.</w:t>
             </w:r>
           </w:p>
         </w:tc>
@@ -15147,7 +15426,10 @@
               <w:spacing w:after="0" w:line="240" w:lineRule="auto"/>
             </w:pPr>
             <w:r>
-              <w:t>Seules les champs utiles sont visibles.</w:t>
+              <w:t>Seul</w:t>
+            </w:r>
+            <w:r>
+              <w:t>s les champs utiles sont visibles.</w:t>
             </w:r>
           </w:p>
         </w:tc>
@@ -15379,24 +15661,6 @@
     </w:p>
     <w:p>
       <w:pPr>
-        <w:pStyle w:val="Titre1"/>
-        <w:numPr>
-          <w:ilvl w:val="0"/>
-          <w:numId w:val="9"/>
-        </w:numPr>
-        <w:contextualSpacing/>
-      </w:pPr>
-      <w:bookmarkStart w:id="86" w:name="h.azj5wolqujfd" w:colFirst="0" w:colLast="0"/>
-      <w:bookmarkStart w:id="87" w:name="_Toc416720596"/>
-      <w:bookmarkEnd w:id="86"/>
-      <w:r>
-        <w:lastRenderedPageBreak/>
-        <w:t>Spécifications techniques</w:t>
-      </w:r>
-      <w:bookmarkEnd w:id="87"/>
-    </w:p>
-    <w:p>
-      <w:pPr>
         <w:sectPr>
           <w:footerReference w:type="default" r:id="rId24"/>
           <w:footerReference w:type="first" r:id="rId25"/>
@@ -15407,11 +15671,28 @@
           <w:titlePg/>
         </w:sectPr>
       </w:pPr>
+      <w:bookmarkStart w:id="86" w:name="h.azj5wolqujfd" w:colFirst="0" w:colLast="0"/>
+      <w:bookmarkStart w:id="87" w:name="h.quitgtpbt4xc" w:colFirst="0" w:colLast="0"/>
+      <w:bookmarkEnd w:id="86"/>
+      <w:bookmarkEnd w:id="87"/>
+    </w:p>
+    <w:p>
+      <w:pPr>
+        <w:pStyle w:val="Titre1"/>
+        <w:numPr>
+          <w:ilvl w:val="0"/>
+          <w:numId w:val="9"/>
+        </w:numPr>
+        <w:contextualSpacing/>
+      </w:pPr>
+      <w:bookmarkStart w:id="88" w:name="h.ohxmb348jp7i" w:colFirst="0" w:colLast="0"/>
+      <w:bookmarkStart w:id="89" w:name="_Toc416726791"/>
+      <w:bookmarkEnd w:id="88"/>
       <w:r>
-        <w:t>Ce chapitre est consacré aux spécifications techniques</w:t>
+        <w:lastRenderedPageBreak/>
+        <w:t>Spécifications techniques</w:t>
       </w:r>
-      <w:bookmarkStart w:id="88" w:name="h.quitgtpbt4xc" w:colFirst="0" w:colLast="0"/>
-      <w:bookmarkEnd w:id="88"/>
+      <w:bookmarkEnd w:id="89"/>
     </w:p>
     <w:p>
       <w:pPr>
@@ -15422,11 +15703,8 @@
         </w:numPr>
         <w:contextualSpacing/>
       </w:pPr>
-      <w:bookmarkStart w:id="89" w:name="h.ohxmb348jp7i" w:colFirst="0" w:colLast="0"/>
-      <w:bookmarkStart w:id="90" w:name="_Toc416720597"/>
-      <w:bookmarkEnd w:id="89"/>
+      <w:bookmarkStart w:id="90" w:name="_Toc416726792"/>
       <w:r>
-        <w:lastRenderedPageBreak/>
         <w:t>Diagramme de classe comple</w:t>
       </w:r>
       <w:r>
@@ -15443,12 +15721,20 @@
       <w:r>
         <w:rPr>
           <w:noProof/>
-          <w:lang w:eastAsia="fr-CH"/>
+          <w:lang w:val="fr-FR" w:eastAsia="fr-FR"/>
         </w:rPr>
         <w:drawing>
-          <wp:inline distT="0" distB="0" distL="0" distR="0" wp14:anchorId="379664DA" wp14:editId="08646FBE">
-            <wp:extent cx="6398503" cy="4993574"/>
-            <wp:effectExtent l="0" t="0" r="2540" b="0"/>
+          <wp:anchor distT="0" distB="0" distL="114300" distR="114300" simplePos="0" relativeHeight="251659264" behindDoc="0" locked="0" layoutInCell="1" allowOverlap="1" wp14:anchorId="3AE3E152" wp14:editId="5C4AB1E2">
+            <wp:simplePos x="0" y="0"/>
+            <wp:positionH relativeFrom="column">
+              <wp:posOffset>1081239</wp:posOffset>
+            </wp:positionH>
+            <wp:positionV relativeFrom="paragraph">
+              <wp:posOffset>66040</wp:posOffset>
+            </wp:positionV>
+            <wp:extent cx="6740470" cy="5260452"/>
+            <wp:effectExtent l="0" t="0" r="0" b="0"/>
+            <wp:wrapNone/>
             <wp:docPr id="8" name="Image 8" descr="DiagrammeDeClasse.png"/>
             <wp:cNvGraphicFramePr>
               <a:graphicFrameLocks xmlns:a="http://schemas.openxmlformats.org/drawingml/2006/main" noChangeAspect="1"/>
@@ -15476,7 +15762,7 @@
                   <pic:spPr bwMode="auto">
                     <a:xfrm>
                       <a:off x="0" y="0"/>
-                      <a:ext cx="6403952" cy="4997826"/>
+                      <a:ext cx="6740470" cy="5260452"/>
                     </a:xfrm>
                     <a:prstGeom prst="rect">
                       <a:avLst/>
@@ -15489,12 +15775,21 @@
                       <a:ext uri="{53640926-AAD7-44D8-BBD7-CCE9431645EC}">
                         <a14:shadowObscured xmlns:a14="http://schemas.microsoft.com/office/drawing/2010/main"/>
                       </a:ext>
+                      <a:ext uri="{FAA26D3D-D897-4be2-8F04-BA451C77F1D7}">
+                        <ma14:placeholderFlag xmlns:ma14="http://schemas.microsoft.com/office/mac/drawingml/2011/main"/>
+                      </a:ext>
                     </a:extLst>
                   </pic:spPr>
                 </pic:pic>
               </a:graphicData>
             </a:graphic>
-          </wp:inline>
+            <wp14:sizeRelH relativeFrom="page">
+              <wp14:pctWidth>0</wp14:pctWidth>
+            </wp14:sizeRelH>
+            <wp14:sizeRelV relativeFrom="page">
+              <wp14:pctHeight>0</wp14:pctHeight>
+            </wp14:sizeRelV>
+          </wp:anchor>
         </w:drawing>
       </w:r>
     </w:p>
@@ -15510,7 +15805,7 @@
 </file>
 
 <file path=word/endnotes.xml><?xml version="1.0" encoding="utf-8"?>
-<w:endnotes xmlns:wpc="http://schemas.microsoft.com/office/word/2010/wordprocessingCanvas" xmlns:mc="http://schemas.openxmlformats.org/markup-compatibility/2006" xmlns:o="urn:schemas-microsoft-com:office:office" xmlns:r="http://schemas.openxmlformats.org/officeDocument/2006/relationships" xmlns:m="http://schemas.openxmlformats.org/officeDocument/2006/math" xmlns:v="urn:schemas-microsoft-com:vml" xmlns:wp14="http://schemas.microsoft.com/office/word/2010/wordprocessingDrawing" xmlns:wp="http://schemas.openxmlformats.org/drawingml/2006/wordprocessingDrawing" xmlns:w10="urn:schemas-microsoft-com:office:word" xmlns:w="http://schemas.openxmlformats.org/wordprocessingml/2006/main" xmlns:w14="http://schemas.microsoft.com/office/word/2010/wordml" xmlns:w15="http://schemas.microsoft.com/office/word/2012/wordml" xmlns:wpg="http://schemas.microsoft.com/office/word/2010/wordprocessingGroup" xmlns:wpi="http://schemas.microsoft.com/office/word/2010/wordprocessingInk" xmlns:wne="http://schemas.microsoft.com/office/word/2006/wordml" xmlns:wps="http://schemas.microsoft.com/office/word/2010/wordprocessingShape" mc:Ignorable="w14 w15 wp14">
+<w:endnotes xmlns:wpc="http://schemas.microsoft.com/office/word/2010/wordprocessingCanvas" xmlns:mo="http://schemas.microsoft.com/office/mac/office/2008/main" xmlns:mc="http://schemas.openxmlformats.org/markup-compatibility/2006" xmlns:mv="urn:schemas-microsoft-com:mac:vml" xmlns:o="urn:schemas-microsoft-com:office:office" xmlns:r="http://schemas.openxmlformats.org/officeDocument/2006/relationships" xmlns:m="http://schemas.openxmlformats.org/officeDocument/2006/math" xmlns:v="urn:schemas-microsoft-com:vml" xmlns:wp14="http://schemas.microsoft.com/office/word/2010/wordprocessingDrawing" xmlns:wp="http://schemas.openxmlformats.org/drawingml/2006/wordprocessingDrawing" xmlns:w10="urn:schemas-microsoft-com:office:word" xmlns:w="http://schemas.openxmlformats.org/wordprocessingml/2006/main" xmlns:w14="http://schemas.microsoft.com/office/word/2010/wordml" xmlns:w15="http://schemas.microsoft.com/office/word/2012/wordml" xmlns:wpg="http://schemas.microsoft.com/office/word/2010/wordprocessingGroup" xmlns:wpi="http://schemas.microsoft.com/office/word/2010/wordprocessingInk" xmlns:wne="http://schemas.microsoft.com/office/word/2006/wordml" xmlns:wps="http://schemas.microsoft.com/office/word/2010/wordprocessingShape" mc:Ignorable="w14 w15 wp14">
   <w:endnote w:type="separator" w:id="-1">
     <w:p>
       <w:pPr>
@@ -15535,7 +15830,7 @@
 </file>
 
 <file path=word/footer1.xml><?xml version="1.0" encoding="utf-8"?>
-<w:ftr xmlns:wpc="http://schemas.microsoft.com/office/word/2010/wordprocessingCanvas" xmlns:mc="http://schemas.openxmlformats.org/markup-compatibility/2006" xmlns:o="urn:schemas-microsoft-com:office:office" xmlns:r="http://schemas.openxmlformats.org/officeDocument/2006/relationships" xmlns:m="http://schemas.openxmlformats.org/officeDocument/2006/math" xmlns:v="urn:schemas-microsoft-com:vml" xmlns:wp14="http://schemas.microsoft.com/office/word/2010/wordprocessingDrawing" xmlns:wp="http://schemas.openxmlformats.org/drawingml/2006/wordprocessingDrawing" xmlns:w10="urn:schemas-microsoft-com:office:word" xmlns:w="http://schemas.openxmlformats.org/wordprocessingml/2006/main" xmlns:w14="http://schemas.microsoft.com/office/word/2010/wordml" xmlns:w15="http://schemas.microsoft.com/office/word/2012/wordml" xmlns:wpg="http://schemas.microsoft.com/office/word/2010/wordprocessingGroup" xmlns:wpi="http://schemas.microsoft.com/office/word/2010/wordprocessingInk" xmlns:wne="http://schemas.microsoft.com/office/word/2006/wordml" xmlns:wps="http://schemas.microsoft.com/office/word/2010/wordprocessingShape" mc:Ignorable="w14 w15 wp14">
+<w:ftr xmlns:wpc="http://schemas.microsoft.com/office/word/2010/wordprocessingCanvas" xmlns:mo="http://schemas.microsoft.com/office/mac/office/2008/main" xmlns:mc="http://schemas.openxmlformats.org/markup-compatibility/2006" xmlns:mv="urn:schemas-microsoft-com:mac:vml" xmlns:o="urn:schemas-microsoft-com:office:office" xmlns:r="http://schemas.openxmlformats.org/officeDocument/2006/relationships" xmlns:m="http://schemas.openxmlformats.org/officeDocument/2006/math" xmlns:v="urn:schemas-microsoft-com:vml" xmlns:wp14="http://schemas.microsoft.com/office/word/2010/wordprocessingDrawing" xmlns:wp="http://schemas.openxmlformats.org/drawingml/2006/wordprocessingDrawing" xmlns:w10="urn:schemas-microsoft-com:office:word" xmlns:w="http://schemas.openxmlformats.org/wordprocessingml/2006/main" xmlns:w14="http://schemas.microsoft.com/office/word/2010/wordml" xmlns:w15="http://schemas.microsoft.com/office/word/2012/wordml" xmlns:wpg="http://schemas.microsoft.com/office/word/2010/wordprocessingGroup" xmlns:wpi="http://schemas.microsoft.com/office/word/2010/wordprocessingInk" xmlns:wne="http://schemas.microsoft.com/office/word/2006/wordml" xmlns:wps="http://schemas.microsoft.com/office/word/2010/wordprocessingShape" mc:Ignorable="w14 w15 wp14">
   <w:p>
     <w:pPr>
       <w:tabs>
@@ -15549,7 +15844,7 @@
 </file>
 
 <file path=word/footer2.xml><?xml version="1.0" encoding="utf-8"?>
-<w:ftr xmlns:wpc="http://schemas.microsoft.com/office/word/2010/wordprocessingCanvas" xmlns:mc="http://schemas.openxmlformats.org/markup-compatibility/2006" xmlns:o="urn:schemas-microsoft-com:office:office" xmlns:r="http://schemas.openxmlformats.org/officeDocument/2006/relationships" xmlns:m="http://schemas.openxmlformats.org/officeDocument/2006/math" xmlns:v="urn:schemas-microsoft-com:vml" xmlns:wp14="http://schemas.microsoft.com/office/word/2010/wordprocessingDrawing" xmlns:wp="http://schemas.openxmlformats.org/drawingml/2006/wordprocessingDrawing" xmlns:w10="urn:schemas-microsoft-com:office:word" xmlns:w="http://schemas.openxmlformats.org/wordprocessingml/2006/main" xmlns:w14="http://schemas.microsoft.com/office/word/2010/wordml" xmlns:w15="http://schemas.microsoft.com/office/word/2012/wordml" xmlns:wpg="http://schemas.microsoft.com/office/word/2010/wordprocessingGroup" xmlns:wpi="http://schemas.microsoft.com/office/word/2010/wordprocessingInk" xmlns:wne="http://schemas.microsoft.com/office/word/2006/wordml" xmlns:wps="http://schemas.microsoft.com/office/word/2010/wordprocessingShape" mc:Ignorable="w14 w15 wp14">
+<w:ftr xmlns:wpc="http://schemas.microsoft.com/office/word/2010/wordprocessingCanvas" xmlns:mo="http://schemas.microsoft.com/office/mac/office/2008/main" xmlns:mc="http://schemas.openxmlformats.org/markup-compatibility/2006" xmlns:mv="urn:schemas-microsoft-com:mac:vml" xmlns:o="urn:schemas-microsoft-com:office:office" xmlns:r="http://schemas.openxmlformats.org/officeDocument/2006/relationships" xmlns:m="http://schemas.openxmlformats.org/officeDocument/2006/math" xmlns:v="urn:schemas-microsoft-com:vml" xmlns:wp14="http://schemas.microsoft.com/office/word/2010/wordprocessingDrawing" xmlns:wp="http://schemas.openxmlformats.org/drawingml/2006/wordprocessingDrawing" xmlns:w10="urn:schemas-microsoft-com:office:word" xmlns:w="http://schemas.openxmlformats.org/wordprocessingml/2006/main" xmlns:w14="http://schemas.microsoft.com/office/word/2010/wordml" xmlns:w15="http://schemas.microsoft.com/office/word/2012/wordml" xmlns:wpg="http://schemas.microsoft.com/office/word/2010/wordprocessingGroup" xmlns:wpi="http://schemas.microsoft.com/office/word/2010/wordprocessingInk" xmlns:wne="http://schemas.microsoft.com/office/word/2006/wordml" xmlns:wps="http://schemas.microsoft.com/office/word/2010/wordprocessingShape" mc:Ignorable="w14 w15 wp14">
   <w:p>
     <w:pPr>
       <w:pStyle w:val="Pieddepage"/>
@@ -15570,7 +15865,7 @@
 </file>
 
 <file path=word/footer3.xml><?xml version="1.0" encoding="utf-8"?>
-<w:ftr xmlns:wpc="http://schemas.microsoft.com/office/word/2010/wordprocessingCanvas" xmlns:mc="http://schemas.openxmlformats.org/markup-compatibility/2006" xmlns:o="urn:schemas-microsoft-com:office:office" xmlns:r="http://schemas.openxmlformats.org/officeDocument/2006/relationships" xmlns:m="http://schemas.openxmlformats.org/officeDocument/2006/math" xmlns:v="urn:schemas-microsoft-com:vml" xmlns:wp14="http://schemas.microsoft.com/office/word/2010/wordprocessingDrawing" xmlns:wp="http://schemas.openxmlformats.org/drawingml/2006/wordprocessingDrawing" xmlns:w10="urn:schemas-microsoft-com:office:word" xmlns:w="http://schemas.openxmlformats.org/wordprocessingml/2006/main" xmlns:w14="http://schemas.microsoft.com/office/word/2010/wordml" xmlns:w15="http://schemas.microsoft.com/office/word/2012/wordml" xmlns:wpg="http://schemas.microsoft.com/office/word/2010/wordprocessingGroup" xmlns:wpi="http://schemas.microsoft.com/office/word/2010/wordprocessingInk" xmlns:wne="http://schemas.microsoft.com/office/word/2006/wordml" xmlns:wps="http://schemas.microsoft.com/office/word/2010/wordprocessingShape" mc:Ignorable="w14 w15 wp14">
+<w:ftr xmlns:wpc="http://schemas.microsoft.com/office/word/2010/wordprocessingCanvas" xmlns:mo="http://schemas.microsoft.com/office/mac/office/2008/main" xmlns:mc="http://schemas.openxmlformats.org/markup-compatibility/2006" xmlns:mv="urn:schemas-microsoft-com:mac:vml" xmlns:o="urn:schemas-microsoft-com:office:office" xmlns:r="http://schemas.openxmlformats.org/officeDocument/2006/relationships" xmlns:m="http://schemas.openxmlformats.org/officeDocument/2006/math" xmlns:v="urn:schemas-microsoft-com:vml" xmlns:wp14="http://schemas.microsoft.com/office/word/2010/wordprocessingDrawing" xmlns:wp="http://schemas.openxmlformats.org/drawingml/2006/wordprocessingDrawing" xmlns:w10="urn:schemas-microsoft-com:office:word" xmlns:w="http://schemas.openxmlformats.org/wordprocessingml/2006/main" xmlns:w14="http://schemas.microsoft.com/office/word/2010/wordml" xmlns:w15="http://schemas.microsoft.com/office/word/2012/wordml" xmlns:wpg="http://schemas.microsoft.com/office/word/2010/wordprocessingGroup" xmlns:wpi="http://schemas.microsoft.com/office/word/2010/wordprocessingInk" xmlns:wne="http://schemas.microsoft.com/office/word/2006/wordml" xmlns:wps="http://schemas.microsoft.com/office/word/2010/wordprocessingShape" mc:Ignorable="w14 w15 wp14">
   <w:sdt>
     <w:sdtPr>
       <w:id w:val="1959365318"/>
@@ -15599,7 +15894,7 @@
             <w:noProof/>
             <w:lang w:val="fr-FR"/>
           </w:rPr>
-          <w:t>5</w:t>
+          <w:t>28</w:t>
         </w:r>
         <w:r>
           <w:fldChar w:fldCharType="end"/>
@@ -15611,7 +15906,7 @@
 </file>
 
 <file path=word/footer4.xml><?xml version="1.0" encoding="utf-8"?>
-<w:ftr xmlns:wpc="http://schemas.microsoft.com/office/word/2010/wordprocessingCanvas" xmlns:mc="http://schemas.openxmlformats.org/markup-compatibility/2006" xmlns:o="urn:schemas-microsoft-com:office:office" xmlns:r="http://schemas.openxmlformats.org/officeDocument/2006/relationships" xmlns:m="http://schemas.openxmlformats.org/officeDocument/2006/math" xmlns:v="urn:schemas-microsoft-com:vml" xmlns:wp14="http://schemas.microsoft.com/office/word/2010/wordprocessingDrawing" xmlns:wp="http://schemas.openxmlformats.org/drawingml/2006/wordprocessingDrawing" xmlns:w10="urn:schemas-microsoft-com:office:word" xmlns:w="http://schemas.openxmlformats.org/wordprocessingml/2006/main" xmlns:w14="http://schemas.microsoft.com/office/word/2010/wordml" xmlns:w15="http://schemas.microsoft.com/office/word/2012/wordml" xmlns:wpg="http://schemas.microsoft.com/office/word/2010/wordprocessingGroup" xmlns:wpi="http://schemas.microsoft.com/office/word/2010/wordprocessingInk" xmlns:wne="http://schemas.microsoft.com/office/word/2006/wordml" xmlns:wps="http://schemas.microsoft.com/office/word/2010/wordprocessingShape" mc:Ignorable="w14 w15 wp14">
+<w:ftr xmlns:wpc="http://schemas.microsoft.com/office/word/2010/wordprocessingCanvas" xmlns:mo="http://schemas.microsoft.com/office/mac/office/2008/main" xmlns:mc="http://schemas.openxmlformats.org/markup-compatibility/2006" xmlns:mv="urn:schemas-microsoft-com:mac:vml" xmlns:o="urn:schemas-microsoft-com:office:office" xmlns:r="http://schemas.openxmlformats.org/officeDocument/2006/relationships" xmlns:m="http://schemas.openxmlformats.org/officeDocument/2006/math" xmlns:v="urn:schemas-microsoft-com:vml" xmlns:wp14="http://schemas.microsoft.com/office/word/2010/wordprocessingDrawing" xmlns:wp="http://schemas.openxmlformats.org/drawingml/2006/wordprocessingDrawing" xmlns:w10="urn:schemas-microsoft-com:office:word" xmlns:w="http://schemas.openxmlformats.org/wordprocessingml/2006/main" xmlns:w14="http://schemas.microsoft.com/office/word/2010/wordml" xmlns:w15="http://schemas.microsoft.com/office/word/2012/wordml" xmlns:wpg="http://schemas.microsoft.com/office/word/2010/wordprocessingGroup" xmlns:wpi="http://schemas.microsoft.com/office/word/2010/wordprocessingInk" xmlns:wne="http://schemas.microsoft.com/office/word/2006/wordml" xmlns:wps="http://schemas.microsoft.com/office/word/2010/wordprocessingShape" mc:Ignorable="w14 w15 wp14">
   <w:sdt>
     <w:sdtPr>
       <w:id w:val="3786567"/>
@@ -15652,7 +15947,7 @@
 </file>
 
 <file path=word/footnotes.xml><?xml version="1.0" encoding="utf-8"?>
-<w:footnotes xmlns:wpc="http://schemas.microsoft.com/office/word/2010/wordprocessingCanvas" xmlns:mc="http://schemas.openxmlformats.org/markup-compatibility/2006" xmlns:o="urn:schemas-microsoft-com:office:office" xmlns:r="http://schemas.openxmlformats.org/officeDocument/2006/relationships" xmlns:m="http://schemas.openxmlformats.org/officeDocument/2006/math" xmlns:v="urn:schemas-microsoft-com:vml" xmlns:wp14="http://schemas.microsoft.com/office/word/2010/wordprocessingDrawing" xmlns:wp="http://schemas.openxmlformats.org/drawingml/2006/wordprocessingDrawing" xmlns:w10="urn:schemas-microsoft-com:office:word" xmlns:w="http://schemas.openxmlformats.org/wordprocessingml/2006/main" xmlns:w14="http://schemas.microsoft.com/office/word/2010/wordml" xmlns:w15="http://schemas.microsoft.com/office/word/2012/wordml" xmlns:wpg="http://schemas.microsoft.com/office/word/2010/wordprocessingGroup" xmlns:wpi="http://schemas.microsoft.com/office/word/2010/wordprocessingInk" xmlns:wne="http://schemas.microsoft.com/office/word/2006/wordml" xmlns:wps="http://schemas.microsoft.com/office/word/2010/wordprocessingShape" mc:Ignorable="w14 w15 wp14">
+<w:footnotes xmlns:wpc="http://schemas.microsoft.com/office/word/2010/wordprocessingCanvas" xmlns:mo="http://schemas.microsoft.com/office/mac/office/2008/main" xmlns:mc="http://schemas.openxmlformats.org/markup-compatibility/2006" xmlns:mv="urn:schemas-microsoft-com:mac:vml" xmlns:o="urn:schemas-microsoft-com:office:office" xmlns:r="http://schemas.openxmlformats.org/officeDocument/2006/relationships" xmlns:m="http://schemas.openxmlformats.org/officeDocument/2006/math" xmlns:v="urn:schemas-microsoft-com:vml" xmlns:wp14="http://schemas.microsoft.com/office/word/2010/wordprocessingDrawing" xmlns:wp="http://schemas.openxmlformats.org/drawingml/2006/wordprocessingDrawing" xmlns:w10="urn:schemas-microsoft-com:office:word" xmlns:w="http://schemas.openxmlformats.org/wordprocessingml/2006/main" xmlns:w14="http://schemas.microsoft.com/office/word/2010/wordml" xmlns:w15="http://schemas.microsoft.com/office/word/2012/wordml" xmlns:wpg="http://schemas.microsoft.com/office/word/2010/wordprocessingGroup" xmlns:wpi="http://schemas.microsoft.com/office/word/2010/wordprocessingInk" xmlns:wne="http://schemas.microsoft.com/office/word/2006/wordml" xmlns:wps="http://schemas.microsoft.com/office/word/2010/wordprocessingShape" mc:Ignorable="w14 w15 wp14">
   <w:footnote w:type="separator" w:id="-1">
     <w:p>
       <w:pPr>
@@ -15677,7 +15972,7 @@
 </file>
 
 <file path=word/header1.xml><?xml version="1.0" encoding="utf-8"?>
-<w:hdr xmlns:wpc="http://schemas.microsoft.com/office/word/2010/wordprocessingCanvas" xmlns:mc="http://schemas.openxmlformats.org/markup-compatibility/2006" xmlns:o="urn:schemas-microsoft-com:office:office" xmlns:r="http://schemas.openxmlformats.org/officeDocument/2006/relationships" xmlns:m="http://schemas.openxmlformats.org/officeDocument/2006/math" xmlns:v="urn:schemas-microsoft-com:vml" xmlns:wp14="http://schemas.microsoft.com/office/word/2010/wordprocessingDrawing" xmlns:wp="http://schemas.openxmlformats.org/drawingml/2006/wordprocessingDrawing" xmlns:w10="urn:schemas-microsoft-com:office:word" xmlns:w="http://schemas.openxmlformats.org/wordprocessingml/2006/main" xmlns:w14="http://schemas.microsoft.com/office/word/2010/wordml" xmlns:w15="http://schemas.microsoft.com/office/word/2012/wordml" xmlns:wpg="http://schemas.microsoft.com/office/word/2010/wordprocessingGroup" xmlns:wpi="http://schemas.microsoft.com/office/word/2010/wordprocessingInk" xmlns:wne="http://schemas.microsoft.com/office/word/2006/wordml" xmlns:wps="http://schemas.microsoft.com/office/word/2010/wordprocessingShape" mc:Ignorable="w14 w15 wp14">
+<w:hdr xmlns:wpc="http://schemas.microsoft.com/office/word/2010/wordprocessingCanvas" xmlns:mo="http://schemas.microsoft.com/office/mac/office/2008/main" xmlns:mc="http://schemas.openxmlformats.org/markup-compatibility/2006" xmlns:mv="urn:schemas-microsoft-com:mac:vml" xmlns:o="urn:schemas-microsoft-com:office:office" xmlns:r="http://schemas.openxmlformats.org/officeDocument/2006/relationships" xmlns:m="http://schemas.openxmlformats.org/officeDocument/2006/math" xmlns:v="urn:schemas-microsoft-com:vml" xmlns:wp14="http://schemas.microsoft.com/office/word/2010/wordprocessingDrawing" xmlns:wp="http://schemas.openxmlformats.org/drawingml/2006/wordprocessingDrawing" xmlns:w10="urn:schemas-microsoft-com:office:word" xmlns:w="http://schemas.openxmlformats.org/wordprocessingml/2006/main" xmlns:w14="http://schemas.microsoft.com/office/word/2010/wordml" xmlns:w15="http://schemas.microsoft.com/office/word/2012/wordml" xmlns:wpg="http://schemas.microsoft.com/office/word/2010/wordprocessingGroup" xmlns:wpi="http://schemas.microsoft.com/office/word/2010/wordprocessingInk" xmlns:wne="http://schemas.microsoft.com/office/word/2006/wordml" xmlns:wps="http://schemas.microsoft.com/office/word/2010/wordprocessingShape" mc:Ignorable="w14 w15 wp14">
   <w:p>
     <w:pPr>
       <w:tabs>
@@ -15695,7 +15990,7 @@
     <w:r>
       <w:rPr>
         <w:noProof/>
-        <w:lang w:eastAsia="fr-CH"/>
+        <w:lang w:val="fr-FR" w:eastAsia="fr-FR"/>
       </w:rPr>
       <w:drawing>
         <wp:anchor distT="0" distB="0" distL="114300" distR="114300" simplePos="0" relativeHeight="251656192" behindDoc="0" locked="0" layoutInCell="0" hidden="0" allowOverlap="0" wp14:anchorId="0532FBB7" wp14:editId="0FEF5E3F">
@@ -15744,7 +16039,7 @@
     <w:r>
       <w:rPr>
         <w:noProof/>
-        <w:lang w:eastAsia="fr-CH"/>
+        <w:lang w:val="fr-FR" w:eastAsia="fr-FR"/>
       </w:rPr>
       <w:drawing>
         <wp:anchor distT="0" distB="0" distL="114300" distR="114300" simplePos="0" relativeHeight="251658240" behindDoc="0" locked="0" layoutInCell="0" hidden="0" allowOverlap="0" wp14:anchorId="6CFF444A" wp14:editId="17EBCDEF">
@@ -15819,7 +16114,7 @@
 </file>
 
 <file path=word/numbering.xml><?xml version="1.0" encoding="utf-8"?>
-<w:numbering xmlns:wpc="http://schemas.microsoft.com/office/word/2010/wordprocessingCanvas" xmlns:mc="http://schemas.openxmlformats.org/markup-compatibility/2006" xmlns:o="urn:schemas-microsoft-com:office:office" xmlns:r="http://schemas.openxmlformats.org/officeDocument/2006/relationships" xmlns:m="http://schemas.openxmlformats.org/officeDocument/2006/math" xmlns:v="urn:schemas-microsoft-com:vml" xmlns:wp14="http://schemas.microsoft.com/office/word/2010/wordprocessingDrawing" xmlns:wp="http://schemas.openxmlformats.org/drawingml/2006/wordprocessingDrawing" xmlns:w10="urn:schemas-microsoft-com:office:word" xmlns:w="http://schemas.openxmlformats.org/wordprocessingml/2006/main" xmlns:w14="http://schemas.microsoft.com/office/word/2010/wordml" xmlns:w15="http://schemas.microsoft.com/office/word/2012/wordml" xmlns:wpg="http://schemas.microsoft.com/office/word/2010/wordprocessingGroup" xmlns:wpi="http://schemas.microsoft.com/office/word/2010/wordprocessingInk" xmlns:wne="http://schemas.microsoft.com/office/word/2006/wordml" xmlns:wps="http://schemas.microsoft.com/office/word/2010/wordprocessingShape" mc:Ignorable="w14 w15 wp14">
+<w:numbering xmlns:wpc="http://schemas.microsoft.com/office/word/2010/wordprocessingCanvas" xmlns:mo="http://schemas.microsoft.com/office/mac/office/2008/main" xmlns:mc="http://schemas.openxmlformats.org/markup-compatibility/2006" xmlns:mv="urn:schemas-microsoft-com:mac:vml" xmlns:o="urn:schemas-microsoft-com:office:office" xmlns:r="http://schemas.openxmlformats.org/officeDocument/2006/relationships" xmlns:m="http://schemas.openxmlformats.org/officeDocument/2006/math" xmlns:v="urn:schemas-microsoft-com:vml" xmlns:wp14="http://schemas.microsoft.com/office/word/2010/wordprocessingDrawing" xmlns:wp="http://schemas.openxmlformats.org/drawingml/2006/wordprocessingDrawing" xmlns:w10="urn:schemas-microsoft-com:office:word" xmlns:w="http://schemas.openxmlformats.org/wordprocessingml/2006/main" xmlns:w14="http://schemas.microsoft.com/office/word/2010/wordml" xmlns:w15="http://schemas.microsoft.com/office/word/2012/wordml" xmlns:wpg="http://schemas.microsoft.com/office/word/2010/wordprocessingGroup" xmlns:wpi="http://schemas.microsoft.com/office/word/2010/wordprocessingInk" xmlns:wne="http://schemas.microsoft.com/office/word/2006/wordml" xmlns:wps="http://schemas.microsoft.com/office/word/2010/wordprocessingShape" mc:Ignorable="w14 w15 wp14">
   <w:abstractNum w:abstractNumId="0">
     <w:nsid w:val="00252CBF"/>
     <w:multiLevelType w:val="multilevel"/>
@@ -18054,6 +18349,92 @@
     </w:lvl>
   </w:abstractNum>
   <w:abstractNum w:abstractNumId="20">
+    <w:nsid w:val="56925631"/>
+    <w:multiLevelType w:val="multilevel"/>
+    <w:tmpl w:val="C8424310"/>
+    <w:lvl w:ilvl="0">
+      <w:start w:val="1"/>
+      <w:numFmt w:val="decimal"/>
+      <w:lvlText w:val="%1"/>
+      <w:lvlJc w:val="left"/>
+      <w:pPr>
+        <w:ind w:left="432" w:firstLine="0"/>
+      </w:pPr>
+    </w:lvl>
+    <w:lvl w:ilvl="1">
+      <w:start w:val="1"/>
+      <w:numFmt w:val="decimal"/>
+      <w:lvlText w:val="%1.%2"/>
+      <w:lvlJc w:val="left"/>
+      <w:pPr>
+        <w:ind w:left="567" w:firstLine="0"/>
+      </w:pPr>
+    </w:lvl>
+    <w:lvl w:ilvl="2">
+      <w:start w:val="1"/>
+      <w:numFmt w:val="decimal"/>
+      <w:lvlText w:val="%1.%2.%3"/>
+      <w:lvlJc w:val="left"/>
+      <w:pPr>
+        <w:ind w:left="720" w:firstLine="0"/>
+      </w:pPr>
+    </w:lvl>
+    <w:lvl w:ilvl="3">
+      <w:start w:val="1"/>
+      <w:numFmt w:val="decimal"/>
+      <w:lvlText w:val="%1.%2.%3.%4"/>
+      <w:lvlJc w:val="left"/>
+      <w:pPr>
+        <w:ind w:left="864" w:firstLine="0"/>
+      </w:pPr>
+    </w:lvl>
+    <w:lvl w:ilvl="4">
+      <w:start w:val="1"/>
+      <w:numFmt w:val="decimal"/>
+      <w:lvlText w:val="%1.%2.%3.%4.%5"/>
+      <w:lvlJc w:val="left"/>
+      <w:pPr>
+        <w:ind w:left="1008" w:firstLine="0"/>
+      </w:pPr>
+    </w:lvl>
+    <w:lvl w:ilvl="5">
+      <w:start w:val="1"/>
+      <w:numFmt w:val="decimal"/>
+      <w:lvlText w:val="%1.%2.%3.%4.%5.%6"/>
+      <w:lvlJc w:val="left"/>
+      <w:pPr>
+        <w:ind w:left="1152" w:firstLine="0"/>
+      </w:pPr>
+    </w:lvl>
+    <w:lvl w:ilvl="6">
+      <w:start w:val="1"/>
+      <w:numFmt w:val="decimal"/>
+      <w:lvlText w:val="%1.%2.%3.%4.%5.%6.%7"/>
+      <w:lvlJc w:val="left"/>
+      <w:pPr>
+        <w:ind w:left="1296" w:firstLine="0"/>
+      </w:pPr>
+    </w:lvl>
+    <w:lvl w:ilvl="7">
+      <w:start w:val="1"/>
+      <w:numFmt w:val="decimal"/>
+      <w:lvlText w:val="%1.%2.%3.%4.%5.%6.%7.%8"/>
+      <w:lvlJc w:val="left"/>
+      <w:pPr>
+        <w:ind w:left="1440" w:firstLine="0"/>
+      </w:pPr>
+    </w:lvl>
+    <w:lvl w:ilvl="8">
+      <w:start w:val="1"/>
+      <w:numFmt w:val="decimal"/>
+      <w:lvlText w:val="%1.%2.%3.%4.%5.%6.%7.%8.%9"/>
+      <w:lvlJc w:val="left"/>
+      <w:pPr>
+        <w:ind w:left="1584" w:firstLine="0"/>
+      </w:pPr>
+    </w:lvl>
+  </w:abstractNum>
+  <w:abstractNum w:abstractNumId="21">
     <w:nsid w:val="5C0B55CE"/>
     <w:multiLevelType w:val="multilevel"/>
     <w:tmpl w:val="F2869B46"/>
@@ -18166,7 +18547,7 @@
       </w:rPr>
     </w:lvl>
   </w:abstractNum>
-  <w:abstractNum w:abstractNumId="21">
+  <w:abstractNum w:abstractNumId="22">
     <w:nsid w:val="618A37C8"/>
     <w:multiLevelType w:val="multilevel"/>
     <w:tmpl w:val="8A30E5DA"/>
@@ -18279,7 +18660,7 @@
       </w:rPr>
     </w:lvl>
   </w:abstractNum>
-  <w:abstractNum w:abstractNumId="22">
+  <w:abstractNum w:abstractNumId="23">
     <w:nsid w:val="69BB76F0"/>
     <w:multiLevelType w:val="multilevel"/>
     <w:tmpl w:val="6B422E36"/>
@@ -18392,7 +18773,7 @@
       </w:rPr>
     </w:lvl>
   </w:abstractNum>
-  <w:abstractNum w:abstractNumId="23">
+  <w:abstractNum w:abstractNumId="24">
     <w:nsid w:val="6EE924ED"/>
     <w:multiLevelType w:val="multilevel"/>
     <w:tmpl w:val="9048B312"/>
@@ -18505,7 +18886,7 @@
       </w:rPr>
     </w:lvl>
   </w:abstractNum>
-  <w:abstractNum w:abstractNumId="24">
+  <w:abstractNum w:abstractNumId="25">
     <w:nsid w:val="6FDA5DBF"/>
     <w:multiLevelType w:val="multilevel"/>
     <w:tmpl w:val="47864430"/>
@@ -18618,7 +18999,7 @@
       </w:rPr>
     </w:lvl>
   </w:abstractNum>
-  <w:abstractNum w:abstractNumId="25">
+  <w:abstractNum w:abstractNumId="26">
     <w:nsid w:val="72AA3F55"/>
     <w:multiLevelType w:val="multilevel"/>
     <w:tmpl w:val="A19A0B34"/>
@@ -18731,7 +19112,7 @@
       </w:rPr>
     </w:lvl>
   </w:abstractNum>
-  <w:abstractNum w:abstractNumId="26">
+  <w:abstractNum w:abstractNumId="27">
     <w:nsid w:val="7759647A"/>
     <w:multiLevelType w:val="multilevel"/>
     <w:tmpl w:val="C8424310"/>
@@ -18817,7 +19198,7 @@
       </w:pPr>
     </w:lvl>
   </w:abstractNum>
-  <w:abstractNum w:abstractNumId="27">
+  <w:abstractNum w:abstractNumId="28">
     <w:nsid w:val="7CCB3CD0"/>
     <w:multiLevelType w:val="hybridMultilevel"/>
     <w:tmpl w:val="87B467EC"/>
@@ -18903,7 +19284,7 @@
       </w:pPr>
     </w:lvl>
   </w:abstractNum>
-  <w:abstractNum w:abstractNumId="28">
+  <w:abstractNum w:abstractNumId="29">
     <w:nsid w:val="7DE16493"/>
     <w:multiLevelType w:val="multilevel"/>
     <w:tmpl w:val="2A9AB116"/>
@@ -19017,7 +19398,7 @@
     </w:lvl>
   </w:abstractNum>
   <w:num w:numId="1">
-    <w:abstractNumId w:val="24"/>
+    <w:abstractNumId w:val="25"/>
   </w:num>
   <w:num w:numId="2">
     <w:abstractNumId w:val="14"/>
@@ -19026,7 +19407,7 @@
     <w:abstractNumId w:val="2"/>
   </w:num>
   <w:num w:numId="4">
-    <w:abstractNumId w:val="28"/>
+    <w:abstractNumId w:val="29"/>
   </w:num>
   <w:num w:numId="5">
     <w:abstractNumId w:val="3"/>
@@ -19041,19 +19422,19 @@
     <w:abstractNumId w:val="10"/>
   </w:num>
   <w:num w:numId="9">
-    <w:abstractNumId w:val="26"/>
+    <w:abstractNumId w:val="27"/>
   </w:num>
   <w:num w:numId="10">
     <w:abstractNumId w:val="6"/>
   </w:num>
   <w:num w:numId="11">
-    <w:abstractNumId w:val="22"/>
+    <w:abstractNumId w:val="23"/>
   </w:num>
   <w:num w:numId="12">
     <w:abstractNumId w:val="1"/>
   </w:num>
   <w:num w:numId="13">
-    <w:abstractNumId w:val="25"/>
+    <w:abstractNumId w:val="26"/>
   </w:num>
   <w:num w:numId="14">
     <w:abstractNumId w:val="11"/>
@@ -19062,7 +19443,7 @@
     <w:abstractNumId w:val="9"/>
   </w:num>
   <w:num w:numId="16">
-    <w:abstractNumId w:val="20"/>
+    <w:abstractNumId w:val="21"/>
   </w:num>
   <w:num w:numId="17">
     <w:abstractNumId w:val="12"/>
@@ -19083,7 +19464,7 @@
     <w:abstractNumId w:val="4"/>
   </w:num>
   <w:num w:numId="23">
-    <w:abstractNumId w:val="21"/>
+    <w:abstractNumId w:val="22"/>
   </w:num>
   <w:num w:numId="24">
     <w:abstractNumId w:val="15"/>
@@ -19092,7 +19473,7 @@
     <w:abstractNumId w:val="13"/>
   </w:num>
   <w:num w:numId="26">
-    <w:abstractNumId w:val="23"/>
+    <w:abstractNumId w:val="24"/>
   </w:num>
   <w:num w:numId="27">
     <w:abstractNumId w:val="8"/>
@@ -19101,7 +19482,10 @@
     <w:abstractNumId w:val="5"/>
   </w:num>
   <w:num w:numId="29">
-    <w:abstractNumId w:val="27"/>
+    <w:abstractNumId w:val="28"/>
+  </w:num>
+  <w:num w:numId="30">
+    <w:abstractNumId w:val="20"/>
   </w:num>
 </w:numbering>
 </file>
@@ -19123,7 +19507,7 @@
       </w:pPr>
     </w:pPrDefault>
   </w:docDefaults>
-  <w:latentStyles w:defLockedState="0" w:defUIPriority="99" w:defSemiHidden="0" w:defUnhideWhenUsed="0" w:defQFormat="0" w:count="371">
+  <w:latentStyles w:defLockedState="0" w:defUIPriority="99" w:defSemiHidden="0" w:defUnhideWhenUsed="0" w:defQFormat="0" w:count="380">
     <w:lsdException w:name="Normal" w:uiPriority="0" w:qFormat="1"/>
     <w:lsdException w:name="heading 1" w:uiPriority="9" w:qFormat="1"/>
     <w:lsdException w:name="heading 2" w:semiHidden="1" w:uiPriority="9" w:unhideWhenUsed="1" w:qFormat="1"/>
@@ -19680,7 +20064,9 @@
       <w:tblStyleRowBandSize w:val="1"/>
       <w:tblStyleColBandSize w:val="1"/>
       <w:tblCellMar>
+        <w:top w:w="0" w:type="dxa"/>
         <w:left w:w="115" w:type="dxa"/>
+        <w:bottom w:w="0" w:type="dxa"/>
         <w:right w:w="115" w:type="dxa"/>
       </w:tblCellMar>
     </w:tblPr>
@@ -19764,6 +20150,12 @@
     <w:tblPr>
       <w:tblStyleRowBandSize w:val="1"/>
       <w:tblStyleColBandSize w:val="1"/>
+      <w:tblCellMar>
+        <w:top w:w="0" w:type="dxa"/>
+        <w:left w:w="0" w:type="dxa"/>
+        <w:bottom w:w="0" w:type="dxa"/>
+        <w:right w:w="0" w:type="dxa"/>
+      </w:tblCellMar>
     </w:tblPr>
   </w:style>
   <w:style w:type="table" w:customStyle="1" w:styleId="a2">
@@ -19771,6 +20163,12 @@
     <w:tblPr>
       <w:tblStyleRowBandSize w:val="1"/>
       <w:tblStyleColBandSize w:val="1"/>
+      <w:tblCellMar>
+        <w:top w:w="0" w:type="dxa"/>
+        <w:left w:w="0" w:type="dxa"/>
+        <w:bottom w:w="0" w:type="dxa"/>
+        <w:right w:w="0" w:type="dxa"/>
+      </w:tblCellMar>
     </w:tblPr>
   </w:style>
   <w:style w:type="table" w:customStyle="1" w:styleId="a3">
@@ -19779,7 +20177,9 @@
       <w:tblStyleRowBandSize w:val="1"/>
       <w:tblStyleColBandSize w:val="1"/>
       <w:tblCellMar>
+        <w:top w:w="0" w:type="dxa"/>
         <w:left w:w="115" w:type="dxa"/>
+        <w:bottom w:w="0" w:type="dxa"/>
         <w:right w:w="115" w:type="dxa"/>
       </w:tblCellMar>
     </w:tblPr>
@@ -19790,7 +20190,9 @@
       <w:tblStyleRowBandSize w:val="1"/>
       <w:tblStyleColBandSize w:val="1"/>
       <w:tblCellMar>
+        <w:top w:w="0" w:type="dxa"/>
         <w:left w:w="115" w:type="dxa"/>
+        <w:bottom w:w="0" w:type="dxa"/>
         <w:right w:w="115" w:type="dxa"/>
       </w:tblCellMar>
     </w:tblPr>
@@ -19801,7 +20203,9 @@
       <w:tblStyleRowBandSize w:val="1"/>
       <w:tblStyleColBandSize w:val="1"/>
       <w:tblCellMar>
+        <w:top w:w="0" w:type="dxa"/>
         <w:left w:w="115" w:type="dxa"/>
+        <w:bottom w:w="0" w:type="dxa"/>
         <w:right w:w="115" w:type="dxa"/>
       </w:tblCellMar>
     </w:tblPr>
@@ -19812,7 +20216,9 @@
       <w:tblStyleRowBandSize w:val="1"/>
       <w:tblStyleColBandSize w:val="1"/>
       <w:tblCellMar>
+        <w:top w:w="0" w:type="dxa"/>
         <w:left w:w="115" w:type="dxa"/>
+        <w:bottom w:w="0" w:type="dxa"/>
         <w:right w:w="115" w:type="dxa"/>
       </w:tblCellMar>
     </w:tblPr>
@@ -19823,7 +20229,9 @@
       <w:tblStyleRowBandSize w:val="1"/>
       <w:tblStyleColBandSize w:val="1"/>
       <w:tblCellMar>
+        <w:top w:w="0" w:type="dxa"/>
         <w:left w:w="115" w:type="dxa"/>
+        <w:bottom w:w="0" w:type="dxa"/>
         <w:right w:w="115" w:type="dxa"/>
       </w:tblCellMar>
     </w:tblPr>
@@ -19834,7 +20242,9 @@
       <w:tblStyleRowBandSize w:val="1"/>
       <w:tblStyleColBandSize w:val="1"/>
       <w:tblCellMar>
+        <w:top w:w="0" w:type="dxa"/>
         <w:left w:w="115" w:type="dxa"/>
+        <w:bottom w:w="0" w:type="dxa"/>
         <w:right w:w="115" w:type="dxa"/>
       </w:tblCellMar>
     </w:tblPr>
@@ -19845,7 +20255,9 @@
       <w:tblStyleRowBandSize w:val="1"/>
       <w:tblStyleColBandSize w:val="1"/>
       <w:tblCellMar>
+        <w:top w:w="0" w:type="dxa"/>
         <w:left w:w="115" w:type="dxa"/>
+        <w:bottom w:w="0" w:type="dxa"/>
         <w:right w:w="115" w:type="dxa"/>
       </w:tblCellMar>
     </w:tblPr>
@@ -19856,7 +20268,9 @@
       <w:tblStyleRowBandSize w:val="1"/>
       <w:tblStyleColBandSize w:val="1"/>
       <w:tblCellMar>
+        <w:top w:w="0" w:type="dxa"/>
         <w:left w:w="115" w:type="dxa"/>
+        <w:bottom w:w="0" w:type="dxa"/>
         <w:right w:w="115" w:type="dxa"/>
       </w:tblCellMar>
     </w:tblPr>
@@ -19867,7 +20281,9 @@
       <w:tblStyleRowBandSize w:val="1"/>
       <w:tblStyleColBandSize w:val="1"/>
       <w:tblCellMar>
+        <w:top w:w="0" w:type="dxa"/>
         <w:left w:w="115" w:type="dxa"/>
+        <w:bottom w:w="0" w:type="dxa"/>
         <w:right w:w="115" w:type="dxa"/>
       </w:tblCellMar>
     </w:tblPr>
@@ -19878,7 +20294,9 @@
       <w:tblStyleRowBandSize w:val="1"/>
       <w:tblStyleColBandSize w:val="1"/>
       <w:tblCellMar>
+        <w:top w:w="0" w:type="dxa"/>
         <w:left w:w="115" w:type="dxa"/>
+        <w:bottom w:w="0" w:type="dxa"/>
         <w:right w:w="115" w:type="dxa"/>
       </w:tblCellMar>
     </w:tblPr>
@@ -19889,7 +20307,9 @@
       <w:tblStyleRowBandSize w:val="1"/>
       <w:tblStyleColBandSize w:val="1"/>
       <w:tblCellMar>
+        <w:top w:w="0" w:type="dxa"/>
         <w:left w:w="115" w:type="dxa"/>
+        <w:bottom w:w="0" w:type="dxa"/>
         <w:right w:w="115" w:type="dxa"/>
       </w:tblCellMar>
     </w:tblPr>
@@ -19900,7 +20320,9 @@
       <w:tblStyleRowBandSize w:val="1"/>
       <w:tblStyleColBandSize w:val="1"/>
       <w:tblCellMar>
+        <w:top w:w="0" w:type="dxa"/>
         <w:left w:w="115" w:type="dxa"/>
+        <w:bottom w:w="0" w:type="dxa"/>
         <w:right w:w="115" w:type="dxa"/>
       </w:tblCellMar>
     </w:tblPr>
@@ -19911,7 +20333,9 @@
       <w:tblStyleRowBandSize w:val="1"/>
       <w:tblStyleColBandSize w:val="1"/>
       <w:tblCellMar>
+        <w:top w:w="0" w:type="dxa"/>
         <w:left w:w="115" w:type="dxa"/>
+        <w:bottom w:w="0" w:type="dxa"/>
         <w:right w:w="115" w:type="dxa"/>
       </w:tblCellMar>
     </w:tblPr>
@@ -19922,7 +20346,9 @@
       <w:tblStyleRowBandSize w:val="1"/>
       <w:tblStyleColBandSize w:val="1"/>
       <w:tblCellMar>
+        <w:top w:w="0" w:type="dxa"/>
         <w:left w:w="115" w:type="dxa"/>
+        <w:bottom w:w="0" w:type="dxa"/>
         <w:right w:w="115" w:type="dxa"/>
       </w:tblCellMar>
     </w:tblPr>
@@ -19933,7 +20359,9 @@
       <w:tblStyleRowBandSize w:val="1"/>
       <w:tblStyleColBandSize w:val="1"/>
       <w:tblCellMar>
+        <w:top w:w="0" w:type="dxa"/>
         <w:left w:w="115" w:type="dxa"/>
+        <w:bottom w:w="0" w:type="dxa"/>
         <w:right w:w="115" w:type="dxa"/>
       </w:tblCellMar>
     </w:tblPr>
@@ -19944,7 +20372,9 @@
       <w:tblStyleRowBandSize w:val="1"/>
       <w:tblStyleColBandSize w:val="1"/>
       <w:tblCellMar>
+        <w:top w:w="0" w:type="dxa"/>
         <w:left w:w="115" w:type="dxa"/>
+        <w:bottom w:w="0" w:type="dxa"/>
         <w:right w:w="115" w:type="dxa"/>
       </w:tblCellMar>
     </w:tblPr>
@@ -19955,7 +20385,9 @@
       <w:tblStyleRowBandSize w:val="1"/>
       <w:tblStyleColBandSize w:val="1"/>
       <w:tblCellMar>
+        <w:top w:w="0" w:type="dxa"/>
         <w:left w:w="115" w:type="dxa"/>
+        <w:bottom w:w="0" w:type="dxa"/>
         <w:right w:w="115" w:type="dxa"/>
       </w:tblCellMar>
     </w:tblPr>
@@ -19966,7 +20398,9 @@
       <w:tblStyleRowBandSize w:val="1"/>
       <w:tblStyleColBandSize w:val="1"/>
       <w:tblCellMar>
+        <w:top w:w="0" w:type="dxa"/>
         <w:left w:w="115" w:type="dxa"/>
+        <w:bottom w:w="0" w:type="dxa"/>
         <w:right w:w="115" w:type="dxa"/>
       </w:tblCellMar>
     </w:tblPr>
@@ -19977,7 +20411,9 @@
       <w:tblStyleRowBandSize w:val="1"/>
       <w:tblStyleColBandSize w:val="1"/>
       <w:tblCellMar>
+        <w:top w:w="0" w:type="dxa"/>
         <w:left w:w="115" w:type="dxa"/>
+        <w:bottom w:w="0" w:type="dxa"/>
         <w:right w:w="115" w:type="dxa"/>
       </w:tblCellMar>
     </w:tblPr>
@@ -19988,7 +20424,9 @@
       <w:tblStyleRowBandSize w:val="1"/>
       <w:tblStyleColBandSize w:val="1"/>
       <w:tblCellMar>
+        <w:top w:w="0" w:type="dxa"/>
         <w:left w:w="115" w:type="dxa"/>
+        <w:bottom w:w="0" w:type="dxa"/>
         <w:right w:w="115" w:type="dxa"/>
       </w:tblCellMar>
     </w:tblPr>
@@ -19999,7 +20437,9 @@
       <w:tblStyleRowBandSize w:val="1"/>
       <w:tblStyleColBandSize w:val="1"/>
       <w:tblCellMar>
+        <w:top w:w="0" w:type="dxa"/>
         <w:left w:w="115" w:type="dxa"/>
+        <w:bottom w:w="0" w:type="dxa"/>
         <w:right w:w="115" w:type="dxa"/>
       </w:tblCellMar>
     </w:tblPr>
@@ -20010,7 +20450,9 @@
       <w:tblStyleRowBandSize w:val="1"/>
       <w:tblStyleColBandSize w:val="1"/>
       <w:tblCellMar>
+        <w:top w:w="0" w:type="dxa"/>
         <w:left w:w="115" w:type="dxa"/>
+        <w:bottom w:w="0" w:type="dxa"/>
         <w:right w:w="115" w:type="dxa"/>
       </w:tblCellMar>
     </w:tblPr>
@@ -20021,7 +20463,9 @@
       <w:tblStyleRowBandSize w:val="1"/>
       <w:tblStyleColBandSize w:val="1"/>
       <w:tblCellMar>
+        <w:top w:w="0" w:type="dxa"/>
         <w:left w:w="115" w:type="dxa"/>
+        <w:bottom w:w="0" w:type="dxa"/>
         <w:right w:w="115" w:type="dxa"/>
       </w:tblCellMar>
     </w:tblPr>
@@ -20032,7 +20476,9 @@
       <w:tblStyleRowBandSize w:val="1"/>
       <w:tblStyleColBandSize w:val="1"/>
       <w:tblCellMar>
+        <w:top w:w="0" w:type="dxa"/>
         <w:left w:w="115" w:type="dxa"/>
+        <w:bottom w:w="0" w:type="dxa"/>
         <w:right w:w="115" w:type="dxa"/>
       </w:tblCellMar>
     </w:tblPr>
@@ -20043,7 +20489,9 @@
       <w:tblStyleRowBandSize w:val="1"/>
       <w:tblStyleColBandSize w:val="1"/>
       <w:tblCellMar>
+        <w:top w:w="0" w:type="dxa"/>
         <w:left w:w="115" w:type="dxa"/>
+        <w:bottom w:w="0" w:type="dxa"/>
         <w:right w:w="115" w:type="dxa"/>
       </w:tblCellMar>
     </w:tblPr>
@@ -20119,7 +20567,7 @@
       <w:u w:val="single"/>
     </w:rPr>
   </w:style>
-  <w:style w:type="paragraph" w:styleId="Paragraphedeliste">
+  <w:style w:type="paragraph" w:styleId="Pardeliste">
     <w:name w:val="List Paragraph"/>
     <w:basedOn w:val="Normal"/>
     <w:uiPriority w:val="34"/>
@@ -20452,7 +20900,7 @@
 </file>
 
 <file path=customXml/itemProps1.xml><?xml version="1.0" encoding="utf-8"?>
-<ds:datastoreItem xmlns:ds="http://schemas.openxmlformats.org/officeDocument/2006/customXml" ds:itemID="{5DA9A664-45FE-414C-AFC3-8D2764DE8D98}">
+<ds:datastoreItem xmlns:ds="http://schemas.openxmlformats.org/officeDocument/2006/customXml" ds:itemID="{796CA27A-AEFD-4A48-B6BE-250FA8B18A1E}">
   <ds:schemaRefs>
     <ds:schemaRef ds:uri="http://schemas.openxmlformats.org/officeDocument/2006/bibliography"/>
   </ds:schemaRefs>

</xml_diff>

<commit_message>
Ajout du DDC et DDSD de l'UC 4.1 Mise à jour du Rapport
</commit_message>
<xml_diff>
--- a/Administration/Specifications.docx
+++ b/Administration/Specifications.docx
@@ -1,6 +1,6 @@
 
 <file path=word/document.xml><?xml version="1.0" encoding="utf-8"?>
-<w:document xmlns:wpc="http://schemas.microsoft.com/office/word/2010/wordprocessingCanvas" xmlns:mo="http://schemas.microsoft.com/office/mac/office/2008/main" xmlns:mc="http://schemas.openxmlformats.org/markup-compatibility/2006" xmlns:mv="urn:schemas-microsoft-com:mac:vml" xmlns:o="urn:schemas-microsoft-com:office:office" xmlns:r="http://schemas.openxmlformats.org/officeDocument/2006/relationships" xmlns:m="http://schemas.openxmlformats.org/officeDocument/2006/math" xmlns:v="urn:schemas-microsoft-com:vml" xmlns:wp14="http://schemas.microsoft.com/office/word/2010/wordprocessingDrawing" xmlns:wp="http://schemas.openxmlformats.org/drawingml/2006/wordprocessingDrawing" xmlns:w10="urn:schemas-microsoft-com:office:word" xmlns:w="http://schemas.openxmlformats.org/wordprocessingml/2006/main" xmlns:w14="http://schemas.microsoft.com/office/word/2010/wordml" xmlns:w15="http://schemas.microsoft.com/office/word/2012/wordml" xmlns:wpg="http://schemas.microsoft.com/office/word/2010/wordprocessingGroup" xmlns:wpi="http://schemas.microsoft.com/office/word/2010/wordprocessingInk" xmlns:wne="http://schemas.microsoft.com/office/word/2006/wordml" xmlns:wps="http://schemas.microsoft.com/office/word/2010/wordprocessingShape" mc:Ignorable="w14 w15 wp14">
+<w:document xmlns:wpc="http://schemas.microsoft.com/office/word/2010/wordprocessingCanvas" xmlns:mc="http://schemas.openxmlformats.org/markup-compatibility/2006" xmlns:o="urn:schemas-microsoft-com:office:office" xmlns:r="http://schemas.openxmlformats.org/officeDocument/2006/relationships" xmlns:m="http://schemas.openxmlformats.org/officeDocument/2006/math" xmlns:v="urn:schemas-microsoft-com:vml" xmlns:wp14="http://schemas.microsoft.com/office/word/2010/wordprocessingDrawing" xmlns:wp="http://schemas.openxmlformats.org/drawingml/2006/wordprocessingDrawing" xmlns:w10="urn:schemas-microsoft-com:office:word" xmlns:w="http://schemas.openxmlformats.org/wordprocessingml/2006/main" xmlns:w14="http://schemas.microsoft.com/office/word/2010/wordml" xmlns:w15="http://schemas.microsoft.com/office/word/2012/wordml" xmlns:wpg="http://schemas.microsoft.com/office/word/2010/wordprocessingGroup" xmlns:wpi="http://schemas.microsoft.com/office/word/2010/wordprocessingInk" xmlns:wne="http://schemas.microsoft.com/office/word/2006/wordml" xmlns:wps="http://schemas.microsoft.com/office/word/2010/wordprocessingShape" mc:Ignorable="w14 w15 wp14">
   <w:background w:color="FFFFFF"/>
   <w:body>
     <w:p>
@@ -68,7 +68,6 @@
       <w:r>
         <w:rPr>
           <w:noProof/>
-          <w:lang w:val="fr-FR" w:eastAsia="fr-FR"/>
         </w:rPr>
         <w:drawing>
           <wp:anchor distT="0" distB="0" distL="0" distR="0" simplePos="0" relativeHeight="251658240" behindDoc="0" locked="0" layoutInCell="0" hidden="0" allowOverlap="0" wp14:anchorId="58D59A83" wp14:editId="159586E8">
@@ -907,7 +906,6 @@
             </w:r>
           </w:hyperlink>
         </w:p>
-        <w:bookmarkStart w:id="1" w:name="_GoBack"/>
         <w:p>
           <w:pPr>
             <w:pStyle w:val="TM2"/>
@@ -923,127 +921,81 @@
               <w:szCs w:val="24"/>
             </w:rPr>
           </w:pPr>
-          <w:r>
-            <w:rPr>
-              <w:rStyle w:val="Lienhypertexte"/>
-              <w:noProof/>
-            </w:rPr>
-            <w:fldChar w:fldCharType="begin"/>
-          </w:r>
-          <w:r>
-            <w:rPr>
-              <w:rStyle w:val="Lienhypertexte"/>
-              <w:noProof/>
-            </w:rPr>
-            <w:instrText xml:space="preserve"> </w:instrText>
-          </w:r>
-          <w:r>
-            <w:rPr>
-              <w:noProof/>
-            </w:rPr>
-            <w:instrText>HYPERLINK \l "_Toc416726777"</w:instrText>
-          </w:r>
-          <w:r>
-            <w:rPr>
-              <w:rStyle w:val="Lienhypertexte"/>
-              <w:noProof/>
-            </w:rPr>
-            <w:instrText xml:space="preserve"> </w:instrText>
-          </w:r>
-          <w:r>
-            <w:rPr>
-              <w:rStyle w:val="Lienhypertexte"/>
-              <w:noProof/>
-            </w:rPr>
-          </w:r>
-          <w:r>
-            <w:rPr>
-              <w:rStyle w:val="Lienhypertexte"/>
-              <w:noProof/>
-            </w:rPr>
-            <w:fldChar w:fldCharType="separate"/>
-          </w:r>
-          <w:r>
-            <w:rPr>
-              <w:rStyle w:val="Lienhypertexte"/>
-              <w:noProof/>
-            </w:rPr>
-            <w:t>2.2</w:t>
-          </w:r>
-          <w:r>
-            <w:rPr>
-              <w:rFonts w:asciiTheme="minorHAnsi" w:eastAsiaTheme="minorEastAsia" w:hAnsiTheme="minorHAnsi" w:cstheme="minorBidi"/>
-              <w:noProof/>
-              <w:color w:val="auto"/>
-              <w:sz w:val="24"/>
-              <w:szCs w:val="24"/>
-            </w:rPr>
-            <w:tab/>
-          </w:r>
-          <w:r>
-            <w:rPr>
-              <w:rStyle w:val="Lienhypertexte"/>
-              <w:noProof/>
-            </w:rPr>
-            <w:t>Scénarios</w:t>
-          </w:r>
-          <w:r>
-            <w:rPr>
-              <w:noProof/>
-              <w:webHidden/>
-            </w:rPr>
-            <w:tab/>
-          </w:r>
-          <w:r>
-            <w:rPr>
-              <w:noProof/>
-              <w:webHidden/>
-            </w:rPr>
-            <w:fldChar w:fldCharType="begin"/>
-          </w:r>
-          <w:r>
-            <w:rPr>
-              <w:noProof/>
-              <w:webHidden/>
-            </w:rPr>
-            <w:instrText xml:space="preserve"> PAGEREF _Toc416726777 \h </w:instrText>
-          </w:r>
-          <w:r>
-            <w:rPr>
-              <w:noProof/>
-              <w:webHidden/>
-            </w:rPr>
-          </w:r>
-          <w:r>
-            <w:rPr>
-              <w:noProof/>
-              <w:webHidden/>
-            </w:rPr>
-            <w:fldChar w:fldCharType="separate"/>
-          </w:r>
-          <w:r>
-            <w:rPr>
-              <w:noProof/>
-              <w:webHidden/>
-            </w:rPr>
-            <w:t>3</w:t>
-          </w:r>
-          <w:r>
-            <w:rPr>
-              <w:noProof/>
-              <w:webHidden/>
-            </w:rPr>
-            <w:fldChar w:fldCharType="end"/>
-          </w:r>
-          <w:r>
-            <w:rPr>
-              <w:rStyle w:val="Lienhypertexte"/>
-              <w:noProof/>
-            </w:rPr>
-            <w:fldChar w:fldCharType="end"/>
-          </w:r>
+          <w:hyperlink w:anchor="_Toc416726777" w:history="1">
+            <w:r>
+              <w:rPr>
+                <w:rStyle w:val="Lienhypertexte"/>
+                <w:noProof/>
+              </w:rPr>
+              <w:t>2.2</w:t>
+            </w:r>
+            <w:r>
+              <w:rPr>
+                <w:rFonts w:asciiTheme="minorHAnsi" w:eastAsiaTheme="minorEastAsia" w:hAnsiTheme="minorHAnsi" w:cstheme="minorBidi"/>
+                <w:noProof/>
+                <w:color w:val="auto"/>
+                <w:sz w:val="24"/>
+                <w:szCs w:val="24"/>
+              </w:rPr>
+              <w:tab/>
+            </w:r>
+            <w:r>
+              <w:rPr>
+                <w:rStyle w:val="Lienhypertexte"/>
+                <w:noProof/>
+              </w:rPr>
+              <w:t>Scénarios</w:t>
+            </w:r>
+            <w:r>
+              <w:rPr>
+                <w:noProof/>
+                <w:webHidden/>
+              </w:rPr>
+              <w:tab/>
+            </w:r>
+            <w:r>
+              <w:rPr>
+                <w:noProof/>
+                <w:webHidden/>
+              </w:rPr>
+              <w:fldChar w:fldCharType="begin"/>
+            </w:r>
+            <w:r>
+              <w:rPr>
+                <w:noProof/>
+                <w:webHidden/>
+              </w:rPr>
+              <w:instrText xml:space="preserve"> PAGEREF _Toc416726777 \h </w:instrText>
+            </w:r>
+            <w:r>
+              <w:rPr>
+                <w:noProof/>
+                <w:webHidden/>
+              </w:rPr>
+            </w:r>
+            <w:r>
+              <w:rPr>
+                <w:noProof/>
+                <w:webHidden/>
+              </w:rPr>
+              <w:fldChar w:fldCharType="separate"/>
+            </w:r>
+            <w:r>
+              <w:rPr>
+                <w:noProof/>
+                <w:webHidden/>
+              </w:rPr>
+              <w:t>3</w:t>
+            </w:r>
+            <w:r>
+              <w:rPr>
+                <w:noProof/>
+                <w:webHidden/>
+              </w:rPr>
+              <w:fldChar w:fldCharType="end"/>
+            </w:r>
+          </w:hyperlink>
         </w:p>
-        <w:bookmarkEnd w:id="1"/>
         <w:p>
           <w:pPr>
             <w:pStyle w:val="TM3"/>
@@ -1059,125 +1011,80 @@
               <w:szCs w:val="24"/>
             </w:rPr>
           </w:pPr>
-          <w:r>
-            <w:rPr>
-              <w:rStyle w:val="Lienhypertexte"/>
-              <w:noProof/>
-            </w:rPr>
-            <w:fldChar w:fldCharType="begin"/>
-          </w:r>
-          <w:r>
-            <w:rPr>
-              <w:rStyle w:val="Lienhypertexte"/>
-              <w:noProof/>
-            </w:rPr>
-            <w:instrText xml:space="preserve"> </w:instrText>
-          </w:r>
-          <w:r>
-            <w:rPr>
-              <w:noProof/>
-            </w:rPr>
-            <w:instrText>HYPERLINK \l "_Toc416726778"</w:instrText>
-          </w:r>
-          <w:r>
-            <w:rPr>
-              <w:rStyle w:val="Lienhypertexte"/>
-              <w:noProof/>
-            </w:rPr>
-            <w:instrText xml:space="preserve"> </w:instrText>
-          </w:r>
-          <w:r>
-            <w:rPr>
-              <w:rStyle w:val="Lienhypertexte"/>
-              <w:noProof/>
-            </w:rPr>
-          </w:r>
-          <w:r>
-            <w:rPr>
-              <w:rStyle w:val="Lienhypertexte"/>
-              <w:noProof/>
-            </w:rPr>
-            <w:fldChar w:fldCharType="separate"/>
-          </w:r>
-          <w:r>
-            <w:rPr>
-              <w:rStyle w:val="Lienhypertexte"/>
-              <w:noProof/>
-            </w:rPr>
-            <w:t>2.2.1</w:t>
-          </w:r>
-          <w:r>
-            <w:rPr>
-              <w:rFonts w:asciiTheme="minorHAnsi" w:eastAsiaTheme="minorEastAsia" w:hAnsiTheme="minorHAnsi" w:cstheme="minorBidi"/>
-              <w:noProof/>
-              <w:color w:val="auto"/>
-              <w:sz w:val="24"/>
-              <w:szCs w:val="24"/>
-            </w:rPr>
-            <w:tab/>
-          </w:r>
-          <w:r>
-            <w:rPr>
-              <w:rStyle w:val="Lienhypertexte"/>
-              <w:noProof/>
-            </w:rPr>
-            <w:t>Ajouter un réservoir</w:t>
-          </w:r>
-          <w:r>
-            <w:rPr>
-              <w:noProof/>
-              <w:webHidden/>
-            </w:rPr>
-            <w:tab/>
-          </w:r>
-          <w:r>
-            <w:rPr>
-              <w:noProof/>
-              <w:webHidden/>
-            </w:rPr>
-            <w:fldChar w:fldCharType="begin"/>
-          </w:r>
-          <w:r>
-            <w:rPr>
-              <w:noProof/>
-              <w:webHidden/>
-            </w:rPr>
-            <w:instrText xml:space="preserve"> PAGEREF _Toc416726778 \h </w:instrText>
-          </w:r>
-          <w:r>
-            <w:rPr>
-              <w:noProof/>
-              <w:webHidden/>
-            </w:rPr>
-          </w:r>
-          <w:r>
-            <w:rPr>
-              <w:noProof/>
-              <w:webHidden/>
-            </w:rPr>
-            <w:fldChar w:fldCharType="separate"/>
-          </w:r>
-          <w:r>
-            <w:rPr>
-              <w:noProof/>
-              <w:webHidden/>
-            </w:rPr>
-            <w:t>4</w:t>
-          </w:r>
-          <w:r>
-            <w:rPr>
-              <w:noProof/>
-              <w:webHidden/>
-            </w:rPr>
-            <w:fldChar w:fldCharType="end"/>
-          </w:r>
-          <w:r>
-            <w:rPr>
-              <w:rStyle w:val="Lienhypertexte"/>
-              <w:noProof/>
-            </w:rPr>
-            <w:fldChar w:fldCharType="end"/>
-          </w:r>
+          <w:hyperlink w:anchor="_Toc416726778" w:history="1">
+            <w:r>
+              <w:rPr>
+                <w:rStyle w:val="Lienhypertexte"/>
+                <w:noProof/>
+              </w:rPr>
+              <w:t>2.2.1</w:t>
+            </w:r>
+            <w:r>
+              <w:rPr>
+                <w:rFonts w:asciiTheme="minorHAnsi" w:eastAsiaTheme="minorEastAsia" w:hAnsiTheme="minorHAnsi" w:cstheme="minorBidi"/>
+                <w:noProof/>
+                <w:color w:val="auto"/>
+                <w:sz w:val="24"/>
+                <w:szCs w:val="24"/>
+              </w:rPr>
+              <w:tab/>
+            </w:r>
+            <w:r>
+              <w:rPr>
+                <w:rStyle w:val="Lienhypertexte"/>
+                <w:noProof/>
+              </w:rPr>
+              <w:t>Ajouter un réservoir</w:t>
+            </w:r>
+            <w:r>
+              <w:rPr>
+                <w:noProof/>
+                <w:webHidden/>
+              </w:rPr>
+              <w:tab/>
+            </w:r>
+            <w:r>
+              <w:rPr>
+                <w:noProof/>
+                <w:webHidden/>
+              </w:rPr>
+              <w:fldChar w:fldCharType="begin"/>
+            </w:r>
+            <w:r>
+              <w:rPr>
+                <w:noProof/>
+                <w:webHidden/>
+              </w:rPr>
+              <w:instrText xml:space="preserve"> PAGEREF _Toc416726778 \h </w:instrText>
+            </w:r>
+            <w:r>
+              <w:rPr>
+                <w:noProof/>
+                <w:webHidden/>
+              </w:rPr>
+            </w:r>
+            <w:r>
+              <w:rPr>
+                <w:noProof/>
+                <w:webHidden/>
+              </w:rPr>
+              <w:fldChar w:fldCharType="separate"/>
+            </w:r>
+            <w:r>
+              <w:rPr>
+                <w:noProof/>
+                <w:webHidden/>
+              </w:rPr>
+              <w:t>4</w:t>
+            </w:r>
+            <w:r>
+              <w:rPr>
+                <w:noProof/>
+                <w:webHidden/>
+              </w:rPr>
+              <w:fldChar w:fldCharType="end"/>
+            </w:r>
+          </w:hyperlink>
         </w:p>
         <w:p>
           <w:pPr>
@@ -2480,13 +2387,13 @@
         </w:numPr>
         <w:contextualSpacing/>
       </w:pPr>
-      <w:bookmarkStart w:id="2" w:name="h.vjitn6e25lls" w:colFirst="0" w:colLast="0"/>
-      <w:bookmarkStart w:id="3" w:name="_Toc416726769"/>
-      <w:bookmarkEnd w:id="2"/>
+      <w:bookmarkStart w:id="1" w:name="h.vjitn6e25lls" w:colFirst="0" w:colLast="0"/>
+      <w:bookmarkStart w:id="2" w:name="_Toc416726769"/>
+      <w:bookmarkEnd w:id="1"/>
       <w:r>
         <w:t>Introduction</w:t>
       </w:r>
-      <w:bookmarkEnd w:id="3"/>
+      <w:bookmarkEnd w:id="2"/>
     </w:p>
     <w:p>
       <w:pPr>
@@ -2497,13 +2404,13 @@
         </w:numPr>
         <w:contextualSpacing/>
       </w:pPr>
-      <w:bookmarkStart w:id="4" w:name="h.6x0m9ugvc7mh" w:colFirst="0" w:colLast="0"/>
-      <w:bookmarkStart w:id="5" w:name="_Toc416726770"/>
-      <w:bookmarkEnd w:id="4"/>
+      <w:bookmarkStart w:id="3" w:name="h.6x0m9ugvc7mh" w:colFirst="0" w:colLast="0"/>
+      <w:bookmarkStart w:id="4" w:name="_Toc416726770"/>
+      <w:bookmarkEnd w:id="3"/>
       <w:r>
         <w:t>Descriptif du projet</w:t>
       </w:r>
-      <w:bookmarkEnd w:id="5"/>
+      <w:bookmarkEnd w:id="4"/>
     </w:p>
     <w:p>
       <w:r>
@@ -2519,13 +2426,13 @@
         </w:numPr>
         <w:contextualSpacing/>
       </w:pPr>
-      <w:bookmarkStart w:id="6" w:name="h.u814e2rrqvbr" w:colFirst="0" w:colLast="0"/>
-      <w:bookmarkStart w:id="7" w:name="_Toc416726771"/>
-      <w:bookmarkEnd w:id="6"/>
+      <w:bookmarkStart w:id="5" w:name="h.u814e2rrqvbr" w:colFirst="0" w:colLast="0"/>
+      <w:bookmarkStart w:id="6" w:name="_Toc416726771"/>
+      <w:bookmarkEnd w:id="5"/>
       <w:r>
         <w:t>Objectifs</w:t>
       </w:r>
-      <w:bookmarkEnd w:id="7"/>
+      <w:bookmarkEnd w:id="6"/>
     </w:p>
     <w:p>
       <w:r>
@@ -2555,13 +2462,13 @@
         </w:numPr>
         <w:contextualSpacing/>
       </w:pPr>
-      <w:bookmarkStart w:id="8" w:name="h.gtknala6epr8" w:colFirst="0" w:colLast="0"/>
-      <w:bookmarkStart w:id="9" w:name="_Toc416726772"/>
-      <w:bookmarkEnd w:id="8"/>
+      <w:bookmarkStart w:id="7" w:name="h.gtknala6epr8" w:colFirst="0" w:colLast="0"/>
+      <w:bookmarkStart w:id="8" w:name="_Toc416726772"/>
+      <w:bookmarkEnd w:id="7"/>
       <w:r>
         <w:t>Planning</w:t>
       </w:r>
-      <w:bookmarkEnd w:id="9"/>
+      <w:bookmarkEnd w:id="8"/>
     </w:p>
     <w:tbl>
       <w:tblPr>
@@ -3481,14 +3388,14 @@
         <w:ind w:hanging="432"/>
         <w:contextualSpacing/>
       </w:pPr>
-      <w:bookmarkStart w:id="10" w:name="h.3l6fd9saxx77" w:colFirst="0" w:colLast="0"/>
-      <w:bookmarkStart w:id="11" w:name="_Toc416726773"/>
-      <w:bookmarkEnd w:id="10"/>
+      <w:bookmarkStart w:id="9" w:name="h.3l6fd9saxx77" w:colFirst="0" w:colLast="0"/>
+      <w:bookmarkStart w:id="10" w:name="_Toc416726773"/>
+      <w:bookmarkEnd w:id="9"/>
       <w:r>
         <w:lastRenderedPageBreak/>
         <w:t>Spécifications des besoins</w:t>
       </w:r>
-      <w:bookmarkEnd w:id="11"/>
+      <w:bookmarkEnd w:id="10"/>
     </w:p>
     <w:p>
       <w:pPr>
@@ -3500,13 +3407,13 @@
         <w:ind w:hanging="576"/>
         <w:contextualSpacing/>
       </w:pPr>
-      <w:bookmarkStart w:id="12" w:name="h.ff7jkbcsklgh" w:colFirst="0" w:colLast="0"/>
-      <w:bookmarkStart w:id="13" w:name="_Toc416726774"/>
-      <w:bookmarkEnd w:id="12"/>
+      <w:bookmarkStart w:id="11" w:name="h.ff7jkbcsklgh" w:colFirst="0" w:colLast="0"/>
+      <w:bookmarkStart w:id="12" w:name="_Toc416726774"/>
+      <w:bookmarkEnd w:id="11"/>
       <w:r>
         <w:t>Besoins utilisateurs</w:t>
       </w:r>
-      <w:bookmarkEnd w:id="13"/>
+      <w:bookmarkEnd w:id="12"/>
     </w:p>
     <w:p>
       <w:pPr>
@@ -3517,13 +3424,13 @@
         </w:numPr>
         <w:contextualSpacing/>
       </w:pPr>
-      <w:bookmarkStart w:id="14" w:name="h.msl0t6e6vrks" w:colFirst="0" w:colLast="0"/>
-      <w:bookmarkStart w:id="15" w:name="_Toc416726775"/>
-      <w:bookmarkEnd w:id="14"/>
+      <w:bookmarkStart w:id="13" w:name="h.msl0t6e6vrks" w:colFirst="0" w:colLast="0"/>
+      <w:bookmarkStart w:id="14" w:name="_Toc416726775"/>
+      <w:bookmarkEnd w:id="13"/>
       <w:r>
         <w:t>Acteurs</w:t>
       </w:r>
-      <w:bookmarkEnd w:id="15"/>
+      <w:bookmarkEnd w:id="14"/>
     </w:p>
     <w:p>
       <w:pPr>
@@ -3548,13 +3455,13 @@
         </w:numPr>
         <w:contextualSpacing/>
       </w:pPr>
-      <w:bookmarkStart w:id="16" w:name="h.9a28012zqlkq" w:colFirst="0" w:colLast="0"/>
-      <w:bookmarkStart w:id="17" w:name="_Toc416726776"/>
-      <w:bookmarkEnd w:id="16"/>
+      <w:bookmarkStart w:id="15" w:name="h.9a28012zqlkq" w:colFirst="0" w:colLast="0"/>
+      <w:bookmarkStart w:id="16" w:name="_Toc416726776"/>
+      <w:bookmarkEnd w:id="15"/>
       <w:r>
         <w:t>Cas d’utilisations</w:t>
       </w:r>
-      <w:bookmarkEnd w:id="17"/>
+      <w:bookmarkEnd w:id="16"/>
     </w:p>
     <w:p>
       <w:pPr>
@@ -4495,14 +4402,14 @@
           <w:numId w:val="9"/>
         </w:numPr>
       </w:pPr>
-      <w:bookmarkStart w:id="18" w:name="h.9tkeeerl8502" w:colFirst="0" w:colLast="0"/>
-      <w:bookmarkStart w:id="19" w:name="_Toc416726777"/>
-      <w:bookmarkEnd w:id="18"/>
+      <w:bookmarkStart w:id="17" w:name="h.9tkeeerl8502" w:colFirst="0" w:colLast="0"/>
+      <w:bookmarkStart w:id="18" w:name="_Toc416726777"/>
+      <w:bookmarkEnd w:id="17"/>
       <w:r>
         <w:lastRenderedPageBreak/>
         <w:t>Scénarios</w:t>
       </w:r>
-      <w:bookmarkEnd w:id="19"/>
+      <w:bookmarkEnd w:id="18"/>
     </w:p>
     <w:p>
       <w:r>
@@ -4528,8 +4435,8 @@
         <w:pStyle w:val="Titre3"/>
         <w:ind w:left="0" w:firstLine="0"/>
       </w:pPr>
-      <w:bookmarkStart w:id="20" w:name="h.u8vsayqj20oo" w:colFirst="0" w:colLast="0"/>
-      <w:bookmarkEnd w:id="20"/>
+      <w:bookmarkStart w:id="19" w:name="h.u8vsayqj20oo" w:colFirst="0" w:colLast="0"/>
+      <w:bookmarkEnd w:id="19"/>
     </w:p>
     <w:p>
       <w:r>
@@ -4546,14 +4453,14 @@
         <w:ind w:hanging="720"/>
         <w:contextualSpacing/>
       </w:pPr>
-      <w:bookmarkStart w:id="21" w:name="h.4dyy7wt9wdw3" w:colFirst="0" w:colLast="0"/>
-      <w:bookmarkStart w:id="22" w:name="_Toc416726778"/>
-      <w:bookmarkEnd w:id="21"/>
+      <w:bookmarkStart w:id="20" w:name="h.4dyy7wt9wdw3" w:colFirst="0" w:colLast="0"/>
+      <w:bookmarkStart w:id="21" w:name="_Toc416726778"/>
+      <w:bookmarkEnd w:id="20"/>
       <w:r>
         <w:lastRenderedPageBreak/>
         <w:t>Ajouter un réservoir</w:t>
       </w:r>
-      <w:bookmarkEnd w:id="22"/>
+      <w:bookmarkEnd w:id="21"/>
     </w:p>
     <w:p>
       <w:pPr>
@@ -4563,8 +4470,8 @@
           <w:numId w:val="9"/>
         </w:numPr>
       </w:pPr>
-      <w:bookmarkStart w:id="23" w:name="h.t6b0q1bc4f0e" w:colFirst="0" w:colLast="0"/>
-      <w:bookmarkEnd w:id="23"/>
+      <w:bookmarkStart w:id="22" w:name="h.t6b0q1bc4f0e" w:colFirst="0" w:colLast="0"/>
+      <w:bookmarkEnd w:id="22"/>
       <w:r>
         <w:t>Description textuelle</w:t>
       </w:r>
@@ -5236,8 +5143,8 @@
           <w:i/>
         </w:rPr>
       </w:pPr>
-      <w:bookmarkStart w:id="24" w:name="h.c60umcs4koxv" w:colFirst="0" w:colLast="0"/>
-      <w:bookmarkEnd w:id="24"/>
+      <w:bookmarkStart w:id="23" w:name="h.c60umcs4koxv" w:colFirst="0" w:colLast="0"/>
+      <w:bookmarkEnd w:id="23"/>
     </w:p>
     <w:p>
       <w:r>
@@ -5265,7 +5172,6 @@
       <w:r>
         <w:rPr>
           <w:noProof/>
-          <w:lang w:val="fr-FR" w:eastAsia="fr-FR"/>
         </w:rPr>
         <w:drawing>
           <wp:inline distT="114300" distB="114300" distL="114300" distR="114300" wp14:anchorId="24653AAA" wp14:editId="5A885111">
@@ -5320,14 +5226,14 @@
         <w:ind w:hanging="720"/>
         <w:contextualSpacing/>
       </w:pPr>
-      <w:bookmarkStart w:id="25" w:name="h.rpok6z9e11cz" w:colFirst="0" w:colLast="0"/>
-      <w:bookmarkStart w:id="26" w:name="_Toc416726779"/>
-      <w:bookmarkEnd w:id="25"/>
+      <w:bookmarkStart w:id="24" w:name="h.rpok6z9e11cz" w:colFirst="0" w:colLast="0"/>
+      <w:bookmarkStart w:id="25" w:name="_Toc416726779"/>
+      <w:bookmarkEnd w:id="24"/>
       <w:r>
         <w:lastRenderedPageBreak/>
         <w:t>Modifier/configurer un réservoir</w:t>
       </w:r>
-      <w:bookmarkEnd w:id="26"/>
+      <w:bookmarkEnd w:id="25"/>
     </w:p>
     <w:p>
       <w:pPr>
@@ -5337,8 +5243,8 @@
           <w:numId w:val="9"/>
         </w:numPr>
       </w:pPr>
-      <w:bookmarkStart w:id="27" w:name="h.5avs5lrz8ndc" w:colFirst="0" w:colLast="0"/>
-      <w:bookmarkEnd w:id="27"/>
+      <w:bookmarkStart w:id="26" w:name="h.5avs5lrz8ndc" w:colFirst="0" w:colLast="0"/>
+      <w:bookmarkEnd w:id="26"/>
       <w:r>
         <w:t>Description textuelle</w:t>
       </w:r>
@@ -6066,8 +5972,8 @@
           <w:numId w:val="9"/>
         </w:numPr>
       </w:pPr>
-      <w:bookmarkStart w:id="28" w:name="h.99s6kk16i53j" w:colFirst="0" w:colLast="0"/>
-      <w:bookmarkEnd w:id="28"/>
+      <w:bookmarkStart w:id="27" w:name="h.99s6kk16i53j" w:colFirst="0" w:colLast="0"/>
+      <w:bookmarkEnd w:id="27"/>
       <w:r>
         <w:lastRenderedPageBreak/>
         <w:t>Diagramme de séquence système</w:t>
@@ -6080,7 +5986,6 @@
       <w:r>
         <w:rPr>
           <w:noProof/>
-          <w:lang w:val="fr-FR" w:eastAsia="fr-FR"/>
         </w:rPr>
         <w:drawing>
           <wp:inline distT="114300" distB="114300" distL="114300" distR="114300" wp14:anchorId="3A9AD3B1" wp14:editId="60B7F0F6">
@@ -6128,14 +6033,14 @@
         </w:numPr>
         <w:contextualSpacing/>
       </w:pPr>
-      <w:bookmarkStart w:id="29" w:name="h.z84zf8gn670k" w:colFirst="0" w:colLast="0"/>
-      <w:bookmarkStart w:id="30" w:name="_Toc416726780"/>
-      <w:bookmarkEnd w:id="29"/>
+      <w:bookmarkStart w:id="28" w:name="h.z84zf8gn670k" w:colFirst="0" w:colLast="0"/>
+      <w:bookmarkStart w:id="29" w:name="_Toc416726780"/>
+      <w:bookmarkEnd w:id="28"/>
       <w:r>
         <w:lastRenderedPageBreak/>
         <w:t>Supprimer un réservoir</w:t>
       </w:r>
-      <w:bookmarkEnd w:id="30"/>
+      <w:bookmarkEnd w:id="29"/>
     </w:p>
     <w:p>
       <w:pPr>
@@ -6146,8 +6051,8 @@
         </w:numPr>
         <w:contextualSpacing/>
       </w:pPr>
-      <w:bookmarkStart w:id="31" w:name="h.in83ky8lh4vk" w:colFirst="0" w:colLast="0"/>
-      <w:bookmarkEnd w:id="31"/>
+      <w:bookmarkStart w:id="30" w:name="h.in83ky8lh4vk" w:colFirst="0" w:colLast="0"/>
+      <w:bookmarkEnd w:id="30"/>
       <w:r>
         <w:t>Description textuelle</w:t>
       </w:r>
@@ -6795,8 +6700,8 @@
         </w:numPr>
         <w:contextualSpacing/>
       </w:pPr>
-      <w:bookmarkStart w:id="32" w:name="h.oo4fgrcx0cw3" w:colFirst="0" w:colLast="0"/>
-      <w:bookmarkEnd w:id="32"/>
+      <w:bookmarkStart w:id="31" w:name="h.oo4fgrcx0cw3" w:colFirst="0" w:colLast="0"/>
+      <w:bookmarkEnd w:id="31"/>
       <w:r>
         <w:lastRenderedPageBreak/>
         <w:t>Diagramme de séquence système</w:t>
@@ -6809,7 +6714,6 @@
       <w:r>
         <w:rPr>
           <w:noProof/>
-          <w:lang w:val="fr-FR" w:eastAsia="fr-FR"/>
         </w:rPr>
         <w:drawing>
           <wp:inline distT="114300" distB="114300" distL="114300" distR="114300" wp14:anchorId="0BA3E809" wp14:editId="2A094C81">
@@ -6862,14 +6766,14 @@
         </w:numPr>
         <w:contextualSpacing/>
       </w:pPr>
-      <w:bookmarkStart w:id="33" w:name="h.nrs8iignoqit" w:colFirst="0" w:colLast="0"/>
-      <w:bookmarkStart w:id="34" w:name="_Toc416726781"/>
-      <w:bookmarkEnd w:id="33"/>
+      <w:bookmarkStart w:id="32" w:name="h.nrs8iignoqit" w:colFirst="0" w:colLast="0"/>
+      <w:bookmarkStart w:id="33" w:name="_Toc416726781"/>
+      <w:bookmarkEnd w:id="32"/>
       <w:r>
         <w:lastRenderedPageBreak/>
         <w:t>Lancer la simulation</w:t>
       </w:r>
-      <w:bookmarkEnd w:id="34"/>
+      <w:bookmarkEnd w:id="33"/>
     </w:p>
     <w:p>
       <w:pPr>
@@ -6880,8 +6784,8 @@
         </w:numPr>
         <w:contextualSpacing/>
       </w:pPr>
-      <w:bookmarkStart w:id="35" w:name="h.fgwtf5gtxssy" w:colFirst="0" w:colLast="0"/>
-      <w:bookmarkEnd w:id="35"/>
+      <w:bookmarkStart w:id="34" w:name="h.fgwtf5gtxssy" w:colFirst="0" w:colLast="0"/>
+      <w:bookmarkEnd w:id="34"/>
       <w:r>
         <w:t>Description textuelle</w:t>
       </w:r>
@@ -7592,8 +7496,8 @@
         <w:pStyle w:val="Titre4"/>
         <w:ind w:left="0" w:firstLine="0"/>
       </w:pPr>
-      <w:bookmarkStart w:id="36" w:name="h.barwy4mdy24z" w:colFirst="0" w:colLast="0"/>
-      <w:bookmarkEnd w:id="36"/>
+      <w:bookmarkStart w:id="35" w:name="h.barwy4mdy24z" w:colFirst="0" w:colLast="0"/>
+      <w:bookmarkEnd w:id="35"/>
     </w:p>
     <w:p/>
     <w:p/>
@@ -7607,8 +7511,8 @@
         </w:numPr>
         <w:contextualSpacing/>
       </w:pPr>
-      <w:bookmarkStart w:id="37" w:name="h.z5loo4nt6dax" w:colFirst="0" w:colLast="0"/>
-      <w:bookmarkEnd w:id="37"/>
+      <w:bookmarkStart w:id="36" w:name="h.z5loo4nt6dax" w:colFirst="0" w:colLast="0"/>
+      <w:bookmarkEnd w:id="36"/>
       <w:r>
         <w:lastRenderedPageBreak/>
         <w:t>Diagramme de séquence système</w:t>
@@ -7620,12 +7524,11 @@
         <w:ind w:left="0" w:firstLine="0"/>
         <w:jc w:val="center"/>
       </w:pPr>
-      <w:bookmarkStart w:id="38" w:name="h.ctyjz4otz8" w:colFirst="0" w:colLast="0"/>
-      <w:bookmarkEnd w:id="38"/>
+      <w:bookmarkStart w:id="37" w:name="h.ctyjz4otz8" w:colFirst="0" w:colLast="0"/>
+      <w:bookmarkEnd w:id="37"/>
       <w:r>
         <w:rPr>
           <w:noProof/>
-          <w:lang w:val="fr-FR" w:eastAsia="fr-FR"/>
         </w:rPr>
         <w:drawing>
           <wp:inline distT="114300" distB="114300" distL="114300" distR="114300" wp14:anchorId="41C8C349" wp14:editId="52CE3097">
@@ -7663,8 +7566,8 @@
           </wp:inline>
         </w:drawing>
       </w:r>
-      <w:bookmarkStart w:id="39" w:name="h.3uvfkons7lwo" w:colFirst="0" w:colLast="0"/>
-      <w:bookmarkEnd w:id="39"/>
+      <w:bookmarkStart w:id="38" w:name="h.3uvfkons7lwo" w:colFirst="0" w:colLast="0"/>
+      <w:bookmarkEnd w:id="38"/>
     </w:p>
     <w:p>
       <w:pPr>
@@ -7686,14 +7589,14 @@
         </w:numPr>
         <w:contextualSpacing/>
       </w:pPr>
-      <w:bookmarkStart w:id="40" w:name="h.vukxgv4trsos" w:colFirst="0" w:colLast="0"/>
-      <w:bookmarkStart w:id="41" w:name="_Toc416726782"/>
-      <w:bookmarkEnd w:id="40"/>
+      <w:bookmarkStart w:id="39" w:name="h.vukxgv4trsos" w:colFirst="0" w:colLast="0"/>
+      <w:bookmarkStart w:id="40" w:name="_Toc416726782"/>
+      <w:bookmarkEnd w:id="39"/>
       <w:r>
         <w:lastRenderedPageBreak/>
         <w:t>Sélectionner une condition d’arrêt</w:t>
       </w:r>
-      <w:bookmarkEnd w:id="41"/>
+      <w:bookmarkEnd w:id="40"/>
     </w:p>
     <w:p>
       <w:pPr>
@@ -7704,8 +7607,8 @@
         </w:numPr>
         <w:contextualSpacing/>
       </w:pPr>
-      <w:bookmarkStart w:id="42" w:name="h.ycedmekf28da" w:colFirst="0" w:colLast="0"/>
-      <w:bookmarkEnd w:id="42"/>
+      <w:bookmarkStart w:id="41" w:name="h.ycedmekf28da" w:colFirst="0" w:colLast="0"/>
+      <w:bookmarkEnd w:id="41"/>
       <w:r>
         <w:t>Description textuelle</w:t>
       </w:r>
@@ -8475,7 +8378,6 @@
       <w:r>
         <w:rPr>
           <w:noProof/>
-          <w:lang w:val="fr-FR" w:eastAsia="fr-FR"/>
         </w:rPr>
         <w:drawing>
           <wp:inline distT="114300" distB="114300" distL="114300" distR="114300" wp14:anchorId="5533A506" wp14:editId="394ECD0B">
@@ -8526,14 +8428,14 @@
         </w:numPr>
         <w:contextualSpacing/>
       </w:pPr>
-      <w:bookmarkStart w:id="43" w:name="h.bmcjf8d3yzc0" w:colFirst="0" w:colLast="0"/>
-      <w:bookmarkStart w:id="44" w:name="_Toc416726783"/>
-      <w:bookmarkEnd w:id="43"/>
+      <w:bookmarkStart w:id="42" w:name="h.bmcjf8d3yzc0" w:colFirst="0" w:colLast="0"/>
+      <w:bookmarkStart w:id="43" w:name="_Toc416726783"/>
+      <w:bookmarkEnd w:id="42"/>
       <w:r>
         <w:lastRenderedPageBreak/>
         <w:t>Modifier une substance</w:t>
       </w:r>
-      <w:bookmarkEnd w:id="44"/>
+      <w:bookmarkEnd w:id="43"/>
     </w:p>
     <w:p>
       <w:pPr>
@@ -8544,8 +8446,8 @@
         </w:numPr>
         <w:contextualSpacing/>
       </w:pPr>
-      <w:bookmarkStart w:id="45" w:name="h.qy7xomtupf5l" w:colFirst="0" w:colLast="0"/>
-      <w:bookmarkEnd w:id="45"/>
+      <w:bookmarkStart w:id="44" w:name="h.qy7xomtupf5l" w:colFirst="0" w:colLast="0"/>
+      <w:bookmarkEnd w:id="44"/>
       <w:r>
         <w:t>Description textuelle</w:t>
       </w:r>
@@ -9228,8 +9130,8 @@
         </w:numPr>
         <w:contextualSpacing/>
       </w:pPr>
-      <w:bookmarkStart w:id="46" w:name="h.t8olfb9o8c43" w:colFirst="0" w:colLast="0"/>
-      <w:bookmarkEnd w:id="46"/>
+      <w:bookmarkStart w:id="45" w:name="h.t8olfb9o8c43" w:colFirst="0" w:colLast="0"/>
+      <w:bookmarkEnd w:id="45"/>
       <w:r>
         <w:lastRenderedPageBreak/>
         <w:t>Diagramme de séquence système</w:t>
@@ -9242,7 +9144,6 @@
       <w:r>
         <w:rPr>
           <w:noProof/>
-          <w:lang w:val="fr-FR" w:eastAsia="fr-FR"/>
         </w:rPr>
         <w:drawing>
           <wp:inline distT="114300" distB="114300" distL="114300" distR="114300" wp14:anchorId="1F1CEE1F" wp14:editId="33E7EDE9">
@@ -9293,14 +9194,14 @@
         </w:numPr>
         <w:contextualSpacing/>
       </w:pPr>
-      <w:bookmarkStart w:id="47" w:name="h.irmg0raxrav8" w:colFirst="0" w:colLast="0"/>
-      <w:bookmarkStart w:id="48" w:name="_Toc416726784"/>
-      <w:bookmarkEnd w:id="47"/>
+      <w:bookmarkStart w:id="46" w:name="h.irmg0raxrav8" w:colFirst="0" w:colLast="0"/>
+      <w:bookmarkStart w:id="47" w:name="_Toc416726784"/>
+      <w:bookmarkEnd w:id="46"/>
       <w:r>
         <w:lastRenderedPageBreak/>
         <w:t>Ajouter une substance</w:t>
       </w:r>
-      <w:bookmarkEnd w:id="48"/>
+      <w:bookmarkEnd w:id="47"/>
     </w:p>
     <w:p>
       <w:pPr>
@@ -9311,8 +9212,8 @@
         </w:numPr>
         <w:contextualSpacing/>
       </w:pPr>
-      <w:bookmarkStart w:id="49" w:name="h.fzs0m2o22qu4" w:colFirst="0" w:colLast="0"/>
-      <w:bookmarkEnd w:id="49"/>
+      <w:bookmarkStart w:id="48" w:name="h.fzs0m2o22qu4" w:colFirst="0" w:colLast="0"/>
+      <w:bookmarkEnd w:id="48"/>
       <w:r>
         <w:t>Description textuelle</w:t>
       </w:r>
@@ -9520,8 +9421,8 @@
           <w:rFonts w:ascii="Arial" w:eastAsia="Arial" w:hAnsi="Arial" w:cs="Arial"/>
         </w:rPr>
       </w:pPr>
-      <w:bookmarkStart w:id="50" w:name="h.iql6m76fcr4q" w:colFirst="0" w:colLast="0"/>
-      <w:bookmarkEnd w:id="50"/>
+      <w:bookmarkStart w:id="49" w:name="h.iql6m76fcr4q" w:colFirst="0" w:colLast="0"/>
+      <w:bookmarkEnd w:id="49"/>
     </w:p>
     <w:tbl>
       <w:tblPr>
@@ -9994,8 +9895,8 @@
         <w:pStyle w:val="Titre3"/>
         <w:ind w:left="0" w:firstLine="0"/>
       </w:pPr>
-      <w:bookmarkStart w:id="51" w:name="h.gotr6vi477tc" w:colFirst="0" w:colLast="0"/>
-      <w:bookmarkEnd w:id="51"/>
+      <w:bookmarkStart w:id="50" w:name="h.gotr6vi477tc" w:colFirst="0" w:colLast="0"/>
+      <w:bookmarkEnd w:id="50"/>
     </w:p>
     <w:p>
       <w:pPr>
@@ -10006,8 +9907,8 @@
         </w:numPr>
         <w:contextualSpacing/>
       </w:pPr>
-      <w:bookmarkStart w:id="52" w:name="h.r8er61pul0c8" w:colFirst="0" w:colLast="0"/>
-      <w:bookmarkEnd w:id="52"/>
+      <w:bookmarkStart w:id="51" w:name="h.r8er61pul0c8" w:colFirst="0" w:colLast="0"/>
+      <w:bookmarkEnd w:id="51"/>
       <w:r>
         <w:t>Diagramme de séquence système</w:t>
       </w:r>
@@ -10019,7 +9920,6 @@
       <w:r>
         <w:rPr>
           <w:noProof/>
-          <w:lang w:val="fr-FR" w:eastAsia="fr-FR"/>
         </w:rPr>
         <w:drawing>
           <wp:inline distT="114300" distB="114300" distL="114300" distR="114300" wp14:anchorId="639EC488" wp14:editId="5CE67AC8">
@@ -10072,14 +9972,14 @@
         </w:numPr>
         <w:contextualSpacing/>
       </w:pPr>
-      <w:bookmarkStart w:id="53" w:name="h.d3twn6x9xzoa" w:colFirst="0" w:colLast="0"/>
-      <w:bookmarkStart w:id="54" w:name="_Toc416726785"/>
-      <w:bookmarkEnd w:id="53"/>
+      <w:bookmarkStart w:id="52" w:name="h.d3twn6x9xzoa" w:colFirst="0" w:colLast="0"/>
+      <w:bookmarkStart w:id="53" w:name="_Toc416726785"/>
+      <w:bookmarkEnd w:id="52"/>
       <w:r>
         <w:lastRenderedPageBreak/>
         <w:t>Supprimer une substance</w:t>
       </w:r>
-      <w:bookmarkEnd w:id="54"/>
+      <w:bookmarkEnd w:id="53"/>
     </w:p>
     <w:p>
       <w:pPr>
@@ -10090,8 +9990,8 @@
         </w:numPr>
         <w:contextualSpacing/>
       </w:pPr>
-      <w:bookmarkStart w:id="55" w:name="h.g9n9a0ce6qem" w:colFirst="0" w:colLast="0"/>
-      <w:bookmarkEnd w:id="55"/>
+      <w:bookmarkStart w:id="54" w:name="h.g9n9a0ce6qem" w:colFirst="0" w:colLast="0"/>
+      <w:bookmarkEnd w:id="54"/>
       <w:r>
         <w:t>Description textuelle</w:t>
       </w:r>
@@ -10293,8 +10193,8 @@
       <w:pPr>
         <w:pStyle w:val="Titre3"/>
       </w:pPr>
-      <w:bookmarkStart w:id="56" w:name="h.83vorni5zyei" w:colFirst="0" w:colLast="0"/>
-      <w:bookmarkEnd w:id="56"/>
+      <w:bookmarkStart w:id="55" w:name="h.83vorni5zyei" w:colFirst="0" w:colLast="0"/>
+      <w:bookmarkEnd w:id="55"/>
     </w:p>
     <w:tbl>
       <w:tblPr>
@@ -10791,8 +10691,8 @@
         <w:pStyle w:val="Titre3"/>
         <w:ind w:left="0" w:firstLine="0"/>
       </w:pPr>
-      <w:bookmarkStart w:id="57" w:name="h.jmif153c3z91" w:colFirst="0" w:colLast="0"/>
-      <w:bookmarkEnd w:id="57"/>
+      <w:bookmarkStart w:id="56" w:name="h.jmif153c3z91" w:colFirst="0" w:colLast="0"/>
+      <w:bookmarkEnd w:id="56"/>
     </w:p>
     <w:p>
       <w:pPr>
@@ -10803,8 +10703,8 @@
         </w:numPr>
         <w:contextualSpacing/>
       </w:pPr>
-      <w:bookmarkStart w:id="58" w:name="h.pg7y7vietnh9" w:colFirst="0" w:colLast="0"/>
-      <w:bookmarkEnd w:id="58"/>
+      <w:bookmarkStart w:id="57" w:name="h.pg7y7vietnh9" w:colFirst="0" w:colLast="0"/>
+      <w:bookmarkEnd w:id="57"/>
       <w:r>
         <w:t>Diagramme de séquence système</w:t>
       </w:r>
@@ -10816,7 +10716,6 @@
       <w:r>
         <w:rPr>
           <w:noProof/>
-          <w:lang w:val="fr-FR" w:eastAsia="fr-FR"/>
         </w:rPr>
         <w:drawing>
           <wp:inline distT="114300" distB="114300" distL="114300" distR="114300" wp14:anchorId="110141A5" wp14:editId="78401B7F">
@@ -10860,8 +10759,8 @@
       <w:r>
         <w:br w:type="page"/>
       </w:r>
-      <w:bookmarkStart w:id="59" w:name="h.wdbvn2yzw5o4" w:colFirst="0" w:colLast="0"/>
-      <w:bookmarkEnd w:id="59"/>
+      <w:bookmarkStart w:id="58" w:name="h.wdbvn2yzw5o4" w:colFirst="0" w:colLast="0"/>
+      <w:bookmarkEnd w:id="58"/>
     </w:p>
     <w:p>
       <w:pPr>
@@ -10872,14 +10771,14 @@
         </w:numPr>
         <w:contextualSpacing/>
       </w:pPr>
-      <w:bookmarkStart w:id="60" w:name="h.ru9bkol4qbzc" w:colFirst="0" w:colLast="0"/>
-      <w:bookmarkStart w:id="61" w:name="_Toc416726786"/>
-      <w:bookmarkEnd w:id="60"/>
+      <w:bookmarkStart w:id="59" w:name="h.ru9bkol4qbzc" w:colFirst="0" w:colLast="0"/>
+      <w:bookmarkStart w:id="60" w:name="_Toc416726786"/>
+      <w:bookmarkEnd w:id="59"/>
       <w:r>
         <w:lastRenderedPageBreak/>
         <w:t>Sauvegarder les fichiers de simulations</w:t>
       </w:r>
-      <w:bookmarkEnd w:id="61"/>
+      <w:bookmarkEnd w:id="60"/>
     </w:p>
     <w:p>
       <w:pPr>
@@ -10890,8 +10789,8 @@
         </w:numPr>
         <w:contextualSpacing/>
       </w:pPr>
-      <w:bookmarkStart w:id="62" w:name="h.8dd72ej6fvfp" w:colFirst="0" w:colLast="0"/>
-      <w:bookmarkEnd w:id="62"/>
+      <w:bookmarkStart w:id="61" w:name="h.8dd72ej6fvfp" w:colFirst="0" w:colLast="0"/>
+      <w:bookmarkEnd w:id="61"/>
       <w:r>
         <w:t>Description textuelle</w:t>
       </w:r>
@@ -11523,8 +11422,8 @@
         <w:pStyle w:val="Titre3"/>
         <w:ind w:left="0" w:firstLine="0"/>
       </w:pPr>
-      <w:bookmarkStart w:id="63" w:name="h.6czytu9fmq0x" w:colFirst="0" w:colLast="0"/>
-      <w:bookmarkEnd w:id="63"/>
+      <w:bookmarkStart w:id="62" w:name="h.6czytu9fmq0x" w:colFirst="0" w:colLast="0"/>
+      <w:bookmarkEnd w:id="62"/>
     </w:p>
     <w:p>
       <w:pPr>
@@ -11535,8 +11434,8 @@
         </w:numPr>
         <w:contextualSpacing/>
       </w:pPr>
-      <w:bookmarkStart w:id="64" w:name="h.vhmrmlc9eplf" w:colFirst="0" w:colLast="0"/>
-      <w:bookmarkEnd w:id="64"/>
+      <w:bookmarkStart w:id="63" w:name="h.vhmrmlc9eplf" w:colFirst="0" w:colLast="0"/>
+      <w:bookmarkEnd w:id="63"/>
       <w:r>
         <w:t>Diagramme de séquence système</w:t>
       </w:r>
@@ -11547,12 +11446,11 @@
         <w:ind w:left="0" w:firstLine="0"/>
         <w:jc w:val="center"/>
       </w:pPr>
-      <w:bookmarkStart w:id="65" w:name="h.qtxqu67dw98h" w:colFirst="0" w:colLast="0"/>
-      <w:bookmarkEnd w:id="65"/>
+      <w:bookmarkStart w:id="64" w:name="h.qtxqu67dw98h" w:colFirst="0" w:colLast="0"/>
+      <w:bookmarkEnd w:id="64"/>
       <w:r>
         <w:rPr>
           <w:noProof/>
-          <w:lang w:val="fr-FR" w:eastAsia="fr-FR"/>
         </w:rPr>
         <w:drawing>
           <wp:inline distT="114300" distB="114300" distL="114300" distR="114300" wp14:anchorId="4E6BDF0E" wp14:editId="1B59091C">
@@ -11595,8 +11493,8 @@
       <w:r>
         <w:br w:type="page"/>
       </w:r>
-      <w:bookmarkStart w:id="66" w:name="h.dqs3oh2g8doc" w:colFirst="0" w:colLast="0"/>
-      <w:bookmarkEnd w:id="66"/>
+      <w:bookmarkStart w:id="65" w:name="h.dqs3oh2g8doc" w:colFirst="0" w:colLast="0"/>
+      <w:bookmarkEnd w:id="65"/>
     </w:p>
     <w:p>
       <w:pPr>
@@ -11607,14 +11505,14 @@
         </w:numPr>
         <w:contextualSpacing/>
       </w:pPr>
-      <w:bookmarkStart w:id="67" w:name="h.238r0dr5a245" w:colFirst="0" w:colLast="0"/>
-      <w:bookmarkStart w:id="68" w:name="_Toc416726787"/>
-      <w:bookmarkEnd w:id="67"/>
+      <w:bookmarkStart w:id="66" w:name="h.238r0dr5a245" w:colFirst="0" w:colLast="0"/>
+      <w:bookmarkStart w:id="67" w:name="_Toc416726787"/>
+      <w:bookmarkEnd w:id="66"/>
       <w:r>
         <w:lastRenderedPageBreak/>
         <w:t>Charger les fichiers de simulations</w:t>
       </w:r>
-      <w:bookmarkEnd w:id="68"/>
+      <w:bookmarkEnd w:id="67"/>
     </w:p>
     <w:p>
       <w:pPr>
@@ -11625,8 +11523,8 @@
         </w:numPr>
         <w:contextualSpacing/>
       </w:pPr>
-      <w:bookmarkStart w:id="69" w:name="h.ridireqyujyo" w:colFirst="0" w:colLast="0"/>
-      <w:bookmarkEnd w:id="69"/>
+      <w:bookmarkStart w:id="68" w:name="h.ridireqyujyo" w:colFirst="0" w:colLast="0"/>
+      <w:bookmarkEnd w:id="68"/>
       <w:r>
         <w:t>Description textuelle</w:t>
       </w:r>
@@ -11828,8 +11726,8 @@
       <w:pPr>
         <w:pStyle w:val="Titre3"/>
       </w:pPr>
-      <w:bookmarkStart w:id="70" w:name="h.z299ylf777ov" w:colFirst="0" w:colLast="0"/>
-      <w:bookmarkEnd w:id="70"/>
+      <w:bookmarkStart w:id="69" w:name="h.z299ylf777ov" w:colFirst="0" w:colLast="0"/>
+      <w:bookmarkEnd w:id="69"/>
     </w:p>
     <w:tbl>
       <w:tblPr>
@@ -12269,8 +12167,8 @@
         <w:pStyle w:val="Titre4"/>
         <w:ind w:left="0" w:firstLine="0"/>
       </w:pPr>
-      <w:bookmarkStart w:id="71" w:name="h.by5yhidyuoqp" w:colFirst="0" w:colLast="0"/>
-      <w:bookmarkEnd w:id="71"/>
+      <w:bookmarkStart w:id="70" w:name="h.by5yhidyuoqp" w:colFirst="0" w:colLast="0"/>
+      <w:bookmarkEnd w:id="70"/>
     </w:p>
     <w:p>
       <w:pPr>
@@ -12281,8 +12179,8 @@
         </w:numPr>
         <w:contextualSpacing/>
       </w:pPr>
-      <w:bookmarkStart w:id="72" w:name="h.rywq8owtsaa7" w:colFirst="0" w:colLast="0"/>
-      <w:bookmarkEnd w:id="72"/>
+      <w:bookmarkStart w:id="71" w:name="h.rywq8owtsaa7" w:colFirst="0" w:colLast="0"/>
+      <w:bookmarkEnd w:id="71"/>
       <w:r>
         <w:t>Diagramme de séquence système</w:t>
       </w:r>
@@ -12294,7 +12192,6 @@
       <w:r>
         <w:rPr>
           <w:noProof/>
-          <w:lang w:val="fr-FR" w:eastAsia="fr-FR"/>
         </w:rPr>
         <w:drawing>
           <wp:inline distT="114300" distB="114300" distL="114300" distR="114300" wp14:anchorId="41BF35AA" wp14:editId="5F7A80F7">
@@ -12345,14 +12242,14 @@
         </w:numPr>
         <w:contextualSpacing/>
       </w:pPr>
-      <w:bookmarkStart w:id="73" w:name="h.srntmfdmwb36" w:colFirst="0" w:colLast="0"/>
-      <w:bookmarkStart w:id="74" w:name="_Toc416726788"/>
-      <w:bookmarkEnd w:id="73"/>
+      <w:bookmarkStart w:id="72" w:name="h.srntmfdmwb36" w:colFirst="0" w:colLast="0"/>
+      <w:bookmarkStart w:id="73" w:name="_Toc416726788"/>
+      <w:bookmarkEnd w:id="72"/>
       <w:r>
         <w:lastRenderedPageBreak/>
         <w:t>Générer la donnée de l’exercice (sans solutions)</w:t>
       </w:r>
-      <w:bookmarkEnd w:id="74"/>
+      <w:bookmarkEnd w:id="73"/>
     </w:p>
     <w:p>
       <w:pPr>
@@ -12363,8 +12260,8 @@
         </w:numPr>
         <w:contextualSpacing/>
       </w:pPr>
-      <w:bookmarkStart w:id="75" w:name="h.x3g1r6v00upo" w:colFirst="0" w:colLast="0"/>
-      <w:bookmarkEnd w:id="75"/>
+      <w:bookmarkStart w:id="74" w:name="h.x3g1r6v00upo" w:colFirst="0" w:colLast="0"/>
+      <w:bookmarkEnd w:id="74"/>
       <w:r>
         <w:t>Description textuelle</w:t>
       </w:r>
@@ -13039,8 +12936,8 @@
         <w:pStyle w:val="Titre3"/>
         <w:ind w:left="0" w:firstLine="0"/>
       </w:pPr>
-      <w:bookmarkStart w:id="76" w:name="h.prr1snwv5b41" w:colFirst="0" w:colLast="0"/>
-      <w:bookmarkEnd w:id="76"/>
+      <w:bookmarkStart w:id="75" w:name="h.prr1snwv5b41" w:colFirst="0" w:colLast="0"/>
+      <w:bookmarkEnd w:id="75"/>
     </w:p>
     <w:p>
       <w:pPr>
@@ -13051,8 +12948,8 @@
         </w:numPr>
         <w:contextualSpacing/>
       </w:pPr>
-      <w:bookmarkStart w:id="77" w:name="h.ssaaexwl4u2i" w:colFirst="0" w:colLast="0"/>
-      <w:bookmarkEnd w:id="77"/>
+      <w:bookmarkStart w:id="76" w:name="h.ssaaexwl4u2i" w:colFirst="0" w:colLast="0"/>
+      <w:bookmarkEnd w:id="76"/>
       <w:r>
         <w:t>Diagramme de séquence système</w:t>
       </w:r>
@@ -13061,12 +12958,11 @@
       <w:pPr>
         <w:pStyle w:val="Sansinterligne"/>
       </w:pPr>
-      <w:bookmarkStart w:id="78" w:name="h.zdicorheq96c" w:colFirst="0" w:colLast="0"/>
-      <w:bookmarkEnd w:id="78"/>
+      <w:bookmarkStart w:id="77" w:name="h.zdicorheq96c" w:colFirst="0" w:colLast="0"/>
+      <w:bookmarkEnd w:id="77"/>
       <w:r>
         <w:rPr>
           <w:noProof/>
-          <w:lang w:val="fr-FR" w:eastAsia="fr-FR"/>
         </w:rPr>
         <w:drawing>
           <wp:inline distT="114300" distB="114300" distL="114300" distR="114300" wp14:anchorId="79B26522" wp14:editId="4BDECEA6">
@@ -13120,12 +13016,12 @@
         </w:numPr>
         <w:contextualSpacing/>
       </w:pPr>
-      <w:bookmarkStart w:id="79" w:name="_Toc416726789"/>
+      <w:bookmarkStart w:id="78" w:name="_Toc416726789"/>
       <w:r>
         <w:lastRenderedPageBreak/>
         <w:t>Exporter l'équation différentielle (au format PDF)</w:t>
       </w:r>
-      <w:bookmarkEnd w:id="79"/>
+      <w:bookmarkEnd w:id="78"/>
     </w:p>
     <w:p>
       <w:pPr>
@@ -13136,8 +13032,8 @@
         </w:numPr>
         <w:contextualSpacing/>
       </w:pPr>
-      <w:bookmarkStart w:id="80" w:name="h.3grluas8490f" w:colFirst="0" w:colLast="0"/>
-      <w:bookmarkEnd w:id="80"/>
+      <w:bookmarkStart w:id="79" w:name="h.3grluas8490f" w:colFirst="0" w:colLast="0"/>
+      <w:bookmarkEnd w:id="79"/>
       <w:r>
         <w:t>Description textuelle</w:t>
       </w:r>
@@ -13833,8 +13729,8 @@
         </w:numPr>
         <w:contextualSpacing/>
       </w:pPr>
-      <w:bookmarkStart w:id="81" w:name="h.zicbhxhjpqgg" w:colFirst="0" w:colLast="0"/>
-      <w:bookmarkEnd w:id="81"/>
+      <w:bookmarkStart w:id="80" w:name="h.zicbhxhjpqgg" w:colFirst="0" w:colLast="0"/>
+      <w:bookmarkEnd w:id="80"/>
       <w:r>
         <w:t>Diagramme de séquence système</w:t>
       </w:r>
@@ -13843,7 +13739,6 @@
       <w:r>
         <w:rPr>
           <w:noProof/>
-          <w:lang w:val="fr-FR" w:eastAsia="fr-FR"/>
         </w:rPr>
         <w:drawing>
           <wp:inline distT="114300" distB="114300" distL="114300" distR="114300" wp14:anchorId="3DAA958A" wp14:editId="5437A3CD">
@@ -13895,9 +13790,9 @@
         <w:ind w:hanging="576"/>
         <w:contextualSpacing/>
       </w:pPr>
-      <w:bookmarkStart w:id="82" w:name="h.o3d2wldei7lj" w:colFirst="0" w:colLast="0"/>
-      <w:bookmarkStart w:id="83" w:name="_Toc416726790"/>
-      <w:bookmarkEnd w:id="82"/>
+      <w:bookmarkStart w:id="81" w:name="h.o3d2wldei7lj" w:colFirst="0" w:colLast="0"/>
+      <w:bookmarkStart w:id="82" w:name="_Toc416726790"/>
+      <w:bookmarkEnd w:id="81"/>
       <w:r>
         <w:lastRenderedPageBreak/>
         <w:t>Tableau</w:t>
@@ -13908,7 +13803,7 @@
       <w:r>
         <w:t xml:space="preserve"> Exigences fonctionnelles et non fonctionnelles</w:t>
       </w:r>
-      <w:bookmarkEnd w:id="83"/>
+      <w:bookmarkEnd w:id="82"/>
     </w:p>
     <w:p/>
     <w:tbl>
@@ -15649,15 +15544,15 @@
         <w:pStyle w:val="Titre1"/>
         <w:ind w:left="0"/>
       </w:pPr>
-      <w:bookmarkStart w:id="84" w:name="h.dlpbbubgj6lf" w:colFirst="0" w:colLast="0"/>
-      <w:bookmarkEnd w:id="84"/>
+      <w:bookmarkStart w:id="83" w:name="h.dlpbbubgj6lf" w:colFirst="0" w:colLast="0"/>
+      <w:bookmarkEnd w:id="83"/>
     </w:p>
     <w:p>
       <w:r>
         <w:br w:type="page"/>
       </w:r>
-      <w:bookmarkStart w:id="85" w:name="h.6wdex45766c5" w:colFirst="0" w:colLast="0"/>
-      <w:bookmarkEnd w:id="85"/>
+      <w:bookmarkStart w:id="84" w:name="h.6wdex45766c5" w:colFirst="0" w:colLast="0"/>
+      <w:bookmarkEnd w:id="84"/>
     </w:p>
     <w:p>
       <w:pPr>
@@ -15671,10 +15566,10 @@
           <w:titlePg/>
         </w:sectPr>
       </w:pPr>
-      <w:bookmarkStart w:id="86" w:name="h.azj5wolqujfd" w:colFirst="0" w:colLast="0"/>
-      <w:bookmarkStart w:id="87" w:name="h.quitgtpbt4xc" w:colFirst="0" w:colLast="0"/>
+      <w:bookmarkStart w:id="85" w:name="h.azj5wolqujfd" w:colFirst="0" w:colLast="0"/>
+      <w:bookmarkStart w:id="86" w:name="h.quitgtpbt4xc" w:colFirst="0" w:colLast="0"/>
+      <w:bookmarkEnd w:id="85"/>
       <w:bookmarkEnd w:id="86"/>
-      <w:bookmarkEnd w:id="87"/>
     </w:p>
     <w:p>
       <w:pPr>
@@ -15685,14 +15580,14 @@
         </w:numPr>
         <w:contextualSpacing/>
       </w:pPr>
-      <w:bookmarkStart w:id="88" w:name="h.ohxmb348jp7i" w:colFirst="0" w:colLast="0"/>
-      <w:bookmarkStart w:id="89" w:name="_Toc416726791"/>
-      <w:bookmarkEnd w:id="88"/>
+      <w:bookmarkStart w:id="87" w:name="h.ohxmb348jp7i" w:colFirst="0" w:colLast="0"/>
+      <w:bookmarkStart w:id="88" w:name="_Toc416726791"/>
+      <w:bookmarkEnd w:id="87"/>
       <w:r>
         <w:lastRenderedPageBreak/>
         <w:t>Spécifications techniques</w:t>
       </w:r>
-      <w:bookmarkEnd w:id="89"/>
+      <w:bookmarkEnd w:id="88"/>
     </w:p>
     <w:p>
       <w:pPr>
@@ -15703,37 +15598,32 @@
         </w:numPr>
         <w:contextualSpacing/>
       </w:pPr>
-      <w:bookmarkStart w:id="90" w:name="_Toc416726792"/>
+      <w:bookmarkStart w:id="89" w:name="_Toc416726792"/>
       <w:r>
         <w:t>Diagramme de classe comple</w:t>
       </w:r>
       <w:r>
         <w:t>t</w:t>
       </w:r>
-      <w:bookmarkEnd w:id="90"/>
+      <w:bookmarkEnd w:id="89"/>
     </w:p>
+    <w:p/>
     <w:p>
-      <w:pPr>
-        <w:jc w:val="center"/>
-      </w:pPr>
-      <w:bookmarkStart w:id="91" w:name="h.yzk9q98d6pxv" w:colFirst="0" w:colLast="0"/>
-      <w:bookmarkEnd w:id="91"/>
       <w:r>
         <w:rPr>
           <w:noProof/>
-          <w:lang w:val="fr-FR" w:eastAsia="fr-FR"/>
         </w:rPr>
         <w:drawing>
-          <wp:anchor distT="0" distB="0" distL="114300" distR="114300" simplePos="0" relativeHeight="251659264" behindDoc="0" locked="0" layoutInCell="1" allowOverlap="1" wp14:anchorId="3AE3E152" wp14:editId="5C4AB1E2">
+          <wp:anchor distT="0" distB="0" distL="114300" distR="114300" simplePos="0" relativeHeight="251662336" behindDoc="0" locked="0" layoutInCell="1" allowOverlap="1" wp14:anchorId="3AE3E152" wp14:editId="43D27397">
             <wp:simplePos x="0" y="0"/>
             <wp:positionH relativeFrom="column">
-              <wp:posOffset>1081239</wp:posOffset>
+              <wp:posOffset>804545</wp:posOffset>
             </wp:positionH>
             <wp:positionV relativeFrom="paragraph">
-              <wp:posOffset>66040</wp:posOffset>
+              <wp:posOffset>15240</wp:posOffset>
             </wp:positionV>
             <wp:extent cx="6740470" cy="5260452"/>
-            <wp:effectExtent l="0" t="0" r="0" b="0"/>
+            <wp:effectExtent l="0" t="0" r="3810" b="0"/>
             <wp:wrapNone/>
             <wp:docPr id="8" name="Image 8" descr="DiagrammeDeClasse.png"/>
             <wp:cNvGraphicFramePr>
@@ -15776,7 +15666,7 @@
                         <a14:shadowObscured xmlns:a14="http://schemas.microsoft.com/office/drawing/2010/main"/>
                       </a:ext>
                       <a:ext uri="{FAA26D3D-D897-4be2-8F04-BA451C77F1D7}">
-                        <ma14:placeholderFlag xmlns:ma14="http://schemas.microsoft.com/office/mac/drawingml/2011/main"/>
+                        <ma14:placeholderFlag xmlns:ma14="http://schemas.microsoft.com/office/mac/drawingml/2011/main" xmlns:w="http://schemas.openxmlformats.org/wordprocessingml/2006/main" xmlns:w10="urn:schemas-microsoft-com:office:word" xmlns:v="urn:schemas-microsoft-com:vml" xmlns:o="urn:schemas-microsoft-com:office:office" xmlns:mv="urn:schemas-microsoft-com:mac:vml" xmlns:mo="http://schemas.microsoft.com/office/mac/office/2008/main" xmlns=""/>
                       </a:ext>
                     </a:extLst>
                   </pic:spPr>
@@ -15793,8 +15683,308 @@
         </w:drawing>
       </w:r>
     </w:p>
+    <w:p>
+      <w:pPr>
+        <w:rPr>
+          <w:b/>
+          <w:smallCaps/>
+          <w:sz w:val="28"/>
+        </w:rPr>
+        <w:sectPr>
+          <w:pgSz w:w="16839" w:h="11907" w:orient="landscape" w:code="9"/>
+          <w:pgMar w:top="1440" w:right="1440" w:bottom="1440" w:left="1440" w:header="720" w:footer="720" w:gutter="0"/>
+          <w:cols w:space="720"/>
+          <w:titlePg/>
+          <w:docGrid w:linePitch="299"/>
+        </w:sectPr>
+      </w:pPr>
+    </w:p>
+    <w:p>
+      <w:pPr>
+        <w:pStyle w:val="Titre2"/>
+        <w:numPr>
+          <w:ilvl w:val="1"/>
+          <w:numId w:val="9"/>
+        </w:numPr>
+        <w:contextualSpacing/>
+      </w:pPr>
+      <w:r>
+        <w:lastRenderedPageBreak/>
+        <w:t>Dynamique de l’application</w:t>
+      </w:r>
+    </w:p>
+    <w:p/>
+    <w:p>
+      <w:pPr>
+        <w:pStyle w:val="Titre3"/>
+        <w:numPr>
+          <w:ilvl w:val="2"/>
+          <w:numId w:val="9"/>
+        </w:numPr>
+        <w:ind w:hanging="720"/>
+        <w:contextualSpacing/>
+      </w:pPr>
+      <w:r>
+        <w:t>U</w:t>
+      </w:r>
+      <w:r>
+        <w:t>C</w:t>
+      </w:r>
+      <w:r>
+        <w:t xml:space="preserve"> </w:t>
+      </w:r>
+      <w:r>
+        <w:t>2.1</w:t>
+      </w:r>
+    </w:p>
+    <w:p/>
+    <w:p>
+      <w:pPr>
+        <w:pStyle w:val="Titre4"/>
+        <w:numPr>
+          <w:ilvl w:val="3"/>
+          <w:numId w:val="9"/>
+        </w:numPr>
+        <w:contextualSpacing/>
+      </w:pPr>
+      <w:r>
+        <w:t>Diagramme de collaboration</w:t>
+      </w:r>
+    </w:p>
+    <w:p/>
+    <w:p/>
+    <w:p>
+      <w:pPr>
+        <w:pStyle w:val="Titre4"/>
+        <w:numPr>
+          <w:ilvl w:val="3"/>
+          <w:numId w:val="9"/>
+        </w:numPr>
+        <w:contextualSpacing/>
+      </w:pPr>
+      <w:r>
+        <w:t>Diagrammes de séquence détaillée</w:t>
+      </w:r>
+    </w:p>
+    <w:p>
+      <w:r>
+        <w:br w:type="page"/>
+      </w:r>
+    </w:p>
+    <w:p>
+      <w:pPr>
+        <w:pStyle w:val="Titre3"/>
+        <w:numPr>
+          <w:ilvl w:val="2"/>
+          <w:numId w:val="9"/>
+        </w:numPr>
+        <w:ind w:hanging="720"/>
+        <w:contextualSpacing/>
+      </w:pPr>
+      <w:r>
+        <w:lastRenderedPageBreak/>
+        <w:t>UC</w:t>
+      </w:r>
+      <w:r>
+        <w:t xml:space="preserve"> </w:t>
+      </w:r>
+      <w:r>
+        <w:t>4.1</w:t>
+      </w:r>
+    </w:p>
+    <w:p>
+      <w:pPr>
+        <w:pStyle w:val="Titre4"/>
+        <w:numPr>
+          <w:ilvl w:val="3"/>
+          <w:numId w:val="9"/>
+        </w:numPr>
+        <w:contextualSpacing/>
+      </w:pPr>
+      <w:r>
+        <w:t>Diagramme de collaboration</w:t>
+      </w:r>
+    </w:p>
+    <w:p>
+      <w:r>
+        <w:rPr>
+          <w:noProof/>
+        </w:rPr>
+        <w:drawing>
+          <wp:inline distT="0" distB="0" distL="0" distR="0" wp14:anchorId="028A869E" wp14:editId="175B11E0">
+            <wp:extent cx="5732145" cy="2414270"/>
+            <wp:effectExtent l="0" t="0" r="1905" b="5080"/>
+            <wp:docPr id="9" name="Image 9"/>
+            <wp:cNvGraphicFramePr>
+              <a:graphicFrameLocks xmlns:a="http://schemas.openxmlformats.org/drawingml/2006/main" noChangeAspect="1"/>
+            </wp:cNvGraphicFramePr>
+            <a:graphic xmlns:a="http://schemas.openxmlformats.org/drawingml/2006/main">
+              <a:graphicData uri="http://schemas.openxmlformats.org/drawingml/2006/picture">
+                <pic:pic xmlns:pic="http://schemas.openxmlformats.org/drawingml/2006/picture">
+                  <pic:nvPicPr>
+                    <pic:cNvPr id="1" name="Diagramme de Communication UC 4.1.png"/>
+                    <pic:cNvPicPr/>
+                  </pic:nvPicPr>
+                  <pic:blipFill>
+                    <a:blip r:embed="rId27">
+                      <a:extLst>
+                        <a:ext uri="{28A0092B-C50C-407E-A947-70E740481C1C}">
+                          <a14:useLocalDpi xmlns:a14="http://schemas.microsoft.com/office/drawing/2010/main" val="0"/>
+                        </a:ext>
+                      </a:extLst>
+                    </a:blip>
+                    <a:stretch>
+                      <a:fillRect/>
+                    </a:stretch>
+                  </pic:blipFill>
+                  <pic:spPr>
+                    <a:xfrm>
+                      <a:off x="0" y="0"/>
+                      <a:ext cx="5732145" cy="2414270"/>
+                    </a:xfrm>
+                    <a:prstGeom prst="rect">
+                      <a:avLst/>
+                    </a:prstGeom>
+                  </pic:spPr>
+                </pic:pic>
+              </a:graphicData>
+            </a:graphic>
+          </wp:inline>
+        </w:drawing>
+      </w:r>
+    </w:p>
+    <w:p/>
+    <w:p>
+      <w:pPr>
+        <w:pStyle w:val="Titre4"/>
+        <w:numPr>
+          <w:ilvl w:val="3"/>
+          <w:numId w:val="9"/>
+        </w:numPr>
+        <w:contextualSpacing/>
+      </w:pPr>
+      <w:r>
+        <w:t>Diagrammes de séquence détaillée</w:t>
+      </w:r>
+    </w:p>
+    <w:p>
+      <w:r>
+        <w:rPr>
+          <w:noProof/>
+        </w:rPr>
+        <w:drawing>
+          <wp:inline distT="0" distB="0" distL="0" distR="0" wp14:anchorId="1BC973E1" wp14:editId="1A6F3D62">
+            <wp:extent cx="5732145" cy="4168775"/>
+            <wp:effectExtent l="0" t="0" r="1905" b="3175"/>
+            <wp:docPr id="18" name="Image 18"/>
+            <wp:cNvGraphicFramePr>
+              <a:graphicFrameLocks xmlns:a="http://schemas.openxmlformats.org/drawingml/2006/main" noChangeAspect="1"/>
+            </wp:cNvGraphicFramePr>
+            <a:graphic xmlns:a="http://schemas.openxmlformats.org/drawingml/2006/main">
+              <a:graphicData uri="http://schemas.openxmlformats.org/drawingml/2006/picture">
+                <pic:pic xmlns:pic="http://schemas.openxmlformats.org/drawingml/2006/picture">
+                  <pic:nvPicPr>
+                    <pic:cNvPr id="3" name="Diagramme de séquence détaillé UC 4.1.png"/>
+                    <pic:cNvPicPr/>
+                  </pic:nvPicPr>
+                  <pic:blipFill>
+                    <a:blip r:embed="rId28">
+                      <a:extLst>
+                        <a:ext uri="{28A0092B-C50C-407E-A947-70E740481C1C}">
+                          <a14:useLocalDpi xmlns:a14="http://schemas.microsoft.com/office/drawing/2010/main" val="0"/>
+                        </a:ext>
+                      </a:extLst>
+                    </a:blip>
+                    <a:stretch>
+                      <a:fillRect/>
+                    </a:stretch>
+                  </pic:blipFill>
+                  <pic:spPr>
+                    <a:xfrm>
+                      <a:off x="0" y="0"/>
+                      <a:ext cx="5732145" cy="4168775"/>
+                    </a:xfrm>
+                    <a:prstGeom prst="rect">
+                      <a:avLst/>
+                    </a:prstGeom>
+                  </pic:spPr>
+                </pic:pic>
+              </a:graphicData>
+            </a:graphic>
+          </wp:inline>
+        </w:drawing>
+      </w:r>
+    </w:p>
+    <w:p/>
+    <w:p>
+      <w:pPr>
+        <w:pStyle w:val="Titre3"/>
+        <w:numPr>
+          <w:ilvl w:val="2"/>
+          <w:numId w:val="9"/>
+        </w:numPr>
+        <w:ind w:hanging="720"/>
+        <w:contextualSpacing/>
+      </w:pPr>
+      <w:r>
+        <w:lastRenderedPageBreak/>
+        <w:t>Diagramme d’états (des objets)</w:t>
+      </w:r>
+    </w:p>
+    <w:p/>
+    <w:p/>
+    <w:p>
+      <w:pPr>
+        <w:pStyle w:val="Titre1"/>
+        <w:numPr>
+          <w:ilvl w:val="0"/>
+          <w:numId w:val="9"/>
+        </w:numPr>
+        <w:contextualSpacing/>
+      </w:pPr>
+      <w:r>
+        <w:t>Tests et validation</w:t>
+      </w:r>
+      <w:bookmarkStart w:id="90" w:name="_GoBack"/>
+      <w:bookmarkEnd w:id="90"/>
+    </w:p>
+    <w:p>
+      <w:pPr>
+        <w:pStyle w:val="Titre2"/>
+        <w:numPr>
+          <w:ilvl w:val="1"/>
+          <w:numId w:val="9"/>
+        </w:numPr>
+        <w:contextualSpacing/>
+      </w:pPr>
+      <w:r>
+        <w:t>Spécification des tests</w:t>
+      </w:r>
+    </w:p>
+    <w:p>
+      <w:pPr>
+        <w:pStyle w:val="Titre2"/>
+        <w:numPr>
+          <w:ilvl w:val="1"/>
+          <w:numId w:val="9"/>
+        </w:numPr>
+        <w:contextualSpacing/>
+      </w:pPr>
+      <w:r>
+        <w:t>Plan de test</w:t>
+      </w:r>
+    </w:p>
+    <w:p/>
+    <w:p/>
+    <w:p>
+      <w:pPr>
+        <w:jc w:val="center"/>
+      </w:pPr>
+      <w:bookmarkStart w:id="91" w:name="h.yzk9q98d6pxv" w:colFirst="0" w:colLast="0"/>
+      <w:bookmarkEnd w:id="91"/>
+    </w:p>
     <w:sectPr>
-      <w:pgSz w:w="16839" w:h="11907" w:orient="landscape" w:code="9"/>
+      <w:pgSz w:w="11907" w:h="16839" w:code="9"/>
       <w:pgMar w:top="1440" w:right="1440" w:bottom="1440" w:left="1440" w:header="720" w:footer="720" w:gutter="0"/>
       <w:cols w:space="720"/>
       <w:titlePg/>
@@ -15805,7 +15995,7 @@
 </file>
 
 <file path=word/endnotes.xml><?xml version="1.0" encoding="utf-8"?>
-<w:endnotes xmlns:wpc="http://schemas.microsoft.com/office/word/2010/wordprocessingCanvas" xmlns:mo="http://schemas.microsoft.com/office/mac/office/2008/main" xmlns:mc="http://schemas.openxmlformats.org/markup-compatibility/2006" xmlns:mv="urn:schemas-microsoft-com:mac:vml" xmlns:o="urn:schemas-microsoft-com:office:office" xmlns:r="http://schemas.openxmlformats.org/officeDocument/2006/relationships" xmlns:m="http://schemas.openxmlformats.org/officeDocument/2006/math" xmlns:v="urn:schemas-microsoft-com:vml" xmlns:wp14="http://schemas.microsoft.com/office/word/2010/wordprocessingDrawing" xmlns:wp="http://schemas.openxmlformats.org/drawingml/2006/wordprocessingDrawing" xmlns:w10="urn:schemas-microsoft-com:office:word" xmlns:w="http://schemas.openxmlformats.org/wordprocessingml/2006/main" xmlns:w14="http://schemas.microsoft.com/office/word/2010/wordml" xmlns:w15="http://schemas.microsoft.com/office/word/2012/wordml" xmlns:wpg="http://schemas.microsoft.com/office/word/2010/wordprocessingGroup" xmlns:wpi="http://schemas.microsoft.com/office/word/2010/wordprocessingInk" xmlns:wne="http://schemas.microsoft.com/office/word/2006/wordml" xmlns:wps="http://schemas.microsoft.com/office/word/2010/wordprocessingShape" mc:Ignorable="w14 w15 wp14">
+<w:endnotes xmlns:wpc="http://schemas.microsoft.com/office/word/2010/wordprocessingCanvas" xmlns:mc="http://schemas.openxmlformats.org/markup-compatibility/2006" xmlns:o="urn:schemas-microsoft-com:office:office" xmlns:r="http://schemas.openxmlformats.org/officeDocument/2006/relationships" xmlns:m="http://schemas.openxmlformats.org/officeDocument/2006/math" xmlns:v="urn:schemas-microsoft-com:vml" xmlns:wp14="http://schemas.microsoft.com/office/word/2010/wordprocessingDrawing" xmlns:wp="http://schemas.openxmlformats.org/drawingml/2006/wordprocessingDrawing" xmlns:w10="urn:schemas-microsoft-com:office:word" xmlns:w="http://schemas.openxmlformats.org/wordprocessingml/2006/main" xmlns:w14="http://schemas.microsoft.com/office/word/2010/wordml" xmlns:w15="http://schemas.microsoft.com/office/word/2012/wordml" xmlns:wpg="http://schemas.microsoft.com/office/word/2010/wordprocessingGroup" xmlns:wpi="http://schemas.microsoft.com/office/word/2010/wordprocessingInk" xmlns:wne="http://schemas.microsoft.com/office/word/2006/wordml" xmlns:wps="http://schemas.microsoft.com/office/word/2010/wordprocessingShape" mc:Ignorable="w14 w15 wp14">
   <w:endnote w:type="separator" w:id="-1">
     <w:p>
       <w:pPr>
@@ -15830,7 +16020,7 @@
 </file>
 
 <file path=word/footer1.xml><?xml version="1.0" encoding="utf-8"?>
-<w:ftr xmlns:wpc="http://schemas.microsoft.com/office/word/2010/wordprocessingCanvas" xmlns:mo="http://schemas.microsoft.com/office/mac/office/2008/main" xmlns:mc="http://schemas.openxmlformats.org/markup-compatibility/2006" xmlns:mv="urn:schemas-microsoft-com:mac:vml" xmlns:o="urn:schemas-microsoft-com:office:office" xmlns:r="http://schemas.openxmlformats.org/officeDocument/2006/relationships" xmlns:m="http://schemas.openxmlformats.org/officeDocument/2006/math" xmlns:v="urn:schemas-microsoft-com:vml" xmlns:wp14="http://schemas.microsoft.com/office/word/2010/wordprocessingDrawing" xmlns:wp="http://schemas.openxmlformats.org/drawingml/2006/wordprocessingDrawing" xmlns:w10="urn:schemas-microsoft-com:office:word" xmlns:w="http://schemas.openxmlformats.org/wordprocessingml/2006/main" xmlns:w14="http://schemas.microsoft.com/office/word/2010/wordml" xmlns:w15="http://schemas.microsoft.com/office/word/2012/wordml" xmlns:wpg="http://schemas.microsoft.com/office/word/2010/wordprocessingGroup" xmlns:wpi="http://schemas.microsoft.com/office/word/2010/wordprocessingInk" xmlns:wne="http://schemas.microsoft.com/office/word/2006/wordml" xmlns:wps="http://schemas.microsoft.com/office/word/2010/wordprocessingShape" mc:Ignorable="w14 w15 wp14">
+<w:ftr xmlns:wpc="http://schemas.microsoft.com/office/word/2010/wordprocessingCanvas" xmlns:mc="http://schemas.openxmlformats.org/markup-compatibility/2006" xmlns:o="urn:schemas-microsoft-com:office:office" xmlns:r="http://schemas.openxmlformats.org/officeDocument/2006/relationships" xmlns:m="http://schemas.openxmlformats.org/officeDocument/2006/math" xmlns:v="urn:schemas-microsoft-com:vml" xmlns:wp14="http://schemas.microsoft.com/office/word/2010/wordprocessingDrawing" xmlns:wp="http://schemas.openxmlformats.org/drawingml/2006/wordprocessingDrawing" xmlns:w10="urn:schemas-microsoft-com:office:word" xmlns:w="http://schemas.openxmlformats.org/wordprocessingml/2006/main" xmlns:w14="http://schemas.microsoft.com/office/word/2010/wordml" xmlns:w15="http://schemas.microsoft.com/office/word/2012/wordml" xmlns:wpg="http://schemas.microsoft.com/office/word/2010/wordprocessingGroup" xmlns:wpi="http://schemas.microsoft.com/office/word/2010/wordprocessingInk" xmlns:wne="http://schemas.microsoft.com/office/word/2006/wordml" xmlns:wps="http://schemas.microsoft.com/office/word/2010/wordprocessingShape" mc:Ignorable="w14 w15 wp14">
   <w:p>
     <w:pPr>
       <w:tabs>
@@ -15844,7 +16034,7 @@
 </file>
 
 <file path=word/footer2.xml><?xml version="1.0" encoding="utf-8"?>
-<w:ftr xmlns:wpc="http://schemas.microsoft.com/office/word/2010/wordprocessingCanvas" xmlns:mo="http://schemas.microsoft.com/office/mac/office/2008/main" xmlns:mc="http://schemas.openxmlformats.org/markup-compatibility/2006" xmlns:mv="urn:schemas-microsoft-com:mac:vml" xmlns:o="urn:schemas-microsoft-com:office:office" xmlns:r="http://schemas.openxmlformats.org/officeDocument/2006/relationships" xmlns:m="http://schemas.openxmlformats.org/officeDocument/2006/math" xmlns:v="urn:schemas-microsoft-com:vml" xmlns:wp14="http://schemas.microsoft.com/office/word/2010/wordprocessingDrawing" xmlns:wp="http://schemas.openxmlformats.org/drawingml/2006/wordprocessingDrawing" xmlns:w10="urn:schemas-microsoft-com:office:word" xmlns:w="http://schemas.openxmlformats.org/wordprocessingml/2006/main" xmlns:w14="http://schemas.microsoft.com/office/word/2010/wordml" xmlns:w15="http://schemas.microsoft.com/office/word/2012/wordml" xmlns:wpg="http://schemas.microsoft.com/office/word/2010/wordprocessingGroup" xmlns:wpi="http://schemas.microsoft.com/office/word/2010/wordprocessingInk" xmlns:wne="http://schemas.microsoft.com/office/word/2006/wordml" xmlns:wps="http://schemas.microsoft.com/office/word/2010/wordprocessingShape" mc:Ignorable="w14 w15 wp14">
+<w:ftr xmlns:wpc="http://schemas.microsoft.com/office/word/2010/wordprocessingCanvas" xmlns:mc="http://schemas.openxmlformats.org/markup-compatibility/2006" xmlns:o="urn:schemas-microsoft-com:office:office" xmlns:r="http://schemas.openxmlformats.org/officeDocument/2006/relationships" xmlns:m="http://schemas.openxmlformats.org/officeDocument/2006/math" xmlns:v="urn:schemas-microsoft-com:vml" xmlns:wp14="http://schemas.microsoft.com/office/word/2010/wordprocessingDrawing" xmlns:wp="http://schemas.openxmlformats.org/drawingml/2006/wordprocessingDrawing" xmlns:w10="urn:schemas-microsoft-com:office:word" xmlns:w="http://schemas.openxmlformats.org/wordprocessingml/2006/main" xmlns:w14="http://schemas.microsoft.com/office/word/2010/wordml" xmlns:w15="http://schemas.microsoft.com/office/word/2012/wordml" xmlns:wpg="http://schemas.microsoft.com/office/word/2010/wordprocessingGroup" xmlns:wpi="http://schemas.microsoft.com/office/word/2010/wordprocessingInk" xmlns:wne="http://schemas.microsoft.com/office/word/2006/wordml" xmlns:wps="http://schemas.microsoft.com/office/word/2010/wordprocessingShape" mc:Ignorable="w14 w15 wp14">
   <w:p>
     <w:pPr>
       <w:pStyle w:val="Pieddepage"/>
@@ -15865,7 +16055,7 @@
 </file>
 
 <file path=word/footer3.xml><?xml version="1.0" encoding="utf-8"?>
-<w:ftr xmlns:wpc="http://schemas.microsoft.com/office/word/2010/wordprocessingCanvas" xmlns:mo="http://schemas.microsoft.com/office/mac/office/2008/main" xmlns:mc="http://schemas.openxmlformats.org/markup-compatibility/2006" xmlns:mv="urn:schemas-microsoft-com:mac:vml" xmlns:o="urn:schemas-microsoft-com:office:office" xmlns:r="http://schemas.openxmlformats.org/officeDocument/2006/relationships" xmlns:m="http://schemas.openxmlformats.org/officeDocument/2006/math" xmlns:v="urn:schemas-microsoft-com:vml" xmlns:wp14="http://schemas.microsoft.com/office/word/2010/wordprocessingDrawing" xmlns:wp="http://schemas.openxmlformats.org/drawingml/2006/wordprocessingDrawing" xmlns:w10="urn:schemas-microsoft-com:office:word" xmlns:w="http://schemas.openxmlformats.org/wordprocessingml/2006/main" xmlns:w14="http://schemas.microsoft.com/office/word/2010/wordml" xmlns:w15="http://schemas.microsoft.com/office/word/2012/wordml" xmlns:wpg="http://schemas.microsoft.com/office/word/2010/wordprocessingGroup" xmlns:wpi="http://schemas.microsoft.com/office/word/2010/wordprocessingInk" xmlns:wne="http://schemas.microsoft.com/office/word/2006/wordml" xmlns:wps="http://schemas.microsoft.com/office/word/2010/wordprocessingShape" mc:Ignorable="w14 w15 wp14">
+<w:ftr xmlns:wpc="http://schemas.microsoft.com/office/word/2010/wordprocessingCanvas" xmlns:mc="http://schemas.openxmlformats.org/markup-compatibility/2006" xmlns:o="urn:schemas-microsoft-com:office:office" xmlns:r="http://schemas.openxmlformats.org/officeDocument/2006/relationships" xmlns:m="http://schemas.openxmlformats.org/officeDocument/2006/math" xmlns:v="urn:schemas-microsoft-com:vml" xmlns:wp14="http://schemas.microsoft.com/office/word/2010/wordprocessingDrawing" xmlns:wp="http://schemas.openxmlformats.org/drawingml/2006/wordprocessingDrawing" xmlns:w10="urn:schemas-microsoft-com:office:word" xmlns:w="http://schemas.openxmlformats.org/wordprocessingml/2006/main" xmlns:w14="http://schemas.microsoft.com/office/word/2010/wordml" xmlns:w15="http://schemas.microsoft.com/office/word/2012/wordml" xmlns:wpg="http://schemas.microsoft.com/office/word/2010/wordprocessingGroup" xmlns:wpi="http://schemas.microsoft.com/office/word/2010/wordprocessingInk" xmlns:wne="http://schemas.microsoft.com/office/word/2006/wordml" xmlns:wps="http://schemas.microsoft.com/office/word/2010/wordprocessingShape" mc:Ignorable="w14 w15 wp14">
   <w:sdt>
     <w:sdtPr>
       <w:id w:val="1959365318"/>
@@ -15874,6 +16064,7 @@
         <w:docPartUnique/>
       </w:docPartObj>
     </w:sdtPr>
+    <w:sdtEndPr/>
     <w:sdtContent>
       <w:p>
         <w:pPr>
@@ -15894,7 +16085,7 @@
             <w:noProof/>
             <w:lang w:val="fr-FR"/>
           </w:rPr>
-          <w:t>28</w:t>
+          <w:t>12</w:t>
         </w:r>
         <w:r>
           <w:fldChar w:fldCharType="end"/>
@@ -15906,7 +16097,7 @@
 </file>
 
 <file path=word/footer4.xml><?xml version="1.0" encoding="utf-8"?>
-<w:ftr xmlns:wpc="http://schemas.microsoft.com/office/word/2010/wordprocessingCanvas" xmlns:mo="http://schemas.microsoft.com/office/mac/office/2008/main" xmlns:mc="http://schemas.openxmlformats.org/markup-compatibility/2006" xmlns:mv="urn:schemas-microsoft-com:mac:vml" xmlns:o="urn:schemas-microsoft-com:office:office" xmlns:r="http://schemas.openxmlformats.org/officeDocument/2006/relationships" xmlns:m="http://schemas.openxmlformats.org/officeDocument/2006/math" xmlns:v="urn:schemas-microsoft-com:vml" xmlns:wp14="http://schemas.microsoft.com/office/word/2010/wordprocessingDrawing" xmlns:wp="http://schemas.openxmlformats.org/drawingml/2006/wordprocessingDrawing" xmlns:w10="urn:schemas-microsoft-com:office:word" xmlns:w="http://schemas.openxmlformats.org/wordprocessingml/2006/main" xmlns:w14="http://schemas.microsoft.com/office/word/2010/wordml" xmlns:w15="http://schemas.microsoft.com/office/word/2012/wordml" xmlns:wpg="http://schemas.microsoft.com/office/word/2010/wordprocessingGroup" xmlns:wpi="http://schemas.microsoft.com/office/word/2010/wordprocessingInk" xmlns:wne="http://schemas.microsoft.com/office/word/2006/wordml" xmlns:wps="http://schemas.microsoft.com/office/word/2010/wordprocessingShape" mc:Ignorable="w14 w15 wp14">
+<w:ftr xmlns:wpc="http://schemas.microsoft.com/office/word/2010/wordprocessingCanvas" xmlns:mc="http://schemas.openxmlformats.org/markup-compatibility/2006" xmlns:o="urn:schemas-microsoft-com:office:office" xmlns:r="http://schemas.openxmlformats.org/officeDocument/2006/relationships" xmlns:m="http://schemas.openxmlformats.org/officeDocument/2006/math" xmlns:v="urn:schemas-microsoft-com:vml" xmlns:wp14="http://schemas.microsoft.com/office/word/2010/wordprocessingDrawing" xmlns:wp="http://schemas.openxmlformats.org/drawingml/2006/wordprocessingDrawing" xmlns:w10="urn:schemas-microsoft-com:office:word" xmlns:w="http://schemas.openxmlformats.org/wordprocessingml/2006/main" xmlns:w14="http://schemas.microsoft.com/office/word/2010/wordml" xmlns:w15="http://schemas.microsoft.com/office/word/2012/wordml" xmlns:wpg="http://schemas.microsoft.com/office/word/2010/wordprocessingGroup" xmlns:wpi="http://schemas.microsoft.com/office/word/2010/wordprocessingInk" xmlns:wne="http://schemas.microsoft.com/office/word/2006/wordml" xmlns:wps="http://schemas.microsoft.com/office/word/2010/wordprocessingShape" mc:Ignorable="w14 w15 wp14">
   <w:sdt>
     <w:sdtPr>
       <w:id w:val="3786567"/>
@@ -15915,6 +16106,7 @@
         <w:docPartUnique/>
       </w:docPartObj>
     </w:sdtPr>
+    <w:sdtEndPr/>
     <w:sdtContent>
       <w:p>
         <w:pPr>
@@ -15935,7 +16127,7 @@
             <w:noProof/>
             <w:lang w:val="fr-FR"/>
           </w:rPr>
-          <w:t>1</w:t>
+          <w:t>30</w:t>
         </w:r>
         <w:r>
           <w:fldChar w:fldCharType="end"/>
@@ -15947,7 +16139,7 @@
 </file>
 
 <file path=word/footnotes.xml><?xml version="1.0" encoding="utf-8"?>
-<w:footnotes xmlns:wpc="http://schemas.microsoft.com/office/word/2010/wordprocessingCanvas" xmlns:mo="http://schemas.microsoft.com/office/mac/office/2008/main" xmlns:mc="http://schemas.openxmlformats.org/markup-compatibility/2006" xmlns:mv="urn:schemas-microsoft-com:mac:vml" xmlns:o="urn:schemas-microsoft-com:office:office" xmlns:r="http://schemas.openxmlformats.org/officeDocument/2006/relationships" xmlns:m="http://schemas.openxmlformats.org/officeDocument/2006/math" xmlns:v="urn:schemas-microsoft-com:vml" xmlns:wp14="http://schemas.microsoft.com/office/word/2010/wordprocessingDrawing" xmlns:wp="http://schemas.openxmlformats.org/drawingml/2006/wordprocessingDrawing" xmlns:w10="urn:schemas-microsoft-com:office:word" xmlns:w="http://schemas.openxmlformats.org/wordprocessingml/2006/main" xmlns:w14="http://schemas.microsoft.com/office/word/2010/wordml" xmlns:w15="http://schemas.microsoft.com/office/word/2012/wordml" xmlns:wpg="http://schemas.microsoft.com/office/word/2010/wordprocessingGroup" xmlns:wpi="http://schemas.microsoft.com/office/word/2010/wordprocessingInk" xmlns:wne="http://schemas.microsoft.com/office/word/2006/wordml" xmlns:wps="http://schemas.microsoft.com/office/word/2010/wordprocessingShape" mc:Ignorable="w14 w15 wp14">
+<w:footnotes xmlns:wpc="http://schemas.microsoft.com/office/word/2010/wordprocessingCanvas" xmlns:mc="http://schemas.openxmlformats.org/markup-compatibility/2006" xmlns:o="urn:schemas-microsoft-com:office:office" xmlns:r="http://schemas.openxmlformats.org/officeDocument/2006/relationships" xmlns:m="http://schemas.openxmlformats.org/officeDocument/2006/math" xmlns:v="urn:schemas-microsoft-com:vml" xmlns:wp14="http://schemas.microsoft.com/office/word/2010/wordprocessingDrawing" xmlns:wp="http://schemas.openxmlformats.org/drawingml/2006/wordprocessingDrawing" xmlns:w10="urn:schemas-microsoft-com:office:word" xmlns:w="http://schemas.openxmlformats.org/wordprocessingml/2006/main" xmlns:w14="http://schemas.microsoft.com/office/word/2010/wordml" xmlns:w15="http://schemas.microsoft.com/office/word/2012/wordml" xmlns:wpg="http://schemas.microsoft.com/office/word/2010/wordprocessingGroup" xmlns:wpi="http://schemas.microsoft.com/office/word/2010/wordprocessingInk" xmlns:wne="http://schemas.microsoft.com/office/word/2006/wordml" xmlns:wps="http://schemas.microsoft.com/office/word/2010/wordprocessingShape" mc:Ignorable="w14 w15 wp14">
   <w:footnote w:type="separator" w:id="-1">
     <w:p>
       <w:pPr>
@@ -15972,7 +16164,7 @@
 </file>
 
 <file path=word/header1.xml><?xml version="1.0" encoding="utf-8"?>
-<w:hdr xmlns:wpc="http://schemas.microsoft.com/office/word/2010/wordprocessingCanvas" xmlns:mo="http://schemas.microsoft.com/office/mac/office/2008/main" xmlns:mc="http://schemas.openxmlformats.org/markup-compatibility/2006" xmlns:mv="urn:schemas-microsoft-com:mac:vml" xmlns:o="urn:schemas-microsoft-com:office:office" xmlns:r="http://schemas.openxmlformats.org/officeDocument/2006/relationships" xmlns:m="http://schemas.openxmlformats.org/officeDocument/2006/math" xmlns:v="urn:schemas-microsoft-com:vml" xmlns:wp14="http://schemas.microsoft.com/office/word/2010/wordprocessingDrawing" xmlns:wp="http://schemas.openxmlformats.org/drawingml/2006/wordprocessingDrawing" xmlns:w10="urn:schemas-microsoft-com:office:word" xmlns:w="http://schemas.openxmlformats.org/wordprocessingml/2006/main" xmlns:w14="http://schemas.microsoft.com/office/word/2010/wordml" xmlns:w15="http://schemas.microsoft.com/office/word/2012/wordml" xmlns:wpg="http://schemas.microsoft.com/office/word/2010/wordprocessingGroup" xmlns:wpi="http://schemas.microsoft.com/office/word/2010/wordprocessingInk" xmlns:wne="http://schemas.microsoft.com/office/word/2006/wordml" xmlns:wps="http://schemas.microsoft.com/office/word/2010/wordprocessingShape" mc:Ignorable="w14 w15 wp14">
+<w:hdr xmlns:wpc="http://schemas.microsoft.com/office/word/2010/wordprocessingCanvas" xmlns:mc="http://schemas.openxmlformats.org/markup-compatibility/2006" xmlns:o="urn:schemas-microsoft-com:office:office" xmlns:r="http://schemas.openxmlformats.org/officeDocument/2006/relationships" xmlns:m="http://schemas.openxmlformats.org/officeDocument/2006/math" xmlns:v="urn:schemas-microsoft-com:vml" xmlns:wp14="http://schemas.microsoft.com/office/word/2010/wordprocessingDrawing" xmlns:wp="http://schemas.openxmlformats.org/drawingml/2006/wordprocessingDrawing" xmlns:w10="urn:schemas-microsoft-com:office:word" xmlns:w="http://schemas.openxmlformats.org/wordprocessingml/2006/main" xmlns:w14="http://schemas.microsoft.com/office/word/2010/wordml" xmlns:w15="http://schemas.microsoft.com/office/word/2012/wordml" xmlns:wpg="http://schemas.microsoft.com/office/word/2010/wordprocessingGroup" xmlns:wpi="http://schemas.microsoft.com/office/word/2010/wordprocessingInk" xmlns:wne="http://schemas.microsoft.com/office/word/2006/wordml" xmlns:wps="http://schemas.microsoft.com/office/word/2010/wordprocessingShape" mc:Ignorable="w14 w15 wp14">
   <w:p>
     <w:pPr>
       <w:tabs>
@@ -15990,7 +16182,6 @@
     <w:r>
       <w:rPr>
         <w:noProof/>
-        <w:lang w:val="fr-FR" w:eastAsia="fr-FR"/>
       </w:rPr>
       <w:drawing>
         <wp:anchor distT="0" distB="0" distL="114300" distR="114300" simplePos="0" relativeHeight="251656192" behindDoc="0" locked="0" layoutInCell="0" hidden="0" allowOverlap="0" wp14:anchorId="0532FBB7" wp14:editId="0FEF5E3F">
@@ -16039,7 +16230,6 @@
     <w:r>
       <w:rPr>
         <w:noProof/>
-        <w:lang w:val="fr-FR" w:eastAsia="fr-FR"/>
       </w:rPr>
       <w:drawing>
         <wp:anchor distT="0" distB="0" distL="114300" distR="114300" simplePos="0" relativeHeight="251658240" behindDoc="0" locked="0" layoutInCell="0" hidden="0" allowOverlap="0" wp14:anchorId="6CFF444A" wp14:editId="17EBCDEF">
@@ -16114,8 +16304,8 @@
 </file>
 
 <file path=word/numbering.xml><?xml version="1.0" encoding="utf-8"?>
-<w:numbering xmlns:wpc="http://schemas.microsoft.com/office/word/2010/wordprocessingCanvas" xmlns:mo="http://schemas.microsoft.com/office/mac/office/2008/main" xmlns:mc="http://schemas.openxmlformats.org/markup-compatibility/2006" xmlns:mv="urn:schemas-microsoft-com:mac:vml" xmlns:o="urn:schemas-microsoft-com:office:office" xmlns:r="http://schemas.openxmlformats.org/officeDocument/2006/relationships" xmlns:m="http://schemas.openxmlformats.org/officeDocument/2006/math" xmlns:v="urn:schemas-microsoft-com:vml" xmlns:wp14="http://schemas.microsoft.com/office/word/2010/wordprocessingDrawing" xmlns:wp="http://schemas.openxmlformats.org/drawingml/2006/wordprocessingDrawing" xmlns:w10="urn:schemas-microsoft-com:office:word" xmlns:w="http://schemas.openxmlformats.org/wordprocessingml/2006/main" xmlns:w14="http://schemas.microsoft.com/office/word/2010/wordml" xmlns:w15="http://schemas.microsoft.com/office/word/2012/wordml" xmlns:wpg="http://schemas.microsoft.com/office/word/2010/wordprocessingGroup" xmlns:wpi="http://schemas.microsoft.com/office/word/2010/wordprocessingInk" xmlns:wne="http://schemas.microsoft.com/office/word/2006/wordml" xmlns:wps="http://schemas.microsoft.com/office/word/2010/wordprocessingShape" mc:Ignorable="w14 w15 wp14">
-  <w:abstractNum w:abstractNumId="0">
+<w:numbering xmlns:wpc="http://schemas.microsoft.com/office/word/2010/wordprocessingCanvas" xmlns:mc="http://schemas.openxmlformats.org/markup-compatibility/2006" xmlns:o="urn:schemas-microsoft-com:office:office" xmlns:r="http://schemas.openxmlformats.org/officeDocument/2006/relationships" xmlns:m="http://schemas.openxmlformats.org/officeDocument/2006/math" xmlns:v="urn:schemas-microsoft-com:vml" xmlns:wp14="http://schemas.microsoft.com/office/word/2010/wordprocessingDrawing" xmlns:wp="http://schemas.openxmlformats.org/drawingml/2006/wordprocessingDrawing" xmlns:w10="urn:schemas-microsoft-com:office:word" xmlns:w="http://schemas.openxmlformats.org/wordprocessingml/2006/main" xmlns:w14="http://schemas.microsoft.com/office/word/2010/wordml" xmlns:w15="http://schemas.microsoft.com/office/word/2012/wordml" xmlns:wpg="http://schemas.microsoft.com/office/word/2010/wordprocessingGroup" xmlns:wpi="http://schemas.microsoft.com/office/word/2010/wordprocessingInk" xmlns:wne="http://schemas.microsoft.com/office/word/2006/wordml" xmlns:wps="http://schemas.microsoft.com/office/word/2010/wordprocessingShape" mc:Ignorable="w14 w15 wp14">
+  <w:abstractNum w:abstractNumId="0" w15:restartNumberingAfterBreak="0">
     <w:nsid w:val="00252CBF"/>
     <w:multiLevelType w:val="multilevel"/>
     <w:tmpl w:val="AA2A8998"/>
@@ -16228,7 +16418,7 @@
       </w:rPr>
     </w:lvl>
   </w:abstractNum>
-  <w:abstractNum w:abstractNumId="1">
+  <w:abstractNum w:abstractNumId="1" w15:restartNumberingAfterBreak="0">
     <w:nsid w:val="0ECA0B08"/>
     <w:multiLevelType w:val="multilevel"/>
     <w:tmpl w:val="AE5EBA34"/>
@@ -16341,7 +16531,7 @@
       </w:rPr>
     </w:lvl>
   </w:abstractNum>
-  <w:abstractNum w:abstractNumId="2">
+  <w:abstractNum w:abstractNumId="2" w15:restartNumberingAfterBreak="0">
     <w:nsid w:val="0ED40E06"/>
     <w:multiLevelType w:val="multilevel"/>
     <w:tmpl w:val="40764F70"/>
@@ -16454,7 +16644,7 @@
       </w:rPr>
     </w:lvl>
   </w:abstractNum>
-  <w:abstractNum w:abstractNumId="3">
+  <w:abstractNum w:abstractNumId="3" w15:restartNumberingAfterBreak="0">
     <w:nsid w:val="11884C2C"/>
     <w:multiLevelType w:val="multilevel"/>
     <w:tmpl w:val="020E219A"/>
@@ -16567,7 +16757,7 @@
       </w:rPr>
     </w:lvl>
   </w:abstractNum>
-  <w:abstractNum w:abstractNumId="4">
+  <w:abstractNum w:abstractNumId="4" w15:restartNumberingAfterBreak="0">
     <w:nsid w:val="124A4D5E"/>
     <w:multiLevelType w:val="multilevel"/>
     <w:tmpl w:val="BCC0C64A"/>
@@ -16680,7 +16870,120 @@
       </w:rPr>
     </w:lvl>
   </w:abstractNum>
-  <w:abstractNum w:abstractNumId="5">
+  <w:abstractNum w:abstractNumId="5" w15:restartNumberingAfterBreak="0">
+    <w:nsid w:val="12504B47"/>
+    <w:multiLevelType w:val="multilevel"/>
+    <w:tmpl w:val="4C54AC84"/>
+    <w:lvl w:ilvl="0">
+      <w:start w:val="1"/>
+      <w:numFmt w:val="decimal"/>
+      <w:lvlText w:val="%1."/>
+      <w:lvlJc w:val="left"/>
+      <w:pPr>
+        <w:tabs>
+          <w:tab w:val="num" w:pos="720"/>
+        </w:tabs>
+        <w:ind w:left="720" w:hanging="360"/>
+      </w:pPr>
+    </w:lvl>
+    <w:lvl w:ilvl="1">
+      <w:start w:val="1"/>
+      <w:numFmt w:val="decimal"/>
+      <w:lvlText w:val="%2."/>
+      <w:lvlJc w:val="left"/>
+      <w:pPr>
+        <w:tabs>
+          <w:tab w:val="num" w:pos="1440"/>
+        </w:tabs>
+        <w:ind w:left="1440" w:hanging="360"/>
+      </w:pPr>
+    </w:lvl>
+    <w:lvl w:ilvl="2">
+      <w:start w:val="1"/>
+      <w:numFmt w:val="decimal"/>
+      <w:lvlText w:val="%3."/>
+      <w:lvlJc w:val="left"/>
+      <w:pPr>
+        <w:tabs>
+          <w:tab w:val="num" w:pos="2160"/>
+        </w:tabs>
+        <w:ind w:left="2160" w:hanging="360"/>
+      </w:pPr>
+    </w:lvl>
+    <w:lvl w:ilvl="3">
+      <w:start w:val="1"/>
+      <w:numFmt w:val="decimal"/>
+      <w:lvlText w:val="%4."/>
+      <w:lvlJc w:val="left"/>
+      <w:pPr>
+        <w:tabs>
+          <w:tab w:val="num" w:pos="2880"/>
+        </w:tabs>
+        <w:ind w:left="2880" w:hanging="360"/>
+      </w:pPr>
+    </w:lvl>
+    <w:lvl w:ilvl="4" w:tentative="1">
+      <w:start w:val="1"/>
+      <w:numFmt w:val="decimal"/>
+      <w:lvlText w:val="%5."/>
+      <w:lvlJc w:val="left"/>
+      <w:pPr>
+        <w:tabs>
+          <w:tab w:val="num" w:pos="3600"/>
+        </w:tabs>
+        <w:ind w:left="3600" w:hanging="360"/>
+      </w:pPr>
+    </w:lvl>
+    <w:lvl w:ilvl="5" w:tentative="1">
+      <w:start w:val="1"/>
+      <w:numFmt w:val="decimal"/>
+      <w:lvlText w:val="%6."/>
+      <w:lvlJc w:val="left"/>
+      <w:pPr>
+        <w:tabs>
+          <w:tab w:val="num" w:pos="4320"/>
+        </w:tabs>
+        <w:ind w:left="4320" w:hanging="360"/>
+      </w:pPr>
+    </w:lvl>
+    <w:lvl w:ilvl="6" w:tentative="1">
+      <w:start w:val="1"/>
+      <w:numFmt w:val="decimal"/>
+      <w:lvlText w:val="%7."/>
+      <w:lvlJc w:val="left"/>
+      <w:pPr>
+        <w:tabs>
+          <w:tab w:val="num" w:pos="5040"/>
+        </w:tabs>
+        <w:ind w:left="5040" w:hanging="360"/>
+      </w:pPr>
+    </w:lvl>
+    <w:lvl w:ilvl="7" w:tentative="1">
+      <w:start w:val="1"/>
+      <w:numFmt w:val="decimal"/>
+      <w:lvlText w:val="%8."/>
+      <w:lvlJc w:val="left"/>
+      <w:pPr>
+        <w:tabs>
+          <w:tab w:val="num" w:pos="5760"/>
+        </w:tabs>
+        <w:ind w:left="5760" w:hanging="360"/>
+      </w:pPr>
+    </w:lvl>
+    <w:lvl w:ilvl="8" w:tentative="1">
+      <w:start w:val="1"/>
+      <w:numFmt w:val="decimal"/>
+      <w:lvlText w:val="%9."/>
+      <w:lvlJc w:val="left"/>
+      <w:pPr>
+        <w:tabs>
+          <w:tab w:val="num" w:pos="6480"/>
+        </w:tabs>
+        <w:ind w:left="6480" w:hanging="360"/>
+      </w:pPr>
+    </w:lvl>
+  </w:abstractNum>
+  <w:abstractNum w:abstractNumId="6" w15:restartNumberingAfterBreak="0">
     <w:nsid w:val="13317CED"/>
     <w:multiLevelType w:val="multilevel"/>
     <w:tmpl w:val="D99E277C"/>
@@ -16793,7 +17096,7 @@
       </w:rPr>
     </w:lvl>
   </w:abstractNum>
-  <w:abstractNum w:abstractNumId="6">
+  <w:abstractNum w:abstractNumId="7" w15:restartNumberingAfterBreak="0">
     <w:nsid w:val="167E045F"/>
     <w:multiLevelType w:val="multilevel"/>
     <w:tmpl w:val="9F922432"/>
@@ -16879,7 +17182,7 @@
       </w:pPr>
     </w:lvl>
   </w:abstractNum>
-  <w:abstractNum w:abstractNumId="7">
+  <w:abstractNum w:abstractNumId="8" w15:restartNumberingAfterBreak="0">
     <w:nsid w:val="19FB6535"/>
     <w:multiLevelType w:val="multilevel"/>
     <w:tmpl w:val="C774528C"/>
@@ -16992,7 +17295,7 @@
       </w:rPr>
     </w:lvl>
   </w:abstractNum>
-  <w:abstractNum w:abstractNumId="8">
+  <w:abstractNum w:abstractNumId="9" w15:restartNumberingAfterBreak="0">
     <w:nsid w:val="1A013F59"/>
     <w:multiLevelType w:val="multilevel"/>
     <w:tmpl w:val="D9EEFFAC"/>
@@ -17105,7 +17408,7 @@
       </w:rPr>
     </w:lvl>
   </w:abstractNum>
-  <w:abstractNum w:abstractNumId="9">
+  <w:abstractNum w:abstractNumId="10" w15:restartNumberingAfterBreak="0">
     <w:nsid w:val="1C78522E"/>
     <w:multiLevelType w:val="multilevel"/>
     <w:tmpl w:val="CAB661A0"/>
@@ -17218,7 +17521,7 @@
       </w:rPr>
     </w:lvl>
   </w:abstractNum>
-  <w:abstractNum w:abstractNumId="10">
+  <w:abstractNum w:abstractNumId="11" w15:restartNumberingAfterBreak="0">
     <w:nsid w:val="1DDB0E94"/>
     <w:multiLevelType w:val="multilevel"/>
     <w:tmpl w:val="FC2CB1D6"/>
@@ -17331,7 +17634,7 @@
       </w:rPr>
     </w:lvl>
   </w:abstractNum>
-  <w:abstractNum w:abstractNumId="11">
+  <w:abstractNum w:abstractNumId="12" w15:restartNumberingAfterBreak="0">
     <w:nsid w:val="25A85453"/>
     <w:multiLevelType w:val="multilevel"/>
     <w:tmpl w:val="969090CA"/>
@@ -17444,7 +17747,7 @@
       </w:rPr>
     </w:lvl>
   </w:abstractNum>
-  <w:abstractNum w:abstractNumId="12">
+  <w:abstractNum w:abstractNumId="13" w15:restartNumberingAfterBreak="0">
     <w:nsid w:val="2FF80093"/>
     <w:multiLevelType w:val="multilevel"/>
     <w:tmpl w:val="81CE3090"/>
@@ -17557,7 +17860,7 @@
       </w:rPr>
     </w:lvl>
   </w:abstractNum>
-  <w:abstractNum w:abstractNumId="13">
+  <w:abstractNum w:abstractNumId="14" w15:restartNumberingAfterBreak="0">
     <w:nsid w:val="31B529EF"/>
     <w:multiLevelType w:val="multilevel"/>
     <w:tmpl w:val="D11CCA5C"/>
@@ -17670,7 +17973,7 @@
       </w:rPr>
     </w:lvl>
   </w:abstractNum>
-  <w:abstractNum w:abstractNumId="14">
+  <w:abstractNum w:abstractNumId="15" w15:restartNumberingAfterBreak="0">
     <w:nsid w:val="3280208C"/>
     <w:multiLevelType w:val="multilevel"/>
     <w:tmpl w:val="A9883E72"/>
@@ -17783,7 +18086,7 @@
       </w:rPr>
     </w:lvl>
   </w:abstractNum>
-  <w:abstractNum w:abstractNumId="15">
+  <w:abstractNum w:abstractNumId="16" w15:restartNumberingAfterBreak="0">
     <w:nsid w:val="346E2379"/>
     <w:multiLevelType w:val="multilevel"/>
     <w:tmpl w:val="3F6C5E5C"/>
@@ -17896,7 +18199,7 @@
       </w:rPr>
     </w:lvl>
   </w:abstractNum>
-  <w:abstractNum w:abstractNumId="16">
+  <w:abstractNum w:abstractNumId="17" w15:restartNumberingAfterBreak="0">
     <w:nsid w:val="3CAE2215"/>
     <w:multiLevelType w:val="multilevel"/>
     <w:tmpl w:val="76B8E7DC"/>
@@ -18009,7 +18312,7 @@
       </w:rPr>
     </w:lvl>
   </w:abstractNum>
-  <w:abstractNum w:abstractNumId="17">
+  <w:abstractNum w:abstractNumId="18" w15:restartNumberingAfterBreak="0">
     <w:nsid w:val="41453BC5"/>
     <w:multiLevelType w:val="multilevel"/>
     <w:tmpl w:val="67B03FC8"/>
@@ -18122,7 +18425,7 @@
       </w:rPr>
     </w:lvl>
   </w:abstractNum>
-  <w:abstractNum w:abstractNumId="18">
+  <w:abstractNum w:abstractNumId="19" w15:restartNumberingAfterBreak="0">
     <w:nsid w:val="49E92996"/>
     <w:multiLevelType w:val="multilevel"/>
     <w:tmpl w:val="3A682194"/>
@@ -18235,7 +18538,7 @@
       </w:rPr>
     </w:lvl>
   </w:abstractNum>
-  <w:abstractNum w:abstractNumId="19">
+  <w:abstractNum w:abstractNumId="20" w15:restartNumberingAfterBreak="0">
     <w:nsid w:val="5533455F"/>
     <w:multiLevelType w:val="multilevel"/>
     <w:tmpl w:val="3222B458"/>
@@ -18348,7 +18651,7 @@
       </w:rPr>
     </w:lvl>
   </w:abstractNum>
-  <w:abstractNum w:abstractNumId="20">
+  <w:abstractNum w:abstractNumId="21" w15:restartNumberingAfterBreak="0">
     <w:nsid w:val="56925631"/>
     <w:multiLevelType w:val="multilevel"/>
     <w:tmpl w:val="C8424310"/>
@@ -18434,7 +18737,7 @@
       </w:pPr>
     </w:lvl>
   </w:abstractNum>
-  <w:abstractNum w:abstractNumId="21">
+  <w:abstractNum w:abstractNumId="22" w15:restartNumberingAfterBreak="0">
     <w:nsid w:val="5C0B55CE"/>
     <w:multiLevelType w:val="multilevel"/>
     <w:tmpl w:val="F2869B46"/>
@@ -18547,7 +18850,7 @@
       </w:rPr>
     </w:lvl>
   </w:abstractNum>
-  <w:abstractNum w:abstractNumId="22">
+  <w:abstractNum w:abstractNumId="23" w15:restartNumberingAfterBreak="0">
     <w:nsid w:val="618A37C8"/>
     <w:multiLevelType w:val="multilevel"/>
     <w:tmpl w:val="8A30E5DA"/>
@@ -18660,7 +18963,7 @@
       </w:rPr>
     </w:lvl>
   </w:abstractNum>
-  <w:abstractNum w:abstractNumId="23">
+  <w:abstractNum w:abstractNumId="24" w15:restartNumberingAfterBreak="0">
     <w:nsid w:val="69BB76F0"/>
     <w:multiLevelType w:val="multilevel"/>
     <w:tmpl w:val="6B422E36"/>
@@ -18773,7 +19076,7 @@
       </w:rPr>
     </w:lvl>
   </w:abstractNum>
-  <w:abstractNum w:abstractNumId="24">
+  <w:abstractNum w:abstractNumId="25" w15:restartNumberingAfterBreak="0">
     <w:nsid w:val="6EE924ED"/>
     <w:multiLevelType w:val="multilevel"/>
     <w:tmpl w:val="9048B312"/>
@@ -18886,7 +19189,7 @@
       </w:rPr>
     </w:lvl>
   </w:abstractNum>
-  <w:abstractNum w:abstractNumId="25">
+  <w:abstractNum w:abstractNumId="26" w15:restartNumberingAfterBreak="0">
     <w:nsid w:val="6FDA5DBF"/>
     <w:multiLevelType w:val="multilevel"/>
     <w:tmpl w:val="47864430"/>
@@ -18999,7 +19302,7 @@
       </w:rPr>
     </w:lvl>
   </w:abstractNum>
-  <w:abstractNum w:abstractNumId="26">
+  <w:abstractNum w:abstractNumId="27" w15:restartNumberingAfterBreak="0">
     <w:nsid w:val="72AA3F55"/>
     <w:multiLevelType w:val="multilevel"/>
     <w:tmpl w:val="A19A0B34"/>
@@ -19112,7 +19415,7 @@
       </w:rPr>
     </w:lvl>
   </w:abstractNum>
-  <w:abstractNum w:abstractNumId="27">
+  <w:abstractNum w:abstractNumId="28" w15:restartNumberingAfterBreak="0">
     <w:nsid w:val="7759647A"/>
     <w:multiLevelType w:val="multilevel"/>
     <w:tmpl w:val="C8424310"/>
@@ -19198,7 +19501,120 @@
       </w:pPr>
     </w:lvl>
   </w:abstractNum>
-  <w:abstractNum w:abstractNumId="28">
+  <w:abstractNum w:abstractNumId="29" w15:restartNumberingAfterBreak="0">
+    <w:nsid w:val="7AD80914"/>
+    <w:multiLevelType w:val="multilevel"/>
+    <w:tmpl w:val="E6084E90"/>
+    <w:lvl w:ilvl="0">
+      <w:start w:val="1"/>
+      <w:numFmt w:val="decimal"/>
+      <w:lvlText w:val="%1."/>
+      <w:lvlJc w:val="left"/>
+      <w:pPr>
+        <w:tabs>
+          <w:tab w:val="num" w:pos="720"/>
+        </w:tabs>
+        <w:ind w:left="720" w:hanging="360"/>
+      </w:pPr>
+    </w:lvl>
+    <w:lvl w:ilvl="1">
+      <w:start w:val="1"/>
+      <w:numFmt w:val="decimal"/>
+      <w:lvlText w:val="%2."/>
+      <w:lvlJc w:val="left"/>
+      <w:pPr>
+        <w:tabs>
+          <w:tab w:val="num" w:pos="1440"/>
+        </w:tabs>
+        <w:ind w:left="1440" w:hanging="360"/>
+      </w:pPr>
+    </w:lvl>
+    <w:lvl w:ilvl="2" w:tentative="1">
+      <w:start w:val="1"/>
+      <w:numFmt w:val="decimal"/>
+      <w:lvlText w:val="%3."/>
+      <w:lvlJc w:val="left"/>
+      <w:pPr>
+        <w:tabs>
+          <w:tab w:val="num" w:pos="2160"/>
+        </w:tabs>
+        <w:ind w:left="2160" w:hanging="360"/>
+      </w:pPr>
+    </w:lvl>
+    <w:lvl w:ilvl="3" w:tentative="1">
+      <w:start w:val="1"/>
+      <w:numFmt w:val="decimal"/>
+      <w:lvlText w:val="%4."/>
+      <w:lvlJc w:val="left"/>
+      <w:pPr>
+        <w:tabs>
+          <w:tab w:val="num" w:pos="2880"/>
+        </w:tabs>
+        <w:ind w:left="2880" w:hanging="360"/>
+      </w:pPr>
+    </w:lvl>
+    <w:lvl w:ilvl="4" w:tentative="1">
+      <w:start w:val="1"/>
+      <w:numFmt w:val="decimal"/>
+      <w:lvlText w:val="%5."/>
+      <w:lvlJc w:val="left"/>
+      <w:pPr>
+        <w:tabs>
+          <w:tab w:val="num" w:pos="3600"/>
+        </w:tabs>
+        <w:ind w:left="3600" w:hanging="360"/>
+      </w:pPr>
+    </w:lvl>
+    <w:lvl w:ilvl="5" w:tentative="1">
+      <w:start w:val="1"/>
+      <w:numFmt w:val="decimal"/>
+      <w:lvlText w:val="%6."/>
+      <w:lvlJc w:val="left"/>
+      <w:pPr>
+        <w:tabs>
+          <w:tab w:val="num" w:pos="4320"/>
+        </w:tabs>
+        <w:ind w:left="4320" w:hanging="360"/>
+      </w:pPr>
+    </w:lvl>
+    <w:lvl w:ilvl="6" w:tentative="1">
+      <w:start w:val="1"/>
+      <w:numFmt w:val="decimal"/>
+      <w:lvlText w:val="%7."/>
+      <w:lvlJc w:val="left"/>
+      <w:pPr>
+        <w:tabs>
+          <w:tab w:val="num" w:pos="5040"/>
+        </w:tabs>
+        <w:ind w:left="5040" w:hanging="360"/>
+      </w:pPr>
+    </w:lvl>
+    <w:lvl w:ilvl="7" w:tentative="1">
+      <w:start w:val="1"/>
+      <w:numFmt w:val="decimal"/>
+      <w:lvlText w:val="%8."/>
+      <w:lvlJc w:val="left"/>
+      <w:pPr>
+        <w:tabs>
+          <w:tab w:val="num" w:pos="5760"/>
+        </w:tabs>
+        <w:ind w:left="5760" w:hanging="360"/>
+      </w:pPr>
+    </w:lvl>
+    <w:lvl w:ilvl="8" w:tentative="1">
+      <w:start w:val="1"/>
+      <w:numFmt w:val="decimal"/>
+      <w:lvlText w:val="%9."/>
+      <w:lvlJc w:val="left"/>
+      <w:pPr>
+        <w:tabs>
+          <w:tab w:val="num" w:pos="6480"/>
+        </w:tabs>
+        <w:ind w:left="6480" w:hanging="360"/>
+      </w:pPr>
+    </w:lvl>
+  </w:abstractNum>
+  <w:abstractNum w:abstractNumId="30" w15:restartNumberingAfterBreak="0">
     <w:nsid w:val="7CCB3CD0"/>
     <w:multiLevelType w:val="hybridMultilevel"/>
     <w:tmpl w:val="87B467EC"/>
@@ -19284,7 +19700,7 @@
       </w:pPr>
     </w:lvl>
   </w:abstractNum>
-  <w:abstractNum w:abstractNumId="29">
+  <w:abstractNum w:abstractNumId="31" w15:restartNumberingAfterBreak="0">
     <w:nsid w:val="7DE16493"/>
     <w:multiLevelType w:val="multilevel"/>
     <w:tmpl w:val="2A9AB116"/>
@@ -19398,64 +19814,64 @@
     </w:lvl>
   </w:abstractNum>
   <w:num w:numId="1">
-    <w:abstractNumId w:val="25"/>
+    <w:abstractNumId w:val="26"/>
   </w:num>
   <w:num w:numId="2">
-    <w:abstractNumId w:val="14"/>
+    <w:abstractNumId w:val="15"/>
   </w:num>
   <w:num w:numId="3">
     <w:abstractNumId w:val="2"/>
   </w:num>
   <w:num w:numId="4">
-    <w:abstractNumId w:val="29"/>
+    <w:abstractNumId w:val="31"/>
   </w:num>
   <w:num w:numId="5">
     <w:abstractNumId w:val="3"/>
   </w:num>
   <w:num w:numId="6">
-    <w:abstractNumId w:val="17"/>
+    <w:abstractNumId w:val="18"/>
   </w:num>
   <w:num w:numId="7">
+    <w:abstractNumId w:val="8"/>
+  </w:num>
+  <w:num w:numId="8">
+    <w:abstractNumId w:val="11"/>
+  </w:num>
+  <w:num w:numId="9">
+    <w:abstractNumId w:val="28"/>
+  </w:num>
+  <w:num w:numId="10">
     <w:abstractNumId w:val="7"/>
   </w:num>
-  <w:num w:numId="8">
-    <w:abstractNumId w:val="10"/>
-  </w:num>
-  <w:num w:numId="9">
-    <w:abstractNumId w:val="27"/>
-  </w:num>
-  <w:num w:numId="10">
-    <w:abstractNumId w:val="6"/>
-  </w:num>
   <w:num w:numId="11">
-    <w:abstractNumId w:val="23"/>
+    <w:abstractNumId w:val="24"/>
   </w:num>
   <w:num w:numId="12">
     <w:abstractNumId w:val="1"/>
   </w:num>
   <w:num w:numId="13">
-    <w:abstractNumId w:val="26"/>
+    <w:abstractNumId w:val="27"/>
   </w:num>
   <w:num w:numId="14">
-    <w:abstractNumId w:val="11"/>
+    <w:abstractNumId w:val="12"/>
   </w:num>
   <w:num w:numId="15">
-    <w:abstractNumId w:val="9"/>
+    <w:abstractNumId w:val="10"/>
   </w:num>
   <w:num w:numId="16">
-    <w:abstractNumId w:val="21"/>
+    <w:abstractNumId w:val="22"/>
   </w:num>
   <w:num w:numId="17">
-    <w:abstractNumId w:val="12"/>
+    <w:abstractNumId w:val="13"/>
   </w:num>
   <w:num w:numId="18">
-    <w:abstractNumId w:val="16"/>
+    <w:abstractNumId w:val="17"/>
   </w:num>
   <w:num w:numId="19">
-    <w:abstractNumId w:val="18"/>
+    <w:abstractNumId w:val="19"/>
   </w:num>
   <w:num w:numId="20">
-    <w:abstractNumId w:val="19"/>
+    <w:abstractNumId w:val="20"/>
   </w:num>
   <w:num w:numId="21">
     <w:abstractNumId w:val="0"/>
@@ -19464,28 +19880,34 @@
     <w:abstractNumId w:val="4"/>
   </w:num>
   <w:num w:numId="23">
-    <w:abstractNumId w:val="22"/>
+    <w:abstractNumId w:val="23"/>
   </w:num>
   <w:num w:numId="24">
-    <w:abstractNumId w:val="15"/>
+    <w:abstractNumId w:val="16"/>
   </w:num>
   <w:num w:numId="25">
-    <w:abstractNumId w:val="13"/>
+    <w:abstractNumId w:val="14"/>
   </w:num>
   <w:num w:numId="26">
-    <w:abstractNumId w:val="24"/>
+    <w:abstractNumId w:val="25"/>
   </w:num>
   <w:num w:numId="27">
-    <w:abstractNumId w:val="8"/>
+    <w:abstractNumId w:val="9"/>
   </w:num>
   <w:num w:numId="28">
+    <w:abstractNumId w:val="6"/>
+  </w:num>
+  <w:num w:numId="29">
+    <w:abstractNumId w:val="30"/>
+  </w:num>
+  <w:num w:numId="30">
+    <w:abstractNumId w:val="21"/>
+  </w:num>
+  <w:num w:numId="31">
     <w:abstractNumId w:val="5"/>
   </w:num>
-  <w:num w:numId="29">
-    <w:abstractNumId w:val="28"/>
-  </w:num>
-  <w:num w:numId="30">
-    <w:abstractNumId w:val="20"/>
+  <w:num w:numId="32">
+    <w:abstractNumId w:val="29"/>
   </w:num>
 </w:numbering>
 </file>
@@ -19507,11 +19929,11 @@
       </w:pPr>
     </w:pPrDefault>
   </w:docDefaults>
-  <w:latentStyles w:defLockedState="0" w:defUIPriority="99" w:defSemiHidden="0" w:defUnhideWhenUsed="0" w:defQFormat="0" w:count="380">
+  <w:latentStyles w:defLockedState="0" w:defUIPriority="99" w:defSemiHidden="0" w:defUnhideWhenUsed="0" w:defQFormat="0" w:count="371">
     <w:lsdException w:name="Normal" w:uiPriority="0" w:qFormat="1"/>
-    <w:lsdException w:name="heading 1" w:uiPriority="9" w:qFormat="1"/>
-    <w:lsdException w:name="heading 2" w:semiHidden="1" w:uiPriority="9" w:unhideWhenUsed="1" w:qFormat="1"/>
-    <w:lsdException w:name="heading 3" w:semiHidden="1" w:uiPriority="9" w:unhideWhenUsed="1" w:qFormat="1"/>
+    <w:lsdException w:name="heading 1" w:uiPriority="0" w:qFormat="1"/>
+    <w:lsdException w:name="heading 2" w:semiHidden="1" w:uiPriority="0" w:unhideWhenUsed="1" w:qFormat="1"/>
+    <w:lsdException w:name="heading 3" w:semiHidden="1" w:uiPriority="0" w:unhideWhenUsed="1" w:qFormat="1"/>
     <w:lsdException w:name="heading 4" w:semiHidden="1" w:uiPriority="0" w:unhideWhenUsed="1" w:qFormat="1"/>
     <w:lsdException w:name="heading 5" w:semiHidden="1" w:uiPriority="9" w:unhideWhenUsed="1" w:qFormat="1"/>
     <w:lsdException w:name="heading 6" w:semiHidden="1" w:uiPriority="9" w:unhideWhenUsed="1" w:qFormat="1"/>
@@ -20064,9 +20486,7 @@
       <w:tblStyleRowBandSize w:val="1"/>
       <w:tblStyleColBandSize w:val="1"/>
       <w:tblCellMar>
-        <w:top w:w="0" w:type="dxa"/>
         <w:left w:w="115" w:type="dxa"/>
-        <w:bottom w:w="0" w:type="dxa"/>
         <w:right w:w="115" w:type="dxa"/>
       </w:tblCellMar>
     </w:tblPr>
@@ -20150,12 +20570,6 @@
     <w:tblPr>
       <w:tblStyleRowBandSize w:val="1"/>
       <w:tblStyleColBandSize w:val="1"/>
-      <w:tblCellMar>
-        <w:top w:w="0" w:type="dxa"/>
-        <w:left w:w="0" w:type="dxa"/>
-        <w:bottom w:w="0" w:type="dxa"/>
-        <w:right w:w="0" w:type="dxa"/>
-      </w:tblCellMar>
     </w:tblPr>
   </w:style>
   <w:style w:type="table" w:customStyle="1" w:styleId="a2">
@@ -20163,12 +20577,6 @@
     <w:tblPr>
       <w:tblStyleRowBandSize w:val="1"/>
       <w:tblStyleColBandSize w:val="1"/>
-      <w:tblCellMar>
-        <w:top w:w="0" w:type="dxa"/>
-        <w:left w:w="0" w:type="dxa"/>
-        <w:bottom w:w="0" w:type="dxa"/>
-        <w:right w:w="0" w:type="dxa"/>
-      </w:tblCellMar>
     </w:tblPr>
   </w:style>
   <w:style w:type="table" w:customStyle="1" w:styleId="a3">
@@ -20177,9 +20585,7 @@
       <w:tblStyleRowBandSize w:val="1"/>
       <w:tblStyleColBandSize w:val="1"/>
       <w:tblCellMar>
-        <w:top w:w="0" w:type="dxa"/>
         <w:left w:w="115" w:type="dxa"/>
-        <w:bottom w:w="0" w:type="dxa"/>
         <w:right w:w="115" w:type="dxa"/>
       </w:tblCellMar>
     </w:tblPr>
@@ -20190,9 +20596,7 @@
       <w:tblStyleRowBandSize w:val="1"/>
       <w:tblStyleColBandSize w:val="1"/>
       <w:tblCellMar>
-        <w:top w:w="0" w:type="dxa"/>
         <w:left w:w="115" w:type="dxa"/>
-        <w:bottom w:w="0" w:type="dxa"/>
         <w:right w:w="115" w:type="dxa"/>
       </w:tblCellMar>
     </w:tblPr>
@@ -20203,9 +20607,7 @@
       <w:tblStyleRowBandSize w:val="1"/>
       <w:tblStyleColBandSize w:val="1"/>
       <w:tblCellMar>
-        <w:top w:w="0" w:type="dxa"/>
         <w:left w:w="115" w:type="dxa"/>
-        <w:bottom w:w="0" w:type="dxa"/>
         <w:right w:w="115" w:type="dxa"/>
       </w:tblCellMar>
     </w:tblPr>
@@ -20216,9 +20618,7 @@
       <w:tblStyleRowBandSize w:val="1"/>
       <w:tblStyleColBandSize w:val="1"/>
       <w:tblCellMar>
-        <w:top w:w="0" w:type="dxa"/>
         <w:left w:w="115" w:type="dxa"/>
-        <w:bottom w:w="0" w:type="dxa"/>
         <w:right w:w="115" w:type="dxa"/>
       </w:tblCellMar>
     </w:tblPr>
@@ -20229,9 +20629,7 @@
       <w:tblStyleRowBandSize w:val="1"/>
       <w:tblStyleColBandSize w:val="1"/>
       <w:tblCellMar>
-        <w:top w:w="0" w:type="dxa"/>
         <w:left w:w="115" w:type="dxa"/>
-        <w:bottom w:w="0" w:type="dxa"/>
         <w:right w:w="115" w:type="dxa"/>
       </w:tblCellMar>
     </w:tblPr>
@@ -20242,9 +20640,7 @@
       <w:tblStyleRowBandSize w:val="1"/>
       <w:tblStyleColBandSize w:val="1"/>
       <w:tblCellMar>
-        <w:top w:w="0" w:type="dxa"/>
         <w:left w:w="115" w:type="dxa"/>
-        <w:bottom w:w="0" w:type="dxa"/>
         <w:right w:w="115" w:type="dxa"/>
       </w:tblCellMar>
     </w:tblPr>
@@ -20255,9 +20651,7 @@
       <w:tblStyleRowBandSize w:val="1"/>
       <w:tblStyleColBandSize w:val="1"/>
       <w:tblCellMar>
-        <w:top w:w="0" w:type="dxa"/>
         <w:left w:w="115" w:type="dxa"/>
-        <w:bottom w:w="0" w:type="dxa"/>
         <w:right w:w="115" w:type="dxa"/>
       </w:tblCellMar>
     </w:tblPr>
@@ -20268,9 +20662,7 @@
       <w:tblStyleRowBandSize w:val="1"/>
       <w:tblStyleColBandSize w:val="1"/>
       <w:tblCellMar>
-        <w:top w:w="0" w:type="dxa"/>
         <w:left w:w="115" w:type="dxa"/>
-        <w:bottom w:w="0" w:type="dxa"/>
         <w:right w:w="115" w:type="dxa"/>
       </w:tblCellMar>
     </w:tblPr>
@@ -20281,9 +20673,7 @@
       <w:tblStyleRowBandSize w:val="1"/>
       <w:tblStyleColBandSize w:val="1"/>
       <w:tblCellMar>
-        <w:top w:w="0" w:type="dxa"/>
         <w:left w:w="115" w:type="dxa"/>
-        <w:bottom w:w="0" w:type="dxa"/>
         <w:right w:w="115" w:type="dxa"/>
       </w:tblCellMar>
     </w:tblPr>
@@ -20294,9 +20684,7 @@
       <w:tblStyleRowBandSize w:val="1"/>
       <w:tblStyleColBandSize w:val="1"/>
       <w:tblCellMar>
-        <w:top w:w="0" w:type="dxa"/>
         <w:left w:w="115" w:type="dxa"/>
-        <w:bottom w:w="0" w:type="dxa"/>
         <w:right w:w="115" w:type="dxa"/>
       </w:tblCellMar>
     </w:tblPr>
@@ -20307,9 +20695,7 @@
       <w:tblStyleRowBandSize w:val="1"/>
       <w:tblStyleColBandSize w:val="1"/>
       <w:tblCellMar>
-        <w:top w:w="0" w:type="dxa"/>
         <w:left w:w="115" w:type="dxa"/>
-        <w:bottom w:w="0" w:type="dxa"/>
         <w:right w:w="115" w:type="dxa"/>
       </w:tblCellMar>
     </w:tblPr>
@@ -20320,9 +20706,7 @@
       <w:tblStyleRowBandSize w:val="1"/>
       <w:tblStyleColBandSize w:val="1"/>
       <w:tblCellMar>
-        <w:top w:w="0" w:type="dxa"/>
         <w:left w:w="115" w:type="dxa"/>
-        <w:bottom w:w="0" w:type="dxa"/>
         <w:right w:w="115" w:type="dxa"/>
       </w:tblCellMar>
     </w:tblPr>
@@ -20333,9 +20717,7 @@
       <w:tblStyleRowBandSize w:val="1"/>
       <w:tblStyleColBandSize w:val="1"/>
       <w:tblCellMar>
-        <w:top w:w="0" w:type="dxa"/>
         <w:left w:w="115" w:type="dxa"/>
-        <w:bottom w:w="0" w:type="dxa"/>
         <w:right w:w="115" w:type="dxa"/>
       </w:tblCellMar>
     </w:tblPr>
@@ -20346,9 +20728,7 @@
       <w:tblStyleRowBandSize w:val="1"/>
       <w:tblStyleColBandSize w:val="1"/>
       <w:tblCellMar>
-        <w:top w:w="0" w:type="dxa"/>
         <w:left w:w="115" w:type="dxa"/>
-        <w:bottom w:w="0" w:type="dxa"/>
         <w:right w:w="115" w:type="dxa"/>
       </w:tblCellMar>
     </w:tblPr>
@@ -20359,9 +20739,7 @@
       <w:tblStyleRowBandSize w:val="1"/>
       <w:tblStyleColBandSize w:val="1"/>
       <w:tblCellMar>
-        <w:top w:w="0" w:type="dxa"/>
         <w:left w:w="115" w:type="dxa"/>
-        <w:bottom w:w="0" w:type="dxa"/>
         <w:right w:w="115" w:type="dxa"/>
       </w:tblCellMar>
     </w:tblPr>
@@ -20372,9 +20750,7 @@
       <w:tblStyleRowBandSize w:val="1"/>
       <w:tblStyleColBandSize w:val="1"/>
       <w:tblCellMar>
-        <w:top w:w="0" w:type="dxa"/>
         <w:left w:w="115" w:type="dxa"/>
-        <w:bottom w:w="0" w:type="dxa"/>
         <w:right w:w="115" w:type="dxa"/>
       </w:tblCellMar>
     </w:tblPr>
@@ -20385,9 +20761,7 @@
       <w:tblStyleRowBandSize w:val="1"/>
       <w:tblStyleColBandSize w:val="1"/>
       <w:tblCellMar>
-        <w:top w:w="0" w:type="dxa"/>
         <w:left w:w="115" w:type="dxa"/>
-        <w:bottom w:w="0" w:type="dxa"/>
         <w:right w:w="115" w:type="dxa"/>
       </w:tblCellMar>
     </w:tblPr>
@@ -20398,9 +20772,7 @@
       <w:tblStyleRowBandSize w:val="1"/>
       <w:tblStyleColBandSize w:val="1"/>
       <w:tblCellMar>
-        <w:top w:w="0" w:type="dxa"/>
         <w:left w:w="115" w:type="dxa"/>
-        <w:bottom w:w="0" w:type="dxa"/>
         <w:right w:w="115" w:type="dxa"/>
       </w:tblCellMar>
     </w:tblPr>
@@ -20411,9 +20783,7 @@
       <w:tblStyleRowBandSize w:val="1"/>
       <w:tblStyleColBandSize w:val="1"/>
       <w:tblCellMar>
-        <w:top w:w="0" w:type="dxa"/>
         <w:left w:w="115" w:type="dxa"/>
-        <w:bottom w:w="0" w:type="dxa"/>
         <w:right w:w="115" w:type="dxa"/>
       </w:tblCellMar>
     </w:tblPr>
@@ -20424,9 +20794,7 @@
       <w:tblStyleRowBandSize w:val="1"/>
       <w:tblStyleColBandSize w:val="1"/>
       <w:tblCellMar>
-        <w:top w:w="0" w:type="dxa"/>
         <w:left w:w="115" w:type="dxa"/>
-        <w:bottom w:w="0" w:type="dxa"/>
         <w:right w:w="115" w:type="dxa"/>
       </w:tblCellMar>
     </w:tblPr>
@@ -20437,9 +20805,7 @@
       <w:tblStyleRowBandSize w:val="1"/>
       <w:tblStyleColBandSize w:val="1"/>
       <w:tblCellMar>
-        <w:top w:w="0" w:type="dxa"/>
         <w:left w:w="115" w:type="dxa"/>
-        <w:bottom w:w="0" w:type="dxa"/>
         <w:right w:w="115" w:type="dxa"/>
       </w:tblCellMar>
     </w:tblPr>
@@ -20450,9 +20816,7 @@
       <w:tblStyleRowBandSize w:val="1"/>
       <w:tblStyleColBandSize w:val="1"/>
       <w:tblCellMar>
-        <w:top w:w="0" w:type="dxa"/>
         <w:left w:w="115" w:type="dxa"/>
-        <w:bottom w:w="0" w:type="dxa"/>
         <w:right w:w="115" w:type="dxa"/>
       </w:tblCellMar>
     </w:tblPr>
@@ -20463,9 +20827,7 @@
       <w:tblStyleRowBandSize w:val="1"/>
       <w:tblStyleColBandSize w:val="1"/>
       <w:tblCellMar>
-        <w:top w:w="0" w:type="dxa"/>
         <w:left w:w="115" w:type="dxa"/>
-        <w:bottom w:w="0" w:type="dxa"/>
         <w:right w:w="115" w:type="dxa"/>
       </w:tblCellMar>
     </w:tblPr>
@@ -20476,9 +20838,7 @@
       <w:tblStyleRowBandSize w:val="1"/>
       <w:tblStyleColBandSize w:val="1"/>
       <w:tblCellMar>
-        <w:top w:w="0" w:type="dxa"/>
         <w:left w:w="115" w:type="dxa"/>
-        <w:bottom w:w="0" w:type="dxa"/>
         <w:right w:w="115" w:type="dxa"/>
       </w:tblCellMar>
     </w:tblPr>
@@ -20489,9 +20849,7 @@
       <w:tblStyleRowBandSize w:val="1"/>
       <w:tblStyleColBandSize w:val="1"/>
       <w:tblCellMar>
-        <w:top w:w="0" w:type="dxa"/>
         <w:left w:w="115" w:type="dxa"/>
-        <w:bottom w:w="0" w:type="dxa"/>
         <w:right w:w="115" w:type="dxa"/>
       </w:tblCellMar>
     </w:tblPr>
@@ -20567,7 +20925,7 @@
       <w:u w:val="single"/>
     </w:rPr>
   </w:style>
-  <w:style w:type="paragraph" w:styleId="Pardeliste">
+  <w:style w:type="paragraph" w:styleId="Paragraphedeliste">
     <w:name w:val="List Paragraph"/>
     <w:basedOn w:val="Normal"/>
     <w:uiPriority w:val="34"/>
@@ -20900,7 +21258,7 @@
 </file>
 
 <file path=customXml/itemProps1.xml><?xml version="1.0" encoding="utf-8"?>
-<ds:datastoreItem xmlns:ds="http://schemas.openxmlformats.org/officeDocument/2006/customXml" ds:itemID="{796CA27A-AEFD-4A48-B6BE-250FA8B18A1E}">
+<ds:datastoreItem xmlns:ds="http://schemas.openxmlformats.org/officeDocument/2006/customXml" ds:itemID="{8826A523-3611-454A-B20D-F913BFE0DE9B}">
   <ds:schemaRefs>
     <ds:schemaRef ds:uri="http://schemas.openxmlformats.org/officeDocument/2006/bibliography"/>
   </ds:schemaRefs>

</xml_diff>

<commit_message>
Ajout des DSS détaillés et diag. de collaboration aux spécifications (pour UC2.1)
</commit_message>
<xml_diff>
--- a/Administration/Specifications.docx
+++ b/Administration/Specifications.docx
@@ -1,6 +1,6 @@
 
 <file path=word/document.xml><?xml version="1.0" encoding="utf-8"?>
-<w:document xmlns:wpc="http://schemas.microsoft.com/office/word/2010/wordprocessingCanvas" xmlns:mc="http://schemas.openxmlformats.org/markup-compatibility/2006" xmlns:o="urn:schemas-microsoft-com:office:office" xmlns:r="http://schemas.openxmlformats.org/officeDocument/2006/relationships" xmlns:m="http://schemas.openxmlformats.org/officeDocument/2006/math" xmlns:v="urn:schemas-microsoft-com:vml" xmlns:wp14="http://schemas.microsoft.com/office/word/2010/wordprocessingDrawing" xmlns:wp="http://schemas.openxmlformats.org/drawingml/2006/wordprocessingDrawing" xmlns:w10="urn:schemas-microsoft-com:office:word" xmlns:w="http://schemas.openxmlformats.org/wordprocessingml/2006/main" xmlns:w14="http://schemas.microsoft.com/office/word/2010/wordml" xmlns:w15="http://schemas.microsoft.com/office/word/2012/wordml" xmlns:wpg="http://schemas.microsoft.com/office/word/2010/wordprocessingGroup" xmlns:wpi="http://schemas.microsoft.com/office/word/2010/wordprocessingInk" xmlns:wne="http://schemas.microsoft.com/office/word/2006/wordml" xmlns:wps="http://schemas.microsoft.com/office/word/2010/wordprocessingShape" mc:Ignorable="w14 w15 wp14">
+<w:document xmlns:wpc="http://schemas.microsoft.com/office/word/2010/wordprocessingCanvas" xmlns:mo="http://schemas.microsoft.com/office/mac/office/2008/main" xmlns:mc="http://schemas.openxmlformats.org/markup-compatibility/2006" xmlns:mv="urn:schemas-microsoft-com:mac:vml" xmlns:o="urn:schemas-microsoft-com:office:office" xmlns:r="http://schemas.openxmlformats.org/officeDocument/2006/relationships" xmlns:m="http://schemas.openxmlformats.org/officeDocument/2006/math" xmlns:v="urn:schemas-microsoft-com:vml" xmlns:wp14="http://schemas.microsoft.com/office/word/2010/wordprocessingDrawing" xmlns:wp="http://schemas.openxmlformats.org/drawingml/2006/wordprocessingDrawing" xmlns:w10="urn:schemas-microsoft-com:office:word" xmlns:w="http://schemas.openxmlformats.org/wordprocessingml/2006/main" xmlns:w14="http://schemas.microsoft.com/office/word/2010/wordml" xmlns:w15="http://schemas.microsoft.com/office/word/2012/wordml" xmlns:wpg="http://schemas.microsoft.com/office/word/2010/wordprocessingGroup" xmlns:wpi="http://schemas.microsoft.com/office/word/2010/wordprocessingInk" xmlns:wne="http://schemas.microsoft.com/office/word/2006/wordml" xmlns:wps="http://schemas.microsoft.com/office/word/2010/wordprocessingShape" mc:Ignorable="w14 w15 wp14">
   <w:background w:color="FFFFFF"/>
   <w:body>
     <w:p>
@@ -30,57 +30,33 @@
       <w:pPr>
         <w:jc w:val="center"/>
       </w:pPr>
-      <w:proofErr w:type="spellStart"/>
       <w:r>
         <w:rPr>
           <w:sz w:val="28"/>
         </w:rPr>
-        <w:t>Divernois</w:t>
+        <w:t>Divernois Margaux</w:t>
       </w:r>
-      <w:proofErr w:type="spellEnd"/>
+    </w:p>
+    <w:p>
+      <w:pPr>
+        <w:jc w:val="center"/>
+      </w:pPr>
       <w:r>
         <w:rPr>
           <w:sz w:val="28"/>
         </w:rPr>
-        <w:t xml:space="preserve"> Margaux</w:t>
+        <w:t>Visinand Steve</w:t>
       </w:r>
     </w:p>
     <w:p>
       <w:pPr>
         <w:jc w:val="center"/>
       </w:pPr>
-      <w:proofErr w:type="spellStart"/>
       <w:r>
         <w:rPr>
           <w:sz w:val="28"/>
         </w:rPr>
-        <w:t>Visinand</w:t>
-      </w:r>
-      <w:proofErr w:type="spellEnd"/>
-      <w:r>
-        <w:rPr>
-          <w:sz w:val="28"/>
-        </w:rPr>
-        <w:t xml:space="preserve"> Steve</w:t>
-      </w:r>
-    </w:p>
-    <w:p>
-      <w:pPr>
-        <w:jc w:val="center"/>
-      </w:pPr>
-      <w:proofErr w:type="spellStart"/>
-      <w:r>
-        <w:rPr>
-          <w:sz w:val="28"/>
-        </w:rPr>
-        <w:t>Yakovenko</w:t>
-      </w:r>
-      <w:proofErr w:type="spellEnd"/>
-      <w:r>
-        <w:rPr>
-          <w:sz w:val="28"/>
-        </w:rPr>
-        <w:t xml:space="preserve"> Roman</w:t>
+        <w:t>Yakovenko Roman</w:t>
       </w:r>
     </w:p>
     <w:p>
@@ -92,6 +68,7 @@
       <w:r>
         <w:rPr>
           <w:noProof/>
+          <w:lang w:val="fr-FR" w:eastAsia="fr-FR"/>
         </w:rPr>
         <w:drawing>
           <wp:anchor distT="0" distB="0" distL="0" distR="0" simplePos="0" relativeHeight="251658240" behindDoc="0" locked="0" layoutInCell="0" hidden="0" allowOverlap="0" wp14:anchorId="58D59A83" wp14:editId="159586E8">
@@ -146,13 +123,7 @@
         <w:rPr>
           <w:sz w:val="36"/>
         </w:rPr>
-        <w:t>13</w:t>
-      </w:r>
-      <w:r>
-        <w:rPr>
-          <w:sz w:val="36"/>
-        </w:rPr>
-        <w:t xml:space="preserve"> Avril</w:t>
+        <w:t>27 Mai</w:t>
       </w:r>
       <w:r>
         <w:rPr>
@@ -4108,11 +4079,9 @@
               <w:widowControl w:val="0"/>
               <w:spacing w:after="0" w:line="240" w:lineRule="auto"/>
             </w:pPr>
-            <w:proofErr w:type="spellStart"/>
             <w:r>
               <w:t>Low</w:t>
             </w:r>
-            <w:proofErr w:type="spellEnd"/>
           </w:p>
         </w:tc>
       </w:tr>
@@ -4172,11 +4141,9 @@
               <w:widowControl w:val="0"/>
               <w:spacing w:after="0" w:line="240" w:lineRule="auto"/>
             </w:pPr>
-            <w:proofErr w:type="spellStart"/>
             <w:r>
               <w:t>Low</w:t>
             </w:r>
-            <w:proofErr w:type="spellEnd"/>
           </w:p>
         </w:tc>
       </w:tr>
@@ -4234,11 +4201,9 @@
               <w:widowControl w:val="0"/>
               <w:spacing w:after="0" w:line="240" w:lineRule="auto"/>
             </w:pPr>
-            <w:proofErr w:type="spellStart"/>
             <w:r>
               <w:t>Low</w:t>
             </w:r>
-            <w:proofErr w:type="spellEnd"/>
           </w:p>
         </w:tc>
       </w:tr>
@@ -4296,11 +4261,9 @@
               <w:widowControl w:val="0"/>
               <w:spacing w:after="0" w:line="240" w:lineRule="auto"/>
             </w:pPr>
-            <w:proofErr w:type="spellStart"/>
             <w:r>
               <w:t>Low</w:t>
             </w:r>
-            <w:proofErr w:type="spellEnd"/>
           </w:p>
         </w:tc>
       </w:tr>
@@ -4358,11 +4321,9 @@
               <w:widowControl w:val="0"/>
               <w:spacing w:after="0" w:line="240" w:lineRule="auto"/>
             </w:pPr>
-            <w:proofErr w:type="spellStart"/>
             <w:r>
               <w:t>Low</w:t>
             </w:r>
-            <w:proofErr w:type="spellEnd"/>
           </w:p>
         </w:tc>
       </w:tr>
@@ -4420,11 +4381,9 @@
               <w:widowControl w:val="0"/>
               <w:spacing w:after="0" w:line="240" w:lineRule="auto"/>
             </w:pPr>
-            <w:proofErr w:type="spellStart"/>
             <w:r>
               <w:t>Low</w:t>
             </w:r>
-            <w:proofErr w:type="spellEnd"/>
           </w:p>
         </w:tc>
       </w:tr>
@@ -4664,13 +4623,8 @@
               <w:spacing w:after="0" w:line="240" w:lineRule="auto"/>
             </w:pPr>
             <w:r>
-              <w:t xml:space="preserve">Steve </w:t>
-            </w:r>
-            <w:proofErr w:type="spellStart"/>
-            <w:r>
-              <w:t>Visinand</w:t>
-            </w:r>
-            <w:proofErr w:type="spellEnd"/>
+              <w:t>Steve Visinand</w:t>
+            </w:r>
           </w:p>
         </w:tc>
         <w:tc>
@@ -5213,6 +5167,7 @@
       <w:r>
         <w:rPr>
           <w:noProof/>
+          <w:lang w:val="fr-FR" w:eastAsia="fr-FR"/>
         </w:rPr>
         <w:drawing>
           <wp:inline distT="114300" distB="114300" distL="114300" distR="114300" wp14:anchorId="24653AAA" wp14:editId="5A885111">
@@ -5438,13 +5393,8 @@
               <w:spacing w:after="0" w:line="240" w:lineRule="auto"/>
             </w:pPr>
             <w:r>
-              <w:t xml:space="preserve">Steve </w:t>
-            </w:r>
-            <w:proofErr w:type="spellStart"/>
-            <w:r>
-              <w:t>Visinand</w:t>
-            </w:r>
-            <w:proofErr w:type="spellEnd"/>
+              <w:t>Steve Visinand</w:t>
+            </w:r>
           </w:p>
         </w:tc>
         <w:tc>
@@ -6032,6 +5982,7 @@
       <w:r>
         <w:rPr>
           <w:noProof/>
+          <w:lang w:val="fr-FR" w:eastAsia="fr-FR"/>
         </w:rPr>
         <w:drawing>
           <wp:inline distT="114300" distB="114300" distL="114300" distR="114300" wp14:anchorId="3A9AD3B1" wp14:editId="60B7F0F6">
@@ -6255,13 +6206,8 @@
               <w:spacing w:after="0" w:line="240" w:lineRule="auto"/>
             </w:pPr>
             <w:r>
-              <w:t xml:space="preserve">Margaux </w:t>
-            </w:r>
-            <w:proofErr w:type="spellStart"/>
-            <w:r>
-              <w:t>Divernois</w:t>
-            </w:r>
-            <w:proofErr w:type="spellEnd"/>
+              <w:t>Margaux Divernois</w:t>
+            </w:r>
           </w:p>
         </w:tc>
         <w:tc>
@@ -6765,6 +6711,7 @@
       <w:r>
         <w:rPr>
           <w:noProof/>
+          <w:lang w:val="fr-FR" w:eastAsia="fr-FR"/>
         </w:rPr>
         <w:drawing>
           <wp:inline distT="114300" distB="114300" distL="114300" distR="114300" wp14:anchorId="0BA3E809" wp14:editId="2A094C81">
@@ -6993,13 +6940,8 @@
               <w:spacing w:before="40" w:after="40"/>
             </w:pPr>
             <w:r>
-              <w:t xml:space="preserve">Margaux </w:t>
-            </w:r>
-            <w:proofErr w:type="spellStart"/>
-            <w:r>
-              <w:t>Divernois</w:t>
-            </w:r>
-            <w:proofErr w:type="spellEnd"/>
+              <w:t>Margaux Divernois</w:t>
+            </w:r>
           </w:p>
         </w:tc>
         <w:tc>
@@ -7585,6 +7527,7 @@
       <w:r>
         <w:rPr>
           <w:noProof/>
+          <w:lang w:val="fr-FR" w:eastAsia="fr-FR"/>
         </w:rPr>
         <w:drawing>
           <wp:inline distT="114300" distB="114300" distL="114300" distR="114300" wp14:anchorId="41C8C349" wp14:editId="52CE3097">
@@ -7821,13 +7764,8 @@
               <w:spacing w:before="40" w:after="40"/>
             </w:pPr>
             <w:r>
-              <w:t xml:space="preserve">Margaux </w:t>
-            </w:r>
-            <w:proofErr w:type="spellStart"/>
-            <w:r>
-              <w:t>Divernois</w:t>
-            </w:r>
-            <w:proofErr w:type="spellEnd"/>
+              <w:t>Margaux Divernois</w:t>
+            </w:r>
           </w:p>
         </w:tc>
         <w:tc>
@@ -8439,6 +8377,7 @@
       <w:r>
         <w:rPr>
           <w:noProof/>
+          <w:lang w:val="fr-FR" w:eastAsia="fr-FR"/>
         </w:rPr>
         <w:drawing>
           <wp:inline distT="114300" distB="114300" distL="114300" distR="114300" wp14:anchorId="5533A506" wp14:editId="394ECD0B">
@@ -8669,13 +8608,8 @@
               <w:spacing w:after="0" w:line="240" w:lineRule="auto"/>
             </w:pPr>
             <w:r>
-              <w:t xml:space="preserve">Roman </w:t>
-            </w:r>
-            <w:proofErr w:type="spellStart"/>
-            <w:r>
-              <w:t>Yakovenko</w:t>
-            </w:r>
-            <w:proofErr w:type="spellEnd"/>
+              <w:t>Roman Yakovenko</w:t>
+            </w:r>
           </w:p>
         </w:tc>
         <w:tc>
@@ -9210,6 +9144,7 @@
       <w:r>
         <w:rPr>
           <w:noProof/>
+          <w:lang w:val="fr-FR" w:eastAsia="fr-FR"/>
         </w:rPr>
         <w:drawing>
           <wp:inline distT="114300" distB="114300" distL="114300" distR="114300" wp14:anchorId="1F1CEE1F" wp14:editId="33E7EDE9">
@@ -9443,13 +9378,8 @@
               <w:spacing w:after="0" w:line="240" w:lineRule="auto"/>
             </w:pPr>
             <w:r>
-              <w:t xml:space="preserve">Roman </w:t>
-            </w:r>
-            <w:proofErr w:type="spellStart"/>
-            <w:r>
-              <w:t>Yakovenko</w:t>
-            </w:r>
-            <w:proofErr w:type="spellEnd"/>
+              <w:t>Roman Yakovenko</w:t>
+            </w:r>
           </w:p>
         </w:tc>
         <w:tc>
@@ -9478,11 +9408,9 @@
             <w:pPr>
               <w:spacing w:after="0" w:line="240" w:lineRule="auto"/>
             </w:pPr>
-            <w:proofErr w:type="spellStart"/>
             <w:r>
               <w:t>Low</w:t>
             </w:r>
-            <w:proofErr w:type="spellEnd"/>
           </w:p>
         </w:tc>
       </w:tr>
@@ -9993,6 +9921,7 @@
       <w:r>
         <w:rPr>
           <w:noProof/>
+          <w:lang w:val="fr-FR" w:eastAsia="fr-FR"/>
         </w:rPr>
         <w:drawing>
           <wp:inline distT="114300" distB="114300" distL="114300" distR="114300" wp14:anchorId="639EC488" wp14:editId="5CE67AC8">
@@ -10225,13 +10154,8 @@
               <w:spacing w:after="0" w:line="240" w:lineRule="auto"/>
             </w:pPr>
             <w:r>
-              <w:t xml:space="preserve">Roman </w:t>
-            </w:r>
-            <w:proofErr w:type="spellStart"/>
-            <w:r>
-              <w:t>Yakovenko</w:t>
-            </w:r>
-            <w:proofErr w:type="spellEnd"/>
+              <w:t>Roman Yakovenko</w:t>
+            </w:r>
           </w:p>
         </w:tc>
         <w:tc>
@@ -10260,11 +10184,9 @@
             <w:pPr>
               <w:spacing w:after="0" w:line="240" w:lineRule="auto"/>
             </w:pPr>
-            <w:proofErr w:type="spellStart"/>
             <w:r>
               <w:t>Low</w:t>
             </w:r>
-            <w:proofErr w:type="spellEnd"/>
           </w:p>
         </w:tc>
       </w:tr>
@@ -10796,6 +10718,7 @@
       <w:r>
         <w:rPr>
           <w:noProof/>
+          <w:lang w:val="fr-FR" w:eastAsia="fr-FR"/>
         </w:rPr>
         <w:drawing>
           <wp:inline distT="114300" distB="114300" distL="114300" distR="114300" wp14:anchorId="110141A5" wp14:editId="78401B7F">
@@ -11035,13 +10958,8 @@
               <w:spacing w:before="40" w:after="40"/>
             </w:pPr>
             <w:r>
-              <w:t xml:space="preserve">Margaux </w:t>
-            </w:r>
-            <w:proofErr w:type="spellStart"/>
-            <w:r>
-              <w:t>Divernois</w:t>
-            </w:r>
-            <w:proofErr w:type="spellEnd"/>
+              <w:t>Margaux Divernois</w:t>
+            </w:r>
           </w:p>
         </w:tc>
         <w:tc>
@@ -11070,11 +10988,9 @@
             <w:pPr>
               <w:spacing w:before="40" w:after="40"/>
             </w:pPr>
-            <w:proofErr w:type="spellStart"/>
             <w:r>
               <w:t>Low</w:t>
             </w:r>
-            <w:proofErr w:type="spellEnd"/>
           </w:p>
         </w:tc>
       </w:tr>
@@ -11538,6 +11454,7 @@
       <w:r>
         <w:rPr>
           <w:noProof/>
+          <w:lang w:val="fr-FR" w:eastAsia="fr-FR"/>
         </w:rPr>
         <w:drawing>
           <wp:inline distT="114300" distB="114300" distL="114300" distR="114300" wp14:anchorId="4E6BDF0E" wp14:editId="1B59091C">
@@ -11772,13 +11689,8 @@
               <w:spacing w:before="40" w:after="40"/>
             </w:pPr>
             <w:r>
-              <w:t xml:space="preserve">Margaux </w:t>
-            </w:r>
-            <w:proofErr w:type="spellStart"/>
-            <w:r>
-              <w:t>Divernois</w:t>
-            </w:r>
-            <w:proofErr w:type="spellEnd"/>
+              <w:t>Margaux Divernois</w:t>
+            </w:r>
           </w:p>
         </w:tc>
         <w:tc>
@@ -11807,11 +11719,9 @@
             <w:pPr>
               <w:spacing w:before="40" w:after="40"/>
             </w:pPr>
-            <w:proofErr w:type="spellStart"/>
             <w:r>
               <w:t>Low</w:t>
             </w:r>
-            <w:proofErr w:type="spellEnd"/>
           </w:p>
         </w:tc>
       </w:tr>
@@ -12286,6 +12196,7 @@
       <w:r>
         <w:rPr>
           <w:noProof/>
+          <w:lang w:val="fr-FR" w:eastAsia="fr-FR"/>
         </w:rPr>
         <w:drawing>
           <wp:inline distT="114300" distB="114300" distL="114300" distR="114300" wp14:anchorId="41BF35AA" wp14:editId="5F7A80F7">
@@ -12516,13 +12427,8 @@
               <w:spacing w:after="0" w:line="240" w:lineRule="auto"/>
             </w:pPr>
             <w:r>
-              <w:t xml:space="preserve">Roman </w:t>
-            </w:r>
-            <w:proofErr w:type="spellStart"/>
-            <w:r>
-              <w:t>Yakovenko</w:t>
-            </w:r>
-            <w:proofErr w:type="spellEnd"/>
+              <w:t>Roman Yakovenko</w:t>
+            </w:r>
           </w:p>
         </w:tc>
         <w:tc>
@@ -12551,11 +12457,9 @@
             <w:pPr>
               <w:spacing w:after="0" w:line="240" w:lineRule="auto"/>
             </w:pPr>
-            <w:proofErr w:type="spellStart"/>
             <w:r>
               <w:t>Low</w:t>
             </w:r>
-            <w:proofErr w:type="spellEnd"/>
           </w:p>
         </w:tc>
       </w:tr>
@@ -12748,15 +12652,7 @@
               <w:spacing w:after="0" w:line="240" w:lineRule="auto"/>
             </w:pPr>
             <w:r>
-              <w:t xml:space="preserve">2. Un </w:t>
-            </w:r>
-            <w:proofErr w:type="spellStart"/>
-            <w:r>
-              <w:t>popup</w:t>
-            </w:r>
-            <w:proofErr w:type="spellEnd"/>
-            <w:r>
-              <w:t xml:space="preserve"> apparaît avec la donnée de l’exercice sous le format d’un texte sélectionnable. </w:t>
+              <w:t xml:space="preserve">2. Un popup apparaît avec la donnée de l’exercice sous le format d’un texte sélectionnable. </w:t>
             </w:r>
           </w:p>
           <w:p>
@@ -12781,15 +12677,7 @@
               <w:spacing w:after="0" w:line="240" w:lineRule="auto"/>
             </w:pPr>
             <w:r>
-              <w:t xml:space="preserve">4. La </w:t>
-            </w:r>
-            <w:proofErr w:type="spellStart"/>
-            <w:r>
-              <w:t>popup</w:t>
-            </w:r>
-            <w:proofErr w:type="spellEnd"/>
-            <w:r>
-              <w:t xml:space="preserve"> disparaît.</w:t>
+              <w:t>4. La popup disparaît.</w:t>
             </w:r>
           </w:p>
         </w:tc>
@@ -13080,6 +12968,7 @@
       <w:r>
         <w:rPr>
           <w:noProof/>
+          <w:lang w:val="fr-FR" w:eastAsia="fr-FR"/>
         </w:rPr>
         <w:drawing>
           <wp:inline distT="114300" distB="114300" distL="114300" distR="114300" wp14:anchorId="79B26522" wp14:editId="4BDECEA6">
@@ -13316,15 +13205,7 @@
               <w:spacing w:after="0" w:line="240" w:lineRule="auto"/>
             </w:pPr>
             <w:r>
-              <w:t xml:space="preserve">Steve </w:t>
-            </w:r>
-            <w:proofErr w:type="spellStart"/>
-            <w:r>
-              <w:t>Visinand</w:t>
-            </w:r>
-            <w:proofErr w:type="spellEnd"/>
-            <w:r>
-              <w:t xml:space="preserve"> </w:t>
+              <w:t xml:space="preserve">Steve Visinand </w:t>
             </w:r>
           </w:p>
         </w:tc>
@@ -13354,11 +13235,9 @@
             <w:pPr>
               <w:spacing w:after="0" w:line="240" w:lineRule="auto"/>
             </w:pPr>
-            <w:proofErr w:type="spellStart"/>
             <w:r>
               <w:t>Low</w:t>
             </w:r>
-            <w:proofErr w:type="spellEnd"/>
           </w:p>
         </w:tc>
       </w:tr>
@@ -13866,6 +13745,7 @@
       <w:r>
         <w:rPr>
           <w:noProof/>
+          <w:lang w:val="fr-FR" w:eastAsia="fr-FR"/>
         </w:rPr>
         <w:drawing>
           <wp:inline distT="114300" distB="114300" distL="114300" distR="114300" wp14:anchorId="3DAA958A" wp14:editId="5437A3CD">
@@ -15587,13 +15467,8 @@
               <w:spacing w:after="0" w:line="240" w:lineRule="auto"/>
             </w:pPr>
             <w:r>
-              <w:t xml:space="preserve">Pas de </w:t>
-            </w:r>
-            <w:proofErr w:type="spellStart"/>
-            <w:r>
-              <w:t>popup</w:t>
-            </w:r>
-            <w:proofErr w:type="spellEnd"/>
+              <w:t>Pas de popup</w:t>
+            </w:r>
           </w:p>
         </w:tc>
       </w:tr>
@@ -15659,13 +15534,8 @@
             <w:pPr>
               <w:spacing w:after="0" w:line="240" w:lineRule="auto"/>
             </w:pPr>
-            <w:proofErr w:type="spellStart"/>
-            <w:r>
-              <w:t>Popup</w:t>
-            </w:r>
-            <w:proofErr w:type="spellEnd"/>
-            <w:r>
-              <w:t xml:space="preserve"> non intrusif</w:t>
+            <w:r>
+              <w:t>Popup non intrusif</w:t>
             </w:r>
           </w:p>
         </w:tc>
@@ -15749,6 +15619,7 @@
       <w:r>
         <w:rPr>
           <w:noProof/>
+          <w:lang w:val="fr-FR" w:eastAsia="fr-FR"/>
         </w:rPr>
         <w:drawing>
           <wp:anchor distT="0" distB="0" distL="114300" distR="114300" simplePos="0" relativeHeight="251663360" behindDoc="0" locked="0" layoutInCell="1" allowOverlap="1" wp14:anchorId="3AE3E152" wp14:editId="43D27397">
@@ -15803,7 +15674,7 @@
                         <a14:shadowObscured xmlns:a14="http://schemas.microsoft.com/office/drawing/2010/main"/>
                       </a:ext>
                       <a:ext uri="{FAA26D3D-D897-4be2-8F04-BA451C77F1D7}">
-                        <ma14:placeholderFlag xmlns:ma14="http://schemas.microsoft.com/office/mac/drawingml/2011/main" xmlns:w="http://schemas.openxmlformats.org/wordprocessingml/2006/main" xmlns:w10="urn:schemas-microsoft-com:office:word" xmlns:v="urn:schemas-microsoft-com:vml" xmlns:o="urn:schemas-microsoft-com:office:office" xmlns:mv="urn:schemas-microsoft-com:mac:vml" xmlns:mo="http://schemas.microsoft.com/office/mac/office/2008/main" xmlns=""/>
+                        <ma14:placeholderFlag xmlns:ma14="http://schemas.microsoft.com/office/mac/drawingml/2011/main"/>
                       </a:ext>
                     </a:extLst>
                   </pic:spPr>
@@ -15888,8 +15759,60 @@
         <w:t>Diagramme de collaboration</w:t>
       </w:r>
     </w:p>
-    <w:p/>
-    <w:p/>
+    <w:p>
+      <w:r>
+        <w:drawing>
+          <wp:inline distT="0" distB="0" distL="0" distR="0" wp14:anchorId="6F387983" wp14:editId="649A9524">
+            <wp:extent cx="5722620" cy="4100195"/>
+            <wp:effectExtent l="0" t="0" r="0" b="0"/>
+            <wp:docPr id="1" name="Image 1" descr="../../../../../../../../Desktop/CommunicationDiag_Configurer-ModifierReservoir."/>
+            <wp:cNvGraphicFramePr>
+              <a:graphicFrameLocks xmlns:a="http://schemas.openxmlformats.org/drawingml/2006/main" noChangeAspect="1"/>
+            </wp:cNvGraphicFramePr>
+            <a:graphic xmlns:a="http://schemas.openxmlformats.org/drawingml/2006/main">
+              <a:graphicData uri="http://schemas.openxmlformats.org/drawingml/2006/picture">
+                <pic:pic xmlns:pic="http://schemas.openxmlformats.org/drawingml/2006/picture">
+                  <pic:nvPicPr>
+                    <pic:cNvPr id="0" name="Picture 1" descr="../../../../../../../../Desktop/CommunicationDiag_Configurer-ModifierReservoir."/>
+                    <pic:cNvPicPr>
+                      <a:picLocks noChangeAspect="1" noChangeArrowheads="1"/>
+                    </pic:cNvPicPr>
+                  </pic:nvPicPr>
+                  <pic:blipFill>
+                    <a:blip r:embed="rId27">
+                      <a:extLst>
+                        <a:ext uri="{28A0092B-C50C-407E-A947-70E740481C1C}">
+                          <a14:useLocalDpi xmlns:a14="http://schemas.microsoft.com/office/drawing/2010/main" val="0"/>
+                        </a:ext>
+                      </a:extLst>
+                    </a:blip>
+                    <a:srcRect/>
+                    <a:stretch>
+                      <a:fillRect/>
+                    </a:stretch>
+                  </pic:blipFill>
+                  <pic:spPr bwMode="auto">
+                    <a:xfrm>
+                      <a:off x="0" y="0"/>
+                      <a:ext cx="5722620" cy="4100195"/>
+                    </a:xfrm>
+                    <a:prstGeom prst="rect">
+                      <a:avLst/>
+                    </a:prstGeom>
+                    <a:noFill/>
+                    <a:ln>
+                      <a:noFill/>
+                    </a:ln>
+                  </pic:spPr>
+                </pic:pic>
+              </a:graphicData>
+            </a:graphic>
+          </wp:inline>
+        </w:drawing>
+      </w:r>
+      <w:bookmarkStart w:id="90" w:name="_GoBack"/>
+      <w:bookmarkEnd w:id="90"/>
+    </w:p>
     <w:p>
       <w:pPr>
         <w:pStyle w:val="Titre4"/>
@@ -15900,10 +15823,65 @@
         <w:contextualSpacing/>
       </w:pPr>
       <w:r>
+        <w:lastRenderedPageBreak/>
         <w:t>Diagrammes de séquence détaillée</w:t>
       </w:r>
     </w:p>
     <w:p>
+      <w:r>
+        <w:rPr>
+          <w:noProof/>
+          <w:lang w:val="fr-FR" w:eastAsia="fr-FR"/>
+        </w:rPr>
+        <w:drawing>
+          <wp:inline distT="0" distB="0" distL="0" distR="0" wp14:anchorId="43F4988E" wp14:editId="080FF9E3">
+            <wp:extent cx="5722620" cy="6017260"/>
+            <wp:effectExtent l="0" t="0" r="0" b="2540"/>
+            <wp:docPr id="3" name="Image 3" descr="../../../../../../../../Desktop/DSS_Configurer-ModifierReservoir."/>
+            <wp:cNvGraphicFramePr>
+              <a:graphicFrameLocks xmlns:a="http://schemas.openxmlformats.org/drawingml/2006/main" noChangeAspect="1"/>
+            </wp:cNvGraphicFramePr>
+            <a:graphic xmlns:a="http://schemas.openxmlformats.org/drawingml/2006/main">
+              <a:graphicData uri="http://schemas.openxmlformats.org/drawingml/2006/picture">
+                <pic:pic xmlns:pic="http://schemas.openxmlformats.org/drawingml/2006/picture">
+                  <pic:nvPicPr>
+                    <pic:cNvPr id="0" name="Picture 2" descr="../../../../../../../../Desktop/DSS_Configurer-ModifierReservoir."/>
+                    <pic:cNvPicPr>
+                      <a:picLocks noChangeAspect="1" noChangeArrowheads="1"/>
+                    </pic:cNvPicPr>
+                  </pic:nvPicPr>
+                  <pic:blipFill>
+                    <a:blip r:embed="rId28">
+                      <a:extLst>
+                        <a:ext uri="{28A0092B-C50C-407E-A947-70E740481C1C}">
+                          <a14:useLocalDpi xmlns:a14="http://schemas.microsoft.com/office/drawing/2010/main" val="0"/>
+                        </a:ext>
+                      </a:extLst>
+                    </a:blip>
+                    <a:srcRect/>
+                    <a:stretch>
+                      <a:fillRect/>
+                    </a:stretch>
+                  </pic:blipFill>
+                  <pic:spPr bwMode="auto">
+                    <a:xfrm>
+                      <a:off x="0" y="0"/>
+                      <a:ext cx="5722620" cy="6017260"/>
+                    </a:xfrm>
+                    <a:prstGeom prst="rect">
+                      <a:avLst/>
+                    </a:prstGeom>
+                    <a:noFill/>
+                    <a:ln>
+                      <a:noFill/>
+                    </a:ln>
+                  </pic:spPr>
+                </pic:pic>
+              </a:graphicData>
+            </a:graphic>
+          </wp:inline>
+        </w:drawing>
+      </w:r>
       <w:r>
         <w:br w:type="page"/>
       </w:r>
@@ -15946,6 +15924,7 @@
       <w:r>
         <w:rPr>
           <w:noProof/>
+          <w:lang w:val="fr-FR" w:eastAsia="fr-FR"/>
         </w:rPr>
         <w:drawing>
           <wp:inline distT="0" distB="0" distL="0" distR="0" wp14:anchorId="028A869E" wp14:editId="175B11E0">
@@ -15963,7 +15942,7 @@
                     <pic:cNvPicPr/>
                   </pic:nvPicPr>
                   <pic:blipFill>
-                    <a:blip r:embed="rId27">
+                    <a:blip r:embed="rId29">
                       <a:extLst>
                         <a:ext uri="{28A0092B-C50C-407E-A947-70E740481C1C}">
                           <a14:useLocalDpi xmlns:a14="http://schemas.microsoft.com/office/drawing/2010/main" val="0"/>
@@ -15990,10 +15969,7 @@
         </w:drawing>
       </w:r>
     </w:p>
-    <w:p>
-      <w:bookmarkStart w:id="90" w:name="_GoBack"/>
-      <w:bookmarkEnd w:id="90"/>
-    </w:p>
+    <w:p/>
     <w:p>
       <w:pPr>
         <w:pStyle w:val="Titre4"/>
@@ -16011,6 +15987,7 @@
       <w:r>
         <w:rPr>
           <w:noProof/>
+          <w:lang w:val="fr-FR" w:eastAsia="fr-FR"/>
         </w:rPr>
         <w:drawing>
           <wp:inline distT="0" distB="0" distL="0" distR="0" wp14:anchorId="1BC973E1" wp14:editId="0C3E52EC">
@@ -16028,7 +16005,7 @@
                     <pic:cNvPicPr/>
                   </pic:nvPicPr>
                   <pic:blipFill>
-                    <a:blip r:embed="rId28">
+                    <a:blip r:embed="rId30">
                       <a:extLst>
                         <a:ext uri="{28A0092B-C50C-407E-A947-70E740481C1C}">
                           <a14:useLocalDpi xmlns:a14="http://schemas.microsoft.com/office/drawing/2010/main" val="0"/>
@@ -16133,7 +16110,7 @@
 </file>
 
 <file path=word/endnotes.xml><?xml version="1.0" encoding="utf-8"?>
-<w:endnotes xmlns:wpc="http://schemas.microsoft.com/office/word/2010/wordprocessingCanvas" xmlns:mc="http://schemas.openxmlformats.org/markup-compatibility/2006" xmlns:o="urn:schemas-microsoft-com:office:office" xmlns:r="http://schemas.openxmlformats.org/officeDocument/2006/relationships" xmlns:m="http://schemas.openxmlformats.org/officeDocument/2006/math" xmlns:v="urn:schemas-microsoft-com:vml" xmlns:wp14="http://schemas.microsoft.com/office/word/2010/wordprocessingDrawing" xmlns:wp="http://schemas.openxmlformats.org/drawingml/2006/wordprocessingDrawing" xmlns:w10="urn:schemas-microsoft-com:office:word" xmlns:w="http://schemas.openxmlformats.org/wordprocessingml/2006/main" xmlns:w14="http://schemas.microsoft.com/office/word/2010/wordml" xmlns:w15="http://schemas.microsoft.com/office/word/2012/wordml" xmlns:wpg="http://schemas.microsoft.com/office/word/2010/wordprocessingGroup" xmlns:wpi="http://schemas.microsoft.com/office/word/2010/wordprocessingInk" xmlns:wne="http://schemas.microsoft.com/office/word/2006/wordml" xmlns:wps="http://schemas.microsoft.com/office/word/2010/wordprocessingShape" mc:Ignorable="w14 w15 wp14">
+<w:endnotes xmlns:wpc="http://schemas.microsoft.com/office/word/2010/wordprocessingCanvas" xmlns:mo="http://schemas.microsoft.com/office/mac/office/2008/main" xmlns:mc="http://schemas.openxmlformats.org/markup-compatibility/2006" xmlns:mv="urn:schemas-microsoft-com:mac:vml" xmlns:o="urn:schemas-microsoft-com:office:office" xmlns:r="http://schemas.openxmlformats.org/officeDocument/2006/relationships" xmlns:m="http://schemas.openxmlformats.org/officeDocument/2006/math" xmlns:v="urn:schemas-microsoft-com:vml" xmlns:wp14="http://schemas.microsoft.com/office/word/2010/wordprocessingDrawing" xmlns:wp="http://schemas.openxmlformats.org/drawingml/2006/wordprocessingDrawing" xmlns:w10="urn:schemas-microsoft-com:office:word" xmlns:w="http://schemas.openxmlformats.org/wordprocessingml/2006/main" xmlns:w14="http://schemas.microsoft.com/office/word/2010/wordml" xmlns:w15="http://schemas.microsoft.com/office/word/2012/wordml" xmlns:wpg="http://schemas.microsoft.com/office/word/2010/wordprocessingGroup" xmlns:wpi="http://schemas.microsoft.com/office/word/2010/wordprocessingInk" xmlns:wne="http://schemas.microsoft.com/office/word/2006/wordml" xmlns:wps="http://schemas.microsoft.com/office/word/2010/wordprocessingShape" mc:Ignorable="w14 w15 wp14">
   <w:endnote w:type="separator" w:id="-1">
     <w:p>
       <w:pPr>
@@ -16158,7 +16135,7 @@
 </file>
 
 <file path=word/footer1.xml><?xml version="1.0" encoding="utf-8"?>
-<w:ftr xmlns:wpc="http://schemas.microsoft.com/office/word/2010/wordprocessingCanvas" xmlns:mc="http://schemas.openxmlformats.org/markup-compatibility/2006" xmlns:o="urn:schemas-microsoft-com:office:office" xmlns:r="http://schemas.openxmlformats.org/officeDocument/2006/relationships" xmlns:m="http://schemas.openxmlformats.org/officeDocument/2006/math" xmlns:v="urn:schemas-microsoft-com:vml" xmlns:wp14="http://schemas.microsoft.com/office/word/2010/wordprocessingDrawing" xmlns:wp="http://schemas.openxmlformats.org/drawingml/2006/wordprocessingDrawing" xmlns:w10="urn:schemas-microsoft-com:office:word" xmlns:w="http://schemas.openxmlformats.org/wordprocessingml/2006/main" xmlns:w14="http://schemas.microsoft.com/office/word/2010/wordml" xmlns:w15="http://schemas.microsoft.com/office/word/2012/wordml" xmlns:wpg="http://schemas.microsoft.com/office/word/2010/wordprocessingGroup" xmlns:wpi="http://schemas.microsoft.com/office/word/2010/wordprocessingInk" xmlns:wne="http://schemas.microsoft.com/office/word/2006/wordml" xmlns:wps="http://schemas.microsoft.com/office/word/2010/wordprocessingShape" mc:Ignorable="w14 w15 wp14">
+<w:ftr xmlns:wpc="http://schemas.microsoft.com/office/word/2010/wordprocessingCanvas" xmlns:mo="http://schemas.microsoft.com/office/mac/office/2008/main" xmlns:mc="http://schemas.openxmlformats.org/markup-compatibility/2006" xmlns:mv="urn:schemas-microsoft-com:mac:vml" xmlns:o="urn:schemas-microsoft-com:office:office" xmlns:r="http://schemas.openxmlformats.org/officeDocument/2006/relationships" xmlns:m="http://schemas.openxmlformats.org/officeDocument/2006/math" xmlns:v="urn:schemas-microsoft-com:vml" xmlns:wp14="http://schemas.microsoft.com/office/word/2010/wordprocessingDrawing" xmlns:wp="http://schemas.openxmlformats.org/drawingml/2006/wordprocessingDrawing" xmlns:w10="urn:schemas-microsoft-com:office:word" xmlns:w="http://schemas.openxmlformats.org/wordprocessingml/2006/main" xmlns:w14="http://schemas.microsoft.com/office/word/2010/wordml" xmlns:w15="http://schemas.microsoft.com/office/word/2012/wordml" xmlns:wpg="http://schemas.microsoft.com/office/word/2010/wordprocessingGroup" xmlns:wpi="http://schemas.microsoft.com/office/word/2010/wordprocessingInk" xmlns:wne="http://schemas.microsoft.com/office/word/2006/wordml" xmlns:wps="http://schemas.microsoft.com/office/word/2010/wordprocessingShape" mc:Ignorable="w14 w15 wp14">
   <w:p>
     <w:pPr>
       <w:tabs>
@@ -16172,7 +16149,7 @@
 </file>
 
 <file path=word/footer2.xml><?xml version="1.0" encoding="utf-8"?>
-<w:ftr xmlns:wpc="http://schemas.microsoft.com/office/word/2010/wordprocessingCanvas" xmlns:mc="http://schemas.openxmlformats.org/markup-compatibility/2006" xmlns:o="urn:schemas-microsoft-com:office:office" xmlns:r="http://schemas.openxmlformats.org/officeDocument/2006/relationships" xmlns:m="http://schemas.openxmlformats.org/officeDocument/2006/math" xmlns:v="urn:schemas-microsoft-com:vml" xmlns:wp14="http://schemas.microsoft.com/office/word/2010/wordprocessingDrawing" xmlns:wp="http://schemas.openxmlformats.org/drawingml/2006/wordprocessingDrawing" xmlns:w10="urn:schemas-microsoft-com:office:word" xmlns:w="http://schemas.openxmlformats.org/wordprocessingml/2006/main" xmlns:w14="http://schemas.microsoft.com/office/word/2010/wordml" xmlns:w15="http://schemas.microsoft.com/office/word/2012/wordml" xmlns:wpg="http://schemas.microsoft.com/office/word/2010/wordprocessingGroup" xmlns:wpi="http://schemas.microsoft.com/office/word/2010/wordprocessingInk" xmlns:wne="http://schemas.microsoft.com/office/word/2006/wordml" xmlns:wps="http://schemas.microsoft.com/office/word/2010/wordprocessingShape" mc:Ignorable="w14 w15 wp14">
+<w:ftr xmlns:wpc="http://schemas.microsoft.com/office/word/2010/wordprocessingCanvas" xmlns:mo="http://schemas.microsoft.com/office/mac/office/2008/main" xmlns:mc="http://schemas.openxmlformats.org/markup-compatibility/2006" xmlns:mv="urn:schemas-microsoft-com:mac:vml" xmlns:o="urn:schemas-microsoft-com:office:office" xmlns:r="http://schemas.openxmlformats.org/officeDocument/2006/relationships" xmlns:m="http://schemas.openxmlformats.org/officeDocument/2006/math" xmlns:v="urn:schemas-microsoft-com:vml" xmlns:wp14="http://schemas.microsoft.com/office/word/2010/wordprocessingDrawing" xmlns:wp="http://schemas.openxmlformats.org/drawingml/2006/wordprocessingDrawing" xmlns:w10="urn:schemas-microsoft-com:office:word" xmlns:w="http://schemas.openxmlformats.org/wordprocessingml/2006/main" xmlns:w14="http://schemas.microsoft.com/office/word/2010/wordml" xmlns:w15="http://schemas.microsoft.com/office/word/2012/wordml" xmlns:wpg="http://schemas.microsoft.com/office/word/2010/wordprocessingGroup" xmlns:wpi="http://schemas.microsoft.com/office/word/2010/wordprocessingInk" xmlns:wne="http://schemas.microsoft.com/office/word/2006/wordml" xmlns:wps="http://schemas.microsoft.com/office/word/2010/wordprocessingShape" mc:Ignorable="w14 w15 wp14">
   <w:p>
     <w:pPr>
       <w:pStyle w:val="Pieddepage"/>
@@ -16193,7 +16170,7 @@
 </file>
 
 <file path=word/footer3.xml><?xml version="1.0" encoding="utf-8"?>
-<w:ftr xmlns:wpc="http://schemas.microsoft.com/office/word/2010/wordprocessingCanvas" xmlns:mc="http://schemas.openxmlformats.org/markup-compatibility/2006" xmlns:o="urn:schemas-microsoft-com:office:office" xmlns:r="http://schemas.openxmlformats.org/officeDocument/2006/relationships" xmlns:m="http://schemas.openxmlformats.org/officeDocument/2006/math" xmlns:v="urn:schemas-microsoft-com:vml" xmlns:wp14="http://schemas.microsoft.com/office/word/2010/wordprocessingDrawing" xmlns:wp="http://schemas.openxmlformats.org/drawingml/2006/wordprocessingDrawing" xmlns:w10="urn:schemas-microsoft-com:office:word" xmlns:w="http://schemas.openxmlformats.org/wordprocessingml/2006/main" xmlns:w14="http://schemas.microsoft.com/office/word/2010/wordml" xmlns:w15="http://schemas.microsoft.com/office/word/2012/wordml" xmlns:wpg="http://schemas.microsoft.com/office/word/2010/wordprocessingGroup" xmlns:wpi="http://schemas.microsoft.com/office/word/2010/wordprocessingInk" xmlns:wne="http://schemas.microsoft.com/office/word/2006/wordml" xmlns:wps="http://schemas.microsoft.com/office/word/2010/wordprocessingShape" mc:Ignorable="w14 w15 wp14">
+<w:ftr xmlns:wpc="http://schemas.microsoft.com/office/word/2010/wordprocessingCanvas" xmlns:mo="http://schemas.microsoft.com/office/mac/office/2008/main" xmlns:mc="http://schemas.openxmlformats.org/markup-compatibility/2006" xmlns:mv="urn:schemas-microsoft-com:mac:vml" xmlns:o="urn:schemas-microsoft-com:office:office" xmlns:r="http://schemas.openxmlformats.org/officeDocument/2006/relationships" xmlns:m="http://schemas.openxmlformats.org/officeDocument/2006/math" xmlns:v="urn:schemas-microsoft-com:vml" xmlns:wp14="http://schemas.microsoft.com/office/word/2010/wordprocessingDrawing" xmlns:wp="http://schemas.openxmlformats.org/drawingml/2006/wordprocessingDrawing" xmlns:w10="urn:schemas-microsoft-com:office:word" xmlns:w="http://schemas.openxmlformats.org/wordprocessingml/2006/main" xmlns:w14="http://schemas.microsoft.com/office/word/2010/wordml" xmlns:w15="http://schemas.microsoft.com/office/word/2012/wordml" xmlns:wpg="http://schemas.microsoft.com/office/word/2010/wordprocessingGroup" xmlns:wpi="http://schemas.microsoft.com/office/word/2010/wordprocessingInk" xmlns:wne="http://schemas.microsoft.com/office/word/2006/wordml" xmlns:wps="http://schemas.microsoft.com/office/word/2010/wordprocessingShape" mc:Ignorable="w14 w15 wp14">
   <w:sdt>
     <w:sdtPr>
       <w:id w:val="1959365318"/>
@@ -16223,7 +16200,7 @@
             <w:noProof/>
             <w:lang w:val="fr-FR"/>
           </w:rPr>
-          <w:t>32</w:t>
+          <w:t>33</w:t>
         </w:r>
         <w:r>
           <w:fldChar w:fldCharType="end"/>
@@ -16235,7 +16212,7 @@
 </file>
 
 <file path=word/footer4.xml><?xml version="1.0" encoding="utf-8"?>
-<w:ftr xmlns:wpc="http://schemas.microsoft.com/office/word/2010/wordprocessingCanvas" xmlns:mc="http://schemas.openxmlformats.org/markup-compatibility/2006" xmlns:o="urn:schemas-microsoft-com:office:office" xmlns:r="http://schemas.openxmlformats.org/officeDocument/2006/relationships" xmlns:m="http://schemas.openxmlformats.org/officeDocument/2006/math" xmlns:v="urn:schemas-microsoft-com:vml" xmlns:wp14="http://schemas.microsoft.com/office/word/2010/wordprocessingDrawing" xmlns:wp="http://schemas.openxmlformats.org/drawingml/2006/wordprocessingDrawing" xmlns:w10="urn:schemas-microsoft-com:office:word" xmlns:w="http://schemas.openxmlformats.org/wordprocessingml/2006/main" xmlns:w14="http://schemas.microsoft.com/office/word/2010/wordml" xmlns:w15="http://schemas.microsoft.com/office/word/2012/wordml" xmlns:wpg="http://schemas.microsoft.com/office/word/2010/wordprocessingGroup" xmlns:wpi="http://schemas.microsoft.com/office/word/2010/wordprocessingInk" xmlns:wne="http://schemas.microsoft.com/office/word/2006/wordml" xmlns:wps="http://schemas.microsoft.com/office/word/2010/wordprocessingShape" mc:Ignorable="w14 w15 wp14">
+<w:ftr xmlns:wpc="http://schemas.microsoft.com/office/word/2010/wordprocessingCanvas" xmlns:mo="http://schemas.microsoft.com/office/mac/office/2008/main" xmlns:mc="http://schemas.openxmlformats.org/markup-compatibility/2006" xmlns:mv="urn:schemas-microsoft-com:mac:vml" xmlns:o="urn:schemas-microsoft-com:office:office" xmlns:r="http://schemas.openxmlformats.org/officeDocument/2006/relationships" xmlns:m="http://schemas.openxmlformats.org/officeDocument/2006/math" xmlns:v="urn:schemas-microsoft-com:vml" xmlns:wp14="http://schemas.microsoft.com/office/word/2010/wordprocessingDrawing" xmlns:wp="http://schemas.openxmlformats.org/drawingml/2006/wordprocessingDrawing" xmlns:w10="urn:schemas-microsoft-com:office:word" xmlns:w="http://schemas.openxmlformats.org/wordprocessingml/2006/main" xmlns:w14="http://schemas.microsoft.com/office/word/2010/wordml" xmlns:w15="http://schemas.microsoft.com/office/word/2012/wordml" xmlns:wpg="http://schemas.microsoft.com/office/word/2010/wordprocessingGroup" xmlns:wpi="http://schemas.microsoft.com/office/word/2010/wordprocessingInk" xmlns:wne="http://schemas.microsoft.com/office/word/2006/wordml" xmlns:wps="http://schemas.microsoft.com/office/word/2010/wordprocessingShape" mc:Ignorable="w14 w15 wp14">
   <w:sdt>
     <w:sdtPr>
       <w:id w:val="3786567"/>
@@ -16277,7 +16254,7 @@
 </file>
 
 <file path=word/footnotes.xml><?xml version="1.0" encoding="utf-8"?>
-<w:footnotes xmlns:wpc="http://schemas.microsoft.com/office/word/2010/wordprocessingCanvas" xmlns:mc="http://schemas.openxmlformats.org/markup-compatibility/2006" xmlns:o="urn:schemas-microsoft-com:office:office" xmlns:r="http://schemas.openxmlformats.org/officeDocument/2006/relationships" xmlns:m="http://schemas.openxmlformats.org/officeDocument/2006/math" xmlns:v="urn:schemas-microsoft-com:vml" xmlns:wp14="http://schemas.microsoft.com/office/word/2010/wordprocessingDrawing" xmlns:wp="http://schemas.openxmlformats.org/drawingml/2006/wordprocessingDrawing" xmlns:w10="urn:schemas-microsoft-com:office:word" xmlns:w="http://schemas.openxmlformats.org/wordprocessingml/2006/main" xmlns:w14="http://schemas.microsoft.com/office/word/2010/wordml" xmlns:w15="http://schemas.microsoft.com/office/word/2012/wordml" xmlns:wpg="http://schemas.microsoft.com/office/word/2010/wordprocessingGroup" xmlns:wpi="http://schemas.microsoft.com/office/word/2010/wordprocessingInk" xmlns:wne="http://schemas.microsoft.com/office/word/2006/wordml" xmlns:wps="http://schemas.microsoft.com/office/word/2010/wordprocessingShape" mc:Ignorable="w14 w15 wp14">
+<w:footnotes xmlns:wpc="http://schemas.microsoft.com/office/word/2010/wordprocessingCanvas" xmlns:mo="http://schemas.microsoft.com/office/mac/office/2008/main" xmlns:mc="http://schemas.openxmlformats.org/markup-compatibility/2006" xmlns:mv="urn:schemas-microsoft-com:mac:vml" xmlns:o="urn:schemas-microsoft-com:office:office" xmlns:r="http://schemas.openxmlformats.org/officeDocument/2006/relationships" xmlns:m="http://schemas.openxmlformats.org/officeDocument/2006/math" xmlns:v="urn:schemas-microsoft-com:vml" xmlns:wp14="http://schemas.microsoft.com/office/word/2010/wordprocessingDrawing" xmlns:wp="http://schemas.openxmlformats.org/drawingml/2006/wordprocessingDrawing" xmlns:w10="urn:schemas-microsoft-com:office:word" xmlns:w="http://schemas.openxmlformats.org/wordprocessingml/2006/main" xmlns:w14="http://schemas.microsoft.com/office/word/2010/wordml" xmlns:w15="http://schemas.microsoft.com/office/word/2012/wordml" xmlns:wpg="http://schemas.microsoft.com/office/word/2010/wordprocessingGroup" xmlns:wpi="http://schemas.microsoft.com/office/word/2010/wordprocessingInk" xmlns:wne="http://schemas.microsoft.com/office/word/2006/wordml" xmlns:wps="http://schemas.microsoft.com/office/word/2010/wordprocessingShape" mc:Ignorable="w14 w15 wp14">
   <w:footnote w:type="separator" w:id="-1">
     <w:p>
       <w:pPr>
@@ -16302,7 +16279,7 @@
 </file>
 
 <file path=word/header1.xml><?xml version="1.0" encoding="utf-8"?>
-<w:hdr xmlns:wpc="http://schemas.microsoft.com/office/word/2010/wordprocessingCanvas" xmlns:mc="http://schemas.openxmlformats.org/markup-compatibility/2006" xmlns:o="urn:schemas-microsoft-com:office:office" xmlns:r="http://schemas.openxmlformats.org/officeDocument/2006/relationships" xmlns:m="http://schemas.openxmlformats.org/officeDocument/2006/math" xmlns:v="urn:schemas-microsoft-com:vml" xmlns:wp14="http://schemas.microsoft.com/office/word/2010/wordprocessingDrawing" xmlns:wp="http://schemas.openxmlformats.org/drawingml/2006/wordprocessingDrawing" xmlns:w10="urn:schemas-microsoft-com:office:word" xmlns:w="http://schemas.openxmlformats.org/wordprocessingml/2006/main" xmlns:w14="http://schemas.microsoft.com/office/word/2010/wordml" xmlns:w15="http://schemas.microsoft.com/office/word/2012/wordml" xmlns:wpg="http://schemas.microsoft.com/office/word/2010/wordprocessingGroup" xmlns:wpi="http://schemas.microsoft.com/office/word/2010/wordprocessingInk" xmlns:wne="http://schemas.microsoft.com/office/word/2006/wordml" xmlns:wps="http://schemas.microsoft.com/office/word/2010/wordprocessingShape" mc:Ignorable="w14 w15 wp14">
+<w:hdr xmlns:wpc="http://schemas.microsoft.com/office/word/2010/wordprocessingCanvas" xmlns:mo="http://schemas.microsoft.com/office/mac/office/2008/main" xmlns:mc="http://schemas.openxmlformats.org/markup-compatibility/2006" xmlns:mv="urn:schemas-microsoft-com:mac:vml" xmlns:o="urn:schemas-microsoft-com:office:office" xmlns:r="http://schemas.openxmlformats.org/officeDocument/2006/relationships" xmlns:m="http://schemas.openxmlformats.org/officeDocument/2006/math" xmlns:v="urn:schemas-microsoft-com:vml" xmlns:wp14="http://schemas.microsoft.com/office/word/2010/wordprocessingDrawing" xmlns:wp="http://schemas.openxmlformats.org/drawingml/2006/wordprocessingDrawing" xmlns:w10="urn:schemas-microsoft-com:office:word" xmlns:w="http://schemas.openxmlformats.org/wordprocessingml/2006/main" xmlns:w14="http://schemas.microsoft.com/office/word/2010/wordml" xmlns:w15="http://schemas.microsoft.com/office/word/2012/wordml" xmlns:wpg="http://schemas.microsoft.com/office/word/2010/wordprocessingGroup" xmlns:wpi="http://schemas.microsoft.com/office/word/2010/wordprocessingInk" xmlns:wne="http://schemas.microsoft.com/office/word/2006/wordml" xmlns:wps="http://schemas.microsoft.com/office/word/2010/wordprocessingShape" mc:Ignorable="w14 w15 wp14">
   <w:p>
     <w:pPr>
       <w:tabs>
@@ -16320,6 +16297,7 @@
     <w:r>
       <w:rPr>
         <w:noProof/>
+        <w:lang w:val="fr-FR" w:eastAsia="fr-FR"/>
       </w:rPr>
       <w:drawing>
         <wp:anchor distT="0" distB="0" distL="114300" distR="114300" simplePos="0" relativeHeight="251656192" behindDoc="0" locked="0" layoutInCell="0" hidden="0" allowOverlap="0" wp14:anchorId="0532FBB7" wp14:editId="0FEF5E3F">
@@ -16368,6 +16346,7 @@
     <w:r>
       <w:rPr>
         <w:noProof/>
+        <w:lang w:val="fr-FR" w:eastAsia="fr-FR"/>
       </w:rPr>
       <w:drawing>
         <wp:anchor distT="0" distB="0" distL="114300" distR="114300" simplePos="0" relativeHeight="251658240" behindDoc="0" locked="0" layoutInCell="0" hidden="0" allowOverlap="0" wp14:anchorId="6CFF444A" wp14:editId="17EBCDEF">
@@ -16442,8 +16421,8 @@
 </file>
 
 <file path=word/numbering.xml><?xml version="1.0" encoding="utf-8"?>
-<w:numbering xmlns:wpc="http://schemas.microsoft.com/office/word/2010/wordprocessingCanvas" xmlns:mc="http://schemas.openxmlformats.org/markup-compatibility/2006" xmlns:o="urn:schemas-microsoft-com:office:office" xmlns:r="http://schemas.openxmlformats.org/officeDocument/2006/relationships" xmlns:m="http://schemas.openxmlformats.org/officeDocument/2006/math" xmlns:v="urn:schemas-microsoft-com:vml" xmlns:wp14="http://schemas.microsoft.com/office/word/2010/wordprocessingDrawing" xmlns:wp="http://schemas.openxmlformats.org/drawingml/2006/wordprocessingDrawing" xmlns:w10="urn:schemas-microsoft-com:office:word" xmlns:w="http://schemas.openxmlformats.org/wordprocessingml/2006/main" xmlns:w14="http://schemas.microsoft.com/office/word/2010/wordml" xmlns:w15="http://schemas.microsoft.com/office/word/2012/wordml" xmlns:wpg="http://schemas.microsoft.com/office/word/2010/wordprocessingGroup" xmlns:wpi="http://schemas.microsoft.com/office/word/2010/wordprocessingInk" xmlns:wne="http://schemas.microsoft.com/office/word/2006/wordml" xmlns:wps="http://schemas.microsoft.com/office/word/2010/wordprocessingShape" mc:Ignorable="w14 w15 wp14">
-  <w:abstractNum w:abstractNumId="0" w15:restartNumberingAfterBreak="0">
+<w:numbering xmlns:wpc="http://schemas.microsoft.com/office/word/2010/wordprocessingCanvas" xmlns:mo="http://schemas.microsoft.com/office/mac/office/2008/main" xmlns:mc="http://schemas.openxmlformats.org/markup-compatibility/2006" xmlns:mv="urn:schemas-microsoft-com:mac:vml" xmlns:o="urn:schemas-microsoft-com:office:office" xmlns:r="http://schemas.openxmlformats.org/officeDocument/2006/relationships" xmlns:m="http://schemas.openxmlformats.org/officeDocument/2006/math" xmlns:v="urn:schemas-microsoft-com:vml" xmlns:wp14="http://schemas.microsoft.com/office/word/2010/wordprocessingDrawing" xmlns:wp="http://schemas.openxmlformats.org/drawingml/2006/wordprocessingDrawing" xmlns:w10="urn:schemas-microsoft-com:office:word" xmlns:w="http://schemas.openxmlformats.org/wordprocessingml/2006/main" xmlns:w14="http://schemas.microsoft.com/office/word/2010/wordml" xmlns:w15="http://schemas.microsoft.com/office/word/2012/wordml" xmlns:wpg="http://schemas.microsoft.com/office/word/2010/wordprocessingGroup" xmlns:wpi="http://schemas.microsoft.com/office/word/2010/wordprocessingInk" xmlns:wne="http://schemas.microsoft.com/office/word/2006/wordml" xmlns:wps="http://schemas.microsoft.com/office/word/2010/wordprocessingShape" mc:Ignorable="w14 w15 wp14">
+  <w:abstractNum w:abstractNumId="0">
     <w:nsid w:val="00252CBF"/>
     <w:multiLevelType w:val="multilevel"/>
     <w:tmpl w:val="AA2A8998"/>
@@ -16556,7 +16535,7 @@
       </w:rPr>
     </w:lvl>
   </w:abstractNum>
-  <w:abstractNum w:abstractNumId="1" w15:restartNumberingAfterBreak="0">
+  <w:abstractNum w:abstractNumId="1">
     <w:nsid w:val="0ECA0B08"/>
     <w:multiLevelType w:val="multilevel"/>
     <w:tmpl w:val="AE5EBA34"/>
@@ -16669,7 +16648,7 @@
       </w:rPr>
     </w:lvl>
   </w:abstractNum>
-  <w:abstractNum w:abstractNumId="2" w15:restartNumberingAfterBreak="0">
+  <w:abstractNum w:abstractNumId="2">
     <w:nsid w:val="0ED40E06"/>
     <w:multiLevelType w:val="multilevel"/>
     <w:tmpl w:val="40764F70"/>
@@ -16782,7 +16761,7 @@
       </w:rPr>
     </w:lvl>
   </w:abstractNum>
-  <w:abstractNum w:abstractNumId="3" w15:restartNumberingAfterBreak="0">
+  <w:abstractNum w:abstractNumId="3">
     <w:nsid w:val="11884C2C"/>
     <w:multiLevelType w:val="multilevel"/>
     <w:tmpl w:val="020E219A"/>
@@ -16895,7 +16874,7 @@
       </w:rPr>
     </w:lvl>
   </w:abstractNum>
-  <w:abstractNum w:abstractNumId="4" w15:restartNumberingAfterBreak="0">
+  <w:abstractNum w:abstractNumId="4">
     <w:nsid w:val="124A4D5E"/>
     <w:multiLevelType w:val="multilevel"/>
     <w:tmpl w:val="BCC0C64A"/>
@@ -17008,7 +16987,7 @@
       </w:rPr>
     </w:lvl>
   </w:abstractNum>
-  <w:abstractNum w:abstractNumId="5" w15:restartNumberingAfterBreak="0">
+  <w:abstractNum w:abstractNumId="5">
     <w:nsid w:val="12504B47"/>
     <w:multiLevelType w:val="multilevel"/>
     <w:tmpl w:val="4C54AC84"/>
@@ -17121,7 +17100,7 @@
       </w:pPr>
     </w:lvl>
   </w:abstractNum>
-  <w:abstractNum w:abstractNumId="6" w15:restartNumberingAfterBreak="0">
+  <w:abstractNum w:abstractNumId="6">
     <w:nsid w:val="13317CED"/>
     <w:multiLevelType w:val="multilevel"/>
     <w:tmpl w:val="D99E277C"/>
@@ -17234,7 +17213,7 @@
       </w:rPr>
     </w:lvl>
   </w:abstractNum>
-  <w:abstractNum w:abstractNumId="7" w15:restartNumberingAfterBreak="0">
+  <w:abstractNum w:abstractNumId="7">
     <w:nsid w:val="167E045F"/>
     <w:multiLevelType w:val="multilevel"/>
     <w:tmpl w:val="9F922432"/>
@@ -17320,7 +17299,7 @@
       </w:pPr>
     </w:lvl>
   </w:abstractNum>
-  <w:abstractNum w:abstractNumId="8" w15:restartNumberingAfterBreak="0">
+  <w:abstractNum w:abstractNumId="8">
     <w:nsid w:val="19FB6535"/>
     <w:multiLevelType w:val="multilevel"/>
     <w:tmpl w:val="C774528C"/>
@@ -17433,7 +17412,7 @@
       </w:rPr>
     </w:lvl>
   </w:abstractNum>
-  <w:abstractNum w:abstractNumId="9" w15:restartNumberingAfterBreak="0">
+  <w:abstractNum w:abstractNumId="9">
     <w:nsid w:val="1A013F59"/>
     <w:multiLevelType w:val="multilevel"/>
     <w:tmpl w:val="D9EEFFAC"/>
@@ -17546,7 +17525,7 @@
       </w:rPr>
     </w:lvl>
   </w:abstractNum>
-  <w:abstractNum w:abstractNumId="10" w15:restartNumberingAfterBreak="0">
+  <w:abstractNum w:abstractNumId="10">
     <w:nsid w:val="1C78522E"/>
     <w:multiLevelType w:val="multilevel"/>
     <w:tmpl w:val="CAB661A0"/>
@@ -17659,7 +17638,7 @@
       </w:rPr>
     </w:lvl>
   </w:abstractNum>
-  <w:abstractNum w:abstractNumId="11" w15:restartNumberingAfterBreak="0">
+  <w:abstractNum w:abstractNumId="11">
     <w:nsid w:val="1DDB0E94"/>
     <w:multiLevelType w:val="multilevel"/>
     <w:tmpl w:val="FC2CB1D6"/>
@@ -17772,7 +17751,7 @@
       </w:rPr>
     </w:lvl>
   </w:abstractNum>
-  <w:abstractNum w:abstractNumId="12" w15:restartNumberingAfterBreak="0">
+  <w:abstractNum w:abstractNumId="12">
     <w:nsid w:val="25A85453"/>
     <w:multiLevelType w:val="multilevel"/>
     <w:tmpl w:val="969090CA"/>
@@ -17885,7 +17864,7 @@
       </w:rPr>
     </w:lvl>
   </w:abstractNum>
-  <w:abstractNum w:abstractNumId="13" w15:restartNumberingAfterBreak="0">
+  <w:abstractNum w:abstractNumId="13">
     <w:nsid w:val="2FF80093"/>
     <w:multiLevelType w:val="multilevel"/>
     <w:tmpl w:val="81CE3090"/>
@@ -17998,7 +17977,7 @@
       </w:rPr>
     </w:lvl>
   </w:abstractNum>
-  <w:abstractNum w:abstractNumId="14" w15:restartNumberingAfterBreak="0">
+  <w:abstractNum w:abstractNumId="14">
     <w:nsid w:val="31B529EF"/>
     <w:multiLevelType w:val="multilevel"/>
     <w:tmpl w:val="D11CCA5C"/>
@@ -18111,7 +18090,7 @@
       </w:rPr>
     </w:lvl>
   </w:abstractNum>
-  <w:abstractNum w:abstractNumId="15" w15:restartNumberingAfterBreak="0">
+  <w:abstractNum w:abstractNumId="15">
     <w:nsid w:val="3280208C"/>
     <w:multiLevelType w:val="multilevel"/>
     <w:tmpl w:val="A9883E72"/>
@@ -18224,7 +18203,7 @@
       </w:rPr>
     </w:lvl>
   </w:abstractNum>
-  <w:abstractNum w:abstractNumId="16" w15:restartNumberingAfterBreak="0">
+  <w:abstractNum w:abstractNumId="16">
     <w:nsid w:val="346E2379"/>
     <w:multiLevelType w:val="multilevel"/>
     <w:tmpl w:val="3F6C5E5C"/>
@@ -18337,7 +18316,7 @@
       </w:rPr>
     </w:lvl>
   </w:abstractNum>
-  <w:abstractNum w:abstractNumId="17" w15:restartNumberingAfterBreak="0">
+  <w:abstractNum w:abstractNumId="17">
     <w:nsid w:val="3CAE2215"/>
     <w:multiLevelType w:val="multilevel"/>
     <w:tmpl w:val="76B8E7DC"/>
@@ -18450,7 +18429,7 @@
       </w:rPr>
     </w:lvl>
   </w:abstractNum>
-  <w:abstractNum w:abstractNumId="18" w15:restartNumberingAfterBreak="0">
+  <w:abstractNum w:abstractNumId="18">
     <w:nsid w:val="41453BC5"/>
     <w:multiLevelType w:val="multilevel"/>
     <w:tmpl w:val="67B03FC8"/>
@@ -18563,7 +18542,7 @@
       </w:rPr>
     </w:lvl>
   </w:abstractNum>
-  <w:abstractNum w:abstractNumId="19" w15:restartNumberingAfterBreak="0">
+  <w:abstractNum w:abstractNumId="19">
     <w:nsid w:val="49E92996"/>
     <w:multiLevelType w:val="multilevel"/>
     <w:tmpl w:val="3A682194"/>
@@ -18676,7 +18655,7 @@
       </w:rPr>
     </w:lvl>
   </w:abstractNum>
-  <w:abstractNum w:abstractNumId="20" w15:restartNumberingAfterBreak="0">
+  <w:abstractNum w:abstractNumId="20">
     <w:nsid w:val="5533455F"/>
     <w:multiLevelType w:val="multilevel"/>
     <w:tmpl w:val="3222B458"/>
@@ -18789,7 +18768,7 @@
       </w:rPr>
     </w:lvl>
   </w:abstractNum>
-  <w:abstractNum w:abstractNumId="21" w15:restartNumberingAfterBreak="0">
+  <w:abstractNum w:abstractNumId="21">
     <w:nsid w:val="56925631"/>
     <w:multiLevelType w:val="multilevel"/>
     <w:tmpl w:val="C8424310"/>
@@ -18875,7 +18854,7 @@
       </w:pPr>
     </w:lvl>
   </w:abstractNum>
-  <w:abstractNum w:abstractNumId="22" w15:restartNumberingAfterBreak="0">
+  <w:abstractNum w:abstractNumId="22">
     <w:nsid w:val="5C0B55CE"/>
     <w:multiLevelType w:val="multilevel"/>
     <w:tmpl w:val="F2869B46"/>
@@ -18988,7 +18967,7 @@
       </w:rPr>
     </w:lvl>
   </w:abstractNum>
-  <w:abstractNum w:abstractNumId="23" w15:restartNumberingAfterBreak="0">
+  <w:abstractNum w:abstractNumId="23">
     <w:nsid w:val="618A37C8"/>
     <w:multiLevelType w:val="multilevel"/>
     <w:tmpl w:val="8A30E5DA"/>
@@ -19101,7 +19080,7 @@
       </w:rPr>
     </w:lvl>
   </w:abstractNum>
-  <w:abstractNum w:abstractNumId="24" w15:restartNumberingAfterBreak="0">
+  <w:abstractNum w:abstractNumId="24">
     <w:nsid w:val="69BB76F0"/>
     <w:multiLevelType w:val="multilevel"/>
     <w:tmpl w:val="6B422E36"/>
@@ -19214,7 +19193,7 @@
       </w:rPr>
     </w:lvl>
   </w:abstractNum>
-  <w:abstractNum w:abstractNumId="25" w15:restartNumberingAfterBreak="0">
+  <w:abstractNum w:abstractNumId="25">
     <w:nsid w:val="6EE924ED"/>
     <w:multiLevelType w:val="multilevel"/>
     <w:tmpl w:val="9048B312"/>
@@ -19327,7 +19306,7 @@
       </w:rPr>
     </w:lvl>
   </w:abstractNum>
-  <w:abstractNum w:abstractNumId="26" w15:restartNumberingAfterBreak="0">
+  <w:abstractNum w:abstractNumId="26">
     <w:nsid w:val="6FDA5DBF"/>
     <w:multiLevelType w:val="multilevel"/>
     <w:tmpl w:val="47864430"/>
@@ -19440,7 +19419,7 @@
       </w:rPr>
     </w:lvl>
   </w:abstractNum>
-  <w:abstractNum w:abstractNumId="27" w15:restartNumberingAfterBreak="0">
+  <w:abstractNum w:abstractNumId="27">
     <w:nsid w:val="72AA3F55"/>
     <w:multiLevelType w:val="multilevel"/>
     <w:tmpl w:val="A19A0B34"/>
@@ -19553,7 +19532,7 @@
       </w:rPr>
     </w:lvl>
   </w:abstractNum>
-  <w:abstractNum w:abstractNumId="28" w15:restartNumberingAfterBreak="0">
+  <w:abstractNum w:abstractNumId="28">
     <w:nsid w:val="7759647A"/>
     <w:multiLevelType w:val="multilevel"/>
     <w:tmpl w:val="C8424310"/>
@@ -19639,7 +19618,7 @@
       </w:pPr>
     </w:lvl>
   </w:abstractNum>
-  <w:abstractNum w:abstractNumId="29" w15:restartNumberingAfterBreak="0">
+  <w:abstractNum w:abstractNumId="29">
     <w:nsid w:val="7AD80914"/>
     <w:multiLevelType w:val="multilevel"/>
     <w:tmpl w:val="E6084E90"/>
@@ -19752,7 +19731,7 @@
       </w:pPr>
     </w:lvl>
   </w:abstractNum>
-  <w:abstractNum w:abstractNumId="30" w15:restartNumberingAfterBreak="0">
+  <w:abstractNum w:abstractNumId="30">
     <w:nsid w:val="7CCB3CD0"/>
     <w:multiLevelType w:val="hybridMultilevel"/>
     <w:tmpl w:val="87B467EC"/>
@@ -19838,7 +19817,7 @@
       </w:pPr>
     </w:lvl>
   </w:abstractNum>
-  <w:abstractNum w:abstractNumId="31" w15:restartNumberingAfterBreak="0">
+  <w:abstractNum w:abstractNumId="31">
     <w:nsid w:val="7DE16493"/>
     <w:multiLevelType w:val="multilevel"/>
     <w:tmpl w:val="2A9AB116"/>
@@ -20067,7 +20046,7 @@
       </w:pPr>
     </w:pPrDefault>
   </w:docDefaults>
-  <w:latentStyles w:defLockedState="0" w:defUIPriority="99" w:defSemiHidden="0" w:defUnhideWhenUsed="0" w:defQFormat="0" w:count="371">
+  <w:latentStyles w:defLockedState="0" w:defUIPriority="99" w:defSemiHidden="0" w:defUnhideWhenUsed="0" w:defQFormat="0" w:count="380">
     <w:lsdException w:name="Normal" w:uiPriority="0" w:qFormat="1"/>
     <w:lsdException w:name="heading 1" w:uiPriority="0" w:qFormat="1"/>
     <w:lsdException w:name="heading 2" w:semiHidden="1" w:uiPriority="0" w:unhideWhenUsed="1" w:qFormat="1"/>
@@ -20624,7 +20603,9 @@
       <w:tblStyleRowBandSize w:val="1"/>
       <w:tblStyleColBandSize w:val="1"/>
       <w:tblCellMar>
+        <w:top w:w="0" w:type="dxa"/>
         <w:left w:w="115" w:type="dxa"/>
+        <w:bottom w:w="0" w:type="dxa"/>
         <w:right w:w="115" w:type="dxa"/>
       </w:tblCellMar>
     </w:tblPr>
@@ -20708,6 +20689,12 @@
     <w:tblPr>
       <w:tblStyleRowBandSize w:val="1"/>
       <w:tblStyleColBandSize w:val="1"/>
+      <w:tblCellMar>
+        <w:top w:w="0" w:type="dxa"/>
+        <w:left w:w="0" w:type="dxa"/>
+        <w:bottom w:w="0" w:type="dxa"/>
+        <w:right w:w="0" w:type="dxa"/>
+      </w:tblCellMar>
     </w:tblPr>
   </w:style>
   <w:style w:type="table" w:customStyle="1" w:styleId="a2">
@@ -20715,6 +20702,12 @@
     <w:tblPr>
       <w:tblStyleRowBandSize w:val="1"/>
       <w:tblStyleColBandSize w:val="1"/>
+      <w:tblCellMar>
+        <w:top w:w="0" w:type="dxa"/>
+        <w:left w:w="0" w:type="dxa"/>
+        <w:bottom w:w="0" w:type="dxa"/>
+        <w:right w:w="0" w:type="dxa"/>
+      </w:tblCellMar>
     </w:tblPr>
   </w:style>
   <w:style w:type="table" w:customStyle="1" w:styleId="a3">
@@ -20723,7 +20716,9 @@
       <w:tblStyleRowBandSize w:val="1"/>
       <w:tblStyleColBandSize w:val="1"/>
       <w:tblCellMar>
+        <w:top w:w="0" w:type="dxa"/>
         <w:left w:w="115" w:type="dxa"/>
+        <w:bottom w:w="0" w:type="dxa"/>
         <w:right w:w="115" w:type="dxa"/>
       </w:tblCellMar>
     </w:tblPr>
@@ -20734,7 +20729,9 @@
       <w:tblStyleRowBandSize w:val="1"/>
       <w:tblStyleColBandSize w:val="1"/>
       <w:tblCellMar>
+        <w:top w:w="0" w:type="dxa"/>
         <w:left w:w="115" w:type="dxa"/>
+        <w:bottom w:w="0" w:type="dxa"/>
         <w:right w:w="115" w:type="dxa"/>
       </w:tblCellMar>
     </w:tblPr>
@@ -20745,7 +20742,9 @@
       <w:tblStyleRowBandSize w:val="1"/>
       <w:tblStyleColBandSize w:val="1"/>
       <w:tblCellMar>
+        <w:top w:w="0" w:type="dxa"/>
         <w:left w:w="115" w:type="dxa"/>
+        <w:bottom w:w="0" w:type="dxa"/>
         <w:right w:w="115" w:type="dxa"/>
       </w:tblCellMar>
     </w:tblPr>
@@ -20756,7 +20755,9 @@
       <w:tblStyleRowBandSize w:val="1"/>
       <w:tblStyleColBandSize w:val="1"/>
       <w:tblCellMar>
+        <w:top w:w="0" w:type="dxa"/>
         <w:left w:w="115" w:type="dxa"/>
+        <w:bottom w:w="0" w:type="dxa"/>
         <w:right w:w="115" w:type="dxa"/>
       </w:tblCellMar>
     </w:tblPr>
@@ -20767,7 +20768,9 @@
       <w:tblStyleRowBandSize w:val="1"/>
       <w:tblStyleColBandSize w:val="1"/>
       <w:tblCellMar>
+        <w:top w:w="0" w:type="dxa"/>
         <w:left w:w="115" w:type="dxa"/>
+        <w:bottom w:w="0" w:type="dxa"/>
         <w:right w:w="115" w:type="dxa"/>
       </w:tblCellMar>
     </w:tblPr>
@@ -20778,7 +20781,9 @@
       <w:tblStyleRowBandSize w:val="1"/>
       <w:tblStyleColBandSize w:val="1"/>
       <w:tblCellMar>
+        <w:top w:w="0" w:type="dxa"/>
         <w:left w:w="115" w:type="dxa"/>
+        <w:bottom w:w="0" w:type="dxa"/>
         <w:right w:w="115" w:type="dxa"/>
       </w:tblCellMar>
     </w:tblPr>
@@ -20789,7 +20794,9 @@
       <w:tblStyleRowBandSize w:val="1"/>
       <w:tblStyleColBandSize w:val="1"/>
       <w:tblCellMar>
+        <w:top w:w="0" w:type="dxa"/>
         <w:left w:w="115" w:type="dxa"/>
+        <w:bottom w:w="0" w:type="dxa"/>
         <w:right w:w="115" w:type="dxa"/>
       </w:tblCellMar>
     </w:tblPr>
@@ -20800,7 +20807,9 @@
       <w:tblStyleRowBandSize w:val="1"/>
       <w:tblStyleColBandSize w:val="1"/>
       <w:tblCellMar>
+        <w:top w:w="0" w:type="dxa"/>
         <w:left w:w="115" w:type="dxa"/>
+        <w:bottom w:w="0" w:type="dxa"/>
         <w:right w:w="115" w:type="dxa"/>
       </w:tblCellMar>
     </w:tblPr>
@@ -20811,7 +20820,9 @@
       <w:tblStyleRowBandSize w:val="1"/>
       <w:tblStyleColBandSize w:val="1"/>
       <w:tblCellMar>
+        <w:top w:w="0" w:type="dxa"/>
         <w:left w:w="115" w:type="dxa"/>
+        <w:bottom w:w="0" w:type="dxa"/>
         <w:right w:w="115" w:type="dxa"/>
       </w:tblCellMar>
     </w:tblPr>
@@ -20822,7 +20833,9 @@
       <w:tblStyleRowBandSize w:val="1"/>
       <w:tblStyleColBandSize w:val="1"/>
       <w:tblCellMar>
+        <w:top w:w="0" w:type="dxa"/>
         <w:left w:w="115" w:type="dxa"/>
+        <w:bottom w:w="0" w:type="dxa"/>
         <w:right w:w="115" w:type="dxa"/>
       </w:tblCellMar>
     </w:tblPr>
@@ -20833,7 +20846,9 @@
       <w:tblStyleRowBandSize w:val="1"/>
       <w:tblStyleColBandSize w:val="1"/>
       <w:tblCellMar>
+        <w:top w:w="0" w:type="dxa"/>
         <w:left w:w="115" w:type="dxa"/>
+        <w:bottom w:w="0" w:type="dxa"/>
         <w:right w:w="115" w:type="dxa"/>
       </w:tblCellMar>
     </w:tblPr>
@@ -20844,7 +20859,9 @@
       <w:tblStyleRowBandSize w:val="1"/>
       <w:tblStyleColBandSize w:val="1"/>
       <w:tblCellMar>
+        <w:top w:w="0" w:type="dxa"/>
         <w:left w:w="115" w:type="dxa"/>
+        <w:bottom w:w="0" w:type="dxa"/>
         <w:right w:w="115" w:type="dxa"/>
       </w:tblCellMar>
     </w:tblPr>
@@ -20855,7 +20872,9 @@
       <w:tblStyleRowBandSize w:val="1"/>
       <w:tblStyleColBandSize w:val="1"/>
       <w:tblCellMar>
+        <w:top w:w="0" w:type="dxa"/>
         <w:left w:w="115" w:type="dxa"/>
+        <w:bottom w:w="0" w:type="dxa"/>
         <w:right w:w="115" w:type="dxa"/>
       </w:tblCellMar>
     </w:tblPr>
@@ -20866,7 +20885,9 @@
       <w:tblStyleRowBandSize w:val="1"/>
       <w:tblStyleColBandSize w:val="1"/>
       <w:tblCellMar>
+        <w:top w:w="0" w:type="dxa"/>
         <w:left w:w="115" w:type="dxa"/>
+        <w:bottom w:w="0" w:type="dxa"/>
         <w:right w:w="115" w:type="dxa"/>
       </w:tblCellMar>
     </w:tblPr>
@@ -20877,7 +20898,9 @@
       <w:tblStyleRowBandSize w:val="1"/>
       <w:tblStyleColBandSize w:val="1"/>
       <w:tblCellMar>
+        <w:top w:w="0" w:type="dxa"/>
         <w:left w:w="115" w:type="dxa"/>
+        <w:bottom w:w="0" w:type="dxa"/>
         <w:right w:w="115" w:type="dxa"/>
       </w:tblCellMar>
     </w:tblPr>
@@ -20888,7 +20911,9 @@
       <w:tblStyleRowBandSize w:val="1"/>
       <w:tblStyleColBandSize w:val="1"/>
       <w:tblCellMar>
+        <w:top w:w="0" w:type="dxa"/>
         <w:left w:w="115" w:type="dxa"/>
+        <w:bottom w:w="0" w:type="dxa"/>
         <w:right w:w="115" w:type="dxa"/>
       </w:tblCellMar>
     </w:tblPr>
@@ -20899,7 +20924,9 @@
       <w:tblStyleRowBandSize w:val="1"/>
       <w:tblStyleColBandSize w:val="1"/>
       <w:tblCellMar>
+        <w:top w:w="0" w:type="dxa"/>
         <w:left w:w="115" w:type="dxa"/>
+        <w:bottom w:w="0" w:type="dxa"/>
         <w:right w:w="115" w:type="dxa"/>
       </w:tblCellMar>
     </w:tblPr>
@@ -20910,7 +20937,9 @@
       <w:tblStyleRowBandSize w:val="1"/>
       <w:tblStyleColBandSize w:val="1"/>
       <w:tblCellMar>
+        <w:top w:w="0" w:type="dxa"/>
         <w:left w:w="115" w:type="dxa"/>
+        <w:bottom w:w="0" w:type="dxa"/>
         <w:right w:w="115" w:type="dxa"/>
       </w:tblCellMar>
     </w:tblPr>
@@ -20921,7 +20950,9 @@
       <w:tblStyleRowBandSize w:val="1"/>
       <w:tblStyleColBandSize w:val="1"/>
       <w:tblCellMar>
+        <w:top w:w="0" w:type="dxa"/>
         <w:left w:w="115" w:type="dxa"/>
+        <w:bottom w:w="0" w:type="dxa"/>
         <w:right w:w="115" w:type="dxa"/>
       </w:tblCellMar>
     </w:tblPr>
@@ -20932,7 +20963,9 @@
       <w:tblStyleRowBandSize w:val="1"/>
       <w:tblStyleColBandSize w:val="1"/>
       <w:tblCellMar>
+        <w:top w:w="0" w:type="dxa"/>
         <w:left w:w="115" w:type="dxa"/>
+        <w:bottom w:w="0" w:type="dxa"/>
         <w:right w:w="115" w:type="dxa"/>
       </w:tblCellMar>
     </w:tblPr>
@@ -20943,7 +20976,9 @@
       <w:tblStyleRowBandSize w:val="1"/>
       <w:tblStyleColBandSize w:val="1"/>
       <w:tblCellMar>
+        <w:top w:w="0" w:type="dxa"/>
         <w:left w:w="115" w:type="dxa"/>
+        <w:bottom w:w="0" w:type="dxa"/>
         <w:right w:w="115" w:type="dxa"/>
       </w:tblCellMar>
     </w:tblPr>
@@ -20954,7 +20989,9 @@
       <w:tblStyleRowBandSize w:val="1"/>
       <w:tblStyleColBandSize w:val="1"/>
       <w:tblCellMar>
+        <w:top w:w="0" w:type="dxa"/>
         <w:left w:w="115" w:type="dxa"/>
+        <w:bottom w:w="0" w:type="dxa"/>
         <w:right w:w="115" w:type="dxa"/>
       </w:tblCellMar>
     </w:tblPr>
@@ -20965,7 +21002,9 @@
       <w:tblStyleRowBandSize w:val="1"/>
       <w:tblStyleColBandSize w:val="1"/>
       <w:tblCellMar>
+        <w:top w:w="0" w:type="dxa"/>
         <w:left w:w="115" w:type="dxa"/>
+        <w:bottom w:w="0" w:type="dxa"/>
         <w:right w:w="115" w:type="dxa"/>
       </w:tblCellMar>
     </w:tblPr>
@@ -20976,7 +21015,9 @@
       <w:tblStyleRowBandSize w:val="1"/>
       <w:tblStyleColBandSize w:val="1"/>
       <w:tblCellMar>
+        <w:top w:w="0" w:type="dxa"/>
         <w:left w:w="115" w:type="dxa"/>
+        <w:bottom w:w="0" w:type="dxa"/>
         <w:right w:w="115" w:type="dxa"/>
       </w:tblCellMar>
     </w:tblPr>
@@ -20987,7 +21028,9 @@
       <w:tblStyleRowBandSize w:val="1"/>
       <w:tblStyleColBandSize w:val="1"/>
       <w:tblCellMar>
+        <w:top w:w="0" w:type="dxa"/>
         <w:left w:w="115" w:type="dxa"/>
+        <w:bottom w:w="0" w:type="dxa"/>
         <w:right w:w="115" w:type="dxa"/>
       </w:tblCellMar>
     </w:tblPr>
@@ -21063,7 +21106,7 @@
       <w:u w:val="single"/>
     </w:rPr>
   </w:style>
-  <w:style w:type="paragraph" w:styleId="Paragraphedeliste">
+  <w:style w:type="paragraph" w:styleId="Pardeliste">
     <w:name w:val="List Paragraph"/>
     <w:basedOn w:val="Normal"/>
     <w:uiPriority w:val="34"/>
@@ -21396,7 +21439,7 @@
 </file>
 
 <file path=customXml/itemProps1.xml><?xml version="1.0" encoding="utf-8"?>
-<ds:datastoreItem xmlns:ds="http://schemas.openxmlformats.org/officeDocument/2006/customXml" ds:itemID="{78E9C2B5-2BD6-4112-92BD-E67C6A61F9F8}">
+<ds:datastoreItem xmlns:ds="http://schemas.openxmlformats.org/officeDocument/2006/customXml" ds:itemID="{E6E78EE2-463C-F24A-9EE5-B1B7D3F87669}">
   <ds:schemaRefs>
     <ds:schemaRef ds:uri="http://schemas.openxmlformats.org/officeDocument/2006/bibliography"/>
   </ds:schemaRefs>

</xml_diff>

<commit_message>
Tentative de correction de l'eau
</commit_message>
<xml_diff>
--- a/Administration/Specifications.docx
+++ b/Administration/Specifications.docx
@@ -1,6 +1,6 @@
 
 <file path=word/document.xml><?xml version="1.0" encoding="utf-8"?>
-<w:document xmlns:wpc="http://schemas.microsoft.com/office/word/2010/wordprocessingCanvas" xmlns:mo="http://schemas.microsoft.com/office/mac/office/2008/main" xmlns:mc="http://schemas.openxmlformats.org/markup-compatibility/2006" xmlns:mv="urn:schemas-microsoft-com:mac:vml" xmlns:o="urn:schemas-microsoft-com:office:office" xmlns:r="http://schemas.openxmlformats.org/officeDocument/2006/relationships" xmlns:m="http://schemas.openxmlformats.org/officeDocument/2006/math" xmlns:v="urn:schemas-microsoft-com:vml" xmlns:wp14="http://schemas.microsoft.com/office/word/2010/wordprocessingDrawing" xmlns:wp="http://schemas.openxmlformats.org/drawingml/2006/wordprocessingDrawing" xmlns:w10="urn:schemas-microsoft-com:office:word" xmlns:w="http://schemas.openxmlformats.org/wordprocessingml/2006/main" xmlns:w14="http://schemas.microsoft.com/office/word/2010/wordml" xmlns:w15="http://schemas.microsoft.com/office/word/2012/wordml" xmlns:wpg="http://schemas.microsoft.com/office/word/2010/wordprocessingGroup" xmlns:wpi="http://schemas.microsoft.com/office/word/2010/wordprocessingInk" xmlns:wne="http://schemas.microsoft.com/office/word/2006/wordml" xmlns:wps="http://schemas.microsoft.com/office/word/2010/wordprocessingShape" mc:Ignorable="w14 w15 wp14">
+<w:document xmlns:wpc="http://schemas.microsoft.com/office/word/2010/wordprocessingCanvas" xmlns:mc="http://schemas.openxmlformats.org/markup-compatibility/2006" xmlns:o="urn:schemas-microsoft-com:office:office" xmlns:r="http://schemas.openxmlformats.org/officeDocument/2006/relationships" xmlns:m="http://schemas.openxmlformats.org/officeDocument/2006/math" xmlns:v="urn:schemas-microsoft-com:vml" xmlns:wp14="http://schemas.microsoft.com/office/word/2010/wordprocessingDrawing" xmlns:wp="http://schemas.openxmlformats.org/drawingml/2006/wordprocessingDrawing" xmlns:w10="urn:schemas-microsoft-com:office:word" xmlns:w="http://schemas.openxmlformats.org/wordprocessingml/2006/main" xmlns:w14="http://schemas.microsoft.com/office/word/2010/wordml" xmlns:w15="http://schemas.microsoft.com/office/word/2012/wordml" xmlns:wpg="http://schemas.microsoft.com/office/word/2010/wordprocessingGroup" xmlns:wpi="http://schemas.microsoft.com/office/word/2010/wordprocessingInk" xmlns:wne="http://schemas.microsoft.com/office/word/2006/wordml" xmlns:wps="http://schemas.microsoft.com/office/word/2010/wordprocessingShape" mc:Ignorable="w14 w15 wp14">
   <w:background w:color="FFFFFF"/>
   <w:body>
     <w:p>
@@ -8,6 +8,8 @@
         <w:pStyle w:val="Titre"/>
         <w:jc w:val="center"/>
       </w:pPr>
+      <w:bookmarkStart w:id="0" w:name="_GoBack"/>
+      <w:bookmarkEnd w:id="0"/>
       <w:r>
         <w:t>Projet P2 DLM – Équipe 4</w:t>
       </w:r>
@@ -63,12 +65,12 @@
       <w:pPr>
         <w:jc w:val="center"/>
       </w:pPr>
-      <w:bookmarkStart w:id="0" w:name="h.gjdgxs" w:colFirst="0" w:colLast="0"/>
-      <w:bookmarkEnd w:id="0"/>
+      <w:bookmarkStart w:id="1" w:name="h.gjdgxs" w:colFirst="0" w:colLast="0"/>
+      <w:bookmarkEnd w:id="1"/>
       <w:r>
         <w:rPr>
           <w:noProof/>
-          <w:lang w:val="fr-FR"/>
+          <w:lang w:eastAsia="ja-JP"/>
         </w:rPr>
         <w:drawing>
           <wp:anchor distT="0" distB="0" distL="0" distR="0" simplePos="0" relativeHeight="251658240" behindDoc="0" locked="0" layoutInCell="0" hidden="0" allowOverlap="0" wp14:anchorId="58D59A83" wp14:editId="159586E8">
@@ -146,7 +148,7 @@
           <w:color w:val="000000"/>
           <w:sz w:val="22"/>
           <w:szCs w:val="20"/>
-          <w:lang w:val="fr-FR"/>
+          <w:lang w:val="fr-FR" w:eastAsia="fr-FR"/>
         </w:rPr>
         <w:id w:val="-1430735174"/>
         <w:docPartObj>
@@ -162,7 +164,6 @@
           <w:color w:val="auto"/>
           <w:sz w:val="24"/>
           <w:szCs w:val="24"/>
-          <w:lang w:eastAsia="fr-FR"/>
         </w:rPr>
       </w:sdtEndPr>
       <w:sdtContent>
@@ -2245,7 +2246,7 @@
                 <w:noProof/>
                 <w:webHidden/>
               </w:rPr>
-              <w:t>29</w:t>
+              <w:t>30</w:t>
             </w:r>
             <w:r>
               <w:rPr>
@@ -2335,7 +2336,7 @@
                 <w:noProof/>
                 <w:webHidden/>
               </w:rPr>
-              <w:t>29</w:t>
+              <w:t>30</w:t>
             </w:r>
             <w:r>
               <w:rPr>
@@ -2387,13 +2388,13 @@
         </w:numPr>
         <w:contextualSpacing/>
       </w:pPr>
-      <w:bookmarkStart w:id="1" w:name="h.vjitn6e25lls" w:colFirst="0" w:colLast="0"/>
-      <w:bookmarkStart w:id="2" w:name="_Toc416726769"/>
-      <w:bookmarkEnd w:id="1"/>
+      <w:bookmarkStart w:id="2" w:name="h.vjitn6e25lls" w:colFirst="0" w:colLast="0"/>
+      <w:bookmarkStart w:id="3" w:name="_Toc416726769"/>
+      <w:bookmarkEnd w:id="2"/>
       <w:r>
         <w:t>Introduction</w:t>
       </w:r>
-      <w:bookmarkEnd w:id="2"/>
+      <w:bookmarkEnd w:id="3"/>
     </w:p>
     <w:p>
       <w:pPr>
@@ -2404,13 +2405,13 @@
         </w:numPr>
         <w:contextualSpacing/>
       </w:pPr>
-      <w:bookmarkStart w:id="3" w:name="h.6x0m9ugvc7mh" w:colFirst="0" w:colLast="0"/>
-      <w:bookmarkStart w:id="4" w:name="_Toc416726770"/>
-      <w:bookmarkEnd w:id="3"/>
+      <w:bookmarkStart w:id="4" w:name="h.6x0m9ugvc7mh" w:colFirst="0" w:colLast="0"/>
+      <w:bookmarkStart w:id="5" w:name="_Toc416726770"/>
+      <w:bookmarkEnd w:id="4"/>
       <w:r>
         <w:t>Descriptif du projet</w:t>
       </w:r>
-      <w:bookmarkEnd w:id="4"/>
+      <w:bookmarkEnd w:id="5"/>
     </w:p>
     <w:p>
       <w:r>
@@ -2426,13 +2427,13 @@
         </w:numPr>
         <w:contextualSpacing/>
       </w:pPr>
-      <w:bookmarkStart w:id="5" w:name="h.u814e2rrqvbr" w:colFirst="0" w:colLast="0"/>
-      <w:bookmarkStart w:id="6" w:name="_Toc416726771"/>
-      <w:bookmarkEnd w:id="5"/>
+      <w:bookmarkStart w:id="6" w:name="h.u814e2rrqvbr" w:colFirst="0" w:colLast="0"/>
+      <w:bookmarkStart w:id="7" w:name="_Toc416726771"/>
+      <w:bookmarkEnd w:id="6"/>
       <w:r>
         <w:t>Objectifs</w:t>
       </w:r>
-      <w:bookmarkEnd w:id="6"/>
+      <w:bookmarkEnd w:id="7"/>
     </w:p>
     <w:p>
       <w:r>
@@ -2462,13 +2463,13 @@
         </w:numPr>
         <w:contextualSpacing/>
       </w:pPr>
-      <w:bookmarkStart w:id="7" w:name="h.gtknala6epr8" w:colFirst="0" w:colLast="0"/>
-      <w:bookmarkStart w:id="8" w:name="_Toc416726772"/>
-      <w:bookmarkEnd w:id="7"/>
+      <w:bookmarkStart w:id="8" w:name="h.gtknala6epr8" w:colFirst="0" w:colLast="0"/>
+      <w:bookmarkStart w:id="9" w:name="_Toc416726772"/>
+      <w:bookmarkEnd w:id="8"/>
       <w:r>
         <w:t>Planning</w:t>
       </w:r>
-      <w:bookmarkEnd w:id="8"/>
+      <w:bookmarkEnd w:id="9"/>
     </w:p>
     <w:tbl>
       <w:tblPr>
@@ -3388,14 +3389,14 @@
         <w:ind w:hanging="432"/>
         <w:contextualSpacing/>
       </w:pPr>
-      <w:bookmarkStart w:id="9" w:name="h.3l6fd9saxx77" w:colFirst="0" w:colLast="0"/>
-      <w:bookmarkStart w:id="10" w:name="_Toc416726773"/>
-      <w:bookmarkEnd w:id="9"/>
+      <w:bookmarkStart w:id="10" w:name="h.3l6fd9saxx77" w:colFirst="0" w:colLast="0"/>
+      <w:bookmarkStart w:id="11" w:name="_Toc416726773"/>
+      <w:bookmarkEnd w:id="10"/>
       <w:r>
         <w:lastRenderedPageBreak/>
         <w:t>Spécifications des besoins</w:t>
       </w:r>
-      <w:bookmarkEnd w:id="10"/>
+      <w:bookmarkEnd w:id="11"/>
     </w:p>
     <w:p>
       <w:pPr>
@@ -3407,13 +3408,13 @@
         <w:ind w:hanging="576"/>
         <w:contextualSpacing/>
       </w:pPr>
-      <w:bookmarkStart w:id="11" w:name="h.ff7jkbcsklgh" w:colFirst="0" w:colLast="0"/>
-      <w:bookmarkStart w:id="12" w:name="_Toc416726774"/>
-      <w:bookmarkEnd w:id="11"/>
+      <w:bookmarkStart w:id="12" w:name="h.ff7jkbcsklgh" w:colFirst="0" w:colLast="0"/>
+      <w:bookmarkStart w:id="13" w:name="_Toc416726774"/>
+      <w:bookmarkEnd w:id="12"/>
       <w:r>
         <w:t>Besoins utilisateurs</w:t>
       </w:r>
-      <w:bookmarkEnd w:id="12"/>
+      <w:bookmarkEnd w:id="13"/>
     </w:p>
     <w:p>
       <w:pPr>
@@ -3424,13 +3425,13 @@
         </w:numPr>
         <w:contextualSpacing/>
       </w:pPr>
-      <w:bookmarkStart w:id="13" w:name="h.msl0t6e6vrks" w:colFirst="0" w:colLast="0"/>
-      <w:bookmarkStart w:id="14" w:name="_Toc416726775"/>
-      <w:bookmarkEnd w:id="13"/>
+      <w:bookmarkStart w:id="14" w:name="h.msl0t6e6vrks" w:colFirst="0" w:colLast="0"/>
+      <w:bookmarkStart w:id="15" w:name="_Toc416726775"/>
+      <w:bookmarkEnd w:id="14"/>
       <w:r>
         <w:t>Acteurs</w:t>
       </w:r>
-      <w:bookmarkEnd w:id="14"/>
+      <w:bookmarkEnd w:id="15"/>
     </w:p>
     <w:p>
       <w:pPr>
@@ -3455,13 +3456,13 @@
         </w:numPr>
         <w:contextualSpacing/>
       </w:pPr>
-      <w:bookmarkStart w:id="15" w:name="h.9a28012zqlkq" w:colFirst="0" w:colLast="0"/>
-      <w:bookmarkStart w:id="16" w:name="_Toc416726776"/>
-      <w:bookmarkEnd w:id="15"/>
+      <w:bookmarkStart w:id="16" w:name="h.9a28012zqlkq" w:colFirst="0" w:colLast="0"/>
+      <w:bookmarkStart w:id="17" w:name="_Toc416726776"/>
+      <w:bookmarkEnd w:id="16"/>
       <w:r>
         <w:t>Cas d’utilisations</w:t>
       </w:r>
-      <w:bookmarkEnd w:id="16"/>
+      <w:bookmarkEnd w:id="17"/>
     </w:p>
     <w:p>
       <w:pPr>
@@ -4340,14 +4341,14 @@
           <w:numId w:val="9"/>
         </w:numPr>
       </w:pPr>
-      <w:bookmarkStart w:id="17" w:name="h.9tkeeerl8502" w:colFirst="0" w:colLast="0"/>
-      <w:bookmarkStart w:id="18" w:name="_Toc416726777"/>
-      <w:bookmarkEnd w:id="17"/>
+      <w:bookmarkStart w:id="18" w:name="h.9tkeeerl8502" w:colFirst="0" w:colLast="0"/>
+      <w:bookmarkStart w:id="19" w:name="_Toc416726777"/>
+      <w:bookmarkEnd w:id="18"/>
       <w:r>
         <w:lastRenderedPageBreak/>
         <w:t>Scénarios</w:t>
       </w:r>
-      <w:bookmarkEnd w:id="18"/>
+      <w:bookmarkEnd w:id="19"/>
     </w:p>
     <w:p>
       <w:r>
@@ -4373,8 +4374,8 @@
         <w:pStyle w:val="Titre3"/>
         <w:ind w:left="0" w:firstLine="0"/>
       </w:pPr>
-      <w:bookmarkStart w:id="19" w:name="h.u8vsayqj20oo" w:colFirst="0" w:colLast="0"/>
-      <w:bookmarkEnd w:id="19"/>
+      <w:bookmarkStart w:id="20" w:name="h.u8vsayqj20oo" w:colFirst="0" w:colLast="0"/>
+      <w:bookmarkEnd w:id="20"/>
     </w:p>
     <w:p>
       <w:r>
@@ -4391,14 +4392,14 @@
         <w:ind w:hanging="720"/>
         <w:contextualSpacing/>
       </w:pPr>
-      <w:bookmarkStart w:id="20" w:name="h.4dyy7wt9wdw3" w:colFirst="0" w:colLast="0"/>
-      <w:bookmarkStart w:id="21" w:name="_Toc416726778"/>
-      <w:bookmarkEnd w:id="20"/>
+      <w:bookmarkStart w:id="21" w:name="h.4dyy7wt9wdw3" w:colFirst="0" w:colLast="0"/>
+      <w:bookmarkStart w:id="22" w:name="_Toc416726778"/>
+      <w:bookmarkEnd w:id="21"/>
       <w:r>
         <w:lastRenderedPageBreak/>
         <w:t>Ajouter un réservoir</w:t>
       </w:r>
-      <w:bookmarkEnd w:id="21"/>
+      <w:bookmarkEnd w:id="22"/>
     </w:p>
     <w:p>
       <w:pPr>
@@ -4408,8 +4409,8 @@
           <w:numId w:val="9"/>
         </w:numPr>
       </w:pPr>
-      <w:bookmarkStart w:id="22" w:name="h.t6b0q1bc4f0e" w:colFirst="0" w:colLast="0"/>
-      <w:bookmarkEnd w:id="22"/>
+      <w:bookmarkStart w:id="23" w:name="h.t6b0q1bc4f0e" w:colFirst="0" w:colLast="0"/>
+      <w:bookmarkEnd w:id="23"/>
       <w:r>
         <w:t>Description textuelle</w:t>
       </w:r>
@@ -5002,8 +5003,8 @@
           <w:i/>
         </w:rPr>
       </w:pPr>
-      <w:bookmarkStart w:id="23" w:name="h.c60umcs4koxv" w:colFirst="0" w:colLast="0"/>
-      <w:bookmarkEnd w:id="23"/>
+      <w:bookmarkStart w:id="24" w:name="h.c60umcs4koxv" w:colFirst="0" w:colLast="0"/>
+      <w:bookmarkEnd w:id="24"/>
     </w:p>
     <w:p>
       <w:r>
@@ -5031,7 +5032,7 @@
       <w:r>
         <w:rPr>
           <w:noProof/>
-          <w:lang w:val="fr-FR"/>
+          <w:lang w:eastAsia="ja-JP"/>
         </w:rPr>
         <w:drawing>
           <wp:inline distT="114300" distB="114300" distL="114300" distR="114300" wp14:anchorId="24653AAA" wp14:editId="5A885111">
@@ -5086,14 +5087,14 @@
         <w:ind w:hanging="720"/>
         <w:contextualSpacing/>
       </w:pPr>
-      <w:bookmarkStart w:id="24" w:name="h.rpok6z9e11cz" w:colFirst="0" w:colLast="0"/>
-      <w:bookmarkStart w:id="25" w:name="_Toc416726779"/>
-      <w:bookmarkEnd w:id="24"/>
+      <w:bookmarkStart w:id="25" w:name="h.rpok6z9e11cz" w:colFirst="0" w:colLast="0"/>
+      <w:bookmarkStart w:id="26" w:name="_Toc416726779"/>
+      <w:bookmarkEnd w:id="25"/>
       <w:r>
         <w:lastRenderedPageBreak/>
         <w:t>Modifier/configurer un réservoir</w:t>
       </w:r>
-      <w:bookmarkEnd w:id="25"/>
+      <w:bookmarkEnd w:id="26"/>
     </w:p>
     <w:p>
       <w:pPr>
@@ -5103,8 +5104,8 @@
           <w:numId w:val="9"/>
         </w:numPr>
       </w:pPr>
-      <w:bookmarkStart w:id="26" w:name="h.5avs5lrz8ndc" w:colFirst="0" w:colLast="0"/>
-      <w:bookmarkEnd w:id="26"/>
+      <w:bookmarkStart w:id="27" w:name="h.5avs5lrz8ndc" w:colFirst="0" w:colLast="0"/>
+      <w:bookmarkEnd w:id="27"/>
       <w:r>
         <w:t>Description textuelle</w:t>
       </w:r>
@@ -5715,8 +5716,8 @@
           <w:numId w:val="9"/>
         </w:numPr>
       </w:pPr>
-      <w:bookmarkStart w:id="27" w:name="h.99s6kk16i53j" w:colFirst="0" w:colLast="0"/>
-      <w:bookmarkEnd w:id="27"/>
+      <w:bookmarkStart w:id="28" w:name="h.99s6kk16i53j" w:colFirst="0" w:colLast="0"/>
+      <w:bookmarkEnd w:id="28"/>
       <w:r>
         <w:lastRenderedPageBreak/>
         <w:t>Diagramme de séquence système</w:t>
@@ -5729,7 +5730,7 @@
       <w:r>
         <w:rPr>
           <w:noProof/>
-          <w:lang w:val="fr-FR"/>
+          <w:lang w:eastAsia="ja-JP"/>
         </w:rPr>
         <w:drawing>
           <wp:inline distT="114300" distB="114300" distL="114300" distR="114300" wp14:anchorId="3A9AD3B1" wp14:editId="60B7F0F6">
@@ -5777,14 +5778,14 @@
         </w:numPr>
         <w:contextualSpacing/>
       </w:pPr>
-      <w:bookmarkStart w:id="28" w:name="h.z84zf8gn670k" w:colFirst="0" w:colLast="0"/>
-      <w:bookmarkStart w:id="29" w:name="_Toc416726780"/>
-      <w:bookmarkEnd w:id="28"/>
+      <w:bookmarkStart w:id="29" w:name="h.z84zf8gn670k" w:colFirst="0" w:colLast="0"/>
+      <w:bookmarkStart w:id="30" w:name="_Toc416726780"/>
+      <w:bookmarkEnd w:id="29"/>
       <w:r>
         <w:lastRenderedPageBreak/>
         <w:t>Supprimer un réservoir</w:t>
       </w:r>
-      <w:bookmarkEnd w:id="29"/>
+      <w:bookmarkEnd w:id="30"/>
     </w:p>
     <w:p>
       <w:pPr>
@@ -5795,8 +5796,8 @@
         </w:numPr>
         <w:contextualSpacing/>
       </w:pPr>
-      <w:bookmarkStart w:id="30" w:name="h.in83ky8lh4vk" w:colFirst="0" w:colLast="0"/>
-      <w:bookmarkEnd w:id="30"/>
+      <w:bookmarkStart w:id="31" w:name="h.in83ky8lh4vk" w:colFirst="0" w:colLast="0"/>
+      <w:bookmarkEnd w:id="31"/>
       <w:r>
         <w:t>Description textuelle</w:t>
       </w:r>
@@ -6353,8 +6354,8 @@
         </w:numPr>
         <w:contextualSpacing/>
       </w:pPr>
-      <w:bookmarkStart w:id="31" w:name="h.oo4fgrcx0cw3" w:colFirst="0" w:colLast="0"/>
-      <w:bookmarkEnd w:id="31"/>
+      <w:bookmarkStart w:id="32" w:name="h.oo4fgrcx0cw3" w:colFirst="0" w:colLast="0"/>
+      <w:bookmarkEnd w:id="32"/>
       <w:r>
         <w:lastRenderedPageBreak/>
         <w:t>Diagramme de séquence système</w:t>
@@ -6367,7 +6368,7 @@
       <w:r>
         <w:rPr>
           <w:noProof/>
-          <w:lang w:val="fr-FR"/>
+          <w:lang w:eastAsia="ja-JP"/>
         </w:rPr>
         <w:drawing>
           <wp:inline distT="114300" distB="114300" distL="114300" distR="114300" wp14:anchorId="0BA3E809" wp14:editId="2A094C81">
@@ -6420,14 +6421,14 @@
         </w:numPr>
         <w:contextualSpacing/>
       </w:pPr>
-      <w:bookmarkStart w:id="32" w:name="h.nrs8iignoqit" w:colFirst="0" w:colLast="0"/>
-      <w:bookmarkStart w:id="33" w:name="_Toc416726781"/>
-      <w:bookmarkEnd w:id="32"/>
+      <w:bookmarkStart w:id="33" w:name="h.nrs8iignoqit" w:colFirst="0" w:colLast="0"/>
+      <w:bookmarkStart w:id="34" w:name="_Toc416726781"/>
+      <w:bookmarkEnd w:id="33"/>
       <w:r>
         <w:lastRenderedPageBreak/>
         <w:t>Lancer la simulation</w:t>
       </w:r>
-      <w:bookmarkEnd w:id="33"/>
+      <w:bookmarkEnd w:id="34"/>
     </w:p>
     <w:p>
       <w:pPr>
@@ -6438,8 +6439,8 @@
         </w:numPr>
         <w:contextualSpacing/>
       </w:pPr>
-      <w:bookmarkStart w:id="34" w:name="h.fgwtf5gtxssy" w:colFirst="0" w:colLast="0"/>
-      <w:bookmarkEnd w:id="34"/>
+      <w:bookmarkStart w:id="35" w:name="h.fgwtf5gtxssy" w:colFirst="0" w:colLast="0"/>
+      <w:bookmarkEnd w:id="35"/>
       <w:r>
         <w:t>Description textuelle</w:t>
       </w:r>
@@ -7104,8 +7105,8 @@
         <w:pStyle w:val="Titre4"/>
         <w:ind w:left="0" w:firstLine="0"/>
       </w:pPr>
-      <w:bookmarkStart w:id="35" w:name="h.barwy4mdy24z" w:colFirst="0" w:colLast="0"/>
-      <w:bookmarkEnd w:id="35"/>
+      <w:bookmarkStart w:id="36" w:name="h.barwy4mdy24z" w:colFirst="0" w:colLast="0"/>
+      <w:bookmarkEnd w:id="36"/>
     </w:p>
     <w:p/>
     <w:p/>
@@ -7119,8 +7120,8 @@
         </w:numPr>
         <w:contextualSpacing/>
       </w:pPr>
-      <w:bookmarkStart w:id="36" w:name="h.z5loo4nt6dax" w:colFirst="0" w:colLast="0"/>
-      <w:bookmarkEnd w:id="36"/>
+      <w:bookmarkStart w:id="37" w:name="h.z5loo4nt6dax" w:colFirst="0" w:colLast="0"/>
+      <w:bookmarkEnd w:id="37"/>
       <w:r>
         <w:lastRenderedPageBreak/>
         <w:t>Diagramme de séquence système</w:t>
@@ -7132,12 +7133,11 @@
         <w:ind w:left="0" w:firstLine="0"/>
         <w:jc w:val="center"/>
       </w:pPr>
-      <w:bookmarkStart w:id="37" w:name="h.ctyjz4otz8" w:colFirst="0" w:colLast="0"/>
-      <w:bookmarkEnd w:id="37"/>
+      <w:bookmarkStart w:id="38" w:name="h.ctyjz4otz8" w:colFirst="0" w:colLast="0"/>
+      <w:bookmarkEnd w:id="38"/>
       <w:r>
         <w:rPr>
           <w:noProof/>
-          <w:lang w:val="fr-FR" w:eastAsia="fr-FR"/>
         </w:rPr>
         <w:drawing>
           <wp:inline distT="114300" distB="114300" distL="114300" distR="114300" wp14:anchorId="41C8C349" wp14:editId="52CE3097">
@@ -7175,8 +7175,8 @@
           </wp:inline>
         </w:drawing>
       </w:r>
-      <w:bookmarkStart w:id="38" w:name="h.3uvfkons7lwo" w:colFirst="0" w:colLast="0"/>
-      <w:bookmarkEnd w:id="38"/>
+      <w:bookmarkStart w:id="39" w:name="h.3uvfkons7lwo" w:colFirst="0" w:colLast="0"/>
+      <w:bookmarkEnd w:id="39"/>
     </w:p>
     <w:p>
       <w:pPr>
@@ -7198,14 +7198,14 @@
         </w:numPr>
         <w:contextualSpacing/>
       </w:pPr>
-      <w:bookmarkStart w:id="39" w:name="h.vukxgv4trsos" w:colFirst="0" w:colLast="0"/>
-      <w:bookmarkStart w:id="40" w:name="_Toc416726782"/>
-      <w:bookmarkEnd w:id="39"/>
+      <w:bookmarkStart w:id="40" w:name="h.vukxgv4trsos" w:colFirst="0" w:colLast="0"/>
+      <w:bookmarkStart w:id="41" w:name="_Toc416726782"/>
+      <w:bookmarkEnd w:id="40"/>
       <w:r>
         <w:lastRenderedPageBreak/>
         <w:t>Sélectionner une condition d’arrêt</w:t>
       </w:r>
-      <w:bookmarkEnd w:id="40"/>
+      <w:bookmarkEnd w:id="41"/>
     </w:p>
     <w:p>
       <w:pPr>
@@ -7216,8 +7216,8 @@
         </w:numPr>
         <w:contextualSpacing/>
       </w:pPr>
-      <w:bookmarkStart w:id="41" w:name="h.ycedmekf28da" w:colFirst="0" w:colLast="0"/>
-      <w:bookmarkEnd w:id="41"/>
+      <w:bookmarkStart w:id="42" w:name="h.ycedmekf28da" w:colFirst="0" w:colLast="0"/>
+      <w:bookmarkEnd w:id="42"/>
       <w:r>
         <w:t>Description textuelle</w:t>
       </w:r>
@@ -7930,7 +7930,7 @@
       <w:r>
         <w:rPr>
           <w:noProof/>
-          <w:lang w:val="fr-FR"/>
+          <w:lang w:eastAsia="ja-JP"/>
         </w:rPr>
         <w:drawing>
           <wp:inline distT="114300" distB="114300" distL="114300" distR="114300" wp14:anchorId="5533A506" wp14:editId="394ECD0B">
@@ -7981,14 +7981,14 @@
         </w:numPr>
         <w:contextualSpacing/>
       </w:pPr>
-      <w:bookmarkStart w:id="42" w:name="h.bmcjf8d3yzc0" w:colFirst="0" w:colLast="0"/>
-      <w:bookmarkStart w:id="43" w:name="_Toc416726783"/>
-      <w:bookmarkEnd w:id="42"/>
+      <w:bookmarkStart w:id="43" w:name="h.bmcjf8d3yzc0" w:colFirst="0" w:colLast="0"/>
+      <w:bookmarkStart w:id="44" w:name="_Toc416726783"/>
+      <w:bookmarkEnd w:id="43"/>
       <w:r>
         <w:lastRenderedPageBreak/>
         <w:t>Modifier une substance</w:t>
       </w:r>
-      <w:bookmarkEnd w:id="43"/>
+      <w:bookmarkEnd w:id="44"/>
     </w:p>
     <w:p>
       <w:pPr>
@@ -7999,8 +7999,8 @@
         </w:numPr>
         <w:contextualSpacing/>
       </w:pPr>
-      <w:bookmarkStart w:id="44" w:name="h.qy7xomtupf5l" w:colFirst="0" w:colLast="0"/>
-      <w:bookmarkEnd w:id="44"/>
+      <w:bookmarkStart w:id="45" w:name="h.qy7xomtupf5l" w:colFirst="0" w:colLast="0"/>
+      <w:bookmarkEnd w:id="45"/>
       <w:r>
         <w:t>Description textuelle</w:t>
       </w:r>
@@ -8585,8 +8585,8 @@
         </w:numPr>
         <w:contextualSpacing/>
       </w:pPr>
-      <w:bookmarkStart w:id="45" w:name="h.t8olfb9o8c43" w:colFirst="0" w:colLast="0"/>
-      <w:bookmarkEnd w:id="45"/>
+      <w:bookmarkStart w:id="46" w:name="h.t8olfb9o8c43" w:colFirst="0" w:colLast="0"/>
+      <w:bookmarkEnd w:id="46"/>
       <w:r>
         <w:lastRenderedPageBreak/>
         <w:t>Diagramme de séquence système</w:t>
@@ -8599,7 +8599,7 @@
       <w:r>
         <w:rPr>
           <w:noProof/>
-          <w:lang w:val="fr-FR"/>
+          <w:lang w:eastAsia="ja-JP"/>
         </w:rPr>
         <w:drawing>
           <wp:inline distT="114300" distB="114300" distL="114300" distR="114300" wp14:anchorId="1F1CEE1F" wp14:editId="33E7EDE9">
@@ -8650,14 +8650,14 @@
         </w:numPr>
         <w:contextualSpacing/>
       </w:pPr>
-      <w:bookmarkStart w:id="46" w:name="h.irmg0raxrav8" w:colFirst="0" w:colLast="0"/>
-      <w:bookmarkStart w:id="47" w:name="_Toc416726784"/>
-      <w:bookmarkEnd w:id="46"/>
+      <w:bookmarkStart w:id="47" w:name="h.irmg0raxrav8" w:colFirst="0" w:colLast="0"/>
+      <w:bookmarkStart w:id="48" w:name="_Toc416726784"/>
+      <w:bookmarkEnd w:id="47"/>
       <w:r>
         <w:lastRenderedPageBreak/>
         <w:t>Ajouter une substance</w:t>
       </w:r>
-      <w:bookmarkEnd w:id="47"/>
+      <w:bookmarkEnd w:id="48"/>
     </w:p>
     <w:p>
       <w:pPr>
@@ -8668,8 +8668,8 @@
         </w:numPr>
         <w:contextualSpacing/>
       </w:pPr>
-      <w:bookmarkStart w:id="48" w:name="h.fzs0m2o22qu4" w:colFirst="0" w:colLast="0"/>
-      <w:bookmarkEnd w:id="48"/>
+      <w:bookmarkStart w:id="49" w:name="h.fzs0m2o22qu4" w:colFirst="0" w:colLast="0"/>
+      <w:bookmarkEnd w:id="49"/>
       <w:r>
         <w:t>Description textuelle</w:t>
       </w:r>
@@ -8847,8 +8847,8 @@
           <w:rFonts w:ascii="Arial" w:eastAsia="Arial" w:hAnsi="Arial" w:cs="Arial"/>
         </w:rPr>
       </w:pPr>
-      <w:bookmarkStart w:id="49" w:name="h.iql6m76fcr4q" w:colFirst="0" w:colLast="0"/>
-      <w:bookmarkEnd w:id="49"/>
+      <w:bookmarkStart w:id="50" w:name="h.iql6m76fcr4q" w:colFirst="0" w:colLast="0"/>
+      <w:bookmarkEnd w:id="50"/>
     </w:p>
     <w:tbl>
       <w:tblPr>
@@ -9254,8 +9254,8 @@
         <w:pStyle w:val="Titre3"/>
         <w:ind w:left="0" w:firstLine="0"/>
       </w:pPr>
-      <w:bookmarkStart w:id="50" w:name="h.gotr6vi477tc" w:colFirst="0" w:colLast="0"/>
-      <w:bookmarkEnd w:id="50"/>
+      <w:bookmarkStart w:id="51" w:name="h.gotr6vi477tc" w:colFirst="0" w:colLast="0"/>
+      <w:bookmarkEnd w:id="51"/>
     </w:p>
     <w:p>
       <w:pPr>
@@ -9266,8 +9266,8 @@
         </w:numPr>
         <w:contextualSpacing/>
       </w:pPr>
-      <w:bookmarkStart w:id="51" w:name="h.r8er61pul0c8" w:colFirst="0" w:colLast="0"/>
-      <w:bookmarkEnd w:id="51"/>
+      <w:bookmarkStart w:id="52" w:name="h.r8er61pul0c8" w:colFirst="0" w:colLast="0"/>
+      <w:bookmarkEnd w:id="52"/>
       <w:r>
         <w:t>Diagramme de séquence système</w:t>
       </w:r>
@@ -9279,7 +9279,7 @@
       <w:r>
         <w:rPr>
           <w:noProof/>
-          <w:lang w:val="fr-FR"/>
+          <w:lang w:eastAsia="ja-JP"/>
         </w:rPr>
         <w:drawing>
           <wp:inline distT="114300" distB="114300" distL="114300" distR="114300" wp14:anchorId="639EC488" wp14:editId="5CE67AC8">
@@ -9332,14 +9332,14 @@
         </w:numPr>
         <w:contextualSpacing/>
       </w:pPr>
-      <w:bookmarkStart w:id="52" w:name="h.d3twn6x9xzoa" w:colFirst="0" w:colLast="0"/>
-      <w:bookmarkStart w:id="53" w:name="_Toc416726785"/>
-      <w:bookmarkEnd w:id="52"/>
+      <w:bookmarkStart w:id="53" w:name="h.d3twn6x9xzoa" w:colFirst="0" w:colLast="0"/>
+      <w:bookmarkStart w:id="54" w:name="_Toc416726785"/>
+      <w:bookmarkEnd w:id="53"/>
       <w:r>
         <w:lastRenderedPageBreak/>
         <w:t>Supprimer une substance</w:t>
       </w:r>
-      <w:bookmarkEnd w:id="53"/>
+      <w:bookmarkEnd w:id="54"/>
     </w:p>
     <w:p>
       <w:pPr>
@@ -9350,8 +9350,8 @@
         </w:numPr>
         <w:contextualSpacing/>
       </w:pPr>
-      <w:bookmarkStart w:id="54" w:name="h.g9n9a0ce6qem" w:colFirst="0" w:colLast="0"/>
-      <w:bookmarkEnd w:id="54"/>
+      <w:bookmarkStart w:id="55" w:name="h.g9n9a0ce6qem" w:colFirst="0" w:colLast="0"/>
+      <w:bookmarkEnd w:id="55"/>
       <w:r>
         <w:t>Description textuelle</w:t>
       </w:r>
@@ -9523,8 +9523,8 @@
       <w:pPr>
         <w:pStyle w:val="Titre3"/>
       </w:pPr>
-      <w:bookmarkStart w:id="55" w:name="h.83vorni5zyei" w:colFirst="0" w:colLast="0"/>
-      <w:bookmarkEnd w:id="55"/>
+      <w:bookmarkStart w:id="56" w:name="h.83vorni5zyei" w:colFirst="0" w:colLast="0"/>
+      <w:bookmarkEnd w:id="56"/>
     </w:p>
     <w:tbl>
       <w:tblPr>
@@ -9957,8 +9957,8 @@
         <w:pStyle w:val="Titre3"/>
         <w:ind w:left="0" w:firstLine="0"/>
       </w:pPr>
-      <w:bookmarkStart w:id="56" w:name="h.jmif153c3z91" w:colFirst="0" w:colLast="0"/>
-      <w:bookmarkEnd w:id="56"/>
+      <w:bookmarkStart w:id="57" w:name="h.jmif153c3z91" w:colFirst="0" w:colLast="0"/>
+      <w:bookmarkEnd w:id="57"/>
     </w:p>
     <w:p>
       <w:pPr>
@@ -9969,8 +9969,8 @@
         </w:numPr>
         <w:contextualSpacing/>
       </w:pPr>
-      <w:bookmarkStart w:id="57" w:name="h.pg7y7vietnh9" w:colFirst="0" w:colLast="0"/>
-      <w:bookmarkEnd w:id="57"/>
+      <w:bookmarkStart w:id="58" w:name="h.pg7y7vietnh9" w:colFirst="0" w:colLast="0"/>
+      <w:bookmarkEnd w:id="58"/>
       <w:r>
         <w:t>Diagramme de séquence système</w:t>
       </w:r>
@@ -9982,7 +9982,7 @@
       <w:r>
         <w:rPr>
           <w:noProof/>
-          <w:lang w:val="fr-FR"/>
+          <w:lang w:eastAsia="ja-JP"/>
         </w:rPr>
         <w:drawing>
           <wp:inline distT="114300" distB="114300" distL="114300" distR="114300" wp14:anchorId="110141A5" wp14:editId="78401B7F">
@@ -10026,8 +10026,8 @@
       <w:r>
         <w:br w:type="page"/>
       </w:r>
-      <w:bookmarkStart w:id="58" w:name="h.wdbvn2yzw5o4" w:colFirst="0" w:colLast="0"/>
-      <w:bookmarkEnd w:id="58"/>
+      <w:bookmarkStart w:id="59" w:name="h.wdbvn2yzw5o4" w:colFirst="0" w:colLast="0"/>
+      <w:bookmarkEnd w:id="59"/>
     </w:p>
     <w:p>
       <w:pPr>
@@ -10038,14 +10038,14 @@
         </w:numPr>
         <w:contextualSpacing/>
       </w:pPr>
-      <w:bookmarkStart w:id="59" w:name="h.ru9bkol4qbzc" w:colFirst="0" w:colLast="0"/>
-      <w:bookmarkStart w:id="60" w:name="_Toc416726786"/>
-      <w:bookmarkEnd w:id="59"/>
+      <w:bookmarkStart w:id="60" w:name="h.ru9bkol4qbzc" w:colFirst="0" w:colLast="0"/>
+      <w:bookmarkStart w:id="61" w:name="_Toc416726786"/>
+      <w:bookmarkEnd w:id="60"/>
       <w:r>
         <w:lastRenderedPageBreak/>
         <w:t>Sauvegarder les fichiers de simulations</w:t>
       </w:r>
-      <w:bookmarkEnd w:id="60"/>
+      <w:bookmarkEnd w:id="61"/>
     </w:p>
     <w:p>
       <w:pPr>
@@ -10056,8 +10056,8 @@
         </w:numPr>
         <w:contextualSpacing/>
       </w:pPr>
-      <w:bookmarkStart w:id="61" w:name="h.8dd72ej6fvfp" w:colFirst="0" w:colLast="0"/>
-      <w:bookmarkEnd w:id="61"/>
+      <w:bookmarkStart w:id="62" w:name="h.8dd72ej6fvfp" w:colFirst="0" w:colLast="0"/>
+      <w:bookmarkEnd w:id="62"/>
       <w:r>
         <w:t>Description textuelle</w:t>
       </w:r>
@@ -10671,8 +10671,8 @@
         <w:pStyle w:val="Titre3"/>
         <w:ind w:left="0" w:firstLine="0"/>
       </w:pPr>
-      <w:bookmarkStart w:id="62" w:name="h.6czytu9fmq0x" w:colFirst="0" w:colLast="0"/>
-      <w:bookmarkEnd w:id="62"/>
+      <w:bookmarkStart w:id="63" w:name="h.6czytu9fmq0x" w:colFirst="0" w:colLast="0"/>
+      <w:bookmarkEnd w:id="63"/>
     </w:p>
     <w:p>
       <w:pPr>
@@ -10683,8 +10683,8 @@
         </w:numPr>
         <w:contextualSpacing/>
       </w:pPr>
-      <w:bookmarkStart w:id="63" w:name="h.vhmrmlc9eplf" w:colFirst="0" w:colLast="0"/>
-      <w:bookmarkEnd w:id="63"/>
+      <w:bookmarkStart w:id="64" w:name="h.vhmrmlc9eplf" w:colFirst="0" w:colLast="0"/>
+      <w:bookmarkEnd w:id="64"/>
       <w:r>
         <w:t>Diagramme de séquence système</w:t>
       </w:r>
@@ -10695,12 +10695,11 @@
         <w:ind w:left="0" w:firstLine="0"/>
         <w:jc w:val="center"/>
       </w:pPr>
-      <w:bookmarkStart w:id="64" w:name="h.qtxqu67dw98h" w:colFirst="0" w:colLast="0"/>
-      <w:bookmarkEnd w:id="64"/>
+      <w:bookmarkStart w:id="65" w:name="h.qtxqu67dw98h" w:colFirst="0" w:colLast="0"/>
+      <w:bookmarkEnd w:id="65"/>
       <w:r>
         <w:rPr>
           <w:noProof/>
-          <w:lang w:val="fr-FR" w:eastAsia="fr-FR"/>
         </w:rPr>
         <w:drawing>
           <wp:inline distT="114300" distB="114300" distL="114300" distR="114300" wp14:anchorId="4E6BDF0E" wp14:editId="1B59091C">
@@ -10743,8 +10742,8 @@
       <w:r>
         <w:br w:type="page"/>
       </w:r>
-      <w:bookmarkStart w:id="65" w:name="h.dqs3oh2g8doc" w:colFirst="0" w:colLast="0"/>
-      <w:bookmarkEnd w:id="65"/>
+      <w:bookmarkStart w:id="66" w:name="h.dqs3oh2g8doc" w:colFirst="0" w:colLast="0"/>
+      <w:bookmarkEnd w:id="66"/>
     </w:p>
     <w:p>
       <w:pPr>
@@ -10755,14 +10754,14 @@
         </w:numPr>
         <w:contextualSpacing/>
       </w:pPr>
-      <w:bookmarkStart w:id="66" w:name="h.238r0dr5a245" w:colFirst="0" w:colLast="0"/>
-      <w:bookmarkStart w:id="67" w:name="_Toc416726787"/>
-      <w:bookmarkEnd w:id="66"/>
+      <w:bookmarkStart w:id="67" w:name="h.238r0dr5a245" w:colFirst="0" w:colLast="0"/>
+      <w:bookmarkStart w:id="68" w:name="_Toc416726787"/>
+      <w:bookmarkEnd w:id="67"/>
       <w:r>
         <w:lastRenderedPageBreak/>
         <w:t>Charger les fichiers de simulations</w:t>
       </w:r>
-      <w:bookmarkEnd w:id="67"/>
+      <w:bookmarkEnd w:id="68"/>
     </w:p>
     <w:p>
       <w:pPr>
@@ -10773,8 +10772,8 @@
         </w:numPr>
         <w:contextualSpacing/>
       </w:pPr>
-      <w:bookmarkStart w:id="68" w:name="h.ridireqyujyo" w:colFirst="0" w:colLast="0"/>
-      <w:bookmarkEnd w:id="68"/>
+      <w:bookmarkStart w:id="69" w:name="h.ridireqyujyo" w:colFirst="0" w:colLast="0"/>
+      <w:bookmarkEnd w:id="69"/>
       <w:r>
         <w:t>Description textuelle</w:t>
       </w:r>
@@ -10976,8 +10975,8 @@
       <w:pPr>
         <w:pStyle w:val="Titre3"/>
       </w:pPr>
-      <w:bookmarkStart w:id="69" w:name="h.z299ylf777ov" w:colFirst="0" w:colLast="0"/>
-      <w:bookmarkEnd w:id="69"/>
+      <w:bookmarkStart w:id="70" w:name="h.z299ylf777ov" w:colFirst="0" w:colLast="0"/>
+      <w:bookmarkEnd w:id="70"/>
     </w:p>
     <w:tbl>
       <w:tblPr>
@@ -11395,8 +11394,8 @@
         <w:pStyle w:val="Titre4"/>
         <w:ind w:left="0" w:firstLine="0"/>
       </w:pPr>
-      <w:bookmarkStart w:id="70" w:name="h.by5yhidyuoqp" w:colFirst="0" w:colLast="0"/>
-      <w:bookmarkEnd w:id="70"/>
+      <w:bookmarkStart w:id="71" w:name="h.by5yhidyuoqp" w:colFirst="0" w:colLast="0"/>
+      <w:bookmarkEnd w:id="71"/>
     </w:p>
     <w:p>
       <w:pPr>
@@ -11407,8 +11406,8 @@
         </w:numPr>
         <w:contextualSpacing/>
       </w:pPr>
-      <w:bookmarkStart w:id="71" w:name="h.rywq8owtsaa7" w:colFirst="0" w:colLast="0"/>
-      <w:bookmarkEnd w:id="71"/>
+      <w:bookmarkStart w:id="72" w:name="h.rywq8owtsaa7" w:colFirst="0" w:colLast="0"/>
+      <w:bookmarkEnd w:id="72"/>
       <w:r>
         <w:t>Diagramme de séquence système</w:t>
       </w:r>
@@ -11420,7 +11419,7 @@
       <w:r>
         <w:rPr>
           <w:noProof/>
-          <w:lang w:val="fr-FR"/>
+          <w:lang w:eastAsia="ja-JP"/>
         </w:rPr>
         <w:drawing>
           <wp:inline distT="114300" distB="114300" distL="114300" distR="114300" wp14:anchorId="41BF35AA" wp14:editId="5F7A80F7">
@@ -11471,14 +11470,14 @@
         </w:numPr>
         <w:contextualSpacing/>
       </w:pPr>
-      <w:bookmarkStart w:id="72" w:name="h.srntmfdmwb36" w:colFirst="0" w:colLast="0"/>
-      <w:bookmarkStart w:id="73" w:name="_Toc416726788"/>
-      <w:bookmarkEnd w:id="72"/>
+      <w:bookmarkStart w:id="73" w:name="h.srntmfdmwb36" w:colFirst="0" w:colLast="0"/>
+      <w:bookmarkStart w:id="74" w:name="_Toc416726788"/>
+      <w:bookmarkEnd w:id="73"/>
       <w:r>
         <w:lastRenderedPageBreak/>
         <w:t>Générer la donnée de l’exercice (sans solutions)</w:t>
       </w:r>
-      <w:bookmarkEnd w:id="73"/>
+      <w:bookmarkEnd w:id="74"/>
     </w:p>
     <w:p>
       <w:pPr>
@@ -11489,8 +11488,8 @@
         </w:numPr>
         <w:contextualSpacing/>
       </w:pPr>
-      <w:bookmarkStart w:id="74" w:name="h.x3g1r6v00upo" w:colFirst="0" w:colLast="0"/>
-      <w:bookmarkEnd w:id="74"/>
+      <w:bookmarkStart w:id="75" w:name="h.x3g1r6v00upo" w:colFirst="0" w:colLast="0"/>
+      <w:bookmarkEnd w:id="75"/>
       <w:r>
         <w:t>Description textuelle</w:t>
       </w:r>
@@ -12075,8 +12074,8 @@
         <w:pStyle w:val="Titre3"/>
         <w:ind w:left="0" w:firstLine="0"/>
       </w:pPr>
-      <w:bookmarkStart w:id="75" w:name="h.prr1snwv5b41" w:colFirst="0" w:colLast="0"/>
-      <w:bookmarkEnd w:id="75"/>
+      <w:bookmarkStart w:id="76" w:name="h.prr1snwv5b41" w:colFirst="0" w:colLast="0"/>
+      <w:bookmarkEnd w:id="76"/>
     </w:p>
     <w:p>
       <w:pPr>
@@ -12087,8 +12086,8 @@
         </w:numPr>
         <w:contextualSpacing/>
       </w:pPr>
-      <w:bookmarkStart w:id="76" w:name="h.ssaaexwl4u2i" w:colFirst="0" w:colLast="0"/>
-      <w:bookmarkEnd w:id="76"/>
+      <w:bookmarkStart w:id="77" w:name="h.ssaaexwl4u2i" w:colFirst="0" w:colLast="0"/>
+      <w:bookmarkEnd w:id="77"/>
       <w:r>
         <w:t>Diagramme de séquence système</w:t>
       </w:r>
@@ -12097,12 +12096,11 @@
       <w:pPr>
         <w:pStyle w:val="Sansinterligne"/>
       </w:pPr>
-      <w:bookmarkStart w:id="77" w:name="h.zdicorheq96c" w:colFirst="0" w:colLast="0"/>
-      <w:bookmarkEnd w:id="77"/>
+      <w:bookmarkStart w:id="78" w:name="h.zdicorheq96c" w:colFirst="0" w:colLast="0"/>
+      <w:bookmarkEnd w:id="78"/>
       <w:r>
         <w:rPr>
           <w:noProof/>
-          <w:lang w:val="fr-FR" w:eastAsia="fr-FR"/>
         </w:rPr>
         <w:drawing>
           <wp:inline distT="114300" distB="114300" distL="114300" distR="114300" wp14:anchorId="79B26522" wp14:editId="4BDECEA6">
@@ -12156,12 +12154,12 @@
         </w:numPr>
         <w:contextualSpacing/>
       </w:pPr>
-      <w:bookmarkStart w:id="78" w:name="_Toc416726789"/>
+      <w:bookmarkStart w:id="79" w:name="_Toc416726789"/>
       <w:r>
         <w:lastRenderedPageBreak/>
         <w:t>Exporter l'équation différentielle (au format PDF)</w:t>
       </w:r>
-      <w:bookmarkEnd w:id="78"/>
+      <w:bookmarkEnd w:id="79"/>
     </w:p>
     <w:p>
       <w:pPr>
@@ -12172,8 +12170,8 @@
         </w:numPr>
         <w:contextualSpacing/>
       </w:pPr>
-      <w:bookmarkStart w:id="79" w:name="h.3grluas8490f" w:colFirst="0" w:colLast="0"/>
-      <w:bookmarkEnd w:id="79"/>
+      <w:bookmarkStart w:id="80" w:name="h.3grluas8490f" w:colFirst="0" w:colLast="0"/>
+      <w:bookmarkEnd w:id="80"/>
       <w:r>
         <w:t>Description textuelle</w:t>
       </w:r>
@@ -12775,8 +12773,8 @@
         </w:numPr>
         <w:contextualSpacing/>
       </w:pPr>
-      <w:bookmarkStart w:id="80" w:name="h.zicbhxhjpqgg" w:colFirst="0" w:colLast="0"/>
-      <w:bookmarkEnd w:id="80"/>
+      <w:bookmarkStart w:id="81" w:name="h.zicbhxhjpqgg" w:colFirst="0" w:colLast="0"/>
+      <w:bookmarkEnd w:id="81"/>
       <w:r>
         <w:t>Diagramme de séquence système</w:t>
       </w:r>
@@ -12785,7 +12783,7 @@
       <w:r>
         <w:rPr>
           <w:noProof/>
-          <w:lang w:val="fr-FR"/>
+          <w:lang w:eastAsia="ja-JP"/>
         </w:rPr>
         <w:drawing>
           <wp:inline distT="114300" distB="114300" distL="114300" distR="114300" wp14:anchorId="3DAA958A" wp14:editId="5437A3CD">
@@ -12837,9 +12835,9 @@
         <w:ind w:hanging="576"/>
         <w:contextualSpacing/>
       </w:pPr>
-      <w:bookmarkStart w:id="81" w:name="h.o3d2wldei7lj" w:colFirst="0" w:colLast="0"/>
-      <w:bookmarkStart w:id="82" w:name="_Toc416726790"/>
-      <w:bookmarkEnd w:id="81"/>
+      <w:bookmarkStart w:id="82" w:name="h.o3d2wldei7lj" w:colFirst="0" w:colLast="0"/>
+      <w:bookmarkStart w:id="83" w:name="_Toc416726790"/>
+      <w:bookmarkEnd w:id="82"/>
       <w:r>
         <w:lastRenderedPageBreak/>
         <w:t>Tableau</w:t>
@@ -12850,7 +12848,7 @@
       <w:r>
         <w:t xml:space="preserve"> Exigences fonctionnelles et non fonctionnelles</w:t>
       </w:r>
-      <w:bookmarkEnd w:id="82"/>
+      <w:bookmarkEnd w:id="83"/>
     </w:p>
     <w:p/>
     <w:tbl>
@@ -14363,15 +14361,15 @@
         <w:pStyle w:val="Titre1"/>
         <w:ind w:left="0"/>
       </w:pPr>
-      <w:bookmarkStart w:id="83" w:name="h.dlpbbubgj6lf" w:colFirst="0" w:colLast="0"/>
-      <w:bookmarkEnd w:id="83"/>
+      <w:bookmarkStart w:id="84" w:name="h.dlpbbubgj6lf" w:colFirst="0" w:colLast="0"/>
+      <w:bookmarkEnd w:id="84"/>
     </w:p>
     <w:p>
       <w:r>
         <w:br w:type="page"/>
       </w:r>
-      <w:bookmarkStart w:id="84" w:name="h.6wdex45766c5" w:colFirst="0" w:colLast="0"/>
-      <w:bookmarkEnd w:id="84"/>
+      <w:bookmarkStart w:id="85" w:name="h.6wdex45766c5" w:colFirst="0" w:colLast="0"/>
+      <w:bookmarkEnd w:id="85"/>
     </w:p>
     <w:p>
       <w:pPr>
@@ -14385,10 +14383,10 @@
           <w:titlePg/>
         </w:sectPr>
       </w:pPr>
-      <w:bookmarkStart w:id="85" w:name="h.azj5wolqujfd" w:colFirst="0" w:colLast="0"/>
-      <w:bookmarkStart w:id="86" w:name="h.quitgtpbt4xc" w:colFirst="0" w:colLast="0"/>
-      <w:bookmarkEnd w:id="85"/>
+      <w:bookmarkStart w:id="86" w:name="h.azj5wolqujfd" w:colFirst="0" w:colLast="0"/>
+      <w:bookmarkStart w:id="87" w:name="h.quitgtpbt4xc" w:colFirst="0" w:colLast="0"/>
       <w:bookmarkEnd w:id="86"/>
+      <w:bookmarkEnd w:id="87"/>
     </w:p>
     <w:p>
       <w:pPr>
@@ -14399,14 +14397,14 @@
         </w:numPr>
         <w:contextualSpacing/>
       </w:pPr>
-      <w:bookmarkStart w:id="87" w:name="h.ohxmb348jp7i" w:colFirst="0" w:colLast="0"/>
-      <w:bookmarkStart w:id="88" w:name="_Toc416726791"/>
-      <w:bookmarkEnd w:id="87"/>
+      <w:bookmarkStart w:id="88" w:name="h.ohxmb348jp7i" w:colFirst="0" w:colLast="0"/>
+      <w:bookmarkStart w:id="89" w:name="_Toc416726791"/>
+      <w:bookmarkEnd w:id="88"/>
       <w:r>
         <w:lastRenderedPageBreak/>
         <w:t>Spécifications techniques</w:t>
       </w:r>
-      <w:bookmarkEnd w:id="88"/>
+      <w:bookmarkEnd w:id="89"/>
     </w:p>
     <w:p>
       <w:pPr>
@@ -14417,21 +14415,21 @@
         </w:numPr>
         <w:contextualSpacing/>
       </w:pPr>
-      <w:bookmarkStart w:id="89" w:name="_Toc416726792"/>
+      <w:bookmarkStart w:id="90" w:name="_Toc416726792"/>
       <w:r>
         <w:t>Diagramme de classe comple</w:t>
       </w:r>
       <w:r>
         <w:t>t</w:t>
       </w:r>
-      <w:bookmarkEnd w:id="89"/>
+      <w:bookmarkEnd w:id="90"/>
     </w:p>
     <w:p/>
     <w:p>
       <w:r>
         <w:rPr>
           <w:noProof/>
-          <w:lang w:val="fr-FR"/>
+          <w:lang w:eastAsia="ja-JP"/>
         </w:rPr>
         <w:drawing>
           <wp:anchor distT="0" distB="0" distL="114300" distR="114300" simplePos="0" relativeHeight="251663360" behindDoc="0" locked="0" layoutInCell="1" allowOverlap="1" wp14:anchorId="3AE3E152" wp14:editId="43D27397">
@@ -14486,7 +14484,7 @@
                         <a14:shadowObscured xmlns:a14="http://schemas.microsoft.com/office/drawing/2010/main"/>
                       </a:ext>
                       <a:ext uri="{FAA26D3D-D897-4be2-8F04-BA451C77F1D7}">
-                        <ma14:placeholderFlag xmlns:ma14="http://schemas.microsoft.com/office/mac/drawingml/2011/main"/>
+                        <ma14:placeholderFlag xmlns:ma14="http://schemas.microsoft.com/office/mac/drawingml/2011/main" xmlns:w="http://schemas.openxmlformats.org/wordprocessingml/2006/main" xmlns:w10="urn:schemas-microsoft-com:office:word" xmlns:v="urn:schemas-microsoft-com:vml" xmlns:o="urn:schemas-microsoft-com:office:office" xmlns:mv="urn:schemas-microsoft-com:mac:vml" xmlns:mo="http://schemas.microsoft.com/office/mac/office/2008/main" xmlns=""/>
                       </a:ext>
                     </a:extLst>
                   </pic:spPr>
@@ -14575,7 +14573,7 @@
       <w:r>
         <w:rPr>
           <w:noProof/>
-          <w:lang w:val="fr-FR"/>
+          <w:lang w:eastAsia="ja-JP"/>
         </w:rPr>
         <w:drawing>
           <wp:inline distT="0" distB="0" distL="0" distR="0" wp14:anchorId="6F387983" wp14:editId="649A9524">
@@ -14645,7 +14643,7 @@
       <w:r>
         <w:rPr>
           <w:noProof/>
-          <w:lang w:val="fr-FR"/>
+          <w:lang w:eastAsia="ja-JP"/>
         </w:rPr>
         <w:drawing>
           <wp:inline distT="0" distB="0" distL="0" distR="0" wp14:anchorId="43F4988E" wp14:editId="080FF9E3">
@@ -14738,7 +14736,7 @@
       <w:r>
         <w:rPr>
           <w:noProof/>
-          <w:lang w:val="fr-FR"/>
+          <w:lang w:eastAsia="ja-JP"/>
         </w:rPr>
         <w:drawing>
           <wp:inline distT="0" distB="0" distL="0" distR="0" wp14:anchorId="028A869E" wp14:editId="175B11E0">
@@ -14801,7 +14799,7 @@
       <w:r>
         <w:rPr>
           <w:noProof/>
-          <w:lang w:val="fr-FR"/>
+          <w:lang w:eastAsia="ja-JP"/>
         </w:rPr>
         <w:drawing>
           <wp:inline distT="0" distB="0" distL="0" distR="0" wp14:anchorId="1BC973E1" wp14:editId="0C3E52EC">
@@ -15616,7 +15614,7 @@
     <w:p/>
     <w:p>
       <w:pPr>
-        <w:pStyle w:val="Pardeliste"/>
+        <w:pStyle w:val="Paragraphedeliste"/>
         <w:keepNext/>
         <w:keepLines/>
         <w:numPr>
@@ -15635,7 +15633,7 @@
     </w:p>
     <w:p>
       <w:pPr>
-        <w:pStyle w:val="Pardeliste"/>
+        <w:pStyle w:val="Paragraphedeliste"/>
         <w:keepNext/>
         <w:keepLines/>
         <w:numPr>
@@ -15654,7 +15652,7 @@
     </w:p>
     <w:p>
       <w:pPr>
-        <w:pStyle w:val="Pardeliste"/>
+        <w:pStyle w:val="Paragraphedeliste"/>
         <w:keepNext/>
         <w:keepLines/>
         <w:numPr>
@@ -15673,7 +15671,7 @@
     </w:p>
     <w:p>
       <w:pPr>
-        <w:pStyle w:val="Pardeliste"/>
+        <w:pStyle w:val="Paragraphedeliste"/>
         <w:keepNext/>
         <w:keepLines/>
         <w:numPr>
@@ -15692,7 +15690,7 @@
     </w:p>
     <w:p>
       <w:pPr>
-        <w:pStyle w:val="Pardeliste"/>
+        <w:pStyle w:val="Paragraphedeliste"/>
         <w:keepNext/>
         <w:keepLines/>
         <w:numPr>
@@ -15711,7 +15709,7 @@
     </w:p>
     <w:p>
       <w:pPr>
-        <w:pStyle w:val="Pardeliste"/>
+        <w:pStyle w:val="Paragraphedeliste"/>
         <w:keepNext/>
         <w:keepLines/>
         <w:numPr>
@@ -16609,8 +16607,6 @@
             <w:r>
               <w:t>-</w:t>
             </w:r>
-            <w:bookmarkStart w:id="90" w:name="_GoBack"/>
-            <w:bookmarkEnd w:id="90"/>
           </w:p>
         </w:tc>
       </w:tr>
@@ -16630,7 +16626,7 @@
     </w:p>
     <w:p>
       <w:pPr>
-        <w:pStyle w:val="Pardeliste"/>
+        <w:pStyle w:val="Paragraphedeliste"/>
         <w:keepNext/>
         <w:keepLines/>
         <w:numPr>
@@ -16649,7 +16645,7 @@
     </w:p>
     <w:p>
       <w:pPr>
-        <w:pStyle w:val="Pardeliste"/>
+        <w:pStyle w:val="Paragraphedeliste"/>
         <w:keepNext/>
         <w:keepLines/>
         <w:numPr>
@@ -16668,7 +16664,7 @@
     </w:p>
     <w:p>
       <w:pPr>
-        <w:pStyle w:val="Pardeliste"/>
+        <w:pStyle w:val="Paragraphedeliste"/>
         <w:keepNext/>
         <w:keepLines/>
         <w:numPr>
@@ -16687,7 +16683,7 @@
     </w:p>
     <w:p>
       <w:pPr>
-        <w:pStyle w:val="Pardeliste"/>
+        <w:pStyle w:val="Paragraphedeliste"/>
         <w:keepNext/>
         <w:keepLines/>
         <w:numPr>
@@ -16706,7 +16702,7 @@
     </w:p>
     <w:p>
       <w:pPr>
-        <w:pStyle w:val="Pardeliste"/>
+        <w:pStyle w:val="Paragraphedeliste"/>
         <w:keepNext/>
         <w:keepLines/>
         <w:numPr>
@@ -17844,7 +17840,7 @@
     <w:p/>
     <w:p>
       <w:pPr>
-        <w:pStyle w:val="Pardeliste"/>
+        <w:pStyle w:val="Paragraphedeliste"/>
         <w:keepNext/>
         <w:keepLines/>
         <w:numPr>
@@ -17863,7 +17859,7 @@
     </w:p>
     <w:p>
       <w:pPr>
-        <w:pStyle w:val="Pardeliste"/>
+        <w:pStyle w:val="Paragraphedeliste"/>
         <w:keepNext/>
         <w:keepLines/>
         <w:numPr>
@@ -17882,7 +17878,7 @@
     </w:p>
     <w:p>
       <w:pPr>
-        <w:pStyle w:val="Pardeliste"/>
+        <w:pStyle w:val="Paragraphedeliste"/>
         <w:keepNext/>
         <w:keepLines/>
         <w:numPr>
@@ -17901,7 +17897,7 @@
     </w:p>
     <w:p>
       <w:pPr>
-        <w:pStyle w:val="Pardeliste"/>
+        <w:pStyle w:val="Paragraphedeliste"/>
         <w:keepNext/>
         <w:keepLines/>
         <w:numPr>
@@ -17920,7 +17916,7 @@
     </w:p>
     <w:p>
       <w:pPr>
-        <w:pStyle w:val="Pardeliste"/>
+        <w:pStyle w:val="Paragraphedeliste"/>
         <w:keepNext/>
         <w:keepLines/>
         <w:numPr>
@@ -17939,7 +17935,7 @@
     </w:p>
     <w:p>
       <w:pPr>
-        <w:pStyle w:val="Pardeliste"/>
+        <w:pStyle w:val="Paragraphedeliste"/>
         <w:keepNext/>
         <w:keepLines/>
         <w:numPr>
@@ -17958,7 +17954,7 @@
     </w:p>
     <w:p>
       <w:pPr>
-        <w:pStyle w:val="Pardeliste"/>
+        <w:pStyle w:val="Paragraphedeliste"/>
         <w:keepNext/>
         <w:keepLines/>
         <w:numPr>
@@ -18880,7 +18876,7 @@
 </file>
 
 <file path=word/endnotes.xml><?xml version="1.0" encoding="utf-8"?>
-<w:endnotes xmlns:wpc="http://schemas.microsoft.com/office/word/2010/wordprocessingCanvas" xmlns:mo="http://schemas.microsoft.com/office/mac/office/2008/main" xmlns:mc="http://schemas.openxmlformats.org/markup-compatibility/2006" xmlns:mv="urn:schemas-microsoft-com:mac:vml" xmlns:o="urn:schemas-microsoft-com:office:office" xmlns:r="http://schemas.openxmlformats.org/officeDocument/2006/relationships" xmlns:m="http://schemas.openxmlformats.org/officeDocument/2006/math" xmlns:v="urn:schemas-microsoft-com:vml" xmlns:wp14="http://schemas.microsoft.com/office/word/2010/wordprocessingDrawing" xmlns:wp="http://schemas.openxmlformats.org/drawingml/2006/wordprocessingDrawing" xmlns:w10="urn:schemas-microsoft-com:office:word" xmlns:w="http://schemas.openxmlformats.org/wordprocessingml/2006/main" xmlns:w14="http://schemas.microsoft.com/office/word/2010/wordml" xmlns:w15="http://schemas.microsoft.com/office/word/2012/wordml" xmlns:wpg="http://schemas.microsoft.com/office/word/2010/wordprocessingGroup" xmlns:wpi="http://schemas.microsoft.com/office/word/2010/wordprocessingInk" xmlns:wne="http://schemas.microsoft.com/office/word/2006/wordml" xmlns:wps="http://schemas.microsoft.com/office/word/2010/wordprocessingShape" mc:Ignorable="w14 w15 wp14">
+<w:endnotes xmlns:wpc="http://schemas.microsoft.com/office/word/2010/wordprocessingCanvas" xmlns:mc="http://schemas.openxmlformats.org/markup-compatibility/2006" xmlns:o="urn:schemas-microsoft-com:office:office" xmlns:r="http://schemas.openxmlformats.org/officeDocument/2006/relationships" xmlns:m="http://schemas.openxmlformats.org/officeDocument/2006/math" xmlns:v="urn:schemas-microsoft-com:vml" xmlns:wp14="http://schemas.microsoft.com/office/word/2010/wordprocessingDrawing" xmlns:wp="http://schemas.openxmlformats.org/drawingml/2006/wordprocessingDrawing" xmlns:w10="urn:schemas-microsoft-com:office:word" xmlns:w="http://schemas.openxmlformats.org/wordprocessingml/2006/main" xmlns:w14="http://schemas.microsoft.com/office/word/2010/wordml" xmlns:w15="http://schemas.microsoft.com/office/word/2012/wordml" xmlns:wpg="http://schemas.microsoft.com/office/word/2010/wordprocessingGroup" xmlns:wpi="http://schemas.microsoft.com/office/word/2010/wordprocessingInk" xmlns:wne="http://schemas.microsoft.com/office/word/2006/wordml" xmlns:wps="http://schemas.microsoft.com/office/word/2010/wordprocessingShape" mc:Ignorable="w14 w15 wp14">
   <w:endnote w:type="separator" w:id="-1">
     <w:p>
       <w:r>
@@ -18899,7 +18895,7 @@
 </file>
 
 <file path=word/footer1.xml><?xml version="1.0" encoding="utf-8"?>
-<w:ftr xmlns:wpc="http://schemas.microsoft.com/office/word/2010/wordprocessingCanvas" xmlns:mo="http://schemas.microsoft.com/office/mac/office/2008/main" xmlns:mc="http://schemas.openxmlformats.org/markup-compatibility/2006" xmlns:mv="urn:schemas-microsoft-com:mac:vml" xmlns:o="urn:schemas-microsoft-com:office:office" xmlns:r="http://schemas.openxmlformats.org/officeDocument/2006/relationships" xmlns:m="http://schemas.openxmlformats.org/officeDocument/2006/math" xmlns:v="urn:schemas-microsoft-com:vml" xmlns:wp14="http://schemas.microsoft.com/office/word/2010/wordprocessingDrawing" xmlns:wp="http://schemas.openxmlformats.org/drawingml/2006/wordprocessingDrawing" xmlns:w10="urn:schemas-microsoft-com:office:word" xmlns:w="http://schemas.openxmlformats.org/wordprocessingml/2006/main" xmlns:w14="http://schemas.microsoft.com/office/word/2010/wordml" xmlns:w15="http://schemas.microsoft.com/office/word/2012/wordml" xmlns:wpg="http://schemas.microsoft.com/office/word/2010/wordprocessingGroup" xmlns:wpi="http://schemas.microsoft.com/office/word/2010/wordprocessingInk" xmlns:wne="http://schemas.microsoft.com/office/word/2006/wordml" xmlns:wps="http://schemas.microsoft.com/office/word/2010/wordprocessingShape" mc:Ignorable="w14 w15 wp14">
+<w:ftr xmlns:wpc="http://schemas.microsoft.com/office/word/2010/wordprocessingCanvas" xmlns:mc="http://schemas.openxmlformats.org/markup-compatibility/2006" xmlns:o="urn:schemas-microsoft-com:office:office" xmlns:r="http://schemas.openxmlformats.org/officeDocument/2006/relationships" xmlns:m="http://schemas.openxmlformats.org/officeDocument/2006/math" xmlns:v="urn:schemas-microsoft-com:vml" xmlns:wp14="http://schemas.microsoft.com/office/word/2010/wordprocessingDrawing" xmlns:wp="http://schemas.openxmlformats.org/drawingml/2006/wordprocessingDrawing" xmlns:w10="urn:schemas-microsoft-com:office:word" xmlns:w="http://schemas.openxmlformats.org/wordprocessingml/2006/main" xmlns:w14="http://schemas.microsoft.com/office/word/2010/wordml" xmlns:w15="http://schemas.microsoft.com/office/word/2012/wordml" xmlns:wpg="http://schemas.microsoft.com/office/word/2010/wordprocessingGroup" xmlns:wpi="http://schemas.microsoft.com/office/word/2010/wordprocessingInk" xmlns:wne="http://schemas.microsoft.com/office/word/2006/wordml" xmlns:wps="http://schemas.microsoft.com/office/word/2010/wordprocessingShape" mc:Ignorable="w14 w15 wp14">
   <w:p>
     <w:pPr>
       <w:tabs>
@@ -18913,7 +18909,7 @@
 </file>
 
 <file path=word/footer2.xml><?xml version="1.0" encoding="utf-8"?>
-<w:ftr xmlns:wpc="http://schemas.microsoft.com/office/word/2010/wordprocessingCanvas" xmlns:mo="http://schemas.microsoft.com/office/mac/office/2008/main" xmlns:mc="http://schemas.openxmlformats.org/markup-compatibility/2006" xmlns:mv="urn:schemas-microsoft-com:mac:vml" xmlns:o="urn:schemas-microsoft-com:office:office" xmlns:r="http://schemas.openxmlformats.org/officeDocument/2006/relationships" xmlns:m="http://schemas.openxmlformats.org/officeDocument/2006/math" xmlns:v="urn:schemas-microsoft-com:vml" xmlns:wp14="http://schemas.microsoft.com/office/word/2010/wordprocessingDrawing" xmlns:wp="http://schemas.openxmlformats.org/drawingml/2006/wordprocessingDrawing" xmlns:w10="urn:schemas-microsoft-com:office:word" xmlns:w="http://schemas.openxmlformats.org/wordprocessingml/2006/main" xmlns:w14="http://schemas.microsoft.com/office/word/2010/wordml" xmlns:w15="http://schemas.microsoft.com/office/word/2012/wordml" xmlns:wpg="http://schemas.microsoft.com/office/word/2010/wordprocessingGroup" xmlns:wpi="http://schemas.microsoft.com/office/word/2010/wordprocessingInk" xmlns:wne="http://schemas.microsoft.com/office/word/2006/wordml" xmlns:wps="http://schemas.microsoft.com/office/word/2010/wordprocessingShape" mc:Ignorable="w14 w15 wp14">
+<w:ftr xmlns:wpc="http://schemas.microsoft.com/office/word/2010/wordprocessingCanvas" xmlns:mc="http://schemas.openxmlformats.org/markup-compatibility/2006" xmlns:o="urn:schemas-microsoft-com:office:office" xmlns:r="http://schemas.openxmlformats.org/officeDocument/2006/relationships" xmlns:m="http://schemas.openxmlformats.org/officeDocument/2006/math" xmlns:v="urn:schemas-microsoft-com:vml" xmlns:wp14="http://schemas.microsoft.com/office/word/2010/wordprocessingDrawing" xmlns:wp="http://schemas.openxmlformats.org/drawingml/2006/wordprocessingDrawing" xmlns:w10="urn:schemas-microsoft-com:office:word" xmlns:w="http://schemas.openxmlformats.org/wordprocessingml/2006/main" xmlns:w14="http://schemas.microsoft.com/office/word/2010/wordml" xmlns:w15="http://schemas.microsoft.com/office/word/2012/wordml" xmlns:wpg="http://schemas.microsoft.com/office/word/2010/wordprocessingGroup" xmlns:wpi="http://schemas.microsoft.com/office/word/2010/wordprocessingInk" xmlns:wne="http://schemas.microsoft.com/office/word/2006/wordml" xmlns:wps="http://schemas.microsoft.com/office/word/2010/wordprocessingShape" mc:Ignorable="w14 w15 wp14">
   <w:p>
     <w:pPr>
       <w:pStyle w:val="Pieddepage"/>
@@ -18934,7 +18930,7 @@
 </file>
 
 <file path=word/footer3.xml><?xml version="1.0" encoding="utf-8"?>
-<w:ftr xmlns:wpc="http://schemas.microsoft.com/office/word/2010/wordprocessingCanvas" xmlns:mo="http://schemas.microsoft.com/office/mac/office/2008/main" xmlns:mc="http://schemas.openxmlformats.org/markup-compatibility/2006" xmlns:mv="urn:schemas-microsoft-com:mac:vml" xmlns:o="urn:schemas-microsoft-com:office:office" xmlns:r="http://schemas.openxmlformats.org/officeDocument/2006/relationships" xmlns:m="http://schemas.openxmlformats.org/officeDocument/2006/math" xmlns:v="urn:schemas-microsoft-com:vml" xmlns:wp14="http://schemas.microsoft.com/office/word/2010/wordprocessingDrawing" xmlns:wp="http://schemas.openxmlformats.org/drawingml/2006/wordprocessingDrawing" xmlns:w10="urn:schemas-microsoft-com:office:word" xmlns:w="http://schemas.openxmlformats.org/wordprocessingml/2006/main" xmlns:w14="http://schemas.microsoft.com/office/word/2010/wordml" xmlns:w15="http://schemas.microsoft.com/office/word/2012/wordml" xmlns:wpg="http://schemas.microsoft.com/office/word/2010/wordprocessingGroup" xmlns:wpi="http://schemas.microsoft.com/office/word/2010/wordprocessingInk" xmlns:wne="http://schemas.microsoft.com/office/word/2006/wordml" xmlns:wps="http://schemas.microsoft.com/office/word/2010/wordprocessingShape" mc:Ignorable="w14 w15 wp14">
+<w:ftr xmlns:wpc="http://schemas.microsoft.com/office/word/2010/wordprocessingCanvas" xmlns:mc="http://schemas.openxmlformats.org/markup-compatibility/2006" xmlns:o="urn:schemas-microsoft-com:office:office" xmlns:r="http://schemas.openxmlformats.org/officeDocument/2006/relationships" xmlns:m="http://schemas.openxmlformats.org/officeDocument/2006/math" xmlns:v="urn:schemas-microsoft-com:vml" xmlns:wp14="http://schemas.microsoft.com/office/word/2010/wordprocessingDrawing" xmlns:wp="http://schemas.openxmlformats.org/drawingml/2006/wordprocessingDrawing" xmlns:w10="urn:schemas-microsoft-com:office:word" xmlns:w="http://schemas.openxmlformats.org/wordprocessingml/2006/main" xmlns:w14="http://schemas.microsoft.com/office/word/2010/wordml" xmlns:w15="http://schemas.microsoft.com/office/word/2012/wordml" xmlns:wpg="http://schemas.microsoft.com/office/word/2010/wordprocessingGroup" xmlns:wpi="http://schemas.microsoft.com/office/word/2010/wordprocessingInk" xmlns:wne="http://schemas.microsoft.com/office/word/2006/wordml" xmlns:wps="http://schemas.microsoft.com/office/word/2010/wordprocessingShape" mc:Ignorable="w14 w15 wp14">
   <w:sdt>
     <w:sdtPr>
       <w:id w:val="1959365318"/>
@@ -18943,6 +18939,7 @@
         <w:docPartUnique/>
       </w:docPartObj>
     </w:sdtPr>
+    <w:sdtEndPr/>
     <w:sdtContent>
       <w:p>
         <w:pPr>
@@ -18963,7 +18960,7 @@
             <w:noProof/>
             <w:lang w:val="fr-FR"/>
           </w:rPr>
-          <w:t>37</w:t>
+          <w:t>19</w:t>
         </w:r>
         <w:r>
           <w:fldChar w:fldCharType="end"/>
@@ -18975,7 +18972,7 @@
 </file>
 
 <file path=word/footer4.xml><?xml version="1.0" encoding="utf-8"?>
-<w:ftr xmlns:wpc="http://schemas.microsoft.com/office/word/2010/wordprocessingCanvas" xmlns:mo="http://schemas.microsoft.com/office/mac/office/2008/main" xmlns:mc="http://schemas.openxmlformats.org/markup-compatibility/2006" xmlns:mv="urn:schemas-microsoft-com:mac:vml" xmlns:o="urn:schemas-microsoft-com:office:office" xmlns:r="http://schemas.openxmlformats.org/officeDocument/2006/relationships" xmlns:m="http://schemas.openxmlformats.org/officeDocument/2006/math" xmlns:v="urn:schemas-microsoft-com:vml" xmlns:wp14="http://schemas.microsoft.com/office/word/2010/wordprocessingDrawing" xmlns:wp="http://schemas.openxmlformats.org/drawingml/2006/wordprocessingDrawing" xmlns:w10="urn:schemas-microsoft-com:office:word" xmlns:w="http://schemas.openxmlformats.org/wordprocessingml/2006/main" xmlns:w14="http://schemas.microsoft.com/office/word/2010/wordml" xmlns:w15="http://schemas.microsoft.com/office/word/2012/wordml" xmlns:wpg="http://schemas.microsoft.com/office/word/2010/wordprocessingGroup" xmlns:wpi="http://schemas.microsoft.com/office/word/2010/wordprocessingInk" xmlns:wne="http://schemas.microsoft.com/office/word/2006/wordml" xmlns:wps="http://schemas.microsoft.com/office/word/2010/wordprocessingShape" mc:Ignorable="w14 w15 wp14">
+<w:ftr xmlns:wpc="http://schemas.microsoft.com/office/word/2010/wordprocessingCanvas" xmlns:mc="http://schemas.openxmlformats.org/markup-compatibility/2006" xmlns:o="urn:schemas-microsoft-com:office:office" xmlns:r="http://schemas.openxmlformats.org/officeDocument/2006/relationships" xmlns:m="http://schemas.openxmlformats.org/officeDocument/2006/math" xmlns:v="urn:schemas-microsoft-com:vml" xmlns:wp14="http://schemas.microsoft.com/office/word/2010/wordprocessingDrawing" xmlns:wp="http://schemas.openxmlformats.org/drawingml/2006/wordprocessingDrawing" xmlns:w10="urn:schemas-microsoft-com:office:word" xmlns:w="http://schemas.openxmlformats.org/wordprocessingml/2006/main" xmlns:w14="http://schemas.microsoft.com/office/word/2010/wordml" xmlns:w15="http://schemas.microsoft.com/office/word/2012/wordml" xmlns:wpg="http://schemas.microsoft.com/office/word/2010/wordprocessingGroup" xmlns:wpi="http://schemas.microsoft.com/office/word/2010/wordprocessingInk" xmlns:wne="http://schemas.microsoft.com/office/word/2006/wordml" xmlns:wps="http://schemas.microsoft.com/office/word/2010/wordprocessingShape" mc:Ignorable="w14 w15 wp14">
   <w:sdt>
     <w:sdtPr>
       <w:id w:val="3786567"/>
@@ -18984,6 +18981,7 @@
         <w:docPartUnique/>
       </w:docPartObj>
     </w:sdtPr>
+    <w:sdtEndPr/>
     <w:sdtContent>
       <w:p>
         <w:pPr>
@@ -19004,7 +19002,7 @@
             <w:noProof/>
             <w:lang w:val="fr-FR"/>
           </w:rPr>
-          <w:t>31</w:t>
+          <w:t>1</w:t>
         </w:r>
         <w:r>
           <w:fldChar w:fldCharType="end"/>
@@ -19016,7 +19014,7 @@
 </file>
 
 <file path=word/footnotes.xml><?xml version="1.0" encoding="utf-8"?>
-<w:footnotes xmlns:wpc="http://schemas.microsoft.com/office/word/2010/wordprocessingCanvas" xmlns:mo="http://schemas.microsoft.com/office/mac/office/2008/main" xmlns:mc="http://schemas.openxmlformats.org/markup-compatibility/2006" xmlns:mv="urn:schemas-microsoft-com:mac:vml" xmlns:o="urn:schemas-microsoft-com:office:office" xmlns:r="http://schemas.openxmlformats.org/officeDocument/2006/relationships" xmlns:m="http://schemas.openxmlformats.org/officeDocument/2006/math" xmlns:v="urn:schemas-microsoft-com:vml" xmlns:wp14="http://schemas.microsoft.com/office/word/2010/wordprocessingDrawing" xmlns:wp="http://schemas.openxmlformats.org/drawingml/2006/wordprocessingDrawing" xmlns:w10="urn:schemas-microsoft-com:office:word" xmlns:w="http://schemas.openxmlformats.org/wordprocessingml/2006/main" xmlns:w14="http://schemas.microsoft.com/office/word/2010/wordml" xmlns:w15="http://schemas.microsoft.com/office/word/2012/wordml" xmlns:wpg="http://schemas.microsoft.com/office/word/2010/wordprocessingGroup" xmlns:wpi="http://schemas.microsoft.com/office/word/2010/wordprocessingInk" xmlns:wne="http://schemas.microsoft.com/office/word/2006/wordml" xmlns:wps="http://schemas.microsoft.com/office/word/2010/wordprocessingShape" mc:Ignorable="w14 w15 wp14">
+<w:footnotes xmlns:wpc="http://schemas.microsoft.com/office/word/2010/wordprocessingCanvas" xmlns:mc="http://schemas.openxmlformats.org/markup-compatibility/2006" xmlns:o="urn:schemas-microsoft-com:office:office" xmlns:r="http://schemas.openxmlformats.org/officeDocument/2006/relationships" xmlns:m="http://schemas.openxmlformats.org/officeDocument/2006/math" xmlns:v="urn:schemas-microsoft-com:vml" xmlns:wp14="http://schemas.microsoft.com/office/word/2010/wordprocessingDrawing" xmlns:wp="http://schemas.openxmlformats.org/drawingml/2006/wordprocessingDrawing" xmlns:w10="urn:schemas-microsoft-com:office:word" xmlns:w="http://schemas.openxmlformats.org/wordprocessingml/2006/main" xmlns:w14="http://schemas.microsoft.com/office/word/2010/wordml" xmlns:w15="http://schemas.microsoft.com/office/word/2012/wordml" xmlns:wpg="http://schemas.microsoft.com/office/word/2010/wordprocessingGroup" xmlns:wpi="http://schemas.microsoft.com/office/word/2010/wordprocessingInk" xmlns:wne="http://schemas.microsoft.com/office/word/2006/wordml" xmlns:wps="http://schemas.microsoft.com/office/word/2010/wordprocessingShape" mc:Ignorable="w14 w15 wp14">
   <w:footnote w:type="separator" w:id="-1">
     <w:p>
       <w:r>
@@ -19035,7 +19033,7 @@
 </file>
 
 <file path=word/header1.xml><?xml version="1.0" encoding="utf-8"?>
-<w:hdr xmlns:wpc="http://schemas.microsoft.com/office/word/2010/wordprocessingCanvas" xmlns:mo="http://schemas.microsoft.com/office/mac/office/2008/main" xmlns:mc="http://schemas.openxmlformats.org/markup-compatibility/2006" xmlns:mv="urn:schemas-microsoft-com:mac:vml" xmlns:o="urn:schemas-microsoft-com:office:office" xmlns:r="http://schemas.openxmlformats.org/officeDocument/2006/relationships" xmlns:m="http://schemas.openxmlformats.org/officeDocument/2006/math" xmlns:v="urn:schemas-microsoft-com:vml" xmlns:wp14="http://schemas.microsoft.com/office/word/2010/wordprocessingDrawing" xmlns:wp="http://schemas.openxmlformats.org/drawingml/2006/wordprocessingDrawing" xmlns:w10="urn:schemas-microsoft-com:office:word" xmlns:w="http://schemas.openxmlformats.org/wordprocessingml/2006/main" xmlns:w14="http://schemas.microsoft.com/office/word/2010/wordml" xmlns:w15="http://schemas.microsoft.com/office/word/2012/wordml" xmlns:wpg="http://schemas.microsoft.com/office/word/2010/wordprocessingGroup" xmlns:wpi="http://schemas.microsoft.com/office/word/2010/wordprocessingInk" xmlns:wne="http://schemas.microsoft.com/office/word/2006/wordml" xmlns:wps="http://schemas.microsoft.com/office/word/2010/wordprocessingShape" mc:Ignorable="w14 w15 wp14">
+<w:hdr xmlns:wpc="http://schemas.microsoft.com/office/word/2010/wordprocessingCanvas" xmlns:mc="http://schemas.openxmlformats.org/markup-compatibility/2006" xmlns:o="urn:schemas-microsoft-com:office:office" xmlns:r="http://schemas.openxmlformats.org/officeDocument/2006/relationships" xmlns:m="http://schemas.openxmlformats.org/officeDocument/2006/math" xmlns:v="urn:schemas-microsoft-com:vml" xmlns:wp14="http://schemas.microsoft.com/office/word/2010/wordprocessingDrawing" xmlns:wp="http://schemas.openxmlformats.org/drawingml/2006/wordprocessingDrawing" xmlns:w10="urn:schemas-microsoft-com:office:word" xmlns:w="http://schemas.openxmlformats.org/wordprocessingml/2006/main" xmlns:w14="http://schemas.microsoft.com/office/word/2010/wordml" xmlns:w15="http://schemas.microsoft.com/office/word/2012/wordml" xmlns:wpg="http://schemas.microsoft.com/office/word/2010/wordprocessingGroup" xmlns:wpi="http://schemas.microsoft.com/office/word/2010/wordprocessingInk" xmlns:wne="http://schemas.microsoft.com/office/word/2006/wordml" xmlns:wps="http://schemas.microsoft.com/office/word/2010/wordprocessingShape" mc:Ignorable="w14 w15 wp14">
   <w:p>
     <w:pPr>
       <w:tabs>
@@ -19053,7 +19051,7 @@
     <w:r>
       <w:rPr>
         <w:noProof/>
-        <w:lang w:val="fr-FR"/>
+        <w:lang w:eastAsia="ja-JP"/>
       </w:rPr>
       <w:drawing>
         <wp:anchor distT="0" distB="0" distL="114300" distR="114300" simplePos="0" relativeHeight="251656192" behindDoc="0" locked="0" layoutInCell="0" hidden="0" allowOverlap="0" wp14:anchorId="0532FBB7" wp14:editId="0FEF5E3F">
@@ -19102,7 +19100,7 @@
     <w:r>
       <w:rPr>
         <w:noProof/>
-        <w:lang w:val="fr-FR"/>
+        <w:lang w:eastAsia="ja-JP"/>
       </w:rPr>
       <w:drawing>
         <wp:anchor distT="0" distB="0" distL="114300" distR="114300" simplePos="0" relativeHeight="251658240" behindDoc="0" locked="0" layoutInCell="0" hidden="0" allowOverlap="0" wp14:anchorId="6CFF444A" wp14:editId="17EBCDEF">
@@ -19175,8 +19173,8 @@
 </file>
 
 <file path=word/numbering.xml><?xml version="1.0" encoding="utf-8"?>
-<w:numbering xmlns:wpc="http://schemas.microsoft.com/office/word/2010/wordprocessingCanvas" xmlns:mo="http://schemas.microsoft.com/office/mac/office/2008/main" xmlns:mc="http://schemas.openxmlformats.org/markup-compatibility/2006" xmlns:mv="urn:schemas-microsoft-com:mac:vml" xmlns:o="urn:schemas-microsoft-com:office:office" xmlns:r="http://schemas.openxmlformats.org/officeDocument/2006/relationships" xmlns:m="http://schemas.openxmlformats.org/officeDocument/2006/math" xmlns:v="urn:schemas-microsoft-com:vml" xmlns:wp14="http://schemas.microsoft.com/office/word/2010/wordprocessingDrawing" xmlns:wp="http://schemas.openxmlformats.org/drawingml/2006/wordprocessingDrawing" xmlns:w10="urn:schemas-microsoft-com:office:word" xmlns:w="http://schemas.openxmlformats.org/wordprocessingml/2006/main" xmlns:w14="http://schemas.microsoft.com/office/word/2010/wordml" xmlns:w15="http://schemas.microsoft.com/office/word/2012/wordml" xmlns:wpg="http://schemas.microsoft.com/office/word/2010/wordprocessingGroup" xmlns:wpi="http://schemas.microsoft.com/office/word/2010/wordprocessingInk" xmlns:wne="http://schemas.microsoft.com/office/word/2006/wordml" xmlns:wps="http://schemas.microsoft.com/office/word/2010/wordprocessingShape" mc:Ignorable="w14 w15 wp14">
-  <w:abstractNum w:abstractNumId="0">
+<w:numbering xmlns:wpc="http://schemas.microsoft.com/office/word/2010/wordprocessingCanvas" xmlns:mc="http://schemas.openxmlformats.org/markup-compatibility/2006" xmlns:o="urn:schemas-microsoft-com:office:office" xmlns:r="http://schemas.openxmlformats.org/officeDocument/2006/relationships" xmlns:m="http://schemas.openxmlformats.org/officeDocument/2006/math" xmlns:v="urn:schemas-microsoft-com:vml" xmlns:wp14="http://schemas.microsoft.com/office/word/2010/wordprocessingDrawing" xmlns:wp="http://schemas.openxmlformats.org/drawingml/2006/wordprocessingDrawing" xmlns:w10="urn:schemas-microsoft-com:office:word" xmlns:w="http://schemas.openxmlformats.org/wordprocessingml/2006/main" xmlns:w14="http://schemas.microsoft.com/office/word/2010/wordml" xmlns:w15="http://schemas.microsoft.com/office/word/2012/wordml" xmlns:wpg="http://schemas.microsoft.com/office/word/2010/wordprocessingGroup" xmlns:wpi="http://schemas.microsoft.com/office/word/2010/wordprocessingInk" xmlns:wne="http://schemas.microsoft.com/office/word/2006/wordml" xmlns:wps="http://schemas.microsoft.com/office/word/2010/wordprocessingShape" mc:Ignorable="w14 w15 wp14">
+  <w:abstractNum w:abstractNumId="0" w15:restartNumberingAfterBreak="0">
     <w:nsid w:val="00252CBF"/>
     <w:multiLevelType w:val="multilevel"/>
     <w:tmpl w:val="AA2A8998"/>
@@ -19289,7 +19287,7 @@
       </w:rPr>
     </w:lvl>
   </w:abstractNum>
-  <w:abstractNum w:abstractNumId="1">
+  <w:abstractNum w:abstractNumId="1" w15:restartNumberingAfterBreak="0">
     <w:nsid w:val="019E4AFB"/>
     <w:multiLevelType w:val="multilevel"/>
     <w:tmpl w:val="C8424310"/>
@@ -19375,7 +19373,7 @@
       </w:pPr>
     </w:lvl>
   </w:abstractNum>
-  <w:abstractNum w:abstractNumId="2">
+  <w:abstractNum w:abstractNumId="2" w15:restartNumberingAfterBreak="0">
     <w:nsid w:val="0ECA0B08"/>
     <w:multiLevelType w:val="multilevel"/>
     <w:tmpl w:val="AE5EBA34"/>
@@ -19488,7 +19486,7 @@
       </w:rPr>
     </w:lvl>
   </w:abstractNum>
-  <w:abstractNum w:abstractNumId="3">
+  <w:abstractNum w:abstractNumId="3" w15:restartNumberingAfterBreak="0">
     <w:nsid w:val="0ED40E06"/>
     <w:multiLevelType w:val="multilevel"/>
     <w:tmpl w:val="40764F70"/>
@@ -19601,7 +19599,7 @@
       </w:rPr>
     </w:lvl>
   </w:abstractNum>
-  <w:abstractNum w:abstractNumId="4">
+  <w:abstractNum w:abstractNumId="4" w15:restartNumberingAfterBreak="0">
     <w:nsid w:val="11884C2C"/>
     <w:multiLevelType w:val="multilevel"/>
     <w:tmpl w:val="020E219A"/>
@@ -19714,7 +19712,7 @@
       </w:rPr>
     </w:lvl>
   </w:abstractNum>
-  <w:abstractNum w:abstractNumId="5">
+  <w:abstractNum w:abstractNumId="5" w15:restartNumberingAfterBreak="0">
     <w:nsid w:val="124A4D5E"/>
     <w:multiLevelType w:val="multilevel"/>
     <w:tmpl w:val="BCC0C64A"/>
@@ -19827,7 +19825,7 @@
       </w:rPr>
     </w:lvl>
   </w:abstractNum>
-  <w:abstractNum w:abstractNumId="6">
+  <w:abstractNum w:abstractNumId="6" w15:restartNumberingAfterBreak="0">
     <w:nsid w:val="12504B47"/>
     <w:multiLevelType w:val="multilevel"/>
     <w:tmpl w:val="4C54AC84"/>
@@ -19940,7 +19938,7 @@
       </w:pPr>
     </w:lvl>
   </w:abstractNum>
-  <w:abstractNum w:abstractNumId="7">
+  <w:abstractNum w:abstractNumId="7" w15:restartNumberingAfterBreak="0">
     <w:nsid w:val="13317CED"/>
     <w:multiLevelType w:val="multilevel"/>
     <w:tmpl w:val="D99E277C"/>
@@ -20053,7 +20051,7 @@
       </w:rPr>
     </w:lvl>
   </w:abstractNum>
-  <w:abstractNum w:abstractNumId="8">
+  <w:abstractNum w:abstractNumId="8" w15:restartNumberingAfterBreak="0">
     <w:nsid w:val="167E045F"/>
     <w:multiLevelType w:val="multilevel"/>
     <w:tmpl w:val="9F922432"/>
@@ -20139,7 +20137,7 @@
       </w:pPr>
     </w:lvl>
   </w:abstractNum>
-  <w:abstractNum w:abstractNumId="9">
+  <w:abstractNum w:abstractNumId="9" w15:restartNumberingAfterBreak="0">
     <w:nsid w:val="19FB6535"/>
     <w:multiLevelType w:val="multilevel"/>
     <w:tmpl w:val="C774528C"/>
@@ -20252,7 +20250,7 @@
       </w:rPr>
     </w:lvl>
   </w:abstractNum>
-  <w:abstractNum w:abstractNumId="10">
+  <w:abstractNum w:abstractNumId="10" w15:restartNumberingAfterBreak="0">
     <w:nsid w:val="1A013F59"/>
     <w:multiLevelType w:val="multilevel"/>
     <w:tmpl w:val="D9EEFFAC"/>
@@ -20365,7 +20363,7 @@
       </w:rPr>
     </w:lvl>
   </w:abstractNum>
-  <w:abstractNum w:abstractNumId="11">
+  <w:abstractNum w:abstractNumId="11" w15:restartNumberingAfterBreak="0">
     <w:nsid w:val="1C78522E"/>
     <w:multiLevelType w:val="multilevel"/>
     <w:tmpl w:val="CAB661A0"/>
@@ -20478,7 +20476,7 @@
       </w:rPr>
     </w:lvl>
   </w:abstractNum>
-  <w:abstractNum w:abstractNumId="12">
+  <w:abstractNum w:abstractNumId="12" w15:restartNumberingAfterBreak="0">
     <w:nsid w:val="1DDB0E94"/>
     <w:multiLevelType w:val="multilevel"/>
     <w:tmpl w:val="FC2CB1D6"/>
@@ -20591,7 +20589,7 @@
       </w:rPr>
     </w:lvl>
   </w:abstractNum>
-  <w:abstractNum w:abstractNumId="13">
+  <w:abstractNum w:abstractNumId="13" w15:restartNumberingAfterBreak="0">
     <w:nsid w:val="25A85453"/>
     <w:multiLevelType w:val="multilevel"/>
     <w:tmpl w:val="969090CA"/>
@@ -20704,7 +20702,7 @@
       </w:rPr>
     </w:lvl>
   </w:abstractNum>
-  <w:abstractNum w:abstractNumId="14">
+  <w:abstractNum w:abstractNumId="14" w15:restartNumberingAfterBreak="0">
     <w:nsid w:val="2FF80093"/>
     <w:multiLevelType w:val="multilevel"/>
     <w:tmpl w:val="81CE3090"/>
@@ -20817,7 +20815,7 @@
       </w:rPr>
     </w:lvl>
   </w:abstractNum>
-  <w:abstractNum w:abstractNumId="15">
+  <w:abstractNum w:abstractNumId="15" w15:restartNumberingAfterBreak="0">
     <w:nsid w:val="31B529EF"/>
     <w:multiLevelType w:val="multilevel"/>
     <w:tmpl w:val="D11CCA5C"/>
@@ -20930,7 +20928,7 @@
       </w:rPr>
     </w:lvl>
   </w:abstractNum>
-  <w:abstractNum w:abstractNumId="16">
+  <w:abstractNum w:abstractNumId="16" w15:restartNumberingAfterBreak="0">
     <w:nsid w:val="3280208C"/>
     <w:multiLevelType w:val="multilevel"/>
     <w:tmpl w:val="A9883E72"/>
@@ -21043,7 +21041,7 @@
       </w:rPr>
     </w:lvl>
   </w:abstractNum>
-  <w:abstractNum w:abstractNumId="17">
+  <w:abstractNum w:abstractNumId="17" w15:restartNumberingAfterBreak="0">
     <w:nsid w:val="346E2379"/>
     <w:multiLevelType w:val="multilevel"/>
     <w:tmpl w:val="3F6C5E5C"/>
@@ -21156,7 +21154,7 @@
       </w:rPr>
     </w:lvl>
   </w:abstractNum>
-  <w:abstractNum w:abstractNumId="18">
+  <w:abstractNum w:abstractNumId="18" w15:restartNumberingAfterBreak="0">
     <w:nsid w:val="3CAE2215"/>
     <w:multiLevelType w:val="multilevel"/>
     <w:tmpl w:val="76B8E7DC"/>
@@ -21269,7 +21267,7 @@
       </w:rPr>
     </w:lvl>
   </w:abstractNum>
-  <w:abstractNum w:abstractNumId="19">
+  <w:abstractNum w:abstractNumId="19" w15:restartNumberingAfterBreak="0">
     <w:nsid w:val="41453BC5"/>
     <w:multiLevelType w:val="multilevel"/>
     <w:tmpl w:val="67B03FC8"/>
@@ -21382,7 +21380,7 @@
       </w:rPr>
     </w:lvl>
   </w:abstractNum>
-  <w:abstractNum w:abstractNumId="20">
+  <w:abstractNum w:abstractNumId="20" w15:restartNumberingAfterBreak="0">
     <w:nsid w:val="49E92996"/>
     <w:multiLevelType w:val="multilevel"/>
     <w:tmpl w:val="3A682194"/>
@@ -21495,7 +21493,7 @@
       </w:rPr>
     </w:lvl>
   </w:abstractNum>
-  <w:abstractNum w:abstractNumId="21">
+  <w:abstractNum w:abstractNumId="21" w15:restartNumberingAfterBreak="0">
     <w:nsid w:val="5533455F"/>
     <w:multiLevelType w:val="multilevel"/>
     <w:tmpl w:val="3222B458"/>
@@ -21608,7 +21606,7 @@
       </w:rPr>
     </w:lvl>
   </w:abstractNum>
-  <w:abstractNum w:abstractNumId="22">
+  <w:abstractNum w:abstractNumId="22" w15:restartNumberingAfterBreak="0">
     <w:nsid w:val="56925631"/>
     <w:multiLevelType w:val="multilevel"/>
     <w:tmpl w:val="C8424310"/>
@@ -21694,7 +21692,7 @@
       </w:pPr>
     </w:lvl>
   </w:abstractNum>
-  <w:abstractNum w:abstractNumId="23">
+  <w:abstractNum w:abstractNumId="23" w15:restartNumberingAfterBreak="0">
     <w:nsid w:val="5C0B4CC6"/>
     <w:multiLevelType w:val="multilevel"/>
     <w:tmpl w:val="C8424310"/>
@@ -21780,7 +21778,7 @@
       </w:pPr>
     </w:lvl>
   </w:abstractNum>
-  <w:abstractNum w:abstractNumId="24">
+  <w:abstractNum w:abstractNumId="24" w15:restartNumberingAfterBreak="0">
     <w:nsid w:val="5C0B55CE"/>
     <w:multiLevelType w:val="multilevel"/>
     <w:tmpl w:val="F2869B46"/>
@@ -21893,7 +21891,7 @@
       </w:rPr>
     </w:lvl>
   </w:abstractNum>
-  <w:abstractNum w:abstractNumId="25">
+  <w:abstractNum w:abstractNumId="25" w15:restartNumberingAfterBreak="0">
     <w:nsid w:val="5F767337"/>
     <w:multiLevelType w:val="multilevel"/>
     <w:tmpl w:val="C8424310"/>
@@ -21979,7 +21977,7 @@
       </w:pPr>
     </w:lvl>
   </w:abstractNum>
-  <w:abstractNum w:abstractNumId="26">
+  <w:abstractNum w:abstractNumId="26" w15:restartNumberingAfterBreak="0">
     <w:nsid w:val="618A37C8"/>
     <w:multiLevelType w:val="multilevel"/>
     <w:tmpl w:val="8A30E5DA"/>
@@ -22092,7 +22090,7 @@
       </w:rPr>
     </w:lvl>
   </w:abstractNum>
-  <w:abstractNum w:abstractNumId="27">
+  <w:abstractNum w:abstractNumId="27" w15:restartNumberingAfterBreak="0">
     <w:nsid w:val="69BB76F0"/>
     <w:multiLevelType w:val="multilevel"/>
     <w:tmpl w:val="6B422E36"/>
@@ -22205,7 +22203,7 @@
       </w:rPr>
     </w:lvl>
   </w:abstractNum>
-  <w:abstractNum w:abstractNumId="28">
+  <w:abstractNum w:abstractNumId="28" w15:restartNumberingAfterBreak="0">
     <w:nsid w:val="6EE924ED"/>
     <w:multiLevelType w:val="multilevel"/>
     <w:tmpl w:val="9048B312"/>
@@ -22318,7 +22316,7 @@
       </w:rPr>
     </w:lvl>
   </w:abstractNum>
-  <w:abstractNum w:abstractNumId="29">
+  <w:abstractNum w:abstractNumId="29" w15:restartNumberingAfterBreak="0">
     <w:nsid w:val="6FDA5DBF"/>
     <w:multiLevelType w:val="multilevel"/>
     <w:tmpl w:val="47864430"/>
@@ -22431,7 +22429,7 @@
       </w:rPr>
     </w:lvl>
   </w:abstractNum>
-  <w:abstractNum w:abstractNumId="30">
+  <w:abstractNum w:abstractNumId="30" w15:restartNumberingAfterBreak="0">
     <w:nsid w:val="72AA3F55"/>
     <w:multiLevelType w:val="multilevel"/>
     <w:tmpl w:val="A19A0B34"/>
@@ -22544,7 +22542,7 @@
       </w:rPr>
     </w:lvl>
   </w:abstractNum>
-  <w:abstractNum w:abstractNumId="31">
+  <w:abstractNum w:abstractNumId="31" w15:restartNumberingAfterBreak="0">
     <w:nsid w:val="7759647A"/>
     <w:multiLevelType w:val="multilevel"/>
     <w:tmpl w:val="C8424310"/>
@@ -22630,7 +22628,7 @@
       </w:pPr>
     </w:lvl>
   </w:abstractNum>
-  <w:abstractNum w:abstractNumId="32">
+  <w:abstractNum w:abstractNumId="32" w15:restartNumberingAfterBreak="0">
     <w:nsid w:val="7AD80914"/>
     <w:multiLevelType w:val="multilevel"/>
     <w:tmpl w:val="E6084E90"/>
@@ -22743,7 +22741,7 @@
       </w:pPr>
     </w:lvl>
   </w:abstractNum>
-  <w:abstractNum w:abstractNumId="33">
+  <w:abstractNum w:abstractNumId="33" w15:restartNumberingAfterBreak="0">
     <w:nsid w:val="7CCB3CD0"/>
     <w:multiLevelType w:val="hybridMultilevel"/>
     <w:tmpl w:val="87B467EC"/>
@@ -22829,7 +22827,7 @@
       </w:pPr>
     </w:lvl>
   </w:abstractNum>
-  <w:abstractNum w:abstractNumId="34">
+  <w:abstractNum w:abstractNumId="34" w15:restartNumberingAfterBreak="0">
     <w:nsid w:val="7DE16493"/>
     <w:multiLevelType w:val="multilevel"/>
     <w:tmpl w:val="2A9AB116"/>
@@ -23067,7 +23065,7 @@
       </w:pPr>
     </w:pPrDefault>
   </w:docDefaults>
-  <w:latentStyles w:defLockedState="0" w:defUIPriority="99" w:defSemiHidden="0" w:defUnhideWhenUsed="0" w:defQFormat="0" w:count="380">
+  <w:latentStyles w:defLockedState="0" w:defUIPriority="99" w:defSemiHidden="0" w:defUnhideWhenUsed="0" w:defQFormat="0" w:count="371">
     <w:lsdException w:name="Normal" w:uiPriority="0" w:qFormat="1"/>
     <w:lsdException w:name="heading 1" w:uiPriority="0" w:qFormat="1"/>
     <w:lsdException w:name="heading 2" w:semiHidden="1" w:uiPriority="0" w:unhideWhenUsed="1" w:qFormat="1"/>
@@ -23674,9 +23672,7 @@
       <w:tblStyleRowBandSize w:val="1"/>
       <w:tblStyleColBandSize w:val="1"/>
       <w:tblCellMar>
-        <w:top w:w="0" w:type="dxa"/>
         <w:left w:w="115" w:type="dxa"/>
-        <w:bottom w:w="0" w:type="dxa"/>
         <w:right w:w="115" w:type="dxa"/>
       </w:tblCellMar>
     </w:tblPr>
@@ -23760,12 +23756,6 @@
     <w:tblPr>
       <w:tblStyleRowBandSize w:val="1"/>
       <w:tblStyleColBandSize w:val="1"/>
-      <w:tblCellMar>
-        <w:top w:w="0" w:type="dxa"/>
-        <w:left w:w="0" w:type="dxa"/>
-        <w:bottom w:w="0" w:type="dxa"/>
-        <w:right w:w="0" w:type="dxa"/>
-      </w:tblCellMar>
     </w:tblPr>
   </w:style>
   <w:style w:type="table" w:customStyle="1" w:styleId="a2">
@@ -23773,12 +23763,6 @@
     <w:tblPr>
       <w:tblStyleRowBandSize w:val="1"/>
       <w:tblStyleColBandSize w:val="1"/>
-      <w:tblCellMar>
-        <w:top w:w="0" w:type="dxa"/>
-        <w:left w:w="0" w:type="dxa"/>
-        <w:bottom w:w="0" w:type="dxa"/>
-        <w:right w:w="0" w:type="dxa"/>
-      </w:tblCellMar>
     </w:tblPr>
   </w:style>
   <w:style w:type="table" w:customStyle="1" w:styleId="a3">
@@ -23787,9 +23771,7 @@
       <w:tblStyleRowBandSize w:val="1"/>
       <w:tblStyleColBandSize w:val="1"/>
       <w:tblCellMar>
-        <w:top w:w="0" w:type="dxa"/>
         <w:left w:w="115" w:type="dxa"/>
-        <w:bottom w:w="0" w:type="dxa"/>
         <w:right w:w="115" w:type="dxa"/>
       </w:tblCellMar>
     </w:tblPr>
@@ -23800,9 +23782,7 @@
       <w:tblStyleRowBandSize w:val="1"/>
       <w:tblStyleColBandSize w:val="1"/>
       <w:tblCellMar>
-        <w:top w:w="0" w:type="dxa"/>
         <w:left w:w="115" w:type="dxa"/>
-        <w:bottom w:w="0" w:type="dxa"/>
         <w:right w:w="115" w:type="dxa"/>
       </w:tblCellMar>
     </w:tblPr>
@@ -23813,9 +23793,7 @@
       <w:tblStyleRowBandSize w:val="1"/>
       <w:tblStyleColBandSize w:val="1"/>
       <w:tblCellMar>
-        <w:top w:w="0" w:type="dxa"/>
         <w:left w:w="115" w:type="dxa"/>
-        <w:bottom w:w="0" w:type="dxa"/>
         <w:right w:w="115" w:type="dxa"/>
       </w:tblCellMar>
     </w:tblPr>
@@ -23826,9 +23804,7 @@
       <w:tblStyleRowBandSize w:val="1"/>
       <w:tblStyleColBandSize w:val="1"/>
       <w:tblCellMar>
-        <w:top w:w="0" w:type="dxa"/>
         <w:left w:w="115" w:type="dxa"/>
-        <w:bottom w:w="0" w:type="dxa"/>
         <w:right w:w="115" w:type="dxa"/>
       </w:tblCellMar>
     </w:tblPr>
@@ -23839,9 +23815,7 @@
       <w:tblStyleRowBandSize w:val="1"/>
       <w:tblStyleColBandSize w:val="1"/>
       <w:tblCellMar>
-        <w:top w:w="0" w:type="dxa"/>
         <w:left w:w="115" w:type="dxa"/>
-        <w:bottom w:w="0" w:type="dxa"/>
         <w:right w:w="115" w:type="dxa"/>
       </w:tblCellMar>
     </w:tblPr>
@@ -23852,9 +23826,7 @@
       <w:tblStyleRowBandSize w:val="1"/>
       <w:tblStyleColBandSize w:val="1"/>
       <w:tblCellMar>
-        <w:top w:w="0" w:type="dxa"/>
         <w:left w:w="115" w:type="dxa"/>
-        <w:bottom w:w="0" w:type="dxa"/>
         <w:right w:w="115" w:type="dxa"/>
       </w:tblCellMar>
     </w:tblPr>
@@ -23865,9 +23837,7 @@
       <w:tblStyleRowBandSize w:val="1"/>
       <w:tblStyleColBandSize w:val="1"/>
       <w:tblCellMar>
-        <w:top w:w="0" w:type="dxa"/>
         <w:left w:w="115" w:type="dxa"/>
-        <w:bottom w:w="0" w:type="dxa"/>
         <w:right w:w="115" w:type="dxa"/>
       </w:tblCellMar>
     </w:tblPr>
@@ -23878,9 +23848,7 @@
       <w:tblStyleRowBandSize w:val="1"/>
       <w:tblStyleColBandSize w:val="1"/>
       <w:tblCellMar>
-        <w:top w:w="0" w:type="dxa"/>
         <w:left w:w="115" w:type="dxa"/>
-        <w:bottom w:w="0" w:type="dxa"/>
         <w:right w:w="115" w:type="dxa"/>
       </w:tblCellMar>
     </w:tblPr>
@@ -23891,9 +23859,7 @@
       <w:tblStyleRowBandSize w:val="1"/>
       <w:tblStyleColBandSize w:val="1"/>
       <w:tblCellMar>
-        <w:top w:w="0" w:type="dxa"/>
         <w:left w:w="115" w:type="dxa"/>
-        <w:bottom w:w="0" w:type="dxa"/>
         <w:right w:w="115" w:type="dxa"/>
       </w:tblCellMar>
     </w:tblPr>
@@ -23904,9 +23870,7 @@
       <w:tblStyleRowBandSize w:val="1"/>
       <w:tblStyleColBandSize w:val="1"/>
       <w:tblCellMar>
-        <w:top w:w="0" w:type="dxa"/>
         <w:left w:w="115" w:type="dxa"/>
-        <w:bottom w:w="0" w:type="dxa"/>
         <w:right w:w="115" w:type="dxa"/>
       </w:tblCellMar>
     </w:tblPr>
@@ -23917,9 +23881,7 @@
       <w:tblStyleRowBandSize w:val="1"/>
       <w:tblStyleColBandSize w:val="1"/>
       <w:tblCellMar>
-        <w:top w:w="0" w:type="dxa"/>
         <w:left w:w="115" w:type="dxa"/>
-        <w:bottom w:w="0" w:type="dxa"/>
         <w:right w:w="115" w:type="dxa"/>
       </w:tblCellMar>
     </w:tblPr>
@@ -23930,9 +23892,7 @@
       <w:tblStyleRowBandSize w:val="1"/>
       <w:tblStyleColBandSize w:val="1"/>
       <w:tblCellMar>
-        <w:top w:w="0" w:type="dxa"/>
         <w:left w:w="115" w:type="dxa"/>
-        <w:bottom w:w="0" w:type="dxa"/>
         <w:right w:w="115" w:type="dxa"/>
       </w:tblCellMar>
     </w:tblPr>
@@ -23943,9 +23903,7 @@
       <w:tblStyleRowBandSize w:val="1"/>
       <w:tblStyleColBandSize w:val="1"/>
       <w:tblCellMar>
-        <w:top w:w="0" w:type="dxa"/>
         <w:left w:w="115" w:type="dxa"/>
-        <w:bottom w:w="0" w:type="dxa"/>
         <w:right w:w="115" w:type="dxa"/>
       </w:tblCellMar>
     </w:tblPr>
@@ -23956,9 +23914,7 @@
       <w:tblStyleRowBandSize w:val="1"/>
       <w:tblStyleColBandSize w:val="1"/>
       <w:tblCellMar>
-        <w:top w:w="0" w:type="dxa"/>
         <w:left w:w="115" w:type="dxa"/>
-        <w:bottom w:w="0" w:type="dxa"/>
         <w:right w:w="115" w:type="dxa"/>
       </w:tblCellMar>
     </w:tblPr>
@@ -23969,9 +23925,7 @@
       <w:tblStyleRowBandSize w:val="1"/>
       <w:tblStyleColBandSize w:val="1"/>
       <w:tblCellMar>
-        <w:top w:w="0" w:type="dxa"/>
         <w:left w:w="115" w:type="dxa"/>
-        <w:bottom w:w="0" w:type="dxa"/>
         <w:right w:w="115" w:type="dxa"/>
       </w:tblCellMar>
     </w:tblPr>
@@ -23982,9 +23936,7 @@
       <w:tblStyleRowBandSize w:val="1"/>
       <w:tblStyleColBandSize w:val="1"/>
       <w:tblCellMar>
-        <w:top w:w="0" w:type="dxa"/>
         <w:left w:w="115" w:type="dxa"/>
-        <w:bottom w:w="0" w:type="dxa"/>
         <w:right w:w="115" w:type="dxa"/>
       </w:tblCellMar>
     </w:tblPr>
@@ -23995,9 +23947,7 @@
       <w:tblStyleRowBandSize w:val="1"/>
       <w:tblStyleColBandSize w:val="1"/>
       <w:tblCellMar>
-        <w:top w:w="0" w:type="dxa"/>
         <w:left w:w="115" w:type="dxa"/>
-        <w:bottom w:w="0" w:type="dxa"/>
         <w:right w:w="115" w:type="dxa"/>
       </w:tblCellMar>
     </w:tblPr>
@@ -24008,9 +23958,7 @@
       <w:tblStyleRowBandSize w:val="1"/>
       <w:tblStyleColBandSize w:val="1"/>
       <w:tblCellMar>
-        <w:top w:w="0" w:type="dxa"/>
         <w:left w:w="115" w:type="dxa"/>
-        <w:bottom w:w="0" w:type="dxa"/>
         <w:right w:w="115" w:type="dxa"/>
       </w:tblCellMar>
     </w:tblPr>
@@ -24021,9 +23969,7 @@
       <w:tblStyleRowBandSize w:val="1"/>
       <w:tblStyleColBandSize w:val="1"/>
       <w:tblCellMar>
-        <w:top w:w="0" w:type="dxa"/>
         <w:left w:w="115" w:type="dxa"/>
-        <w:bottom w:w="0" w:type="dxa"/>
         <w:right w:w="115" w:type="dxa"/>
       </w:tblCellMar>
     </w:tblPr>
@@ -24034,9 +23980,7 @@
       <w:tblStyleRowBandSize w:val="1"/>
       <w:tblStyleColBandSize w:val="1"/>
       <w:tblCellMar>
-        <w:top w:w="0" w:type="dxa"/>
         <w:left w:w="115" w:type="dxa"/>
-        <w:bottom w:w="0" w:type="dxa"/>
         <w:right w:w="115" w:type="dxa"/>
       </w:tblCellMar>
     </w:tblPr>
@@ -24047,9 +23991,7 @@
       <w:tblStyleRowBandSize w:val="1"/>
       <w:tblStyleColBandSize w:val="1"/>
       <w:tblCellMar>
-        <w:top w:w="0" w:type="dxa"/>
         <w:left w:w="115" w:type="dxa"/>
-        <w:bottom w:w="0" w:type="dxa"/>
         <w:right w:w="115" w:type="dxa"/>
       </w:tblCellMar>
     </w:tblPr>
@@ -24060,9 +24002,7 @@
       <w:tblStyleRowBandSize w:val="1"/>
       <w:tblStyleColBandSize w:val="1"/>
       <w:tblCellMar>
-        <w:top w:w="0" w:type="dxa"/>
         <w:left w:w="115" w:type="dxa"/>
-        <w:bottom w:w="0" w:type="dxa"/>
         <w:right w:w="115" w:type="dxa"/>
       </w:tblCellMar>
     </w:tblPr>
@@ -24073,9 +24013,7 @@
       <w:tblStyleRowBandSize w:val="1"/>
       <w:tblStyleColBandSize w:val="1"/>
       <w:tblCellMar>
-        <w:top w:w="0" w:type="dxa"/>
         <w:left w:w="115" w:type="dxa"/>
-        <w:bottom w:w="0" w:type="dxa"/>
         <w:right w:w="115" w:type="dxa"/>
       </w:tblCellMar>
     </w:tblPr>
@@ -24086,9 +24024,7 @@
       <w:tblStyleRowBandSize w:val="1"/>
       <w:tblStyleColBandSize w:val="1"/>
       <w:tblCellMar>
-        <w:top w:w="0" w:type="dxa"/>
         <w:left w:w="115" w:type="dxa"/>
-        <w:bottom w:w="0" w:type="dxa"/>
         <w:right w:w="115" w:type="dxa"/>
       </w:tblCellMar>
     </w:tblPr>
@@ -24099,9 +24035,7 @@
       <w:tblStyleRowBandSize w:val="1"/>
       <w:tblStyleColBandSize w:val="1"/>
       <w:tblCellMar>
-        <w:top w:w="0" w:type="dxa"/>
         <w:left w:w="115" w:type="dxa"/>
-        <w:bottom w:w="0" w:type="dxa"/>
         <w:right w:w="115" w:type="dxa"/>
       </w:tblCellMar>
     </w:tblPr>
@@ -24198,7 +24132,7 @@
       <w:u w:val="single"/>
     </w:rPr>
   </w:style>
-  <w:style w:type="paragraph" w:styleId="Pardeliste">
+  <w:style w:type="paragraph" w:styleId="Paragraphedeliste">
     <w:name w:val="List Paragraph"/>
     <w:basedOn w:val="Normal"/>
     <w:uiPriority w:val="34"/>
@@ -24291,7 +24225,6 @@
       <w:spacing w:after="0" w:line="240" w:lineRule="auto"/>
     </w:pPr>
     <w:tblPr>
-      <w:tblInd w:w="0" w:type="dxa"/>
       <w:tblBorders>
         <w:top w:val="single" w:sz="4" w:space="0" w:color="auto"/>
         <w:left w:val="single" w:sz="4" w:space="0" w:color="auto"/>
@@ -24300,12 +24233,6 @@
         <w:insideH w:val="single" w:sz="4" w:space="0" w:color="auto"/>
         <w:insideV w:val="single" w:sz="4" w:space="0" w:color="auto"/>
       </w:tblBorders>
-      <w:tblCellMar>
-        <w:top w:w="0" w:type="dxa"/>
-        <w:left w:w="108" w:type="dxa"/>
-        <w:bottom w:w="0" w:type="dxa"/>
-        <w:right w:w="108" w:type="dxa"/>
-      </w:tblCellMar>
     </w:tblPr>
     <w:tblStylePr w:type="firstRow">
       <w:rPr>
@@ -24587,7 +24514,7 @@
 </file>
 
 <file path=customXml/itemProps1.xml><?xml version="1.0" encoding="utf-8"?>
-<ds:datastoreItem xmlns:ds="http://schemas.openxmlformats.org/officeDocument/2006/customXml" ds:itemID="{574336F6-0C14-5D4E-B2E7-B496A66238F6}">
+<ds:datastoreItem xmlns:ds="http://schemas.openxmlformats.org/officeDocument/2006/customXml" ds:itemID="{E4A4B52B-5159-485F-9968-5E0FBFFFE7D2}">
   <ds:schemaRefs>
     <ds:schemaRef ds:uri="http://schemas.openxmlformats.org/officeDocument/2006/bibliography"/>
   </ds:schemaRefs>

</xml_diff>

<commit_message>
ajout du diagramme d'etat
</commit_message>
<xml_diff>
--- a/Administration/Specifications.docx
+++ b/Administration/Specifications.docx
@@ -1,6 +1,6 @@
 
 <file path=word/document.xml><?xml version="1.0" encoding="utf-8"?>
-<w:document xmlns:wpc="http://schemas.microsoft.com/office/word/2010/wordprocessingCanvas" xmlns:mc="http://schemas.openxmlformats.org/markup-compatibility/2006" xmlns:o="urn:schemas-microsoft-com:office:office" xmlns:r="http://schemas.openxmlformats.org/officeDocument/2006/relationships" xmlns:m="http://schemas.openxmlformats.org/officeDocument/2006/math" xmlns:v="urn:schemas-microsoft-com:vml" xmlns:wp14="http://schemas.microsoft.com/office/word/2010/wordprocessingDrawing" xmlns:wp="http://schemas.openxmlformats.org/drawingml/2006/wordprocessingDrawing" xmlns:w10="urn:schemas-microsoft-com:office:word" xmlns:w="http://schemas.openxmlformats.org/wordprocessingml/2006/main" xmlns:w14="http://schemas.microsoft.com/office/word/2010/wordml" xmlns:w15="http://schemas.microsoft.com/office/word/2012/wordml" xmlns:wpg="http://schemas.microsoft.com/office/word/2010/wordprocessingGroup" xmlns:wpi="http://schemas.microsoft.com/office/word/2010/wordprocessingInk" xmlns:wne="http://schemas.microsoft.com/office/word/2006/wordml" xmlns:wps="http://schemas.microsoft.com/office/word/2010/wordprocessingShape" mc:Ignorable="w14 w15 wp14">
+<w:document xmlns:wpc="http://schemas.microsoft.com/office/word/2010/wordprocessingCanvas" xmlns:mo="http://schemas.microsoft.com/office/mac/office/2008/main" xmlns:mc="http://schemas.openxmlformats.org/markup-compatibility/2006" xmlns:mv="urn:schemas-microsoft-com:mac:vml" xmlns:o="urn:schemas-microsoft-com:office:office" xmlns:r="http://schemas.openxmlformats.org/officeDocument/2006/relationships" xmlns:m="http://schemas.openxmlformats.org/officeDocument/2006/math" xmlns:v="urn:schemas-microsoft-com:vml" xmlns:wp14="http://schemas.microsoft.com/office/word/2010/wordprocessingDrawing" xmlns:wp="http://schemas.openxmlformats.org/drawingml/2006/wordprocessingDrawing" xmlns:w10="urn:schemas-microsoft-com:office:word" xmlns:w="http://schemas.openxmlformats.org/wordprocessingml/2006/main" xmlns:w14="http://schemas.microsoft.com/office/word/2010/wordml" xmlns:w15="http://schemas.microsoft.com/office/word/2012/wordml" xmlns:wpg="http://schemas.microsoft.com/office/word/2010/wordprocessingGroup" xmlns:wpi="http://schemas.microsoft.com/office/word/2010/wordprocessingInk" xmlns:wne="http://schemas.microsoft.com/office/word/2006/wordml" xmlns:wps="http://schemas.microsoft.com/office/word/2010/wordprocessingShape" mc:Ignorable="w14 w15 wp14">
   <w:background w:color="FFFFFF"/>
   <w:body>
     <w:p>
@@ -8,8 +8,6 @@
         <w:pStyle w:val="Titre"/>
         <w:jc w:val="center"/>
       </w:pPr>
-      <w:bookmarkStart w:id="0" w:name="_GoBack"/>
-      <w:bookmarkEnd w:id="0"/>
       <w:r>
         <w:t>Projet P2 DLM – Équipe 4</w:t>
       </w:r>
@@ -65,12 +63,12 @@
       <w:pPr>
         <w:jc w:val="center"/>
       </w:pPr>
-      <w:bookmarkStart w:id="1" w:name="h.gjdgxs" w:colFirst="0" w:colLast="0"/>
-      <w:bookmarkEnd w:id="1"/>
+      <w:bookmarkStart w:id="0" w:name="h.gjdgxs" w:colFirst="0" w:colLast="0"/>
+      <w:bookmarkEnd w:id="0"/>
       <w:r>
         <w:rPr>
           <w:noProof/>
-          <w:lang w:eastAsia="ja-JP"/>
+          <w:lang w:val="fr-FR"/>
         </w:rPr>
         <w:drawing>
           <wp:anchor distT="0" distB="0" distL="0" distR="0" simplePos="0" relativeHeight="251658240" behindDoc="0" locked="0" layoutInCell="0" hidden="0" allowOverlap="0" wp14:anchorId="58D59A83" wp14:editId="159586E8">
@@ -2388,13 +2386,13 @@
         </w:numPr>
         <w:contextualSpacing/>
       </w:pPr>
-      <w:bookmarkStart w:id="2" w:name="h.vjitn6e25lls" w:colFirst="0" w:colLast="0"/>
-      <w:bookmarkStart w:id="3" w:name="_Toc416726769"/>
-      <w:bookmarkEnd w:id="2"/>
+      <w:bookmarkStart w:id="1" w:name="h.vjitn6e25lls" w:colFirst="0" w:colLast="0"/>
+      <w:bookmarkStart w:id="2" w:name="_Toc416726769"/>
+      <w:bookmarkEnd w:id="1"/>
       <w:r>
         <w:t>Introduction</w:t>
       </w:r>
-      <w:bookmarkEnd w:id="3"/>
+      <w:bookmarkEnd w:id="2"/>
     </w:p>
     <w:p>
       <w:pPr>
@@ -2405,13 +2403,13 @@
         </w:numPr>
         <w:contextualSpacing/>
       </w:pPr>
-      <w:bookmarkStart w:id="4" w:name="h.6x0m9ugvc7mh" w:colFirst="0" w:colLast="0"/>
-      <w:bookmarkStart w:id="5" w:name="_Toc416726770"/>
-      <w:bookmarkEnd w:id="4"/>
+      <w:bookmarkStart w:id="3" w:name="h.6x0m9ugvc7mh" w:colFirst="0" w:colLast="0"/>
+      <w:bookmarkStart w:id="4" w:name="_Toc416726770"/>
+      <w:bookmarkEnd w:id="3"/>
       <w:r>
         <w:t>Descriptif du projet</w:t>
       </w:r>
-      <w:bookmarkEnd w:id="5"/>
+      <w:bookmarkEnd w:id="4"/>
     </w:p>
     <w:p>
       <w:r>
@@ -2427,13 +2425,13 @@
         </w:numPr>
         <w:contextualSpacing/>
       </w:pPr>
-      <w:bookmarkStart w:id="6" w:name="h.u814e2rrqvbr" w:colFirst="0" w:colLast="0"/>
-      <w:bookmarkStart w:id="7" w:name="_Toc416726771"/>
-      <w:bookmarkEnd w:id="6"/>
+      <w:bookmarkStart w:id="5" w:name="h.u814e2rrqvbr" w:colFirst="0" w:colLast="0"/>
+      <w:bookmarkStart w:id="6" w:name="_Toc416726771"/>
+      <w:bookmarkEnd w:id="5"/>
       <w:r>
         <w:t>Objectifs</w:t>
       </w:r>
-      <w:bookmarkEnd w:id="7"/>
+      <w:bookmarkEnd w:id="6"/>
     </w:p>
     <w:p>
       <w:r>
@@ -2463,13 +2461,13 @@
         </w:numPr>
         <w:contextualSpacing/>
       </w:pPr>
-      <w:bookmarkStart w:id="8" w:name="h.gtknala6epr8" w:colFirst="0" w:colLast="0"/>
-      <w:bookmarkStart w:id="9" w:name="_Toc416726772"/>
-      <w:bookmarkEnd w:id="8"/>
+      <w:bookmarkStart w:id="7" w:name="h.gtknala6epr8" w:colFirst="0" w:colLast="0"/>
+      <w:bookmarkStart w:id="8" w:name="_Toc416726772"/>
+      <w:bookmarkEnd w:id="7"/>
       <w:r>
         <w:t>Planning</w:t>
       </w:r>
-      <w:bookmarkEnd w:id="9"/>
+      <w:bookmarkEnd w:id="8"/>
     </w:p>
     <w:tbl>
       <w:tblPr>
@@ -3389,14 +3387,14 @@
         <w:ind w:hanging="432"/>
         <w:contextualSpacing/>
       </w:pPr>
-      <w:bookmarkStart w:id="10" w:name="h.3l6fd9saxx77" w:colFirst="0" w:colLast="0"/>
-      <w:bookmarkStart w:id="11" w:name="_Toc416726773"/>
-      <w:bookmarkEnd w:id="10"/>
+      <w:bookmarkStart w:id="9" w:name="h.3l6fd9saxx77" w:colFirst="0" w:colLast="0"/>
+      <w:bookmarkStart w:id="10" w:name="_Toc416726773"/>
+      <w:bookmarkEnd w:id="9"/>
       <w:r>
         <w:lastRenderedPageBreak/>
         <w:t>Spécifications des besoins</w:t>
       </w:r>
-      <w:bookmarkEnd w:id="11"/>
+      <w:bookmarkEnd w:id="10"/>
     </w:p>
     <w:p>
       <w:pPr>
@@ -3408,13 +3406,13 @@
         <w:ind w:hanging="576"/>
         <w:contextualSpacing/>
       </w:pPr>
-      <w:bookmarkStart w:id="12" w:name="h.ff7jkbcsklgh" w:colFirst="0" w:colLast="0"/>
-      <w:bookmarkStart w:id="13" w:name="_Toc416726774"/>
-      <w:bookmarkEnd w:id="12"/>
+      <w:bookmarkStart w:id="11" w:name="h.ff7jkbcsklgh" w:colFirst="0" w:colLast="0"/>
+      <w:bookmarkStart w:id="12" w:name="_Toc416726774"/>
+      <w:bookmarkEnd w:id="11"/>
       <w:r>
         <w:t>Besoins utilisateurs</w:t>
       </w:r>
-      <w:bookmarkEnd w:id="13"/>
+      <w:bookmarkEnd w:id="12"/>
     </w:p>
     <w:p>
       <w:pPr>
@@ -3425,13 +3423,13 @@
         </w:numPr>
         <w:contextualSpacing/>
       </w:pPr>
-      <w:bookmarkStart w:id="14" w:name="h.msl0t6e6vrks" w:colFirst="0" w:colLast="0"/>
-      <w:bookmarkStart w:id="15" w:name="_Toc416726775"/>
-      <w:bookmarkEnd w:id="14"/>
+      <w:bookmarkStart w:id="13" w:name="h.msl0t6e6vrks" w:colFirst="0" w:colLast="0"/>
+      <w:bookmarkStart w:id="14" w:name="_Toc416726775"/>
+      <w:bookmarkEnd w:id="13"/>
       <w:r>
         <w:t>Acteurs</w:t>
       </w:r>
-      <w:bookmarkEnd w:id="15"/>
+      <w:bookmarkEnd w:id="14"/>
     </w:p>
     <w:p>
       <w:pPr>
@@ -3456,13 +3454,13 @@
         </w:numPr>
         <w:contextualSpacing/>
       </w:pPr>
-      <w:bookmarkStart w:id="16" w:name="h.9a28012zqlkq" w:colFirst="0" w:colLast="0"/>
-      <w:bookmarkStart w:id="17" w:name="_Toc416726776"/>
-      <w:bookmarkEnd w:id="16"/>
+      <w:bookmarkStart w:id="15" w:name="h.9a28012zqlkq" w:colFirst="0" w:colLast="0"/>
+      <w:bookmarkStart w:id="16" w:name="_Toc416726776"/>
+      <w:bookmarkEnd w:id="15"/>
       <w:r>
         <w:t>Cas d’utilisations</w:t>
       </w:r>
-      <w:bookmarkEnd w:id="17"/>
+      <w:bookmarkEnd w:id="16"/>
     </w:p>
     <w:p>
       <w:pPr>
@@ -4341,14 +4339,14 @@
           <w:numId w:val="9"/>
         </w:numPr>
       </w:pPr>
-      <w:bookmarkStart w:id="18" w:name="h.9tkeeerl8502" w:colFirst="0" w:colLast="0"/>
-      <w:bookmarkStart w:id="19" w:name="_Toc416726777"/>
-      <w:bookmarkEnd w:id="18"/>
+      <w:bookmarkStart w:id="17" w:name="h.9tkeeerl8502" w:colFirst="0" w:colLast="0"/>
+      <w:bookmarkStart w:id="18" w:name="_Toc416726777"/>
+      <w:bookmarkEnd w:id="17"/>
       <w:r>
         <w:lastRenderedPageBreak/>
         <w:t>Scénarios</w:t>
       </w:r>
-      <w:bookmarkEnd w:id="19"/>
+      <w:bookmarkEnd w:id="18"/>
     </w:p>
     <w:p>
       <w:r>
@@ -4374,8 +4372,8 @@
         <w:pStyle w:val="Titre3"/>
         <w:ind w:left="0" w:firstLine="0"/>
       </w:pPr>
-      <w:bookmarkStart w:id="20" w:name="h.u8vsayqj20oo" w:colFirst="0" w:colLast="0"/>
-      <w:bookmarkEnd w:id="20"/>
+      <w:bookmarkStart w:id="19" w:name="h.u8vsayqj20oo" w:colFirst="0" w:colLast="0"/>
+      <w:bookmarkEnd w:id="19"/>
     </w:p>
     <w:p>
       <w:r>
@@ -4392,14 +4390,14 @@
         <w:ind w:hanging="720"/>
         <w:contextualSpacing/>
       </w:pPr>
-      <w:bookmarkStart w:id="21" w:name="h.4dyy7wt9wdw3" w:colFirst="0" w:colLast="0"/>
-      <w:bookmarkStart w:id="22" w:name="_Toc416726778"/>
-      <w:bookmarkEnd w:id="21"/>
+      <w:bookmarkStart w:id="20" w:name="h.4dyy7wt9wdw3" w:colFirst="0" w:colLast="0"/>
+      <w:bookmarkStart w:id="21" w:name="_Toc416726778"/>
+      <w:bookmarkEnd w:id="20"/>
       <w:r>
         <w:lastRenderedPageBreak/>
         <w:t>Ajouter un réservoir</w:t>
       </w:r>
-      <w:bookmarkEnd w:id="22"/>
+      <w:bookmarkEnd w:id="21"/>
     </w:p>
     <w:p>
       <w:pPr>
@@ -4409,8 +4407,8 @@
           <w:numId w:val="9"/>
         </w:numPr>
       </w:pPr>
-      <w:bookmarkStart w:id="23" w:name="h.t6b0q1bc4f0e" w:colFirst="0" w:colLast="0"/>
-      <w:bookmarkEnd w:id="23"/>
+      <w:bookmarkStart w:id="22" w:name="h.t6b0q1bc4f0e" w:colFirst="0" w:colLast="0"/>
+      <w:bookmarkEnd w:id="22"/>
       <w:r>
         <w:t>Description textuelle</w:t>
       </w:r>
@@ -5003,8 +5001,8 @@
           <w:i/>
         </w:rPr>
       </w:pPr>
-      <w:bookmarkStart w:id="24" w:name="h.c60umcs4koxv" w:colFirst="0" w:colLast="0"/>
-      <w:bookmarkEnd w:id="24"/>
+      <w:bookmarkStart w:id="23" w:name="h.c60umcs4koxv" w:colFirst="0" w:colLast="0"/>
+      <w:bookmarkEnd w:id="23"/>
     </w:p>
     <w:p>
       <w:r>
@@ -5032,7 +5030,7 @@
       <w:r>
         <w:rPr>
           <w:noProof/>
-          <w:lang w:eastAsia="ja-JP"/>
+          <w:lang w:val="fr-FR"/>
         </w:rPr>
         <w:drawing>
           <wp:inline distT="114300" distB="114300" distL="114300" distR="114300" wp14:anchorId="24653AAA" wp14:editId="5A885111">
@@ -5087,14 +5085,14 @@
         <w:ind w:hanging="720"/>
         <w:contextualSpacing/>
       </w:pPr>
-      <w:bookmarkStart w:id="25" w:name="h.rpok6z9e11cz" w:colFirst="0" w:colLast="0"/>
-      <w:bookmarkStart w:id="26" w:name="_Toc416726779"/>
-      <w:bookmarkEnd w:id="25"/>
+      <w:bookmarkStart w:id="24" w:name="h.rpok6z9e11cz" w:colFirst="0" w:colLast="0"/>
+      <w:bookmarkStart w:id="25" w:name="_Toc416726779"/>
+      <w:bookmarkEnd w:id="24"/>
       <w:r>
         <w:lastRenderedPageBreak/>
         <w:t>Modifier/configurer un réservoir</w:t>
       </w:r>
-      <w:bookmarkEnd w:id="26"/>
+      <w:bookmarkEnd w:id="25"/>
     </w:p>
     <w:p>
       <w:pPr>
@@ -5104,8 +5102,8 @@
           <w:numId w:val="9"/>
         </w:numPr>
       </w:pPr>
-      <w:bookmarkStart w:id="27" w:name="h.5avs5lrz8ndc" w:colFirst="0" w:colLast="0"/>
-      <w:bookmarkEnd w:id="27"/>
+      <w:bookmarkStart w:id="26" w:name="h.5avs5lrz8ndc" w:colFirst="0" w:colLast="0"/>
+      <w:bookmarkEnd w:id="26"/>
       <w:r>
         <w:t>Description textuelle</w:t>
       </w:r>
@@ -5716,8 +5714,8 @@
           <w:numId w:val="9"/>
         </w:numPr>
       </w:pPr>
-      <w:bookmarkStart w:id="28" w:name="h.99s6kk16i53j" w:colFirst="0" w:colLast="0"/>
-      <w:bookmarkEnd w:id="28"/>
+      <w:bookmarkStart w:id="27" w:name="h.99s6kk16i53j" w:colFirst="0" w:colLast="0"/>
+      <w:bookmarkEnd w:id="27"/>
       <w:r>
         <w:lastRenderedPageBreak/>
         <w:t>Diagramme de séquence système</w:t>
@@ -5730,7 +5728,7 @@
       <w:r>
         <w:rPr>
           <w:noProof/>
-          <w:lang w:eastAsia="ja-JP"/>
+          <w:lang w:val="fr-FR"/>
         </w:rPr>
         <w:drawing>
           <wp:inline distT="114300" distB="114300" distL="114300" distR="114300" wp14:anchorId="3A9AD3B1" wp14:editId="60B7F0F6">
@@ -5778,14 +5776,14 @@
         </w:numPr>
         <w:contextualSpacing/>
       </w:pPr>
-      <w:bookmarkStart w:id="29" w:name="h.z84zf8gn670k" w:colFirst="0" w:colLast="0"/>
-      <w:bookmarkStart w:id="30" w:name="_Toc416726780"/>
-      <w:bookmarkEnd w:id="29"/>
+      <w:bookmarkStart w:id="28" w:name="h.z84zf8gn670k" w:colFirst="0" w:colLast="0"/>
+      <w:bookmarkStart w:id="29" w:name="_Toc416726780"/>
+      <w:bookmarkEnd w:id="28"/>
       <w:r>
         <w:lastRenderedPageBreak/>
         <w:t>Supprimer un réservoir</w:t>
       </w:r>
-      <w:bookmarkEnd w:id="30"/>
+      <w:bookmarkEnd w:id="29"/>
     </w:p>
     <w:p>
       <w:pPr>
@@ -5796,8 +5794,8 @@
         </w:numPr>
         <w:contextualSpacing/>
       </w:pPr>
-      <w:bookmarkStart w:id="31" w:name="h.in83ky8lh4vk" w:colFirst="0" w:colLast="0"/>
-      <w:bookmarkEnd w:id="31"/>
+      <w:bookmarkStart w:id="30" w:name="h.in83ky8lh4vk" w:colFirst="0" w:colLast="0"/>
+      <w:bookmarkEnd w:id="30"/>
       <w:r>
         <w:t>Description textuelle</w:t>
       </w:r>
@@ -6354,8 +6352,8 @@
         </w:numPr>
         <w:contextualSpacing/>
       </w:pPr>
-      <w:bookmarkStart w:id="32" w:name="h.oo4fgrcx0cw3" w:colFirst="0" w:colLast="0"/>
-      <w:bookmarkEnd w:id="32"/>
+      <w:bookmarkStart w:id="31" w:name="h.oo4fgrcx0cw3" w:colFirst="0" w:colLast="0"/>
+      <w:bookmarkEnd w:id="31"/>
       <w:r>
         <w:lastRenderedPageBreak/>
         <w:t>Diagramme de séquence système</w:t>
@@ -6368,7 +6366,7 @@
       <w:r>
         <w:rPr>
           <w:noProof/>
-          <w:lang w:eastAsia="ja-JP"/>
+          <w:lang w:val="fr-FR"/>
         </w:rPr>
         <w:drawing>
           <wp:inline distT="114300" distB="114300" distL="114300" distR="114300" wp14:anchorId="0BA3E809" wp14:editId="2A094C81">
@@ -6421,14 +6419,14 @@
         </w:numPr>
         <w:contextualSpacing/>
       </w:pPr>
-      <w:bookmarkStart w:id="33" w:name="h.nrs8iignoqit" w:colFirst="0" w:colLast="0"/>
-      <w:bookmarkStart w:id="34" w:name="_Toc416726781"/>
-      <w:bookmarkEnd w:id="33"/>
+      <w:bookmarkStart w:id="32" w:name="h.nrs8iignoqit" w:colFirst="0" w:colLast="0"/>
+      <w:bookmarkStart w:id="33" w:name="_Toc416726781"/>
+      <w:bookmarkEnd w:id="32"/>
       <w:r>
         <w:lastRenderedPageBreak/>
         <w:t>Lancer la simulation</w:t>
       </w:r>
-      <w:bookmarkEnd w:id="34"/>
+      <w:bookmarkEnd w:id="33"/>
     </w:p>
     <w:p>
       <w:pPr>
@@ -6439,8 +6437,8 @@
         </w:numPr>
         <w:contextualSpacing/>
       </w:pPr>
-      <w:bookmarkStart w:id="35" w:name="h.fgwtf5gtxssy" w:colFirst="0" w:colLast="0"/>
-      <w:bookmarkEnd w:id="35"/>
+      <w:bookmarkStart w:id="34" w:name="h.fgwtf5gtxssy" w:colFirst="0" w:colLast="0"/>
+      <w:bookmarkEnd w:id="34"/>
       <w:r>
         <w:t>Description textuelle</w:t>
       </w:r>
@@ -7105,8 +7103,8 @@
         <w:pStyle w:val="Titre4"/>
         <w:ind w:left="0" w:firstLine="0"/>
       </w:pPr>
-      <w:bookmarkStart w:id="36" w:name="h.barwy4mdy24z" w:colFirst="0" w:colLast="0"/>
-      <w:bookmarkEnd w:id="36"/>
+      <w:bookmarkStart w:id="35" w:name="h.barwy4mdy24z" w:colFirst="0" w:colLast="0"/>
+      <w:bookmarkEnd w:id="35"/>
     </w:p>
     <w:p/>
     <w:p/>
@@ -7120,8 +7118,8 @@
         </w:numPr>
         <w:contextualSpacing/>
       </w:pPr>
-      <w:bookmarkStart w:id="37" w:name="h.z5loo4nt6dax" w:colFirst="0" w:colLast="0"/>
-      <w:bookmarkEnd w:id="37"/>
+      <w:bookmarkStart w:id="36" w:name="h.z5loo4nt6dax" w:colFirst="0" w:colLast="0"/>
+      <w:bookmarkEnd w:id="36"/>
       <w:r>
         <w:lastRenderedPageBreak/>
         <w:t>Diagramme de séquence système</w:t>
@@ -7133,11 +7131,12 @@
         <w:ind w:left="0" w:firstLine="0"/>
         <w:jc w:val="center"/>
       </w:pPr>
-      <w:bookmarkStart w:id="38" w:name="h.ctyjz4otz8" w:colFirst="0" w:colLast="0"/>
-      <w:bookmarkEnd w:id="38"/>
+      <w:bookmarkStart w:id="37" w:name="h.ctyjz4otz8" w:colFirst="0" w:colLast="0"/>
+      <w:bookmarkEnd w:id="37"/>
       <w:r>
         <w:rPr>
           <w:noProof/>
+          <w:lang w:val="fr-FR" w:eastAsia="fr-FR"/>
         </w:rPr>
         <w:drawing>
           <wp:inline distT="114300" distB="114300" distL="114300" distR="114300" wp14:anchorId="41C8C349" wp14:editId="52CE3097">
@@ -7175,8 +7174,8 @@
           </wp:inline>
         </w:drawing>
       </w:r>
-      <w:bookmarkStart w:id="39" w:name="h.3uvfkons7lwo" w:colFirst="0" w:colLast="0"/>
-      <w:bookmarkEnd w:id="39"/>
+      <w:bookmarkStart w:id="38" w:name="h.3uvfkons7lwo" w:colFirst="0" w:colLast="0"/>
+      <w:bookmarkEnd w:id="38"/>
     </w:p>
     <w:p>
       <w:pPr>
@@ -7198,14 +7197,14 @@
         </w:numPr>
         <w:contextualSpacing/>
       </w:pPr>
-      <w:bookmarkStart w:id="40" w:name="h.vukxgv4trsos" w:colFirst="0" w:colLast="0"/>
-      <w:bookmarkStart w:id="41" w:name="_Toc416726782"/>
-      <w:bookmarkEnd w:id="40"/>
+      <w:bookmarkStart w:id="39" w:name="h.vukxgv4trsos" w:colFirst="0" w:colLast="0"/>
+      <w:bookmarkStart w:id="40" w:name="_Toc416726782"/>
+      <w:bookmarkEnd w:id="39"/>
       <w:r>
         <w:lastRenderedPageBreak/>
         <w:t>Sélectionner une condition d’arrêt</w:t>
       </w:r>
-      <w:bookmarkEnd w:id="41"/>
+      <w:bookmarkEnd w:id="40"/>
     </w:p>
     <w:p>
       <w:pPr>
@@ -7216,8 +7215,8 @@
         </w:numPr>
         <w:contextualSpacing/>
       </w:pPr>
-      <w:bookmarkStart w:id="42" w:name="h.ycedmekf28da" w:colFirst="0" w:colLast="0"/>
-      <w:bookmarkEnd w:id="42"/>
+      <w:bookmarkStart w:id="41" w:name="h.ycedmekf28da" w:colFirst="0" w:colLast="0"/>
+      <w:bookmarkEnd w:id="41"/>
       <w:r>
         <w:t>Description textuelle</w:t>
       </w:r>
@@ -7930,7 +7929,7 @@
       <w:r>
         <w:rPr>
           <w:noProof/>
-          <w:lang w:eastAsia="ja-JP"/>
+          <w:lang w:val="fr-FR"/>
         </w:rPr>
         <w:drawing>
           <wp:inline distT="114300" distB="114300" distL="114300" distR="114300" wp14:anchorId="5533A506" wp14:editId="394ECD0B">
@@ -7981,14 +7980,14 @@
         </w:numPr>
         <w:contextualSpacing/>
       </w:pPr>
-      <w:bookmarkStart w:id="43" w:name="h.bmcjf8d3yzc0" w:colFirst="0" w:colLast="0"/>
-      <w:bookmarkStart w:id="44" w:name="_Toc416726783"/>
-      <w:bookmarkEnd w:id="43"/>
+      <w:bookmarkStart w:id="42" w:name="h.bmcjf8d3yzc0" w:colFirst="0" w:colLast="0"/>
+      <w:bookmarkStart w:id="43" w:name="_Toc416726783"/>
+      <w:bookmarkEnd w:id="42"/>
       <w:r>
         <w:lastRenderedPageBreak/>
         <w:t>Modifier une substance</w:t>
       </w:r>
-      <w:bookmarkEnd w:id="44"/>
+      <w:bookmarkEnd w:id="43"/>
     </w:p>
     <w:p>
       <w:pPr>
@@ -7999,8 +7998,8 @@
         </w:numPr>
         <w:contextualSpacing/>
       </w:pPr>
-      <w:bookmarkStart w:id="45" w:name="h.qy7xomtupf5l" w:colFirst="0" w:colLast="0"/>
-      <w:bookmarkEnd w:id="45"/>
+      <w:bookmarkStart w:id="44" w:name="h.qy7xomtupf5l" w:colFirst="0" w:colLast="0"/>
+      <w:bookmarkEnd w:id="44"/>
       <w:r>
         <w:t>Description textuelle</w:t>
       </w:r>
@@ -8585,8 +8584,8 @@
         </w:numPr>
         <w:contextualSpacing/>
       </w:pPr>
-      <w:bookmarkStart w:id="46" w:name="h.t8olfb9o8c43" w:colFirst="0" w:colLast="0"/>
-      <w:bookmarkEnd w:id="46"/>
+      <w:bookmarkStart w:id="45" w:name="h.t8olfb9o8c43" w:colFirst="0" w:colLast="0"/>
+      <w:bookmarkEnd w:id="45"/>
       <w:r>
         <w:lastRenderedPageBreak/>
         <w:t>Diagramme de séquence système</w:t>
@@ -8599,7 +8598,7 @@
       <w:r>
         <w:rPr>
           <w:noProof/>
-          <w:lang w:eastAsia="ja-JP"/>
+          <w:lang w:val="fr-FR"/>
         </w:rPr>
         <w:drawing>
           <wp:inline distT="114300" distB="114300" distL="114300" distR="114300" wp14:anchorId="1F1CEE1F" wp14:editId="33E7EDE9">
@@ -8650,14 +8649,14 @@
         </w:numPr>
         <w:contextualSpacing/>
       </w:pPr>
-      <w:bookmarkStart w:id="47" w:name="h.irmg0raxrav8" w:colFirst="0" w:colLast="0"/>
-      <w:bookmarkStart w:id="48" w:name="_Toc416726784"/>
-      <w:bookmarkEnd w:id="47"/>
+      <w:bookmarkStart w:id="46" w:name="h.irmg0raxrav8" w:colFirst="0" w:colLast="0"/>
+      <w:bookmarkStart w:id="47" w:name="_Toc416726784"/>
+      <w:bookmarkEnd w:id="46"/>
       <w:r>
         <w:lastRenderedPageBreak/>
         <w:t>Ajouter une substance</w:t>
       </w:r>
-      <w:bookmarkEnd w:id="48"/>
+      <w:bookmarkEnd w:id="47"/>
     </w:p>
     <w:p>
       <w:pPr>
@@ -8668,8 +8667,8 @@
         </w:numPr>
         <w:contextualSpacing/>
       </w:pPr>
-      <w:bookmarkStart w:id="49" w:name="h.fzs0m2o22qu4" w:colFirst="0" w:colLast="0"/>
-      <w:bookmarkEnd w:id="49"/>
+      <w:bookmarkStart w:id="48" w:name="h.fzs0m2o22qu4" w:colFirst="0" w:colLast="0"/>
+      <w:bookmarkEnd w:id="48"/>
       <w:r>
         <w:t>Description textuelle</w:t>
       </w:r>
@@ -8847,8 +8846,8 @@
           <w:rFonts w:ascii="Arial" w:eastAsia="Arial" w:hAnsi="Arial" w:cs="Arial"/>
         </w:rPr>
       </w:pPr>
-      <w:bookmarkStart w:id="50" w:name="h.iql6m76fcr4q" w:colFirst="0" w:colLast="0"/>
-      <w:bookmarkEnd w:id="50"/>
+      <w:bookmarkStart w:id="49" w:name="h.iql6m76fcr4q" w:colFirst="0" w:colLast="0"/>
+      <w:bookmarkEnd w:id="49"/>
     </w:p>
     <w:tbl>
       <w:tblPr>
@@ -9254,8 +9253,8 @@
         <w:pStyle w:val="Titre3"/>
         <w:ind w:left="0" w:firstLine="0"/>
       </w:pPr>
-      <w:bookmarkStart w:id="51" w:name="h.gotr6vi477tc" w:colFirst="0" w:colLast="0"/>
-      <w:bookmarkEnd w:id="51"/>
+      <w:bookmarkStart w:id="50" w:name="h.gotr6vi477tc" w:colFirst="0" w:colLast="0"/>
+      <w:bookmarkEnd w:id="50"/>
     </w:p>
     <w:p>
       <w:pPr>
@@ -9266,8 +9265,8 @@
         </w:numPr>
         <w:contextualSpacing/>
       </w:pPr>
-      <w:bookmarkStart w:id="52" w:name="h.r8er61pul0c8" w:colFirst="0" w:colLast="0"/>
-      <w:bookmarkEnd w:id="52"/>
+      <w:bookmarkStart w:id="51" w:name="h.r8er61pul0c8" w:colFirst="0" w:colLast="0"/>
+      <w:bookmarkEnd w:id="51"/>
       <w:r>
         <w:t>Diagramme de séquence système</w:t>
       </w:r>
@@ -9279,7 +9278,7 @@
       <w:r>
         <w:rPr>
           <w:noProof/>
-          <w:lang w:eastAsia="ja-JP"/>
+          <w:lang w:val="fr-FR"/>
         </w:rPr>
         <w:drawing>
           <wp:inline distT="114300" distB="114300" distL="114300" distR="114300" wp14:anchorId="639EC488" wp14:editId="5CE67AC8">
@@ -9332,14 +9331,14 @@
         </w:numPr>
         <w:contextualSpacing/>
       </w:pPr>
-      <w:bookmarkStart w:id="53" w:name="h.d3twn6x9xzoa" w:colFirst="0" w:colLast="0"/>
-      <w:bookmarkStart w:id="54" w:name="_Toc416726785"/>
-      <w:bookmarkEnd w:id="53"/>
+      <w:bookmarkStart w:id="52" w:name="h.d3twn6x9xzoa" w:colFirst="0" w:colLast="0"/>
+      <w:bookmarkStart w:id="53" w:name="_Toc416726785"/>
+      <w:bookmarkEnd w:id="52"/>
       <w:r>
         <w:lastRenderedPageBreak/>
         <w:t>Supprimer une substance</w:t>
       </w:r>
-      <w:bookmarkEnd w:id="54"/>
+      <w:bookmarkEnd w:id="53"/>
     </w:p>
     <w:p>
       <w:pPr>
@@ -9350,8 +9349,8 @@
         </w:numPr>
         <w:contextualSpacing/>
       </w:pPr>
-      <w:bookmarkStart w:id="55" w:name="h.g9n9a0ce6qem" w:colFirst="0" w:colLast="0"/>
-      <w:bookmarkEnd w:id="55"/>
+      <w:bookmarkStart w:id="54" w:name="h.g9n9a0ce6qem" w:colFirst="0" w:colLast="0"/>
+      <w:bookmarkEnd w:id="54"/>
       <w:r>
         <w:t>Description textuelle</w:t>
       </w:r>
@@ -9523,8 +9522,8 @@
       <w:pPr>
         <w:pStyle w:val="Titre3"/>
       </w:pPr>
-      <w:bookmarkStart w:id="56" w:name="h.83vorni5zyei" w:colFirst="0" w:colLast="0"/>
-      <w:bookmarkEnd w:id="56"/>
+      <w:bookmarkStart w:id="55" w:name="h.83vorni5zyei" w:colFirst="0" w:colLast="0"/>
+      <w:bookmarkEnd w:id="55"/>
     </w:p>
     <w:tbl>
       <w:tblPr>
@@ -9957,8 +9956,8 @@
         <w:pStyle w:val="Titre3"/>
         <w:ind w:left="0" w:firstLine="0"/>
       </w:pPr>
-      <w:bookmarkStart w:id="57" w:name="h.jmif153c3z91" w:colFirst="0" w:colLast="0"/>
-      <w:bookmarkEnd w:id="57"/>
+      <w:bookmarkStart w:id="56" w:name="h.jmif153c3z91" w:colFirst="0" w:colLast="0"/>
+      <w:bookmarkEnd w:id="56"/>
     </w:p>
     <w:p>
       <w:pPr>
@@ -9969,8 +9968,8 @@
         </w:numPr>
         <w:contextualSpacing/>
       </w:pPr>
-      <w:bookmarkStart w:id="58" w:name="h.pg7y7vietnh9" w:colFirst="0" w:colLast="0"/>
-      <w:bookmarkEnd w:id="58"/>
+      <w:bookmarkStart w:id="57" w:name="h.pg7y7vietnh9" w:colFirst="0" w:colLast="0"/>
+      <w:bookmarkEnd w:id="57"/>
       <w:r>
         <w:t>Diagramme de séquence système</w:t>
       </w:r>
@@ -9982,7 +9981,7 @@
       <w:r>
         <w:rPr>
           <w:noProof/>
-          <w:lang w:eastAsia="ja-JP"/>
+          <w:lang w:val="fr-FR"/>
         </w:rPr>
         <w:drawing>
           <wp:inline distT="114300" distB="114300" distL="114300" distR="114300" wp14:anchorId="110141A5" wp14:editId="78401B7F">
@@ -10026,8 +10025,8 @@
       <w:r>
         <w:br w:type="page"/>
       </w:r>
-      <w:bookmarkStart w:id="59" w:name="h.wdbvn2yzw5o4" w:colFirst="0" w:colLast="0"/>
-      <w:bookmarkEnd w:id="59"/>
+      <w:bookmarkStart w:id="58" w:name="h.wdbvn2yzw5o4" w:colFirst="0" w:colLast="0"/>
+      <w:bookmarkEnd w:id="58"/>
     </w:p>
     <w:p>
       <w:pPr>
@@ -10038,14 +10037,14 @@
         </w:numPr>
         <w:contextualSpacing/>
       </w:pPr>
-      <w:bookmarkStart w:id="60" w:name="h.ru9bkol4qbzc" w:colFirst="0" w:colLast="0"/>
-      <w:bookmarkStart w:id="61" w:name="_Toc416726786"/>
-      <w:bookmarkEnd w:id="60"/>
+      <w:bookmarkStart w:id="59" w:name="h.ru9bkol4qbzc" w:colFirst="0" w:colLast="0"/>
+      <w:bookmarkStart w:id="60" w:name="_Toc416726786"/>
+      <w:bookmarkEnd w:id="59"/>
       <w:r>
         <w:lastRenderedPageBreak/>
         <w:t>Sauvegarder les fichiers de simulations</w:t>
       </w:r>
-      <w:bookmarkEnd w:id="61"/>
+      <w:bookmarkEnd w:id="60"/>
     </w:p>
     <w:p>
       <w:pPr>
@@ -10056,8 +10055,8 @@
         </w:numPr>
         <w:contextualSpacing/>
       </w:pPr>
-      <w:bookmarkStart w:id="62" w:name="h.8dd72ej6fvfp" w:colFirst="0" w:colLast="0"/>
-      <w:bookmarkEnd w:id="62"/>
+      <w:bookmarkStart w:id="61" w:name="h.8dd72ej6fvfp" w:colFirst="0" w:colLast="0"/>
+      <w:bookmarkEnd w:id="61"/>
       <w:r>
         <w:t>Description textuelle</w:t>
       </w:r>
@@ -10671,8 +10670,8 @@
         <w:pStyle w:val="Titre3"/>
         <w:ind w:left="0" w:firstLine="0"/>
       </w:pPr>
-      <w:bookmarkStart w:id="63" w:name="h.6czytu9fmq0x" w:colFirst="0" w:colLast="0"/>
-      <w:bookmarkEnd w:id="63"/>
+      <w:bookmarkStart w:id="62" w:name="h.6czytu9fmq0x" w:colFirst="0" w:colLast="0"/>
+      <w:bookmarkEnd w:id="62"/>
     </w:p>
     <w:p>
       <w:pPr>
@@ -10683,8 +10682,8 @@
         </w:numPr>
         <w:contextualSpacing/>
       </w:pPr>
-      <w:bookmarkStart w:id="64" w:name="h.vhmrmlc9eplf" w:colFirst="0" w:colLast="0"/>
-      <w:bookmarkEnd w:id="64"/>
+      <w:bookmarkStart w:id="63" w:name="h.vhmrmlc9eplf" w:colFirst="0" w:colLast="0"/>
+      <w:bookmarkEnd w:id="63"/>
       <w:r>
         <w:t>Diagramme de séquence système</w:t>
       </w:r>
@@ -10695,11 +10694,12 @@
         <w:ind w:left="0" w:firstLine="0"/>
         <w:jc w:val="center"/>
       </w:pPr>
-      <w:bookmarkStart w:id="65" w:name="h.qtxqu67dw98h" w:colFirst="0" w:colLast="0"/>
-      <w:bookmarkEnd w:id="65"/>
+      <w:bookmarkStart w:id="64" w:name="h.qtxqu67dw98h" w:colFirst="0" w:colLast="0"/>
+      <w:bookmarkEnd w:id="64"/>
       <w:r>
         <w:rPr>
           <w:noProof/>
+          <w:lang w:val="fr-FR" w:eastAsia="fr-FR"/>
         </w:rPr>
         <w:drawing>
           <wp:inline distT="114300" distB="114300" distL="114300" distR="114300" wp14:anchorId="4E6BDF0E" wp14:editId="1B59091C">
@@ -10742,8 +10742,8 @@
       <w:r>
         <w:br w:type="page"/>
       </w:r>
-      <w:bookmarkStart w:id="66" w:name="h.dqs3oh2g8doc" w:colFirst="0" w:colLast="0"/>
-      <w:bookmarkEnd w:id="66"/>
+      <w:bookmarkStart w:id="65" w:name="h.dqs3oh2g8doc" w:colFirst="0" w:colLast="0"/>
+      <w:bookmarkEnd w:id="65"/>
     </w:p>
     <w:p>
       <w:pPr>
@@ -10754,14 +10754,14 @@
         </w:numPr>
         <w:contextualSpacing/>
       </w:pPr>
-      <w:bookmarkStart w:id="67" w:name="h.238r0dr5a245" w:colFirst="0" w:colLast="0"/>
-      <w:bookmarkStart w:id="68" w:name="_Toc416726787"/>
-      <w:bookmarkEnd w:id="67"/>
+      <w:bookmarkStart w:id="66" w:name="h.238r0dr5a245" w:colFirst="0" w:colLast="0"/>
+      <w:bookmarkStart w:id="67" w:name="_Toc416726787"/>
+      <w:bookmarkEnd w:id="66"/>
       <w:r>
         <w:lastRenderedPageBreak/>
         <w:t>Charger les fichiers de simulations</w:t>
       </w:r>
-      <w:bookmarkEnd w:id="68"/>
+      <w:bookmarkEnd w:id="67"/>
     </w:p>
     <w:p>
       <w:pPr>
@@ -10772,8 +10772,8 @@
         </w:numPr>
         <w:contextualSpacing/>
       </w:pPr>
-      <w:bookmarkStart w:id="69" w:name="h.ridireqyujyo" w:colFirst="0" w:colLast="0"/>
-      <w:bookmarkEnd w:id="69"/>
+      <w:bookmarkStart w:id="68" w:name="h.ridireqyujyo" w:colFirst="0" w:colLast="0"/>
+      <w:bookmarkEnd w:id="68"/>
       <w:r>
         <w:t>Description textuelle</w:t>
       </w:r>
@@ -10975,8 +10975,8 @@
       <w:pPr>
         <w:pStyle w:val="Titre3"/>
       </w:pPr>
-      <w:bookmarkStart w:id="70" w:name="h.z299ylf777ov" w:colFirst="0" w:colLast="0"/>
-      <w:bookmarkEnd w:id="70"/>
+      <w:bookmarkStart w:id="69" w:name="h.z299ylf777ov" w:colFirst="0" w:colLast="0"/>
+      <w:bookmarkEnd w:id="69"/>
     </w:p>
     <w:tbl>
       <w:tblPr>
@@ -11394,8 +11394,8 @@
         <w:pStyle w:val="Titre4"/>
         <w:ind w:left="0" w:firstLine="0"/>
       </w:pPr>
-      <w:bookmarkStart w:id="71" w:name="h.by5yhidyuoqp" w:colFirst="0" w:colLast="0"/>
-      <w:bookmarkEnd w:id="71"/>
+      <w:bookmarkStart w:id="70" w:name="h.by5yhidyuoqp" w:colFirst="0" w:colLast="0"/>
+      <w:bookmarkEnd w:id="70"/>
     </w:p>
     <w:p>
       <w:pPr>
@@ -11406,8 +11406,8 @@
         </w:numPr>
         <w:contextualSpacing/>
       </w:pPr>
-      <w:bookmarkStart w:id="72" w:name="h.rywq8owtsaa7" w:colFirst="0" w:colLast="0"/>
-      <w:bookmarkEnd w:id="72"/>
+      <w:bookmarkStart w:id="71" w:name="h.rywq8owtsaa7" w:colFirst="0" w:colLast="0"/>
+      <w:bookmarkEnd w:id="71"/>
       <w:r>
         <w:t>Diagramme de séquence système</w:t>
       </w:r>
@@ -11419,7 +11419,7 @@
       <w:r>
         <w:rPr>
           <w:noProof/>
-          <w:lang w:eastAsia="ja-JP"/>
+          <w:lang w:val="fr-FR"/>
         </w:rPr>
         <w:drawing>
           <wp:inline distT="114300" distB="114300" distL="114300" distR="114300" wp14:anchorId="41BF35AA" wp14:editId="5F7A80F7">
@@ -11470,14 +11470,14 @@
         </w:numPr>
         <w:contextualSpacing/>
       </w:pPr>
-      <w:bookmarkStart w:id="73" w:name="h.srntmfdmwb36" w:colFirst="0" w:colLast="0"/>
-      <w:bookmarkStart w:id="74" w:name="_Toc416726788"/>
-      <w:bookmarkEnd w:id="73"/>
+      <w:bookmarkStart w:id="72" w:name="h.srntmfdmwb36" w:colFirst="0" w:colLast="0"/>
+      <w:bookmarkStart w:id="73" w:name="_Toc416726788"/>
+      <w:bookmarkEnd w:id="72"/>
       <w:r>
         <w:lastRenderedPageBreak/>
         <w:t>Générer la donnée de l’exercice (sans solutions)</w:t>
       </w:r>
-      <w:bookmarkEnd w:id="74"/>
+      <w:bookmarkEnd w:id="73"/>
     </w:p>
     <w:p>
       <w:pPr>
@@ -11488,8 +11488,8 @@
         </w:numPr>
         <w:contextualSpacing/>
       </w:pPr>
-      <w:bookmarkStart w:id="75" w:name="h.x3g1r6v00upo" w:colFirst="0" w:colLast="0"/>
-      <w:bookmarkEnd w:id="75"/>
+      <w:bookmarkStart w:id="74" w:name="h.x3g1r6v00upo" w:colFirst="0" w:colLast="0"/>
+      <w:bookmarkEnd w:id="74"/>
       <w:r>
         <w:t>Description textuelle</w:t>
       </w:r>
@@ -12074,8 +12074,8 @@
         <w:pStyle w:val="Titre3"/>
         <w:ind w:left="0" w:firstLine="0"/>
       </w:pPr>
-      <w:bookmarkStart w:id="76" w:name="h.prr1snwv5b41" w:colFirst="0" w:colLast="0"/>
-      <w:bookmarkEnd w:id="76"/>
+      <w:bookmarkStart w:id="75" w:name="h.prr1snwv5b41" w:colFirst="0" w:colLast="0"/>
+      <w:bookmarkEnd w:id="75"/>
     </w:p>
     <w:p>
       <w:pPr>
@@ -12086,8 +12086,8 @@
         </w:numPr>
         <w:contextualSpacing/>
       </w:pPr>
-      <w:bookmarkStart w:id="77" w:name="h.ssaaexwl4u2i" w:colFirst="0" w:colLast="0"/>
-      <w:bookmarkEnd w:id="77"/>
+      <w:bookmarkStart w:id="76" w:name="h.ssaaexwl4u2i" w:colFirst="0" w:colLast="0"/>
+      <w:bookmarkEnd w:id="76"/>
       <w:r>
         <w:t>Diagramme de séquence système</w:t>
       </w:r>
@@ -12096,11 +12096,12 @@
       <w:pPr>
         <w:pStyle w:val="Sansinterligne"/>
       </w:pPr>
-      <w:bookmarkStart w:id="78" w:name="h.zdicorheq96c" w:colFirst="0" w:colLast="0"/>
-      <w:bookmarkEnd w:id="78"/>
+      <w:bookmarkStart w:id="77" w:name="h.zdicorheq96c" w:colFirst="0" w:colLast="0"/>
+      <w:bookmarkEnd w:id="77"/>
       <w:r>
         <w:rPr>
           <w:noProof/>
+          <w:lang w:val="fr-FR" w:eastAsia="fr-FR"/>
         </w:rPr>
         <w:drawing>
           <wp:inline distT="114300" distB="114300" distL="114300" distR="114300" wp14:anchorId="79B26522" wp14:editId="4BDECEA6">
@@ -12154,12 +12155,12 @@
         </w:numPr>
         <w:contextualSpacing/>
       </w:pPr>
-      <w:bookmarkStart w:id="79" w:name="_Toc416726789"/>
+      <w:bookmarkStart w:id="78" w:name="_Toc416726789"/>
       <w:r>
         <w:lastRenderedPageBreak/>
         <w:t>Exporter l'équation différentielle (au format PDF)</w:t>
       </w:r>
-      <w:bookmarkEnd w:id="79"/>
+      <w:bookmarkEnd w:id="78"/>
     </w:p>
     <w:p>
       <w:pPr>
@@ -12170,8 +12171,8 @@
         </w:numPr>
         <w:contextualSpacing/>
       </w:pPr>
-      <w:bookmarkStart w:id="80" w:name="h.3grluas8490f" w:colFirst="0" w:colLast="0"/>
-      <w:bookmarkEnd w:id="80"/>
+      <w:bookmarkStart w:id="79" w:name="h.3grluas8490f" w:colFirst="0" w:colLast="0"/>
+      <w:bookmarkEnd w:id="79"/>
       <w:r>
         <w:t>Description textuelle</w:t>
       </w:r>
@@ -12773,8 +12774,8 @@
         </w:numPr>
         <w:contextualSpacing/>
       </w:pPr>
-      <w:bookmarkStart w:id="81" w:name="h.zicbhxhjpqgg" w:colFirst="0" w:colLast="0"/>
-      <w:bookmarkEnd w:id="81"/>
+      <w:bookmarkStart w:id="80" w:name="h.zicbhxhjpqgg" w:colFirst="0" w:colLast="0"/>
+      <w:bookmarkEnd w:id="80"/>
       <w:r>
         <w:t>Diagramme de séquence système</w:t>
       </w:r>
@@ -12783,7 +12784,7 @@
       <w:r>
         <w:rPr>
           <w:noProof/>
-          <w:lang w:eastAsia="ja-JP"/>
+          <w:lang w:val="fr-FR"/>
         </w:rPr>
         <w:drawing>
           <wp:inline distT="114300" distB="114300" distL="114300" distR="114300" wp14:anchorId="3DAA958A" wp14:editId="5437A3CD">
@@ -12835,9 +12836,9 @@
         <w:ind w:hanging="576"/>
         <w:contextualSpacing/>
       </w:pPr>
-      <w:bookmarkStart w:id="82" w:name="h.o3d2wldei7lj" w:colFirst="0" w:colLast="0"/>
-      <w:bookmarkStart w:id="83" w:name="_Toc416726790"/>
-      <w:bookmarkEnd w:id="82"/>
+      <w:bookmarkStart w:id="81" w:name="h.o3d2wldei7lj" w:colFirst="0" w:colLast="0"/>
+      <w:bookmarkStart w:id="82" w:name="_Toc416726790"/>
+      <w:bookmarkEnd w:id="81"/>
       <w:r>
         <w:lastRenderedPageBreak/>
         <w:t>Tableau</w:t>
@@ -12848,7 +12849,7 @@
       <w:r>
         <w:t xml:space="preserve"> Exigences fonctionnelles et non fonctionnelles</w:t>
       </w:r>
-      <w:bookmarkEnd w:id="83"/>
+      <w:bookmarkEnd w:id="82"/>
     </w:p>
     <w:p/>
     <w:tbl>
@@ -14358,21 +14359,6 @@
     </w:p>
     <w:p>
       <w:pPr>
-        <w:pStyle w:val="Titre1"/>
-        <w:ind w:left="0"/>
-      </w:pPr>
-      <w:bookmarkStart w:id="84" w:name="h.dlpbbubgj6lf" w:colFirst="0" w:colLast="0"/>
-      <w:bookmarkEnd w:id="84"/>
-    </w:p>
-    <w:p>
-      <w:r>
-        <w:br w:type="page"/>
-      </w:r>
-      <w:bookmarkStart w:id="85" w:name="h.6wdex45766c5" w:colFirst="0" w:colLast="0"/>
-      <w:bookmarkEnd w:id="85"/>
-    </w:p>
-    <w:p>
-      <w:pPr>
         <w:sectPr>
           <w:footerReference w:type="default" r:id="rId24"/>
           <w:footerReference w:type="first" r:id="rId25"/>
@@ -14383,8 +14369,14 @@
           <w:titlePg/>
         </w:sectPr>
       </w:pPr>
-      <w:bookmarkStart w:id="86" w:name="h.azj5wolqujfd" w:colFirst="0" w:colLast="0"/>
-      <w:bookmarkStart w:id="87" w:name="h.quitgtpbt4xc" w:colFirst="0" w:colLast="0"/>
+      <w:bookmarkStart w:id="83" w:name="h.dlpbbubgj6lf" w:colFirst="0" w:colLast="0"/>
+      <w:bookmarkStart w:id="84" w:name="h.6wdex45766c5" w:colFirst="0" w:colLast="0"/>
+      <w:bookmarkStart w:id="85" w:name="h.azj5wolqujfd" w:colFirst="0" w:colLast="0"/>
+      <w:bookmarkStart w:id="86" w:name="h.quitgtpbt4xc" w:colFirst="0" w:colLast="0"/>
+      <w:bookmarkStart w:id="87" w:name="_GoBack"/>
+      <w:bookmarkEnd w:id="83"/>
+      <w:bookmarkEnd w:id="84"/>
+      <w:bookmarkEnd w:id="85"/>
       <w:bookmarkEnd w:id="86"/>
       <w:bookmarkEnd w:id="87"/>
     </w:p>
@@ -14429,7 +14421,7 @@
       <w:r>
         <w:rPr>
           <w:noProof/>
-          <w:lang w:eastAsia="ja-JP"/>
+          <w:lang w:val="fr-FR"/>
         </w:rPr>
         <w:drawing>
           <wp:anchor distT="0" distB="0" distL="114300" distR="114300" simplePos="0" relativeHeight="251663360" behindDoc="0" locked="0" layoutInCell="1" allowOverlap="1" wp14:anchorId="3AE3E152" wp14:editId="43D27397">
@@ -14484,7 +14476,7 @@
                         <a14:shadowObscured xmlns:a14="http://schemas.microsoft.com/office/drawing/2010/main"/>
                       </a:ext>
                       <a:ext uri="{FAA26D3D-D897-4be2-8F04-BA451C77F1D7}">
-                        <ma14:placeholderFlag xmlns:ma14="http://schemas.microsoft.com/office/mac/drawingml/2011/main" xmlns:w="http://schemas.openxmlformats.org/wordprocessingml/2006/main" xmlns:w10="urn:schemas-microsoft-com:office:word" xmlns:v="urn:schemas-microsoft-com:vml" xmlns:o="urn:schemas-microsoft-com:office:office" xmlns:mv="urn:schemas-microsoft-com:mac:vml" xmlns:mo="http://schemas.microsoft.com/office/mac/office/2008/main" xmlns=""/>
+                        <ma14:placeholderFlag xmlns:ma14="http://schemas.microsoft.com/office/mac/drawingml/2011/main"/>
                       </a:ext>
                     </a:extLst>
                   </pic:spPr>
@@ -14573,7 +14565,7 @@
       <w:r>
         <w:rPr>
           <w:noProof/>
-          <w:lang w:eastAsia="ja-JP"/>
+          <w:lang w:val="fr-FR"/>
         </w:rPr>
         <w:drawing>
           <wp:inline distT="0" distB="0" distL="0" distR="0" wp14:anchorId="6F387983" wp14:editId="649A9524">
@@ -14643,7 +14635,7 @@
       <w:r>
         <w:rPr>
           <w:noProof/>
-          <w:lang w:eastAsia="ja-JP"/>
+          <w:lang w:val="fr-FR"/>
         </w:rPr>
         <w:drawing>
           <wp:inline distT="0" distB="0" distL="0" distR="0" wp14:anchorId="43F4988E" wp14:editId="080FF9E3">
@@ -14736,7 +14728,7 @@
       <w:r>
         <w:rPr>
           <w:noProof/>
-          <w:lang w:eastAsia="ja-JP"/>
+          <w:lang w:val="fr-FR"/>
         </w:rPr>
         <w:drawing>
           <wp:inline distT="0" distB="0" distL="0" distR="0" wp14:anchorId="028A869E" wp14:editId="175B11E0">
@@ -14799,7 +14791,7 @@
       <w:r>
         <w:rPr>
           <w:noProof/>
-          <w:lang w:eastAsia="ja-JP"/>
+          <w:lang w:val="fr-FR"/>
         </w:rPr>
         <w:drawing>
           <wp:inline distT="0" distB="0" distL="0" distR="0" wp14:anchorId="1BC973E1" wp14:editId="0C3E52EC">
@@ -14864,6 +14856,56 @@
     <w:p/>
     <w:p>
       <w:r>
+        <w:drawing>
+          <wp:inline distT="0" distB="0" distL="0" distR="0" wp14:anchorId="739E538E" wp14:editId="1BF86606">
+            <wp:extent cx="5727700" cy="2374900"/>
+            <wp:effectExtent l="0" t="0" r="12700" b="12700"/>
+            <wp:docPr id="19" name="Image 19" descr="Diagramme%20d'Etat%20-%20Condition%20d'Arrêt.png"/>
+            <wp:cNvGraphicFramePr>
+              <a:graphicFrameLocks xmlns:a="http://schemas.openxmlformats.org/drawingml/2006/main" noChangeAspect="1"/>
+            </wp:cNvGraphicFramePr>
+            <a:graphic xmlns:a="http://schemas.openxmlformats.org/drawingml/2006/main">
+              <a:graphicData uri="http://schemas.openxmlformats.org/drawingml/2006/picture">
+                <pic:pic xmlns:pic="http://schemas.openxmlformats.org/drawingml/2006/picture">
+                  <pic:nvPicPr>
+                    <pic:cNvPr id="0" name="Picture 1" descr="Diagramme%20d'Etat%20-%20Condition%20d'Arrêt.png"/>
+                    <pic:cNvPicPr>
+                      <a:picLocks noChangeAspect="1" noChangeArrowheads="1"/>
+                    </pic:cNvPicPr>
+                  </pic:nvPicPr>
+                  <pic:blipFill>
+                    <a:blip r:embed="rId31">
+                      <a:extLst>
+                        <a:ext uri="{28A0092B-C50C-407E-A947-70E740481C1C}">
+                          <a14:useLocalDpi xmlns:a14="http://schemas.microsoft.com/office/drawing/2010/main" val="0"/>
+                        </a:ext>
+                      </a:extLst>
+                    </a:blip>
+                    <a:srcRect/>
+                    <a:stretch>
+                      <a:fillRect/>
+                    </a:stretch>
+                  </pic:blipFill>
+                  <pic:spPr bwMode="auto">
+                    <a:xfrm>
+                      <a:off x="0" y="0"/>
+                      <a:ext cx="5727700" cy="2374900"/>
+                    </a:xfrm>
+                    <a:prstGeom prst="rect">
+                      <a:avLst/>
+                    </a:prstGeom>
+                    <a:noFill/>
+                    <a:ln>
+                      <a:noFill/>
+                    </a:ln>
+                  </pic:spPr>
+                </pic:pic>
+              </a:graphicData>
+            </a:graphic>
+          </wp:inline>
+        </w:drawing>
+      </w:r>
+      <w:r>
         <w:br w:type="page"/>
       </w:r>
     </w:p>
@@ -15614,7 +15656,7 @@
     <w:p/>
     <w:p>
       <w:pPr>
-        <w:pStyle w:val="Paragraphedeliste"/>
+        <w:pStyle w:val="Pardeliste"/>
         <w:keepNext/>
         <w:keepLines/>
         <w:numPr>
@@ -15633,7 +15675,7 @@
     </w:p>
     <w:p>
       <w:pPr>
-        <w:pStyle w:val="Paragraphedeliste"/>
+        <w:pStyle w:val="Pardeliste"/>
         <w:keepNext/>
         <w:keepLines/>
         <w:numPr>
@@ -15652,7 +15694,7 @@
     </w:p>
     <w:p>
       <w:pPr>
-        <w:pStyle w:val="Paragraphedeliste"/>
+        <w:pStyle w:val="Pardeliste"/>
         <w:keepNext/>
         <w:keepLines/>
         <w:numPr>
@@ -15671,7 +15713,7 @@
     </w:p>
     <w:p>
       <w:pPr>
-        <w:pStyle w:val="Paragraphedeliste"/>
+        <w:pStyle w:val="Pardeliste"/>
         <w:keepNext/>
         <w:keepLines/>
         <w:numPr>
@@ -15690,7 +15732,7 @@
     </w:p>
     <w:p>
       <w:pPr>
-        <w:pStyle w:val="Paragraphedeliste"/>
+        <w:pStyle w:val="Pardeliste"/>
         <w:keepNext/>
         <w:keepLines/>
         <w:numPr>
@@ -15709,7 +15751,7 @@
     </w:p>
     <w:p>
       <w:pPr>
-        <w:pStyle w:val="Paragraphedeliste"/>
+        <w:pStyle w:val="Pardeliste"/>
         <w:keepNext/>
         <w:keepLines/>
         <w:numPr>
@@ -16626,7 +16668,7 @@
     </w:p>
     <w:p>
       <w:pPr>
-        <w:pStyle w:val="Paragraphedeliste"/>
+        <w:pStyle w:val="Pardeliste"/>
         <w:keepNext/>
         <w:keepLines/>
         <w:numPr>
@@ -16645,7 +16687,7 @@
     </w:p>
     <w:p>
       <w:pPr>
-        <w:pStyle w:val="Paragraphedeliste"/>
+        <w:pStyle w:val="Pardeliste"/>
         <w:keepNext/>
         <w:keepLines/>
         <w:numPr>
@@ -16664,7 +16706,7 @@
     </w:p>
     <w:p>
       <w:pPr>
-        <w:pStyle w:val="Paragraphedeliste"/>
+        <w:pStyle w:val="Pardeliste"/>
         <w:keepNext/>
         <w:keepLines/>
         <w:numPr>
@@ -16683,7 +16725,7 @@
     </w:p>
     <w:p>
       <w:pPr>
-        <w:pStyle w:val="Paragraphedeliste"/>
+        <w:pStyle w:val="Pardeliste"/>
         <w:keepNext/>
         <w:keepLines/>
         <w:numPr>
@@ -16702,7 +16744,7 @@
     </w:p>
     <w:p>
       <w:pPr>
-        <w:pStyle w:val="Paragraphedeliste"/>
+        <w:pStyle w:val="Pardeliste"/>
         <w:keepNext/>
         <w:keepLines/>
         <w:numPr>
@@ -17840,7 +17882,7 @@
     <w:p/>
     <w:p>
       <w:pPr>
-        <w:pStyle w:val="Paragraphedeliste"/>
+        <w:pStyle w:val="Pardeliste"/>
         <w:keepNext/>
         <w:keepLines/>
         <w:numPr>
@@ -17859,7 +17901,7 @@
     </w:p>
     <w:p>
       <w:pPr>
-        <w:pStyle w:val="Paragraphedeliste"/>
+        <w:pStyle w:val="Pardeliste"/>
         <w:keepNext/>
         <w:keepLines/>
         <w:numPr>
@@ -17878,7 +17920,7 @@
     </w:p>
     <w:p>
       <w:pPr>
-        <w:pStyle w:val="Paragraphedeliste"/>
+        <w:pStyle w:val="Pardeliste"/>
         <w:keepNext/>
         <w:keepLines/>
         <w:numPr>
@@ -17897,7 +17939,7 @@
     </w:p>
     <w:p>
       <w:pPr>
-        <w:pStyle w:val="Paragraphedeliste"/>
+        <w:pStyle w:val="Pardeliste"/>
         <w:keepNext/>
         <w:keepLines/>
         <w:numPr>
@@ -17916,7 +17958,7 @@
     </w:p>
     <w:p>
       <w:pPr>
-        <w:pStyle w:val="Paragraphedeliste"/>
+        <w:pStyle w:val="Pardeliste"/>
         <w:keepNext/>
         <w:keepLines/>
         <w:numPr>
@@ -17935,7 +17977,7 @@
     </w:p>
     <w:p>
       <w:pPr>
-        <w:pStyle w:val="Paragraphedeliste"/>
+        <w:pStyle w:val="Pardeliste"/>
         <w:keepNext/>
         <w:keepLines/>
         <w:numPr>
@@ -17954,7 +17996,7 @@
     </w:p>
     <w:p>
       <w:pPr>
-        <w:pStyle w:val="Paragraphedeliste"/>
+        <w:pStyle w:val="Pardeliste"/>
         <w:keepNext/>
         <w:keepLines/>
         <w:numPr>
@@ -18876,7 +18918,7 @@
 </file>
 
 <file path=word/endnotes.xml><?xml version="1.0" encoding="utf-8"?>
-<w:endnotes xmlns:wpc="http://schemas.microsoft.com/office/word/2010/wordprocessingCanvas" xmlns:mc="http://schemas.openxmlformats.org/markup-compatibility/2006" xmlns:o="urn:schemas-microsoft-com:office:office" xmlns:r="http://schemas.openxmlformats.org/officeDocument/2006/relationships" xmlns:m="http://schemas.openxmlformats.org/officeDocument/2006/math" xmlns:v="urn:schemas-microsoft-com:vml" xmlns:wp14="http://schemas.microsoft.com/office/word/2010/wordprocessingDrawing" xmlns:wp="http://schemas.openxmlformats.org/drawingml/2006/wordprocessingDrawing" xmlns:w10="urn:schemas-microsoft-com:office:word" xmlns:w="http://schemas.openxmlformats.org/wordprocessingml/2006/main" xmlns:w14="http://schemas.microsoft.com/office/word/2010/wordml" xmlns:w15="http://schemas.microsoft.com/office/word/2012/wordml" xmlns:wpg="http://schemas.microsoft.com/office/word/2010/wordprocessingGroup" xmlns:wpi="http://schemas.microsoft.com/office/word/2010/wordprocessingInk" xmlns:wne="http://schemas.microsoft.com/office/word/2006/wordml" xmlns:wps="http://schemas.microsoft.com/office/word/2010/wordprocessingShape" mc:Ignorable="w14 w15 wp14">
+<w:endnotes xmlns:wpc="http://schemas.microsoft.com/office/word/2010/wordprocessingCanvas" xmlns:mo="http://schemas.microsoft.com/office/mac/office/2008/main" xmlns:mc="http://schemas.openxmlformats.org/markup-compatibility/2006" xmlns:mv="urn:schemas-microsoft-com:mac:vml" xmlns:o="urn:schemas-microsoft-com:office:office" xmlns:r="http://schemas.openxmlformats.org/officeDocument/2006/relationships" xmlns:m="http://schemas.openxmlformats.org/officeDocument/2006/math" xmlns:v="urn:schemas-microsoft-com:vml" xmlns:wp14="http://schemas.microsoft.com/office/word/2010/wordprocessingDrawing" xmlns:wp="http://schemas.openxmlformats.org/drawingml/2006/wordprocessingDrawing" xmlns:w10="urn:schemas-microsoft-com:office:word" xmlns:w="http://schemas.openxmlformats.org/wordprocessingml/2006/main" xmlns:w14="http://schemas.microsoft.com/office/word/2010/wordml" xmlns:w15="http://schemas.microsoft.com/office/word/2012/wordml" xmlns:wpg="http://schemas.microsoft.com/office/word/2010/wordprocessingGroup" xmlns:wpi="http://schemas.microsoft.com/office/word/2010/wordprocessingInk" xmlns:wne="http://schemas.microsoft.com/office/word/2006/wordml" xmlns:wps="http://schemas.microsoft.com/office/word/2010/wordprocessingShape" mc:Ignorable="w14 w15 wp14">
   <w:endnote w:type="separator" w:id="-1">
     <w:p>
       <w:r>
@@ -18895,7 +18937,7 @@
 </file>
 
 <file path=word/footer1.xml><?xml version="1.0" encoding="utf-8"?>
-<w:ftr xmlns:wpc="http://schemas.microsoft.com/office/word/2010/wordprocessingCanvas" xmlns:mc="http://schemas.openxmlformats.org/markup-compatibility/2006" xmlns:o="urn:schemas-microsoft-com:office:office" xmlns:r="http://schemas.openxmlformats.org/officeDocument/2006/relationships" xmlns:m="http://schemas.openxmlformats.org/officeDocument/2006/math" xmlns:v="urn:schemas-microsoft-com:vml" xmlns:wp14="http://schemas.microsoft.com/office/word/2010/wordprocessingDrawing" xmlns:wp="http://schemas.openxmlformats.org/drawingml/2006/wordprocessingDrawing" xmlns:w10="urn:schemas-microsoft-com:office:word" xmlns:w="http://schemas.openxmlformats.org/wordprocessingml/2006/main" xmlns:w14="http://schemas.microsoft.com/office/word/2010/wordml" xmlns:w15="http://schemas.microsoft.com/office/word/2012/wordml" xmlns:wpg="http://schemas.microsoft.com/office/word/2010/wordprocessingGroup" xmlns:wpi="http://schemas.microsoft.com/office/word/2010/wordprocessingInk" xmlns:wne="http://schemas.microsoft.com/office/word/2006/wordml" xmlns:wps="http://schemas.microsoft.com/office/word/2010/wordprocessingShape" mc:Ignorable="w14 w15 wp14">
+<w:ftr xmlns:wpc="http://schemas.microsoft.com/office/word/2010/wordprocessingCanvas" xmlns:mo="http://schemas.microsoft.com/office/mac/office/2008/main" xmlns:mc="http://schemas.openxmlformats.org/markup-compatibility/2006" xmlns:mv="urn:schemas-microsoft-com:mac:vml" xmlns:o="urn:schemas-microsoft-com:office:office" xmlns:r="http://schemas.openxmlformats.org/officeDocument/2006/relationships" xmlns:m="http://schemas.openxmlformats.org/officeDocument/2006/math" xmlns:v="urn:schemas-microsoft-com:vml" xmlns:wp14="http://schemas.microsoft.com/office/word/2010/wordprocessingDrawing" xmlns:wp="http://schemas.openxmlformats.org/drawingml/2006/wordprocessingDrawing" xmlns:w10="urn:schemas-microsoft-com:office:word" xmlns:w="http://schemas.openxmlformats.org/wordprocessingml/2006/main" xmlns:w14="http://schemas.microsoft.com/office/word/2010/wordml" xmlns:w15="http://schemas.microsoft.com/office/word/2012/wordml" xmlns:wpg="http://schemas.microsoft.com/office/word/2010/wordprocessingGroup" xmlns:wpi="http://schemas.microsoft.com/office/word/2010/wordprocessingInk" xmlns:wne="http://schemas.microsoft.com/office/word/2006/wordml" xmlns:wps="http://schemas.microsoft.com/office/word/2010/wordprocessingShape" mc:Ignorable="w14 w15 wp14">
   <w:p>
     <w:pPr>
       <w:tabs>
@@ -18909,7 +18951,7 @@
 </file>
 
 <file path=word/footer2.xml><?xml version="1.0" encoding="utf-8"?>
-<w:ftr xmlns:wpc="http://schemas.microsoft.com/office/word/2010/wordprocessingCanvas" xmlns:mc="http://schemas.openxmlformats.org/markup-compatibility/2006" xmlns:o="urn:schemas-microsoft-com:office:office" xmlns:r="http://schemas.openxmlformats.org/officeDocument/2006/relationships" xmlns:m="http://schemas.openxmlformats.org/officeDocument/2006/math" xmlns:v="urn:schemas-microsoft-com:vml" xmlns:wp14="http://schemas.microsoft.com/office/word/2010/wordprocessingDrawing" xmlns:wp="http://schemas.openxmlformats.org/drawingml/2006/wordprocessingDrawing" xmlns:w10="urn:schemas-microsoft-com:office:word" xmlns:w="http://schemas.openxmlformats.org/wordprocessingml/2006/main" xmlns:w14="http://schemas.microsoft.com/office/word/2010/wordml" xmlns:w15="http://schemas.microsoft.com/office/word/2012/wordml" xmlns:wpg="http://schemas.microsoft.com/office/word/2010/wordprocessingGroup" xmlns:wpi="http://schemas.microsoft.com/office/word/2010/wordprocessingInk" xmlns:wne="http://schemas.microsoft.com/office/word/2006/wordml" xmlns:wps="http://schemas.microsoft.com/office/word/2010/wordprocessingShape" mc:Ignorable="w14 w15 wp14">
+<w:ftr xmlns:wpc="http://schemas.microsoft.com/office/word/2010/wordprocessingCanvas" xmlns:mo="http://schemas.microsoft.com/office/mac/office/2008/main" xmlns:mc="http://schemas.openxmlformats.org/markup-compatibility/2006" xmlns:mv="urn:schemas-microsoft-com:mac:vml" xmlns:o="urn:schemas-microsoft-com:office:office" xmlns:r="http://schemas.openxmlformats.org/officeDocument/2006/relationships" xmlns:m="http://schemas.openxmlformats.org/officeDocument/2006/math" xmlns:v="urn:schemas-microsoft-com:vml" xmlns:wp14="http://schemas.microsoft.com/office/word/2010/wordprocessingDrawing" xmlns:wp="http://schemas.openxmlformats.org/drawingml/2006/wordprocessingDrawing" xmlns:w10="urn:schemas-microsoft-com:office:word" xmlns:w="http://schemas.openxmlformats.org/wordprocessingml/2006/main" xmlns:w14="http://schemas.microsoft.com/office/word/2010/wordml" xmlns:w15="http://schemas.microsoft.com/office/word/2012/wordml" xmlns:wpg="http://schemas.microsoft.com/office/word/2010/wordprocessingGroup" xmlns:wpi="http://schemas.microsoft.com/office/word/2010/wordprocessingInk" xmlns:wne="http://schemas.microsoft.com/office/word/2006/wordml" xmlns:wps="http://schemas.microsoft.com/office/word/2010/wordprocessingShape" mc:Ignorable="w14 w15 wp14">
   <w:p>
     <w:pPr>
       <w:pStyle w:val="Pieddepage"/>
@@ -18930,7 +18972,7 @@
 </file>
 
 <file path=word/footer3.xml><?xml version="1.0" encoding="utf-8"?>
-<w:ftr xmlns:wpc="http://schemas.microsoft.com/office/word/2010/wordprocessingCanvas" xmlns:mc="http://schemas.openxmlformats.org/markup-compatibility/2006" xmlns:o="urn:schemas-microsoft-com:office:office" xmlns:r="http://schemas.openxmlformats.org/officeDocument/2006/relationships" xmlns:m="http://schemas.openxmlformats.org/officeDocument/2006/math" xmlns:v="urn:schemas-microsoft-com:vml" xmlns:wp14="http://schemas.microsoft.com/office/word/2010/wordprocessingDrawing" xmlns:wp="http://schemas.openxmlformats.org/drawingml/2006/wordprocessingDrawing" xmlns:w10="urn:schemas-microsoft-com:office:word" xmlns:w="http://schemas.openxmlformats.org/wordprocessingml/2006/main" xmlns:w14="http://schemas.microsoft.com/office/word/2010/wordml" xmlns:w15="http://schemas.microsoft.com/office/word/2012/wordml" xmlns:wpg="http://schemas.microsoft.com/office/word/2010/wordprocessingGroup" xmlns:wpi="http://schemas.microsoft.com/office/word/2010/wordprocessingInk" xmlns:wne="http://schemas.microsoft.com/office/word/2006/wordml" xmlns:wps="http://schemas.microsoft.com/office/word/2010/wordprocessingShape" mc:Ignorable="w14 w15 wp14">
+<w:ftr xmlns:wpc="http://schemas.microsoft.com/office/word/2010/wordprocessingCanvas" xmlns:mo="http://schemas.microsoft.com/office/mac/office/2008/main" xmlns:mc="http://schemas.openxmlformats.org/markup-compatibility/2006" xmlns:mv="urn:schemas-microsoft-com:mac:vml" xmlns:o="urn:schemas-microsoft-com:office:office" xmlns:r="http://schemas.openxmlformats.org/officeDocument/2006/relationships" xmlns:m="http://schemas.openxmlformats.org/officeDocument/2006/math" xmlns:v="urn:schemas-microsoft-com:vml" xmlns:wp14="http://schemas.microsoft.com/office/word/2010/wordprocessingDrawing" xmlns:wp="http://schemas.openxmlformats.org/drawingml/2006/wordprocessingDrawing" xmlns:w10="urn:schemas-microsoft-com:office:word" xmlns:w="http://schemas.openxmlformats.org/wordprocessingml/2006/main" xmlns:w14="http://schemas.microsoft.com/office/word/2010/wordml" xmlns:w15="http://schemas.microsoft.com/office/word/2012/wordml" xmlns:wpg="http://schemas.microsoft.com/office/word/2010/wordprocessingGroup" xmlns:wpi="http://schemas.microsoft.com/office/word/2010/wordprocessingInk" xmlns:wne="http://schemas.microsoft.com/office/word/2006/wordml" xmlns:wps="http://schemas.microsoft.com/office/word/2010/wordprocessingShape" mc:Ignorable="w14 w15 wp14">
   <w:sdt>
     <w:sdtPr>
       <w:id w:val="1959365318"/>
@@ -18960,7 +19002,7 @@
             <w:noProof/>
             <w:lang w:val="fr-FR"/>
           </w:rPr>
-          <w:t>19</w:t>
+          <w:t>9</w:t>
         </w:r>
         <w:r>
           <w:fldChar w:fldCharType="end"/>
@@ -18972,7 +19014,7 @@
 </file>
 
 <file path=word/footer4.xml><?xml version="1.0" encoding="utf-8"?>
-<w:ftr xmlns:wpc="http://schemas.microsoft.com/office/word/2010/wordprocessingCanvas" xmlns:mc="http://schemas.openxmlformats.org/markup-compatibility/2006" xmlns:o="urn:schemas-microsoft-com:office:office" xmlns:r="http://schemas.openxmlformats.org/officeDocument/2006/relationships" xmlns:m="http://schemas.openxmlformats.org/officeDocument/2006/math" xmlns:v="urn:schemas-microsoft-com:vml" xmlns:wp14="http://schemas.microsoft.com/office/word/2010/wordprocessingDrawing" xmlns:wp="http://schemas.openxmlformats.org/drawingml/2006/wordprocessingDrawing" xmlns:w10="urn:schemas-microsoft-com:office:word" xmlns:w="http://schemas.openxmlformats.org/wordprocessingml/2006/main" xmlns:w14="http://schemas.microsoft.com/office/word/2010/wordml" xmlns:w15="http://schemas.microsoft.com/office/word/2012/wordml" xmlns:wpg="http://schemas.microsoft.com/office/word/2010/wordprocessingGroup" xmlns:wpi="http://schemas.microsoft.com/office/word/2010/wordprocessingInk" xmlns:wne="http://schemas.microsoft.com/office/word/2006/wordml" xmlns:wps="http://schemas.microsoft.com/office/word/2010/wordprocessingShape" mc:Ignorable="w14 w15 wp14">
+<w:ftr xmlns:wpc="http://schemas.microsoft.com/office/word/2010/wordprocessingCanvas" xmlns:mo="http://schemas.microsoft.com/office/mac/office/2008/main" xmlns:mc="http://schemas.openxmlformats.org/markup-compatibility/2006" xmlns:mv="urn:schemas-microsoft-com:mac:vml" xmlns:o="urn:schemas-microsoft-com:office:office" xmlns:r="http://schemas.openxmlformats.org/officeDocument/2006/relationships" xmlns:m="http://schemas.openxmlformats.org/officeDocument/2006/math" xmlns:v="urn:schemas-microsoft-com:vml" xmlns:wp14="http://schemas.microsoft.com/office/word/2010/wordprocessingDrawing" xmlns:wp="http://schemas.openxmlformats.org/drawingml/2006/wordprocessingDrawing" xmlns:w10="urn:schemas-microsoft-com:office:word" xmlns:w="http://schemas.openxmlformats.org/wordprocessingml/2006/main" xmlns:w14="http://schemas.microsoft.com/office/word/2010/wordml" xmlns:w15="http://schemas.microsoft.com/office/word/2012/wordml" xmlns:wpg="http://schemas.microsoft.com/office/word/2010/wordprocessingGroup" xmlns:wpi="http://schemas.microsoft.com/office/word/2010/wordprocessingInk" xmlns:wne="http://schemas.microsoft.com/office/word/2006/wordml" xmlns:wps="http://schemas.microsoft.com/office/word/2010/wordprocessingShape" mc:Ignorable="w14 w15 wp14">
   <w:sdt>
     <w:sdtPr>
       <w:id w:val="3786567"/>
@@ -19002,7 +19044,7 @@
             <w:noProof/>
             <w:lang w:val="fr-FR"/>
           </w:rPr>
-          <w:t>1</w:t>
+          <w:t>29</w:t>
         </w:r>
         <w:r>
           <w:fldChar w:fldCharType="end"/>
@@ -19014,7 +19056,7 @@
 </file>
 
 <file path=word/footnotes.xml><?xml version="1.0" encoding="utf-8"?>
-<w:footnotes xmlns:wpc="http://schemas.microsoft.com/office/word/2010/wordprocessingCanvas" xmlns:mc="http://schemas.openxmlformats.org/markup-compatibility/2006" xmlns:o="urn:schemas-microsoft-com:office:office" xmlns:r="http://schemas.openxmlformats.org/officeDocument/2006/relationships" xmlns:m="http://schemas.openxmlformats.org/officeDocument/2006/math" xmlns:v="urn:schemas-microsoft-com:vml" xmlns:wp14="http://schemas.microsoft.com/office/word/2010/wordprocessingDrawing" xmlns:wp="http://schemas.openxmlformats.org/drawingml/2006/wordprocessingDrawing" xmlns:w10="urn:schemas-microsoft-com:office:word" xmlns:w="http://schemas.openxmlformats.org/wordprocessingml/2006/main" xmlns:w14="http://schemas.microsoft.com/office/word/2010/wordml" xmlns:w15="http://schemas.microsoft.com/office/word/2012/wordml" xmlns:wpg="http://schemas.microsoft.com/office/word/2010/wordprocessingGroup" xmlns:wpi="http://schemas.microsoft.com/office/word/2010/wordprocessingInk" xmlns:wne="http://schemas.microsoft.com/office/word/2006/wordml" xmlns:wps="http://schemas.microsoft.com/office/word/2010/wordprocessingShape" mc:Ignorable="w14 w15 wp14">
+<w:footnotes xmlns:wpc="http://schemas.microsoft.com/office/word/2010/wordprocessingCanvas" xmlns:mo="http://schemas.microsoft.com/office/mac/office/2008/main" xmlns:mc="http://schemas.openxmlformats.org/markup-compatibility/2006" xmlns:mv="urn:schemas-microsoft-com:mac:vml" xmlns:o="urn:schemas-microsoft-com:office:office" xmlns:r="http://schemas.openxmlformats.org/officeDocument/2006/relationships" xmlns:m="http://schemas.openxmlformats.org/officeDocument/2006/math" xmlns:v="urn:schemas-microsoft-com:vml" xmlns:wp14="http://schemas.microsoft.com/office/word/2010/wordprocessingDrawing" xmlns:wp="http://schemas.openxmlformats.org/drawingml/2006/wordprocessingDrawing" xmlns:w10="urn:schemas-microsoft-com:office:word" xmlns:w="http://schemas.openxmlformats.org/wordprocessingml/2006/main" xmlns:w14="http://schemas.microsoft.com/office/word/2010/wordml" xmlns:w15="http://schemas.microsoft.com/office/word/2012/wordml" xmlns:wpg="http://schemas.microsoft.com/office/word/2010/wordprocessingGroup" xmlns:wpi="http://schemas.microsoft.com/office/word/2010/wordprocessingInk" xmlns:wne="http://schemas.microsoft.com/office/word/2006/wordml" xmlns:wps="http://schemas.microsoft.com/office/word/2010/wordprocessingShape" mc:Ignorable="w14 w15 wp14">
   <w:footnote w:type="separator" w:id="-1">
     <w:p>
       <w:r>
@@ -19033,7 +19075,7 @@
 </file>
 
 <file path=word/header1.xml><?xml version="1.0" encoding="utf-8"?>
-<w:hdr xmlns:wpc="http://schemas.microsoft.com/office/word/2010/wordprocessingCanvas" xmlns:mc="http://schemas.openxmlformats.org/markup-compatibility/2006" xmlns:o="urn:schemas-microsoft-com:office:office" xmlns:r="http://schemas.openxmlformats.org/officeDocument/2006/relationships" xmlns:m="http://schemas.openxmlformats.org/officeDocument/2006/math" xmlns:v="urn:schemas-microsoft-com:vml" xmlns:wp14="http://schemas.microsoft.com/office/word/2010/wordprocessingDrawing" xmlns:wp="http://schemas.openxmlformats.org/drawingml/2006/wordprocessingDrawing" xmlns:w10="urn:schemas-microsoft-com:office:word" xmlns:w="http://schemas.openxmlformats.org/wordprocessingml/2006/main" xmlns:w14="http://schemas.microsoft.com/office/word/2010/wordml" xmlns:w15="http://schemas.microsoft.com/office/word/2012/wordml" xmlns:wpg="http://schemas.microsoft.com/office/word/2010/wordprocessingGroup" xmlns:wpi="http://schemas.microsoft.com/office/word/2010/wordprocessingInk" xmlns:wne="http://schemas.microsoft.com/office/word/2006/wordml" xmlns:wps="http://schemas.microsoft.com/office/word/2010/wordprocessingShape" mc:Ignorable="w14 w15 wp14">
+<w:hdr xmlns:wpc="http://schemas.microsoft.com/office/word/2010/wordprocessingCanvas" xmlns:mo="http://schemas.microsoft.com/office/mac/office/2008/main" xmlns:mc="http://schemas.openxmlformats.org/markup-compatibility/2006" xmlns:mv="urn:schemas-microsoft-com:mac:vml" xmlns:o="urn:schemas-microsoft-com:office:office" xmlns:r="http://schemas.openxmlformats.org/officeDocument/2006/relationships" xmlns:m="http://schemas.openxmlformats.org/officeDocument/2006/math" xmlns:v="urn:schemas-microsoft-com:vml" xmlns:wp14="http://schemas.microsoft.com/office/word/2010/wordprocessingDrawing" xmlns:wp="http://schemas.openxmlformats.org/drawingml/2006/wordprocessingDrawing" xmlns:w10="urn:schemas-microsoft-com:office:word" xmlns:w="http://schemas.openxmlformats.org/wordprocessingml/2006/main" xmlns:w14="http://schemas.microsoft.com/office/word/2010/wordml" xmlns:w15="http://schemas.microsoft.com/office/word/2012/wordml" xmlns:wpg="http://schemas.microsoft.com/office/word/2010/wordprocessingGroup" xmlns:wpi="http://schemas.microsoft.com/office/word/2010/wordprocessingInk" xmlns:wne="http://schemas.microsoft.com/office/word/2006/wordml" xmlns:wps="http://schemas.microsoft.com/office/word/2010/wordprocessingShape" mc:Ignorable="w14 w15 wp14">
   <w:p>
     <w:pPr>
       <w:tabs>
@@ -19051,7 +19093,7 @@
     <w:r>
       <w:rPr>
         <w:noProof/>
-        <w:lang w:eastAsia="ja-JP"/>
+        <w:lang w:val="fr-FR"/>
       </w:rPr>
       <w:drawing>
         <wp:anchor distT="0" distB="0" distL="114300" distR="114300" simplePos="0" relativeHeight="251656192" behindDoc="0" locked="0" layoutInCell="0" hidden="0" allowOverlap="0" wp14:anchorId="0532FBB7" wp14:editId="0FEF5E3F">
@@ -19100,7 +19142,7 @@
     <w:r>
       <w:rPr>
         <w:noProof/>
-        <w:lang w:eastAsia="ja-JP"/>
+        <w:lang w:val="fr-FR"/>
       </w:rPr>
       <w:drawing>
         <wp:anchor distT="0" distB="0" distL="114300" distR="114300" simplePos="0" relativeHeight="251658240" behindDoc="0" locked="0" layoutInCell="0" hidden="0" allowOverlap="0" wp14:anchorId="6CFF444A" wp14:editId="17EBCDEF">
@@ -19173,8 +19215,8 @@
 </file>
 
 <file path=word/numbering.xml><?xml version="1.0" encoding="utf-8"?>
-<w:numbering xmlns:wpc="http://schemas.microsoft.com/office/word/2010/wordprocessingCanvas" xmlns:mc="http://schemas.openxmlformats.org/markup-compatibility/2006" xmlns:o="urn:schemas-microsoft-com:office:office" xmlns:r="http://schemas.openxmlformats.org/officeDocument/2006/relationships" xmlns:m="http://schemas.openxmlformats.org/officeDocument/2006/math" xmlns:v="urn:schemas-microsoft-com:vml" xmlns:wp14="http://schemas.microsoft.com/office/word/2010/wordprocessingDrawing" xmlns:wp="http://schemas.openxmlformats.org/drawingml/2006/wordprocessingDrawing" xmlns:w10="urn:schemas-microsoft-com:office:word" xmlns:w="http://schemas.openxmlformats.org/wordprocessingml/2006/main" xmlns:w14="http://schemas.microsoft.com/office/word/2010/wordml" xmlns:w15="http://schemas.microsoft.com/office/word/2012/wordml" xmlns:wpg="http://schemas.microsoft.com/office/word/2010/wordprocessingGroup" xmlns:wpi="http://schemas.microsoft.com/office/word/2010/wordprocessingInk" xmlns:wne="http://schemas.microsoft.com/office/word/2006/wordml" xmlns:wps="http://schemas.microsoft.com/office/word/2010/wordprocessingShape" mc:Ignorable="w14 w15 wp14">
-  <w:abstractNum w:abstractNumId="0" w15:restartNumberingAfterBreak="0">
+<w:numbering xmlns:wpc="http://schemas.microsoft.com/office/word/2010/wordprocessingCanvas" xmlns:mo="http://schemas.microsoft.com/office/mac/office/2008/main" xmlns:mc="http://schemas.openxmlformats.org/markup-compatibility/2006" xmlns:mv="urn:schemas-microsoft-com:mac:vml" xmlns:o="urn:schemas-microsoft-com:office:office" xmlns:r="http://schemas.openxmlformats.org/officeDocument/2006/relationships" xmlns:m="http://schemas.openxmlformats.org/officeDocument/2006/math" xmlns:v="urn:schemas-microsoft-com:vml" xmlns:wp14="http://schemas.microsoft.com/office/word/2010/wordprocessingDrawing" xmlns:wp="http://schemas.openxmlformats.org/drawingml/2006/wordprocessingDrawing" xmlns:w10="urn:schemas-microsoft-com:office:word" xmlns:w="http://schemas.openxmlformats.org/wordprocessingml/2006/main" xmlns:w14="http://schemas.microsoft.com/office/word/2010/wordml" xmlns:w15="http://schemas.microsoft.com/office/word/2012/wordml" xmlns:wpg="http://schemas.microsoft.com/office/word/2010/wordprocessingGroup" xmlns:wpi="http://schemas.microsoft.com/office/word/2010/wordprocessingInk" xmlns:wne="http://schemas.microsoft.com/office/word/2006/wordml" xmlns:wps="http://schemas.microsoft.com/office/word/2010/wordprocessingShape" mc:Ignorable="w14 w15 wp14">
+  <w:abstractNum w:abstractNumId="0">
     <w:nsid w:val="00252CBF"/>
     <w:multiLevelType w:val="multilevel"/>
     <w:tmpl w:val="AA2A8998"/>
@@ -19287,7 +19329,7 @@
       </w:rPr>
     </w:lvl>
   </w:abstractNum>
-  <w:abstractNum w:abstractNumId="1" w15:restartNumberingAfterBreak="0">
+  <w:abstractNum w:abstractNumId="1">
     <w:nsid w:val="019E4AFB"/>
     <w:multiLevelType w:val="multilevel"/>
     <w:tmpl w:val="C8424310"/>
@@ -19373,7 +19415,7 @@
       </w:pPr>
     </w:lvl>
   </w:abstractNum>
-  <w:abstractNum w:abstractNumId="2" w15:restartNumberingAfterBreak="0">
+  <w:abstractNum w:abstractNumId="2">
     <w:nsid w:val="0ECA0B08"/>
     <w:multiLevelType w:val="multilevel"/>
     <w:tmpl w:val="AE5EBA34"/>
@@ -19486,7 +19528,7 @@
       </w:rPr>
     </w:lvl>
   </w:abstractNum>
-  <w:abstractNum w:abstractNumId="3" w15:restartNumberingAfterBreak="0">
+  <w:abstractNum w:abstractNumId="3">
     <w:nsid w:val="0ED40E06"/>
     <w:multiLevelType w:val="multilevel"/>
     <w:tmpl w:val="40764F70"/>
@@ -19599,7 +19641,7 @@
       </w:rPr>
     </w:lvl>
   </w:abstractNum>
-  <w:abstractNum w:abstractNumId="4" w15:restartNumberingAfterBreak="0">
+  <w:abstractNum w:abstractNumId="4">
     <w:nsid w:val="11884C2C"/>
     <w:multiLevelType w:val="multilevel"/>
     <w:tmpl w:val="020E219A"/>
@@ -19712,7 +19754,7 @@
       </w:rPr>
     </w:lvl>
   </w:abstractNum>
-  <w:abstractNum w:abstractNumId="5" w15:restartNumberingAfterBreak="0">
+  <w:abstractNum w:abstractNumId="5">
     <w:nsid w:val="124A4D5E"/>
     <w:multiLevelType w:val="multilevel"/>
     <w:tmpl w:val="BCC0C64A"/>
@@ -19825,7 +19867,7 @@
       </w:rPr>
     </w:lvl>
   </w:abstractNum>
-  <w:abstractNum w:abstractNumId="6" w15:restartNumberingAfterBreak="0">
+  <w:abstractNum w:abstractNumId="6">
     <w:nsid w:val="12504B47"/>
     <w:multiLevelType w:val="multilevel"/>
     <w:tmpl w:val="4C54AC84"/>
@@ -19938,7 +19980,7 @@
       </w:pPr>
     </w:lvl>
   </w:abstractNum>
-  <w:abstractNum w:abstractNumId="7" w15:restartNumberingAfterBreak="0">
+  <w:abstractNum w:abstractNumId="7">
     <w:nsid w:val="13317CED"/>
     <w:multiLevelType w:val="multilevel"/>
     <w:tmpl w:val="D99E277C"/>
@@ -20051,7 +20093,7 @@
       </w:rPr>
     </w:lvl>
   </w:abstractNum>
-  <w:abstractNum w:abstractNumId="8" w15:restartNumberingAfterBreak="0">
+  <w:abstractNum w:abstractNumId="8">
     <w:nsid w:val="167E045F"/>
     <w:multiLevelType w:val="multilevel"/>
     <w:tmpl w:val="9F922432"/>
@@ -20137,7 +20179,7 @@
       </w:pPr>
     </w:lvl>
   </w:abstractNum>
-  <w:abstractNum w:abstractNumId="9" w15:restartNumberingAfterBreak="0">
+  <w:abstractNum w:abstractNumId="9">
     <w:nsid w:val="19FB6535"/>
     <w:multiLevelType w:val="multilevel"/>
     <w:tmpl w:val="C774528C"/>
@@ -20250,7 +20292,7 @@
       </w:rPr>
     </w:lvl>
   </w:abstractNum>
-  <w:abstractNum w:abstractNumId="10" w15:restartNumberingAfterBreak="0">
+  <w:abstractNum w:abstractNumId="10">
     <w:nsid w:val="1A013F59"/>
     <w:multiLevelType w:val="multilevel"/>
     <w:tmpl w:val="D9EEFFAC"/>
@@ -20363,7 +20405,7 @@
       </w:rPr>
     </w:lvl>
   </w:abstractNum>
-  <w:abstractNum w:abstractNumId="11" w15:restartNumberingAfterBreak="0">
+  <w:abstractNum w:abstractNumId="11">
     <w:nsid w:val="1C78522E"/>
     <w:multiLevelType w:val="multilevel"/>
     <w:tmpl w:val="CAB661A0"/>
@@ -20476,7 +20518,7 @@
       </w:rPr>
     </w:lvl>
   </w:abstractNum>
-  <w:abstractNum w:abstractNumId="12" w15:restartNumberingAfterBreak="0">
+  <w:abstractNum w:abstractNumId="12">
     <w:nsid w:val="1DDB0E94"/>
     <w:multiLevelType w:val="multilevel"/>
     <w:tmpl w:val="FC2CB1D6"/>
@@ -20589,7 +20631,7 @@
       </w:rPr>
     </w:lvl>
   </w:abstractNum>
-  <w:abstractNum w:abstractNumId="13" w15:restartNumberingAfterBreak="0">
+  <w:abstractNum w:abstractNumId="13">
     <w:nsid w:val="25A85453"/>
     <w:multiLevelType w:val="multilevel"/>
     <w:tmpl w:val="969090CA"/>
@@ -20702,7 +20744,7 @@
       </w:rPr>
     </w:lvl>
   </w:abstractNum>
-  <w:abstractNum w:abstractNumId="14" w15:restartNumberingAfterBreak="0">
+  <w:abstractNum w:abstractNumId="14">
     <w:nsid w:val="2FF80093"/>
     <w:multiLevelType w:val="multilevel"/>
     <w:tmpl w:val="81CE3090"/>
@@ -20815,7 +20857,7 @@
       </w:rPr>
     </w:lvl>
   </w:abstractNum>
-  <w:abstractNum w:abstractNumId="15" w15:restartNumberingAfterBreak="0">
+  <w:abstractNum w:abstractNumId="15">
     <w:nsid w:val="31B529EF"/>
     <w:multiLevelType w:val="multilevel"/>
     <w:tmpl w:val="D11CCA5C"/>
@@ -20928,7 +20970,7 @@
       </w:rPr>
     </w:lvl>
   </w:abstractNum>
-  <w:abstractNum w:abstractNumId="16" w15:restartNumberingAfterBreak="0">
+  <w:abstractNum w:abstractNumId="16">
     <w:nsid w:val="3280208C"/>
     <w:multiLevelType w:val="multilevel"/>
     <w:tmpl w:val="A9883E72"/>
@@ -21041,7 +21083,7 @@
       </w:rPr>
     </w:lvl>
   </w:abstractNum>
-  <w:abstractNum w:abstractNumId="17" w15:restartNumberingAfterBreak="0">
+  <w:abstractNum w:abstractNumId="17">
     <w:nsid w:val="346E2379"/>
     <w:multiLevelType w:val="multilevel"/>
     <w:tmpl w:val="3F6C5E5C"/>
@@ -21154,7 +21196,7 @@
       </w:rPr>
     </w:lvl>
   </w:abstractNum>
-  <w:abstractNum w:abstractNumId="18" w15:restartNumberingAfterBreak="0">
+  <w:abstractNum w:abstractNumId="18">
     <w:nsid w:val="3CAE2215"/>
     <w:multiLevelType w:val="multilevel"/>
     <w:tmpl w:val="76B8E7DC"/>
@@ -21267,7 +21309,7 @@
       </w:rPr>
     </w:lvl>
   </w:abstractNum>
-  <w:abstractNum w:abstractNumId="19" w15:restartNumberingAfterBreak="0">
+  <w:abstractNum w:abstractNumId="19">
     <w:nsid w:val="41453BC5"/>
     <w:multiLevelType w:val="multilevel"/>
     <w:tmpl w:val="67B03FC8"/>
@@ -21380,7 +21422,7 @@
       </w:rPr>
     </w:lvl>
   </w:abstractNum>
-  <w:abstractNum w:abstractNumId="20" w15:restartNumberingAfterBreak="0">
+  <w:abstractNum w:abstractNumId="20">
     <w:nsid w:val="49E92996"/>
     <w:multiLevelType w:val="multilevel"/>
     <w:tmpl w:val="3A682194"/>
@@ -21493,7 +21535,7 @@
       </w:rPr>
     </w:lvl>
   </w:abstractNum>
-  <w:abstractNum w:abstractNumId="21" w15:restartNumberingAfterBreak="0">
+  <w:abstractNum w:abstractNumId="21">
     <w:nsid w:val="5533455F"/>
     <w:multiLevelType w:val="multilevel"/>
     <w:tmpl w:val="3222B458"/>
@@ -21606,7 +21648,7 @@
       </w:rPr>
     </w:lvl>
   </w:abstractNum>
-  <w:abstractNum w:abstractNumId="22" w15:restartNumberingAfterBreak="0">
+  <w:abstractNum w:abstractNumId="22">
     <w:nsid w:val="56925631"/>
     <w:multiLevelType w:val="multilevel"/>
     <w:tmpl w:val="C8424310"/>
@@ -21692,7 +21734,7 @@
       </w:pPr>
     </w:lvl>
   </w:abstractNum>
-  <w:abstractNum w:abstractNumId="23" w15:restartNumberingAfterBreak="0">
+  <w:abstractNum w:abstractNumId="23">
     <w:nsid w:val="5C0B4CC6"/>
     <w:multiLevelType w:val="multilevel"/>
     <w:tmpl w:val="C8424310"/>
@@ -21778,7 +21820,7 @@
       </w:pPr>
     </w:lvl>
   </w:abstractNum>
-  <w:abstractNum w:abstractNumId="24" w15:restartNumberingAfterBreak="0">
+  <w:abstractNum w:abstractNumId="24">
     <w:nsid w:val="5C0B55CE"/>
     <w:multiLevelType w:val="multilevel"/>
     <w:tmpl w:val="F2869B46"/>
@@ -21891,7 +21933,7 @@
       </w:rPr>
     </w:lvl>
   </w:abstractNum>
-  <w:abstractNum w:abstractNumId="25" w15:restartNumberingAfterBreak="0">
+  <w:abstractNum w:abstractNumId="25">
     <w:nsid w:val="5F767337"/>
     <w:multiLevelType w:val="multilevel"/>
     <w:tmpl w:val="C8424310"/>
@@ -21977,7 +22019,7 @@
       </w:pPr>
     </w:lvl>
   </w:abstractNum>
-  <w:abstractNum w:abstractNumId="26" w15:restartNumberingAfterBreak="0">
+  <w:abstractNum w:abstractNumId="26">
     <w:nsid w:val="618A37C8"/>
     <w:multiLevelType w:val="multilevel"/>
     <w:tmpl w:val="8A30E5DA"/>
@@ -22090,7 +22132,7 @@
       </w:rPr>
     </w:lvl>
   </w:abstractNum>
-  <w:abstractNum w:abstractNumId="27" w15:restartNumberingAfterBreak="0">
+  <w:abstractNum w:abstractNumId="27">
     <w:nsid w:val="69BB76F0"/>
     <w:multiLevelType w:val="multilevel"/>
     <w:tmpl w:val="6B422E36"/>
@@ -22203,7 +22245,7 @@
       </w:rPr>
     </w:lvl>
   </w:abstractNum>
-  <w:abstractNum w:abstractNumId="28" w15:restartNumberingAfterBreak="0">
+  <w:abstractNum w:abstractNumId="28">
     <w:nsid w:val="6EE924ED"/>
     <w:multiLevelType w:val="multilevel"/>
     <w:tmpl w:val="9048B312"/>
@@ -22316,7 +22358,7 @@
       </w:rPr>
     </w:lvl>
   </w:abstractNum>
-  <w:abstractNum w:abstractNumId="29" w15:restartNumberingAfterBreak="0">
+  <w:abstractNum w:abstractNumId="29">
     <w:nsid w:val="6FDA5DBF"/>
     <w:multiLevelType w:val="multilevel"/>
     <w:tmpl w:val="47864430"/>
@@ -22429,7 +22471,7 @@
       </w:rPr>
     </w:lvl>
   </w:abstractNum>
-  <w:abstractNum w:abstractNumId="30" w15:restartNumberingAfterBreak="0">
+  <w:abstractNum w:abstractNumId="30">
     <w:nsid w:val="72AA3F55"/>
     <w:multiLevelType w:val="multilevel"/>
     <w:tmpl w:val="A19A0B34"/>
@@ -22542,7 +22584,7 @@
       </w:rPr>
     </w:lvl>
   </w:abstractNum>
-  <w:abstractNum w:abstractNumId="31" w15:restartNumberingAfterBreak="0">
+  <w:abstractNum w:abstractNumId="31">
     <w:nsid w:val="7759647A"/>
     <w:multiLevelType w:val="multilevel"/>
     <w:tmpl w:val="C8424310"/>
@@ -22628,7 +22670,7 @@
       </w:pPr>
     </w:lvl>
   </w:abstractNum>
-  <w:abstractNum w:abstractNumId="32" w15:restartNumberingAfterBreak="0">
+  <w:abstractNum w:abstractNumId="32">
     <w:nsid w:val="7AD80914"/>
     <w:multiLevelType w:val="multilevel"/>
     <w:tmpl w:val="E6084E90"/>
@@ -22741,7 +22783,7 @@
       </w:pPr>
     </w:lvl>
   </w:abstractNum>
-  <w:abstractNum w:abstractNumId="33" w15:restartNumberingAfterBreak="0">
+  <w:abstractNum w:abstractNumId="33">
     <w:nsid w:val="7CCB3CD0"/>
     <w:multiLevelType w:val="hybridMultilevel"/>
     <w:tmpl w:val="87B467EC"/>
@@ -22827,7 +22869,7 @@
       </w:pPr>
     </w:lvl>
   </w:abstractNum>
-  <w:abstractNum w:abstractNumId="34" w15:restartNumberingAfterBreak="0">
+  <w:abstractNum w:abstractNumId="34">
     <w:nsid w:val="7DE16493"/>
     <w:multiLevelType w:val="multilevel"/>
     <w:tmpl w:val="2A9AB116"/>
@@ -23065,7 +23107,7 @@
       </w:pPr>
     </w:pPrDefault>
   </w:docDefaults>
-  <w:latentStyles w:defLockedState="0" w:defUIPriority="99" w:defSemiHidden="0" w:defUnhideWhenUsed="0" w:defQFormat="0" w:count="371">
+  <w:latentStyles w:defLockedState="0" w:defUIPriority="99" w:defSemiHidden="0" w:defUnhideWhenUsed="0" w:defQFormat="0" w:count="380">
     <w:lsdException w:name="Normal" w:uiPriority="0" w:qFormat="1"/>
     <w:lsdException w:name="heading 1" w:uiPriority="0" w:qFormat="1"/>
     <w:lsdException w:name="heading 2" w:semiHidden="1" w:uiPriority="0" w:unhideWhenUsed="1" w:qFormat="1"/>
@@ -23672,7 +23714,9 @@
       <w:tblStyleRowBandSize w:val="1"/>
       <w:tblStyleColBandSize w:val="1"/>
       <w:tblCellMar>
+        <w:top w:w="0" w:type="dxa"/>
         <w:left w:w="115" w:type="dxa"/>
+        <w:bottom w:w="0" w:type="dxa"/>
         <w:right w:w="115" w:type="dxa"/>
       </w:tblCellMar>
     </w:tblPr>
@@ -23756,6 +23800,12 @@
     <w:tblPr>
       <w:tblStyleRowBandSize w:val="1"/>
       <w:tblStyleColBandSize w:val="1"/>
+      <w:tblCellMar>
+        <w:top w:w="0" w:type="dxa"/>
+        <w:left w:w="0" w:type="dxa"/>
+        <w:bottom w:w="0" w:type="dxa"/>
+        <w:right w:w="0" w:type="dxa"/>
+      </w:tblCellMar>
     </w:tblPr>
   </w:style>
   <w:style w:type="table" w:customStyle="1" w:styleId="a2">
@@ -23763,6 +23813,12 @@
     <w:tblPr>
       <w:tblStyleRowBandSize w:val="1"/>
       <w:tblStyleColBandSize w:val="1"/>
+      <w:tblCellMar>
+        <w:top w:w="0" w:type="dxa"/>
+        <w:left w:w="0" w:type="dxa"/>
+        <w:bottom w:w="0" w:type="dxa"/>
+        <w:right w:w="0" w:type="dxa"/>
+      </w:tblCellMar>
     </w:tblPr>
   </w:style>
   <w:style w:type="table" w:customStyle="1" w:styleId="a3">
@@ -23771,7 +23827,9 @@
       <w:tblStyleRowBandSize w:val="1"/>
       <w:tblStyleColBandSize w:val="1"/>
       <w:tblCellMar>
+        <w:top w:w="0" w:type="dxa"/>
         <w:left w:w="115" w:type="dxa"/>
+        <w:bottom w:w="0" w:type="dxa"/>
         <w:right w:w="115" w:type="dxa"/>
       </w:tblCellMar>
     </w:tblPr>
@@ -23782,7 +23840,9 @@
       <w:tblStyleRowBandSize w:val="1"/>
       <w:tblStyleColBandSize w:val="1"/>
       <w:tblCellMar>
+        <w:top w:w="0" w:type="dxa"/>
         <w:left w:w="115" w:type="dxa"/>
+        <w:bottom w:w="0" w:type="dxa"/>
         <w:right w:w="115" w:type="dxa"/>
       </w:tblCellMar>
     </w:tblPr>
@@ -23793,7 +23853,9 @@
       <w:tblStyleRowBandSize w:val="1"/>
       <w:tblStyleColBandSize w:val="1"/>
       <w:tblCellMar>
+        <w:top w:w="0" w:type="dxa"/>
         <w:left w:w="115" w:type="dxa"/>
+        <w:bottom w:w="0" w:type="dxa"/>
         <w:right w:w="115" w:type="dxa"/>
       </w:tblCellMar>
     </w:tblPr>
@@ -23804,7 +23866,9 @@
       <w:tblStyleRowBandSize w:val="1"/>
       <w:tblStyleColBandSize w:val="1"/>
       <w:tblCellMar>
+        <w:top w:w="0" w:type="dxa"/>
         <w:left w:w="115" w:type="dxa"/>
+        <w:bottom w:w="0" w:type="dxa"/>
         <w:right w:w="115" w:type="dxa"/>
       </w:tblCellMar>
     </w:tblPr>
@@ -23815,7 +23879,9 @@
       <w:tblStyleRowBandSize w:val="1"/>
       <w:tblStyleColBandSize w:val="1"/>
       <w:tblCellMar>
+        <w:top w:w="0" w:type="dxa"/>
         <w:left w:w="115" w:type="dxa"/>
+        <w:bottom w:w="0" w:type="dxa"/>
         <w:right w:w="115" w:type="dxa"/>
       </w:tblCellMar>
     </w:tblPr>
@@ -23826,7 +23892,9 @@
       <w:tblStyleRowBandSize w:val="1"/>
       <w:tblStyleColBandSize w:val="1"/>
       <w:tblCellMar>
+        <w:top w:w="0" w:type="dxa"/>
         <w:left w:w="115" w:type="dxa"/>
+        <w:bottom w:w="0" w:type="dxa"/>
         <w:right w:w="115" w:type="dxa"/>
       </w:tblCellMar>
     </w:tblPr>
@@ -23837,7 +23905,9 @@
       <w:tblStyleRowBandSize w:val="1"/>
       <w:tblStyleColBandSize w:val="1"/>
       <w:tblCellMar>
+        <w:top w:w="0" w:type="dxa"/>
         <w:left w:w="115" w:type="dxa"/>
+        <w:bottom w:w="0" w:type="dxa"/>
         <w:right w:w="115" w:type="dxa"/>
       </w:tblCellMar>
     </w:tblPr>
@@ -23848,7 +23918,9 @@
       <w:tblStyleRowBandSize w:val="1"/>
       <w:tblStyleColBandSize w:val="1"/>
       <w:tblCellMar>
+        <w:top w:w="0" w:type="dxa"/>
         <w:left w:w="115" w:type="dxa"/>
+        <w:bottom w:w="0" w:type="dxa"/>
         <w:right w:w="115" w:type="dxa"/>
       </w:tblCellMar>
     </w:tblPr>
@@ -23859,7 +23931,9 @@
       <w:tblStyleRowBandSize w:val="1"/>
       <w:tblStyleColBandSize w:val="1"/>
       <w:tblCellMar>
+        <w:top w:w="0" w:type="dxa"/>
         <w:left w:w="115" w:type="dxa"/>
+        <w:bottom w:w="0" w:type="dxa"/>
         <w:right w:w="115" w:type="dxa"/>
       </w:tblCellMar>
     </w:tblPr>
@@ -23870,7 +23944,9 @@
       <w:tblStyleRowBandSize w:val="1"/>
       <w:tblStyleColBandSize w:val="1"/>
       <w:tblCellMar>
+        <w:top w:w="0" w:type="dxa"/>
         <w:left w:w="115" w:type="dxa"/>
+        <w:bottom w:w="0" w:type="dxa"/>
         <w:right w:w="115" w:type="dxa"/>
       </w:tblCellMar>
     </w:tblPr>
@@ -23881,7 +23957,9 @@
       <w:tblStyleRowBandSize w:val="1"/>
       <w:tblStyleColBandSize w:val="1"/>
       <w:tblCellMar>
+        <w:top w:w="0" w:type="dxa"/>
         <w:left w:w="115" w:type="dxa"/>
+        <w:bottom w:w="0" w:type="dxa"/>
         <w:right w:w="115" w:type="dxa"/>
       </w:tblCellMar>
     </w:tblPr>
@@ -23892,7 +23970,9 @@
       <w:tblStyleRowBandSize w:val="1"/>
       <w:tblStyleColBandSize w:val="1"/>
       <w:tblCellMar>
+        <w:top w:w="0" w:type="dxa"/>
         <w:left w:w="115" w:type="dxa"/>
+        <w:bottom w:w="0" w:type="dxa"/>
         <w:right w:w="115" w:type="dxa"/>
       </w:tblCellMar>
     </w:tblPr>
@@ -23903,7 +23983,9 @@
       <w:tblStyleRowBandSize w:val="1"/>
       <w:tblStyleColBandSize w:val="1"/>
       <w:tblCellMar>
+        <w:top w:w="0" w:type="dxa"/>
         <w:left w:w="115" w:type="dxa"/>
+        <w:bottom w:w="0" w:type="dxa"/>
         <w:right w:w="115" w:type="dxa"/>
       </w:tblCellMar>
     </w:tblPr>
@@ -23914,7 +23996,9 @@
       <w:tblStyleRowBandSize w:val="1"/>
       <w:tblStyleColBandSize w:val="1"/>
       <w:tblCellMar>
+        <w:top w:w="0" w:type="dxa"/>
         <w:left w:w="115" w:type="dxa"/>
+        <w:bottom w:w="0" w:type="dxa"/>
         <w:right w:w="115" w:type="dxa"/>
       </w:tblCellMar>
     </w:tblPr>
@@ -23925,7 +24009,9 @@
       <w:tblStyleRowBandSize w:val="1"/>
       <w:tblStyleColBandSize w:val="1"/>
       <w:tblCellMar>
+        <w:top w:w="0" w:type="dxa"/>
         <w:left w:w="115" w:type="dxa"/>
+        <w:bottom w:w="0" w:type="dxa"/>
         <w:right w:w="115" w:type="dxa"/>
       </w:tblCellMar>
     </w:tblPr>
@@ -23936,7 +24022,9 @@
       <w:tblStyleRowBandSize w:val="1"/>
       <w:tblStyleColBandSize w:val="1"/>
       <w:tblCellMar>
+        <w:top w:w="0" w:type="dxa"/>
         <w:left w:w="115" w:type="dxa"/>
+        <w:bottom w:w="0" w:type="dxa"/>
         <w:right w:w="115" w:type="dxa"/>
       </w:tblCellMar>
     </w:tblPr>
@@ -23947,7 +24035,9 @@
       <w:tblStyleRowBandSize w:val="1"/>
       <w:tblStyleColBandSize w:val="1"/>
       <w:tblCellMar>
+        <w:top w:w="0" w:type="dxa"/>
         <w:left w:w="115" w:type="dxa"/>
+        <w:bottom w:w="0" w:type="dxa"/>
         <w:right w:w="115" w:type="dxa"/>
       </w:tblCellMar>
     </w:tblPr>
@@ -23958,7 +24048,9 @@
       <w:tblStyleRowBandSize w:val="1"/>
       <w:tblStyleColBandSize w:val="1"/>
       <w:tblCellMar>
+        <w:top w:w="0" w:type="dxa"/>
         <w:left w:w="115" w:type="dxa"/>
+        <w:bottom w:w="0" w:type="dxa"/>
         <w:right w:w="115" w:type="dxa"/>
       </w:tblCellMar>
     </w:tblPr>
@@ -23969,7 +24061,9 @@
       <w:tblStyleRowBandSize w:val="1"/>
       <w:tblStyleColBandSize w:val="1"/>
       <w:tblCellMar>
+        <w:top w:w="0" w:type="dxa"/>
         <w:left w:w="115" w:type="dxa"/>
+        <w:bottom w:w="0" w:type="dxa"/>
         <w:right w:w="115" w:type="dxa"/>
       </w:tblCellMar>
     </w:tblPr>
@@ -23980,7 +24074,9 @@
       <w:tblStyleRowBandSize w:val="1"/>
       <w:tblStyleColBandSize w:val="1"/>
       <w:tblCellMar>
+        <w:top w:w="0" w:type="dxa"/>
         <w:left w:w="115" w:type="dxa"/>
+        <w:bottom w:w="0" w:type="dxa"/>
         <w:right w:w="115" w:type="dxa"/>
       </w:tblCellMar>
     </w:tblPr>
@@ -23991,7 +24087,9 @@
       <w:tblStyleRowBandSize w:val="1"/>
       <w:tblStyleColBandSize w:val="1"/>
       <w:tblCellMar>
+        <w:top w:w="0" w:type="dxa"/>
         <w:left w:w="115" w:type="dxa"/>
+        <w:bottom w:w="0" w:type="dxa"/>
         <w:right w:w="115" w:type="dxa"/>
       </w:tblCellMar>
     </w:tblPr>
@@ -24002,7 +24100,9 @@
       <w:tblStyleRowBandSize w:val="1"/>
       <w:tblStyleColBandSize w:val="1"/>
       <w:tblCellMar>
+        <w:top w:w="0" w:type="dxa"/>
         <w:left w:w="115" w:type="dxa"/>
+        <w:bottom w:w="0" w:type="dxa"/>
         <w:right w:w="115" w:type="dxa"/>
       </w:tblCellMar>
     </w:tblPr>
@@ -24013,7 +24113,9 @@
       <w:tblStyleRowBandSize w:val="1"/>
       <w:tblStyleColBandSize w:val="1"/>
       <w:tblCellMar>
+        <w:top w:w="0" w:type="dxa"/>
         <w:left w:w="115" w:type="dxa"/>
+        <w:bottom w:w="0" w:type="dxa"/>
         <w:right w:w="115" w:type="dxa"/>
       </w:tblCellMar>
     </w:tblPr>
@@ -24024,7 +24126,9 @@
       <w:tblStyleRowBandSize w:val="1"/>
       <w:tblStyleColBandSize w:val="1"/>
       <w:tblCellMar>
+        <w:top w:w="0" w:type="dxa"/>
         <w:left w:w="115" w:type="dxa"/>
+        <w:bottom w:w="0" w:type="dxa"/>
         <w:right w:w="115" w:type="dxa"/>
       </w:tblCellMar>
     </w:tblPr>
@@ -24035,7 +24139,9 @@
       <w:tblStyleRowBandSize w:val="1"/>
       <w:tblStyleColBandSize w:val="1"/>
       <w:tblCellMar>
+        <w:top w:w="0" w:type="dxa"/>
         <w:left w:w="115" w:type="dxa"/>
+        <w:bottom w:w="0" w:type="dxa"/>
         <w:right w:w="115" w:type="dxa"/>
       </w:tblCellMar>
     </w:tblPr>
@@ -24132,7 +24238,7 @@
       <w:u w:val="single"/>
     </w:rPr>
   </w:style>
-  <w:style w:type="paragraph" w:styleId="Paragraphedeliste">
+  <w:style w:type="paragraph" w:styleId="Pardeliste">
     <w:name w:val="List Paragraph"/>
     <w:basedOn w:val="Normal"/>
     <w:uiPriority w:val="34"/>
@@ -24225,6 +24331,7 @@
       <w:spacing w:after="0" w:line="240" w:lineRule="auto"/>
     </w:pPr>
     <w:tblPr>
+      <w:tblInd w:w="0" w:type="dxa"/>
       <w:tblBorders>
         <w:top w:val="single" w:sz="4" w:space="0" w:color="auto"/>
         <w:left w:val="single" w:sz="4" w:space="0" w:color="auto"/>
@@ -24233,6 +24340,12 @@
         <w:insideH w:val="single" w:sz="4" w:space="0" w:color="auto"/>
         <w:insideV w:val="single" w:sz="4" w:space="0" w:color="auto"/>
       </w:tblBorders>
+      <w:tblCellMar>
+        <w:top w:w="0" w:type="dxa"/>
+        <w:left w:w="108" w:type="dxa"/>
+        <w:bottom w:w="0" w:type="dxa"/>
+        <w:right w:w="108" w:type="dxa"/>
+      </w:tblCellMar>
     </w:tblPr>
     <w:tblStylePr w:type="firstRow">
       <w:rPr>
@@ -24514,7 +24627,7 @@
 </file>
 
 <file path=customXml/itemProps1.xml><?xml version="1.0" encoding="utf-8"?>
-<ds:datastoreItem xmlns:ds="http://schemas.openxmlformats.org/officeDocument/2006/customXml" ds:itemID="{E4A4B52B-5159-485F-9968-5E0FBFFFE7D2}">
+<ds:datastoreItem xmlns:ds="http://schemas.openxmlformats.org/officeDocument/2006/customXml" ds:itemID="{04F27AD1-58CD-AB40-9215-9001F29291E1}">
   <ds:schemaRefs>
     <ds:schemaRef ds:uri="http://schemas.openxmlformats.org/officeDocument/2006/bibliography"/>
   </ds:schemaRefs>

</xml_diff>